<commit_message>
HW2 dry word doc question 5
</commit_message>
<xml_diff>
--- a/HW2/AI2_315836569_208536284.docx
+++ b/HW2/AI2_315836569_208536284.docx
@@ -6,6 +6,7 @@
       <w:pPr>
         <w:bidi/>
         <w:rPr>
+          <w:rFonts w:ascii="Times New Roman" w:hAnsi="Times New Roman" w:cs="Times New Roman"/>
           <w:rtl/>
         </w:rPr>
       </w:pPr>
@@ -19,12 +20,13 @@
         </w:numPr>
         <w:bidi/>
         <w:rPr>
-          <w:noProof/>
-        </w:rPr>
-      </w:pPr>
-      <w:r>
-        <w:rPr>
-          <w:rFonts w:hint="cs"/>
+          <w:rFonts w:ascii="Times New Roman" w:hAnsi="Times New Roman" w:cs="Times New Roman"/>
+          <w:noProof/>
+        </w:rPr>
+      </w:pPr>
+      <w:r>
+        <w:rPr>
+          <w:rFonts w:ascii="Times New Roman" w:hAnsi="Times New Roman" w:cs="Times New Roman"/>
           <w:rtl/>
         </w:rPr>
         <w:t xml:space="preserve">האסטרטגיה של שחקן זה היא להימנע מבורות בעומק 2 (2 מהלכים מראש) </w:t>
@@ -35,36 +37,41 @@
         <w:pStyle w:val="ListParagraph"/>
         <w:bidi/>
         <w:rPr>
-          <w:noProof/>
-          <w:rtl/>
-        </w:rPr>
-      </w:pPr>
-      <w:r>
-        <w:rPr>
-          <w:rFonts w:hint="cs"/>
+          <w:rFonts w:ascii="Times New Roman" w:hAnsi="Times New Roman" w:cs="Times New Roman"/>
+          <w:noProof/>
+          <w:rtl/>
+        </w:rPr>
+      </w:pPr>
+      <w:r>
+        <w:rPr>
+          <w:rFonts w:ascii="Times New Roman" w:hAnsi="Times New Roman" w:cs="Times New Roman"/>
           <w:rtl/>
         </w:rPr>
         <w:t>ולהיצמד לקירות (</w:t>
       </w:r>
       <w:r>
+        <w:rPr>
+          <w:rFonts w:ascii="Times New Roman" w:hAnsi="Times New Roman" w:cs="Times New Roman"/>
+        </w:rPr>
         <w:t>-1</w:t>
       </w:r>
       <w:r>
         <w:rPr>
-          <w:rFonts w:hint="cs"/>
+          <w:rFonts w:ascii="Times New Roman" w:hAnsi="Times New Roman" w:cs="Times New Roman"/>
           <w:rtl/>
         </w:rPr>
         <w:t xml:space="preserve"> במפה)</w:t>
       </w:r>
       <w:r>
         <w:rPr>
+          <w:rFonts w:ascii="Times New Roman" w:hAnsi="Times New Roman" w:cs="Times New Roman"/>
           <w:noProof/>
         </w:rPr>
         <w:t xml:space="preserve"> </w:t>
       </w:r>
       <w:r>
         <w:rPr>
-          <w:rFonts w:hint="cs"/>
+          <w:rFonts w:ascii="Times New Roman" w:hAnsi="Times New Roman" w:cs="Times New Roman"/>
           <w:noProof/>
           <w:rtl/>
         </w:rPr>
@@ -76,13 +83,14 @@
         <w:pStyle w:val="ListParagraph"/>
         <w:bidi/>
         <w:rPr>
-          <w:noProof/>
-          <w:rtl/>
-        </w:rPr>
-      </w:pPr>
-      <w:r>
-        <w:rPr>
-          <w:rFonts w:hint="cs"/>
+          <w:rFonts w:ascii="Times New Roman" w:hAnsi="Times New Roman" w:cs="Times New Roman"/>
+          <w:noProof/>
+          <w:rtl/>
+        </w:rPr>
+      </w:pPr>
+      <w:r>
+        <w:rPr>
+          <w:rFonts w:ascii="Times New Roman" w:hAnsi="Times New Roman" w:cs="Times New Roman"/>
           <w:noProof/>
           <w:u w:val="single"/>
           <w:rtl/>
@@ -91,7 +99,7 @@
       </w:r>
       <w:r>
         <w:rPr>
-          <w:rFonts w:hint="cs"/>
+          <w:rFonts w:ascii="Times New Roman" w:hAnsi="Times New Roman" w:cs="Times New Roman"/>
           <w:noProof/>
           <w:rtl/>
         </w:rPr>
@@ -107,12 +115,13 @@
         </w:numPr>
         <w:bidi/>
         <w:rPr>
-          <w:noProof/>
-        </w:rPr>
-      </w:pPr>
-      <w:r>
-        <w:rPr>
-          <w:rFonts w:hint="cs"/>
+          <w:rFonts w:ascii="Times New Roman" w:hAnsi="Times New Roman" w:cs="Times New Roman"/>
+          <w:noProof/>
+        </w:rPr>
+      </w:pPr>
+      <w:r>
+        <w:rPr>
+          <w:rFonts w:ascii="Times New Roman" w:hAnsi="Times New Roman" w:cs="Times New Roman"/>
           <w:noProof/>
           <w:rtl/>
         </w:rPr>
@@ -120,7 +129,7 @@
       </w:r>
       <w:r>
         <w:rPr>
-          <w:rFonts w:hint="cs"/>
+          <w:rFonts w:ascii="Times New Roman" w:hAnsi="Times New Roman" w:cs="Times New Roman"/>
           <w:noProof/>
           <w:highlight w:val="yellow"/>
           <w:rtl/>
@@ -129,7 +138,7 @@
       </w:r>
       <w:r>
         <w:rPr>
-          <w:rFonts w:hint="cs"/>
+          <w:rFonts w:ascii="Times New Roman" w:hAnsi="Times New Roman" w:cs="Times New Roman"/>
           <w:noProof/>
           <w:rtl/>
         </w:rPr>
@@ -145,12 +154,13 @@
         </w:numPr>
         <w:bidi/>
         <w:rPr>
-          <w:noProof/>
-        </w:rPr>
-      </w:pPr>
-      <w:r>
-        <w:rPr>
-          <w:rFonts w:hint="cs"/>
+          <w:rFonts w:ascii="Times New Roman" w:hAnsi="Times New Roman" w:cs="Times New Roman"/>
+          <w:noProof/>
+        </w:rPr>
+      </w:pPr>
+      <w:r>
+        <w:rPr>
+          <w:rFonts w:ascii="Times New Roman" w:hAnsi="Times New Roman" w:cs="Times New Roman"/>
           <w:noProof/>
           <w:rtl/>
         </w:rPr>
@@ -158,7 +168,7 @@
       </w:r>
       <w:r>
         <w:rPr>
-          <w:rFonts w:hint="cs"/>
+          <w:rFonts w:ascii="Times New Roman" w:hAnsi="Times New Roman" w:cs="Times New Roman"/>
           <w:b/>
           <w:bCs/>
           <w:noProof/>
@@ -168,7 +178,7 @@
       </w:r>
       <w:r>
         <w:rPr>
-          <w:rFonts w:hint="cs"/>
+          <w:rFonts w:ascii="Times New Roman" w:hAnsi="Times New Roman" w:cs="Times New Roman"/>
           <w:noProof/>
           <w:rtl/>
         </w:rPr>
@@ -180,13 +190,14 @@
         <w:pStyle w:val="ListParagraph"/>
         <w:bidi/>
         <w:rPr>
-          <w:noProof/>
-          <w:rtl/>
-        </w:rPr>
-      </w:pPr>
-      <w:r>
-        <w:rPr>
-          <w:rFonts w:hint="cs"/>
+          <w:rFonts w:ascii="Times New Roman" w:hAnsi="Times New Roman" w:cs="Times New Roman"/>
+          <w:noProof/>
+          <w:rtl/>
+        </w:rPr>
+      </w:pPr>
+      <w:r>
+        <w:rPr>
+          <w:rFonts w:ascii="Times New Roman" w:hAnsi="Times New Roman" w:cs="Times New Roman"/>
           <w:noProof/>
           <w:u w:val="single"/>
           <w:rtl/>
@@ -195,7 +206,7 @@
       </w:r>
       <w:r>
         <w:rPr>
-          <w:rFonts w:hint="cs"/>
+          <w:rFonts w:ascii="Times New Roman" w:hAnsi="Times New Roman" w:cs="Times New Roman"/>
           <w:noProof/>
           <w:rtl/>
         </w:rPr>
@@ -211,12 +222,13 @@
         </w:numPr>
         <w:bidi/>
         <w:rPr>
-          <w:noProof/>
-        </w:rPr>
-      </w:pPr>
-      <w:r>
-        <w:rPr>
-          <w:rFonts w:hint="cs"/>
+          <w:rFonts w:ascii="Times New Roman" w:hAnsi="Times New Roman" w:cs="Times New Roman"/>
+          <w:noProof/>
+        </w:rPr>
+      </w:pPr>
+      <w:r>
+        <w:rPr>
+          <w:rFonts w:ascii="Times New Roman" w:hAnsi="Times New Roman" w:cs="Times New Roman"/>
           <w:noProof/>
           <w:rtl/>
         </w:rPr>
@@ -229,12 +241,13 @@
         <w:bidi/>
         <w:ind w:left="1440"/>
         <w:rPr>
-          <w:noProof/>
-        </w:rPr>
-      </w:pPr>
-      <w:r>
-        <w:rPr>
-          <w:rFonts w:hint="cs"/>
+          <w:rFonts w:ascii="Times New Roman" w:hAnsi="Times New Roman" w:cs="Times New Roman"/>
+          <w:noProof/>
+        </w:rPr>
+      </w:pPr>
+      <w:r>
+        <w:rPr>
+          <w:rFonts w:ascii="Times New Roman" w:hAnsi="Times New Roman" w:cs="Times New Roman"/>
           <w:noProof/>
           <w:rtl/>
         </w:rPr>
@@ -250,12 +263,14 @@
         </w:numPr>
         <w:bidi/>
         <w:rPr>
-          <w:noProof/>
-        </w:rPr>
-      </w:pPr>
-      <w:r>
-        <w:rPr>
-          <w:rFonts w:cs="Arial"/>
+          <w:rFonts w:ascii="Times New Roman" w:hAnsi="Times New Roman" w:cs="Times New Roman"/>
+          <w:noProof/>
+        </w:rPr>
+      </w:pPr>
+      <w:r>
+        <w:rPr>
+          <w:rFonts w:ascii="Times New Roman" w:hAnsi="Times New Roman" w:cs="Times New Roman"/>
+          <w:noProof/>
           <w:rtl/>
         </w:rPr>
         <w:drawing>
@@ -316,7 +331,7 @@
       </w:r>
       <w:r>
         <w:rPr>
-          <w:rFonts w:hint="cs"/>
+          <w:rFonts w:ascii="Times New Roman" w:hAnsi="Times New Roman" w:cs="Times New Roman"/>
           <w:noProof/>
           <w:rtl/>
         </w:rPr>
@@ -324,6 +339,7 @@
       </w:r>
       <w:r>
         <w:rPr>
+          <w:rFonts w:ascii="Times New Roman" w:hAnsi="Times New Roman" w:cs="Times New Roman"/>
           <w:rtl/>
         </w:rPr>
         <w:t xml:space="preserve"> </w:t>
@@ -335,6 +351,7 @@
         <w:bidi/>
         <w:ind w:left="1440"/>
         <w:rPr>
+          <w:rFonts w:ascii="Times New Roman" w:hAnsi="Times New Roman" w:cs="Times New Roman"/>
           <w:noProof/>
           <w:rtl/>
         </w:rPr>
@@ -346,6 +363,7 @@
         <w:bidi/>
         <w:ind w:left="1440"/>
         <w:rPr>
+          <w:rFonts w:ascii="Times New Roman" w:hAnsi="Times New Roman" w:cs="Times New Roman"/>
           <w:noProof/>
           <w:rtl/>
         </w:rPr>
@@ -357,6 +375,7 @@
         <w:bidi/>
         <w:ind w:left="1440"/>
         <w:rPr>
+          <w:rFonts w:ascii="Times New Roman" w:hAnsi="Times New Roman" w:cs="Times New Roman"/>
           <w:noProof/>
           <w:rtl/>
         </w:rPr>
@@ -368,6 +387,7 @@
         <w:bidi/>
         <w:ind w:left="1440"/>
         <w:rPr>
+          <w:rFonts w:ascii="Times New Roman" w:hAnsi="Times New Roman" w:cs="Times New Roman"/>
           <w:noProof/>
           <w:rtl/>
         </w:rPr>
@@ -379,6 +399,7 @@
         <w:bidi/>
         <w:ind w:left="1440"/>
         <w:rPr>
+          <w:rFonts w:ascii="Times New Roman" w:hAnsi="Times New Roman" w:cs="Times New Roman"/>
           <w:noProof/>
           <w:rtl/>
         </w:rPr>
@@ -390,6 +411,7 @@
         <w:bidi/>
         <w:ind w:left="1440"/>
         <w:rPr>
+          <w:rFonts w:ascii="Times New Roman" w:hAnsi="Times New Roman" w:cs="Times New Roman"/>
           <w:noProof/>
           <w:rtl/>
         </w:rPr>
@@ -401,6 +423,7 @@
         <w:bidi/>
         <w:ind w:left="1440"/>
         <w:rPr>
+          <w:rFonts w:ascii="Times New Roman" w:hAnsi="Times New Roman" w:cs="Times New Roman"/>
           <w:noProof/>
           <w:rtl/>
         </w:rPr>
@@ -412,6 +435,7 @@
         <w:bidi/>
         <w:ind w:left="1440"/>
         <w:rPr>
+          <w:rFonts w:ascii="Times New Roman" w:hAnsi="Times New Roman" w:cs="Times New Roman"/>
           <w:noProof/>
           <w:rtl/>
         </w:rPr>
@@ -423,6 +447,7 @@
         <w:bidi/>
         <w:ind w:left="1440"/>
         <w:rPr>
+          <w:rFonts w:ascii="Times New Roman" w:hAnsi="Times New Roman" w:cs="Times New Roman"/>
           <w:noProof/>
           <w:rtl/>
         </w:rPr>
@@ -434,6 +459,7 @@
         <w:bidi/>
         <w:ind w:left="1440"/>
         <w:rPr>
+          <w:rFonts w:ascii="Times New Roman" w:hAnsi="Times New Roman" w:cs="Times New Roman"/>
           <w:noProof/>
           <w:rtl/>
         </w:rPr>
@@ -445,6 +471,7 @@
         <w:bidi/>
         <w:ind w:left="1440"/>
         <w:rPr>
+          <w:rFonts w:ascii="Times New Roman" w:hAnsi="Times New Roman" w:cs="Times New Roman"/>
           <w:noProof/>
           <w:rtl/>
         </w:rPr>
@@ -456,14 +483,16 @@
         <w:bidi/>
         <w:ind w:left="1440"/>
         <w:rPr>
-          <w:noProof/>
-        </w:rPr>
-      </w:pPr>
-    </w:p>
-    <w:p>
-      <w:pPr>
-        <w:bidi/>
-        <w:rPr>
+          <w:rFonts w:ascii="Times New Roman" w:hAnsi="Times New Roman" w:cs="Times New Roman"/>
+          <w:noProof/>
+        </w:rPr>
+      </w:pPr>
+    </w:p>
+    <w:p>
+      <w:pPr>
+        <w:bidi/>
+        <w:rPr>
+          <w:rFonts w:ascii="Times New Roman" w:hAnsi="Times New Roman" w:cs="Times New Roman"/>
           <w:noProof/>
           <w:rtl/>
         </w:rPr>
@@ -478,12 +507,13 @@
         </w:numPr>
         <w:bidi/>
         <w:rPr>
-          <w:noProof/>
-        </w:rPr>
-      </w:pPr>
-      <w:r>
-        <w:rPr>
-          <w:rFonts w:cs="Arial"/>
+          <w:rFonts w:ascii="Times New Roman" w:hAnsi="Times New Roman" w:cs="Times New Roman"/>
+          <w:noProof/>
+        </w:rPr>
+      </w:pPr>
+      <w:r>
+        <w:rPr>
+          <w:rFonts w:ascii="Times New Roman" w:hAnsi="Times New Roman" w:cs="Times New Roman"/>
           <w:noProof/>
           <w:u w:val="single"/>
           <w:rtl/>
@@ -546,7 +576,7 @@
       </w:r>
       <w:r>
         <w:rPr>
-          <w:rFonts w:hint="cs"/>
+          <w:rFonts w:ascii="Times New Roman" w:hAnsi="Times New Roman" w:cs="Times New Roman"/>
           <w:noProof/>
           <w:u w:val="single"/>
           <w:rtl/>
@@ -555,7 +585,7 @@
       </w:r>
       <w:r>
         <w:rPr>
-          <w:rFonts w:hint="cs"/>
+          <w:rFonts w:ascii="Times New Roman" w:hAnsi="Times New Roman" w:cs="Times New Roman"/>
           <w:noProof/>
           <w:rtl/>
         </w:rPr>
@@ -567,79 +597,88 @@
         <w:pStyle w:val="ListParagraph"/>
         <w:bidi/>
         <w:rPr>
-          <w:noProof/>
-          <w:rtl/>
-        </w:rPr>
-      </w:pPr>
-    </w:p>
-    <w:p>
-      <w:pPr>
-        <w:pStyle w:val="ListParagraph"/>
-        <w:bidi/>
-        <w:rPr>
-          <w:noProof/>
-        </w:rPr>
-      </w:pPr>
-    </w:p>
-    <w:p>
-      <w:pPr>
-        <w:pStyle w:val="ListParagraph"/>
-        <w:bidi/>
-        <w:rPr>
-          <w:noProof/>
-          <w:rtl/>
-        </w:rPr>
-      </w:pPr>
-    </w:p>
-    <w:p>
-      <w:pPr>
-        <w:pStyle w:val="ListParagraph"/>
-        <w:bidi/>
-        <w:rPr>
-          <w:noProof/>
-          <w:rtl/>
-        </w:rPr>
-      </w:pPr>
-    </w:p>
-    <w:p>
-      <w:pPr>
-        <w:pStyle w:val="ListParagraph"/>
-        <w:bidi/>
-        <w:rPr>
-          <w:noProof/>
-          <w:rtl/>
-        </w:rPr>
-      </w:pPr>
-    </w:p>
-    <w:p>
-      <w:pPr>
-        <w:pStyle w:val="ListParagraph"/>
-        <w:bidi/>
-        <w:rPr>
-          <w:noProof/>
-          <w:rtl/>
-        </w:rPr>
-      </w:pPr>
-    </w:p>
-    <w:p>
-      <w:pPr>
-        <w:bidi/>
-        <w:rPr>
-          <w:noProof/>
-          <w:rtl/>
-        </w:rPr>
-      </w:pPr>
-    </w:p>
-    <w:p>
-      <w:pPr>
-        <w:bidi/>
-        <w:rPr>
-          <w:noProof/>
-          <w:rtl/>
-        </w:rPr>
-      </w:pPr>
-      <w:r>
-        <w:rPr>
+          <w:rFonts w:ascii="Times New Roman" w:hAnsi="Times New Roman" w:cs="Times New Roman"/>
+          <w:noProof/>
+          <w:rtl/>
+        </w:rPr>
+      </w:pPr>
+    </w:p>
+    <w:p>
+      <w:pPr>
+        <w:pStyle w:val="ListParagraph"/>
+        <w:bidi/>
+        <w:rPr>
+          <w:rFonts w:ascii="Times New Roman" w:hAnsi="Times New Roman" w:cs="Times New Roman"/>
+          <w:noProof/>
+        </w:rPr>
+      </w:pPr>
+    </w:p>
+    <w:p>
+      <w:pPr>
+        <w:pStyle w:val="ListParagraph"/>
+        <w:bidi/>
+        <w:rPr>
+          <w:rFonts w:ascii="Times New Roman" w:hAnsi="Times New Roman" w:cs="Times New Roman"/>
+          <w:noProof/>
+          <w:rtl/>
+        </w:rPr>
+      </w:pPr>
+    </w:p>
+    <w:p>
+      <w:pPr>
+        <w:pStyle w:val="ListParagraph"/>
+        <w:bidi/>
+        <w:rPr>
+          <w:rFonts w:ascii="Times New Roman" w:hAnsi="Times New Roman" w:cs="Times New Roman"/>
+          <w:noProof/>
+          <w:rtl/>
+        </w:rPr>
+      </w:pPr>
+    </w:p>
+    <w:p>
+      <w:pPr>
+        <w:pStyle w:val="ListParagraph"/>
+        <w:bidi/>
+        <w:rPr>
+          <w:rFonts w:ascii="Times New Roman" w:hAnsi="Times New Roman" w:cs="Times New Roman"/>
+          <w:noProof/>
+          <w:rtl/>
+        </w:rPr>
+      </w:pPr>
+    </w:p>
+    <w:p>
+      <w:pPr>
+        <w:pStyle w:val="ListParagraph"/>
+        <w:bidi/>
+        <w:rPr>
+          <w:rFonts w:ascii="Times New Roman" w:hAnsi="Times New Roman" w:cs="Times New Roman"/>
+          <w:noProof/>
+          <w:rtl/>
+        </w:rPr>
+      </w:pPr>
+    </w:p>
+    <w:p>
+      <w:pPr>
+        <w:bidi/>
+        <w:rPr>
+          <w:rFonts w:ascii="Times New Roman" w:hAnsi="Times New Roman" w:cs="Times New Roman"/>
+          <w:noProof/>
+          <w:rtl/>
+        </w:rPr>
+      </w:pPr>
+    </w:p>
+    <w:p>
+      <w:pPr>
+        <w:bidi/>
+        <w:rPr>
+          <w:rFonts w:ascii="Times New Roman" w:hAnsi="Times New Roman" w:cs="Times New Roman"/>
+          <w:noProof/>
+          <w:rtl/>
+        </w:rPr>
+      </w:pPr>
+      <w:r>
+        <w:rPr>
+          <w:rFonts w:ascii="Times New Roman" w:hAnsi="Times New Roman" w:cs="Times New Roman"/>
           <w:noProof/>
           <w:rtl/>
         </w:rPr>
@@ -647,7 +686,7 @@
       </w:r>
       <w:r>
         <w:rPr>
-          <w:rFonts w:hint="cs"/>
+          <w:rFonts w:ascii="Times New Roman" w:hAnsi="Times New Roman" w:cs="Times New Roman"/>
           <w:noProof/>
           <w:highlight w:val="yellow"/>
           <w:u w:val="single"/>
@@ -657,7 +696,7 @@
       </w:r>
       <w:r>
         <w:rPr>
-          <w:rFonts w:hint="cs"/>
+          <w:rFonts w:ascii="Times New Roman" w:hAnsi="Times New Roman" w:cs="Times New Roman"/>
           <w:noProof/>
           <w:highlight w:val="yellow"/>
           <w:rtl/>
@@ -669,51 +708,57 @@
       <w:pPr>
         <w:bidi/>
         <w:rPr>
-          <w:noProof/>
-          <w:rtl/>
-        </w:rPr>
-      </w:pPr>
-    </w:p>
-    <w:p>
-      <w:pPr>
-        <w:bidi/>
-        <w:rPr>
-          <w:noProof/>
-          <w:rtl/>
-        </w:rPr>
-      </w:pPr>
-    </w:p>
-    <w:p>
-      <w:pPr>
-        <w:bidi/>
-        <w:rPr>
-          <w:noProof/>
-          <w:rtl/>
-        </w:rPr>
-      </w:pPr>
-    </w:p>
-    <w:p>
-      <w:pPr>
-        <w:bidi/>
-        <w:rPr>
-          <w:noProof/>
-          <w:rtl/>
-        </w:rPr>
-      </w:pPr>
-    </w:p>
-    <w:p>
-      <w:pPr>
-        <w:bidi/>
-        <w:rPr>
-          <w:noProof/>
-          <w:rtl/>
-        </w:rPr>
-      </w:pPr>
-    </w:p>
-    <w:p>
-      <w:pPr>
-        <w:bidi/>
-        <w:rPr>
+          <w:rFonts w:ascii="Times New Roman" w:hAnsi="Times New Roman" w:cs="Times New Roman"/>
+          <w:noProof/>
+          <w:rtl/>
+        </w:rPr>
+      </w:pPr>
+    </w:p>
+    <w:p>
+      <w:pPr>
+        <w:bidi/>
+        <w:rPr>
+          <w:rFonts w:ascii="Times New Roman" w:hAnsi="Times New Roman" w:cs="Times New Roman"/>
+          <w:noProof/>
+          <w:rtl/>
+        </w:rPr>
+      </w:pPr>
+    </w:p>
+    <w:p>
+      <w:pPr>
+        <w:bidi/>
+        <w:rPr>
+          <w:rFonts w:ascii="Times New Roman" w:hAnsi="Times New Roman" w:cs="Times New Roman"/>
+          <w:noProof/>
+          <w:rtl/>
+        </w:rPr>
+      </w:pPr>
+    </w:p>
+    <w:p>
+      <w:pPr>
+        <w:bidi/>
+        <w:rPr>
+          <w:rFonts w:ascii="Times New Roman" w:hAnsi="Times New Roman" w:cs="Times New Roman"/>
+          <w:noProof/>
+          <w:rtl/>
+        </w:rPr>
+      </w:pPr>
+    </w:p>
+    <w:p>
+      <w:pPr>
+        <w:bidi/>
+        <w:rPr>
+          <w:rFonts w:ascii="Times New Roman" w:hAnsi="Times New Roman" w:cs="Times New Roman"/>
+          <w:noProof/>
+          <w:rtl/>
+        </w:rPr>
+      </w:pPr>
+    </w:p>
+    <w:p>
+      <w:pPr>
+        <w:bidi/>
+        <w:rPr>
+          <w:rFonts w:ascii="Times New Roman" w:hAnsi="Times New Roman" w:cs="Times New Roman"/>
           <w:noProof/>
         </w:rPr>
       </w:pPr>
@@ -727,12 +772,13 @@
         </w:numPr>
         <w:bidi/>
         <w:rPr>
-          <w:noProof/>
-        </w:rPr>
-      </w:pPr>
-      <w:r>
-        <w:rPr>
-          <w:rFonts w:hint="cs"/>
+          <w:rFonts w:ascii="Times New Roman" w:hAnsi="Times New Roman" w:cs="Times New Roman"/>
+          <w:noProof/>
+        </w:rPr>
+      </w:pPr>
+      <w:r>
+        <w:rPr>
+          <w:rFonts w:ascii="Times New Roman" w:hAnsi="Times New Roman" w:cs="Times New Roman"/>
           <w:noProof/>
           <w:u w:val="single"/>
           <w:rtl/>
@@ -742,7 +788,7 @@
       </w:r>
       <w:r>
         <w:rPr>
-          <w:rFonts w:hint="cs"/>
+          <w:rFonts w:ascii="Times New Roman" w:hAnsi="Times New Roman" w:cs="Times New Roman"/>
           <w:noProof/>
           <w:rtl/>
         </w:rPr>
@@ -758,12 +804,13 @@
         </w:numPr>
         <w:bidi/>
         <w:rPr>
-          <w:noProof/>
-        </w:rPr>
-      </w:pPr>
-      <w:r>
-        <w:rPr>
-          <w:rFonts w:hint="cs"/>
+          <w:rFonts w:ascii="Times New Roman" w:hAnsi="Times New Roman" w:cs="Times New Roman"/>
+          <w:noProof/>
+        </w:rPr>
+      </w:pPr>
+      <w:r>
+        <w:rPr>
+          <w:rFonts w:ascii="Times New Roman" w:hAnsi="Times New Roman" w:cs="Times New Roman"/>
           <w:noProof/>
           <w:rtl/>
         </w:rPr>
@@ -779,13 +826,14 @@
         </w:numPr>
         <w:bidi/>
         <w:rPr>
+          <w:rFonts w:ascii="Times New Roman" w:hAnsi="Times New Roman" w:cs="Times New Roman"/>
           <w:noProof/>
           <w:highlight w:val="yellow"/>
         </w:rPr>
       </w:pPr>
       <w:r>
         <w:rPr>
-          <w:rFonts w:hint="cs"/>
+          <w:rFonts w:ascii="Times New Roman" w:hAnsi="Times New Roman" w:cs="Times New Roman"/>
           <w:noProof/>
           <w:highlight w:val="yellow"/>
           <w:rtl/>
@@ -798,12 +846,13 @@
         <w:pStyle w:val="ListParagraph"/>
         <w:bidi/>
         <w:rPr>
-          <w:noProof/>
-        </w:rPr>
-      </w:pPr>
-      <w:r>
-        <w:rPr>
-          <w:rFonts w:hint="cs"/>
+          <w:rFonts w:ascii="Times New Roman" w:hAnsi="Times New Roman" w:cs="Times New Roman"/>
+          <w:noProof/>
+        </w:rPr>
+      </w:pPr>
+      <w:r>
+        <w:rPr>
+          <w:rFonts w:ascii="Times New Roman" w:hAnsi="Times New Roman" w:cs="Times New Roman"/>
           <w:noProof/>
           <w:u w:val="single"/>
           <w:rtl/>
@@ -812,7 +861,7 @@
       </w:r>
       <w:r>
         <w:rPr>
-          <w:rFonts w:hint="cs"/>
+          <w:rFonts w:ascii="Times New Roman" w:hAnsi="Times New Roman" w:cs="Times New Roman"/>
           <w:noProof/>
           <w:rtl/>
         </w:rPr>
@@ -828,24 +877,17 @@
         </w:numPr>
         <w:bidi/>
         <w:rPr>
-          <w:noProof/>
-        </w:rPr>
-      </w:pPr>
-      <w:r>
-        <w:rPr>
-          <w:rFonts w:hint="cs"/>
-          <w:noProof/>
-          <w:rtl/>
-        </w:rPr>
-        <w:t>י</w:t>
-      </w:r>
-      <w:r>
-        <w:rPr>
-          <w:rFonts w:hint="cs"/>
-          <w:noProof/>
-          <w:rtl/>
-        </w:rPr>
-        <w:t>יתכן ולא קיים מסלול בין המיקום הנוכחי לפרי (יש חסימה בכל מסלול אפשרי לפרי).</w:t>
+          <w:rFonts w:ascii="Times New Roman" w:hAnsi="Times New Roman" w:cs="Times New Roman"/>
+          <w:noProof/>
+        </w:rPr>
+      </w:pPr>
+      <w:r>
+        <w:rPr>
+          <w:rFonts w:ascii="Times New Roman" w:hAnsi="Times New Roman" w:cs="Times New Roman"/>
+          <w:noProof/>
+          <w:rtl/>
+        </w:rPr>
+        <w:t>ייתכן ולא קיים מסלול בין המיקום הנוכחי לפרי (יש חסימה בכל מסלול אפשרי לפרי).</w:t>
       </w:r>
     </w:p>
     <w:p>
@@ -857,46 +899,32 @@
         </w:numPr>
         <w:bidi/>
         <w:rPr>
-          <w:noProof/>
-        </w:rPr>
-      </w:pPr>
-      <w:r>
-        <w:rPr>
-          <w:rFonts w:hint="cs"/>
-          <w:noProof/>
-          <w:rtl/>
-        </w:rPr>
-        <w:t xml:space="preserve">יכולים </w:t>
-      </w:r>
-      <w:r>
-        <w:rPr>
-          <w:rFonts w:hint="cs"/>
-          <w:noProof/>
-          <w:rtl/>
-        </w:rPr>
-        <w:t>להיות קירות (</w:t>
-      </w:r>
-      <w:r>
-        <w:rPr>
+          <w:rFonts w:ascii="Times New Roman" w:hAnsi="Times New Roman" w:cs="Times New Roman"/>
+          <w:noProof/>
+        </w:rPr>
+      </w:pPr>
+      <w:r>
+        <w:rPr>
+          <w:rFonts w:ascii="Times New Roman" w:hAnsi="Times New Roman" w:cs="Times New Roman"/>
+          <w:noProof/>
+          <w:rtl/>
+        </w:rPr>
+        <w:t>יכולים להיות קירות (</w:t>
+      </w:r>
+      <w:r>
+        <w:rPr>
+          <w:rFonts w:ascii="Times New Roman" w:hAnsi="Times New Roman" w:cs="Times New Roman"/>
           <w:noProof/>
         </w:rPr>
         <w:t>-1</w:t>
       </w:r>
       <w:r>
         <w:rPr>
-          <w:rFonts w:hint="cs"/>
-          <w:noProof/>
-          <w:rtl/>
-        </w:rPr>
-        <w:t>) החוסמים את כל המסלולים מהמיקום הנוכחי לפרי שאורכם הוא מרחק מנהטן</w:t>
-      </w:r>
-      <w:r>
-        <w:rPr>
-          <w:rFonts w:hint="cs"/>
-          <w:noProof/>
-          <w:rtl/>
-        </w:rPr>
-        <w:t xml:space="preserve"> מינימלי מהמיקום הנוכחי לפרי כך שיכול להיווצר מצב בו אנחנו רק "מתרחקים" במסלול הקיים מהמיקום הנוכחי לפרי:</w:t>
+          <w:rFonts w:ascii="Times New Roman" w:hAnsi="Times New Roman" w:cs="Times New Roman"/>
+          <w:noProof/>
+          <w:rtl/>
+        </w:rPr>
+        <w:t>) החוסמים את כל המסלולים מהמיקום הנוכחי לפרי שאורכם הוא מרחק מנהטן מינימלי מהמיקום הנוכחי לפרי כך שיכול להיווצר מצב בו אנחנו רק "מתרחקים" במסלול הקיים מהמיקום הנוכחי לפרי:</w:t>
       </w:r>
     </w:p>
     <w:p>
@@ -905,13 +933,14 @@
         <w:bidi/>
         <w:ind w:left="1080"/>
         <w:rPr>
-          <w:noProof/>
-          <w:rtl/>
-        </w:rPr>
-      </w:pPr>
-      <w:r>
-        <w:rPr>
-          <w:rFonts w:cs="Arial"/>
+          <w:rFonts w:ascii="Times New Roman" w:hAnsi="Times New Roman" w:cs="Times New Roman"/>
+          <w:noProof/>
+          <w:rtl/>
+        </w:rPr>
+      </w:pPr>
+      <w:r>
+        <w:rPr>
+          <w:rFonts w:ascii="Times New Roman" w:hAnsi="Times New Roman" w:cs="Times New Roman"/>
           <w:noProof/>
           <w:rtl/>
         </w:rPr>
@@ -978,6 +1007,7 @@
         <w:bidi/>
         <w:ind w:left="1080"/>
         <w:rPr>
+          <w:rFonts w:ascii="Times New Roman" w:hAnsi="Times New Roman" w:cs="Times New Roman"/>
           <w:noProof/>
           <w:rtl/>
         </w:rPr>
@@ -989,6 +1019,7 @@
         <w:bidi/>
         <w:ind w:left="1080"/>
         <w:rPr>
+          <w:rFonts w:ascii="Times New Roman" w:hAnsi="Times New Roman" w:cs="Times New Roman"/>
           <w:noProof/>
           <w:rtl/>
         </w:rPr>
@@ -1000,6 +1031,7 @@
         <w:bidi/>
         <w:ind w:left="1080"/>
         <w:rPr>
+          <w:rFonts w:ascii="Times New Roman" w:hAnsi="Times New Roman" w:cs="Times New Roman"/>
           <w:noProof/>
           <w:rtl/>
         </w:rPr>
@@ -1011,6 +1043,7 @@
         <w:bidi/>
         <w:ind w:left="1080"/>
         <w:rPr>
+          <w:rFonts w:ascii="Times New Roman" w:hAnsi="Times New Roman" w:cs="Times New Roman"/>
           <w:noProof/>
           <w:rtl/>
         </w:rPr>
@@ -1022,6 +1055,7 @@
         <w:bidi/>
         <w:ind w:left="1080"/>
         <w:rPr>
+          <w:rFonts w:ascii="Times New Roman" w:hAnsi="Times New Roman" w:cs="Times New Roman"/>
           <w:noProof/>
         </w:rPr>
       </w:pPr>
@@ -1032,6 +1066,7 @@
         <w:bidi/>
         <w:ind w:left="1080"/>
         <w:rPr>
+          <w:rFonts w:ascii="Times New Roman" w:hAnsi="Times New Roman" w:cs="Times New Roman"/>
           <w:noProof/>
         </w:rPr>
       </w:pPr>
@@ -1042,6 +1077,7 @@
         <w:bidi/>
         <w:ind w:left="1080"/>
         <w:rPr>
+          <w:rFonts w:ascii="Times New Roman" w:hAnsi="Times New Roman" w:cs="Times New Roman"/>
           <w:noProof/>
           <w:rtl/>
         </w:rPr>
@@ -1053,6 +1089,7 @@
         <w:bidi/>
         <w:ind w:left="1080"/>
         <w:rPr>
+          <w:rFonts w:ascii="Times New Roman" w:hAnsi="Times New Roman" w:cs="Times New Roman"/>
           <w:noProof/>
         </w:rPr>
       </w:pPr>
@@ -1063,6 +1100,7 @@
         <w:bidi/>
         <w:ind w:left="1080"/>
         <w:rPr>
+          <w:rFonts w:ascii="Times New Roman" w:hAnsi="Times New Roman" w:cs="Times New Roman"/>
           <w:noProof/>
         </w:rPr>
       </w:pPr>
@@ -1076,12 +1114,13 @@
         </w:numPr>
         <w:bidi/>
         <w:rPr>
-          <w:noProof/>
-        </w:rPr>
-      </w:pPr>
-      <w:r>
-        <w:rPr>
-          <w:rFonts w:hint="cs"/>
+          <w:rFonts w:ascii="Times New Roman" w:hAnsi="Times New Roman" w:cs="Times New Roman"/>
+          <w:noProof/>
+        </w:rPr>
+      </w:pPr>
+      <w:r>
+        <w:rPr>
+          <w:rFonts w:ascii="Times New Roman" w:hAnsi="Times New Roman" w:cs="Times New Roman"/>
           <w:noProof/>
           <w:rtl/>
         </w:rPr>
@@ -1089,7 +1128,7 @@
       </w:r>
       <w:r>
         <w:rPr>
-          <w:rFonts w:hint="cs"/>
+          <w:rFonts w:ascii="Times New Roman" w:hAnsi="Times New Roman" w:cs="Times New Roman"/>
           <w:noProof/>
           <w:rtl/>
         </w:rPr>
@@ -1097,7 +1136,7 @@
       </w:r>
       <w:r>
         <w:rPr>
-          <w:rFonts w:hint="cs"/>
+          <w:rFonts w:ascii="Times New Roman" w:hAnsi="Times New Roman" w:cs="Times New Roman"/>
           <w:noProof/>
           <w:rtl/>
         </w:rPr>
@@ -1113,12 +1152,13 @@
         </w:numPr>
         <w:bidi/>
         <w:rPr>
-          <w:noProof/>
-        </w:rPr>
-      </w:pPr>
-      <w:r>
-        <w:rPr>
-          <w:rFonts w:hint="cs"/>
+          <w:rFonts w:ascii="Times New Roman" w:hAnsi="Times New Roman" w:cs="Times New Roman"/>
+          <w:noProof/>
+        </w:rPr>
+      </w:pPr>
+      <w:r>
+        <w:rPr>
+          <w:rFonts w:ascii="Times New Roman" w:hAnsi="Times New Roman" w:cs="Times New Roman"/>
           <w:noProof/>
           <w:rtl/>
         </w:rPr>
@@ -1134,12 +1174,13 @@
         </w:numPr>
         <w:bidi/>
         <w:rPr>
-          <w:noProof/>
-        </w:rPr>
-      </w:pPr>
-      <w:r>
-        <w:rPr>
-          <w:rFonts w:hint="cs"/>
+          <w:rFonts w:ascii="Times New Roman" w:hAnsi="Times New Roman" w:cs="Times New Roman"/>
+          <w:noProof/>
+        </w:rPr>
+      </w:pPr>
+      <w:r>
+        <w:rPr>
+          <w:rFonts w:ascii="Times New Roman" w:hAnsi="Times New Roman" w:cs="Times New Roman"/>
           <w:noProof/>
           <w:rtl/>
         </w:rPr>
@@ -1152,6 +1193,7 @@
         <w:bidi/>
         <w:ind w:left="1080"/>
         <w:rPr>
+          <w:rFonts w:ascii="Times New Roman" w:hAnsi="Times New Roman" w:cs="Times New Roman"/>
           <w:noProof/>
           <w:rtl/>
         </w:rPr>
@@ -1163,6 +1205,7 @@
         <w:bidi/>
         <w:ind w:left="1080"/>
         <w:rPr>
+          <w:rFonts w:ascii="Times New Roman" w:hAnsi="Times New Roman" w:cs="Times New Roman"/>
           <w:noProof/>
           <w:rtl/>
         </w:rPr>
@@ -1174,6 +1217,7 @@
         <w:bidi/>
         <w:ind w:left="1080"/>
         <w:rPr>
+          <w:rFonts w:ascii="Times New Roman" w:hAnsi="Times New Roman" w:cs="Times New Roman"/>
           <w:noProof/>
         </w:rPr>
       </w:pPr>
@@ -1187,17 +1231,1504 @@
         </w:numPr>
         <w:bidi/>
         <w:rPr>
+          <w:rFonts w:ascii="Times New Roman" w:hAnsi="Times New Roman" w:cs="Times New Roman"/>
+          <w:noProof/>
+          <w:highlight w:val="yellow"/>
+        </w:rPr>
+      </w:pPr>
+      <w:r>
+        <w:rPr>
+          <w:rFonts w:ascii="Times New Roman" w:hAnsi="Times New Roman" w:cs="Times New Roman"/>
+          <w:noProof/>
+          <w:highlight w:val="yellow"/>
+          <w:rtl/>
+        </w:rPr>
+        <w:t>ג</w:t>
+      </w:r>
+    </w:p>
+    <w:p>
+      <w:pPr>
+        <w:pStyle w:val="ListParagraph"/>
+        <w:numPr>
+          <w:ilvl w:val="0"/>
+          <w:numId w:val="1"/>
+        </w:numPr>
+        <w:bidi/>
+        <w:rPr>
+          <w:rFonts w:ascii="Times New Roman" w:hAnsi="Times New Roman" w:cs="Times New Roman"/>
+          <w:noProof/>
+        </w:rPr>
+      </w:pPr>
+      <w:r>
+        <w:rPr>
+          <w:rFonts w:ascii="Times New Roman" w:hAnsi="Times New Roman" w:cs="Times New Roman"/>
+          <w:noProof/>
+          <w:rtl/>
+        </w:rPr>
+        <w:t>כן – בכל שלב בעץ המינימקס בו בוררים צעד של אחד האויבים נלקח המינימום מהבנים שלו (רקורסיבית עד שמגיעים לשלב בעץ בו אנחנו בוררים את התור שלנו – שם נקח מקסימום)</w:t>
+      </w:r>
+    </w:p>
+    <w:p>
+      <w:pPr>
+        <w:pStyle w:val="ListParagraph"/>
+        <w:bidi/>
+        <w:rPr>
+          <w:rFonts w:ascii="Times New Roman" w:hAnsi="Times New Roman" w:cs="Times New Roman"/>
+          <w:noProof/>
+        </w:rPr>
+      </w:pPr>
+    </w:p>
+    <w:p>
+      <w:pPr>
+        <w:pStyle w:val="ListParagraph"/>
+        <w:numPr>
+          <w:ilvl w:val="0"/>
+          <w:numId w:val="8"/>
+        </w:numPr>
+        <w:bidi/>
+        <w:rPr>
+          <w:rFonts w:ascii="Times New Roman" w:hAnsi="Times New Roman" w:cs="Times New Roman"/>
+          <w:noProof/>
+        </w:rPr>
+      </w:pPr>
+      <w:r>
+        <w:rPr>
+          <w:rFonts w:ascii="Times New Roman" w:hAnsi="Times New Roman" w:cs="Times New Roman"/>
+          <w:noProof/>
+          <w:rtl/>
+        </w:rPr>
+        <w:t>חסרונות:</w:t>
+      </w:r>
+    </w:p>
+    <w:p>
+      <w:pPr>
+        <w:pStyle w:val="ListParagraph"/>
+        <w:numPr>
+          <w:ilvl w:val="1"/>
+          <w:numId w:val="8"/>
+        </w:numPr>
+        <w:bidi/>
+        <w:rPr>
+          <w:rFonts w:ascii="Times New Roman" w:hAnsi="Times New Roman" w:cs="Times New Roman"/>
+          <w:noProof/>
+        </w:rPr>
+      </w:pPr>
+      <w:r>
+        <w:rPr>
+          <w:rFonts w:ascii="Times New Roman" w:hAnsi="Times New Roman" w:cs="Times New Roman"/>
+          <w:noProof/>
+          <w:rtl/>
+        </w:rPr>
+        <w:t>מקדם הסיעוף גדול בצורה משמעותית בשיטה זו ולכן גם זמן החישוב לכל צעד בודד. – לא פרקטי.</w:t>
+      </w:r>
+    </w:p>
+    <w:p>
+      <w:pPr>
+        <w:pStyle w:val="ListParagraph"/>
+        <w:numPr>
+          <w:ilvl w:val="1"/>
+          <w:numId w:val="8"/>
+        </w:numPr>
+        <w:bidi/>
+        <w:rPr>
+          <w:rFonts w:ascii="Times New Roman" w:hAnsi="Times New Roman" w:cs="Times New Roman"/>
+          <w:noProof/>
+        </w:rPr>
+      </w:pPr>
+      <w:r>
+        <w:rPr>
+          <w:rFonts w:ascii="Times New Roman" w:hAnsi="Times New Roman" w:cs="Times New Roman"/>
+          <w:noProof/>
+          <w:rtl/>
+        </w:rPr>
+        <w:t xml:space="preserve">מתייחסים לכל האויבים באופן שווה ו-"מפחדים" מכולם – בעצם אסטרטגיה פחדנית </w:t>
+      </w:r>
+      <w:r>
+        <w:rPr>
+          <w:rFonts w:ascii="Times New Roman" w:hAnsi="Times New Roman" w:cs="Times New Roman"/>
+          <w:noProof/>
+          <w:highlight w:val="yellow"/>
+          <w:rtl/>
+        </w:rPr>
+        <w:t>ואף פרנואידית(?)</w:t>
+      </w:r>
+      <w:r>
+        <w:rPr>
+          <w:rFonts w:ascii="Times New Roman" w:hAnsi="Times New Roman" w:cs="Times New Roman"/>
+          <w:noProof/>
+          <w:rtl/>
+        </w:rPr>
+        <w:t xml:space="preserve"> שיכולה לגרום לתוצאה שרחוקה מלהיות אופטימלית.</w:t>
+      </w:r>
+    </w:p>
+    <w:p>
+      <w:pPr>
+        <w:bidi/>
+        <w:rPr>
+          <w:rFonts w:ascii="Times New Roman" w:hAnsi="Times New Roman" w:cs="Times New Roman"/>
+          <w:noProof/>
+        </w:rPr>
+      </w:pPr>
+    </w:p>
+    <w:p>
+      <w:pPr>
+        <w:bidi/>
+        <w:rPr>
+          <w:rFonts w:ascii="Times New Roman" w:hAnsi="Times New Roman" w:cs="Times New Roman"/>
+          <w:noProof/>
+        </w:rPr>
+      </w:pPr>
+    </w:p>
+    <w:p>
+      <w:pPr>
+        <w:bidi/>
+        <w:rPr>
+          <w:rFonts w:ascii="Times New Roman" w:hAnsi="Times New Roman" w:cs="Times New Roman"/>
+          <w:noProof/>
+        </w:rPr>
+      </w:pPr>
+    </w:p>
+    <w:p>
+      <w:pPr>
+        <w:bidi/>
+        <w:rPr>
+          <w:rFonts w:ascii="Times New Roman" w:hAnsi="Times New Roman" w:cs="Times New Roman"/>
+          <w:noProof/>
+        </w:rPr>
+      </w:pPr>
+    </w:p>
+    <w:p>
+      <w:pPr>
+        <w:bidi/>
+        <w:rPr>
+          <w:rFonts w:ascii="Times New Roman" w:hAnsi="Times New Roman" w:cs="Times New Roman"/>
+          <w:noProof/>
+        </w:rPr>
+      </w:pPr>
+    </w:p>
+    <w:p>
+      <w:pPr>
+        <w:bidi/>
+        <w:rPr>
+          <w:rFonts w:ascii="Times New Roman" w:hAnsi="Times New Roman" w:cs="Times New Roman"/>
+          <w:noProof/>
+        </w:rPr>
+      </w:pPr>
+    </w:p>
+    <w:p>
+      <w:pPr>
+        <w:bidi/>
+        <w:rPr>
+          <w:rFonts w:ascii="Times New Roman" w:hAnsi="Times New Roman" w:cs="Times New Roman"/>
+          <w:noProof/>
+          <w:rtl/>
+        </w:rPr>
+      </w:pPr>
+    </w:p>
+    <w:p>
+      <w:pPr>
+        <w:bidi/>
+        <w:rPr>
+          <w:rFonts w:ascii="Times New Roman" w:hAnsi="Times New Roman" w:cs="Times New Roman"/>
+          <w:noProof/>
+          <w:rtl/>
+        </w:rPr>
+      </w:pPr>
+    </w:p>
+    <w:p>
+      <w:pPr>
+        <w:bidi/>
+        <w:rPr>
+          <w:rFonts w:ascii="Times New Roman" w:hAnsi="Times New Roman" w:cs="Times New Roman"/>
+          <w:noProof/>
+        </w:rPr>
+      </w:pPr>
+    </w:p>
+    <w:p>
+      <w:pPr>
+        <w:pStyle w:val="ListParagraph"/>
+        <w:numPr>
+          <w:ilvl w:val="0"/>
+          <w:numId w:val="8"/>
+        </w:numPr>
+        <w:bidi/>
+        <w:rPr>
+          <w:rFonts w:ascii="Times New Roman" w:hAnsi="Times New Roman" w:cs="Times New Roman"/>
+          <w:noProof/>
+        </w:rPr>
+      </w:pPr>
+      <w:r>
+        <w:rPr>
+          <w:rFonts w:ascii="Times New Roman" w:hAnsi="Times New Roman" w:cs="Times New Roman" w:hint="cs"/>
+          <w:noProof/>
+          <w:rtl/>
+        </w:rPr>
+        <w:lastRenderedPageBreak/>
+        <w:t xml:space="preserve">טרמינולוגיה: עבור </w:t>
+      </w:r>
+      <w:r>
+        <w:rPr>
+          <w:position w:val="-6"/>
+        </w:rPr>
+        <w:object w:dxaOrig="200" w:dyaOrig="260" w14:anchorId="01DB5A5A">
+          <v:shapetype id="_x0000_t75" coordsize="21600,21600" o:spt="75" o:preferrelative="t" path="m@4@5l@4@11@9@11@9@5xe" filled="f" stroked="f">
+            <v:stroke joinstyle="miter"/>
+            <v:formulas>
+              <v:f eqn="if lineDrawn pixelLineWidth 0"/>
+              <v:f eqn="sum @0 1 0"/>
+              <v:f eqn="sum 0 0 @1"/>
+              <v:f eqn="prod @2 1 2"/>
+              <v:f eqn="prod @3 21600 pixelWidth"/>
+              <v:f eqn="prod @3 21600 pixelHeight"/>
+              <v:f eqn="sum @0 0 1"/>
+              <v:f eqn="prod @6 1 2"/>
+              <v:f eqn="prod @7 21600 pixelWidth"/>
+              <v:f eqn="sum @8 21600 0"/>
+              <v:f eqn="prod @7 21600 pixelHeight"/>
+              <v:f eqn="sum @10 21600 0"/>
+            </v:formulas>
+            <v:path o:extrusionok="f" gradientshapeok="t" o:connecttype="rect"/>
+            <o:lock v:ext="edit" aspectratio="t"/>
+          </v:shapetype>
+          <v:shape id="_x0000_i1078" type="#_x0000_t75" style="width:9.8pt;height:13.25pt" o:ole="">
+            <v:imagedata r:id="rId8" o:title=""/>
+          </v:shape>
+          <o:OLEObject Type="Embed" ProgID="Equation.DSMT4" ShapeID="_x0000_i1078" DrawAspect="Content" ObjectID="_1669593354" r:id="rId9"/>
+        </w:object>
+      </w:r>
+      <w:r>
+        <w:rPr>
+          <w:rFonts w:ascii="Times New Roman" w:hAnsi="Times New Roman" w:cs="Times New Roman" w:hint="cs"/>
+          <w:noProof/>
+          <w:rtl/>
+        </w:rPr>
+        <w:t xml:space="preserve"> שחקנים: </w:t>
+      </w:r>
+      <w:r>
+        <w:rPr>
+          <w:position w:val="-10"/>
+        </w:rPr>
+        <w:object w:dxaOrig="760" w:dyaOrig="320" w14:anchorId="2F7631DA">
+          <v:shape id="_x0000_i1135" type="#_x0000_t75" style="width:38pt;height:16.15pt" o:ole="">
+            <v:imagedata r:id="rId10" o:title=""/>
+          </v:shape>
+          <o:OLEObject Type="Embed" ProgID="Equation.DSMT4" ShapeID="_x0000_i1135" DrawAspect="Content" ObjectID="_1669593355" r:id="rId11"/>
+        </w:object>
+      </w:r>
+      <w:r>
+        <w:rPr>
           <w:rFonts w:hint="cs"/>
-          <w:noProof/>
-          <w:rtl/>
-        </w:rPr>
-      </w:pPr>
+          <w:rtl/>
+        </w:rPr>
+        <w:t xml:space="preserve">, </w:t>
+      </w:r>
+      <w:r>
+        <w:rPr>
+          <w:position w:val="-12"/>
+        </w:rPr>
+        <w:object w:dxaOrig="2340" w:dyaOrig="360" w14:anchorId="7E38F311">
+          <v:shape id="_x0000_i1146" type="#_x0000_t75" style="width:116.95pt;height:17.85pt" o:ole="">
+            <v:imagedata r:id="rId12" o:title=""/>
+          </v:shape>
+          <o:OLEObject Type="Embed" ProgID="Equation.DSMT4" ShapeID="_x0000_i1146" DrawAspect="Content" ObjectID="_1669593356" r:id="rId13"/>
+        </w:object>
+      </w:r>
       <w:r>
         <w:rPr>
           <w:rFonts w:hint="cs"/>
-          <w:noProof/>
-          <w:rtl/>
-        </w:rPr>
+          <w:rtl/>
+        </w:rPr>
+        <w:t>.</w:t>
+      </w:r>
+    </w:p>
+    <w:p>
+      <w:pPr>
+        <w:pStyle w:val="ListParagraph"/>
+        <w:bidi/>
+        <w:ind w:left="1080"/>
+        <w:rPr>
+          <w:rFonts w:ascii="Times New Roman" w:hAnsi="Times New Roman" w:cs="Times New Roman"/>
+          <w:noProof/>
+        </w:rPr>
+      </w:pPr>
+      <w:r>
+        <w:rPr>
+          <w:rFonts w:ascii="Times New Roman" w:hAnsi="Times New Roman" w:cs="Times New Roman"/>
+          <w:noProof/>
+          <w:rtl/>
+        </w:rPr>
+        <w:t xml:space="preserve">תהיי </w:t>
+      </w:r>
+      <w:r>
+        <w:rPr>
+          <w:position w:val="-12"/>
+        </w:rPr>
+        <w:object w:dxaOrig="1080" w:dyaOrig="360" w14:anchorId="6B9D24A6">
+          <v:shape id="_x0000_i1071" type="#_x0000_t75" style="width:54.15pt;height:17.85pt" o:ole="">
+            <v:imagedata r:id="rId14" o:title=""/>
+          </v:shape>
+          <o:OLEObject Type="Embed" ProgID="Equation.DSMT4" ShapeID="_x0000_i1071" DrawAspect="Content" ObjectID="_1669593357" r:id="rId15"/>
+        </w:object>
+      </w:r>
+      <w:r>
+        <w:rPr>
+          <w:rFonts w:ascii="Times New Roman" w:hAnsi="Times New Roman" w:cs="Times New Roman"/>
+          <w:noProof/>
+          <w:rtl/>
+        </w:rPr>
+        <w:t xml:space="preserve"> פונקציית דירוג</w:t>
+      </w:r>
+      <w:r>
+        <w:rPr>
+          <w:rFonts w:ascii="Times New Roman" w:hAnsi="Times New Roman" w:cs="Times New Roman" w:hint="cs"/>
+          <w:noProof/>
+          <w:rtl/>
+        </w:rPr>
+        <w:t xml:space="preserve"> (היוריסטיקה)</w:t>
+      </w:r>
+      <w:r>
+        <w:rPr>
+          <w:rFonts w:ascii="Times New Roman" w:hAnsi="Times New Roman" w:cs="Times New Roman"/>
+          <w:noProof/>
+          <w:rtl/>
+        </w:rPr>
+        <w:t xml:space="preserve"> לשחקן עבור כל אחד מצעדיו האפשריים.</w:t>
+      </w:r>
+    </w:p>
+    <w:p>
+      <w:pPr>
+        <w:pStyle w:val="ListParagraph"/>
+        <w:bidi/>
+        <w:ind w:left="1080"/>
+        <w:rPr>
+          <w:rFonts w:ascii="Times New Roman" w:hAnsi="Times New Roman" w:cs="Times New Roman"/>
+          <w:noProof/>
+          <w:rtl/>
+        </w:rPr>
+      </w:pPr>
+      <w:r>
+        <w:rPr>
+          <w:rFonts w:ascii="Times New Roman" w:hAnsi="Times New Roman" w:cs="Times New Roman"/>
+          <w:noProof/>
+          <w:rtl/>
+        </w:rPr>
+        <w:t>לכל שחקן</w:t>
+      </w:r>
+      <w:r>
+        <w:rPr>
+          <w:rFonts w:ascii="Times New Roman" w:hAnsi="Times New Roman" w:cs="Times New Roman" w:hint="cs"/>
+          <w:noProof/>
+          <w:rtl/>
+        </w:rPr>
+        <w:t xml:space="preserve"> </w:t>
+      </w:r>
+      <w:r>
+        <w:rPr>
+          <w:position w:val="-6"/>
+        </w:rPr>
+        <w:object w:dxaOrig="139" w:dyaOrig="240" w14:anchorId="4740DC2C">
+          <v:shape id="_x0000_i1062" type="#_x0000_t75" style="width:6.9pt;height:12.1pt" o:ole="">
+            <v:imagedata r:id="rId16" o:title=""/>
+          </v:shape>
+          <o:OLEObject Type="Embed" ProgID="Equation.DSMT4" ShapeID="_x0000_i1062" DrawAspect="Content" ObjectID="_1669593358" r:id="rId17"/>
+        </w:object>
+      </w:r>
+      <w:r>
+        <w:rPr>
+          <w:rFonts w:ascii="Times New Roman" w:hAnsi="Times New Roman" w:cs="Times New Roman"/>
+          <w:noProof/>
+          <w:rtl/>
+        </w:rPr>
+        <w:t xml:space="preserve"> </w:t>
+      </w:r>
+      <w:r>
+        <w:rPr>
+          <w:rFonts w:ascii="Times New Roman" w:hAnsi="Times New Roman" w:cs="Times New Roman" w:hint="cs"/>
+          <w:noProof/>
+          <w:rtl/>
+        </w:rPr>
+        <w:t xml:space="preserve">וצעד אפשרי </w:t>
+      </w:r>
+      <w:r>
+        <w:rPr>
+          <w:position w:val="-14"/>
+        </w:rPr>
+        <w:object w:dxaOrig="240" w:dyaOrig="360" w14:anchorId="06B096E7">
+          <v:shape id="_x0000_i1063" type="#_x0000_t75" style="width:12.1pt;height:17.85pt" o:ole="">
+            <v:imagedata r:id="rId18" o:title=""/>
+          </v:shape>
+          <o:OLEObject Type="Embed" ProgID="Equation.DSMT4" ShapeID="_x0000_i1063" DrawAspect="Content" ObjectID="_1669593359" r:id="rId19"/>
+        </w:object>
+      </w:r>
+      <w:r>
+        <w:rPr>
+          <w:rFonts w:ascii="Times New Roman" w:hAnsi="Times New Roman" w:cs="Times New Roman"/>
+          <w:noProof/>
+          <w:rtl/>
+        </w:rPr>
+        <w:t xml:space="preserve"> </w:t>
+      </w:r>
+      <w:r>
+        <w:rPr>
+          <w:rFonts w:ascii="Times New Roman" w:hAnsi="Times New Roman" w:cs="Times New Roman"/>
+          <w:noProof/>
+          <w:rtl/>
+        </w:rPr>
+        <w:t>נחשב את</w:t>
+      </w:r>
+      <w:r>
+        <w:rPr>
+          <w:rFonts w:ascii="Times New Roman" w:hAnsi="Times New Roman" w:cs="Times New Roman" w:hint="cs"/>
+          <w:noProof/>
+          <w:rtl/>
+        </w:rPr>
+        <w:t xml:space="preserve"> הדירוג:</w:t>
+      </w:r>
+      <w:r>
+        <w:rPr>
+          <w:rFonts w:ascii="Times New Roman" w:hAnsi="Times New Roman" w:cs="Times New Roman"/>
+          <w:noProof/>
+          <w:rtl/>
+        </w:rPr>
+        <w:t xml:space="preserve"> </w:t>
+      </w:r>
+      <w:r>
+        <w:rPr>
+          <w:position w:val="-16"/>
+        </w:rPr>
+        <w:object w:dxaOrig="1219" w:dyaOrig="420" w14:anchorId="1541A41B">
+          <v:shape id="_x0000_i1073" type="#_x0000_t75" style="width:61.05pt;height:20.75pt" o:ole="">
+            <v:imagedata r:id="rId20" o:title=""/>
+          </v:shape>
+          <o:OLEObject Type="Embed" ProgID="Equation.DSMT4" ShapeID="_x0000_i1073" DrawAspect="Content" ObjectID="_1669593360" r:id="rId21"/>
+        </w:object>
+      </w:r>
+      <w:r>
+        <w:rPr>
+          <w:rFonts w:ascii="Times New Roman" w:hAnsi="Times New Roman" w:cs="Times New Roman" w:hint="cs"/>
+          <w:noProof/>
+          <w:rtl/>
+        </w:rPr>
+        <w:t>.</w:t>
+      </w:r>
+    </w:p>
+    <w:p>
+      <w:pPr>
+        <w:pStyle w:val="ListParagraph"/>
+        <w:bidi/>
+        <w:ind w:left="1080"/>
+        <w:rPr>
+          <w:rFonts w:ascii="Times New Roman" w:hAnsi="Times New Roman" w:cs="Times New Roman"/>
+          <w:noProof/>
+          <w:rtl/>
+        </w:rPr>
+      </w:pPr>
+      <w:r>
+        <w:rPr>
+          <w:rFonts w:ascii="Times New Roman" w:hAnsi="Times New Roman" w:cs="Times New Roman"/>
+          <w:noProof/>
+          <w:rtl/>
+        </w:rPr>
+        <w:t>ונקח את התוחלת של</w:t>
+      </w:r>
+      <w:r>
+        <w:rPr>
+          <w:rFonts w:ascii="Times New Roman" w:hAnsi="Times New Roman" w:cs="Times New Roman" w:hint="cs"/>
+          <w:noProof/>
+          <w:rtl/>
+        </w:rPr>
+        <w:t xml:space="preserve"> של כל הצעדים האפשריים ונמקם אותם בטבלת דירוג</w:t>
+      </w:r>
+      <w:r>
+        <w:rPr>
+          <w:rFonts w:ascii="Times New Roman" w:hAnsi="Times New Roman" w:cs="Times New Roman"/>
+          <w:noProof/>
+          <w:rtl/>
+        </w:rPr>
+        <w:t xml:space="preserve"> </w:t>
+      </w:r>
+      <w:r>
+        <w:rPr>
+          <w:rFonts w:ascii="Times New Roman" w:hAnsi="Times New Roman" w:cs="Times New Roman" w:hint="cs"/>
+          <w:noProof/>
+          <w:rtl/>
+        </w:rPr>
+        <w:t>הממוינת</w:t>
+      </w:r>
+    </w:p>
+    <w:p>
+      <w:pPr>
+        <w:pStyle w:val="ListParagraph"/>
+        <w:bidi/>
+        <w:ind w:left="1080"/>
+        <w:rPr>
+          <w:rFonts w:ascii="Times New Roman" w:hAnsi="Times New Roman" w:cs="Times New Roman"/>
+          <w:noProof/>
+          <w:rtl/>
+        </w:rPr>
+      </w:pPr>
+      <w:r>
+        <w:rPr>
+          <w:rFonts w:ascii="Times New Roman" w:hAnsi="Times New Roman" w:cs="Times New Roman"/>
+          <w:noProof/>
+          <w:rtl/>
+        </w:rPr>
+        <w:t>לפי</w:t>
+      </w:r>
+      <w:r>
+        <w:rPr>
+          <w:rFonts w:ascii="Times New Roman" w:hAnsi="Times New Roman" w:cs="Times New Roman" w:hint="cs"/>
+          <w:noProof/>
+          <w:rtl/>
+        </w:rPr>
+        <w:t xml:space="preserve"> </w:t>
+      </w:r>
+      <w:r>
+        <w:rPr>
+          <w:position w:val="-18"/>
+        </w:rPr>
+        <w:object w:dxaOrig="2560" w:dyaOrig="480" w14:anchorId="5E52901A">
+          <v:shape id="_x0000_i1093" type="#_x0000_t75" style="width:127.85pt;height:24.2pt" o:ole="">
+            <v:imagedata r:id="rId22" o:title=""/>
+          </v:shape>
+          <o:OLEObject Type="Embed" ProgID="Equation.DSMT4" ShapeID="_x0000_i1093" DrawAspect="Content" ObjectID="_1669593361" r:id="rId23"/>
+        </w:object>
+      </w:r>
+      <w:r>
+        <w:rPr>
+          <w:rFonts w:ascii="Times New Roman" w:hAnsi="Times New Roman" w:cs="Times New Roman"/>
+          <w:noProof/>
+          <w:rtl/>
+        </w:rPr>
+        <w:t xml:space="preserve"> אותה</w:t>
+      </w:r>
+      <w:r>
+        <w:rPr>
+          <w:rFonts w:ascii="Times New Roman" w:hAnsi="Times New Roman" w:cs="Times New Roman" w:hint="cs"/>
+          <w:noProof/>
+          <w:rtl/>
+        </w:rPr>
+        <w:t xml:space="preserve"> (את הטבלה)</w:t>
+      </w:r>
+      <w:r>
+        <w:rPr>
+          <w:rFonts w:ascii="Times New Roman" w:hAnsi="Times New Roman" w:cs="Times New Roman"/>
+          <w:noProof/>
+          <w:rtl/>
+        </w:rPr>
+        <w:t xml:space="preserve"> נעדכן בכל צעד שנבצע.</w:t>
+      </w:r>
+    </w:p>
+    <w:p>
+      <w:pPr>
+        <w:pStyle w:val="ListParagraph"/>
+        <w:bidi/>
+        <w:ind w:left="1080"/>
+        <w:rPr>
+          <w:rFonts w:ascii="Times New Roman" w:hAnsi="Times New Roman" w:cs="Times New Roman"/>
+          <w:noProof/>
+          <w:rtl/>
+        </w:rPr>
+      </w:pPr>
+      <w:r>
+        <w:rPr>
+          <w:rFonts w:ascii="Times New Roman" w:hAnsi="Times New Roman" w:cs="Times New Roman"/>
+          <w:noProof/>
+          <w:rtl/>
+        </w:rPr>
+        <w:t>אקדיש לכל האויבים שלי שכבה אחת בע</w:t>
+      </w:r>
+      <w:r>
+        <w:rPr>
+          <w:rFonts w:ascii="Times New Roman" w:hAnsi="Times New Roman" w:cs="Times New Roman" w:hint="cs"/>
+          <w:noProof/>
+          <w:rtl/>
+        </w:rPr>
+        <w:t>ץ המינימקס</w:t>
+      </w:r>
+      <w:r>
+        <w:rPr>
+          <w:rFonts w:ascii="Times New Roman" w:hAnsi="Times New Roman" w:cs="Times New Roman"/>
+          <w:noProof/>
+          <w:rtl/>
+        </w:rPr>
+        <w:t xml:space="preserve"> בכל איטרציה באופן הבא:</w:t>
+      </w:r>
+    </w:p>
+    <w:p>
+      <w:pPr>
+        <w:pStyle w:val="ListParagraph"/>
+        <w:bidi/>
+        <w:ind w:left="1080"/>
+        <w:rPr>
+          <w:rFonts w:ascii="Times New Roman" w:hAnsi="Times New Roman" w:cs="Times New Roman"/>
+          <w:noProof/>
+          <w:rtl/>
+        </w:rPr>
+      </w:pPr>
+      <w:r>
+        <w:rPr>
+          <w:rFonts w:ascii="Times New Roman" w:hAnsi="Times New Roman" w:cs="Times New Roman"/>
+          <w:noProof/>
+          <w:rtl/>
+        </w:rPr>
+        <w:t xml:space="preserve">אמשקל את כל צמתי הבנים (מתוכם אבחר את המינימלי) </w:t>
+      </w:r>
+      <w:r>
+        <w:rPr>
+          <w:rFonts w:ascii="Times New Roman" w:hAnsi="Times New Roman" w:cs="Times New Roman" w:hint="cs"/>
+          <w:noProof/>
+          <w:rtl/>
+        </w:rPr>
+        <w:t>כך:</w:t>
+      </w:r>
+    </w:p>
+    <w:p>
+      <w:pPr>
+        <w:pStyle w:val="ListParagraph"/>
+        <w:bidi/>
+        <w:ind w:left="1080"/>
+        <w:rPr>
+          <w:rFonts w:ascii="Times New Roman" w:hAnsi="Times New Roman" w:cs="Times New Roman"/>
+          <w:noProof/>
+        </w:rPr>
+      </w:pPr>
+      <w:r>
+        <w:rPr>
+          <w:position w:val="-66"/>
+        </w:rPr>
+        <w:object w:dxaOrig="6259" w:dyaOrig="1420" w14:anchorId="29500CB7">
+          <v:shape id="_x0000_i1099" type="#_x0000_t75" style="width:312.75pt;height:70.85pt" o:ole="">
+            <v:imagedata r:id="rId24" o:title=""/>
+          </v:shape>
+          <o:OLEObject Type="Embed" ProgID="Equation.DSMT4" ShapeID="_x0000_i1099" DrawAspect="Content" ObjectID="_1669593362" r:id="rId25"/>
+        </w:object>
+      </w:r>
+    </w:p>
+    <w:p>
+      <w:pPr>
+        <w:pStyle w:val="ListParagraph"/>
+        <w:bidi/>
+        <w:ind w:left="1080"/>
+        <w:rPr>
+          <w:rFonts w:ascii="Times New Roman" w:hAnsi="Times New Roman" w:cs="Times New Roman"/>
+          <w:noProof/>
+          <w:rtl/>
+        </w:rPr>
+      </w:pPr>
+      <w:r>
+        <w:rPr>
+          <w:rFonts w:ascii="Times New Roman" w:hAnsi="Times New Roman" w:cs="Times New Roman"/>
+          <w:noProof/>
+          <w:rtl/>
+        </w:rPr>
+        <w:t>(אדגים עם טבלת דירוגים ספציפית לדוגמא)</w:t>
+      </w:r>
+    </w:p>
+    <w:p>
+      <w:pPr>
+        <w:pStyle w:val="ListParagraph"/>
+        <w:bidi/>
+        <w:ind w:left="1080"/>
+        <w:rPr>
+          <w:rFonts w:ascii="Times New Roman" w:hAnsi="Times New Roman" w:cs="Times New Roman"/>
+          <w:noProof/>
+          <w:rtl/>
+        </w:rPr>
+      </w:pPr>
+      <w:r>
+        <w:rPr>
+          <w:rFonts w:ascii="Times New Roman" w:hAnsi="Times New Roman" w:cs="Times New Roman"/>
+          <w:noProof/>
+          <w:rtl/>
+        </w:rPr>
+        <w:t>טבלה:</w:t>
+      </w:r>
+    </w:p>
+    <w:tbl>
+      <w:tblPr>
+        <w:tblStyle w:val="GridTable5Dark-Accent5"/>
+        <w:bidiVisual/>
+        <w:tblW w:w="0" w:type="auto"/>
+        <w:jc w:val="center"/>
+        <w:tblLook w:val="0520" w:firstRow="1" w:lastRow="0" w:firstColumn="0" w:lastColumn="1" w:noHBand="0" w:noVBand="1"/>
+      </w:tblPr>
+      <w:tblGrid>
+        <w:gridCol w:w="3150"/>
+        <w:gridCol w:w="988"/>
+        <w:gridCol w:w="988"/>
+      </w:tblGrid>
+      <w:tr>
+        <w:trPr>
+          <w:cnfStyle w:val="100000000000" w:firstRow="1" w:lastRow="0" w:firstColumn="0" w:lastColumn="0" w:oddVBand="0" w:evenVBand="0" w:oddHBand="0" w:evenHBand="0" w:firstRowFirstColumn="0" w:firstRowLastColumn="0" w:lastRowFirstColumn="0" w:lastRowLastColumn="0"/>
+          <w:jc w:val="center"/>
+        </w:trPr>
+        <w:tc>
+          <w:tcPr>
+            <w:tcW w:w="3150" w:type="dxa"/>
+            <w:vAlign w:val="center"/>
+          </w:tcPr>
+          <w:p>
+            <w:pPr>
+              <w:pStyle w:val="ListParagraph"/>
+              <w:ind w:left="0"/>
+              <w:jc w:val="center"/>
+              <w:rPr>
+                <w:rFonts w:ascii="Times New Roman" w:hAnsi="Times New Roman" w:cs="Times New Roman"/>
+                <w:noProof/>
+              </w:rPr>
+            </w:pPr>
+            <w:r>
+              <w:rPr>
+                <w:rFonts w:ascii="Times New Roman" w:hAnsi="Times New Roman" w:cs="Times New Roman"/>
+                <w:noProof/>
+              </w:rPr>
+              <w:t xml:space="preserve">average </w:t>
+            </w:r>
+            <w:r>
+              <w:rPr>
+                <w:rFonts w:ascii="Times New Roman" w:hAnsi="Times New Roman" w:cs="Times New Roman"/>
+                <w:noProof/>
+              </w:rPr>
+              <w:t>score</w:t>
+            </w:r>
+          </w:p>
+        </w:tc>
+        <w:tc>
+          <w:tcPr>
+            <w:tcW w:w="988" w:type="dxa"/>
+          </w:tcPr>
+          <w:p>
+            <w:pPr>
+              <w:pStyle w:val="ListParagraph"/>
+              <w:ind w:left="0"/>
+              <w:jc w:val="center"/>
+              <w:rPr>
+                <w:rFonts w:ascii="Times New Roman" w:hAnsi="Times New Roman" w:cs="Times New Roman"/>
+                <w:noProof/>
+              </w:rPr>
+            </w:pPr>
+            <w:r>
+              <w:rPr>
+                <w:rFonts w:ascii="Times New Roman" w:hAnsi="Times New Roman" w:cs="Times New Roman"/>
+                <w:noProof/>
+              </w:rPr>
+              <w:t>player</w:t>
+            </w:r>
+          </w:p>
+        </w:tc>
+        <w:tc>
+          <w:tcPr>
+            <w:cnfStyle w:val="000100000000" w:firstRow="0" w:lastRow="0" w:firstColumn="0" w:lastColumn="1" w:oddVBand="0" w:evenVBand="0" w:oddHBand="0" w:evenHBand="0" w:firstRowFirstColumn="0" w:firstRowLastColumn="0" w:lastRowFirstColumn="0" w:lastRowLastColumn="0"/>
+            <w:tcW w:w="988" w:type="dxa"/>
+            <w:vAlign w:val="center"/>
+          </w:tcPr>
+          <w:p>
+            <w:pPr>
+              <w:pStyle w:val="ListParagraph"/>
+              <w:ind w:left="0"/>
+              <w:jc w:val="center"/>
+              <w:rPr>
+                <w:rFonts w:ascii="Times New Roman" w:hAnsi="Times New Roman" w:cs="Times New Roman"/>
+                <w:noProof/>
+                <w:rtl/>
+              </w:rPr>
+            </w:pPr>
+            <w:r>
+              <w:rPr>
+                <w:rFonts w:ascii="Times New Roman" w:hAnsi="Times New Roman" w:cs="Times New Roman"/>
+                <w:noProof/>
+              </w:rPr>
+              <w:t>rank</w:t>
+            </w:r>
+          </w:p>
+        </w:tc>
+      </w:tr>
+      <w:tr>
+        <w:trPr>
+          <w:cnfStyle w:val="000000100000" w:firstRow="0" w:lastRow="0" w:firstColumn="0" w:lastColumn="0" w:oddVBand="0" w:evenVBand="0" w:oddHBand="1" w:evenHBand="0" w:firstRowFirstColumn="0" w:firstRowLastColumn="0" w:lastRowFirstColumn="0" w:lastRowLastColumn="0"/>
+          <w:jc w:val="center"/>
+        </w:trPr>
+        <w:tc>
+          <w:tcPr>
+            <w:tcW w:w="3150" w:type="dxa"/>
+            <w:vAlign w:val="center"/>
+          </w:tcPr>
+          <w:p>
+            <w:pPr>
+              <w:pStyle w:val="ListParagraph"/>
+              <w:ind w:left="0"/>
+              <w:jc w:val="center"/>
+              <w:rPr>
+                <w:rFonts w:ascii="Times New Roman" w:hAnsi="Times New Roman" w:cs="Times New Roman"/>
+                <w:noProof/>
+                <w:rtl/>
+              </w:rPr>
+            </w:pPr>
+            <w:r>
+              <w:rPr>
+                <w:rFonts w:ascii="Times New Roman" w:hAnsi="Times New Roman" w:cs="Times New Roman"/>
+                <w:noProof/>
+              </w:rPr>
+              <w:t>789</w:t>
+            </w:r>
+          </w:p>
+        </w:tc>
+        <w:tc>
+          <w:tcPr>
+            <w:tcW w:w="988" w:type="dxa"/>
+          </w:tcPr>
+          <w:p>
+            <w:pPr>
+              <w:pStyle w:val="ListParagraph"/>
+              <w:ind w:left="0"/>
+              <w:jc w:val="center"/>
+              <w:rPr>
+                <w:rFonts w:ascii="Times New Roman" w:hAnsi="Times New Roman" w:cs="Times New Roman"/>
+                <w:noProof/>
+              </w:rPr>
+            </w:pPr>
+            <w:r>
+              <w:rPr>
+                <w:rFonts w:ascii="Times New Roman" w:hAnsi="Times New Roman" w:cs="Times New Roman"/>
+                <w:noProof/>
+              </w:rPr>
+              <w:t>2</w:t>
+            </w:r>
+          </w:p>
+        </w:tc>
+        <w:tc>
+          <w:tcPr>
+            <w:cnfStyle w:val="000100000000" w:firstRow="0" w:lastRow="0" w:firstColumn="0" w:lastColumn="1" w:oddVBand="0" w:evenVBand="0" w:oddHBand="0" w:evenHBand="0" w:firstRowFirstColumn="0" w:firstRowLastColumn="0" w:lastRowFirstColumn="0" w:lastRowLastColumn="0"/>
+            <w:tcW w:w="988" w:type="dxa"/>
+            <w:vAlign w:val="center"/>
+          </w:tcPr>
+          <w:p>
+            <w:pPr>
+              <w:pStyle w:val="ListParagraph"/>
+              <w:ind w:left="0"/>
+              <w:jc w:val="center"/>
+              <w:rPr>
+                <w:rFonts w:ascii="Times New Roman" w:hAnsi="Times New Roman" w:cs="Times New Roman"/>
+                <w:noProof/>
+                <w:rtl/>
+              </w:rPr>
+            </w:pPr>
+            <w:r>
+              <w:rPr>
+                <w:rFonts w:ascii="Times New Roman" w:hAnsi="Times New Roman" w:cs="Times New Roman"/>
+                <w:noProof/>
+              </w:rPr>
+              <w:t>1</w:t>
+            </w:r>
+          </w:p>
+        </w:tc>
+      </w:tr>
+      <w:tr>
+        <w:trPr>
+          <w:jc w:val="center"/>
+        </w:trPr>
+        <w:tc>
+          <w:tcPr>
+            <w:tcW w:w="3150" w:type="dxa"/>
+            <w:vAlign w:val="center"/>
+          </w:tcPr>
+          <w:p>
+            <w:pPr>
+              <w:pStyle w:val="ListParagraph"/>
+              <w:ind w:left="0"/>
+              <w:jc w:val="center"/>
+              <w:rPr>
+                <w:rFonts w:ascii="Times New Roman" w:hAnsi="Times New Roman" w:cs="Times New Roman"/>
+                <w:noProof/>
+                <w:rtl/>
+              </w:rPr>
+            </w:pPr>
+            <w:r>
+              <w:rPr>
+                <w:rFonts w:ascii="Times New Roman" w:hAnsi="Times New Roman" w:cs="Times New Roman"/>
+                <w:noProof/>
+              </w:rPr>
+              <w:t>456</w:t>
+            </w:r>
+          </w:p>
+        </w:tc>
+        <w:tc>
+          <w:tcPr>
+            <w:tcW w:w="988" w:type="dxa"/>
+          </w:tcPr>
+          <w:p>
+            <w:pPr>
+              <w:pStyle w:val="ListParagraph"/>
+              <w:ind w:left="0"/>
+              <w:jc w:val="center"/>
+              <w:rPr>
+                <w:rFonts w:ascii="Times New Roman" w:hAnsi="Times New Roman" w:cs="Times New Roman"/>
+                <w:noProof/>
+              </w:rPr>
+            </w:pPr>
+            <w:r>
+              <w:rPr>
+                <w:rFonts w:ascii="Times New Roman" w:hAnsi="Times New Roman" w:cs="Times New Roman"/>
+                <w:noProof/>
+              </w:rPr>
+              <w:t>4</w:t>
+            </w:r>
+          </w:p>
+        </w:tc>
+        <w:tc>
+          <w:tcPr>
+            <w:cnfStyle w:val="000100000000" w:firstRow="0" w:lastRow="0" w:firstColumn="0" w:lastColumn="1" w:oddVBand="0" w:evenVBand="0" w:oddHBand="0" w:evenHBand="0" w:firstRowFirstColumn="0" w:firstRowLastColumn="0" w:lastRowFirstColumn="0" w:lastRowLastColumn="0"/>
+            <w:tcW w:w="988" w:type="dxa"/>
+            <w:vAlign w:val="center"/>
+          </w:tcPr>
+          <w:p>
+            <w:pPr>
+              <w:pStyle w:val="ListParagraph"/>
+              <w:ind w:left="0"/>
+              <w:jc w:val="center"/>
+              <w:rPr>
+                <w:rFonts w:ascii="Times New Roman" w:hAnsi="Times New Roman" w:cs="Times New Roman"/>
+                <w:noProof/>
+                <w:rtl/>
+              </w:rPr>
+            </w:pPr>
+            <w:r>
+              <w:rPr>
+                <w:rFonts w:ascii="Times New Roman" w:hAnsi="Times New Roman" w:cs="Times New Roman"/>
+                <w:noProof/>
+              </w:rPr>
+              <w:t>2</w:t>
+            </w:r>
+          </w:p>
+        </w:tc>
+      </w:tr>
+      <w:tr>
+        <w:trPr>
+          <w:cnfStyle w:val="000000100000" w:firstRow="0" w:lastRow="0" w:firstColumn="0" w:lastColumn="0" w:oddVBand="0" w:evenVBand="0" w:oddHBand="1" w:evenHBand="0" w:firstRowFirstColumn="0" w:firstRowLastColumn="0" w:lastRowFirstColumn="0" w:lastRowLastColumn="0"/>
+          <w:jc w:val="center"/>
+        </w:trPr>
+        <w:tc>
+          <w:tcPr>
+            <w:tcW w:w="3150" w:type="dxa"/>
+            <w:vAlign w:val="center"/>
+          </w:tcPr>
+          <w:p>
+            <w:pPr>
+              <w:pStyle w:val="ListParagraph"/>
+              <w:ind w:left="0"/>
+              <w:jc w:val="center"/>
+              <w:rPr>
+                <w:rFonts w:ascii="Times New Roman" w:hAnsi="Times New Roman" w:cs="Times New Roman"/>
+                <w:noProof/>
+                <w:rtl/>
+              </w:rPr>
+            </w:pPr>
+            <w:r>
+              <w:rPr>
+                <w:rFonts w:ascii="Times New Roman" w:hAnsi="Times New Roman" w:cs="Times New Roman"/>
+                <w:noProof/>
+              </w:rPr>
+              <w:t>123</w:t>
+            </w:r>
+          </w:p>
+        </w:tc>
+        <w:tc>
+          <w:tcPr>
+            <w:tcW w:w="988" w:type="dxa"/>
+          </w:tcPr>
+          <w:p>
+            <w:pPr>
+              <w:pStyle w:val="ListParagraph"/>
+              <w:ind w:left="0"/>
+              <w:jc w:val="center"/>
+              <w:rPr>
+                <w:rFonts w:ascii="Times New Roman" w:hAnsi="Times New Roman" w:cs="Times New Roman" w:hint="cs"/>
+                <w:noProof/>
+                <w:rtl/>
+              </w:rPr>
+            </w:pPr>
+            <w:r>
+              <w:rPr>
+                <w:rFonts w:ascii="Times New Roman" w:hAnsi="Times New Roman" w:cs="Times New Roman"/>
+                <w:noProof/>
+              </w:rPr>
+              <w:t>3</w:t>
+            </w:r>
+          </w:p>
+        </w:tc>
+        <w:tc>
+          <w:tcPr>
+            <w:cnfStyle w:val="000100000000" w:firstRow="0" w:lastRow="0" w:firstColumn="0" w:lastColumn="1" w:oddVBand="0" w:evenVBand="0" w:oddHBand="0" w:evenHBand="0" w:firstRowFirstColumn="0" w:firstRowLastColumn="0" w:lastRowFirstColumn="0" w:lastRowLastColumn="0"/>
+            <w:tcW w:w="988" w:type="dxa"/>
+            <w:vAlign w:val="center"/>
+          </w:tcPr>
+          <w:p>
+            <w:pPr>
+              <w:pStyle w:val="ListParagraph"/>
+              <w:ind w:left="0"/>
+              <w:jc w:val="center"/>
+              <w:rPr>
+                <w:rFonts w:ascii="Times New Roman" w:hAnsi="Times New Roman" w:cs="Times New Roman"/>
+                <w:noProof/>
+                <w:rtl/>
+              </w:rPr>
+            </w:pPr>
+            <w:r>
+              <w:rPr>
+                <w:rFonts w:ascii="Times New Roman" w:hAnsi="Times New Roman" w:cs="Times New Roman"/>
+                <w:noProof/>
+              </w:rPr>
+              <w:t>3</w:t>
+            </w:r>
+          </w:p>
+        </w:tc>
+      </w:tr>
+    </w:tbl>
+    <w:p>
+      <w:pPr>
+        <w:pStyle w:val="ListParagraph"/>
+        <w:bidi/>
+        <w:ind w:left="1080"/>
+        <w:rPr>
+          <w:rFonts w:ascii="Times New Roman" w:hAnsi="Times New Roman" w:cs="Times New Roman"/>
+          <w:noProof/>
+          <w:rtl/>
+        </w:rPr>
+      </w:pPr>
+    </w:p>
+    <w:p>
+      <w:pPr>
+        <w:pStyle w:val="ListParagraph"/>
+        <w:bidi/>
+        <w:ind w:left="1080"/>
+        <w:rPr>
+          <w:rFonts w:ascii="Times New Roman" w:hAnsi="Times New Roman" w:cs="Times New Roman"/>
+          <w:noProof/>
+        </w:rPr>
+      </w:pPr>
+      <w:r>
+        <w:rPr>
+          <w:rFonts w:ascii="Times New Roman" w:hAnsi="Times New Roman" w:cs="Times New Roman" w:hint="cs"/>
+          <w:noProof/>
+          <w:rtl/>
+        </w:rPr>
+        <w:t>כעת</w:t>
+      </w:r>
+      <w:r>
+        <w:rPr>
+          <w:rFonts w:ascii="Times New Roman" w:hAnsi="Times New Roman" w:cs="Times New Roman" w:hint="cs"/>
+          <w:noProof/>
+          <w:rtl/>
+        </w:rPr>
+        <w:t>, לכל צעד אפשרי של האויב</w:t>
+      </w:r>
+      <w:r>
+        <w:rPr>
+          <w:rFonts w:ascii="Times New Roman" w:hAnsi="Times New Roman" w:cs="Times New Roman" w:hint="cs"/>
+          <w:noProof/>
+          <w:rtl/>
+        </w:rPr>
+        <w:t xml:space="preserve"> אסכום את הניקוד המשוקלל של כל האויבים:</w:t>
+      </w:r>
+      <w:r>
+        <w:rPr>
+          <w:rFonts w:ascii="Times New Roman" w:hAnsi="Times New Roman" w:cs="Times New Roman"/>
+          <w:noProof/>
+          <w:rtl/>
+        </w:rPr>
+        <w:t xml:space="preserve"> </w:t>
+      </w:r>
+    </w:p>
+    <w:p>
+      <w:pPr>
+        <w:pStyle w:val="ListParagraph"/>
+        <w:ind w:left="1080"/>
+      </w:pPr>
+      <w:r>
+        <w:rPr>
+          <w:position w:val="-30"/>
+        </w:rPr>
+        <w:object w:dxaOrig="5480" w:dyaOrig="740" w14:anchorId="1C96502E">
+          <v:shape id="_x0000_i1153" type="#_x0000_t75" style="width:274.2pt;height:36.85pt" o:ole="">
+            <v:imagedata r:id="rId26" o:title=""/>
+          </v:shape>
+          <o:OLEObject Type="Embed" ProgID="Equation.DSMT4" ShapeID="_x0000_i1153" DrawAspect="Content" ObjectID="_1669593363" r:id="rId27"/>
+        </w:object>
+      </w:r>
+    </w:p>
+    <w:p>
+      <w:pPr>
+        <w:pStyle w:val="ListParagraph"/>
+        <w:bidi/>
+        <w:ind w:left="1080"/>
+        <w:rPr>
+          <w:rFonts w:ascii="Times New Roman" w:hAnsi="Times New Roman" w:cs="Times New Roman" w:hint="cs"/>
+          <w:noProof/>
+          <w:rtl/>
+        </w:rPr>
+      </w:pPr>
+      <w:r>
+        <w:rPr>
+          <w:rFonts w:ascii="Times New Roman" w:hAnsi="Times New Roman" w:cs="Times New Roman" w:hint="cs"/>
+          <w:noProof/>
+          <w:rtl/>
+        </w:rPr>
+        <w:t>בדוגמא שלנו</w:t>
+      </w:r>
+      <w:r>
+        <w:rPr>
+          <w:rFonts w:ascii="Times New Roman" w:hAnsi="Times New Roman" w:cs="Times New Roman" w:hint="cs"/>
+          <w:noProof/>
+          <w:rtl/>
+        </w:rPr>
+        <w:t xml:space="preserve">, בתור הבא של </w:t>
+      </w:r>
+      <w:r>
+        <w:rPr>
+          <w:position w:val="-10"/>
+        </w:rPr>
+        <w:object w:dxaOrig="260" w:dyaOrig="320" w14:anchorId="33566B9B">
+          <v:shape id="_x0000_i1150" type="#_x0000_t75" style="width:13.25pt;height:16.15pt" o:ole="">
+            <v:imagedata r:id="rId28" o:title=""/>
+          </v:shape>
+          <o:OLEObject Type="Embed" ProgID="Equation.DSMT4" ShapeID="_x0000_i1150" DrawAspect="Content" ObjectID="_1669593364" r:id="rId29"/>
+        </w:object>
+      </w:r>
+      <w:r>
+        <w:rPr>
+          <w:rFonts w:ascii="Times New Roman" w:hAnsi="Times New Roman" w:cs="Times New Roman" w:hint="cs"/>
+          <w:noProof/>
+          <w:rtl/>
+        </w:rPr>
+        <w:t>(מטעמי נוחות ומינימליות אניח כי יש לכל היותר 2 פעולות אפשריות)</w:t>
+      </w:r>
+      <w:r>
+        <w:rPr>
+          <w:rFonts w:ascii="Times New Roman" w:hAnsi="Times New Roman" w:cs="Times New Roman" w:hint="cs"/>
+          <w:noProof/>
+          <w:rtl/>
+        </w:rPr>
+        <w:t>:</w:t>
+      </w:r>
+      <w:r>
+        <w:rPr>
+          <w:rFonts w:ascii="Times New Roman" w:hAnsi="Times New Roman" w:cs="Times New Roman"/>
+          <w:noProof/>
+          <w:rtl/>
+        </w:rPr>
+        <w:t xml:space="preserve"> </w:t>
+      </w:r>
+    </w:p>
+    <w:p>
+      <w:pPr>
+        <w:pStyle w:val="ListParagraph"/>
+        <w:bidi/>
+        <w:ind w:left="1080"/>
+        <w:rPr>
+          <w:rFonts w:ascii="Times New Roman" w:hAnsi="Times New Roman" w:cs="Times New Roman"/>
+          <w:noProof/>
+          <w:rtl/>
+        </w:rPr>
+      </w:pPr>
+      <w:r>
+        <w:rPr>
+          <w:rFonts w:ascii="Times New Roman" w:hAnsi="Times New Roman" w:cs="Times New Roman" w:hint="cs"/>
+          <w:noProof/>
+          <w:rtl/>
+        </w:rPr>
+        <w:t>בהינתן:</w:t>
+      </w:r>
+    </w:p>
+    <w:p>
+      <w:pPr>
+        <w:pStyle w:val="ListParagraph"/>
+        <w:ind w:left="1080"/>
+        <w:rPr>
+          <w:rFonts w:ascii="Times New Roman" w:hAnsi="Times New Roman" w:cs="Times New Roman"/>
+          <w:noProof/>
+        </w:rPr>
+      </w:pPr>
+      <w:r>
+        <w:rPr>
+          <w:position w:val="-50"/>
+        </w:rPr>
+        <w:object w:dxaOrig="4920" w:dyaOrig="1100" w14:anchorId="21C74DAF">
+          <v:shape id="_x0000_i1154" type="#_x0000_t75" style="width:245.95pt;height:54.7pt" o:ole="">
+            <v:imagedata r:id="rId30" o:title=""/>
+          </v:shape>
+          <o:OLEObject Type="Embed" ProgID="Equation.DSMT4" ShapeID="_x0000_i1154" DrawAspect="Content" ObjectID="_1669593365" r:id="rId31"/>
+        </w:object>
+      </w:r>
+    </w:p>
+    <w:p>
+      <w:pPr>
+        <w:pStyle w:val="ListParagraph"/>
+        <w:bidi/>
+        <w:ind w:left="1080"/>
+        <w:rPr>
+          <w:rFonts w:ascii="Times New Roman" w:hAnsi="Times New Roman" w:cs="Times New Roman" w:hint="cs"/>
+          <w:noProof/>
+        </w:rPr>
+      </w:pPr>
+      <w:r>
+        <w:rPr>
+          <w:rFonts w:ascii="Times New Roman" w:hAnsi="Times New Roman" w:cs="Times New Roman" w:hint="cs"/>
+          <w:noProof/>
+          <w:rtl/>
+        </w:rPr>
+        <w:t>מתקיים:</w:t>
+      </w:r>
+    </w:p>
+    <w:p>
+      <w:pPr>
+        <w:pStyle w:val="ListParagraph"/>
+        <w:ind w:left="1080"/>
+        <w:rPr>
+          <w:rFonts w:hint="cs"/>
+          <w:rtl/>
+        </w:rPr>
+      </w:pPr>
+      <w:r>
+        <w:rPr>
+          <w:position w:val="-62"/>
+        </w:rPr>
+        <w:object w:dxaOrig="6560" w:dyaOrig="1340" w14:anchorId="6FDADEC4">
+          <v:shape id="_x0000_i1155" type="#_x0000_t75" style="width:327.75pt;height:66.8pt" o:ole="">
+            <v:imagedata r:id="rId32" o:title=""/>
+          </v:shape>
+          <o:OLEObject Type="Embed" ProgID="Equation.DSMT4" ShapeID="_x0000_i1155" DrawAspect="Content" ObjectID="_1669593366" r:id="rId33"/>
+        </w:object>
+      </w:r>
+    </w:p>
+    <w:p>
+      <w:pPr>
+        <w:pStyle w:val="ListParagraph"/>
+        <w:bidi/>
+        <w:ind w:left="1080"/>
+        <w:rPr>
+          <w:rtl/>
+        </w:rPr>
+      </w:pPr>
+      <w:r>
+        <w:rPr>
+          <w:rFonts w:ascii="Times New Roman" w:hAnsi="Times New Roman" w:cs="Times New Roman" w:hint="cs"/>
+          <w:noProof/>
+          <w:rtl/>
+        </w:rPr>
+        <w:t>ו</w:t>
+      </w:r>
+      <w:r>
+        <w:rPr>
+          <w:rFonts w:ascii="Times New Roman" w:hAnsi="Times New Roman" w:cs="Times New Roman" w:hint="cs"/>
+          <w:noProof/>
+          <w:rtl/>
+        </w:rPr>
+        <w:t xml:space="preserve">אמקם בעץ כבן של </w:t>
+      </w:r>
+      <w:r>
+        <w:rPr>
+          <w:position w:val="-10"/>
+        </w:rPr>
+        <w:object w:dxaOrig="260" w:dyaOrig="320" w14:anchorId="65BC4E11">
+          <v:shape id="_x0000_i1157" type="#_x0000_t75" style="width:13.25pt;height:16.15pt" o:ole="">
+            <v:imagedata r:id="rId28" o:title=""/>
+          </v:shape>
+          <o:OLEObject Type="Embed" ProgID="Equation.DSMT4" ShapeID="_x0000_i1157" DrawAspect="Content" ObjectID="_1669593367" r:id="rId34"/>
+        </w:object>
+      </w:r>
+      <w:r>
+        <w:rPr>
+          <w:rFonts w:hint="cs"/>
+          <w:rtl/>
+        </w:rPr>
+        <w:t xml:space="preserve"> </w:t>
+      </w:r>
+      <w:r>
+        <w:rPr>
+          <w:rFonts w:ascii="Times New Roman" w:hAnsi="Times New Roman" w:cs="Times New Roman" w:hint="cs"/>
+          <w:noProof/>
+          <w:rtl/>
+        </w:rPr>
+        <w:t>עבור האופרטור</w:t>
+      </w:r>
+      <w:r>
+        <w:rPr>
+          <w:rFonts w:hint="cs"/>
+          <w:rtl/>
+        </w:rPr>
+        <w:t xml:space="preserve"> </w:t>
+      </w:r>
+      <w:r>
+        <w:rPr>
+          <w:position w:val="-14"/>
+        </w:rPr>
+        <w:object w:dxaOrig="240" w:dyaOrig="360" w14:anchorId="2F9C8EE0">
+          <v:shape id="_x0000_i1160" type="#_x0000_t75" style="width:12.1pt;height:17.85pt" o:ole="">
+            <v:imagedata r:id="rId35" o:title=""/>
+          </v:shape>
+          <o:OLEObject Type="Embed" ProgID="Equation.DSMT4" ShapeID="_x0000_i1160" DrawAspect="Content" ObjectID="_1669593368" r:id="rId36"/>
+        </w:object>
+      </w:r>
+      <w:r>
+        <w:rPr>
+          <w:rFonts w:hint="cs"/>
+          <w:rtl/>
+        </w:rPr>
+        <w:t xml:space="preserve"> </w:t>
+      </w:r>
+      <w:r>
+        <w:rPr>
+          <w:rFonts w:ascii="Times New Roman" w:hAnsi="Times New Roman" w:cs="Times New Roman" w:hint="cs"/>
+          <w:noProof/>
+          <w:rtl/>
+        </w:rPr>
+        <w:t>ומתוך</w:t>
+      </w:r>
+      <w:r>
+        <w:rPr>
+          <w:rFonts w:ascii="Times New Roman" w:hAnsi="Times New Roman" w:cs="Times New Roman" w:hint="cs"/>
+          <w:noProof/>
+          <w:rtl/>
+        </w:rPr>
+        <w:t xml:space="preserve"> הבנים האלו אבחר את המינימלי</w:t>
+      </w:r>
+      <w:r>
+        <w:rPr>
+          <w:rFonts w:hint="cs"/>
+          <w:rtl/>
+        </w:rPr>
+        <w:t>.</w:t>
+      </w:r>
+    </w:p>
+    <w:p>
+      <w:pPr>
+        <w:pStyle w:val="ListParagraph"/>
+        <w:bidi/>
+        <w:ind w:left="1080"/>
+        <w:rPr>
+          <w:rtl/>
+        </w:rPr>
+      </w:pPr>
+      <w:r>
+        <w:rPr>
+          <w:rFonts w:ascii="Times New Roman" w:hAnsi="Times New Roman" w:cs="Times New Roman" w:hint="cs"/>
+          <w:noProof/>
+          <w:rtl/>
+        </w:rPr>
+        <w:t>וכך גם אעשה עבור שאר השחקנים רק שעבורם, עבור שחקן</w:t>
+      </w:r>
+      <w:r>
+        <w:rPr>
+          <w:rFonts w:hint="cs"/>
+          <w:rtl/>
+        </w:rPr>
+        <w:t xml:space="preserve"> </w:t>
+      </w:r>
+      <w:r>
+        <w:rPr>
+          <w:position w:val="-10"/>
+        </w:rPr>
+        <w:object w:dxaOrig="279" w:dyaOrig="320" w14:anchorId="4013A81E">
+          <v:shape id="_x0000_i1163" type="#_x0000_t75" style="width:13.8pt;height:16.15pt" o:ole="">
+            <v:imagedata r:id="rId37" o:title=""/>
+          </v:shape>
+          <o:OLEObject Type="Embed" ProgID="Equation.DSMT4" ShapeID="_x0000_i1163" DrawAspect="Content" ObjectID="_1669593369" r:id="rId38"/>
+        </w:object>
+      </w:r>
+      <w:r>
+        <w:rPr>
+          <w:rFonts w:hint="cs"/>
+          <w:rtl/>
+        </w:rPr>
+        <w:t>:</w:t>
+      </w:r>
+    </w:p>
+    <w:p>
+      <w:pPr>
+        <w:pStyle w:val="ListParagraph"/>
+        <w:ind w:left="1080"/>
+      </w:pPr>
+      <w:r>
+        <w:rPr>
+          <w:position w:val="-42"/>
+        </w:rPr>
+        <w:object w:dxaOrig="5480" w:dyaOrig="859" w14:anchorId="30B77795">
+          <v:shape id="_x0000_i1165" type="#_x0000_t75" style="width:274.2pt;height:43.2pt" o:ole="">
+            <v:imagedata r:id="rId39" o:title=""/>
+          </v:shape>
+          <o:OLEObject Type="Embed" ProgID="Equation.DSMT4" ShapeID="_x0000_i1165" DrawAspect="Content" ObjectID="_1669593370" r:id="rId40"/>
+        </w:object>
+      </w:r>
+    </w:p>
+    <w:p>
+      <w:pPr>
+        <w:pStyle w:val="ListParagraph"/>
+        <w:bidi/>
+        <w:ind w:left="1080"/>
+        <w:rPr>
+          <w:rFonts w:ascii="Times New Roman" w:hAnsi="Times New Roman" w:cs="Times New Roman" w:hint="cs"/>
+          <w:noProof/>
+          <w:rtl/>
+        </w:rPr>
+      </w:pPr>
+      <w:r>
+        <w:rPr>
+          <w:rFonts w:ascii="Times New Roman" w:hAnsi="Times New Roman" w:cs="Times New Roman" w:hint="cs"/>
+          <w:noProof/>
+          <w:rtl/>
+        </w:rPr>
+        <w:t>בעצם,</w:t>
+      </w:r>
+      <w:r>
+        <w:rPr>
+          <w:rFonts w:ascii="Times New Roman" w:hAnsi="Times New Roman" w:cs="Times New Roman" w:hint="cs"/>
+          <w:noProof/>
+          <w:rtl/>
+        </w:rPr>
+        <w:t xml:space="preserve"> הרעיון באלגוריתם שלנו הוא לדרג את האויבים שלנו ולמשקל אותם לפי טיב </w:t>
+      </w:r>
+      <w:r>
+        <w:rPr>
+          <w:rFonts w:ascii="Times New Roman" w:hAnsi="Times New Roman" w:cs="Times New Roman" w:hint="cs"/>
+          <w:noProof/>
+          <w:rtl/>
+        </w:rPr>
+        <w:t>היסטואציה שלהם ובכך לגרום לסוכן שלנו "לפחד" מההתקדמות של הסוכנים "החזקים" יותר מאשר מההתקדמות של הסוכנים "החלשים" תוך מיקסום (מקסימום) הניקוד העצמי.</w:t>
+      </w:r>
+    </w:p>
+    <w:p>
+      <w:pPr>
+        <w:pStyle w:val="ListParagraph"/>
+        <w:bidi/>
+        <w:ind w:left="1080"/>
+        <w:rPr>
+          <w:rFonts w:ascii="Times New Roman" w:hAnsi="Times New Roman" w:cs="Times New Roman"/>
+          <w:noProof/>
+        </w:rPr>
+      </w:pPr>
+    </w:p>
+    <w:p>
+      <w:pPr>
+        <w:pStyle w:val="ListParagraph"/>
+        <w:numPr>
+          <w:ilvl w:val="0"/>
+          <w:numId w:val="1"/>
+        </w:numPr>
+        <w:bidi/>
+        <w:rPr>
+          <w:rFonts w:ascii="Times New Roman" w:hAnsi="Times New Roman" w:cs="Times New Roman"/>
+          <w:noProof/>
+          <w:rtl/>
+        </w:rPr>
+      </w:pPr>
+      <w:r>
+        <w:rPr>
+          <w:rFonts w:ascii="Times New Roman" w:hAnsi="Times New Roman" w:cs="Times New Roman"/>
+          <w:noProof/>
+          <w:rtl/>
+        </w:rPr>
+        <w:lastRenderedPageBreak/>
         <w:t>ג</w:t>
       </w:r>
     </w:p>
@@ -1683,6 +3214,95 @@
     </w:lvl>
   </w:abstractNum>
   <w:abstractNum w:abstractNumId="5" w15:restartNumberingAfterBreak="0">
+    <w:nsid w:val="476F2772"/>
+    <w:multiLevelType w:val="hybridMultilevel"/>
+    <w:tmpl w:val="232A5164"/>
+    <w:lvl w:ilvl="0" w:tplc="08F6FFA6">
+      <w:start w:val="1"/>
+      <w:numFmt w:val="hebrew1"/>
+      <w:lvlText w:val="%1."/>
+      <w:lvlJc w:val="left"/>
+      <w:pPr>
+        <w:ind w:left="1080" w:hanging="360"/>
+      </w:pPr>
+      <w:rPr>
+        <w:rFonts w:hint="default"/>
+      </w:rPr>
+    </w:lvl>
+    <w:lvl w:ilvl="1" w:tplc="04090019">
+      <w:start w:val="1"/>
+      <w:numFmt w:val="lowerLetter"/>
+      <w:lvlText w:val="%2."/>
+      <w:lvlJc w:val="left"/>
+      <w:pPr>
+        <w:ind w:left="1800" w:hanging="360"/>
+      </w:pPr>
+    </w:lvl>
+    <w:lvl w:ilvl="2" w:tplc="0409001B" w:tentative="1">
+      <w:start w:val="1"/>
+      <w:numFmt w:val="lowerRoman"/>
+      <w:lvlText w:val="%3."/>
+      <w:lvlJc w:val="right"/>
+      <w:pPr>
+        <w:ind w:left="2520" w:hanging="180"/>
+      </w:pPr>
+    </w:lvl>
+    <w:lvl w:ilvl="3" w:tplc="0409000F" w:tentative="1">
+      <w:start w:val="1"/>
+      <w:numFmt w:val="decimal"/>
+      <w:lvlText w:val="%4."/>
+      <w:lvlJc w:val="left"/>
+      <w:pPr>
+        <w:ind w:left="3240" w:hanging="360"/>
+      </w:pPr>
+    </w:lvl>
+    <w:lvl w:ilvl="4" w:tplc="04090019" w:tentative="1">
+      <w:start w:val="1"/>
+      <w:numFmt w:val="lowerLetter"/>
+      <w:lvlText w:val="%5."/>
+      <w:lvlJc w:val="left"/>
+      <w:pPr>
+        <w:ind w:left="3960" w:hanging="360"/>
+      </w:pPr>
+    </w:lvl>
+    <w:lvl w:ilvl="5" w:tplc="0409001B" w:tentative="1">
+      <w:start w:val="1"/>
+      <w:numFmt w:val="lowerRoman"/>
+      <w:lvlText w:val="%6."/>
+      <w:lvlJc w:val="right"/>
+      <w:pPr>
+        <w:ind w:left="4680" w:hanging="180"/>
+      </w:pPr>
+    </w:lvl>
+    <w:lvl w:ilvl="6" w:tplc="0409000F" w:tentative="1">
+      <w:start w:val="1"/>
+      <w:numFmt w:val="decimal"/>
+      <w:lvlText w:val="%7."/>
+      <w:lvlJc w:val="left"/>
+      <w:pPr>
+        <w:ind w:left="5400" w:hanging="360"/>
+      </w:pPr>
+    </w:lvl>
+    <w:lvl w:ilvl="7" w:tplc="04090019" w:tentative="1">
+      <w:start w:val="1"/>
+      <w:numFmt w:val="lowerLetter"/>
+      <w:lvlText w:val="%8."/>
+      <w:lvlJc w:val="left"/>
+      <w:pPr>
+        <w:ind w:left="6120" w:hanging="360"/>
+      </w:pPr>
+    </w:lvl>
+    <w:lvl w:ilvl="8" w:tplc="0409001B" w:tentative="1">
+      <w:start w:val="1"/>
+      <w:numFmt w:val="lowerRoman"/>
+      <w:lvlText w:val="%9."/>
+      <w:lvlJc w:val="right"/>
+      <w:pPr>
+        <w:ind w:left="6840" w:hanging="180"/>
+      </w:pPr>
+    </w:lvl>
+  </w:abstractNum>
+  <w:abstractNum w:abstractNumId="6" w15:restartNumberingAfterBreak="0">
     <w:nsid w:val="523754A7"/>
     <w:multiLevelType w:val="hybridMultilevel"/>
     <w:tmpl w:val="842878BE"/>
@@ -1795,7 +3415,7 @@
       </w:rPr>
     </w:lvl>
   </w:abstractNum>
-  <w:abstractNum w:abstractNumId="6" w15:restartNumberingAfterBreak="0">
+  <w:abstractNum w:abstractNumId="7" w15:restartNumberingAfterBreak="0">
     <w:nsid w:val="70095D0D"/>
     <w:multiLevelType w:val="hybridMultilevel"/>
     <w:tmpl w:val="547EE7C2"/>
@@ -1894,7 +3514,7 @@
     <w:abstractNumId w:val="3"/>
   </w:num>
   <w:num w:numId="4">
-    <w:abstractNumId w:val="6"/>
+    <w:abstractNumId w:val="7"/>
   </w:num>
   <w:num w:numId="5">
     <w:abstractNumId w:val="2"/>
@@ -1903,6 +3523,9 @@
     <w:abstractNumId w:val="0"/>
   </w:num>
   <w:num w:numId="7">
+    <w:abstractNumId w:val="6"/>
+  </w:num>
+  <w:num w:numId="8">
     <w:abstractNumId w:val="5"/>
   </w:num>
 </w:numbering>
@@ -2031,6 +3654,7 @@
     <w:lsdException w:name="HTML Sample" w:semiHidden="1" w:unhideWhenUsed="1"/>
     <w:lsdException w:name="HTML Typewriter" w:semiHidden="1" w:unhideWhenUsed="1"/>
     <w:lsdException w:name="HTML Variable" w:semiHidden="1" w:unhideWhenUsed="1"/>
+    <w:lsdException w:name="Normal Table" w:semiHidden="1" w:unhideWhenUsed="1"/>
     <w:lsdException w:name="annotation subject" w:semiHidden="1" w:unhideWhenUsed="1"/>
     <w:lsdException w:name="No List" w:semiHidden="1" w:unhideWhenUsed="1"/>
     <w:lsdException w:name="Outline List 1" w:semiHidden="1" w:unhideWhenUsed="1"/>
@@ -2077,8 +3701,10 @@
     <w:lsdException w:name="Table Subtle 2" w:semiHidden="1" w:unhideWhenUsed="1"/>
     <w:lsdException w:name="Table Web 1" w:semiHidden="1" w:unhideWhenUsed="1"/>
     <w:lsdException w:name="Table Web 2" w:semiHidden="1" w:unhideWhenUsed="1"/>
+    <w:lsdException w:name="Table Web 3" w:semiHidden="1" w:unhideWhenUsed="1"/>
     <w:lsdException w:name="Balloon Text" w:semiHidden="1" w:unhideWhenUsed="1"/>
     <w:lsdException w:name="Table Grid" w:uiPriority="39"/>
+    <w:lsdException w:name="Table Theme" w:semiHidden="1" w:unhideWhenUsed="1"/>
     <w:lsdException w:name="Placeholder Text" w:semiHidden="1"/>
     <w:lsdException w:name="No Spacing" w:uiPriority="1" w:qFormat="1"/>
     <w:lsdException w:name="Light Shading" w:uiPriority="60"/>
@@ -2307,7 +3933,6 @@
   <w:style w:type="character" w:default="1" w:styleId="DefaultParagraphFont">
     <w:name w:val="Default Paragraph Font"/>
     <w:uiPriority w:val="1"/>
-    <w:semiHidden/>
     <w:unhideWhenUsed/>
   </w:style>
   <w:style w:type="table" w:default="1" w:styleId="TableNormal">
@@ -2341,6 +3966,131 @@
       <w:ind w:left="720"/>
       <w:contextualSpacing/>
     </w:pPr>
+  </w:style>
+  <w:style w:type="table" w:styleId="TableGrid">
+    <w:name w:val="Table Grid"/>
+    <w:basedOn w:val="TableNormal"/>
+    <w:uiPriority w:val="39"/>
+    <w:rsid w:val="00D07491"/>
+    <w:pPr>
+      <w:spacing w:after="0" w:line="240" w:lineRule="auto"/>
+    </w:pPr>
+    <w:tblPr>
+      <w:tblBorders>
+        <w:top w:val="single" w:sz="4" w:space="0" w:color="auto"/>
+        <w:left w:val="single" w:sz="4" w:space="0" w:color="auto"/>
+        <w:bottom w:val="single" w:sz="4" w:space="0" w:color="auto"/>
+        <w:right w:val="single" w:sz="4" w:space="0" w:color="auto"/>
+        <w:insideH w:val="single" w:sz="4" w:space="0" w:color="auto"/>
+        <w:insideV w:val="single" w:sz="4" w:space="0" w:color="auto"/>
+      </w:tblBorders>
+    </w:tblPr>
+  </w:style>
+  <w:style w:type="table" w:styleId="GridTable5Dark-Accent5">
+    <w:name w:val="Grid Table 5 Dark Accent 5"/>
+    <w:basedOn w:val="TableNormal"/>
+    <w:uiPriority w:val="50"/>
+    <w:rsid w:val="00CC1C33"/>
+    <w:pPr>
+      <w:spacing w:after="0" w:line="240" w:lineRule="auto"/>
+    </w:pPr>
+    <w:tblPr>
+      <w:tblStyleRowBandSize w:val="1"/>
+      <w:tblStyleColBandSize w:val="1"/>
+      <w:tblBorders>
+        <w:top w:val="single" w:sz="4" w:space="0" w:color="FFFFFF" w:themeColor="background1"/>
+        <w:left w:val="single" w:sz="4" w:space="0" w:color="FFFFFF" w:themeColor="background1"/>
+        <w:bottom w:val="single" w:sz="4" w:space="0" w:color="FFFFFF" w:themeColor="background1"/>
+        <w:right w:val="single" w:sz="4" w:space="0" w:color="FFFFFF" w:themeColor="background1"/>
+        <w:insideH w:val="single" w:sz="4" w:space="0" w:color="FFFFFF" w:themeColor="background1"/>
+        <w:insideV w:val="single" w:sz="4" w:space="0" w:color="FFFFFF" w:themeColor="background1"/>
+      </w:tblBorders>
+    </w:tblPr>
+    <w:tcPr>
+      <w:shd w:val="clear" w:color="auto" w:fill="DEEAF6" w:themeFill="accent5" w:themeFillTint="33"/>
+    </w:tcPr>
+    <w:tblStylePr w:type="firstRow">
+      <w:rPr>
+        <w:b/>
+        <w:bCs/>
+        <w:color w:val="FFFFFF" w:themeColor="background1"/>
+      </w:rPr>
+      <w:tblPr/>
+      <w:tcPr>
+        <w:tcBorders>
+          <w:top w:val="single" w:sz="4" w:space="0" w:color="FFFFFF" w:themeColor="background1"/>
+          <w:left w:val="single" w:sz="4" w:space="0" w:color="FFFFFF" w:themeColor="background1"/>
+          <w:right w:val="single" w:sz="4" w:space="0" w:color="FFFFFF" w:themeColor="background1"/>
+          <w:insideH w:val="nil"/>
+          <w:insideV w:val="nil"/>
+        </w:tcBorders>
+        <w:shd w:val="clear" w:color="auto" w:fill="5B9BD5" w:themeFill="accent5"/>
+      </w:tcPr>
+    </w:tblStylePr>
+    <w:tblStylePr w:type="lastRow">
+      <w:rPr>
+        <w:b/>
+        <w:bCs/>
+        <w:color w:val="FFFFFF" w:themeColor="background1"/>
+      </w:rPr>
+      <w:tblPr/>
+      <w:tcPr>
+        <w:tcBorders>
+          <w:left w:val="single" w:sz="4" w:space="0" w:color="FFFFFF" w:themeColor="background1"/>
+          <w:bottom w:val="single" w:sz="4" w:space="0" w:color="FFFFFF" w:themeColor="background1"/>
+          <w:right w:val="single" w:sz="4" w:space="0" w:color="FFFFFF" w:themeColor="background1"/>
+          <w:insideH w:val="nil"/>
+          <w:insideV w:val="nil"/>
+        </w:tcBorders>
+        <w:shd w:val="clear" w:color="auto" w:fill="5B9BD5" w:themeFill="accent5"/>
+      </w:tcPr>
+    </w:tblStylePr>
+    <w:tblStylePr w:type="firstCol">
+      <w:rPr>
+        <w:b/>
+        <w:bCs/>
+        <w:color w:val="FFFFFF" w:themeColor="background1"/>
+      </w:rPr>
+      <w:tblPr/>
+      <w:tcPr>
+        <w:tcBorders>
+          <w:top w:val="single" w:sz="4" w:space="0" w:color="FFFFFF" w:themeColor="background1"/>
+          <w:left w:val="single" w:sz="4" w:space="0" w:color="FFFFFF" w:themeColor="background1"/>
+          <w:bottom w:val="single" w:sz="4" w:space="0" w:color="FFFFFF" w:themeColor="background1"/>
+          <w:insideV w:val="nil"/>
+        </w:tcBorders>
+        <w:shd w:val="clear" w:color="auto" w:fill="5B9BD5" w:themeFill="accent5"/>
+      </w:tcPr>
+    </w:tblStylePr>
+    <w:tblStylePr w:type="lastCol">
+      <w:rPr>
+        <w:b/>
+        <w:bCs/>
+        <w:color w:val="FFFFFF" w:themeColor="background1"/>
+      </w:rPr>
+      <w:tblPr/>
+      <w:tcPr>
+        <w:tcBorders>
+          <w:top w:val="single" w:sz="4" w:space="0" w:color="FFFFFF" w:themeColor="background1"/>
+          <w:bottom w:val="single" w:sz="4" w:space="0" w:color="FFFFFF" w:themeColor="background1"/>
+          <w:right w:val="single" w:sz="4" w:space="0" w:color="FFFFFF" w:themeColor="background1"/>
+          <w:insideV w:val="nil"/>
+        </w:tcBorders>
+        <w:shd w:val="clear" w:color="auto" w:fill="5B9BD5" w:themeFill="accent5"/>
+      </w:tcPr>
+    </w:tblStylePr>
+    <w:tblStylePr w:type="band1Vert">
+      <w:tblPr/>
+      <w:tcPr>
+        <w:shd w:val="clear" w:color="auto" w:fill="BDD6EE" w:themeFill="accent5" w:themeFillTint="66"/>
+      </w:tcPr>
+    </w:tblStylePr>
+    <w:tblStylePr w:type="band1Horz">
+      <w:tblPr/>
+      <w:tcPr>
+        <w:shd w:val="clear" w:color="auto" w:fill="BDD6EE" w:themeFill="accent5" w:themeFillTint="66"/>
+      </w:tcPr>
+    </w:tblStylePr>
   </w:style>
 </w:styles>
 </file>

</xml_diff>

<commit_message>
HW2 dry - part A: 5-6
</commit_message>
<xml_diff>
--- a/HW2/AI2_315836569_208536284.docx
+++ b/HW2/AI2_315836569_208536284.docx
@@ -1493,7 +1493,7 @@
           <v:shape id="_x0000_i1078" type="#_x0000_t75" style="width:9.8pt;height:13.25pt" o:ole="">
             <v:imagedata r:id="rId8" o:title=""/>
           </v:shape>
-          <o:OLEObject Type="Embed" ProgID="Equation.DSMT4" ShapeID="_x0000_i1078" DrawAspect="Content" ObjectID="_1669593354" r:id="rId9"/>
+          <o:OLEObject Type="Embed" ProgID="Equation.DSMT4" ShapeID="_x0000_i1078" DrawAspect="Content" ObjectID="_1669593915" r:id="rId9"/>
         </w:object>
       </w:r>
       <w:r>
@@ -1512,7 +1512,7 @@
           <v:shape id="_x0000_i1135" type="#_x0000_t75" style="width:38pt;height:16.15pt" o:ole="">
             <v:imagedata r:id="rId10" o:title=""/>
           </v:shape>
-          <o:OLEObject Type="Embed" ProgID="Equation.DSMT4" ShapeID="_x0000_i1135" DrawAspect="Content" ObjectID="_1669593355" r:id="rId11"/>
+          <o:OLEObject Type="Embed" ProgID="Equation.DSMT4" ShapeID="_x0000_i1135" DrawAspect="Content" ObjectID="_1669593916" r:id="rId11"/>
         </w:object>
       </w:r>
       <w:r>
@@ -1530,7 +1530,7 @@
           <v:shape id="_x0000_i1146" type="#_x0000_t75" style="width:116.95pt;height:17.85pt" o:ole="">
             <v:imagedata r:id="rId12" o:title=""/>
           </v:shape>
-          <o:OLEObject Type="Embed" ProgID="Equation.DSMT4" ShapeID="_x0000_i1146" DrawAspect="Content" ObjectID="_1669593356" r:id="rId13"/>
+          <o:OLEObject Type="Embed" ProgID="Equation.DSMT4" ShapeID="_x0000_i1146" DrawAspect="Content" ObjectID="_1669593917" r:id="rId13"/>
         </w:object>
       </w:r>
       <w:r>
@@ -1567,7 +1567,7 @@
           <v:shape id="_x0000_i1071" type="#_x0000_t75" style="width:54.15pt;height:17.85pt" o:ole="">
             <v:imagedata r:id="rId14" o:title=""/>
           </v:shape>
-          <o:OLEObject Type="Embed" ProgID="Equation.DSMT4" ShapeID="_x0000_i1071" DrawAspect="Content" ObjectID="_1669593357" r:id="rId15"/>
+          <o:OLEObject Type="Embed" ProgID="Equation.DSMT4" ShapeID="_x0000_i1071" DrawAspect="Content" ObjectID="_1669593918" r:id="rId15"/>
         </w:object>
       </w:r>
       <w:r>
@@ -1630,7 +1630,7 @@
           <v:shape id="_x0000_i1062" type="#_x0000_t75" style="width:6.9pt;height:12.1pt" o:ole="">
             <v:imagedata r:id="rId16" o:title=""/>
           </v:shape>
-          <o:OLEObject Type="Embed" ProgID="Equation.DSMT4" ShapeID="_x0000_i1062" DrawAspect="Content" ObjectID="_1669593358" r:id="rId17"/>
+          <o:OLEObject Type="Embed" ProgID="Equation.DSMT4" ShapeID="_x0000_i1062" DrawAspect="Content" ObjectID="_1669593919" r:id="rId17"/>
         </w:object>
       </w:r>
       <w:r>
@@ -1657,7 +1657,7 @@
           <v:shape id="_x0000_i1063" type="#_x0000_t75" style="width:12.1pt;height:17.85pt" o:ole="">
             <v:imagedata r:id="rId18" o:title=""/>
           </v:shape>
-          <o:OLEObject Type="Embed" ProgID="Equation.DSMT4" ShapeID="_x0000_i1063" DrawAspect="Content" ObjectID="_1669593359" r:id="rId19"/>
+          <o:OLEObject Type="Embed" ProgID="Equation.DSMT4" ShapeID="_x0000_i1063" DrawAspect="Content" ObjectID="_1669593920" r:id="rId19"/>
         </w:object>
       </w:r>
       <w:r>
@@ -1700,7 +1700,7 @@
           <v:shape id="_x0000_i1073" type="#_x0000_t75" style="width:61.05pt;height:20.75pt" o:ole="">
             <v:imagedata r:id="rId20" o:title=""/>
           </v:shape>
-          <o:OLEObject Type="Embed" ProgID="Equation.DSMT4" ShapeID="_x0000_i1073" DrawAspect="Content" ObjectID="_1669593360" r:id="rId21"/>
+          <o:OLEObject Type="Embed" ProgID="Equation.DSMT4" ShapeID="_x0000_i1073" DrawAspect="Content" ObjectID="_1669593921" r:id="rId21"/>
         </w:object>
       </w:r>
       <w:r>
@@ -1791,7 +1791,7 @@
           <v:shape id="_x0000_i1093" type="#_x0000_t75" style="width:127.85pt;height:24.2pt" o:ole="">
             <v:imagedata r:id="rId22" o:title=""/>
           </v:shape>
-          <o:OLEObject Type="Embed" ProgID="Equation.DSMT4" ShapeID="_x0000_i1093" DrawAspect="Content" ObjectID="_1669593361" r:id="rId23"/>
+          <o:OLEObject Type="Embed" ProgID="Equation.DSMT4" ShapeID="_x0000_i1093" DrawAspect="Content" ObjectID="_1669593922" r:id="rId23"/>
         </w:object>
       </w:r>
       <w:r>
@@ -1901,7 +1901,7 @@
           <v:shape id="_x0000_i1099" type="#_x0000_t75" style="width:312.75pt;height:70.85pt" o:ole="">
             <v:imagedata r:id="rId24" o:title=""/>
           </v:shape>
-          <o:OLEObject Type="Embed" ProgID="Equation.DSMT4" ShapeID="_x0000_i1099" DrawAspect="Content" ObjectID="_1669593362" r:id="rId25"/>
+          <o:OLEObject Type="Embed" ProgID="Equation.DSMT4" ShapeID="_x0000_i1099" DrawAspect="Content" ObjectID="_1669593923" r:id="rId25"/>
         </w:object>
       </w:r>
     </w:p>
@@ -2353,7 +2353,7 @@
           <v:shape id="_x0000_i1153" type="#_x0000_t75" style="width:274.2pt;height:36.85pt" o:ole="">
             <v:imagedata r:id="rId26" o:title=""/>
           </v:shape>
-          <o:OLEObject Type="Embed" ProgID="Equation.DSMT4" ShapeID="_x0000_i1153" DrawAspect="Content" ObjectID="_1669593363" r:id="rId27"/>
+          <o:OLEObject Type="Embed" ProgID="Equation.DSMT4" ShapeID="_x0000_i1153" DrawAspect="Content" ObjectID="_1669593924" r:id="rId27"/>
         </w:object>
       </w:r>
     </w:p>
@@ -2392,7 +2392,7 @@
           <v:shape id="_x0000_i1150" type="#_x0000_t75" style="width:13.25pt;height:16.15pt" o:ole="">
             <v:imagedata r:id="rId28" o:title=""/>
           </v:shape>
-          <o:OLEObject Type="Embed" ProgID="Equation.DSMT4" ShapeID="_x0000_i1150" DrawAspect="Content" ObjectID="_1669593364" r:id="rId29"/>
+          <o:OLEObject Type="Embed" ProgID="Equation.DSMT4" ShapeID="_x0000_i1150" DrawAspect="Content" ObjectID="_1669593925" r:id="rId29"/>
         </w:object>
       </w:r>
       <w:r>
@@ -2457,7 +2457,7 @@
           <v:shape id="_x0000_i1154" type="#_x0000_t75" style="width:245.95pt;height:54.7pt" o:ole="">
             <v:imagedata r:id="rId30" o:title=""/>
           </v:shape>
-          <o:OLEObject Type="Embed" ProgID="Equation.DSMT4" ShapeID="_x0000_i1154" DrawAspect="Content" ObjectID="_1669593365" r:id="rId31"/>
+          <o:OLEObject Type="Embed" ProgID="Equation.DSMT4" ShapeID="_x0000_i1154" DrawAspect="Content" ObjectID="_1669593926" r:id="rId31"/>
         </w:object>
       </w:r>
     </w:p>
@@ -2497,7 +2497,7 @@
           <v:shape id="_x0000_i1155" type="#_x0000_t75" style="width:327.75pt;height:66.8pt" o:ole="">
             <v:imagedata r:id="rId32" o:title=""/>
           </v:shape>
-          <o:OLEObject Type="Embed" ProgID="Equation.DSMT4" ShapeID="_x0000_i1155" DrawAspect="Content" ObjectID="_1669593366" r:id="rId33"/>
+          <o:OLEObject Type="Embed" ProgID="Equation.DSMT4" ShapeID="_x0000_i1155" DrawAspect="Content" ObjectID="_1669593927" r:id="rId33"/>
         </w:object>
       </w:r>
     </w:p>
@@ -2534,7 +2534,7 @@
           <v:shape id="_x0000_i1157" type="#_x0000_t75" style="width:13.25pt;height:16.15pt" o:ole="">
             <v:imagedata r:id="rId28" o:title=""/>
           </v:shape>
-          <o:OLEObject Type="Embed" ProgID="Equation.DSMT4" ShapeID="_x0000_i1157" DrawAspect="Content" ObjectID="_1669593367" r:id="rId34"/>
+          <o:OLEObject Type="Embed" ProgID="Equation.DSMT4" ShapeID="_x0000_i1157" DrawAspect="Content" ObjectID="_1669593928" r:id="rId34"/>
         </w:object>
       </w:r>
       <w:r>
@@ -2567,7 +2567,7 @@
           <v:shape id="_x0000_i1160" type="#_x0000_t75" style="width:12.1pt;height:17.85pt" o:ole="">
             <v:imagedata r:id="rId35" o:title=""/>
           </v:shape>
-          <o:OLEObject Type="Embed" ProgID="Equation.DSMT4" ShapeID="_x0000_i1160" DrawAspect="Content" ObjectID="_1669593368" r:id="rId36"/>
+          <o:OLEObject Type="Embed" ProgID="Equation.DSMT4" ShapeID="_x0000_i1160" DrawAspect="Content" ObjectID="_1669593929" r:id="rId36"/>
         </w:object>
       </w:r>
       <w:r>
@@ -2633,7 +2633,7 @@
           <v:shape id="_x0000_i1163" type="#_x0000_t75" style="width:13.8pt;height:16.15pt" o:ole="">
             <v:imagedata r:id="rId37" o:title=""/>
           </v:shape>
-          <o:OLEObject Type="Embed" ProgID="Equation.DSMT4" ShapeID="_x0000_i1163" DrawAspect="Content" ObjectID="_1669593369" r:id="rId38"/>
+          <o:OLEObject Type="Embed" ProgID="Equation.DSMT4" ShapeID="_x0000_i1163" DrawAspect="Content" ObjectID="_1669593930" r:id="rId38"/>
         </w:object>
       </w:r>
       <w:r>
@@ -2657,7 +2657,7 @@
           <v:shape id="_x0000_i1165" type="#_x0000_t75" style="width:274.2pt;height:43.2pt" o:ole="">
             <v:imagedata r:id="rId39" o:title=""/>
           </v:shape>
-          <o:OLEObject Type="Embed" ProgID="Equation.DSMT4" ShapeID="_x0000_i1165" DrawAspect="Content" ObjectID="_1669593370" r:id="rId40"/>
+          <o:OLEObject Type="Embed" ProgID="Equation.DSMT4" ShapeID="_x0000_i1165" DrawAspect="Content" ObjectID="_1669593931" r:id="rId40"/>
         </w:object>
       </w:r>
     </w:p>
@@ -2669,7 +2669,6 @@
         <w:rPr>
           <w:rFonts w:ascii="Times New Roman" w:hAnsi="Times New Roman" w:cs="Times New Roman" w:hint="cs"/>
           <w:noProof/>
-          <w:rtl/>
         </w:rPr>
       </w:pPr>
       <w:r>
@@ -2719,16 +2718,223 @@
         <w:rPr>
           <w:rFonts w:ascii="Times New Roman" w:hAnsi="Times New Roman" w:cs="Times New Roman"/>
           <w:noProof/>
-          <w:rtl/>
-        </w:rPr>
-      </w:pPr>
-      <w:r>
-        <w:rPr>
-          <w:rFonts w:ascii="Times New Roman" w:hAnsi="Times New Roman" w:cs="Times New Roman"/>
+        </w:rPr>
+      </w:pPr>
+      <w:r>
+        <w:rPr>
+          <w:rFonts w:ascii="Times New Roman" w:hAnsi="Times New Roman" w:cs="Times New Roman" w:hint="cs"/>
           <w:noProof/>
           <w:rtl/>
         </w:rPr>
         <w:lastRenderedPageBreak/>
+        <w:t>תשובה:</w:t>
+      </w:r>
+    </w:p>
+    <w:p>
+      <w:pPr>
+        <w:pStyle w:val="ListParagraph"/>
+        <w:numPr>
+          <w:ilvl w:val="0"/>
+          <w:numId w:val="9"/>
+        </w:numPr>
+        <w:bidi/>
+        <w:rPr>
+          <w:rFonts w:ascii="Times New Roman" w:hAnsi="Times New Roman" w:cs="Times New Roman"/>
+          <w:noProof/>
+        </w:rPr>
+      </w:pPr>
+      <w:r>
+        <w:rPr>
+          <w:rFonts w:ascii="Times New Roman" w:hAnsi="Times New Roman" w:cs="Times New Roman" w:hint="cs"/>
+          <w:b/>
+          <w:bCs/>
+          <w:noProof/>
+          <w:rtl/>
+        </w:rPr>
+        <w:t>כן</w:t>
+      </w:r>
+      <w:r>
+        <w:rPr>
+          <w:rFonts w:ascii="Times New Roman" w:hAnsi="Times New Roman" w:cs="Times New Roman" w:hint="cs"/>
+          <w:noProof/>
+          <w:rtl/>
+        </w:rPr>
+        <w:t>, גיזום הענפים ב-</w:t>
+      </w:r>
+      <w:r>
+        <w:rPr>
+          <w:rFonts w:ascii="Times New Roman" w:hAnsi="Times New Roman" w:cs="Times New Roman"/>
+          <w:noProof/>
+        </w:rPr>
+        <w:t>alpha-beta</w:t>
+      </w:r>
+      <w:r>
+        <w:rPr>
+          <w:rFonts w:ascii="Times New Roman" w:hAnsi="Times New Roman" w:cs="Times New Roman" w:hint="cs"/>
+          <w:noProof/>
+          <w:rtl/>
+        </w:rPr>
+        <w:t xml:space="preserve"> יחסוך ביקורים במצבים שפסלנו ולכן יהיה מהיר יותר מ-</w:t>
+      </w:r>
+      <w:r>
+        <w:rPr>
+          <w:rFonts w:ascii="Times New Roman" w:hAnsi="Times New Roman" w:cs="Times New Roman"/>
+          <w:noProof/>
+        </w:rPr>
+        <w:t>minimax</w:t>
+      </w:r>
+      <w:r>
+        <w:rPr>
+          <w:rFonts w:ascii="Times New Roman" w:hAnsi="Times New Roman" w:cs="Times New Roman" w:hint="cs"/>
+          <w:noProof/>
+          <w:rtl/>
+        </w:rPr>
+        <w:t>.</w:t>
+      </w:r>
+    </w:p>
+    <w:p>
+      <w:pPr>
+        <w:pStyle w:val="ListParagraph"/>
+        <w:numPr>
+          <w:ilvl w:val="0"/>
+          <w:numId w:val="9"/>
+        </w:numPr>
+        <w:bidi/>
+        <w:rPr>
+          <w:rFonts w:ascii="Times New Roman" w:hAnsi="Times New Roman" w:cs="Times New Roman"/>
+          <w:noProof/>
+        </w:rPr>
+      </w:pPr>
+      <w:r>
+        <w:rPr>
+          <w:rFonts w:ascii="Times New Roman" w:hAnsi="Times New Roman" w:cs="Times New Roman" w:hint="cs"/>
+          <w:b/>
+          <w:bCs/>
+          <w:noProof/>
+          <w:rtl/>
+        </w:rPr>
+        <w:t>לא</w:t>
+      </w:r>
+      <w:r>
+        <w:rPr>
+          <w:rFonts w:ascii="Times New Roman" w:hAnsi="Times New Roman" w:cs="Times New Roman" w:hint="cs"/>
+          <w:noProof/>
+          <w:rtl/>
+        </w:rPr>
+        <w:t xml:space="preserve">, </w:t>
+      </w:r>
+      <w:r>
+        <w:rPr>
+          <w:rFonts w:ascii="Times New Roman" w:hAnsi="Times New Roman" w:cs="Times New Roman"/>
+          <w:noProof/>
+        </w:rPr>
+        <w:t>alpha-beta</w:t>
+      </w:r>
+      <w:r>
+        <w:rPr>
+          <w:rFonts w:ascii="Times New Roman" w:hAnsi="Times New Roman" w:cs="Times New Roman" w:hint="cs"/>
+          <w:noProof/>
+          <w:rtl/>
+        </w:rPr>
+        <w:t xml:space="preserve"> פוסל רק צעדים שיחמירו את מצב הסוכן שלנו ולכן יתקדם בדיוק כמו </w:t>
+      </w:r>
+      <w:r>
+        <w:rPr>
+          <w:rFonts w:ascii="Times New Roman" w:hAnsi="Times New Roman" w:cs="Times New Roman"/>
+          <w:noProof/>
+        </w:rPr>
+        <w:t>minimax</w:t>
+      </w:r>
+      <w:r>
+        <w:rPr>
+          <w:rFonts w:ascii="Times New Roman" w:hAnsi="Times New Roman" w:cs="Times New Roman" w:hint="cs"/>
+          <w:noProof/>
+          <w:rtl/>
+        </w:rPr>
+        <w:t xml:space="preserve"> רק מהר יותר </w:t>
+      </w:r>
+      <w:r>
+        <w:rPr>
+          <w:rFonts w:ascii="Times New Roman" w:hAnsi="Times New Roman" w:cs="Times New Roman" w:hint="cs"/>
+          <w:noProof/>
+          <w:highlight w:val="yellow"/>
+          <w:rtl/>
+        </w:rPr>
+        <w:t xml:space="preserve">(?) </w:t>
+      </w:r>
+      <w:r>
+        <w:rPr>
+          <w:rFonts w:ascii="Times New Roman" w:hAnsi="Times New Roman" w:cs="Times New Roman"/>
+          <w:noProof/>
+          <w:highlight w:val="yellow"/>
+          <w:rtl/>
+        </w:rPr>
+        <w:t>–</w:t>
+      </w:r>
+      <w:r>
+        <w:rPr>
+          <w:rFonts w:ascii="Times New Roman" w:hAnsi="Times New Roman" w:cs="Times New Roman" w:hint="cs"/>
+          <w:noProof/>
+          <w:highlight w:val="yellow"/>
+          <w:rtl/>
+        </w:rPr>
+        <w:t xml:space="preserve"> אולי התשובה היא כן אם עומק החיפוש יכול לגרום לנו לפסול "דרך" </w:t>
+      </w:r>
+      <w:r>
+        <w:rPr>
+          <w:rFonts w:ascii="Times New Roman" w:hAnsi="Times New Roman" w:cs="Times New Roman" w:hint="cs"/>
+          <w:noProof/>
+          <w:highlight w:val="yellow"/>
+          <w:rtl/>
+        </w:rPr>
+        <w:t>שלא הייתה נפסלת אם היה מדובר ב-</w:t>
+      </w:r>
+      <w:r>
+        <w:rPr>
+          <w:rFonts w:ascii="Times New Roman" w:hAnsi="Times New Roman" w:cs="Times New Roman"/>
+          <w:noProof/>
+          <w:highlight w:val="yellow"/>
+        </w:rPr>
+        <w:t>alpha-beta</w:t>
+      </w:r>
+      <w:r>
+        <w:rPr>
+          <w:rFonts w:ascii="Times New Roman" w:hAnsi="Times New Roman" w:cs="Times New Roman" w:hint="cs"/>
+          <w:noProof/>
+          <w:highlight w:val="yellow"/>
+          <w:rtl/>
+        </w:rPr>
+        <w:t xml:space="preserve"> בלי עומק סופי</w:t>
+      </w:r>
+      <w:r>
+        <w:rPr>
+          <w:rFonts w:ascii="Times New Roman" w:hAnsi="Times New Roman" w:cs="Times New Roman" w:hint="cs"/>
+          <w:noProof/>
+          <w:rtl/>
+        </w:rPr>
+        <w:t>.</w:t>
+      </w:r>
+    </w:p>
+    <w:p>
+      <w:pPr>
+        <w:pStyle w:val="ListParagraph"/>
+        <w:numPr>
+          <w:ilvl w:val="0"/>
+          <w:numId w:val="1"/>
+        </w:numPr>
+        <w:bidi/>
+        <w:rPr>
+          <w:rFonts w:ascii="Times New Roman" w:hAnsi="Times New Roman" w:cs="Times New Roman"/>
+          <w:noProof/>
+          <w:rtl/>
+        </w:rPr>
+      </w:pPr>
+      <w:r>
+        <w:rPr>
+          <w:rFonts w:ascii="Times New Roman" w:hAnsi="Times New Roman" w:cs="Times New Roman" w:hint="cs"/>
+          <w:noProof/>
+          <w:rtl/>
+        </w:rPr>
         <w:t>ג</w:t>
       </w:r>
     </w:p>
@@ -2947,6 +3153,95 @@
     </w:lvl>
   </w:abstractNum>
   <w:abstractNum w:abstractNumId="2" w15:restartNumberingAfterBreak="0">
+    <w:nsid w:val="2A146BE8"/>
+    <w:multiLevelType w:val="hybridMultilevel"/>
+    <w:tmpl w:val="FBD8363A"/>
+    <w:lvl w:ilvl="0" w:tplc="5502A9AE">
+      <w:start w:val="1"/>
+      <w:numFmt w:val="hebrew1"/>
+      <w:lvlText w:val="%1."/>
+      <w:lvlJc w:val="left"/>
+      <w:pPr>
+        <w:ind w:left="1080" w:hanging="360"/>
+      </w:pPr>
+      <w:rPr>
+        <w:rFonts w:hint="default"/>
+      </w:rPr>
+    </w:lvl>
+    <w:lvl w:ilvl="1" w:tplc="04090019" w:tentative="1">
+      <w:start w:val="1"/>
+      <w:numFmt w:val="lowerLetter"/>
+      <w:lvlText w:val="%2."/>
+      <w:lvlJc w:val="left"/>
+      <w:pPr>
+        <w:ind w:left="1800" w:hanging="360"/>
+      </w:pPr>
+    </w:lvl>
+    <w:lvl w:ilvl="2" w:tplc="0409001B" w:tentative="1">
+      <w:start w:val="1"/>
+      <w:numFmt w:val="lowerRoman"/>
+      <w:lvlText w:val="%3."/>
+      <w:lvlJc w:val="right"/>
+      <w:pPr>
+        <w:ind w:left="2520" w:hanging="180"/>
+      </w:pPr>
+    </w:lvl>
+    <w:lvl w:ilvl="3" w:tplc="0409000F" w:tentative="1">
+      <w:start w:val="1"/>
+      <w:numFmt w:val="decimal"/>
+      <w:lvlText w:val="%4."/>
+      <w:lvlJc w:val="left"/>
+      <w:pPr>
+        <w:ind w:left="3240" w:hanging="360"/>
+      </w:pPr>
+    </w:lvl>
+    <w:lvl w:ilvl="4" w:tplc="04090019" w:tentative="1">
+      <w:start w:val="1"/>
+      <w:numFmt w:val="lowerLetter"/>
+      <w:lvlText w:val="%5."/>
+      <w:lvlJc w:val="left"/>
+      <w:pPr>
+        <w:ind w:left="3960" w:hanging="360"/>
+      </w:pPr>
+    </w:lvl>
+    <w:lvl w:ilvl="5" w:tplc="0409001B" w:tentative="1">
+      <w:start w:val="1"/>
+      <w:numFmt w:val="lowerRoman"/>
+      <w:lvlText w:val="%6."/>
+      <w:lvlJc w:val="right"/>
+      <w:pPr>
+        <w:ind w:left="4680" w:hanging="180"/>
+      </w:pPr>
+    </w:lvl>
+    <w:lvl w:ilvl="6" w:tplc="0409000F" w:tentative="1">
+      <w:start w:val="1"/>
+      <w:numFmt w:val="decimal"/>
+      <w:lvlText w:val="%7."/>
+      <w:lvlJc w:val="left"/>
+      <w:pPr>
+        <w:ind w:left="5400" w:hanging="360"/>
+      </w:pPr>
+    </w:lvl>
+    <w:lvl w:ilvl="7" w:tplc="04090019" w:tentative="1">
+      <w:start w:val="1"/>
+      <w:numFmt w:val="lowerLetter"/>
+      <w:lvlText w:val="%8."/>
+      <w:lvlJc w:val="left"/>
+      <w:pPr>
+        <w:ind w:left="6120" w:hanging="360"/>
+      </w:pPr>
+    </w:lvl>
+    <w:lvl w:ilvl="8" w:tplc="0409001B" w:tentative="1">
+      <w:start w:val="1"/>
+      <w:numFmt w:val="lowerRoman"/>
+      <w:lvlText w:val="%9."/>
+      <w:lvlJc w:val="right"/>
+      <w:pPr>
+        <w:ind w:left="6840" w:hanging="180"/>
+      </w:pPr>
+    </w:lvl>
+  </w:abstractNum>
+  <w:abstractNum w:abstractNumId="3" w15:restartNumberingAfterBreak="0">
     <w:nsid w:val="2D571443"/>
     <w:multiLevelType w:val="hybridMultilevel"/>
     <w:tmpl w:val="CA00FF1A"/>
@@ -3035,7 +3330,7 @@
       </w:pPr>
     </w:lvl>
   </w:abstractNum>
-  <w:abstractNum w:abstractNumId="3" w15:restartNumberingAfterBreak="0">
+  <w:abstractNum w:abstractNumId="4" w15:restartNumberingAfterBreak="0">
     <w:nsid w:val="2E610C74"/>
     <w:multiLevelType w:val="hybridMultilevel"/>
     <w:tmpl w:val="0646F086"/>
@@ -3124,7 +3419,7 @@
       </w:pPr>
     </w:lvl>
   </w:abstractNum>
-  <w:abstractNum w:abstractNumId="4" w15:restartNumberingAfterBreak="0">
+  <w:abstractNum w:abstractNumId="5" w15:restartNumberingAfterBreak="0">
     <w:nsid w:val="449E1F42"/>
     <w:multiLevelType w:val="hybridMultilevel"/>
     <w:tmpl w:val="D2F20CEC"/>
@@ -3213,7 +3508,7 @@
       </w:pPr>
     </w:lvl>
   </w:abstractNum>
-  <w:abstractNum w:abstractNumId="5" w15:restartNumberingAfterBreak="0">
+  <w:abstractNum w:abstractNumId="6" w15:restartNumberingAfterBreak="0">
     <w:nsid w:val="476F2772"/>
     <w:multiLevelType w:val="hybridMultilevel"/>
     <w:tmpl w:val="232A5164"/>
@@ -3302,7 +3597,7 @@
       </w:pPr>
     </w:lvl>
   </w:abstractNum>
-  <w:abstractNum w:abstractNumId="6" w15:restartNumberingAfterBreak="0">
+  <w:abstractNum w:abstractNumId="7" w15:restartNumberingAfterBreak="0">
     <w:nsid w:val="523754A7"/>
     <w:multiLevelType w:val="hybridMultilevel"/>
     <w:tmpl w:val="842878BE"/>
@@ -3415,7 +3710,7 @@
       </w:rPr>
     </w:lvl>
   </w:abstractNum>
-  <w:abstractNum w:abstractNumId="7" w15:restartNumberingAfterBreak="0">
+  <w:abstractNum w:abstractNumId="8" w15:restartNumberingAfterBreak="0">
     <w:nsid w:val="70095D0D"/>
     <w:multiLevelType w:val="hybridMultilevel"/>
     <w:tmpl w:val="547EE7C2"/>
@@ -3505,28 +3800,31 @@
     </w:lvl>
   </w:abstractNum>
   <w:num w:numId="1">
-    <w:abstractNumId w:val="4"/>
+    <w:abstractNumId w:val="5"/>
   </w:num>
   <w:num w:numId="2">
     <w:abstractNumId w:val="1"/>
   </w:num>
   <w:num w:numId="3">
-    <w:abstractNumId w:val="3"/>
+    <w:abstractNumId w:val="4"/>
   </w:num>
   <w:num w:numId="4">
-    <w:abstractNumId w:val="7"/>
+    <w:abstractNumId w:val="8"/>
   </w:num>
   <w:num w:numId="5">
-    <w:abstractNumId w:val="2"/>
+    <w:abstractNumId w:val="3"/>
   </w:num>
   <w:num w:numId="6">
     <w:abstractNumId w:val="0"/>
   </w:num>
   <w:num w:numId="7">
+    <w:abstractNumId w:val="7"/>
+  </w:num>
+  <w:num w:numId="8">
     <w:abstractNumId w:val="6"/>
   </w:num>
-  <w:num w:numId="8">
-    <w:abstractNumId w:val="5"/>
+  <w:num w:numId="9">
+    <w:abstractNumId w:val="2"/>
   </w:num>
 </w:numbering>
 </file>

</xml_diff>

<commit_message>
HW2 question 11 + linoy 14 partial
</commit_message>
<xml_diff>
--- a/HW2/AI2_315836569_208536284.docx
+++ b/HW2/AI2_315836569_208536284.docx
@@ -210,7 +210,7 @@
           <w:szCs w:val="40"/>
           <w:rtl/>
         </w:rPr>
-        <w:t>י</w:t>
+        <w:t xml:space="preserve">י </w:t>
       </w:r>
       <w:r>
         <w:rPr>
@@ -315,7 +315,7 @@
     </w:p>
     <w:p>
       <w:pPr>
-        <w:pStyle w:val="a3"/>
+        <w:pStyle w:val="ListParagraph"/>
         <w:numPr>
           <w:ilvl w:val="0"/>
           <w:numId w:val="1"/>
@@ -337,7 +337,7 @@
     </w:p>
     <w:p>
       <w:pPr>
-        <w:pStyle w:val="a3"/>
+        <w:pStyle w:val="ListParagraph"/>
         <w:bidi/>
         <w:rPr>
           <w:rFonts w:ascii="Times New Roman" w:hAnsi="Times New Roman" w:cs="Times New Roman"/>
@@ -383,7 +383,7 @@
     </w:p>
     <w:p>
       <w:pPr>
-        <w:pStyle w:val="a3"/>
+        <w:pStyle w:val="ListParagraph"/>
         <w:bidi/>
         <w:rPr>
           <w:rFonts w:ascii="Times New Roman" w:hAnsi="Times New Roman" w:cs="Times New Roman"/>
@@ -411,7 +411,7 @@
     </w:p>
     <w:p>
       <w:pPr>
-        <w:pStyle w:val="a3"/>
+        <w:pStyle w:val="ListParagraph"/>
         <w:numPr>
           <w:ilvl w:val="0"/>
           <w:numId w:val="3"/>
@@ -450,7 +450,7 @@
     </w:p>
     <w:p>
       <w:pPr>
-        <w:pStyle w:val="a3"/>
+        <w:pStyle w:val="ListParagraph"/>
         <w:numPr>
           <w:ilvl w:val="0"/>
           <w:numId w:val="3"/>
@@ -490,7 +490,7 @@
     </w:p>
     <w:p>
       <w:pPr>
-        <w:pStyle w:val="a3"/>
+        <w:pStyle w:val="ListParagraph"/>
         <w:bidi/>
         <w:rPr>
           <w:rFonts w:ascii="Times New Roman" w:hAnsi="Times New Roman" w:cs="Times New Roman"/>
@@ -518,7 +518,7 @@
     </w:p>
     <w:p>
       <w:pPr>
-        <w:pStyle w:val="a3"/>
+        <w:pStyle w:val="ListParagraph"/>
         <w:numPr>
           <w:ilvl w:val="0"/>
           <w:numId w:val="6"/>
@@ -540,7 +540,7 @@
     </w:p>
     <w:p>
       <w:pPr>
-        <w:pStyle w:val="a3"/>
+        <w:pStyle w:val="ListParagraph"/>
         <w:bidi/>
         <w:ind w:left="1440"/>
         <w:rPr>
@@ -559,7 +559,7 @@
     </w:p>
     <w:p>
       <w:pPr>
-        <w:pStyle w:val="a3"/>
+        <w:pStyle w:val="ListParagraph"/>
         <w:numPr>
           <w:ilvl w:val="0"/>
           <w:numId w:val="6"/>
@@ -650,7 +650,7 @@
     </w:p>
     <w:p>
       <w:pPr>
-        <w:pStyle w:val="a3"/>
+        <w:pStyle w:val="ListParagraph"/>
         <w:bidi/>
         <w:ind w:left="1440"/>
         <w:rPr>
@@ -662,7 +662,7 @@
     </w:p>
     <w:p>
       <w:pPr>
-        <w:pStyle w:val="a3"/>
+        <w:pStyle w:val="ListParagraph"/>
         <w:bidi/>
         <w:ind w:left="1440"/>
         <w:rPr>
@@ -674,7 +674,7 @@
     </w:p>
     <w:p>
       <w:pPr>
-        <w:pStyle w:val="a3"/>
+        <w:pStyle w:val="ListParagraph"/>
         <w:bidi/>
         <w:ind w:left="1440"/>
         <w:rPr>
@@ -686,7 +686,7 @@
     </w:p>
     <w:p>
       <w:pPr>
-        <w:pStyle w:val="a3"/>
+        <w:pStyle w:val="ListParagraph"/>
         <w:bidi/>
         <w:ind w:left="1440"/>
         <w:rPr>
@@ -698,7 +698,7 @@
     </w:p>
     <w:p>
       <w:pPr>
-        <w:pStyle w:val="a3"/>
+        <w:pStyle w:val="ListParagraph"/>
         <w:bidi/>
         <w:ind w:left="1440"/>
         <w:rPr>
@@ -710,7 +710,7 @@
     </w:p>
     <w:p>
       <w:pPr>
-        <w:pStyle w:val="a3"/>
+        <w:pStyle w:val="ListParagraph"/>
         <w:bidi/>
         <w:ind w:left="1440"/>
         <w:rPr>
@@ -722,7 +722,7 @@
     </w:p>
     <w:p>
       <w:pPr>
-        <w:pStyle w:val="a3"/>
+        <w:pStyle w:val="ListParagraph"/>
         <w:bidi/>
         <w:ind w:left="1440"/>
         <w:rPr>
@@ -734,7 +734,7 @@
     </w:p>
     <w:p>
       <w:pPr>
-        <w:pStyle w:val="a3"/>
+        <w:pStyle w:val="ListParagraph"/>
         <w:bidi/>
         <w:ind w:left="1440"/>
         <w:rPr>
@@ -746,7 +746,7 @@
     </w:p>
     <w:p>
       <w:pPr>
-        <w:pStyle w:val="a3"/>
+        <w:pStyle w:val="ListParagraph"/>
         <w:bidi/>
         <w:ind w:left="1440"/>
         <w:rPr>
@@ -758,7 +758,7 @@
     </w:p>
     <w:p>
       <w:pPr>
-        <w:pStyle w:val="a3"/>
+        <w:pStyle w:val="ListParagraph"/>
         <w:bidi/>
         <w:ind w:left="1440"/>
         <w:rPr>
@@ -770,7 +770,7 @@
     </w:p>
     <w:p>
       <w:pPr>
-        <w:pStyle w:val="a3"/>
+        <w:pStyle w:val="ListParagraph"/>
         <w:bidi/>
         <w:ind w:left="1440"/>
         <w:rPr>
@@ -782,7 +782,7 @@
     </w:p>
     <w:p>
       <w:pPr>
-        <w:pStyle w:val="a3"/>
+        <w:pStyle w:val="ListParagraph"/>
         <w:bidi/>
         <w:ind w:left="1440"/>
         <w:rPr>
@@ -803,7 +803,7 @@
     </w:p>
     <w:p>
       <w:pPr>
-        <w:pStyle w:val="a3"/>
+        <w:pStyle w:val="ListParagraph"/>
         <w:numPr>
           <w:ilvl w:val="0"/>
           <w:numId w:val="1"/>
@@ -897,61 +897,61 @@
     </w:p>
     <w:p>
       <w:pPr>
-        <w:pStyle w:val="a3"/>
-        <w:bidi/>
-        <w:rPr>
-          <w:rFonts w:ascii="Times New Roman" w:hAnsi="Times New Roman" w:cs="Times New Roman"/>
-          <w:noProof/>
-          <w:rtl/>
-        </w:rPr>
-      </w:pPr>
-    </w:p>
-    <w:p>
-      <w:pPr>
-        <w:pStyle w:val="a3"/>
-        <w:bidi/>
-        <w:rPr>
-          <w:rFonts w:ascii="Times New Roman" w:hAnsi="Times New Roman" w:cs="Times New Roman"/>
-          <w:noProof/>
-        </w:rPr>
-      </w:pPr>
-    </w:p>
-    <w:p>
-      <w:pPr>
-        <w:pStyle w:val="a3"/>
-        <w:bidi/>
-        <w:rPr>
-          <w:rFonts w:ascii="Times New Roman" w:hAnsi="Times New Roman" w:cs="Times New Roman"/>
-          <w:noProof/>
-          <w:rtl/>
-        </w:rPr>
-      </w:pPr>
-    </w:p>
-    <w:p>
-      <w:pPr>
-        <w:pStyle w:val="a3"/>
-        <w:bidi/>
-        <w:rPr>
-          <w:rFonts w:ascii="Times New Roman" w:hAnsi="Times New Roman" w:cs="Times New Roman"/>
-          <w:noProof/>
-          <w:rtl/>
-        </w:rPr>
-      </w:pPr>
-    </w:p>
-    <w:p>
-      <w:pPr>
-        <w:pStyle w:val="a3"/>
-        <w:bidi/>
-        <w:rPr>
-          <w:rFonts w:ascii="Times New Roman" w:hAnsi="Times New Roman" w:cs="Times New Roman"/>
-          <w:noProof/>
-          <w:rtl/>
-        </w:rPr>
-      </w:pPr>
-    </w:p>
-    <w:p>
-      <w:pPr>
-        <w:pStyle w:val="a3"/>
+        <w:pStyle w:val="ListParagraph"/>
+        <w:bidi/>
+        <w:rPr>
+          <w:rFonts w:ascii="Times New Roman" w:hAnsi="Times New Roman" w:cs="Times New Roman"/>
+          <w:noProof/>
+          <w:rtl/>
+        </w:rPr>
+      </w:pPr>
+    </w:p>
+    <w:p>
+      <w:pPr>
+        <w:pStyle w:val="ListParagraph"/>
+        <w:bidi/>
+        <w:rPr>
+          <w:rFonts w:ascii="Times New Roman" w:hAnsi="Times New Roman" w:cs="Times New Roman"/>
+          <w:noProof/>
+        </w:rPr>
+      </w:pPr>
+    </w:p>
+    <w:p>
+      <w:pPr>
+        <w:pStyle w:val="ListParagraph"/>
+        <w:bidi/>
+        <w:rPr>
+          <w:rFonts w:ascii="Times New Roman" w:hAnsi="Times New Roman" w:cs="Times New Roman"/>
+          <w:noProof/>
+          <w:rtl/>
+        </w:rPr>
+      </w:pPr>
+    </w:p>
+    <w:p>
+      <w:pPr>
+        <w:pStyle w:val="ListParagraph"/>
+        <w:bidi/>
+        <w:rPr>
+          <w:rFonts w:ascii="Times New Roman" w:hAnsi="Times New Roman" w:cs="Times New Roman"/>
+          <w:noProof/>
+          <w:rtl/>
+        </w:rPr>
+      </w:pPr>
+    </w:p>
+    <w:p>
+      <w:pPr>
+        <w:pStyle w:val="ListParagraph"/>
+        <w:bidi/>
+        <w:rPr>
+          <w:rFonts w:ascii="Times New Roman" w:hAnsi="Times New Roman" w:cs="Times New Roman"/>
+          <w:noProof/>
+          <w:rtl/>
+        </w:rPr>
+      </w:pPr>
+    </w:p>
+    <w:p>
+      <w:pPr>
+        <w:pStyle w:val="ListParagraph"/>
         <w:bidi/>
         <w:rPr>
           <w:rFonts w:ascii="Times New Roman" w:hAnsi="Times New Roman" w:cs="Times New Roman"/>
@@ -1068,7 +1068,7 @@
     </w:p>
     <w:p>
       <w:pPr>
-        <w:pStyle w:val="a3"/>
+        <w:pStyle w:val="ListParagraph"/>
         <w:numPr>
           <w:ilvl w:val="0"/>
           <w:numId w:val="1"/>
@@ -1099,7 +1099,7 @@
     </w:p>
     <w:p>
       <w:pPr>
-        <w:pStyle w:val="a3"/>
+        <w:pStyle w:val="ListParagraph"/>
         <w:numPr>
           <w:ilvl w:val="0"/>
           <w:numId w:val="7"/>
@@ -1121,7 +1121,7 @@
     </w:p>
     <w:p>
       <w:pPr>
-        <w:pStyle w:val="a3"/>
+        <w:pStyle w:val="ListParagraph"/>
         <w:numPr>
           <w:ilvl w:val="0"/>
           <w:numId w:val="7"/>
@@ -1146,7 +1146,7 @@
     </w:p>
     <w:p>
       <w:pPr>
-        <w:pStyle w:val="a3"/>
+        <w:pStyle w:val="ListParagraph"/>
         <w:bidi/>
         <w:rPr>
           <w:rFonts w:ascii="Times New Roman" w:hAnsi="Times New Roman" w:cs="Times New Roman"/>
@@ -1173,7 +1173,7 @@
     </w:p>
     <w:p>
       <w:pPr>
-        <w:pStyle w:val="a3"/>
+        <w:pStyle w:val="ListParagraph"/>
         <w:numPr>
           <w:ilvl w:val="0"/>
           <w:numId w:val="7"/>
@@ -1195,7 +1195,7 @@
     </w:p>
     <w:p>
       <w:pPr>
-        <w:pStyle w:val="a3"/>
+        <w:pStyle w:val="ListParagraph"/>
         <w:numPr>
           <w:ilvl w:val="0"/>
           <w:numId w:val="7"/>
@@ -1232,7 +1232,7 @@
     </w:p>
     <w:p>
       <w:pPr>
-        <w:pStyle w:val="a3"/>
+        <w:pStyle w:val="ListParagraph"/>
         <w:bidi/>
         <w:ind w:left="1080"/>
         <w:rPr>
@@ -1306,7 +1306,7 @@
     </w:p>
     <w:p>
       <w:pPr>
-        <w:pStyle w:val="a3"/>
+        <w:pStyle w:val="ListParagraph"/>
         <w:bidi/>
         <w:ind w:left="1080"/>
         <w:rPr>
@@ -1318,7 +1318,7 @@
     </w:p>
     <w:p>
       <w:pPr>
-        <w:pStyle w:val="a3"/>
+        <w:pStyle w:val="ListParagraph"/>
         <w:bidi/>
         <w:ind w:left="1080"/>
         <w:rPr>
@@ -1330,7 +1330,7 @@
     </w:p>
     <w:p>
       <w:pPr>
-        <w:pStyle w:val="a3"/>
+        <w:pStyle w:val="ListParagraph"/>
         <w:bidi/>
         <w:ind w:left="1080"/>
         <w:rPr>
@@ -1342,7 +1342,7 @@
     </w:p>
     <w:p>
       <w:pPr>
-        <w:pStyle w:val="a3"/>
+        <w:pStyle w:val="ListParagraph"/>
         <w:bidi/>
         <w:ind w:left="1080"/>
         <w:rPr>
@@ -1354,7 +1354,7 @@
     </w:p>
     <w:p>
       <w:pPr>
-        <w:pStyle w:val="a3"/>
+        <w:pStyle w:val="ListParagraph"/>
         <w:bidi/>
         <w:ind w:left="1080"/>
         <w:rPr>
@@ -1365,7 +1365,7 @@
     </w:p>
     <w:p>
       <w:pPr>
-        <w:pStyle w:val="a3"/>
+        <w:pStyle w:val="ListParagraph"/>
         <w:bidi/>
         <w:ind w:left="1080"/>
         <w:rPr>
@@ -1376,7 +1376,7 @@
     </w:p>
     <w:p>
       <w:pPr>
-        <w:pStyle w:val="a3"/>
+        <w:pStyle w:val="ListParagraph"/>
         <w:bidi/>
         <w:ind w:left="1080"/>
         <w:rPr>
@@ -1388,7 +1388,7 @@
     </w:p>
     <w:p>
       <w:pPr>
-        <w:pStyle w:val="a3"/>
+        <w:pStyle w:val="ListParagraph"/>
         <w:bidi/>
         <w:ind w:left="1080"/>
         <w:rPr>
@@ -1399,7 +1399,7 @@
     </w:p>
     <w:p>
       <w:pPr>
-        <w:pStyle w:val="a3"/>
+        <w:pStyle w:val="ListParagraph"/>
         <w:bidi/>
         <w:ind w:left="1080"/>
         <w:rPr>
@@ -1410,7 +1410,7 @@
     </w:p>
     <w:p>
       <w:pPr>
-        <w:pStyle w:val="a3"/>
+        <w:pStyle w:val="ListParagraph"/>
         <w:numPr>
           <w:ilvl w:val="0"/>
           <w:numId w:val="7"/>
@@ -1448,7 +1448,7 @@
     </w:p>
     <w:p>
       <w:pPr>
-        <w:pStyle w:val="a3"/>
+        <w:pStyle w:val="ListParagraph"/>
         <w:numPr>
           <w:ilvl w:val="0"/>
           <w:numId w:val="7"/>
@@ -1470,7 +1470,7 @@
     </w:p>
     <w:p>
       <w:pPr>
-        <w:pStyle w:val="a3"/>
+        <w:pStyle w:val="ListParagraph"/>
         <w:numPr>
           <w:ilvl w:val="0"/>
           <w:numId w:val="7"/>
@@ -1492,7 +1492,7 @@
     </w:p>
     <w:p>
       <w:pPr>
-        <w:pStyle w:val="a3"/>
+        <w:pStyle w:val="ListParagraph"/>
         <w:bidi/>
         <w:ind w:left="1080"/>
         <w:rPr>
@@ -1504,7 +1504,7 @@
     </w:p>
     <w:p>
       <w:pPr>
-        <w:pStyle w:val="a3"/>
+        <w:pStyle w:val="ListParagraph"/>
         <w:bidi/>
         <w:ind w:left="1080"/>
         <w:rPr>
@@ -1516,7 +1516,7 @@
     </w:p>
     <w:p>
       <w:pPr>
-        <w:pStyle w:val="a3"/>
+        <w:pStyle w:val="ListParagraph"/>
         <w:bidi/>
         <w:ind w:left="1080"/>
         <w:rPr>
@@ -1527,7 +1527,7 @@
     </w:p>
     <w:p>
       <w:pPr>
-        <w:pStyle w:val="a3"/>
+        <w:pStyle w:val="ListParagraph"/>
         <w:numPr>
           <w:ilvl w:val="0"/>
           <w:numId w:val="1"/>
@@ -1551,7 +1551,7 @@
     </w:p>
     <w:p>
       <w:pPr>
-        <w:pStyle w:val="a3"/>
+        <w:pStyle w:val="ListParagraph"/>
         <w:numPr>
           <w:ilvl w:val="0"/>
           <w:numId w:val="1"/>
@@ -1573,17 +1573,17 @@
     </w:p>
     <w:p>
       <w:pPr>
-        <w:pStyle w:val="a3"/>
-        <w:bidi/>
-        <w:rPr>
-          <w:rFonts w:ascii="Times New Roman" w:hAnsi="Times New Roman" w:cs="Times New Roman"/>
-          <w:noProof/>
-        </w:rPr>
-      </w:pPr>
-    </w:p>
-    <w:p>
-      <w:pPr>
-        <w:pStyle w:val="a3"/>
+        <w:pStyle w:val="ListParagraph"/>
+        <w:bidi/>
+        <w:rPr>
+          <w:rFonts w:ascii="Times New Roman" w:hAnsi="Times New Roman" w:cs="Times New Roman"/>
+          <w:noProof/>
+        </w:rPr>
+      </w:pPr>
+    </w:p>
+    <w:p>
+      <w:pPr>
+        <w:pStyle w:val="ListParagraph"/>
         <w:numPr>
           <w:ilvl w:val="0"/>
           <w:numId w:val="8"/>
@@ -1605,7 +1605,7 @@
     </w:p>
     <w:p>
       <w:pPr>
-        <w:pStyle w:val="a3"/>
+        <w:pStyle w:val="ListParagraph"/>
         <w:numPr>
           <w:ilvl w:val="1"/>
           <w:numId w:val="8"/>
@@ -1627,7 +1627,7 @@
     </w:p>
     <w:p>
       <w:pPr>
-        <w:pStyle w:val="a3"/>
+        <w:pStyle w:val="ListParagraph"/>
         <w:numPr>
           <w:ilvl w:val="1"/>
           <w:numId w:val="8"/>
@@ -1759,7 +1759,7 @@
     </w:p>
     <w:p>
       <w:pPr>
-        <w:pStyle w:val="a3"/>
+        <w:pStyle w:val="ListParagraph"/>
         <w:numPr>
           <w:ilvl w:val="0"/>
           <w:numId w:val="8"/>
@@ -1803,10 +1803,10 @@
             <v:path o:extrusionok="f" gradientshapeok="t" o:connecttype="rect"/>
             <o:lock v:ext="edit" aspectratio="t"/>
           </v:shapetype>
-          <v:shape id="_x0000_i1025" type="#_x0000_t75" style="width:10pt;height:13.6pt" o:ole="">
+          <v:shape id="_x0000_i1025" type="#_x0000_t75" style="width:9.8pt;height:13.8pt" o:ole="">
             <v:imagedata r:id="rId8" o:title=""/>
           </v:shape>
-          <o:OLEObject Type="Embed" ProgID="Equation.DSMT4" ShapeID="_x0000_i1025" DrawAspect="Content" ObjectID="_1669732054" r:id="rId9"/>
+          <o:OLEObject Type="Embed" ProgID="Equation.DSMT4" ShapeID="_x0000_i1025" DrawAspect="Content" ObjectID="_1669766895" r:id="rId9"/>
         </w:object>
       </w:r>
       <w:r>
@@ -1822,10 +1822,10 @@
           <w:position w:val="-10"/>
         </w:rPr>
         <w:object w:dxaOrig="760" w:dyaOrig="320" w14:anchorId="2F7631DA">
-          <v:shape id="_x0000_i1026" type="#_x0000_t75" style="width:37.6pt;height:16pt" o:ole="">
+          <v:shape id="_x0000_i1026" type="#_x0000_t75" style="width:37.45pt;height:16.15pt" o:ole="">
             <v:imagedata r:id="rId10" o:title=""/>
           </v:shape>
-          <o:OLEObject Type="Embed" ProgID="Equation.DSMT4" ShapeID="_x0000_i1026" DrawAspect="Content" ObjectID="_1669732055" r:id="rId11"/>
+          <o:OLEObject Type="Embed" ProgID="Equation.DSMT4" ShapeID="_x0000_i1026" DrawAspect="Content" ObjectID="_1669766896" r:id="rId11"/>
         </w:object>
       </w:r>
       <w:r>
@@ -1840,10 +1840,10 @@
           <w:position w:val="-12"/>
         </w:rPr>
         <w:object w:dxaOrig="2340" w:dyaOrig="360" w14:anchorId="7E38F311">
-          <v:shape id="_x0000_i1027" type="#_x0000_t75" style="width:117.2pt;height:18.4pt" o:ole="">
+          <v:shape id="_x0000_i1027" type="#_x0000_t75" style="width:117.5pt;height:18.45pt" o:ole="">
             <v:imagedata r:id="rId12" o:title=""/>
           </v:shape>
-          <o:OLEObject Type="Embed" ProgID="Equation.DSMT4" ShapeID="_x0000_i1027" DrawAspect="Content" ObjectID="_1669732056" r:id="rId13"/>
+          <o:OLEObject Type="Embed" ProgID="Equation.DSMT4" ShapeID="_x0000_i1027" DrawAspect="Content" ObjectID="_1669766897" r:id="rId13"/>
         </w:object>
       </w:r>
       <w:r>
@@ -1856,7 +1856,7 @@
     </w:p>
     <w:p>
       <w:pPr>
-        <w:pStyle w:val="a3"/>
+        <w:pStyle w:val="ListParagraph"/>
         <w:bidi/>
         <w:ind w:left="1080"/>
         <w:rPr>
@@ -1877,10 +1877,10 @@
           <w:position w:val="-12"/>
         </w:rPr>
         <w:object w:dxaOrig="1080" w:dyaOrig="360" w14:anchorId="6B9D24A6">
-          <v:shape id="_x0000_i1028" type="#_x0000_t75" style="width:54.4pt;height:18.4pt" o:ole="">
+          <v:shape id="_x0000_i1028" type="#_x0000_t75" style="width:54.15pt;height:18.45pt" o:ole="">
             <v:imagedata r:id="rId14" o:title=""/>
           </v:shape>
-          <o:OLEObject Type="Embed" ProgID="Equation.DSMT4" ShapeID="_x0000_i1028" DrawAspect="Content" ObjectID="_1669732057" r:id="rId15"/>
+          <o:OLEObject Type="Embed" ProgID="Equation.DSMT4" ShapeID="_x0000_i1028" DrawAspect="Content" ObjectID="_1669766898" r:id="rId15"/>
         </w:object>
       </w:r>
       <w:r>
@@ -1910,7 +1910,7 @@
     </w:p>
     <w:p>
       <w:pPr>
-        <w:pStyle w:val="a3"/>
+        <w:pStyle w:val="ListParagraph"/>
         <w:bidi/>
         <w:ind w:left="1080"/>
         <w:rPr>
@@ -1940,10 +1940,10 @@
           <w:position w:val="-6"/>
         </w:rPr>
         <w:object w:dxaOrig="139" w:dyaOrig="240" w14:anchorId="4740DC2C">
-          <v:shape id="_x0000_i1029" type="#_x0000_t75" style="width:6.8pt;height:11.6pt" o:ole="">
+          <v:shape id="_x0000_i1029" type="#_x0000_t75" style="width:6.9pt;height:11.5pt" o:ole="">
             <v:imagedata r:id="rId16" o:title=""/>
           </v:shape>
-          <o:OLEObject Type="Embed" ProgID="Equation.DSMT4" ShapeID="_x0000_i1029" DrawAspect="Content" ObjectID="_1669732058" r:id="rId17"/>
+          <o:OLEObject Type="Embed" ProgID="Equation.DSMT4" ShapeID="_x0000_i1029" DrawAspect="Content" ObjectID="_1669766899" r:id="rId17"/>
         </w:object>
       </w:r>
       <w:r>
@@ -1967,10 +1967,10 @@
           <w:position w:val="-14"/>
         </w:rPr>
         <w:object w:dxaOrig="240" w:dyaOrig="360" w14:anchorId="06B096E7">
-          <v:shape id="_x0000_i1030" type="#_x0000_t75" style="width:11.6pt;height:18.4pt" o:ole="">
+          <v:shape id="_x0000_i1030" type="#_x0000_t75" style="width:11.5pt;height:18.45pt" o:ole="">
             <v:imagedata r:id="rId18" o:title=""/>
           </v:shape>
-          <o:OLEObject Type="Embed" ProgID="Equation.DSMT4" ShapeID="_x0000_i1030" DrawAspect="Content" ObjectID="_1669732059" r:id="rId19"/>
+          <o:OLEObject Type="Embed" ProgID="Equation.DSMT4" ShapeID="_x0000_i1030" DrawAspect="Content" ObjectID="_1669766900" r:id="rId19"/>
         </w:object>
       </w:r>
       <w:r>
@@ -2010,10 +2010,10 @@
           <w:position w:val="-16"/>
         </w:rPr>
         <w:object w:dxaOrig="1219" w:dyaOrig="420" w14:anchorId="1541A41B">
-          <v:shape id="_x0000_i1031" type="#_x0000_t75" style="width:61.2pt;height:20.8pt" o:ole="">
+          <v:shape id="_x0000_i1031" type="#_x0000_t75" style="width:61.05pt;height:20.75pt" o:ole="">
             <v:imagedata r:id="rId20" o:title=""/>
           </v:shape>
-          <o:OLEObject Type="Embed" ProgID="Equation.DSMT4" ShapeID="_x0000_i1031" DrawAspect="Content" ObjectID="_1669732060" r:id="rId21"/>
+          <o:OLEObject Type="Embed" ProgID="Equation.DSMT4" ShapeID="_x0000_i1031" DrawAspect="Content" ObjectID="_1669766901" r:id="rId21"/>
         </w:object>
       </w:r>
       <w:r>
@@ -2027,7 +2027,7 @@
     </w:p>
     <w:p>
       <w:pPr>
-        <w:pStyle w:val="a3"/>
+        <w:pStyle w:val="ListParagraph"/>
         <w:bidi/>
         <w:ind w:left="1080"/>
         <w:rPr>
@@ -2071,7 +2071,7 @@
     </w:p>
     <w:p>
       <w:pPr>
-        <w:pStyle w:val="a3"/>
+        <w:pStyle w:val="ListParagraph"/>
         <w:bidi/>
         <w:ind w:left="1080"/>
         <w:rPr>
@@ -2101,10 +2101,10 @@
           <w:position w:val="-18"/>
         </w:rPr>
         <w:object w:dxaOrig="2560" w:dyaOrig="480" w14:anchorId="5E52901A">
-          <v:shape id="_x0000_i1032" type="#_x0000_t75" style="width:128pt;height:24.4pt" o:ole="">
+          <v:shape id="_x0000_i1032" type="#_x0000_t75" style="width:127.85pt;height:24.2pt" o:ole="">
             <v:imagedata r:id="rId22" o:title=""/>
           </v:shape>
-          <o:OLEObject Type="Embed" ProgID="Equation.DSMT4" ShapeID="_x0000_i1032" DrawAspect="Content" ObjectID="_1669732061" r:id="rId23"/>
+          <o:OLEObject Type="Embed" ProgID="Equation.DSMT4" ShapeID="_x0000_i1032" DrawAspect="Content" ObjectID="_1669766902" r:id="rId23"/>
         </w:object>
       </w:r>
       <w:r>
@@ -2134,7 +2134,7 @@
     </w:p>
     <w:p>
       <w:pPr>
-        <w:pStyle w:val="a3"/>
+        <w:pStyle w:val="ListParagraph"/>
         <w:bidi/>
         <w:ind w:left="1080"/>
         <w:rPr>
@@ -2170,7 +2170,7 @@
     </w:p>
     <w:p>
       <w:pPr>
-        <w:pStyle w:val="a3"/>
+        <w:pStyle w:val="ListParagraph"/>
         <w:bidi/>
         <w:ind w:left="1080"/>
         <w:rPr>
@@ -2198,7 +2198,7 @@
     </w:p>
     <w:p>
       <w:pPr>
-        <w:pStyle w:val="a3"/>
+        <w:pStyle w:val="ListParagraph"/>
         <w:bidi/>
         <w:ind w:left="1080"/>
         <w:rPr>
@@ -2211,16 +2211,16 @@
           <w:position w:val="-66"/>
         </w:rPr>
         <w:object w:dxaOrig="6259" w:dyaOrig="1420" w14:anchorId="29500CB7">
-          <v:shape id="_x0000_i1033" type="#_x0000_t75" style="width:312.8pt;height:71.2pt" o:ole="">
+          <v:shape id="_x0000_i1033" type="#_x0000_t75" style="width:312.75pt;height:71.4pt" o:ole="">
             <v:imagedata r:id="rId24" o:title=""/>
           </v:shape>
-          <o:OLEObject Type="Embed" ProgID="Equation.DSMT4" ShapeID="_x0000_i1033" DrawAspect="Content" ObjectID="_1669732062" r:id="rId25"/>
+          <o:OLEObject Type="Embed" ProgID="Equation.DSMT4" ShapeID="_x0000_i1033" DrawAspect="Content" ObjectID="_1669766903" r:id="rId25"/>
         </w:object>
       </w:r>
     </w:p>
     <w:p>
       <w:pPr>
-        <w:pStyle w:val="a3"/>
+        <w:pStyle w:val="ListParagraph"/>
         <w:bidi/>
         <w:ind w:left="1080"/>
         <w:rPr>
@@ -2240,7 +2240,7 @@
     </w:p>
     <w:p>
       <w:pPr>
-        <w:pStyle w:val="a3"/>
+        <w:pStyle w:val="ListParagraph"/>
         <w:bidi/>
         <w:ind w:left="1080"/>
         <w:rPr>
@@ -2260,7 +2260,7 @@
     </w:p>
     <w:tbl>
       <w:tblPr>
-        <w:tblStyle w:val="5-5"/>
+        <w:tblStyle w:val="GridTable5Dark-Accent5"/>
         <w:bidiVisual/>
         <w:tblW w:w="0" w:type="auto"/>
         <w:jc w:val="center"/>
@@ -2283,7 +2283,7 @@
           </w:tcPr>
           <w:p>
             <w:pPr>
-              <w:pStyle w:val="a3"/>
+              <w:pStyle w:val="ListParagraph"/>
               <w:ind w:left="0"/>
               <w:jc w:val="center"/>
               <w:rPr>
@@ -2313,7 +2313,7 @@
           </w:tcPr>
           <w:p>
             <w:pPr>
-              <w:pStyle w:val="a3"/>
+              <w:pStyle w:val="ListParagraph"/>
               <w:ind w:left="0"/>
               <w:jc w:val="center"/>
               <w:rPr>
@@ -2338,7 +2338,7 @@
           </w:tcPr>
           <w:p>
             <w:pPr>
-              <w:pStyle w:val="a3"/>
+              <w:pStyle w:val="ListParagraph"/>
               <w:ind w:left="0"/>
               <w:jc w:val="center"/>
               <w:rPr>
@@ -2369,7 +2369,7 @@
           </w:tcPr>
           <w:p>
             <w:pPr>
-              <w:pStyle w:val="a3"/>
+              <w:pStyle w:val="ListParagraph"/>
               <w:ind w:left="0"/>
               <w:jc w:val="center"/>
               <w:rPr>
@@ -2393,7 +2393,7 @@
           </w:tcPr>
           <w:p>
             <w:pPr>
-              <w:pStyle w:val="a3"/>
+              <w:pStyle w:val="ListParagraph"/>
               <w:ind w:left="0"/>
               <w:jc w:val="center"/>
               <w:rPr>
@@ -2418,7 +2418,7 @@
           </w:tcPr>
           <w:p>
             <w:pPr>
-              <w:pStyle w:val="a3"/>
+              <w:pStyle w:val="ListParagraph"/>
               <w:ind w:left="0"/>
               <w:jc w:val="center"/>
               <w:rPr>
@@ -2448,7 +2448,7 @@
           </w:tcPr>
           <w:p>
             <w:pPr>
-              <w:pStyle w:val="a3"/>
+              <w:pStyle w:val="ListParagraph"/>
               <w:ind w:left="0"/>
               <w:jc w:val="center"/>
               <w:rPr>
@@ -2472,7 +2472,7 @@
           </w:tcPr>
           <w:p>
             <w:pPr>
-              <w:pStyle w:val="a3"/>
+              <w:pStyle w:val="ListParagraph"/>
               <w:ind w:left="0"/>
               <w:jc w:val="center"/>
               <w:rPr>
@@ -2497,7 +2497,7 @@
           </w:tcPr>
           <w:p>
             <w:pPr>
-              <w:pStyle w:val="a3"/>
+              <w:pStyle w:val="ListParagraph"/>
               <w:ind w:left="0"/>
               <w:jc w:val="center"/>
               <w:rPr>
@@ -2528,7 +2528,7 @@
           </w:tcPr>
           <w:p>
             <w:pPr>
-              <w:pStyle w:val="a3"/>
+              <w:pStyle w:val="ListParagraph"/>
               <w:ind w:left="0"/>
               <w:jc w:val="center"/>
               <w:rPr>
@@ -2552,7 +2552,7 @@
           </w:tcPr>
           <w:p>
             <w:pPr>
-              <w:pStyle w:val="a3"/>
+              <w:pStyle w:val="ListParagraph"/>
               <w:ind w:left="0"/>
               <w:jc w:val="center"/>
               <w:rPr>
@@ -2578,7 +2578,7 @@
           </w:tcPr>
           <w:p>
             <w:pPr>
-              <w:pStyle w:val="a3"/>
+              <w:pStyle w:val="ListParagraph"/>
               <w:ind w:left="0"/>
               <w:jc w:val="center"/>
               <w:rPr>
@@ -2600,7 +2600,7 @@
     </w:tbl>
     <w:p>
       <w:pPr>
-        <w:pStyle w:val="a3"/>
+        <w:pStyle w:val="ListParagraph"/>
         <w:bidi/>
         <w:ind w:left="1080"/>
         <w:rPr>
@@ -2612,7 +2612,7 @@
     </w:p>
     <w:p>
       <w:pPr>
-        <w:pStyle w:val="a3"/>
+        <w:pStyle w:val="ListParagraph"/>
         <w:bidi/>
         <w:ind w:left="1080"/>
         <w:rPr>
@@ -2655,7 +2655,7 @@
     </w:p>
     <w:p>
       <w:pPr>
-        <w:pStyle w:val="a3"/>
+        <w:pStyle w:val="ListParagraph"/>
         <w:ind w:left="1080"/>
       </w:pPr>
       <w:r>
@@ -2663,16 +2663,16 @@
           <w:position w:val="-30"/>
         </w:rPr>
         <w:object w:dxaOrig="5480" w:dyaOrig="740" w14:anchorId="1C96502E">
-          <v:shape id="_x0000_i1034" type="#_x0000_t75" style="width:273.6pt;height:36.8pt" o:ole="">
+          <v:shape id="_x0000_i1034" type="#_x0000_t75" style="width:273.6pt;height:36.85pt" o:ole="">
             <v:imagedata r:id="rId26" o:title=""/>
           </v:shape>
-          <o:OLEObject Type="Embed" ProgID="Equation.DSMT4" ShapeID="_x0000_i1034" DrawAspect="Content" ObjectID="_1669732063" r:id="rId27"/>
+          <o:OLEObject Type="Embed" ProgID="Equation.DSMT4" ShapeID="_x0000_i1034" DrawAspect="Content" ObjectID="_1669766904" r:id="rId27"/>
         </w:object>
       </w:r>
     </w:p>
     <w:p>
       <w:pPr>
-        <w:pStyle w:val="a3"/>
+        <w:pStyle w:val="ListParagraph"/>
         <w:bidi/>
         <w:ind w:left="1080"/>
         <w:rPr>
@@ -2702,10 +2702,10 @@
           <w:position w:val="-10"/>
         </w:rPr>
         <w:object w:dxaOrig="260" w:dyaOrig="320" w14:anchorId="33566B9B">
-          <v:shape id="_x0000_i1035" type="#_x0000_t75" style="width:13.6pt;height:16pt" o:ole="">
+          <v:shape id="_x0000_i1035" type="#_x0000_t75" style="width:13.8pt;height:16.15pt" o:ole="">
             <v:imagedata r:id="rId28" o:title=""/>
           </v:shape>
-          <o:OLEObject Type="Embed" ProgID="Equation.DSMT4" ShapeID="_x0000_i1035" DrawAspect="Content" ObjectID="_1669732064" r:id="rId29"/>
+          <o:OLEObject Type="Embed" ProgID="Equation.DSMT4" ShapeID="_x0000_i1035" DrawAspect="Content" ObjectID="_1669766905" r:id="rId29"/>
         </w:object>
       </w:r>
       <w:r>
@@ -2735,7 +2735,7 @@
     </w:p>
     <w:p>
       <w:pPr>
-        <w:pStyle w:val="a3"/>
+        <w:pStyle w:val="ListParagraph"/>
         <w:bidi/>
         <w:ind w:left="1080"/>
         <w:rPr>
@@ -2755,7 +2755,7 @@
     </w:p>
     <w:p>
       <w:pPr>
-        <w:pStyle w:val="a3"/>
+        <w:pStyle w:val="ListParagraph"/>
         <w:ind w:left="1080"/>
         <w:rPr>
           <w:rFonts w:ascii="Times New Roman" w:hAnsi="Times New Roman" w:cs="Times New Roman"/>
@@ -2767,16 +2767,16 @@
           <w:position w:val="-50"/>
         </w:rPr>
         <w:object w:dxaOrig="4920" w:dyaOrig="1100" w14:anchorId="21C74DAF">
-          <v:shape id="_x0000_i1036" type="#_x0000_t75" style="width:246.4pt;height:55.2pt" o:ole="">
+          <v:shape id="_x0000_i1036" type="#_x0000_t75" style="width:246.55pt;height:55.3pt" o:ole="">
             <v:imagedata r:id="rId30" o:title=""/>
           </v:shape>
-          <o:OLEObject Type="Embed" ProgID="Equation.DSMT4" ShapeID="_x0000_i1036" DrawAspect="Content" ObjectID="_1669732065" r:id="rId31"/>
+          <o:OLEObject Type="Embed" ProgID="Equation.DSMT4" ShapeID="_x0000_i1036" DrawAspect="Content" ObjectID="_1669766906" r:id="rId31"/>
         </w:object>
       </w:r>
     </w:p>
     <w:p>
       <w:pPr>
-        <w:pStyle w:val="a3"/>
+        <w:pStyle w:val="ListParagraph"/>
         <w:bidi/>
         <w:ind w:left="1080"/>
         <w:rPr>
@@ -2795,7 +2795,7 @@
     </w:p>
     <w:p>
       <w:pPr>
-        <w:pStyle w:val="a3"/>
+        <w:pStyle w:val="ListParagraph"/>
         <w:ind w:left="1080"/>
         <w:rPr>
           <w:rtl/>
@@ -2806,16 +2806,16 @@
           <w:position w:val="-62"/>
         </w:rPr>
         <w:object w:dxaOrig="6560" w:dyaOrig="1340" w14:anchorId="6FDADEC4">
-          <v:shape id="_x0000_i1037" type="#_x0000_t75" style="width:328.4pt;height:67.2pt" o:ole="">
+          <v:shape id="_x0000_i1037" type="#_x0000_t75" style="width:328.3pt;height:67.4pt" o:ole="">
             <v:imagedata r:id="rId32" o:title=""/>
           </v:shape>
-          <o:OLEObject Type="Embed" ProgID="Equation.DSMT4" ShapeID="_x0000_i1037" DrawAspect="Content" ObjectID="_1669732066" r:id="rId33"/>
+          <o:OLEObject Type="Embed" ProgID="Equation.DSMT4" ShapeID="_x0000_i1037" DrawAspect="Content" ObjectID="_1669766907" r:id="rId33"/>
         </w:object>
       </w:r>
     </w:p>
     <w:p>
       <w:pPr>
-        <w:pStyle w:val="a3"/>
+        <w:pStyle w:val="ListParagraph"/>
         <w:bidi/>
         <w:ind w:left="1080"/>
         <w:rPr>
@@ -2843,10 +2843,10 @@
           <w:position w:val="-10"/>
         </w:rPr>
         <w:object w:dxaOrig="260" w:dyaOrig="320" w14:anchorId="65BC4E11">
-          <v:shape id="_x0000_i1038" type="#_x0000_t75" style="width:13.6pt;height:16pt" o:ole="">
+          <v:shape id="_x0000_i1038" type="#_x0000_t75" style="width:13.8pt;height:16.15pt" o:ole="">
             <v:imagedata r:id="rId28" o:title=""/>
           </v:shape>
-          <o:OLEObject Type="Embed" ProgID="Equation.DSMT4" ShapeID="_x0000_i1038" DrawAspect="Content" ObjectID="_1669732067" r:id="rId34"/>
+          <o:OLEObject Type="Embed" ProgID="Equation.DSMT4" ShapeID="_x0000_i1038" DrawAspect="Content" ObjectID="_1669766908" r:id="rId34"/>
         </w:object>
       </w:r>
       <w:r>
@@ -2876,10 +2876,10 @@
           <w:position w:val="-14"/>
         </w:rPr>
         <w:object w:dxaOrig="240" w:dyaOrig="360" w14:anchorId="2F9C8EE0">
-          <v:shape id="_x0000_i1039" type="#_x0000_t75" style="width:11.6pt;height:18.4pt" o:ole="">
+          <v:shape id="_x0000_i1039" type="#_x0000_t75" style="width:11.5pt;height:18.45pt" o:ole="">
             <v:imagedata r:id="rId35" o:title=""/>
           </v:shape>
-          <o:OLEObject Type="Embed" ProgID="Equation.DSMT4" ShapeID="_x0000_i1039" DrawAspect="Content" ObjectID="_1669732068" r:id="rId36"/>
+          <o:OLEObject Type="Embed" ProgID="Equation.DSMT4" ShapeID="_x0000_i1039" DrawAspect="Content" ObjectID="_1669766909" r:id="rId36"/>
         </w:object>
       </w:r>
       <w:r>
@@ -2915,7 +2915,7 @@
     </w:p>
     <w:p>
       <w:pPr>
-        <w:pStyle w:val="a3"/>
+        <w:pStyle w:val="ListParagraph"/>
         <w:bidi/>
         <w:ind w:left="1080"/>
         <w:rPr>
@@ -2942,10 +2942,10 @@
           <w:position w:val="-10"/>
         </w:rPr>
         <w:object w:dxaOrig="279" w:dyaOrig="320" w14:anchorId="4013A81E">
-          <v:shape id="_x0000_i1040" type="#_x0000_t75" style="width:14.4pt;height:16pt" o:ole="">
+          <v:shape id="_x0000_i1040" type="#_x0000_t75" style="width:14.4pt;height:16.15pt" o:ole="">
             <v:imagedata r:id="rId37" o:title=""/>
           </v:shape>
-          <o:OLEObject Type="Embed" ProgID="Equation.DSMT4" ShapeID="_x0000_i1040" DrawAspect="Content" ObjectID="_1669732069" r:id="rId38"/>
+          <o:OLEObject Type="Embed" ProgID="Equation.DSMT4" ShapeID="_x0000_i1040" DrawAspect="Content" ObjectID="_1669766910" r:id="rId38"/>
         </w:object>
       </w:r>
       <w:r>
@@ -2958,7 +2958,7 @@
     </w:p>
     <w:p>
       <w:pPr>
-        <w:pStyle w:val="a3"/>
+        <w:pStyle w:val="ListParagraph"/>
         <w:ind w:left="1080"/>
       </w:pPr>
       <w:r>
@@ -2966,16 +2966,16 @@
           <w:position w:val="-42"/>
         </w:rPr>
         <w:object w:dxaOrig="5480" w:dyaOrig="859" w14:anchorId="30B77795">
-          <v:shape id="_x0000_i1041" type="#_x0000_t75" style="width:273.6pt;height:42.8pt" o:ole="">
+          <v:shape id="_x0000_i1041" type="#_x0000_t75" style="width:273.6pt;height:42.6pt" o:ole="">
             <v:imagedata r:id="rId39" o:title=""/>
           </v:shape>
-          <o:OLEObject Type="Embed" ProgID="Equation.DSMT4" ShapeID="_x0000_i1041" DrawAspect="Content" ObjectID="_1669732070" r:id="rId40"/>
+          <o:OLEObject Type="Embed" ProgID="Equation.DSMT4" ShapeID="_x0000_i1041" DrawAspect="Content" ObjectID="_1669766911" r:id="rId40"/>
         </w:object>
       </w:r>
     </w:p>
     <w:p>
       <w:pPr>
-        <w:pStyle w:val="a3"/>
+        <w:pStyle w:val="ListParagraph"/>
         <w:bidi/>
         <w:ind w:left="1080"/>
         <w:rPr>
@@ -3010,7 +3010,7 @@
     </w:p>
     <w:p>
       <w:pPr>
-        <w:pStyle w:val="a3"/>
+        <w:pStyle w:val="ListParagraph"/>
         <w:bidi/>
         <w:ind w:left="1080"/>
         <w:rPr>
@@ -3021,7 +3021,7 @@
     </w:p>
     <w:p>
       <w:pPr>
-        <w:pStyle w:val="a3"/>
+        <w:pStyle w:val="ListParagraph"/>
         <w:numPr>
           <w:ilvl w:val="0"/>
           <w:numId w:val="1"/>
@@ -3044,7 +3044,7 @@
     </w:p>
     <w:p>
       <w:pPr>
-        <w:pStyle w:val="a3"/>
+        <w:pStyle w:val="ListParagraph"/>
         <w:numPr>
           <w:ilvl w:val="0"/>
           <w:numId w:val="9"/>
@@ -3106,7 +3106,7 @@
     </w:p>
     <w:p>
       <w:pPr>
-        <w:pStyle w:val="a3"/>
+        <w:pStyle w:val="ListParagraph"/>
         <w:numPr>
           <w:ilvl w:val="0"/>
           <w:numId w:val="9"/>
@@ -3163,78 +3163,60 @@
           <w:noProof/>
           <w:rtl/>
         </w:rPr>
-        <w:t xml:space="preserve"> רק מהר יותר </w:t>
-      </w:r>
-      <w:r>
-        <w:rPr>
-          <w:rFonts w:ascii="Times New Roman" w:hAnsi="Times New Roman" w:cs="Times New Roman" w:hint="cs"/>
-          <w:noProof/>
-          <w:highlight w:val="yellow"/>
-          <w:rtl/>
-        </w:rPr>
-        <w:t xml:space="preserve">(?) </w:t>
-      </w:r>
-      <w:r>
-        <w:rPr>
-          <w:rFonts w:ascii="Times New Roman" w:hAnsi="Times New Roman" w:cs="Times New Roman"/>
-          <w:noProof/>
-          <w:highlight w:val="yellow"/>
-          <w:rtl/>
-        </w:rPr>
-        <w:t>–</w:t>
-      </w:r>
-      <w:r>
-        <w:rPr>
-          <w:rFonts w:ascii="Times New Roman" w:hAnsi="Times New Roman" w:cs="Times New Roman" w:hint="cs"/>
-          <w:noProof/>
-          <w:highlight w:val="yellow"/>
-          <w:rtl/>
-        </w:rPr>
-        <w:t xml:space="preserve"> אולי התשובה היא כן אם עומק החיפוש יכול לגרום לנו לפסול "דרך" </w:t>
-      </w:r>
-      <w:r>
-        <w:rPr>
-          <w:rFonts w:ascii="Times New Roman" w:hAnsi="Times New Roman" w:cs="Times New Roman" w:hint="cs"/>
-          <w:noProof/>
-          <w:highlight w:val="yellow"/>
-          <w:rtl/>
-        </w:rPr>
-        <w:t>שלא הייתה נפסלת אם היה מדובר ב-</w:t>
-      </w:r>
-      <w:r>
-        <w:rPr>
-          <w:rFonts w:ascii="Times New Roman" w:hAnsi="Times New Roman" w:cs="Times New Roman"/>
-          <w:noProof/>
-          <w:highlight w:val="yellow"/>
-        </w:rPr>
-        <w:t>alpha-beta</w:t>
-      </w:r>
-      <w:r>
-        <w:rPr>
-          <w:rFonts w:ascii="Times New Roman" w:hAnsi="Times New Roman" w:cs="Times New Roman" w:hint="cs"/>
-          <w:noProof/>
-          <w:highlight w:val="yellow"/>
-          <w:rtl/>
-        </w:rPr>
-        <w:t xml:space="preserve"> בלי עומק סופי</w:t>
-      </w:r>
-      <w:r>
-        <w:rPr>
-          <w:rFonts w:ascii="Times New Roman" w:hAnsi="Times New Roman" w:cs="Times New Roman" w:hint="cs"/>
-          <w:noProof/>
-          <w:rtl/>
-        </w:rPr>
-        <w:t>.</w:t>
-      </w:r>
-      <w:r>
-        <w:rPr>
-          <w:rFonts w:ascii="Times New Roman" w:hAnsi="Times New Roman" w:cs="Times New Roman" w:hint="cs"/>
-          <w:noProof/>
-          <w:highlight w:val="green"/>
-          <w:rtl/>
-        </w:rPr>
-        <w:t>התשובה היא לא כי מדברים על עומק חיפוש זהה בשני האלגוריתמים ולכן תוצאת הגיזום זהה לתוצאת המינימקס.</w:t>
-      </w:r>
+        <w:t xml:space="preserve"> רק מהר יותר</w:t>
+      </w:r>
+      <w:r>
+        <w:rPr>
+          <w:rFonts w:ascii="Times New Roman" w:hAnsi="Times New Roman" w:cs="Times New Roman" w:hint="cs"/>
+          <w:noProof/>
+          <w:rtl/>
+        </w:rPr>
+        <w:t>. בנוסף אין סיבה לחשוש מגיזום של ענפים שב-</w:t>
+      </w:r>
+      <w:r>
+        <w:rPr>
+          <w:rFonts w:ascii="Times New Roman" w:hAnsi="Times New Roman" w:cs="Times New Roman"/>
+          <w:noProof/>
+        </w:rPr>
+        <w:t>minimax</w:t>
+      </w:r>
+      <w:r>
+        <w:rPr>
+          <w:rFonts w:ascii="Times New Roman" w:hAnsi="Times New Roman" w:cs="Times New Roman" w:hint="cs"/>
+          <w:noProof/>
+          <w:rtl/>
+        </w:rPr>
+        <w:t xml:space="preserve"> היו משמשים אותנו לדרך הטובה ביותר מאחר ובשאלה התבקשנו להשוות בין האלגוריתמים כאשר </w:t>
+      </w:r>
+      <w:r>
+        <w:rPr>
+          <w:rFonts w:ascii="Times New Roman" w:hAnsi="Times New Roman" w:cs="Times New Roman" w:hint="cs"/>
+          <w:b/>
+          <w:bCs/>
+          <w:noProof/>
+          <w:rtl/>
+        </w:rPr>
+        <w:t>שניהם</w:t>
+      </w:r>
+      <w:r>
+        <w:rPr>
+          <w:rFonts w:ascii="Times New Roman" w:hAnsi="Times New Roman" w:cs="Times New Roman" w:hint="cs"/>
+          <w:noProof/>
+          <w:rtl/>
+        </w:rPr>
+        <w:t xml:space="preserve"> כפופים לאותה מגבלה על העומק.</w:t>
+      </w:r>
+    </w:p>
+    <w:p>
+      <w:pPr>
+        <w:pStyle w:val="ListParagraph"/>
+        <w:bidi/>
+        <w:ind w:left="1080"/>
+        <w:rPr>
+          <w:rFonts w:ascii="Times New Roman" w:hAnsi="Times New Roman" w:cs="Times New Roman"/>
+          <w:noProof/>
+        </w:rPr>
+      </w:pPr>
       <w:r>
         <w:rPr>
           <w:rFonts w:ascii="Times New Roman" w:hAnsi="Times New Roman" w:cs="Times New Roman" w:hint="cs"/>
@@ -3246,7 +3228,7 @@
     </w:p>
     <w:p>
       <w:pPr>
-        <w:pStyle w:val="a3"/>
+        <w:pStyle w:val="ListParagraph"/>
         <w:numPr>
           <w:ilvl w:val="0"/>
           <w:numId w:val="1"/>
@@ -3268,7 +3250,7 @@
     </w:p>
     <w:p>
       <w:pPr>
-        <w:pStyle w:val="a3"/>
+        <w:pStyle w:val="ListParagraph"/>
         <w:numPr>
           <w:ilvl w:val="0"/>
           <w:numId w:val="10"/>
@@ -3303,6 +3285,103 @@
           <w:noProof/>
           <w:rtl/>
         </w:rPr>
+        <w:t xml:space="preserve"> בגיזום הענפים ב-</w:t>
+      </w:r>
+      <w:r>
+        <w:rPr>
+          <w:rFonts w:ascii="Times New Roman" w:hAnsi="Times New Roman" w:cs="Times New Roman"/>
+          <w:noProof/>
+        </w:rPr>
+        <w:t>alpha-beta</w:t>
+      </w:r>
+      <w:r>
+        <w:rPr>
+          <w:rFonts w:ascii="Times New Roman" w:hAnsi="Times New Roman" w:cs="Times New Roman" w:hint="cs"/>
+          <w:noProof/>
+          <w:rtl/>
+        </w:rPr>
+        <w:t xml:space="preserve"> עם סידור ילדים אנו מסתמכים על היורסטיקה כדי לסדר את הילדים </w:t>
+      </w:r>
+      <w:r>
+        <w:rPr>
+          <w:rFonts w:ascii="Times New Roman" w:hAnsi="Times New Roman" w:cs="Times New Roman" w:hint="cs"/>
+          <w:noProof/>
+          <w:rtl/>
+        </w:rPr>
+        <w:t>ולכן נחלק למקרים:</w:t>
+      </w:r>
+    </w:p>
+    <w:p>
+      <w:pPr>
+        <w:pStyle w:val="ListParagraph"/>
+        <w:bidi/>
+        <w:ind w:left="1080"/>
+        <w:rPr>
+          <w:rFonts w:ascii="Times New Roman" w:hAnsi="Times New Roman" w:cs="Times New Roman"/>
+          <w:noProof/>
+          <w:rtl/>
+        </w:rPr>
+      </w:pPr>
+      <w:r>
+        <w:rPr>
+          <w:rFonts w:ascii="Times New Roman" w:hAnsi="Times New Roman" w:cs="Times New Roman" w:hint="cs"/>
+          <w:noProof/>
+          <w:rtl/>
+        </w:rPr>
+        <w:t xml:space="preserve">במקרה בו ריצת היורסיטקה מהירה אנו משארים כי </w:t>
+      </w:r>
+      <w:r>
+        <w:rPr>
+          <w:rFonts w:ascii="Times New Roman" w:hAnsi="Times New Roman" w:cs="Times New Roman" w:hint="cs"/>
+          <w:noProof/>
+          <w:rtl/>
+        </w:rPr>
+        <w:t xml:space="preserve">גיזום </w:t>
+      </w:r>
+      <w:r>
+        <w:rPr>
+          <w:rFonts w:ascii="Times New Roman" w:hAnsi="Times New Roman" w:cs="Times New Roman"/>
+          <w:noProof/>
+        </w:rPr>
+        <w:t>alpha-beta</w:t>
+      </w:r>
+      <w:r>
+        <w:rPr>
+          <w:rFonts w:ascii="Times New Roman" w:hAnsi="Times New Roman" w:cs="Times New Roman" w:hint="cs"/>
+          <w:noProof/>
+          <w:rtl/>
+        </w:rPr>
+        <w:t xml:space="preserve"> עם סידור ילדים</w:t>
+      </w:r>
+      <w:r>
+        <w:rPr>
+          <w:rFonts w:ascii="Times New Roman" w:hAnsi="Times New Roman" w:cs="Times New Roman" w:hint="cs"/>
+          <w:noProof/>
+          <w:rtl/>
+        </w:rPr>
+        <w:t xml:space="preserve"> ירוץ יותר מהר מאשר ב</w:t>
+      </w:r>
+      <w:r>
+        <w:rPr>
+          <w:rFonts w:ascii="Times New Roman" w:hAnsi="Times New Roman" w:cs="Times New Roman" w:hint="cs"/>
+          <w:noProof/>
+          <w:rtl/>
+        </w:rPr>
+        <w:t>גיזום -</w:t>
+      </w:r>
+      <w:r>
+        <w:rPr>
+          <w:rFonts w:ascii="Times New Roman" w:hAnsi="Times New Roman" w:cs="Times New Roman"/>
+          <w:noProof/>
+        </w:rPr>
+        <w:t>alpha-beta</w:t>
+      </w:r>
+      <w:r>
+        <w:rPr>
+          <w:rFonts w:ascii="Times New Roman" w:hAnsi="Times New Roman" w:cs="Times New Roman" w:hint="cs"/>
+          <w:noProof/>
+          <w:rtl/>
+        </w:rPr>
         <w:t xml:space="preserve"> </w:t>
       </w:r>
       <w:r>
@@ -3311,7 +3390,15 @@
           <w:noProof/>
           <w:rtl/>
         </w:rPr>
-        <w:t>בגיזום הענפים ב-</w:t>
+        <w:t xml:space="preserve">.אך במקרה בו ריצת היוריסטיקה מאוד ארוכה ריצת בשיטת </w:t>
+      </w:r>
+      <w:r>
+        <w:rPr>
+          <w:rFonts w:ascii="Times New Roman" w:hAnsi="Times New Roman" w:cs="Times New Roman" w:hint="cs"/>
+          <w:noProof/>
+          <w:rtl/>
+        </w:rPr>
+        <w:t>גיזום -</w:t>
       </w:r>
       <w:r>
         <w:rPr>
@@ -3326,167 +3413,54 @@
           <w:noProof/>
           <w:rtl/>
         </w:rPr>
-        <w:t xml:space="preserve"> עם סידור ילדים אנו מסתמכים על היורסטיקה כדי לסדר את הילדים </w:t>
-      </w:r>
-      <w:r>
-        <w:rPr>
-          <w:rFonts w:ascii="Times New Roman" w:hAnsi="Times New Roman" w:cs="Times New Roman" w:hint="cs"/>
-          <w:noProof/>
-          <w:rtl/>
-        </w:rPr>
-        <w:t>ולכן נחלק למקרים:</w:t>
-      </w:r>
-    </w:p>
-    <w:p>
-      <w:pPr>
-        <w:pStyle w:val="a3"/>
+        <w:t xml:space="preserve"> תהיה מהירה יותר מאשר בשיטת </w:t>
+      </w:r>
+      <w:r>
+        <w:rPr>
+          <w:rFonts w:ascii="Times New Roman" w:hAnsi="Times New Roman" w:cs="Times New Roman" w:hint="cs"/>
+          <w:noProof/>
+          <w:rtl/>
+        </w:rPr>
+        <w:t xml:space="preserve">גיזום </w:t>
+      </w:r>
+      <w:r>
+        <w:rPr>
+          <w:rFonts w:ascii="Times New Roman" w:hAnsi="Times New Roman" w:cs="Times New Roman"/>
+          <w:noProof/>
+        </w:rPr>
+        <w:t>alpha-beta</w:t>
+      </w:r>
+      <w:r>
+        <w:rPr>
+          <w:rFonts w:ascii="Times New Roman" w:hAnsi="Times New Roman" w:cs="Times New Roman" w:hint="cs"/>
+          <w:noProof/>
+          <w:rtl/>
+        </w:rPr>
+        <w:t xml:space="preserve"> עם סידור ילדים</w:t>
+      </w:r>
+      <w:r>
+        <w:rPr>
+          <w:rFonts w:ascii="Times New Roman" w:hAnsi="Times New Roman" w:cs="Times New Roman" w:hint="cs"/>
+          <w:noProof/>
+          <w:rtl/>
+        </w:rPr>
+        <w:t>.</w:t>
+      </w:r>
+    </w:p>
+    <w:p>
+      <w:pPr>
+        <w:pStyle w:val="ListParagraph"/>
         <w:bidi/>
         <w:ind w:left="1080"/>
         <w:rPr>
           <w:rFonts w:ascii="Times New Roman" w:hAnsi="Times New Roman" w:cs="Times New Roman"/>
           <w:noProof/>
-          <w:rtl/>
-        </w:rPr>
-      </w:pPr>
-      <w:r>
-        <w:rPr>
-          <w:rFonts w:ascii="Times New Roman" w:hAnsi="Times New Roman" w:cs="Times New Roman" w:hint="cs"/>
-          <w:noProof/>
-          <w:rtl/>
-        </w:rPr>
-        <w:t xml:space="preserve">במקרה בו ריצת היורסיטקה מהירה אנו משארים כי </w:t>
-      </w:r>
-      <w:r>
-        <w:rPr>
-          <w:rFonts w:ascii="Times New Roman" w:hAnsi="Times New Roman" w:cs="Times New Roman" w:hint="cs"/>
-          <w:noProof/>
-          <w:rtl/>
-        </w:rPr>
-        <w:t xml:space="preserve">גיזום </w:t>
-      </w:r>
-      <w:r>
-        <w:rPr>
-          <w:rFonts w:ascii="Times New Roman" w:hAnsi="Times New Roman" w:cs="Times New Roman"/>
-          <w:noProof/>
-        </w:rPr>
-        <w:t>alpha-beta</w:t>
-      </w:r>
-      <w:r>
-        <w:rPr>
-          <w:rFonts w:ascii="Times New Roman" w:hAnsi="Times New Roman" w:cs="Times New Roman" w:hint="cs"/>
-          <w:noProof/>
-          <w:rtl/>
-        </w:rPr>
-        <w:t xml:space="preserve"> עם סידור ילדים</w:t>
-      </w:r>
-      <w:r>
-        <w:rPr>
-          <w:rFonts w:ascii="Times New Roman" w:hAnsi="Times New Roman" w:cs="Times New Roman" w:hint="cs"/>
-          <w:noProof/>
-          <w:rtl/>
-        </w:rPr>
-        <w:t xml:space="preserve"> ירוץ יותר מהר מאשר ב</w:t>
-      </w:r>
-      <w:r>
-        <w:rPr>
-          <w:rFonts w:ascii="Times New Roman" w:hAnsi="Times New Roman" w:cs="Times New Roman" w:hint="cs"/>
-          <w:noProof/>
-          <w:rtl/>
-        </w:rPr>
-        <w:t>גיזום -</w:t>
-      </w:r>
-      <w:r>
-        <w:rPr>
-          <w:rFonts w:ascii="Times New Roman" w:hAnsi="Times New Roman" w:cs="Times New Roman"/>
-          <w:noProof/>
-        </w:rPr>
-        <w:t>alpha-beta</w:t>
-      </w:r>
-      <w:r>
-        <w:rPr>
-          <w:rFonts w:ascii="Times New Roman" w:hAnsi="Times New Roman" w:cs="Times New Roman" w:hint="cs"/>
-          <w:noProof/>
-          <w:rtl/>
-        </w:rPr>
-        <w:t xml:space="preserve"> </w:t>
-      </w:r>
-      <w:r>
-        <w:rPr>
-          <w:rFonts w:ascii="Times New Roman" w:hAnsi="Times New Roman" w:cs="Times New Roman" w:hint="cs"/>
-          <w:noProof/>
-          <w:rtl/>
-        </w:rPr>
-        <w:t xml:space="preserve">.אך במקרה בו ריצת היוריסטיקה מאוד ארוכה ריצת בשיטת </w:t>
-      </w:r>
-      <w:r>
-        <w:rPr>
-          <w:rFonts w:ascii="Times New Roman" w:hAnsi="Times New Roman" w:cs="Times New Roman" w:hint="cs"/>
-          <w:noProof/>
-          <w:rtl/>
-        </w:rPr>
-        <w:t>גיזום -</w:t>
-      </w:r>
-      <w:r>
-        <w:rPr>
-          <w:rFonts w:ascii="Times New Roman" w:hAnsi="Times New Roman" w:cs="Times New Roman"/>
-          <w:noProof/>
-        </w:rPr>
-        <w:t>alpha-beta</w:t>
-      </w:r>
-      <w:r>
-        <w:rPr>
-          <w:rFonts w:ascii="Times New Roman" w:hAnsi="Times New Roman" w:cs="Times New Roman" w:hint="cs"/>
-          <w:noProof/>
-          <w:rtl/>
-        </w:rPr>
-        <w:t xml:space="preserve"> תהיה מהירה יותר מאשר בשיטת </w:t>
-      </w:r>
-      <w:r>
-        <w:rPr>
-          <w:rFonts w:ascii="Times New Roman" w:hAnsi="Times New Roman" w:cs="Times New Roman" w:hint="cs"/>
-          <w:noProof/>
-          <w:rtl/>
-        </w:rPr>
-        <w:t xml:space="preserve">גיזום </w:t>
-      </w:r>
-      <w:r>
-        <w:rPr>
-          <w:rFonts w:ascii="Times New Roman" w:hAnsi="Times New Roman" w:cs="Times New Roman"/>
-          <w:noProof/>
-        </w:rPr>
-        <w:t>alpha-beta</w:t>
-      </w:r>
-      <w:r>
-        <w:rPr>
-          <w:rFonts w:ascii="Times New Roman" w:hAnsi="Times New Roman" w:cs="Times New Roman" w:hint="cs"/>
-          <w:noProof/>
-          <w:rtl/>
-        </w:rPr>
-        <w:t xml:space="preserve"> עם סידור ילדים</w:t>
-      </w:r>
-      <w:r>
-        <w:rPr>
-          <w:rFonts w:ascii="Times New Roman" w:hAnsi="Times New Roman" w:cs="Times New Roman" w:hint="cs"/>
-          <w:noProof/>
-          <w:rtl/>
-        </w:rPr>
-        <w:t>.</w:t>
-      </w:r>
-    </w:p>
-    <w:p>
-      <w:pPr>
-        <w:pStyle w:val="a3"/>
-        <w:bidi/>
-        <w:ind w:left="1080"/>
-        <w:rPr>
-          <w:rFonts w:ascii="Times New Roman" w:hAnsi="Times New Roman" w:cs="Times New Roman"/>
-          <w:noProof/>
-        </w:rPr>
-      </w:pPr>
-    </w:p>
-    <w:p>
-      <w:pPr>
-        <w:pStyle w:val="a3"/>
+        </w:rPr>
+      </w:pPr>
+    </w:p>
+    <w:p>
+      <w:pPr>
+        <w:pStyle w:val="ListParagraph"/>
         <w:numPr>
           <w:ilvl w:val="0"/>
           <w:numId w:val="10"/>
@@ -3495,6 +3469,7 @@
         <w:rPr>
           <w:rFonts w:ascii="Times New Roman" w:hAnsi="Times New Roman" w:cs="Times New Roman"/>
           <w:noProof/>
+          <w:highlight w:val="yellow"/>
         </w:rPr>
       </w:pPr>
       <w:r>
@@ -3503,6 +3478,7 @@
           <w:b/>
           <w:bCs/>
           <w:noProof/>
+          <w:highlight w:val="yellow"/>
           <w:rtl/>
         </w:rPr>
         <w:t>כן</w:t>
@@ -3511,6 +3487,7 @@
         <w:rPr>
           <w:rFonts w:ascii="Times New Roman" w:hAnsi="Times New Roman" w:cs="Times New Roman" w:hint="cs"/>
           <w:noProof/>
+          <w:highlight w:val="yellow"/>
           <w:rtl/>
         </w:rPr>
         <w:t xml:space="preserve">, </w:t>
@@ -3519,6 +3496,7 @@
         <w:rPr>
           <w:rFonts w:ascii="Times New Roman" w:hAnsi="Times New Roman" w:cs="Times New Roman" w:hint="cs"/>
           <w:noProof/>
+          <w:highlight w:val="yellow"/>
           <w:rtl/>
         </w:rPr>
         <w:t xml:space="preserve">שניהם יתקדמו </w:t>
@@ -3527,6 +3505,7 @@
         <w:rPr>
           <w:rFonts w:ascii="Times New Roman" w:hAnsi="Times New Roman" w:cs="Times New Roman" w:hint="cs"/>
           <w:noProof/>
+          <w:highlight w:val="yellow"/>
           <w:rtl/>
         </w:rPr>
         <w:t xml:space="preserve">בדיוק כמו </w:t>
@@ -3535,6 +3514,7 @@
         <w:rPr>
           <w:rFonts w:ascii="Times New Roman" w:hAnsi="Times New Roman" w:cs="Times New Roman"/>
           <w:noProof/>
+          <w:highlight w:val="yellow"/>
         </w:rPr>
         <w:t>minimax</w:t>
       </w:r>
@@ -3542,6 +3522,7 @@
         <w:rPr>
           <w:rFonts w:ascii="Times New Roman" w:hAnsi="Times New Roman" w:cs="Times New Roman" w:hint="cs"/>
           <w:noProof/>
+          <w:highlight w:val="yellow"/>
           <w:rtl/>
         </w:rPr>
         <w:t xml:space="preserve"> רק </w:t>
@@ -3550,6 +3531,7 @@
         <w:rPr>
           <w:rFonts w:ascii="Times New Roman" w:hAnsi="Times New Roman" w:cs="Times New Roman" w:hint="cs"/>
           <w:noProof/>
+          <w:highlight w:val="yellow"/>
           <w:rtl/>
         </w:rPr>
         <w:t>בזמני ריצה שונים אחד מהשני.</w:t>
@@ -3557,18 +3539,62 @@
     </w:p>
     <w:p>
       <w:pPr>
-        <w:pStyle w:val="a3"/>
+        <w:pStyle w:val="ListParagraph"/>
         <w:bidi/>
         <w:ind w:left="1080"/>
         <w:rPr>
           <w:rFonts w:ascii="Times New Roman" w:hAnsi="Times New Roman" w:cs="Times New Roman"/>
           <w:noProof/>
-        </w:rPr>
-      </w:pPr>
-    </w:p>
-    <w:p>
-      <w:pPr>
-        <w:pStyle w:val="a3"/>
+          <w:highlight w:val="yellow"/>
+        </w:rPr>
+      </w:pPr>
+      <w:r>
+        <w:rPr>
+          <w:rFonts w:ascii="Times New Roman" w:hAnsi="Times New Roman" w:cs="Times New Roman" w:hint="cs"/>
+          <w:b/>
+          <w:bCs/>
+          <w:noProof/>
+          <w:highlight w:val="yellow"/>
+          <w:rtl/>
+        </w:rPr>
+        <w:t xml:space="preserve">(ייתכן ומדובר בעומקים שונים מה שעלול להשפיע על התשובה הרי אם אחד מהם הוא עץ </w:t>
+      </w:r>
+      <w:r>
+        <w:rPr>
+          <w:rFonts w:ascii="Times New Roman" w:hAnsi="Times New Roman" w:cs="Times New Roman"/>
+          <w:b/>
+          <w:bCs/>
+          <w:noProof/>
+          <w:highlight w:val="yellow"/>
+        </w:rPr>
+        <w:t>minimax</w:t>
+      </w:r>
+      <w:r>
+        <w:rPr>
+          <w:rFonts w:ascii="Times New Roman" w:hAnsi="Times New Roman" w:cs="Times New Roman" w:hint="cs"/>
+          <w:b/>
+          <w:bCs/>
+          <w:noProof/>
+          <w:highlight w:val="yellow"/>
+          <w:rtl/>
+        </w:rPr>
+        <w:t xml:space="preserve"> מלא אז ברור שייתכנו הבדלים)</w:t>
+      </w:r>
+    </w:p>
+    <w:p>
+      <w:pPr>
+        <w:pStyle w:val="ListParagraph"/>
+        <w:bidi/>
+        <w:ind w:left="1080"/>
+        <w:rPr>
+          <w:rFonts w:ascii="Times New Roman" w:hAnsi="Times New Roman" w:cs="Times New Roman"/>
+          <w:noProof/>
+        </w:rPr>
+      </w:pPr>
+    </w:p>
+    <w:p>
+      <w:pPr>
+        <w:pStyle w:val="ListParagraph"/>
         <w:numPr>
           <w:ilvl w:val="0"/>
           <w:numId w:val="1"/>
@@ -3617,14 +3643,30 @@
           <w:noProof/>
           <w:rtl/>
         </w:rPr>
-        <w:t xml:space="preserve"> הינה שיטה בה בעצם משנים את הגדרת הבעיה. במקום להחזיר את הצעד הטוב ביותר אנו רוצים להחזיר את הצעד הטוב ביותר תוך </w:t>
-      </w:r>
-      <w:r>
-        <w:rPr>
-          <w:rFonts w:ascii="Times New Roman" w:hAnsi="Times New Roman" w:cs="Times New Roman" w:hint="cs"/>
-          <w:noProof/>
-        </w:rPr>
-        <w:t>K</w:t>
+        <w:t xml:space="preserve"> הינה שיטה בה בעצם משנים את הגדרת הבעיה. במקום להחזיר את הצעד הטוב ביותר אנו רוצים להחזיר את הצעד הטוב ביותר</w:t>
+      </w:r>
+      <w:r>
+        <w:rPr>
+          <w:rFonts w:ascii="Times New Roman" w:hAnsi="Times New Roman" w:cs="Times New Roman" w:hint="cs"/>
+          <w:noProof/>
+          <w:rtl/>
+        </w:rPr>
+        <w:t xml:space="preserve"> (שמצאנו בינתיים)</w:t>
+      </w:r>
+      <w:r>
+        <w:rPr>
+          <w:rFonts w:ascii="Times New Roman" w:hAnsi="Times New Roman" w:cs="Times New Roman" w:hint="cs"/>
+          <w:noProof/>
+          <w:rtl/>
+        </w:rPr>
+        <w:t xml:space="preserve"> תוך </w:t>
+      </w:r>
+      <w:r>
+        <w:rPr>
+          <w:rFonts w:ascii="Times New Roman" w:hAnsi="Times New Roman" w:cs="Times New Roman"/>
+          <w:noProof/>
+        </w:rPr>
+        <w:t>k</w:t>
       </w:r>
       <w:r>
         <w:rPr>
@@ -3642,6 +3684,7 @@
         <w:rPr>
           <w:rFonts w:ascii="Times New Roman" w:hAnsi="Times New Roman" w:cs="Times New Roman"/>
           <w:noProof/>
+          <w:rtl/>
         </w:rPr>
       </w:pPr>
       <w:r>
@@ -3682,7 +3725,23 @@
           <w:noProof/>
           <w:rtl/>
         </w:rPr>
-        <w:t>לת להתמודדות עם הזמן</w:t>
+        <w:t xml:space="preserve">לת להתמודדות עם </w:t>
+      </w:r>
+      <w:r>
+        <w:rPr>
+          <w:rFonts w:ascii="Times New Roman" w:hAnsi="Times New Roman" w:cs="Times New Roman" w:hint="cs"/>
+          <w:noProof/>
+          <w:rtl/>
+        </w:rPr>
+        <w:t xml:space="preserve">מגבלת </w:t>
+      </w:r>
+      <w:r>
+        <w:rPr>
+          <w:rFonts w:ascii="Times New Roman" w:hAnsi="Times New Roman" w:cs="Times New Roman" w:hint="cs"/>
+          <w:noProof/>
+          <w:rtl/>
+        </w:rPr>
+        <w:t>הזמן</w:t>
       </w:r>
       <w:r>
         <w:rPr>
@@ -3706,7 +3765,55 @@
           <w:noProof/>
           <w:rtl/>
         </w:rPr>
-        <w:t>נגביל את העומק אליו האלגוריתם יכול להגיע ונגדיל את העומק לאט לאט עד שיגמר הזמן.</w:t>
+        <w:t>נגביל את העומק אליו האלגוריתם יכול להגיע</w:t>
+      </w:r>
+      <w:r>
+        <w:rPr>
+          <w:rFonts w:ascii="Times New Roman" w:hAnsi="Times New Roman" w:cs="Times New Roman" w:hint="cs"/>
+          <w:noProof/>
+          <w:rtl/>
+        </w:rPr>
+        <w:t xml:space="preserve"> בכל איטרציה</w:t>
+      </w:r>
+      <w:r>
+        <w:rPr>
+          <w:rFonts w:ascii="Times New Roman" w:hAnsi="Times New Roman" w:cs="Times New Roman" w:hint="cs"/>
+          <w:noProof/>
+          <w:rtl/>
+        </w:rPr>
+        <w:t xml:space="preserve"> ו</w:t>
+      </w:r>
+      <w:r>
+        <w:rPr>
+          <w:rFonts w:ascii="Times New Roman" w:hAnsi="Times New Roman" w:cs="Times New Roman" w:hint="cs"/>
+          <w:noProof/>
+          <w:rtl/>
+        </w:rPr>
+        <w:t>בכך נעמיק את החיפוש</w:t>
+      </w:r>
+      <w:r>
+        <w:rPr>
+          <w:rFonts w:ascii="Times New Roman" w:hAnsi="Times New Roman" w:cs="Times New Roman" w:hint="cs"/>
+          <w:noProof/>
+          <w:rtl/>
+        </w:rPr>
+        <w:t xml:space="preserve"> </w:t>
+      </w:r>
+      <w:r>
+        <w:rPr>
+          <w:rFonts w:ascii="Times New Roman" w:hAnsi="Times New Roman" w:cs="Times New Roman" w:hint="cs"/>
+          <w:noProof/>
+          <w:rtl/>
+        </w:rPr>
+        <w:t>ב-"קצת" כל איטרציה</w:t>
+      </w:r>
+      <w:r>
+        <w:rPr>
+          <w:rFonts w:ascii="Times New Roman" w:hAnsi="Times New Roman" w:cs="Times New Roman" w:hint="cs"/>
+          <w:noProof/>
+          <w:rtl/>
+        </w:rPr>
+        <w:t xml:space="preserve"> עד שיגמר הזמן.</w:t>
       </w:r>
     </w:p>
     <w:p>
@@ -3723,6 +3830,47 @@
         <w:rPr>
           <w:rFonts w:ascii="Times New Roman" w:hAnsi="Times New Roman" w:cs="Times New Roman" w:hint="cs"/>
           <w:noProof/>
+          <w:rtl/>
+        </w:rPr>
+        <w:t>אם ב-</w:t>
+      </w:r>
+      <w:r>
+        <w:rPr>
+          <w:rFonts w:ascii="Times New Roman" w:hAnsi="Times New Roman" w:cs="Times New Roman"/>
+          <w:noProof/>
+        </w:rPr>
+        <w:t>minimax</w:t>
+      </w:r>
+      <w:r>
+        <w:rPr>
+          <w:rFonts w:ascii="Times New Roman" w:hAnsi="Times New Roman" w:cs="Times New Roman" w:hint="cs"/>
+          <w:noProof/>
+          <w:rtl/>
+        </w:rPr>
+        <w:t xml:space="preserve"> בלי הגבלת עומק אנחנו </w:t>
+      </w:r>
+      <w:r>
+        <w:rPr>
+          <w:rFonts w:ascii="Times New Roman" w:hAnsi="Times New Roman" w:cs="Times New Roman" w:hint="cs"/>
+          <w:b/>
+          <w:bCs/>
+          <w:noProof/>
+          <w:rtl/>
+        </w:rPr>
+        <w:t>יודעים</w:t>
+      </w:r>
+      <w:r>
+        <w:rPr>
+          <w:rFonts w:ascii="Times New Roman" w:hAnsi="Times New Roman" w:cs="Times New Roman" w:hint="cs"/>
+          <w:noProof/>
+          <w:rtl/>
+        </w:rPr>
+        <w:t xml:space="preserve"> להסיק את הערכים של כל העלים בעץ מלכתחילה אז בווריאציית </w:t>
+      </w:r>
+      <w:r>
+        <w:rPr>
+          <w:rFonts w:ascii="Times New Roman" w:hAnsi="Times New Roman" w:cs="Times New Roman" w:hint="cs"/>
+          <w:noProof/>
         </w:rPr>
         <w:t>A</w:t>
       </w:r>
@@ -3739,18 +3887,48 @@
           <w:noProof/>
           <w:rtl/>
         </w:rPr>
-        <w:t xml:space="preserve"> של האלגורתימם </w:t>
-      </w:r>
-      <w:r>
-        <w:rPr>
-          <w:rFonts w:ascii="Times New Roman" w:hAnsi="Times New Roman" w:cs="Times New Roman"/>
-          <w:noProof/>
-        </w:rPr>
-        <w:t>Minimax</w:t>
-      </w:r>
-      <w:r>
-        <w:rPr>
-          <w:rFonts w:hint="cs"/>
+        <w:t xml:space="preserve"> של </w:t>
+      </w:r>
+      <w:r>
+        <w:rPr>
+          <w:rFonts w:ascii="Times New Roman" w:hAnsi="Times New Roman" w:cs="Times New Roman"/>
+          <w:noProof/>
+        </w:rPr>
+        <w:t>m</w:t>
+      </w:r>
+      <w:r>
+        <w:rPr>
+          <w:rFonts w:ascii="Times New Roman" w:hAnsi="Times New Roman" w:cs="Times New Roman"/>
+          <w:noProof/>
+        </w:rPr>
+        <w:t>inimax</w:t>
+      </w:r>
+      <w:r>
+        <w:rPr>
+          <w:rFonts w:ascii="Times New Roman" w:hAnsi="Times New Roman" w:cs="Times New Roman" w:hint="cs"/>
+          <w:noProof/>
+          <w:rtl/>
+        </w:rPr>
+        <w:t xml:space="preserve">, בונים עץ </w:t>
+      </w:r>
+      <w:r>
+        <w:rPr>
+          <w:rFonts w:ascii="Times New Roman" w:hAnsi="Times New Roman" w:cs="Times New Roman"/>
+          <w:noProof/>
+        </w:rPr>
+        <w:t>m</w:t>
+      </w:r>
+      <w:r>
+        <w:rPr>
+          <w:rFonts w:ascii="Times New Roman" w:hAnsi="Times New Roman" w:cs="Times New Roman"/>
+          <w:noProof/>
+        </w:rPr>
+        <w:t>inimax</w:t>
+      </w:r>
+      <w:r>
+        <w:rPr>
+          <w:rFonts w:ascii="Times New Roman" w:hAnsi="Times New Roman" w:cs="Times New Roman" w:hint="cs"/>
+          <w:noProof/>
           <w:rtl/>
         </w:rPr>
         <w:t xml:space="preserve"> </w:t>
@@ -3761,12 +3939,174 @@
           <w:noProof/>
           <w:rtl/>
         </w:rPr>
-        <w:t>בעצם משתמש בפונקציית הערכה היורסטיקה ומפתחת צמתים באופן הדרגתים לפי שיטת העמקה ההדרגתית ומחזיר את הערך מקסימלי עד כה שהצליח להגיע אליו.</w:t>
-      </w:r>
-    </w:p>
-    <w:p>
-      <w:pPr>
-        <w:pStyle w:val="a3"/>
+        <w:t>בעומק מוגדר מראש (בד"כ יהיה מאוד קטן</w:t>
+      </w:r>
+      <w:r>
+        <w:rPr>
+          <w:rFonts w:ascii="Times New Roman" w:hAnsi="Times New Roman" w:cs="Times New Roman" w:hint="cs"/>
+          <w:noProof/>
+          <w:rtl/>
+        </w:rPr>
+        <w:t xml:space="preserve"> באיטרציה הראשונה</w:t>
+      </w:r>
+      <w:r>
+        <w:rPr>
+          <w:rFonts w:ascii="Times New Roman" w:hAnsi="Times New Roman" w:cs="Times New Roman" w:hint="cs"/>
+          <w:noProof/>
+          <w:rtl/>
+        </w:rPr>
+        <w:t>)</w:t>
+      </w:r>
+      <w:r>
+        <w:rPr>
+          <w:rFonts w:ascii="Times New Roman" w:hAnsi="Times New Roman" w:cs="Times New Roman" w:hint="cs"/>
+          <w:noProof/>
+          <w:rtl/>
+        </w:rPr>
+        <w:t>,</w:t>
+      </w:r>
+      <w:r>
+        <w:rPr>
+          <w:rFonts w:ascii="Times New Roman" w:hAnsi="Times New Roman" w:cs="Times New Roman" w:hint="cs"/>
+          <w:noProof/>
+          <w:rtl/>
+        </w:rPr>
+        <w:t xml:space="preserve"> מחשבים מסלול מיטבי</w:t>
+      </w:r>
+      <w:r>
+        <w:rPr>
+          <w:rFonts w:ascii="Times New Roman" w:hAnsi="Times New Roman" w:cs="Times New Roman" w:hint="cs"/>
+          <w:noProof/>
+          <w:rtl/>
+        </w:rPr>
+        <w:t xml:space="preserve"> ואז</w:t>
+      </w:r>
+      <w:r>
+        <w:rPr>
+          <w:rFonts w:ascii="Times New Roman" w:hAnsi="Times New Roman" w:cs="Times New Roman" w:hint="cs"/>
+          <w:noProof/>
+          <w:rtl/>
+        </w:rPr>
+        <w:t xml:space="preserve"> ובכל איטרציה מגדילים את עומק החיפוש כדי למצוא צעדים יותר טובים</w:t>
+      </w:r>
+      <w:r>
+        <w:rPr>
+          <w:rFonts w:ascii="Times New Roman" w:hAnsi="Times New Roman" w:cs="Times New Roman" w:hint="cs"/>
+          <w:noProof/>
+          <w:rtl/>
+        </w:rPr>
+        <w:t xml:space="preserve"> (כי הם יותר "מיודעים")</w:t>
+      </w:r>
+      <w:r>
+        <w:rPr>
+          <w:rFonts w:ascii="Times New Roman" w:hAnsi="Times New Roman" w:cs="Times New Roman" w:hint="cs"/>
+          <w:noProof/>
+          <w:rtl/>
+        </w:rPr>
+        <w:t xml:space="preserve"> מהצעדים שנמצאו באיטרציה הקודמת ומכיוון שלא "נתון" לנו, בכל איטרציה, המשך העץ המלא עד העלים (מצבי היעד) מחשבים היוריסטיקה כלשהי עבור הצמתים העמוקים ביותר בכל איטרציה (שכנראה אינם עלים בעצמם</w:t>
+      </w:r>
+      <w:r>
+        <w:rPr>
+          <w:rFonts w:ascii="Times New Roman" w:hAnsi="Times New Roman" w:cs="Times New Roman" w:hint="cs"/>
+          <w:noProof/>
+          <w:rtl/>
+        </w:rPr>
+        <w:t xml:space="preserve"> באיטרציות הראשונות</w:t>
+      </w:r>
+      <w:r>
+        <w:rPr>
+          <w:rFonts w:ascii="Times New Roman" w:hAnsi="Times New Roman" w:cs="Times New Roman" w:hint="cs"/>
+          <w:noProof/>
+          <w:rtl/>
+        </w:rPr>
+        <w:t>) ולפי ערכים אלו בונים</w:t>
+      </w:r>
+      <w:r>
+        <w:rPr>
+          <w:rFonts w:ascii="Times New Roman" w:hAnsi="Times New Roman" w:cs="Times New Roman" w:hint="cs"/>
+          <w:noProof/>
+          <w:rtl/>
+        </w:rPr>
+        <w:t xml:space="preserve"> עץ</w:t>
+      </w:r>
+      <w:r>
+        <w:rPr>
+          <w:rFonts w:ascii="Times New Roman" w:hAnsi="Times New Roman" w:cs="Times New Roman" w:hint="cs"/>
+          <w:noProof/>
+          <w:rtl/>
+        </w:rPr>
+        <w:t xml:space="preserve"> </w:t>
+      </w:r>
+      <w:r>
+        <w:rPr>
+          <w:rFonts w:ascii="Times New Roman" w:hAnsi="Times New Roman" w:cs="Times New Roman"/>
+          <w:noProof/>
+        </w:rPr>
+        <w:t>minimax</w:t>
+      </w:r>
+      <w:r>
+        <w:rPr>
+          <w:rFonts w:ascii="Times New Roman" w:hAnsi="Times New Roman" w:cs="Times New Roman" w:hint="cs"/>
+          <w:noProof/>
+          <w:rtl/>
+        </w:rPr>
+        <w:t xml:space="preserve"> "זמני"</w:t>
+      </w:r>
+      <w:r>
+        <w:rPr>
+          <w:rFonts w:ascii="Times New Roman" w:hAnsi="Times New Roman" w:cs="Times New Roman" w:hint="cs"/>
+          <w:noProof/>
+          <w:rtl/>
+        </w:rPr>
+        <w:t>, שמתאים לאיטרציה הנוכחית,</w:t>
+      </w:r>
+      <w:r>
+        <w:rPr>
+          <w:rFonts w:ascii="Times New Roman" w:hAnsi="Times New Roman" w:cs="Times New Roman" w:hint="cs"/>
+          <w:noProof/>
+          <w:rtl/>
+        </w:rPr>
+        <w:t xml:space="preserve"> ב</w:t>
+      </w:r>
+      <w:r>
+        <w:rPr>
+          <w:rFonts w:ascii="Times New Roman" w:hAnsi="Times New Roman" w:cs="Times New Roman" w:hint="cs"/>
+          <w:noProof/>
+          <w:rtl/>
+        </w:rPr>
+        <w:t>עומק</w:t>
+      </w:r>
+      <w:r>
+        <w:rPr>
+          <w:rFonts w:ascii="Times New Roman" w:hAnsi="Times New Roman" w:cs="Times New Roman" w:hint="cs"/>
+          <w:noProof/>
+          <w:rtl/>
+        </w:rPr>
+        <w:t xml:space="preserve"> מוגבל ומוצאים את המסלול המיטבי </w:t>
+      </w:r>
+      <w:r>
+        <w:rPr>
+          <w:rFonts w:ascii="Times New Roman" w:hAnsi="Times New Roman" w:cs="Times New Roman" w:hint="cs"/>
+          <w:noProof/>
+          <w:rtl/>
+        </w:rPr>
+        <w:t>עבור אותו העומק.</w:t>
+      </w:r>
+    </w:p>
+    <w:p>
+      <w:pPr>
+        <w:bidi/>
+        <w:ind w:left="720"/>
+        <w:rPr>
+          <w:rFonts w:ascii="Times New Roman" w:hAnsi="Times New Roman" w:cs="Times New Roman"/>
+          <w:noProof/>
+          <w:rtl/>
+        </w:rPr>
+      </w:pPr>
+    </w:p>
+    <w:p>
+      <w:pPr>
+        <w:pStyle w:val="ListParagraph"/>
         <w:numPr>
           <w:ilvl w:val="0"/>
           <w:numId w:val="1"/>
@@ -3783,15 +4123,7 @@
           <w:noProof/>
           <w:rtl/>
         </w:rPr>
-        <w:t xml:space="preserve">תשובה: </w:t>
-      </w:r>
-      <w:r>
-        <w:rPr>
-          <w:rFonts w:ascii="Times New Roman" w:hAnsi="Times New Roman" w:cs="Times New Roman" w:hint="cs"/>
-          <w:noProof/>
-          <w:rtl/>
-        </w:rPr>
-        <w:t xml:space="preserve">הבעיה </w:t>
+        <w:t xml:space="preserve">תשובה: הבעיה </w:t>
       </w:r>
       <w:r>
         <w:rPr>
@@ -3807,35 +4139,1370 @@
           <w:noProof/>
           <w:rtl/>
         </w:rPr>
-        <w:t xml:space="preserve"> הינה בעיית האיטרציה האחרונה.בממוצע האלגוריתם יופסק באמצע האיטרציה האחרונה והצעד שיוחזר הוא התוצאה של האיטרציה הקודמת. האיטרציה האחרונה צורכת הרבה משאבים וחבל לא להשתמש במידע שהגילינו שם לכן הפתרון שהוצא בהרצאה היה שבכל איטרציה נשמור את הערך המינימקס של כל אחד מהבנים ברמה העליונה ובכך ננצל את המידע שהשגנו.</w:t>
-      </w:r>
-    </w:p>
-    <w:p>
-      <w:pPr>
-        <w:bidi/>
-        <w:rPr>
-          <w:rFonts w:ascii="Times New Roman" w:hAnsi="Times New Roman" w:cs="Times New Roman"/>
-          <w:noProof/>
-        </w:rPr>
-      </w:pPr>
-    </w:p>
-    <w:p>
-      <w:pPr>
-        <w:bidi/>
-        <w:rPr>
-          <w:rFonts w:ascii="Times New Roman" w:hAnsi="Times New Roman" w:cs="Times New Roman"/>
-          <w:noProof/>
-        </w:rPr>
-      </w:pPr>
-    </w:p>
-    <w:p>
-      <w:pPr>
-        <w:pStyle w:val="a3"/>
-        <w:bidi/>
-        <w:rPr>
-          <w:rFonts w:ascii="Times New Roman" w:hAnsi="Times New Roman" w:cs="Times New Roman" w:hint="cs"/>
-          <w:noProof/>
-          <w:rtl/>
+        <w:t xml:space="preserve"> הינה בעיית האיטרציה האחרונה.</w:t>
+      </w:r>
+    </w:p>
+    <w:p>
+      <w:pPr>
+        <w:pStyle w:val="ListParagraph"/>
+        <w:bidi/>
+        <w:rPr>
+          <w:rFonts w:ascii="Times New Roman" w:hAnsi="Times New Roman" w:cs="Times New Roman"/>
+          <w:noProof/>
+        </w:rPr>
+      </w:pPr>
+      <w:r>
+        <w:rPr>
+          <w:rFonts w:ascii="Times New Roman" w:hAnsi="Times New Roman" w:cs="Times New Roman" w:hint="cs"/>
+          <w:noProof/>
+          <w:rtl/>
+        </w:rPr>
+        <w:t>בממוצע</w:t>
+      </w:r>
+      <w:r>
+        <w:rPr>
+          <w:rFonts w:ascii="Times New Roman" w:hAnsi="Times New Roman" w:cs="Times New Roman" w:hint="cs"/>
+          <w:noProof/>
+          <w:rtl/>
+        </w:rPr>
+        <w:t>,</w:t>
+      </w:r>
+      <w:r>
+        <w:rPr>
+          <w:rFonts w:ascii="Times New Roman" w:hAnsi="Times New Roman" w:cs="Times New Roman" w:hint="cs"/>
+          <w:noProof/>
+          <w:rtl/>
+        </w:rPr>
+        <w:t xml:space="preserve"> האלגוריתם יופסק באמצע האיטרציה האחרונה</w:t>
+      </w:r>
+      <w:r>
+        <w:rPr>
+          <w:rFonts w:ascii="Times New Roman" w:hAnsi="Times New Roman" w:cs="Times New Roman" w:hint="cs"/>
+          <w:noProof/>
+          <w:rtl/>
+        </w:rPr>
+        <w:t xml:space="preserve"> שלו</w:t>
+      </w:r>
+      <w:r>
+        <w:rPr>
+          <w:rFonts w:ascii="Times New Roman" w:hAnsi="Times New Roman" w:cs="Times New Roman" w:hint="cs"/>
+          <w:noProof/>
+          <w:rtl/>
+        </w:rPr>
+        <w:t xml:space="preserve"> והצעד</w:t>
+      </w:r>
+      <w:r>
+        <w:rPr>
+          <w:rFonts w:ascii="Times New Roman" w:hAnsi="Times New Roman" w:cs="Times New Roman" w:hint="cs"/>
+          <w:noProof/>
+          <w:rtl/>
+        </w:rPr>
+        <w:t xml:space="preserve"> "המיטבי"</w:t>
+      </w:r>
+      <w:r>
+        <w:rPr>
+          <w:rFonts w:ascii="Times New Roman" w:hAnsi="Times New Roman" w:cs="Times New Roman" w:hint="cs"/>
+          <w:noProof/>
+          <w:rtl/>
+        </w:rPr>
+        <w:t xml:space="preserve"> שיוחזר הוא התוצאה של האיטרציה הקודמת. האיטרציה האחרונה צורכת הרבה משאבים וחבל לא להשתמש במידע שהגילינו שם לכן הפתרון שהוצא בהרצאה היה שבכל איטרציה נשמור את הערך המינימקס של כל אחד מהבנים ברמה העליונה ובכך ננצל את המידע שהשגנו</w:t>
+      </w:r>
+      <w:r>
+        <w:rPr>
+          <w:rFonts w:ascii="Times New Roman" w:hAnsi="Times New Roman" w:cs="Times New Roman" w:hint="cs"/>
+          <w:noProof/>
+          <w:rtl/>
+        </w:rPr>
+        <w:t xml:space="preserve"> למרות שחלק מהבנים שברמה העליונה מחושבים עד עומקים שונים.</w:t>
+      </w:r>
+    </w:p>
+    <w:p>
+      <w:pPr>
+        <w:bidi/>
+        <w:rPr>
+          <w:rFonts w:ascii="Times New Roman" w:hAnsi="Times New Roman" w:cs="Times New Roman"/>
+          <w:noProof/>
+        </w:rPr>
+      </w:pPr>
+    </w:p>
+    <w:p>
+      <w:pPr>
+        <w:pStyle w:val="ListParagraph"/>
+        <w:numPr>
+          <w:ilvl w:val="0"/>
+          <w:numId w:val="1"/>
+        </w:numPr>
+        <w:bidi/>
+        <w:rPr>
+          <w:rFonts w:ascii="Times New Roman" w:hAnsi="Times New Roman" w:cs="Times New Roman"/>
+          <w:noProof/>
+          <w:highlight w:val="yellow"/>
+        </w:rPr>
+      </w:pPr>
+      <w:r>
+        <w:rPr>
+          <w:rFonts w:ascii="Times New Roman" w:hAnsi="Times New Roman" w:cs="Times New Roman" w:hint="cs"/>
+          <w:noProof/>
+          <w:highlight w:val="yellow"/>
+          <w:rtl/>
+        </w:rPr>
+        <w:t>רעיו</w:t>
+      </w:r>
+      <w:r>
+        <w:rPr>
+          <w:rFonts w:ascii="Times New Roman" w:hAnsi="Times New Roman" w:cs="Times New Roman" w:hint="cs"/>
+          <w:noProof/>
+          <w:highlight w:val="yellow"/>
+          <w:rtl/>
+        </w:rPr>
+        <w:t>נות</w:t>
+      </w:r>
+      <w:r>
+        <w:rPr>
+          <w:rFonts w:ascii="Times New Roman" w:hAnsi="Times New Roman" w:cs="Times New Roman" w:hint="cs"/>
+          <w:noProof/>
+          <w:highlight w:val="yellow"/>
+          <w:rtl/>
+        </w:rPr>
+        <w:t>:</w:t>
+      </w:r>
+      <w:r>
+        <w:rPr>
+          <w:rFonts w:ascii="Times New Roman" w:hAnsi="Times New Roman" w:cs="Times New Roman" w:hint="cs"/>
+          <w:noProof/>
+          <w:highlight w:val="yellow"/>
+          <w:rtl/>
+        </w:rPr>
+        <w:t xml:space="preserve"> </w:t>
+      </w:r>
+    </w:p>
+    <w:p>
+      <w:pPr>
+        <w:pStyle w:val="ListParagraph"/>
+        <w:numPr>
+          <w:ilvl w:val="0"/>
+          <w:numId w:val="14"/>
+        </w:numPr>
+        <w:bidi/>
+        <w:rPr>
+          <w:rFonts w:ascii="Times New Roman" w:hAnsi="Times New Roman" w:cs="Times New Roman"/>
+          <w:noProof/>
+          <w:highlight w:val="yellow"/>
+          <w:rtl/>
+        </w:rPr>
+      </w:pPr>
+      <w:r>
+        <w:rPr>
+          <w:rFonts w:ascii="Times New Roman" w:hAnsi="Times New Roman" w:cs="Times New Roman" w:hint="cs"/>
+          <w:noProof/>
+          <w:highlight w:val="yellow"/>
+          <w:rtl/>
+        </w:rPr>
+        <w:t>להדק חסם עליון עם כל איטרציה ואולי "לסחוט" עוד קצת זמן לכל איטרציה.</w:t>
+      </w:r>
+    </w:p>
+    <w:p>
+      <w:pPr>
+        <w:pStyle w:val="ListParagraph"/>
+        <w:numPr>
+          <w:ilvl w:val="0"/>
+          <w:numId w:val="14"/>
+        </w:numPr>
+        <w:bidi/>
+        <w:rPr>
+          <w:rFonts w:ascii="Times New Roman" w:hAnsi="Times New Roman" w:cs="Times New Roman"/>
+          <w:noProof/>
+          <w:highlight w:val="yellow"/>
+        </w:rPr>
+      </w:pPr>
+      <w:r>
+        <w:rPr>
+          <w:rFonts w:ascii="Times New Roman" w:hAnsi="Times New Roman" w:cs="Times New Roman" w:hint="cs"/>
+          <w:noProof/>
+          <w:highlight w:val="yellow"/>
+          <w:rtl/>
+        </w:rPr>
+        <w:t>חלוקה של המשחק ל-</w:t>
+      </w:r>
+      <w:r>
+        <w:rPr>
+          <w:rFonts w:ascii="Times New Roman" w:hAnsi="Times New Roman" w:cs="Times New Roman"/>
+          <w:noProof/>
+          <w:highlight w:val="yellow"/>
+        </w:rPr>
+        <w:t>phase</w:t>
+      </w:r>
+      <w:r>
+        <w:rPr>
+          <w:rFonts w:ascii="Times New Roman" w:hAnsi="Times New Roman" w:cs="Times New Roman" w:hint="cs"/>
+          <w:noProof/>
+          <w:highlight w:val="yellow"/>
+          <w:rtl/>
+        </w:rPr>
+        <w:t>-ים כמו "התחלה", "סיום", "אמצע" וכו'...</w:t>
+      </w:r>
+    </w:p>
+    <w:p>
+      <w:pPr>
+        <w:pStyle w:val="ListParagraph"/>
+        <w:numPr>
+          <w:ilvl w:val="0"/>
+          <w:numId w:val="14"/>
+        </w:numPr>
+        <w:bidi/>
+        <w:rPr>
+          <w:rFonts w:ascii="Times New Roman" w:hAnsi="Times New Roman" w:cs="Times New Roman"/>
+          <w:noProof/>
+          <w:highlight w:val="yellow"/>
+        </w:rPr>
+      </w:pPr>
+      <w:r>
+        <w:rPr>
+          <w:rFonts w:ascii="Times New Roman" w:hAnsi="Times New Roman" w:cs="Times New Roman" w:hint="cs"/>
+          <w:noProof/>
+          <w:highlight w:val="yellow"/>
+          <w:rtl/>
+        </w:rPr>
+        <w:t xml:space="preserve">לא מחשבים כל סיבוב איטרציה אלא כל </w:t>
+      </w:r>
+      <w:r>
+        <w:rPr>
+          <w:rFonts w:ascii="Times New Roman" w:hAnsi="Times New Roman" w:cs="Times New Roman"/>
+          <w:noProof/>
+          <w:highlight w:val="yellow"/>
+        </w:rPr>
+        <w:t>const</w:t>
+      </w:r>
+      <w:r>
+        <w:rPr>
+          <w:rFonts w:ascii="Times New Roman" w:hAnsi="Times New Roman" w:cs="Times New Roman" w:hint="cs"/>
+          <w:noProof/>
+          <w:highlight w:val="yellow"/>
+          <w:rtl/>
+        </w:rPr>
+        <w:t xml:space="preserve"> כלשהו סיבובים ואז יש "כפול זמן" בכל חישוב.</w:t>
+      </w:r>
+    </w:p>
+    <w:p>
+      <w:pPr>
+        <w:pStyle w:val="ListParagraph"/>
+        <w:numPr>
+          <w:ilvl w:val="0"/>
+          <w:numId w:val="1"/>
+        </w:numPr>
+        <w:bidi/>
+        <w:rPr>
+          <w:rFonts w:ascii="Times New Roman" w:hAnsi="Times New Roman" w:cs="Times New Roman"/>
+          <w:noProof/>
+        </w:rPr>
+      </w:pPr>
+      <w:r>
+        <w:rPr>
+          <w:rFonts w:ascii="Times New Roman" w:hAnsi="Times New Roman" w:cs="Times New Roman"/>
+          <w:noProof/>
+          <w:rtl/>
+        </w:rPr>
+        <w:lastRenderedPageBreak/>
+        <w:t>אפקט האופק הינו תופעה בה אלגוריתם מוגבל משאבים בוחר צעדים "סתמיים" כדי לדחות "צרות" מעבר לאופק החיפוש כלומר הוא נמנע מצעדים מסוכנים לו ומבצע פעולה כי הוא מוגבל בעומק ולכן מחליט לא להחליט</w:t>
+      </w:r>
+      <w:r>
+        <w:rPr>
+          <w:rFonts w:ascii="Times New Roman" w:hAnsi="Times New Roman" w:cs="Times New Roman"/>
+          <w:noProof/>
+        </w:rPr>
+        <w:cr/>
+      </w:r>
+      <w:r>
+        <w:rPr>
+          <w:rFonts w:ascii="Times New Roman" w:hAnsi="Times New Roman" w:cs="Times New Roman"/>
+          <w:noProof/>
+          <w:rtl/>
+        </w:rPr>
+        <w:t>הפתרון לאפקט האופק הינו העמקה סלקטיבית -מפתחים את העץ עד העומק ה</w:t>
+      </w:r>
+      <w:r>
+        <w:rPr>
+          <w:rFonts w:ascii="Times New Roman" w:hAnsi="Times New Roman" w:cs="Times New Roman" w:hint="cs"/>
+          <w:noProof/>
+          <w:rtl/>
+        </w:rPr>
+        <w:t>מוגדר באיטרציה הנוכחית</w:t>
+      </w:r>
+      <w:r>
+        <w:rPr>
+          <w:rFonts w:ascii="Times New Roman" w:hAnsi="Times New Roman" w:cs="Times New Roman"/>
+          <w:noProof/>
+          <w:rtl/>
+        </w:rPr>
+        <w:t xml:space="preserve"> ו</w:t>
+      </w:r>
+      <w:r>
+        <w:rPr>
+          <w:rFonts w:ascii="Times New Roman" w:hAnsi="Times New Roman" w:cs="Times New Roman" w:hint="cs"/>
+          <w:noProof/>
+          <w:rtl/>
+        </w:rPr>
+        <w:t>אם</w:t>
+      </w:r>
+      <w:r>
+        <w:rPr>
+          <w:rFonts w:ascii="Times New Roman" w:hAnsi="Times New Roman" w:cs="Times New Roman"/>
+          <w:noProof/>
+          <w:rtl/>
+        </w:rPr>
+        <w:t xml:space="preserve"> מקבלים עלים "לא שקטים"</w:t>
+      </w:r>
+      <w:r>
+        <w:rPr>
+          <w:rFonts w:ascii="Times New Roman" w:hAnsi="Times New Roman" w:cs="Times New Roman" w:hint="cs"/>
+          <w:noProof/>
+          <w:rtl/>
+        </w:rPr>
+        <w:t xml:space="preserve"> (נקבע עפ"י קריטריון מוגדר מראש)</w:t>
+      </w:r>
+      <w:r>
+        <w:rPr>
+          <w:rFonts w:ascii="Times New Roman" w:hAnsi="Times New Roman" w:cs="Times New Roman"/>
+          <w:noProof/>
+          <w:rtl/>
+        </w:rPr>
+        <w:t xml:space="preserve"> נ</w:t>
+      </w:r>
+      <w:r>
+        <w:rPr>
+          <w:rFonts w:ascii="Times New Roman" w:hAnsi="Times New Roman" w:cs="Times New Roman" w:hint="cs"/>
+          <w:noProof/>
+          <w:rtl/>
+        </w:rPr>
+        <w:t xml:space="preserve">עמיק עוד שכבה בחיפוש לבדוק אם הערך ההיוריסטי התייצב </w:t>
+      </w:r>
+      <w:r>
+        <w:rPr>
+          <w:rFonts w:ascii="Times New Roman" w:hAnsi="Times New Roman" w:cs="Times New Roman"/>
+          <w:noProof/>
+          <w:rtl/>
+        </w:rPr>
+        <w:t>–</w:t>
+      </w:r>
+      <w:r>
+        <w:rPr>
+          <w:rFonts w:ascii="Times New Roman" w:hAnsi="Times New Roman" w:cs="Times New Roman" w:hint="cs"/>
+          <w:noProof/>
+          <w:rtl/>
+        </w:rPr>
+        <w:t xml:space="preserve"> אחרת מעמיקים עוד</w:t>
+      </w:r>
+      <w:r>
+        <w:rPr>
+          <w:rFonts w:ascii="Times New Roman" w:hAnsi="Times New Roman" w:cs="Times New Roman"/>
+          <w:noProof/>
+          <w:rtl/>
+        </w:rPr>
+        <w:t xml:space="preserve"> קצת</w:t>
+      </w:r>
+      <w:r>
+        <w:rPr>
+          <w:rFonts w:ascii="Times New Roman" w:hAnsi="Times New Roman" w:cs="Times New Roman" w:hint="cs"/>
+          <w:noProof/>
+          <w:rtl/>
+        </w:rPr>
+        <w:t xml:space="preserve"> ועוד קצת </w:t>
+      </w:r>
+      <w:r>
+        <w:rPr>
+          <w:rFonts w:ascii="Times New Roman" w:hAnsi="Times New Roman" w:cs="Times New Roman"/>
+          <w:noProof/>
+          <w:rtl/>
+        </w:rPr>
+        <w:t>עד שנגיע לרגיע</w:t>
+      </w:r>
+      <w:r>
+        <w:rPr>
+          <w:rFonts w:ascii="Times New Roman" w:hAnsi="Times New Roman" w:cs="Times New Roman" w:hint="cs"/>
+          <w:noProof/>
+          <w:rtl/>
+        </w:rPr>
+        <w:t>ה</w:t>
+      </w:r>
+      <w:r>
+        <w:rPr>
+          <w:rFonts w:ascii="Times New Roman" w:hAnsi="Times New Roman" w:cs="Times New Roman" w:hint="cs"/>
+          <w:noProof/>
+          <w:rtl/>
+        </w:rPr>
+        <w:t xml:space="preserve"> (התייצבות הערך ההיוריסטי למשל) או עד עומק קבוע מסויים שמוגדר מראש להעמקות סלקטיביות של האלגוריתם. </w:t>
+      </w:r>
+    </w:p>
+    <w:p>
+      <w:pPr>
+        <w:pStyle w:val="ListParagraph"/>
+        <w:bidi/>
+        <w:rPr>
+          <w:rFonts w:ascii="Times New Roman" w:hAnsi="Times New Roman" w:cs="Times New Roman"/>
+          <w:noProof/>
+          <w:rtl/>
+        </w:rPr>
+      </w:pPr>
+      <w:r>
+        <w:rPr>
+          <w:rFonts w:ascii="Times New Roman" w:hAnsi="Times New Roman" w:cs="Times New Roman" w:hint="cs"/>
+          <w:noProof/>
+          <w:rtl/>
+        </w:rPr>
+        <w:t>(בתרגול סימנו עומק זה כ-</w:t>
+      </w:r>
+      <w:r>
+        <w:rPr>
+          <w:rFonts w:ascii="Times New Roman" w:hAnsi="Times New Roman" w:cs="Times New Roman"/>
+          <w:noProof/>
+        </w:rPr>
+        <w:t>k</w:t>
+      </w:r>
+      <w:r>
+        <w:rPr>
+          <w:rFonts w:ascii="Times New Roman" w:hAnsi="Times New Roman" w:cs="Times New Roman" w:hint="cs"/>
+          <w:noProof/>
+          <w:rtl/>
+        </w:rPr>
+        <w:t xml:space="preserve"> ולכן עומק תת העץ של הבן הלא יציב הוא סה"כ </w:t>
+      </w:r>
+      <w:r>
+        <w:rPr>
+          <w:rFonts w:ascii="Times New Roman" w:hAnsi="Times New Roman" w:cs="Times New Roman"/>
+          <w:noProof/>
+        </w:rPr>
+        <w:t>D+k</w:t>
+      </w:r>
+      <w:r>
+        <w:rPr>
+          <w:rFonts w:ascii="Times New Roman" w:hAnsi="Times New Roman" w:cs="Times New Roman" w:hint="cs"/>
+          <w:noProof/>
+          <w:rtl/>
+        </w:rPr>
+        <w:t xml:space="preserve"> כאשר </w:t>
+      </w:r>
+      <w:r>
+        <w:rPr>
+          <w:rFonts w:ascii="Times New Roman" w:hAnsi="Times New Roman" w:cs="Times New Roman" w:hint="cs"/>
+          <w:noProof/>
+        </w:rPr>
+        <w:t>D</w:t>
+      </w:r>
+      <w:r>
+        <w:rPr>
+          <w:rFonts w:ascii="Times New Roman" w:hAnsi="Times New Roman" w:cs="Times New Roman" w:hint="cs"/>
+          <w:noProof/>
+          <w:rtl/>
+        </w:rPr>
+        <w:t xml:space="preserve"> הוא עומק ההעמקה באיטרציה הנוכחית)</w:t>
+      </w:r>
+    </w:p>
+    <w:p>
+      <w:pPr>
+        <w:pStyle w:val="ListParagraph"/>
+        <w:bidi/>
+        <w:rPr>
+          <w:rFonts w:ascii="Times New Roman" w:hAnsi="Times New Roman" w:cs="Times New Roman"/>
+          <w:noProof/>
+          <w:rtl/>
+        </w:rPr>
+      </w:pPr>
+      <w:r>
+        <w:rPr>
+          <w:rFonts w:ascii="Times New Roman" w:hAnsi="Times New Roman" w:cs="Times New Roman" w:hint="cs"/>
+          <w:noProof/>
+          <w:rtl/>
+        </w:rPr>
+        <w:t>פתרון זה יכול לעזור לנו במשחק הנתון ב</w:t>
+      </w:r>
+      <w:r>
+        <w:rPr>
+          <w:rFonts w:ascii="Times New Roman" w:hAnsi="Times New Roman" w:cs="Times New Roman" w:hint="cs"/>
+          <w:noProof/>
+          <w:rtl/>
+        </w:rPr>
+        <w:t>מקרים</w:t>
+      </w:r>
+      <w:r>
+        <w:rPr>
+          <w:rFonts w:ascii="Times New Roman" w:hAnsi="Times New Roman" w:cs="Times New Roman" w:hint="cs"/>
+          <w:noProof/>
+          <w:rtl/>
+        </w:rPr>
+        <w:t>:</w:t>
+      </w:r>
+    </w:p>
+    <w:p>
+      <w:pPr>
+        <w:pStyle w:val="ListParagraph"/>
+        <w:numPr>
+          <w:ilvl w:val="0"/>
+          <w:numId w:val="12"/>
+        </w:numPr>
+        <w:bidi/>
+        <w:rPr>
+          <w:rFonts w:ascii="Times New Roman" w:hAnsi="Times New Roman" w:cs="Times New Roman"/>
+          <w:noProof/>
+        </w:rPr>
+      </w:pPr>
+      <w:r>
+        <w:rPr>
+          <w:rFonts w:ascii="Times New Roman" w:hAnsi="Times New Roman" w:cs="Times New Roman" w:hint="cs"/>
+          <w:noProof/>
+          <w:rtl/>
+        </w:rPr>
+        <w:t>מקרה בו הסוכן שלנו יכול לפגוע בעצמו ע"י החלטה גרועה.</w:t>
+      </w:r>
+    </w:p>
+    <w:p>
+      <w:pPr>
+        <w:pStyle w:val="ListParagraph"/>
+        <w:numPr>
+          <w:ilvl w:val="0"/>
+          <w:numId w:val="12"/>
+        </w:numPr>
+        <w:bidi/>
+        <w:rPr>
+          <w:rFonts w:ascii="Times New Roman" w:hAnsi="Times New Roman" w:cs="Times New Roman"/>
+          <w:noProof/>
+        </w:rPr>
+      </w:pPr>
+      <w:r>
+        <w:rPr>
+          <w:rFonts w:ascii="Times New Roman" w:hAnsi="Times New Roman" w:cs="Times New Roman" w:hint="cs"/>
+          <w:noProof/>
+          <w:rtl/>
+        </w:rPr>
+        <w:t>מקרה בו האויב מקדם את עצמו מאוד כתוצאה מהזנחה של נקיטת פעולות נגדו.</w:t>
+      </w:r>
+    </w:p>
+    <w:p>
+      <w:pPr>
+        <w:bidi/>
+        <w:ind w:left="720"/>
+        <w:rPr>
+          <w:rFonts w:ascii="Times New Roman" w:hAnsi="Times New Roman" w:cs="Times New Roman"/>
+          <w:noProof/>
+          <w:rtl/>
+        </w:rPr>
+      </w:pPr>
+      <w:r>
+        <w:rPr>
+          <w:rFonts w:ascii="Times New Roman" w:hAnsi="Times New Roman" w:cs="Times New Roman" w:hint="cs"/>
+          <w:noProof/>
+          <w:rtl/>
+        </w:rPr>
+        <w:t>דוגמאות:</w:t>
+      </w:r>
+    </w:p>
+    <w:p>
+      <w:pPr>
+        <w:pStyle w:val="ListParagraph"/>
+        <w:numPr>
+          <w:ilvl w:val="0"/>
+          <w:numId w:val="13"/>
+        </w:numPr>
+        <w:bidi/>
+        <w:rPr>
+          <w:rFonts w:ascii="Times New Roman" w:hAnsi="Times New Roman" w:cs="Times New Roman"/>
+          <w:noProof/>
+        </w:rPr>
+      </w:pPr>
+      <w:r>
+        <w:rPr>
+          <w:rFonts w:ascii="Times New Roman" w:hAnsi="Times New Roman" w:cs="Times New Roman" w:hint="cs"/>
+          <w:noProof/>
+          <w:rtl/>
+        </w:rPr>
+        <w:t>מצב בו אנחנו יכולים להכניס את עצמנו לבור</w:t>
+      </w:r>
+      <w:r>
+        <w:rPr>
+          <w:rFonts w:ascii="Times New Roman" w:hAnsi="Times New Roman" w:cs="Times New Roman" w:hint="cs"/>
+          <w:noProof/>
+          <w:rtl/>
+        </w:rPr>
+        <w:t xml:space="preserve"> </w:t>
+      </w:r>
+      <w:r>
+        <w:rPr>
+          <w:rFonts w:ascii="Times New Roman" w:hAnsi="Times New Roman" w:cs="Times New Roman" w:hint="cs"/>
+          <w:noProof/>
+          <w:rtl/>
+        </w:rPr>
+        <w:t>(יכולים לחסום את עצמנו)</w:t>
+      </w:r>
+      <w:r>
+        <w:rPr>
+          <w:rFonts w:ascii="Times New Roman" w:hAnsi="Times New Roman" w:cs="Times New Roman" w:hint="cs"/>
+          <w:noProof/>
+          <w:rtl/>
+        </w:rPr>
+        <w:t>:</w:t>
+      </w:r>
+    </w:p>
+    <w:p>
+      <w:pPr>
+        <w:pStyle w:val="ListParagraph"/>
+        <w:bidi/>
+        <w:ind w:left="1080"/>
+        <w:rPr>
+          <w:rFonts w:ascii="Times New Roman" w:hAnsi="Times New Roman" w:cs="Times New Roman"/>
+          <w:noProof/>
+          <w:rtl/>
+        </w:rPr>
+      </w:pPr>
+      <w:r>
+        <w:rPr>
+          <w:rFonts w:ascii="Times New Roman" w:hAnsi="Times New Roman" w:cs="Times New Roman" w:hint="cs"/>
+          <w:noProof/>
+          <w:rtl/>
+        </w:rPr>
+        <w:t>אתייחס ל</w:t>
+      </w:r>
+      <w:r>
+        <w:rPr>
+          <w:rFonts w:ascii="Times New Roman" w:hAnsi="Times New Roman" w:cs="Times New Roman" w:hint="cs"/>
+          <w:noProof/>
+          <w:rtl/>
+        </w:rPr>
+        <w:t xml:space="preserve">עומק חיפוש 2 </w:t>
+      </w:r>
+      <w:r>
+        <w:rPr>
+          <w:rFonts w:ascii="Times New Roman" w:hAnsi="Times New Roman" w:cs="Times New Roman" w:hint="cs"/>
+          <w:noProof/>
+          <w:rtl/>
+        </w:rPr>
+        <w:t>כ-</w:t>
+      </w:r>
+      <w:r>
+        <w:rPr>
+          <w:rFonts w:ascii="Times New Roman" w:hAnsi="Times New Roman" w:cs="Times New Roman" w:hint="cs"/>
+          <w:noProof/>
+          <w:rtl/>
+        </w:rPr>
+        <w:t xml:space="preserve">"שדה ראייה" של 2 צעדים קדימה. </w:t>
+      </w:r>
+    </w:p>
+    <w:p>
+      <w:pPr>
+        <w:pStyle w:val="ListParagraph"/>
+        <w:bidi/>
+        <w:ind w:left="1080"/>
+        <w:rPr>
+          <w:rFonts w:ascii="Times New Roman" w:hAnsi="Times New Roman" w:cs="Times New Roman"/>
+          <w:noProof/>
+          <w:rtl/>
+        </w:rPr>
+      </w:pPr>
+      <w:r>
+        <w:rPr>
+          <w:rFonts w:ascii="Times New Roman" w:hAnsi="Times New Roman" w:cs="Times New Roman" w:hint="cs"/>
+          <w:noProof/>
+          <w:rtl/>
+        </w:rPr>
+        <w:t>כלומר, בהינתן המצב:</w:t>
+      </w:r>
+    </w:p>
+    <w:p>
+      <w:pPr>
+        <w:pStyle w:val="ListParagraph"/>
+        <w:bidi/>
+        <w:ind w:left="1080"/>
+        <w:jc w:val="center"/>
+        <w:rPr>
+          <w:rFonts w:ascii="Times New Roman" w:hAnsi="Times New Roman" w:cs="Times New Roman"/>
+          <w:noProof/>
+          <w:rtl/>
+        </w:rPr>
+      </w:pPr>
+      <w:r>
+        <w:rPr>
+          <w:rFonts w:ascii="Times New Roman" w:hAnsi="Times New Roman" w:cs="Times New Roman"/>
+          <w:noProof/>
+          <w:rtl/>
+        </w:rPr>
+        <w:drawing>
+          <wp:inline distT="0" distB="0" distL="0" distR="0" wp14:anchorId="37279BBD" wp14:editId="45D8D9CE">
+            <wp:extent cx="1923898" cy="1874925"/>
+            <wp:effectExtent l="0" t="0" r="635" b="0"/>
+            <wp:docPr id="7" name="Picture 7"/>
+            <wp:cNvGraphicFramePr>
+              <a:graphicFrameLocks xmlns:a="http://schemas.openxmlformats.org/drawingml/2006/main" noChangeAspect="1"/>
+            </wp:cNvGraphicFramePr>
+            <a:graphic xmlns:a="http://schemas.openxmlformats.org/drawingml/2006/main">
+              <a:graphicData uri="http://schemas.openxmlformats.org/drawingml/2006/picture">
+                <pic:pic xmlns:pic="http://schemas.openxmlformats.org/drawingml/2006/picture">
+                  <pic:nvPicPr>
+                    <pic:cNvPr id="1" name=""/>
+                    <pic:cNvPicPr/>
+                  </pic:nvPicPr>
+                  <pic:blipFill>
+                    <a:blip r:embed="rId41"/>
+                    <a:stretch>
+                      <a:fillRect/>
+                    </a:stretch>
+                  </pic:blipFill>
+                  <pic:spPr>
+                    <a:xfrm>
+                      <a:off x="0" y="0"/>
+                      <a:ext cx="1953244" cy="1903524"/>
+                    </a:xfrm>
+                    <a:prstGeom prst="rect">
+                      <a:avLst/>
+                    </a:prstGeom>
+                  </pic:spPr>
+                </pic:pic>
+              </a:graphicData>
+            </a:graphic>
+          </wp:inline>
+        </w:drawing>
+      </w:r>
+      <w:r>
+        <w:rPr>
+          <w:rFonts w:ascii="Times New Roman" w:hAnsi="Times New Roman" w:cs="Times New Roman"/>
+          <w:noProof/>
+          <w:rtl/>
+        </w:rPr>
+        <w:t xml:space="preserve"> </w:t>
+      </w:r>
+    </w:p>
+    <w:p>
+      <w:pPr>
+        <w:pStyle w:val="ListParagraph"/>
+        <w:bidi/>
+        <w:ind w:left="1080"/>
+        <w:rPr>
+          <w:rFonts w:ascii="Times New Roman" w:hAnsi="Times New Roman" w:cs="Times New Roman"/>
+          <w:noProof/>
+        </w:rPr>
+      </w:pPr>
+      <w:r>
+        <w:rPr>
+          <w:rFonts w:ascii="Times New Roman" w:hAnsi="Times New Roman" w:cs="Times New Roman" w:hint="cs"/>
+          <w:noProof/>
+          <w:rtl/>
+        </w:rPr>
+        <w:t>"</w:t>
+      </w:r>
+      <w:r>
+        <w:rPr>
+          <w:rFonts w:ascii="Times New Roman" w:hAnsi="Times New Roman" w:cs="Times New Roman" w:hint="cs"/>
+          <w:noProof/>
+          <w:rtl/>
+        </w:rPr>
+        <w:t>שדה הראייה</w:t>
+      </w:r>
+      <w:r>
+        <w:rPr>
+          <w:rFonts w:ascii="Times New Roman" w:hAnsi="Times New Roman" w:cs="Times New Roman" w:hint="cs"/>
+          <w:noProof/>
+          <w:rtl/>
+        </w:rPr>
+        <w:t>"</w:t>
+      </w:r>
+      <w:r>
+        <w:rPr>
+          <w:rFonts w:ascii="Times New Roman" w:hAnsi="Times New Roman" w:cs="Times New Roman" w:hint="cs"/>
+          <w:noProof/>
+          <w:rtl/>
+        </w:rPr>
+        <w:t xml:space="preserve"> של</w:t>
+      </w:r>
+      <w:r>
+        <w:rPr>
+          <w:rFonts w:ascii="Times New Roman" w:hAnsi="Times New Roman" w:cs="Times New Roman" w:hint="cs"/>
+          <w:noProof/>
+          <w:rtl/>
+        </w:rPr>
+        <w:t xml:space="preserve"> הסוכן שלי</w:t>
+      </w:r>
+      <w:r>
+        <w:rPr>
+          <w:rFonts w:ascii="Times New Roman" w:hAnsi="Times New Roman" w:cs="Times New Roman" w:hint="cs"/>
+          <w:noProof/>
+          <w:rtl/>
+        </w:rPr>
+        <w:t xml:space="preserve"> הוא:</w:t>
+      </w:r>
+    </w:p>
+    <w:p>
+      <w:pPr>
+        <w:pStyle w:val="ListParagraph"/>
+        <w:bidi/>
+        <w:ind w:left="1080"/>
+        <w:jc w:val="center"/>
+        <w:rPr>
+          <w:rFonts w:ascii="Times New Roman" w:hAnsi="Times New Roman" w:cs="Times New Roman"/>
+          <w:noProof/>
+        </w:rPr>
+      </w:pPr>
+      <w:r>
+        <w:rPr>
+          <w:rFonts w:ascii="Times New Roman" w:hAnsi="Times New Roman" w:cs="Times New Roman"/>
+          <w:noProof/>
+          <w:rtl/>
+        </w:rPr>
+        <w:drawing>
+          <wp:inline distT="0" distB="0" distL="0" distR="0" wp14:anchorId="3EBE000E" wp14:editId="35B2ED35">
+            <wp:extent cx="2202343" cy="2216505"/>
+            <wp:effectExtent l="0" t="0" r="7620" b="0"/>
+            <wp:docPr id="8" name="Picture 8"/>
+            <wp:cNvGraphicFramePr>
+              <a:graphicFrameLocks xmlns:a="http://schemas.openxmlformats.org/drawingml/2006/main" noChangeAspect="1"/>
+            </wp:cNvGraphicFramePr>
+            <a:graphic xmlns:a="http://schemas.openxmlformats.org/drawingml/2006/main">
+              <a:graphicData uri="http://schemas.openxmlformats.org/drawingml/2006/picture">
+                <pic:pic xmlns:pic="http://schemas.openxmlformats.org/drawingml/2006/picture">
+                  <pic:nvPicPr>
+                    <pic:cNvPr id="1" name=""/>
+                    <pic:cNvPicPr/>
+                  </pic:nvPicPr>
+                  <pic:blipFill>
+                    <a:blip r:embed="rId42"/>
+                    <a:stretch>
+                      <a:fillRect/>
+                    </a:stretch>
+                  </pic:blipFill>
+                  <pic:spPr>
+                    <a:xfrm>
+                      <a:off x="0" y="0"/>
+                      <a:ext cx="2227852" cy="2242178"/>
+                    </a:xfrm>
+                    <a:prstGeom prst="rect">
+                      <a:avLst/>
+                    </a:prstGeom>
+                  </pic:spPr>
+                </pic:pic>
+              </a:graphicData>
+            </a:graphic>
+          </wp:inline>
+        </w:drawing>
+      </w:r>
+      <w:r>
+        <w:rPr>
+          <w:rFonts w:ascii="Times New Roman" w:hAnsi="Times New Roman" w:cs="Times New Roman"/>
+          <w:noProof/>
+          <w:rtl/>
+        </w:rPr>
+        <w:t xml:space="preserve"> </w:t>
+      </w:r>
+    </w:p>
+    <w:p>
+      <w:pPr>
+        <w:pStyle w:val="ListParagraph"/>
+        <w:bidi/>
+        <w:ind w:left="1080"/>
+        <w:rPr>
+          <w:rFonts w:ascii="Times New Roman" w:hAnsi="Times New Roman" w:cs="Times New Roman" w:hint="cs"/>
+          <w:noProof/>
+          <w:rtl/>
+        </w:rPr>
+      </w:pPr>
+      <w:r>
+        <w:rPr>
+          <w:rFonts w:ascii="Times New Roman" w:hAnsi="Times New Roman" w:cs="Times New Roman" w:hint="cs"/>
+          <w:noProof/>
+          <w:rtl/>
+        </w:rPr>
+        <w:t>וקל לראות שהסוכן שלנו ייחסם תוך 2 צעדים בשביל לקחת את הפרי בעוד שאם היה מנסה ללכת לפרי השני כנראה שהיה לו סיכוי והיה מנצח.</w:t>
+      </w:r>
+    </w:p>
+    <w:p>
+      <w:pPr>
+        <w:pStyle w:val="ListParagraph"/>
+        <w:bidi/>
+        <w:ind w:left="1080"/>
+        <w:rPr>
+          <w:rFonts w:ascii="Times New Roman" w:hAnsi="Times New Roman" w:cs="Times New Roman"/>
+          <w:noProof/>
+        </w:rPr>
+      </w:pPr>
+    </w:p>
+    <w:p>
+      <w:pPr>
+        <w:pStyle w:val="ListParagraph"/>
+        <w:bidi/>
+        <w:ind w:left="1080"/>
+        <w:rPr>
+          <w:rFonts w:ascii="Times New Roman" w:hAnsi="Times New Roman" w:cs="Times New Roman"/>
+          <w:noProof/>
+          <w:rtl/>
+        </w:rPr>
+      </w:pPr>
+    </w:p>
+    <w:p>
+      <w:pPr>
+        <w:pStyle w:val="ListParagraph"/>
+        <w:bidi/>
+        <w:ind w:left="1080"/>
+        <w:rPr>
+          <w:rFonts w:ascii="Times New Roman" w:hAnsi="Times New Roman" w:cs="Times New Roman"/>
+          <w:noProof/>
+          <w:rtl/>
+        </w:rPr>
+      </w:pPr>
+    </w:p>
+    <w:p>
+      <w:pPr>
+        <w:pStyle w:val="ListParagraph"/>
+        <w:numPr>
+          <w:ilvl w:val="0"/>
+          <w:numId w:val="13"/>
+        </w:numPr>
+        <w:bidi/>
+        <w:rPr>
+          <w:rFonts w:ascii="Times New Roman" w:hAnsi="Times New Roman" w:cs="Times New Roman"/>
+          <w:noProof/>
+        </w:rPr>
+      </w:pPr>
+      <w:r>
+        <w:rPr>
+          <w:rFonts w:ascii="Times New Roman" w:hAnsi="Times New Roman" w:cs="Times New Roman" w:hint="cs"/>
+          <w:noProof/>
+          <w:rtl/>
+        </w:rPr>
+        <w:lastRenderedPageBreak/>
+        <w:t>מצב בו האויב לוקח פרי ומעלה לעצמו משמעותית את הניקוד</w:t>
+      </w:r>
+      <w:r>
+        <w:rPr>
+          <w:rFonts w:ascii="Times New Roman" w:hAnsi="Times New Roman" w:cs="Times New Roman" w:hint="cs"/>
+          <w:noProof/>
+          <w:rtl/>
+        </w:rPr>
+        <w:t>:</w:t>
+      </w:r>
+    </w:p>
+    <w:p>
+      <w:pPr>
+        <w:pStyle w:val="ListParagraph"/>
+        <w:bidi/>
+        <w:ind w:left="1080"/>
+        <w:rPr>
+          <w:rFonts w:ascii="Times New Roman" w:hAnsi="Times New Roman" w:cs="Times New Roman"/>
+          <w:noProof/>
+        </w:rPr>
+      </w:pPr>
+      <w:r>
+        <w:rPr>
+          <w:rFonts w:ascii="Times New Roman" w:hAnsi="Times New Roman" w:cs="Times New Roman" w:hint="cs"/>
+          <w:noProof/>
+          <w:rtl/>
+        </w:rPr>
+        <w:t>(אשתמש באותם פרמטרים ודימויים כמו בדוגמא הקודמת)</w:t>
+      </w:r>
+    </w:p>
+    <w:p>
+      <w:pPr>
+        <w:pStyle w:val="ListParagraph"/>
+        <w:bidi/>
+        <w:ind w:left="1080"/>
+        <w:rPr>
+          <w:rFonts w:ascii="Times New Roman" w:hAnsi="Times New Roman" w:cs="Times New Roman"/>
+          <w:noProof/>
+        </w:rPr>
+      </w:pPr>
+      <w:r>
+        <w:rPr>
+          <w:rFonts w:ascii="Times New Roman" w:hAnsi="Times New Roman" w:cs="Times New Roman" w:hint="cs"/>
+          <w:noProof/>
+          <w:rtl/>
+        </w:rPr>
+        <w:t>כלומר, בהינתן המצב</w:t>
+      </w:r>
+      <w:r>
+        <w:rPr>
+          <w:rFonts w:ascii="Times New Roman" w:hAnsi="Times New Roman" w:cs="Times New Roman"/>
+          <w:noProof/>
+        </w:rPr>
+        <w:t>:</w:t>
+      </w:r>
+    </w:p>
+    <w:p>
+      <w:pPr>
+        <w:pStyle w:val="ListParagraph"/>
+        <w:bidi/>
+        <w:ind w:left="1080"/>
+        <w:jc w:val="center"/>
+        <w:rPr>
+          <w:rFonts w:ascii="Times New Roman" w:hAnsi="Times New Roman" w:cs="Times New Roman"/>
+          <w:noProof/>
+        </w:rPr>
+      </w:pPr>
+      <w:r>
+        <w:rPr>
+          <w:rFonts w:ascii="Times New Roman" w:hAnsi="Times New Roman" w:cs="Times New Roman"/>
+          <w:noProof/>
+          <w:rtl/>
+        </w:rPr>
+        <w:drawing>
+          <wp:inline distT="0" distB="0" distL="0" distR="0" wp14:anchorId="2BAA47FD" wp14:editId="42346426">
+            <wp:extent cx="1704603" cy="1697127"/>
+            <wp:effectExtent l="0" t="0" r="0" b="0"/>
+            <wp:docPr id="11" name="Picture 11"/>
+            <wp:cNvGraphicFramePr>
+              <a:graphicFrameLocks xmlns:a="http://schemas.openxmlformats.org/drawingml/2006/main" noChangeAspect="1"/>
+            </wp:cNvGraphicFramePr>
+            <a:graphic xmlns:a="http://schemas.openxmlformats.org/drawingml/2006/main">
+              <a:graphicData uri="http://schemas.openxmlformats.org/drawingml/2006/picture">
+                <pic:pic xmlns:pic="http://schemas.openxmlformats.org/drawingml/2006/picture">
+                  <pic:nvPicPr>
+                    <pic:cNvPr id="1" name=""/>
+                    <pic:cNvPicPr/>
+                  </pic:nvPicPr>
+                  <pic:blipFill>
+                    <a:blip r:embed="rId43"/>
+                    <a:stretch>
+                      <a:fillRect/>
+                    </a:stretch>
+                  </pic:blipFill>
+                  <pic:spPr>
+                    <a:xfrm>
+                      <a:off x="0" y="0"/>
+                      <a:ext cx="1723539" cy="1715980"/>
+                    </a:xfrm>
+                    <a:prstGeom prst="rect">
+                      <a:avLst/>
+                    </a:prstGeom>
+                  </pic:spPr>
+                </pic:pic>
+              </a:graphicData>
+            </a:graphic>
+          </wp:inline>
+        </w:drawing>
+      </w:r>
+    </w:p>
+    <w:p>
+      <w:pPr>
+        <w:pStyle w:val="ListParagraph"/>
+        <w:bidi/>
+        <w:ind w:left="1080"/>
+        <w:rPr>
+          <w:rFonts w:ascii="Times New Roman" w:hAnsi="Times New Roman" w:cs="Times New Roman"/>
+          <w:noProof/>
+          <w:rtl/>
+        </w:rPr>
+      </w:pPr>
+      <w:r>
+        <w:rPr>
+          <w:rFonts w:ascii="Times New Roman" w:hAnsi="Times New Roman" w:cs="Times New Roman" w:hint="cs"/>
+          <w:noProof/>
+          <w:rtl/>
+        </w:rPr>
+        <w:t>"</w:t>
+      </w:r>
+      <w:r>
+        <w:rPr>
+          <w:rFonts w:ascii="Times New Roman" w:hAnsi="Times New Roman" w:cs="Times New Roman" w:hint="cs"/>
+          <w:noProof/>
+          <w:rtl/>
+        </w:rPr>
+        <w:t>שדה הראייה"</w:t>
+      </w:r>
+      <w:r>
+        <w:rPr>
+          <w:rFonts w:ascii="Times New Roman" w:hAnsi="Times New Roman" w:cs="Times New Roman" w:hint="cs"/>
+          <w:noProof/>
+          <w:rtl/>
+        </w:rPr>
+        <w:t xml:space="preserve"> (=2 צעדים קדימה)</w:t>
+      </w:r>
+      <w:r>
+        <w:rPr>
+          <w:rFonts w:ascii="Times New Roman" w:hAnsi="Times New Roman" w:cs="Times New Roman" w:hint="cs"/>
+          <w:noProof/>
+          <w:rtl/>
+        </w:rPr>
+        <w:t xml:space="preserve"> של הסוכן שלי הוא:</w:t>
+      </w:r>
+    </w:p>
+    <w:p>
+      <w:pPr>
+        <w:pStyle w:val="ListParagraph"/>
+        <w:bidi/>
+        <w:ind w:left="1080"/>
+        <w:jc w:val="center"/>
+        <w:rPr>
+          <w:rFonts w:ascii="Times New Roman" w:hAnsi="Times New Roman" w:cs="Times New Roman"/>
+          <w:noProof/>
+          <w:rtl/>
+        </w:rPr>
+      </w:pPr>
+      <w:r>
+        <w:rPr>
+          <w:rFonts w:ascii="Times New Roman" w:hAnsi="Times New Roman" w:cs="Times New Roman"/>
+          <w:noProof/>
+          <w:rtl/>
+        </w:rPr>
+        <w:drawing>
+          <wp:inline distT="0" distB="0" distL="0" distR="0" wp14:anchorId="72907BA4" wp14:editId="0F5195E2">
+            <wp:extent cx="1653235" cy="1653235"/>
+            <wp:effectExtent l="0" t="0" r="4445" b="4445"/>
+            <wp:docPr id="10" name="Picture 10"/>
+            <wp:cNvGraphicFramePr>
+              <a:graphicFrameLocks xmlns:a="http://schemas.openxmlformats.org/drawingml/2006/main" noChangeAspect="1"/>
+            </wp:cNvGraphicFramePr>
+            <a:graphic xmlns:a="http://schemas.openxmlformats.org/drawingml/2006/main">
+              <a:graphicData uri="http://schemas.openxmlformats.org/drawingml/2006/picture">
+                <pic:pic xmlns:pic="http://schemas.openxmlformats.org/drawingml/2006/picture">
+                  <pic:nvPicPr>
+                    <pic:cNvPr id="1" name=""/>
+                    <pic:cNvPicPr/>
+                  </pic:nvPicPr>
+                  <pic:blipFill>
+                    <a:blip r:embed="rId44"/>
+                    <a:stretch>
+                      <a:fillRect/>
+                    </a:stretch>
+                  </pic:blipFill>
+                  <pic:spPr>
+                    <a:xfrm>
+                      <a:off x="0" y="0"/>
+                      <a:ext cx="1673423" cy="1673423"/>
+                    </a:xfrm>
+                    <a:prstGeom prst="rect">
+                      <a:avLst/>
+                    </a:prstGeom>
+                  </pic:spPr>
+                </pic:pic>
+              </a:graphicData>
+            </a:graphic>
+          </wp:inline>
+        </w:drawing>
+      </w:r>
+    </w:p>
+    <w:p>
+      <w:pPr>
+        <w:pStyle w:val="ListParagraph"/>
+        <w:bidi/>
+        <w:ind w:left="1080"/>
+        <w:rPr>
+          <w:rFonts w:ascii="Times New Roman" w:hAnsi="Times New Roman" w:cs="Times New Roman"/>
+          <w:noProof/>
+          <w:rtl/>
+        </w:rPr>
+      </w:pPr>
+      <w:r>
+        <w:rPr>
+          <w:rFonts w:ascii="Times New Roman" w:hAnsi="Times New Roman" w:cs="Times New Roman" w:hint="cs"/>
+          <w:noProof/>
+          <w:rtl/>
+        </w:rPr>
+        <w:t>כעת קל לראות שהסוכן שלנו לא ינסה לחסום את היריב אלא ייקח את הפרי הקרוב אליו בעוד שאם היה מעמיק אפילו בצעד בודד היה חוסם את היריב ולוקח את "השלל" לעצמו ובכך מנצח.</w:t>
+      </w:r>
+    </w:p>
+    <w:p>
+      <w:pPr>
+        <w:pStyle w:val="ListParagraph"/>
+        <w:bidi/>
+        <w:ind w:left="1080"/>
+        <w:rPr>
+          <w:rFonts w:ascii="Times New Roman" w:hAnsi="Times New Roman" w:cs="Times New Roman"/>
+          <w:noProof/>
+        </w:rPr>
+      </w:pPr>
+    </w:p>
+    <w:p>
+      <w:pPr>
+        <w:pStyle w:val="ListParagraph"/>
+        <w:numPr>
+          <w:ilvl w:val="0"/>
+          <w:numId w:val="1"/>
+        </w:numPr>
+        <w:bidi/>
+        <w:rPr>
+          <w:rFonts w:ascii="Times New Roman" w:hAnsi="Times New Roman" w:cs="Times New Roman"/>
+          <w:noProof/>
+        </w:rPr>
+      </w:pPr>
+      <w:r>
+        <w:rPr>
+          <w:rFonts w:ascii="Times New Roman" w:hAnsi="Times New Roman" w:cs="Times New Roman" w:hint="cs"/>
+          <w:noProof/>
+          <w:rtl/>
+        </w:rPr>
+        <w:t>ג</w:t>
+      </w:r>
+    </w:p>
+    <w:p>
+      <w:pPr>
+        <w:pStyle w:val="ListParagraph"/>
+        <w:numPr>
+          <w:ilvl w:val="0"/>
+          <w:numId w:val="1"/>
+        </w:numPr>
+        <w:bidi/>
+        <w:rPr>
+          <w:rFonts w:ascii="Times New Roman" w:hAnsi="Times New Roman" w:cs="Times New Roman"/>
+          <w:noProof/>
+        </w:rPr>
+      </w:pPr>
+      <w:r>
+        <w:rPr>
+          <w:rFonts w:ascii="Times New Roman" w:hAnsi="Times New Roman" w:cs="Times New Roman" w:hint="cs"/>
+          <w:noProof/>
+          <w:rtl/>
+        </w:rPr>
+        <w:t>ג</w:t>
+      </w:r>
+    </w:p>
+    <w:p>
+      <w:pPr>
+        <w:pStyle w:val="ListParagraph"/>
+        <w:numPr>
+          <w:ilvl w:val="0"/>
+          <w:numId w:val="1"/>
+        </w:numPr>
+        <w:bidi/>
+        <w:rPr>
+          <w:rFonts w:ascii="Times New Roman" w:hAnsi="Times New Roman" w:cs="Times New Roman" w:hint="cs"/>
+          <w:noProof/>
+          <w:highlight w:val="yellow"/>
+          <w:rtl/>
+        </w:rPr>
+      </w:pPr>
+      <w:r>
+        <w:rPr>
+          <w:rFonts w:ascii="Times New Roman" w:hAnsi="Times New Roman" w:cs="Times New Roman"/>
+          <w:noProof/>
+          <w:highlight w:val="yellow"/>
+          <w:rtl/>
+        </w:rPr>
+        <w:t xml:space="preserve">החלטתו תשפיע על שאר המהלכים כייון שלכל מהלך יש </w:t>
+      </w:r>
+      <w:r>
+        <w:rPr>
+          <w:rFonts w:ascii="Times New Roman" w:hAnsi="Times New Roman" w:cs="Times New Roman"/>
+          <w:noProof/>
+          <w:highlight w:val="yellow"/>
+        </w:rPr>
+        <w:t>B/M</w:t>
+      </w:r>
+      <w:r>
+        <w:rPr>
+          <w:rFonts w:ascii="Times New Roman" w:hAnsi="Times New Roman" w:cs="Times New Roman"/>
+          <w:noProof/>
+          <w:highlight w:val="yellow"/>
+          <w:rtl/>
+        </w:rPr>
+        <w:t xml:space="preserve"> דקות לחישוב ולכן כל מהלך יכול להגיע לעומק של </w:t>
+      </w:r>
+      <w:r>
+        <w:rPr>
+          <w:rFonts w:ascii="Times New Roman" w:hAnsi="Times New Roman" w:cs="Times New Roman"/>
+          <w:noProof/>
+          <w:highlight w:val="yellow"/>
+        </w:rPr>
+        <w:t>D</w:t>
+      </w:r>
+      <w:r>
+        <w:rPr>
+          <w:rFonts w:ascii="Times New Roman" w:hAnsi="Times New Roman" w:cs="Times New Roman"/>
+          <w:noProof/>
+          <w:highlight w:val="yellow"/>
+          <w:rtl/>
+        </w:rPr>
+        <w:t xml:space="preserve"> אך אם נעמיק בצעד הראשון ב</w:t>
+      </w:r>
+      <w:r>
+        <w:rPr>
+          <w:rFonts w:ascii="Times New Roman" w:hAnsi="Times New Roman" w:cs="Times New Roman"/>
+          <w:noProof/>
+          <w:highlight w:val="yellow"/>
+        </w:rPr>
+        <w:t>D+1</w:t>
+      </w:r>
+      <w:r>
+        <w:rPr>
+          <w:rFonts w:ascii="Times New Roman" w:hAnsi="Times New Roman" w:cs="Times New Roman"/>
+          <w:noProof/>
+          <w:highlight w:val="yellow"/>
+          <w:rtl/>
+        </w:rPr>
+        <w:t xml:space="preserve"> נגרום לכך שנקטין את הזמן של שאר המהלכים</w:t>
+      </w:r>
+    </w:p>
+    <w:p>
+      <w:pPr>
+        <w:pStyle w:val="ListParagraph"/>
+        <w:bidi/>
+        <w:ind w:left="1080"/>
+        <w:rPr>
+          <w:rFonts w:ascii="Times New Roman" w:hAnsi="Times New Roman" w:cs="Times New Roman"/>
+          <w:noProof/>
+          <w:rtl/>
+        </w:rPr>
+      </w:pPr>
+    </w:p>
+    <w:p>
+      <w:pPr>
+        <w:pStyle w:val="ListParagraph"/>
+        <w:bidi/>
+        <w:ind w:left="1080"/>
+        <w:rPr>
+          <w:rFonts w:ascii="Times New Roman" w:hAnsi="Times New Roman" w:cs="Times New Roman"/>
+          <w:noProof/>
+          <w:rtl/>
+        </w:rPr>
+      </w:pPr>
+    </w:p>
+    <w:p>
+      <w:pPr>
+        <w:pStyle w:val="ListParagraph"/>
+        <w:bidi/>
+        <w:ind w:left="1080"/>
+        <w:rPr>
+          <w:rFonts w:ascii="Times New Roman" w:hAnsi="Times New Roman" w:cs="Times New Roman"/>
+          <w:noProof/>
+          <w:rtl/>
+        </w:rPr>
+      </w:pPr>
+    </w:p>
+    <w:p>
+      <w:pPr>
+        <w:pStyle w:val="ListParagraph"/>
+        <w:bidi/>
+        <w:ind w:left="1080"/>
+        <w:rPr>
+          <w:rFonts w:ascii="Times New Roman" w:hAnsi="Times New Roman" w:cs="Times New Roman"/>
+          <w:noProof/>
+          <w:rtl/>
+        </w:rPr>
+      </w:pPr>
+    </w:p>
+    <w:p>
+      <w:pPr>
+        <w:pStyle w:val="ListParagraph"/>
+        <w:bidi/>
+        <w:ind w:left="1080"/>
+        <w:rPr>
+          <w:rFonts w:ascii="Times New Roman" w:hAnsi="Times New Roman" w:cs="Times New Roman"/>
+          <w:noProof/>
+          <w:rtl/>
+        </w:rPr>
+      </w:pPr>
+    </w:p>
+    <w:p>
+      <w:pPr>
+        <w:pStyle w:val="ListParagraph"/>
+        <w:bidi/>
+        <w:ind w:left="1080"/>
+        <w:rPr>
+          <w:rFonts w:ascii="Times New Roman" w:hAnsi="Times New Roman" w:cs="Times New Roman"/>
+          <w:noProof/>
+          <w:rtl/>
+        </w:rPr>
+      </w:pPr>
+    </w:p>
+    <w:p>
+      <w:pPr>
+        <w:pStyle w:val="ListParagraph"/>
+        <w:bidi/>
+        <w:rPr>
+          <w:rFonts w:ascii="Times New Roman" w:hAnsi="Times New Roman" w:cs="Times New Roman" w:hint="cs"/>
+          <w:noProof/>
         </w:rPr>
       </w:pPr>
     </w:p>
@@ -3941,6 +5608,119 @@
     </w:lvl>
   </w:abstractNum>
   <w:abstractNum w:abstractNumId="1" w15:restartNumberingAfterBreak="0">
+    <w:nsid w:val="193F2EE7"/>
+    <w:multiLevelType w:val="hybridMultilevel"/>
+    <w:tmpl w:val="B34E6660"/>
+    <w:lvl w:ilvl="0" w:tplc="D2E08214">
+      <w:start w:val="1"/>
+      <w:numFmt w:val="hebrew1"/>
+      <w:lvlText w:val="%1."/>
+      <w:lvlJc w:val="left"/>
+      <w:pPr>
+        <w:ind w:left="1080" w:hanging="360"/>
+      </w:pPr>
+      <w:rPr>
+        <w:rFonts w:ascii="Times New Roman" w:eastAsiaTheme="minorHAnsi" w:hAnsi="Times New Roman" w:cs="Times New Roman"/>
+      </w:rPr>
+    </w:lvl>
+    <w:lvl w:ilvl="1" w:tplc="04090003" w:tentative="1">
+      <w:start w:val="1"/>
+      <w:numFmt w:val="bullet"/>
+      <w:lvlText w:val="o"/>
+      <w:lvlJc w:val="left"/>
+      <w:pPr>
+        <w:ind w:left="1800" w:hanging="360"/>
+      </w:pPr>
+      <w:rPr>
+        <w:rFonts w:ascii="Courier New" w:hAnsi="Courier New" w:cs="Courier New" w:hint="default"/>
+      </w:rPr>
+    </w:lvl>
+    <w:lvl w:ilvl="2" w:tplc="04090005" w:tentative="1">
+      <w:start w:val="1"/>
+      <w:numFmt w:val="bullet"/>
+      <w:lvlText w:val=""/>
+      <w:lvlJc w:val="left"/>
+      <w:pPr>
+        <w:ind w:left="2520" w:hanging="360"/>
+      </w:pPr>
+      <w:rPr>
+        <w:rFonts w:ascii="Wingdings" w:hAnsi="Wingdings" w:hint="default"/>
+      </w:rPr>
+    </w:lvl>
+    <w:lvl w:ilvl="3" w:tplc="04090001" w:tentative="1">
+      <w:start w:val="1"/>
+      <w:numFmt w:val="bullet"/>
+      <w:lvlText w:val=""/>
+      <w:lvlJc w:val="left"/>
+      <w:pPr>
+        <w:ind w:left="3240" w:hanging="360"/>
+      </w:pPr>
+      <w:rPr>
+        <w:rFonts w:ascii="Symbol" w:hAnsi="Symbol" w:hint="default"/>
+      </w:rPr>
+    </w:lvl>
+    <w:lvl w:ilvl="4" w:tplc="04090003" w:tentative="1">
+      <w:start w:val="1"/>
+      <w:numFmt w:val="bullet"/>
+      <w:lvlText w:val="o"/>
+      <w:lvlJc w:val="left"/>
+      <w:pPr>
+        <w:ind w:left="3960" w:hanging="360"/>
+      </w:pPr>
+      <w:rPr>
+        <w:rFonts w:ascii="Courier New" w:hAnsi="Courier New" w:cs="Courier New" w:hint="default"/>
+      </w:rPr>
+    </w:lvl>
+    <w:lvl w:ilvl="5" w:tplc="04090005" w:tentative="1">
+      <w:start w:val="1"/>
+      <w:numFmt w:val="bullet"/>
+      <w:lvlText w:val=""/>
+      <w:lvlJc w:val="left"/>
+      <w:pPr>
+        <w:ind w:left="4680" w:hanging="360"/>
+      </w:pPr>
+      <w:rPr>
+        <w:rFonts w:ascii="Wingdings" w:hAnsi="Wingdings" w:hint="default"/>
+      </w:rPr>
+    </w:lvl>
+    <w:lvl w:ilvl="6" w:tplc="04090001" w:tentative="1">
+      <w:start w:val="1"/>
+      <w:numFmt w:val="bullet"/>
+      <w:lvlText w:val=""/>
+      <w:lvlJc w:val="left"/>
+      <w:pPr>
+        <w:ind w:left="5400" w:hanging="360"/>
+      </w:pPr>
+      <w:rPr>
+        <w:rFonts w:ascii="Symbol" w:hAnsi="Symbol" w:hint="default"/>
+      </w:rPr>
+    </w:lvl>
+    <w:lvl w:ilvl="7" w:tplc="04090003" w:tentative="1">
+      <w:start w:val="1"/>
+      <w:numFmt w:val="bullet"/>
+      <w:lvlText w:val="o"/>
+      <w:lvlJc w:val="left"/>
+      <w:pPr>
+        <w:ind w:left="6120" w:hanging="360"/>
+      </w:pPr>
+      <w:rPr>
+        <w:rFonts w:ascii="Courier New" w:hAnsi="Courier New" w:cs="Courier New" w:hint="default"/>
+      </w:rPr>
+    </w:lvl>
+    <w:lvl w:ilvl="8" w:tplc="04090005" w:tentative="1">
+      <w:start w:val="1"/>
+      <w:numFmt w:val="bullet"/>
+      <w:lvlText w:val=""/>
+      <w:lvlJc w:val="left"/>
+      <w:pPr>
+        <w:ind w:left="6840" w:hanging="360"/>
+      </w:pPr>
+      <w:rPr>
+        <w:rFonts w:ascii="Wingdings" w:hAnsi="Wingdings" w:hint="default"/>
+      </w:rPr>
+    </w:lvl>
+  </w:abstractNum>
+  <w:abstractNum w:abstractNumId="2" w15:restartNumberingAfterBreak="0">
     <w:nsid w:val="1BB2455A"/>
     <w:multiLevelType w:val="hybridMultilevel"/>
     <w:tmpl w:val="BAA4A8C2"/>
@@ -4053,7 +5833,7 @@
       </w:rPr>
     </w:lvl>
   </w:abstractNum>
-  <w:abstractNum w:abstractNumId="2" w15:restartNumberingAfterBreak="0">
+  <w:abstractNum w:abstractNumId="3" w15:restartNumberingAfterBreak="0">
     <w:nsid w:val="2A146BE8"/>
     <w:multiLevelType w:val="hybridMultilevel"/>
     <w:tmpl w:val="FBD8363A"/>
@@ -4142,7 +5922,7 @@
       </w:pPr>
     </w:lvl>
   </w:abstractNum>
-  <w:abstractNum w:abstractNumId="3" w15:restartNumberingAfterBreak="0">
+  <w:abstractNum w:abstractNumId="4" w15:restartNumberingAfterBreak="0">
     <w:nsid w:val="2D571443"/>
     <w:multiLevelType w:val="hybridMultilevel"/>
     <w:tmpl w:val="CA00FF1A"/>
@@ -4231,7 +6011,7 @@
       </w:pPr>
     </w:lvl>
   </w:abstractNum>
-  <w:abstractNum w:abstractNumId="4" w15:restartNumberingAfterBreak="0">
+  <w:abstractNum w:abstractNumId="5" w15:restartNumberingAfterBreak="0">
     <w:nsid w:val="2E610C74"/>
     <w:multiLevelType w:val="hybridMultilevel"/>
     <w:tmpl w:val="0646F086"/>
@@ -4320,7 +6100,96 @@
       </w:pPr>
     </w:lvl>
   </w:abstractNum>
-  <w:abstractNum w:abstractNumId="5" w15:restartNumberingAfterBreak="0">
+  <w:abstractNum w:abstractNumId="6" w15:restartNumberingAfterBreak="0">
+    <w:nsid w:val="36953A59"/>
+    <w:multiLevelType w:val="hybridMultilevel"/>
+    <w:tmpl w:val="F204347C"/>
+    <w:lvl w:ilvl="0" w:tplc="34BEBCFE">
+      <w:start w:val="1"/>
+      <w:numFmt w:val="decimal"/>
+      <w:lvlText w:val="%1."/>
+      <w:lvlJc w:val="left"/>
+      <w:pPr>
+        <w:ind w:left="1080" w:hanging="360"/>
+      </w:pPr>
+      <w:rPr>
+        <w:rFonts w:hint="default"/>
+      </w:rPr>
+    </w:lvl>
+    <w:lvl w:ilvl="1" w:tplc="04090019" w:tentative="1">
+      <w:start w:val="1"/>
+      <w:numFmt w:val="lowerLetter"/>
+      <w:lvlText w:val="%2."/>
+      <w:lvlJc w:val="left"/>
+      <w:pPr>
+        <w:ind w:left="1800" w:hanging="360"/>
+      </w:pPr>
+    </w:lvl>
+    <w:lvl w:ilvl="2" w:tplc="0409001B" w:tentative="1">
+      <w:start w:val="1"/>
+      <w:numFmt w:val="lowerRoman"/>
+      <w:lvlText w:val="%3."/>
+      <w:lvlJc w:val="right"/>
+      <w:pPr>
+        <w:ind w:left="2520" w:hanging="180"/>
+      </w:pPr>
+    </w:lvl>
+    <w:lvl w:ilvl="3" w:tplc="0409000F" w:tentative="1">
+      <w:start w:val="1"/>
+      <w:numFmt w:val="decimal"/>
+      <w:lvlText w:val="%4."/>
+      <w:lvlJc w:val="left"/>
+      <w:pPr>
+        <w:ind w:left="3240" w:hanging="360"/>
+      </w:pPr>
+    </w:lvl>
+    <w:lvl w:ilvl="4" w:tplc="04090019" w:tentative="1">
+      <w:start w:val="1"/>
+      <w:numFmt w:val="lowerLetter"/>
+      <w:lvlText w:val="%5."/>
+      <w:lvlJc w:val="left"/>
+      <w:pPr>
+        <w:ind w:left="3960" w:hanging="360"/>
+      </w:pPr>
+    </w:lvl>
+    <w:lvl w:ilvl="5" w:tplc="0409001B" w:tentative="1">
+      <w:start w:val="1"/>
+      <w:numFmt w:val="lowerRoman"/>
+      <w:lvlText w:val="%6."/>
+      <w:lvlJc w:val="right"/>
+      <w:pPr>
+        <w:ind w:left="4680" w:hanging="180"/>
+      </w:pPr>
+    </w:lvl>
+    <w:lvl w:ilvl="6" w:tplc="0409000F" w:tentative="1">
+      <w:start w:val="1"/>
+      <w:numFmt w:val="decimal"/>
+      <w:lvlText w:val="%7."/>
+      <w:lvlJc w:val="left"/>
+      <w:pPr>
+        <w:ind w:left="5400" w:hanging="360"/>
+      </w:pPr>
+    </w:lvl>
+    <w:lvl w:ilvl="7" w:tplc="04090019" w:tentative="1">
+      <w:start w:val="1"/>
+      <w:numFmt w:val="lowerLetter"/>
+      <w:lvlText w:val="%8."/>
+      <w:lvlJc w:val="left"/>
+      <w:pPr>
+        <w:ind w:left="6120" w:hanging="360"/>
+      </w:pPr>
+    </w:lvl>
+    <w:lvl w:ilvl="8" w:tplc="0409001B" w:tentative="1">
+      <w:start w:val="1"/>
+      <w:numFmt w:val="lowerRoman"/>
+      <w:lvlText w:val="%9."/>
+      <w:lvlJc w:val="right"/>
+      <w:pPr>
+        <w:ind w:left="6840" w:hanging="180"/>
+      </w:pPr>
+    </w:lvl>
+  </w:abstractNum>
+  <w:abstractNum w:abstractNumId="7" w15:restartNumberingAfterBreak="0">
     <w:nsid w:val="3E587A3A"/>
     <w:multiLevelType w:val="hybridMultilevel"/>
     <w:tmpl w:val="F6049254"/>
@@ -4410,7 +6279,7 @@
       </w:pPr>
     </w:lvl>
   </w:abstractNum>
-  <w:abstractNum w:abstractNumId="6" w15:restartNumberingAfterBreak="0">
+  <w:abstractNum w:abstractNumId="8" w15:restartNumberingAfterBreak="0">
     <w:nsid w:val="449E1F42"/>
     <w:multiLevelType w:val="hybridMultilevel"/>
     <w:tmpl w:val="D2F20CEC"/>
@@ -4499,7 +6368,7 @@
       </w:pPr>
     </w:lvl>
   </w:abstractNum>
-  <w:abstractNum w:abstractNumId="7" w15:restartNumberingAfterBreak="0">
+  <w:abstractNum w:abstractNumId="9" w15:restartNumberingAfterBreak="0">
     <w:nsid w:val="476F2772"/>
     <w:multiLevelType w:val="hybridMultilevel"/>
     <w:tmpl w:val="232A5164"/>
@@ -4588,7 +6457,7 @@
       </w:pPr>
     </w:lvl>
   </w:abstractNum>
-  <w:abstractNum w:abstractNumId="8" w15:restartNumberingAfterBreak="0">
+  <w:abstractNum w:abstractNumId="10" w15:restartNumberingAfterBreak="0">
     <w:nsid w:val="523754A7"/>
     <w:multiLevelType w:val="hybridMultilevel"/>
     <w:tmpl w:val="842878BE"/>
@@ -4701,7 +6570,7 @@
       </w:rPr>
     </w:lvl>
   </w:abstractNum>
-  <w:abstractNum w:abstractNumId="9" w15:restartNumberingAfterBreak="0">
+  <w:abstractNum w:abstractNumId="11" w15:restartNumberingAfterBreak="0">
     <w:nsid w:val="595F48E3"/>
     <w:multiLevelType w:val="hybridMultilevel"/>
     <w:tmpl w:val="14B6CC28"/>
@@ -4791,7 +6660,120 @@
       </w:pPr>
     </w:lvl>
   </w:abstractNum>
-  <w:abstractNum w:abstractNumId="10" w15:restartNumberingAfterBreak="0">
+  <w:abstractNum w:abstractNumId="12" w15:restartNumberingAfterBreak="0">
+    <w:nsid w:val="6DAD5C95"/>
+    <w:multiLevelType w:val="hybridMultilevel"/>
+    <w:tmpl w:val="B34E6660"/>
+    <w:lvl w:ilvl="0" w:tplc="D2E08214">
+      <w:start w:val="1"/>
+      <w:numFmt w:val="hebrew1"/>
+      <w:lvlText w:val="%1."/>
+      <w:lvlJc w:val="left"/>
+      <w:pPr>
+        <w:ind w:left="1080" w:hanging="360"/>
+      </w:pPr>
+      <w:rPr>
+        <w:rFonts w:ascii="Times New Roman" w:eastAsiaTheme="minorHAnsi" w:hAnsi="Times New Roman" w:cs="Times New Roman"/>
+      </w:rPr>
+    </w:lvl>
+    <w:lvl w:ilvl="1" w:tplc="04090003" w:tentative="1">
+      <w:start w:val="1"/>
+      <w:numFmt w:val="bullet"/>
+      <w:lvlText w:val="o"/>
+      <w:lvlJc w:val="left"/>
+      <w:pPr>
+        <w:ind w:left="1800" w:hanging="360"/>
+      </w:pPr>
+      <w:rPr>
+        <w:rFonts w:ascii="Courier New" w:hAnsi="Courier New" w:cs="Courier New" w:hint="default"/>
+      </w:rPr>
+    </w:lvl>
+    <w:lvl w:ilvl="2" w:tplc="04090005" w:tentative="1">
+      <w:start w:val="1"/>
+      <w:numFmt w:val="bullet"/>
+      <w:lvlText w:val=""/>
+      <w:lvlJc w:val="left"/>
+      <w:pPr>
+        <w:ind w:left="2520" w:hanging="360"/>
+      </w:pPr>
+      <w:rPr>
+        <w:rFonts w:ascii="Wingdings" w:hAnsi="Wingdings" w:hint="default"/>
+      </w:rPr>
+    </w:lvl>
+    <w:lvl w:ilvl="3" w:tplc="04090001" w:tentative="1">
+      <w:start w:val="1"/>
+      <w:numFmt w:val="bullet"/>
+      <w:lvlText w:val=""/>
+      <w:lvlJc w:val="left"/>
+      <w:pPr>
+        <w:ind w:left="3240" w:hanging="360"/>
+      </w:pPr>
+      <w:rPr>
+        <w:rFonts w:ascii="Symbol" w:hAnsi="Symbol" w:hint="default"/>
+      </w:rPr>
+    </w:lvl>
+    <w:lvl w:ilvl="4" w:tplc="04090003" w:tentative="1">
+      <w:start w:val="1"/>
+      <w:numFmt w:val="bullet"/>
+      <w:lvlText w:val="o"/>
+      <w:lvlJc w:val="left"/>
+      <w:pPr>
+        <w:ind w:left="3960" w:hanging="360"/>
+      </w:pPr>
+      <w:rPr>
+        <w:rFonts w:ascii="Courier New" w:hAnsi="Courier New" w:cs="Courier New" w:hint="default"/>
+      </w:rPr>
+    </w:lvl>
+    <w:lvl w:ilvl="5" w:tplc="04090005" w:tentative="1">
+      <w:start w:val="1"/>
+      <w:numFmt w:val="bullet"/>
+      <w:lvlText w:val=""/>
+      <w:lvlJc w:val="left"/>
+      <w:pPr>
+        <w:ind w:left="4680" w:hanging="360"/>
+      </w:pPr>
+      <w:rPr>
+        <w:rFonts w:ascii="Wingdings" w:hAnsi="Wingdings" w:hint="default"/>
+      </w:rPr>
+    </w:lvl>
+    <w:lvl w:ilvl="6" w:tplc="04090001" w:tentative="1">
+      <w:start w:val="1"/>
+      <w:numFmt w:val="bullet"/>
+      <w:lvlText w:val=""/>
+      <w:lvlJc w:val="left"/>
+      <w:pPr>
+        <w:ind w:left="5400" w:hanging="360"/>
+      </w:pPr>
+      <w:rPr>
+        <w:rFonts w:ascii="Symbol" w:hAnsi="Symbol" w:hint="default"/>
+      </w:rPr>
+    </w:lvl>
+    <w:lvl w:ilvl="7" w:tplc="04090003" w:tentative="1">
+      <w:start w:val="1"/>
+      <w:numFmt w:val="bullet"/>
+      <w:lvlText w:val="o"/>
+      <w:lvlJc w:val="left"/>
+      <w:pPr>
+        <w:ind w:left="6120" w:hanging="360"/>
+      </w:pPr>
+      <w:rPr>
+        <w:rFonts w:ascii="Courier New" w:hAnsi="Courier New" w:cs="Courier New" w:hint="default"/>
+      </w:rPr>
+    </w:lvl>
+    <w:lvl w:ilvl="8" w:tplc="04090005" w:tentative="1">
+      <w:start w:val="1"/>
+      <w:numFmt w:val="bullet"/>
+      <w:lvlText w:val=""/>
+      <w:lvlJc w:val="left"/>
+      <w:pPr>
+        <w:ind w:left="6840" w:hanging="360"/>
+      </w:pPr>
+      <w:rPr>
+        <w:rFonts w:ascii="Wingdings" w:hAnsi="Wingdings" w:hint="default"/>
+      </w:rPr>
+    </w:lvl>
+  </w:abstractNum>
+  <w:abstractNum w:abstractNumId="13" w15:restartNumberingAfterBreak="0">
     <w:nsid w:val="70095D0D"/>
     <w:multiLevelType w:val="hybridMultilevel"/>
     <w:tmpl w:val="547EE7C2"/>
@@ -4881,37 +6863,46 @@
     </w:lvl>
   </w:abstractNum>
   <w:num w:numId="1">
-    <w:abstractNumId w:val="6"/>
+    <w:abstractNumId w:val="8"/>
   </w:num>
   <w:num w:numId="2">
-    <w:abstractNumId w:val="1"/>
+    <w:abstractNumId w:val="2"/>
   </w:num>
   <w:num w:numId="3">
-    <w:abstractNumId w:val="4"/>
+    <w:abstractNumId w:val="5"/>
   </w:num>
   <w:num w:numId="4">
-    <w:abstractNumId w:val="10"/>
+    <w:abstractNumId w:val="13"/>
   </w:num>
   <w:num w:numId="5">
-    <w:abstractNumId w:val="3"/>
+    <w:abstractNumId w:val="4"/>
   </w:num>
   <w:num w:numId="6">
     <w:abstractNumId w:val="0"/>
   </w:num>
   <w:num w:numId="7">
-    <w:abstractNumId w:val="8"/>
+    <w:abstractNumId w:val="10"/>
   </w:num>
   <w:num w:numId="8">
+    <w:abstractNumId w:val="9"/>
+  </w:num>
+  <w:num w:numId="9">
+    <w:abstractNumId w:val="3"/>
+  </w:num>
+  <w:num w:numId="10">
+    <w:abstractNumId w:val="11"/>
+  </w:num>
+  <w:num w:numId="11">
     <w:abstractNumId w:val="7"/>
   </w:num>
-  <w:num w:numId="9">
-    <w:abstractNumId w:val="2"/>
+  <w:num w:numId="12">
+    <w:abstractNumId w:val="1"/>
   </w:num>
-  <w:num w:numId="10">
-    <w:abstractNumId w:val="9"/>
+  <w:num w:numId="13">
+    <w:abstractNumId w:val="12"/>
   </w:num>
-  <w:num w:numId="11">
-    <w:abstractNumId w:val="5"/>
+  <w:num w:numId="14">
+    <w:abstractNumId w:val="6"/>
   </w:num>
 </w:numbering>
 </file>
@@ -5311,17 +7302,17 @@
     <w:lsdException w:name="Unresolved Mention" w:semiHidden="1" w:unhideWhenUsed="1"/>
     <w:lsdException w:name="Smart Link" w:semiHidden="1" w:unhideWhenUsed="1"/>
   </w:latentStyles>
-  <w:style w:type="paragraph" w:default="1" w:styleId="a">
+  <w:style w:type="paragraph" w:default="1" w:styleId="Normal">
     <w:name w:val="Normal"/>
     <w:qFormat/>
   </w:style>
-  <w:style w:type="character" w:default="1" w:styleId="a0">
+  <w:style w:type="character" w:default="1" w:styleId="DefaultParagraphFont">
     <w:name w:val="Default Paragraph Font"/>
     <w:uiPriority w:val="1"/>
     <w:semiHidden/>
     <w:unhideWhenUsed/>
   </w:style>
-  <w:style w:type="table" w:default="1" w:styleId="a1">
+  <w:style w:type="table" w:default="1" w:styleId="TableNormal">
     <w:name w:val="Normal Table"/>
     <w:uiPriority w:val="99"/>
     <w:semiHidden/>
@@ -5336,15 +7327,15 @@
       </w:tblCellMar>
     </w:tblPr>
   </w:style>
-  <w:style w:type="numbering" w:default="1" w:styleId="a2">
+  <w:style w:type="numbering" w:default="1" w:styleId="NoList">
     <w:name w:val="No List"/>
     <w:uiPriority w:val="99"/>
     <w:semiHidden/>
     <w:unhideWhenUsed/>
   </w:style>
-  <w:style w:type="paragraph" w:styleId="a3">
+  <w:style w:type="paragraph" w:styleId="ListParagraph">
     <w:name w:val="List Paragraph"/>
-    <w:basedOn w:val="a"/>
+    <w:basedOn w:val="Normal"/>
     <w:uiPriority w:val="34"/>
     <w:qFormat/>
     <w:rsid w:val="00257148"/>
@@ -5353,9 +7344,9 @@
       <w:contextualSpacing/>
     </w:pPr>
   </w:style>
-  <w:style w:type="table" w:styleId="a4">
+  <w:style w:type="table" w:styleId="TableGrid">
     <w:name w:val="Table Grid"/>
-    <w:basedOn w:val="a1"/>
+    <w:basedOn w:val="TableNormal"/>
     <w:uiPriority w:val="39"/>
     <w:rsid w:val="00D07491"/>
     <w:pPr>
@@ -5372,9 +7363,9 @@
       </w:tblBorders>
     </w:tblPr>
   </w:style>
-  <w:style w:type="table" w:styleId="5-5">
+  <w:style w:type="table" w:styleId="GridTable5Dark-Accent5">
     <w:name w:val="Grid Table 5 Dark Accent 5"/>
-    <w:basedOn w:val="a1"/>
+    <w:basedOn w:val="TableNormal"/>
     <w:uiPriority w:val="50"/>
     <w:rsid w:val="00CC1C33"/>
     <w:pPr>

</xml_diff>

<commit_message>
HW2 question don't remember dear gawd
</commit_message>
<xml_diff>
--- a/HW2/AI2_315836569_208536284.docx
+++ b/HW2/AI2_315836569_208536284.docx
@@ -2,20 +2,6 @@
 <file path=word/document.xml><?xml version="1.0" encoding="utf-8"?>
 <w:document xmlns:wpc="http://schemas.microsoft.com/office/word/2010/wordprocessingCanvas" xmlns:cx="http://schemas.microsoft.com/office/drawing/2014/chartex" xmlns:cx1="http://schemas.microsoft.com/office/drawing/2015/9/8/chartex" xmlns:cx2="http://schemas.microsoft.com/office/drawing/2015/10/21/chartex" xmlns:cx3="http://schemas.microsoft.com/office/drawing/2016/5/9/chartex" xmlns:cx4="http://schemas.microsoft.com/office/drawing/2016/5/10/chartex" xmlns:cx5="http://schemas.microsoft.com/office/drawing/2016/5/11/chartex" xmlns:cx6="http://schemas.microsoft.com/office/drawing/2016/5/12/chartex" xmlns:cx7="http://schemas.microsoft.com/office/drawing/2016/5/13/chartex" xmlns:cx8="http://schemas.microsoft.com/office/drawing/2016/5/14/chartex" xmlns:mc="http://schemas.openxmlformats.org/markup-compatibility/2006" xmlns:aink="http://schemas.microsoft.com/office/drawing/2016/ink" xmlns:am3d="http://schemas.microsoft.com/office/drawing/2017/model3d" xmlns:o="urn:schemas-microsoft-com:office:office" xmlns:r="http://schemas.openxmlformats.org/officeDocument/2006/relationships" xmlns:m="http://schemas.openxmlformats.org/officeDocument/2006/math" xmlns:v="urn:schemas-microsoft-com:vml" xmlns:wp14="http://schemas.microsoft.com/office/word/2010/wordprocessingDrawing" xmlns:wp="http://schemas.openxmlformats.org/drawingml/2006/wordprocessingDrawing" xmlns:w10="urn:schemas-microsoft-com:office:word" xmlns:w="http://schemas.openxmlformats.org/wordprocessingml/2006/main" xmlns:w14="http://schemas.microsoft.com/office/word/2010/wordml" xmlns:w15="http://schemas.microsoft.com/office/word/2012/wordml" xmlns:w16cex="http://schemas.microsoft.com/office/word/2018/wordml/cex" xmlns:w16cid="http://schemas.microsoft.com/office/word/2016/wordml/cid" xmlns:w16="http://schemas.microsoft.com/office/word/2018/wordml" xmlns:w16se="http://schemas.microsoft.com/office/word/2015/wordml/symex" xmlns:wpg="http://schemas.microsoft.com/office/word/2010/wordprocessingGroup" xmlns:wpi="http://schemas.microsoft.com/office/word/2010/wordprocessingInk" xmlns:wne="http://schemas.microsoft.com/office/word/2006/wordml" xmlns:wps="http://schemas.microsoft.com/office/word/2010/wordprocessingShape" mc:Ignorable="w14 w15 w16se w16cid w16 w16cex wp14">
   <w:body>
-    <w:p>
-      <w:pPr>
-        <w:bidi/>
-        <w:jc w:val="center"/>
-        <w:rPr>
-          <w:rFonts w:cstheme="minorHAnsi" w:hint="cs"/>
-          <w:b/>
-          <w:bCs/>
-          <w:sz w:val="52"/>
-          <w:szCs w:val="52"/>
-          <w:rtl/>
-        </w:rPr>
-      </w:pPr>
-    </w:p>
     <w:p>
       <w:pPr>
         <w:bidi/>
@@ -26,7 +12,6 @@
           <w:bCs/>
           <w:sz w:val="52"/>
           <w:szCs w:val="52"/>
-          <w:rtl/>
         </w:rPr>
       </w:pPr>
     </w:p>
@@ -40,9 +25,14 @@
           <w:bCs/>
           <w:sz w:val="52"/>
           <w:szCs w:val="52"/>
-        </w:rPr>
-      </w:pPr>
-      <w:r>
+          <w:rtl/>
+        </w:rPr>
+      </w:pPr>
+    </w:p>
+    <w:p>
+      <w:pPr>
+        <w:bidi/>
+        <w:jc w:val="center"/>
         <w:rPr>
           <w:rFonts w:cstheme="minorHAnsi"/>
           <w:b/>
@@ -50,6 +40,15 @@
           <w:sz w:val="52"/>
           <w:szCs w:val="52"/>
         </w:rPr>
+      </w:pPr>
+      <w:r>
+        <w:rPr>
+          <w:rFonts w:cstheme="minorHAnsi"/>
+          <w:b/>
+          <w:bCs/>
+          <w:sz w:val="52"/>
+          <w:szCs w:val="52"/>
+        </w:rPr>
         <w:t>Intro to AI HW2 – Dry:</w:t>
       </w:r>
     </w:p>
@@ -63,7 +62,6 @@
           <w:bCs/>
           <w:sz w:val="44"/>
           <w:szCs w:val="44"/>
-          <w:rtl/>
         </w:rPr>
       </w:pPr>
     </w:p>
@@ -315,7 +313,7 @@
     </w:p>
     <w:p>
       <w:pPr>
-        <w:pStyle w:val="a3"/>
+        <w:pStyle w:val="ListParagraph"/>
         <w:numPr>
           <w:ilvl w:val="0"/>
           <w:numId w:val="1"/>
@@ -337,7 +335,7 @@
     </w:p>
     <w:p>
       <w:pPr>
-        <w:pStyle w:val="a3"/>
+        <w:pStyle w:val="ListParagraph"/>
         <w:bidi/>
         <w:rPr>
           <w:rFonts w:ascii="Times New Roman" w:hAnsi="Times New Roman" w:cs="Times New Roman"/>
@@ -383,7 +381,7 @@
     </w:p>
     <w:p>
       <w:pPr>
-        <w:pStyle w:val="a3"/>
+        <w:pStyle w:val="ListParagraph"/>
         <w:bidi/>
         <w:rPr>
           <w:rFonts w:ascii="Times New Roman" w:hAnsi="Times New Roman" w:cs="Times New Roman"/>
@@ -411,7 +409,7 @@
     </w:p>
     <w:p>
       <w:pPr>
-        <w:pStyle w:val="a3"/>
+        <w:pStyle w:val="ListParagraph"/>
         <w:numPr>
           <w:ilvl w:val="0"/>
           <w:numId w:val="3"/>
@@ -450,7 +448,7 @@
     </w:p>
     <w:p>
       <w:pPr>
-        <w:pStyle w:val="a3"/>
+        <w:pStyle w:val="ListParagraph"/>
         <w:numPr>
           <w:ilvl w:val="0"/>
           <w:numId w:val="3"/>
@@ -490,7 +488,7 @@
     </w:p>
     <w:p>
       <w:pPr>
-        <w:pStyle w:val="a3"/>
+        <w:pStyle w:val="ListParagraph"/>
         <w:bidi/>
         <w:rPr>
           <w:rFonts w:ascii="Times New Roman" w:hAnsi="Times New Roman" w:cs="Times New Roman"/>
@@ -518,7 +516,7 @@
     </w:p>
     <w:p>
       <w:pPr>
-        <w:pStyle w:val="a3"/>
+        <w:pStyle w:val="ListParagraph"/>
         <w:numPr>
           <w:ilvl w:val="0"/>
           <w:numId w:val="6"/>
@@ -540,7 +538,7 @@
     </w:p>
     <w:p>
       <w:pPr>
-        <w:pStyle w:val="a3"/>
+        <w:pStyle w:val="ListParagraph"/>
         <w:bidi/>
         <w:ind w:left="1440"/>
         <w:rPr>
@@ -559,7 +557,7 @@
     </w:p>
     <w:p>
       <w:pPr>
-        <w:pStyle w:val="a3"/>
+        <w:pStyle w:val="ListParagraph"/>
         <w:numPr>
           <w:ilvl w:val="0"/>
           <w:numId w:val="6"/>
@@ -650,7 +648,7 @@
     </w:p>
     <w:p>
       <w:pPr>
-        <w:pStyle w:val="a3"/>
+        <w:pStyle w:val="ListParagraph"/>
         <w:bidi/>
         <w:ind w:left="1440"/>
         <w:rPr>
@@ -662,7 +660,7 @@
     </w:p>
     <w:p>
       <w:pPr>
-        <w:pStyle w:val="a3"/>
+        <w:pStyle w:val="ListParagraph"/>
         <w:bidi/>
         <w:ind w:left="1440"/>
         <w:rPr>
@@ -674,7 +672,7 @@
     </w:p>
     <w:p>
       <w:pPr>
-        <w:pStyle w:val="a3"/>
+        <w:pStyle w:val="ListParagraph"/>
         <w:bidi/>
         <w:ind w:left="1440"/>
         <w:rPr>
@@ -686,7 +684,7 @@
     </w:p>
     <w:p>
       <w:pPr>
-        <w:pStyle w:val="a3"/>
+        <w:pStyle w:val="ListParagraph"/>
         <w:bidi/>
         <w:ind w:left="1440"/>
         <w:rPr>
@@ -698,7 +696,7 @@
     </w:p>
     <w:p>
       <w:pPr>
-        <w:pStyle w:val="a3"/>
+        <w:pStyle w:val="ListParagraph"/>
         <w:bidi/>
         <w:ind w:left="1440"/>
         <w:rPr>
@@ -710,7 +708,7 @@
     </w:p>
     <w:p>
       <w:pPr>
-        <w:pStyle w:val="a3"/>
+        <w:pStyle w:val="ListParagraph"/>
         <w:bidi/>
         <w:ind w:left="1440"/>
         <w:rPr>
@@ -722,7 +720,7 @@
     </w:p>
     <w:p>
       <w:pPr>
-        <w:pStyle w:val="a3"/>
+        <w:pStyle w:val="ListParagraph"/>
         <w:bidi/>
         <w:ind w:left="1440"/>
         <w:rPr>
@@ -734,7 +732,7 @@
     </w:p>
     <w:p>
       <w:pPr>
-        <w:pStyle w:val="a3"/>
+        <w:pStyle w:val="ListParagraph"/>
         <w:bidi/>
         <w:ind w:left="1440"/>
         <w:rPr>
@@ -746,7 +744,7 @@
     </w:p>
     <w:p>
       <w:pPr>
-        <w:pStyle w:val="a3"/>
+        <w:pStyle w:val="ListParagraph"/>
         <w:bidi/>
         <w:ind w:left="1440"/>
         <w:rPr>
@@ -758,7 +756,7 @@
     </w:p>
     <w:p>
       <w:pPr>
-        <w:pStyle w:val="a3"/>
+        <w:pStyle w:val="ListParagraph"/>
         <w:bidi/>
         <w:ind w:left="1440"/>
         <w:rPr>
@@ -770,7 +768,7 @@
     </w:p>
     <w:p>
       <w:pPr>
-        <w:pStyle w:val="a3"/>
+        <w:pStyle w:val="ListParagraph"/>
         <w:bidi/>
         <w:ind w:left="1440"/>
         <w:rPr>
@@ -782,7 +780,7 @@
     </w:p>
     <w:p>
       <w:pPr>
-        <w:pStyle w:val="a3"/>
+        <w:pStyle w:val="ListParagraph"/>
         <w:bidi/>
         <w:ind w:left="1440"/>
         <w:rPr>
@@ -803,7 +801,7 @@
     </w:p>
     <w:p>
       <w:pPr>
-        <w:pStyle w:val="a3"/>
+        <w:pStyle w:val="ListParagraph"/>
         <w:numPr>
           <w:ilvl w:val="0"/>
           <w:numId w:val="1"/>
@@ -897,61 +895,61 @@
     </w:p>
     <w:p>
       <w:pPr>
-        <w:pStyle w:val="a3"/>
-        <w:bidi/>
-        <w:rPr>
-          <w:rFonts w:ascii="Times New Roman" w:hAnsi="Times New Roman" w:cs="Times New Roman"/>
-          <w:noProof/>
-          <w:rtl/>
-        </w:rPr>
-      </w:pPr>
-    </w:p>
-    <w:p>
-      <w:pPr>
-        <w:pStyle w:val="a3"/>
-        <w:bidi/>
-        <w:rPr>
-          <w:rFonts w:ascii="Times New Roman" w:hAnsi="Times New Roman" w:cs="Times New Roman"/>
-          <w:noProof/>
-        </w:rPr>
-      </w:pPr>
-    </w:p>
-    <w:p>
-      <w:pPr>
-        <w:pStyle w:val="a3"/>
-        <w:bidi/>
-        <w:rPr>
-          <w:rFonts w:ascii="Times New Roman" w:hAnsi="Times New Roman" w:cs="Times New Roman"/>
-          <w:noProof/>
-          <w:rtl/>
-        </w:rPr>
-      </w:pPr>
-    </w:p>
-    <w:p>
-      <w:pPr>
-        <w:pStyle w:val="a3"/>
-        <w:bidi/>
-        <w:rPr>
-          <w:rFonts w:ascii="Times New Roman" w:hAnsi="Times New Roman" w:cs="Times New Roman"/>
-          <w:noProof/>
-          <w:rtl/>
-        </w:rPr>
-      </w:pPr>
-    </w:p>
-    <w:p>
-      <w:pPr>
-        <w:pStyle w:val="a3"/>
-        <w:bidi/>
-        <w:rPr>
-          <w:rFonts w:ascii="Times New Roman" w:hAnsi="Times New Roman" w:cs="Times New Roman"/>
-          <w:noProof/>
-          <w:rtl/>
-        </w:rPr>
-      </w:pPr>
-    </w:p>
-    <w:p>
-      <w:pPr>
-        <w:pStyle w:val="a3"/>
+        <w:pStyle w:val="ListParagraph"/>
+        <w:bidi/>
+        <w:rPr>
+          <w:rFonts w:ascii="Times New Roman" w:hAnsi="Times New Roman" w:cs="Times New Roman"/>
+          <w:noProof/>
+          <w:rtl/>
+        </w:rPr>
+      </w:pPr>
+    </w:p>
+    <w:p>
+      <w:pPr>
+        <w:pStyle w:val="ListParagraph"/>
+        <w:bidi/>
+        <w:rPr>
+          <w:rFonts w:ascii="Times New Roman" w:hAnsi="Times New Roman" w:cs="Times New Roman"/>
+          <w:noProof/>
+        </w:rPr>
+      </w:pPr>
+    </w:p>
+    <w:p>
+      <w:pPr>
+        <w:pStyle w:val="ListParagraph"/>
+        <w:bidi/>
+        <w:rPr>
+          <w:rFonts w:ascii="Times New Roman" w:hAnsi="Times New Roman" w:cs="Times New Roman"/>
+          <w:noProof/>
+          <w:rtl/>
+        </w:rPr>
+      </w:pPr>
+    </w:p>
+    <w:p>
+      <w:pPr>
+        <w:pStyle w:val="ListParagraph"/>
+        <w:bidi/>
+        <w:rPr>
+          <w:rFonts w:ascii="Times New Roman" w:hAnsi="Times New Roman" w:cs="Times New Roman"/>
+          <w:noProof/>
+          <w:rtl/>
+        </w:rPr>
+      </w:pPr>
+    </w:p>
+    <w:p>
+      <w:pPr>
+        <w:pStyle w:val="ListParagraph"/>
+        <w:bidi/>
+        <w:rPr>
+          <w:rFonts w:ascii="Times New Roman" w:hAnsi="Times New Roman" w:cs="Times New Roman"/>
+          <w:noProof/>
+          <w:rtl/>
+        </w:rPr>
+      </w:pPr>
+    </w:p>
+    <w:p>
+      <w:pPr>
+        <w:pStyle w:val="ListParagraph"/>
         <w:bidi/>
         <w:rPr>
           <w:rFonts w:ascii="Times New Roman" w:hAnsi="Times New Roman" w:cs="Times New Roman"/>
@@ -1063,12 +1061,22 @@
         <w:rPr>
           <w:rFonts w:ascii="Times New Roman" w:hAnsi="Times New Roman" w:cs="Times New Roman"/>
           <w:noProof/>
-        </w:rPr>
-      </w:pPr>
-    </w:p>
-    <w:p>
-      <w:pPr>
-        <w:pStyle w:val="a3"/>
+          <w:rtl/>
+        </w:rPr>
+      </w:pPr>
+    </w:p>
+    <w:p>
+      <w:pPr>
+        <w:bidi/>
+        <w:rPr>
+          <w:rFonts w:ascii="Times New Roman" w:hAnsi="Times New Roman" w:cs="Times New Roman"/>
+          <w:noProof/>
+        </w:rPr>
+      </w:pPr>
+    </w:p>
+    <w:p>
+      <w:pPr>
+        <w:pStyle w:val="ListParagraph"/>
         <w:numPr>
           <w:ilvl w:val="0"/>
           <w:numId w:val="1"/>
@@ -1086,6 +1094,7 @@
           <w:u w:val="single"/>
           <w:rtl/>
         </w:rPr>
+        <w:lastRenderedPageBreak/>
         <w:t>יתרונות</w:t>
       </w:r>
       <w:r>
@@ -1099,7 +1108,7 @@
     </w:p>
     <w:p>
       <w:pPr>
-        <w:pStyle w:val="a3"/>
+        <w:pStyle w:val="ListParagraph"/>
         <w:numPr>
           <w:ilvl w:val="0"/>
           <w:numId w:val="7"/>
@@ -1121,7 +1130,7 @@
     </w:p>
     <w:p>
       <w:pPr>
-        <w:pStyle w:val="a3"/>
+        <w:pStyle w:val="ListParagraph"/>
         <w:numPr>
           <w:ilvl w:val="0"/>
           <w:numId w:val="7"/>
@@ -1140,13 +1149,12 @@
           <w:highlight w:val="yellow"/>
           <w:rtl/>
         </w:rPr>
-        <w:lastRenderedPageBreak/>
         <w:t>שימוש במידע נוסף מלבד חיפוש עיוור (היוריסטיקה מיודעת).</w:t>
       </w:r>
     </w:p>
     <w:p>
       <w:pPr>
-        <w:pStyle w:val="a3"/>
+        <w:pStyle w:val="ListParagraph"/>
         <w:bidi/>
         <w:rPr>
           <w:rFonts w:ascii="Times New Roman" w:hAnsi="Times New Roman" w:cs="Times New Roman"/>
@@ -1173,7 +1181,7 @@
     </w:p>
     <w:p>
       <w:pPr>
-        <w:pStyle w:val="a3"/>
+        <w:pStyle w:val="ListParagraph"/>
         <w:numPr>
           <w:ilvl w:val="0"/>
           <w:numId w:val="7"/>
@@ -1195,7 +1203,7 @@
     </w:p>
     <w:p>
       <w:pPr>
-        <w:pStyle w:val="a3"/>
+        <w:pStyle w:val="ListParagraph"/>
         <w:numPr>
           <w:ilvl w:val="0"/>
           <w:numId w:val="7"/>
@@ -1232,7 +1240,7 @@
     </w:p>
     <w:p>
       <w:pPr>
-        <w:pStyle w:val="a3"/>
+        <w:pStyle w:val="ListParagraph"/>
         <w:bidi/>
         <w:ind w:left="1080"/>
         <w:rPr>
@@ -1306,7 +1314,7 @@
     </w:p>
     <w:p>
       <w:pPr>
-        <w:pStyle w:val="a3"/>
+        <w:pStyle w:val="ListParagraph"/>
         <w:bidi/>
         <w:ind w:left="1080"/>
         <w:rPr>
@@ -1318,7 +1326,7 @@
     </w:p>
     <w:p>
       <w:pPr>
-        <w:pStyle w:val="a3"/>
+        <w:pStyle w:val="ListParagraph"/>
         <w:bidi/>
         <w:ind w:left="1080"/>
         <w:rPr>
@@ -1330,7 +1338,7 @@
     </w:p>
     <w:p>
       <w:pPr>
-        <w:pStyle w:val="a3"/>
+        <w:pStyle w:val="ListParagraph"/>
         <w:bidi/>
         <w:ind w:left="1080"/>
         <w:rPr>
@@ -1342,7 +1350,7 @@
     </w:p>
     <w:p>
       <w:pPr>
-        <w:pStyle w:val="a3"/>
+        <w:pStyle w:val="ListParagraph"/>
         <w:bidi/>
         <w:ind w:left="1080"/>
         <w:rPr>
@@ -1354,7 +1362,7 @@
     </w:p>
     <w:p>
       <w:pPr>
-        <w:pStyle w:val="a3"/>
+        <w:pStyle w:val="ListParagraph"/>
         <w:bidi/>
         <w:ind w:left="1080"/>
         <w:rPr>
@@ -1365,7 +1373,7 @@
     </w:p>
     <w:p>
       <w:pPr>
-        <w:pStyle w:val="a3"/>
+        <w:pStyle w:val="ListParagraph"/>
         <w:bidi/>
         <w:ind w:left="1080"/>
         <w:rPr>
@@ -1376,7 +1384,7 @@
     </w:p>
     <w:p>
       <w:pPr>
-        <w:pStyle w:val="a3"/>
+        <w:pStyle w:val="ListParagraph"/>
         <w:bidi/>
         <w:ind w:left="1080"/>
         <w:rPr>
@@ -1388,7 +1396,7 @@
     </w:p>
     <w:p>
       <w:pPr>
-        <w:pStyle w:val="a3"/>
+        <w:pStyle w:val="ListParagraph"/>
         <w:bidi/>
         <w:ind w:left="1080"/>
         <w:rPr>
@@ -1399,7 +1407,7 @@
     </w:p>
     <w:p>
       <w:pPr>
-        <w:pStyle w:val="a3"/>
+        <w:pStyle w:val="ListParagraph"/>
         <w:bidi/>
         <w:ind w:left="1080"/>
         <w:rPr>
@@ -1410,7 +1418,7 @@
     </w:p>
     <w:p>
       <w:pPr>
-        <w:pStyle w:val="a3"/>
+        <w:pStyle w:val="ListParagraph"/>
         <w:numPr>
           <w:ilvl w:val="0"/>
           <w:numId w:val="7"/>
@@ -1448,7 +1456,7 @@
     </w:p>
     <w:p>
       <w:pPr>
-        <w:pStyle w:val="a3"/>
+        <w:pStyle w:val="ListParagraph"/>
         <w:numPr>
           <w:ilvl w:val="0"/>
           <w:numId w:val="7"/>
@@ -1470,7 +1478,7 @@
     </w:p>
     <w:p>
       <w:pPr>
-        <w:pStyle w:val="a3"/>
+        <w:pStyle w:val="ListParagraph"/>
         <w:numPr>
           <w:ilvl w:val="0"/>
           <w:numId w:val="7"/>
@@ -1492,7 +1500,7 @@
     </w:p>
     <w:p>
       <w:pPr>
-        <w:pStyle w:val="a3"/>
+        <w:pStyle w:val="ListParagraph"/>
         <w:bidi/>
         <w:ind w:left="1080"/>
         <w:rPr>
@@ -1504,7 +1512,7 @@
     </w:p>
     <w:p>
       <w:pPr>
-        <w:pStyle w:val="a3"/>
+        <w:pStyle w:val="ListParagraph"/>
         <w:bidi/>
         <w:ind w:left="1080"/>
         <w:rPr>
@@ -1516,7 +1524,7 @@
     </w:p>
     <w:p>
       <w:pPr>
-        <w:pStyle w:val="a3"/>
+        <w:pStyle w:val="ListParagraph"/>
         <w:bidi/>
         <w:ind w:left="1080"/>
         <w:rPr>
@@ -1527,7 +1535,7 @@
     </w:p>
     <w:p>
       <w:pPr>
-        <w:pStyle w:val="a3"/>
+        <w:pStyle w:val="ListParagraph"/>
         <w:numPr>
           <w:ilvl w:val="0"/>
           <w:numId w:val="1"/>
@@ -1551,7 +1559,7 @@
     </w:p>
     <w:p>
       <w:pPr>
-        <w:pStyle w:val="a3"/>
+        <w:pStyle w:val="ListParagraph"/>
         <w:numPr>
           <w:ilvl w:val="0"/>
           <w:numId w:val="1"/>
@@ -1573,17 +1581,17 @@
     </w:p>
     <w:p>
       <w:pPr>
-        <w:pStyle w:val="a3"/>
-        <w:bidi/>
-        <w:rPr>
-          <w:rFonts w:ascii="Times New Roman" w:hAnsi="Times New Roman" w:cs="Times New Roman"/>
-          <w:noProof/>
-        </w:rPr>
-      </w:pPr>
-    </w:p>
-    <w:p>
-      <w:pPr>
-        <w:pStyle w:val="a3"/>
+        <w:pStyle w:val="ListParagraph"/>
+        <w:bidi/>
+        <w:rPr>
+          <w:rFonts w:ascii="Times New Roman" w:hAnsi="Times New Roman" w:cs="Times New Roman"/>
+          <w:noProof/>
+        </w:rPr>
+      </w:pPr>
+    </w:p>
+    <w:p>
+      <w:pPr>
+        <w:pStyle w:val="ListParagraph"/>
         <w:numPr>
           <w:ilvl w:val="0"/>
           <w:numId w:val="8"/>
@@ -1605,7 +1613,7 @@
     </w:p>
     <w:p>
       <w:pPr>
-        <w:pStyle w:val="a3"/>
+        <w:pStyle w:val="ListParagraph"/>
         <w:numPr>
           <w:ilvl w:val="1"/>
           <w:numId w:val="8"/>
@@ -1627,7 +1635,7 @@
     </w:p>
     <w:p>
       <w:pPr>
-        <w:pStyle w:val="a3"/>
+        <w:pStyle w:val="ListParagraph"/>
         <w:numPr>
           <w:ilvl w:val="1"/>
           <w:numId w:val="8"/>
@@ -1744,22 +1752,12 @@
         <w:rPr>
           <w:rFonts w:ascii="Times New Roman" w:hAnsi="Times New Roman" w:cs="Times New Roman"/>
           <w:noProof/>
-          <w:rtl/>
-        </w:rPr>
-      </w:pPr>
-    </w:p>
-    <w:p>
-      <w:pPr>
-        <w:bidi/>
-        <w:rPr>
-          <w:rFonts w:ascii="Times New Roman" w:hAnsi="Times New Roman" w:cs="Times New Roman"/>
-          <w:noProof/>
-        </w:rPr>
-      </w:pPr>
-    </w:p>
-    <w:p>
-      <w:pPr>
-        <w:pStyle w:val="a3"/>
+        </w:rPr>
+      </w:pPr>
+    </w:p>
+    <w:p>
+      <w:pPr>
+        <w:pStyle w:val="ListParagraph"/>
         <w:numPr>
           <w:ilvl w:val="0"/>
           <w:numId w:val="8"/>
@@ -1803,10 +1801,10 @@
             <v:path o:extrusionok="f" gradientshapeok="t" o:connecttype="rect"/>
             <o:lock v:ext="edit" aspectratio="t"/>
           </v:shapetype>
-          <v:shape id="_x0000_i1025" type="#_x0000_t75" style="width:10pt;height:14pt" o:ole="">
+          <v:shape id="_x0000_i1025" type="#_x0000_t75" style="width:9.8pt;height:13.8pt" o:ole="">
             <v:imagedata r:id="rId9" o:title=""/>
           </v:shape>
-          <o:OLEObject Type="Embed" ProgID="Equation.DSMT4" ShapeID="_x0000_i1025" DrawAspect="Content" ObjectID="_1669827258" r:id="rId10"/>
+          <o:OLEObject Type="Embed" ProgID="Equation.DSMT4" ShapeID="_x0000_i1025" DrawAspect="Content" ObjectID="_1669850744" r:id="rId10"/>
         </w:object>
       </w:r>
       <w:r>
@@ -1822,10 +1820,10 @@
           <w:position w:val="-10"/>
         </w:rPr>
         <w:object w:dxaOrig="760" w:dyaOrig="320" w14:anchorId="2F7631DA">
-          <v:shape id="_x0000_i1026" type="#_x0000_t75" style="width:37.6pt;height:16pt" o:ole="">
+          <v:shape id="_x0000_i1026" type="#_x0000_t75" style="width:37.45pt;height:16.15pt" o:ole="">
             <v:imagedata r:id="rId11" o:title=""/>
           </v:shape>
-          <o:OLEObject Type="Embed" ProgID="Equation.DSMT4" ShapeID="_x0000_i1026" DrawAspect="Content" ObjectID="_1669827259" r:id="rId12"/>
+          <o:OLEObject Type="Embed" ProgID="Equation.DSMT4" ShapeID="_x0000_i1026" DrawAspect="Content" ObjectID="_1669850745" r:id="rId12"/>
         </w:object>
       </w:r>
       <w:r>
@@ -1840,10 +1838,10 @@
           <w:position w:val="-12"/>
         </w:rPr>
         <w:object w:dxaOrig="2340" w:dyaOrig="360" w14:anchorId="7E38F311">
-          <v:shape id="_x0000_i1027" type="#_x0000_t75" style="width:117.6pt;height:18.4pt" o:ole="">
+          <v:shape id="_x0000_i1027" type="#_x0000_t75" style="width:117.5pt;height:18.45pt" o:ole="">
             <v:imagedata r:id="rId13" o:title=""/>
           </v:shape>
-          <o:OLEObject Type="Embed" ProgID="Equation.DSMT4" ShapeID="_x0000_i1027" DrawAspect="Content" ObjectID="_1669827260" r:id="rId14"/>
+          <o:OLEObject Type="Embed" ProgID="Equation.DSMT4" ShapeID="_x0000_i1027" DrawAspect="Content" ObjectID="_1669850746" r:id="rId14"/>
         </w:object>
       </w:r>
       <w:r>
@@ -1856,7 +1854,7 @@
     </w:p>
     <w:p>
       <w:pPr>
-        <w:pStyle w:val="a3"/>
+        <w:pStyle w:val="ListParagraph"/>
         <w:bidi/>
         <w:ind w:left="1080"/>
         <w:rPr>
@@ -1877,10 +1875,10 @@
           <w:position w:val="-12"/>
         </w:rPr>
         <w:object w:dxaOrig="1080" w:dyaOrig="360" w14:anchorId="6B9D24A6">
-          <v:shape id="_x0000_i1028" type="#_x0000_t75" style="width:54pt;height:18.4pt" o:ole="">
+          <v:shape id="_x0000_i1028" type="#_x0000_t75" style="width:54.15pt;height:18.45pt" o:ole="">
             <v:imagedata r:id="rId15" o:title=""/>
           </v:shape>
-          <o:OLEObject Type="Embed" ProgID="Equation.DSMT4" ShapeID="_x0000_i1028" DrawAspect="Content" ObjectID="_1669827261" r:id="rId16"/>
+          <o:OLEObject Type="Embed" ProgID="Equation.DSMT4" ShapeID="_x0000_i1028" DrawAspect="Content" ObjectID="_1669850747" r:id="rId16"/>
         </w:object>
       </w:r>
       <w:r>
@@ -1910,7 +1908,7 @@
     </w:p>
     <w:p>
       <w:pPr>
-        <w:pStyle w:val="a3"/>
+        <w:pStyle w:val="ListParagraph"/>
         <w:bidi/>
         <w:ind w:left="1080"/>
         <w:rPr>
@@ -1940,10 +1938,10 @@
           <w:position w:val="-6"/>
         </w:rPr>
         <w:object w:dxaOrig="139" w:dyaOrig="240" w14:anchorId="4740DC2C">
-          <v:shape id="_x0000_i1029" type="#_x0000_t75" style="width:6.8pt;height:11.6pt" o:ole="">
+          <v:shape id="_x0000_i1029" type="#_x0000_t75" style="width:6.9pt;height:11.5pt" o:ole="">
             <v:imagedata r:id="rId17" o:title=""/>
           </v:shape>
-          <o:OLEObject Type="Embed" ProgID="Equation.DSMT4" ShapeID="_x0000_i1029" DrawAspect="Content" ObjectID="_1669827262" r:id="rId18"/>
+          <o:OLEObject Type="Embed" ProgID="Equation.DSMT4" ShapeID="_x0000_i1029" DrawAspect="Content" ObjectID="_1669850748" r:id="rId18"/>
         </w:object>
       </w:r>
       <w:r>
@@ -1967,10 +1965,10 @@
           <w:position w:val="-14"/>
         </w:rPr>
         <w:object w:dxaOrig="240" w:dyaOrig="360" w14:anchorId="06B096E7">
-          <v:shape id="_x0000_i1030" type="#_x0000_t75" style="width:11.6pt;height:18.4pt" o:ole="">
+          <v:shape id="_x0000_i1030" type="#_x0000_t75" style="width:11.5pt;height:18.45pt" o:ole="">
             <v:imagedata r:id="rId19" o:title=""/>
           </v:shape>
-          <o:OLEObject Type="Embed" ProgID="Equation.DSMT4" ShapeID="_x0000_i1030" DrawAspect="Content" ObjectID="_1669827263" r:id="rId20"/>
+          <o:OLEObject Type="Embed" ProgID="Equation.DSMT4" ShapeID="_x0000_i1030" DrawAspect="Content" ObjectID="_1669850749" r:id="rId20"/>
         </w:object>
       </w:r>
       <w:r>
@@ -2010,10 +2008,10 @@
           <w:position w:val="-16"/>
         </w:rPr>
         <w:object w:dxaOrig="1219" w:dyaOrig="420" w14:anchorId="1541A41B">
-          <v:shape id="_x0000_i1031" type="#_x0000_t75" style="width:61.2pt;height:20.8pt" o:ole="">
+          <v:shape id="_x0000_i1031" type="#_x0000_t75" style="width:61.05pt;height:20.75pt" o:ole="">
             <v:imagedata r:id="rId21" o:title=""/>
           </v:shape>
-          <o:OLEObject Type="Embed" ProgID="Equation.DSMT4" ShapeID="_x0000_i1031" DrawAspect="Content" ObjectID="_1669827264" r:id="rId22"/>
+          <o:OLEObject Type="Embed" ProgID="Equation.DSMT4" ShapeID="_x0000_i1031" DrawAspect="Content" ObjectID="_1669850750" r:id="rId22"/>
         </w:object>
       </w:r>
       <w:r>
@@ -2027,7 +2025,7 @@
     </w:p>
     <w:p>
       <w:pPr>
-        <w:pStyle w:val="a3"/>
+        <w:pStyle w:val="ListParagraph"/>
         <w:bidi/>
         <w:ind w:left="1080"/>
         <w:rPr>
@@ -2071,7 +2069,7 @@
     </w:p>
     <w:p>
       <w:pPr>
-        <w:pStyle w:val="a3"/>
+        <w:pStyle w:val="ListParagraph"/>
         <w:bidi/>
         <w:ind w:left="1080"/>
         <w:rPr>
@@ -2101,10 +2099,10 @@
           <w:position w:val="-18"/>
         </w:rPr>
         <w:object w:dxaOrig="2560" w:dyaOrig="480" w14:anchorId="5E52901A">
-          <v:shape id="_x0000_i1032" type="#_x0000_t75" style="width:128pt;height:24pt" o:ole="">
+          <v:shape id="_x0000_i1032" type="#_x0000_t75" style="width:127.85pt;height:24.2pt" o:ole="">
             <v:imagedata r:id="rId23" o:title=""/>
           </v:shape>
-          <o:OLEObject Type="Embed" ProgID="Equation.DSMT4" ShapeID="_x0000_i1032" DrawAspect="Content" ObjectID="_1669827265" r:id="rId24"/>
+          <o:OLEObject Type="Embed" ProgID="Equation.DSMT4" ShapeID="_x0000_i1032" DrawAspect="Content" ObjectID="_1669850751" r:id="rId24"/>
         </w:object>
       </w:r>
       <w:r>
@@ -2134,7 +2132,7 @@
     </w:p>
     <w:p>
       <w:pPr>
-        <w:pStyle w:val="a3"/>
+        <w:pStyle w:val="ListParagraph"/>
         <w:bidi/>
         <w:ind w:left="1080"/>
         <w:rPr>
@@ -2170,7 +2168,7 @@
     </w:p>
     <w:p>
       <w:pPr>
-        <w:pStyle w:val="a3"/>
+        <w:pStyle w:val="ListParagraph"/>
         <w:bidi/>
         <w:ind w:left="1080"/>
         <w:rPr>
@@ -2198,7 +2196,7 @@
     </w:p>
     <w:p>
       <w:pPr>
-        <w:pStyle w:val="a3"/>
+        <w:pStyle w:val="ListParagraph"/>
         <w:bidi/>
         <w:ind w:left="1080"/>
         <w:rPr>
@@ -2211,16 +2209,16 @@
           <w:position w:val="-66"/>
         </w:rPr>
         <w:object w:dxaOrig="6259" w:dyaOrig="1420" w14:anchorId="29500CB7">
-          <v:shape id="_x0000_i1033" type="#_x0000_t75" style="width:312.8pt;height:71.6pt" o:ole="">
+          <v:shape id="_x0000_i1033" type="#_x0000_t75" style="width:312.75pt;height:71.4pt" o:ole="">
             <v:imagedata r:id="rId25" o:title=""/>
           </v:shape>
-          <o:OLEObject Type="Embed" ProgID="Equation.DSMT4" ShapeID="_x0000_i1033" DrawAspect="Content" ObjectID="_1669827266" r:id="rId26"/>
+          <o:OLEObject Type="Embed" ProgID="Equation.DSMT4" ShapeID="_x0000_i1033" DrawAspect="Content" ObjectID="_1669850752" r:id="rId26"/>
         </w:object>
       </w:r>
     </w:p>
     <w:p>
       <w:pPr>
-        <w:pStyle w:val="a3"/>
+        <w:pStyle w:val="ListParagraph"/>
         <w:bidi/>
         <w:ind w:left="1080"/>
         <w:rPr>
@@ -2240,7 +2238,7 @@
     </w:p>
     <w:p>
       <w:pPr>
-        <w:pStyle w:val="a3"/>
+        <w:pStyle w:val="ListParagraph"/>
         <w:bidi/>
         <w:ind w:left="1080"/>
         <w:rPr>
@@ -2260,7 +2258,7 @@
     </w:p>
     <w:tbl>
       <w:tblPr>
-        <w:tblStyle w:val="5-5"/>
+        <w:tblStyle w:val="GridTable5Dark-Accent5"/>
         <w:bidiVisual/>
         <w:tblW w:w="0" w:type="auto"/>
         <w:jc w:val="center"/>
@@ -2283,7 +2281,7 @@
           </w:tcPr>
           <w:p>
             <w:pPr>
-              <w:pStyle w:val="a3"/>
+              <w:pStyle w:val="ListParagraph"/>
               <w:ind w:left="0"/>
               <w:jc w:val="center"/>
               <w:rPr>
@@ -2313,7 +2311,7 @@
           </w:tcPr>
           <w:p>
             <w:pPr>
-              <w:pStyle w:val="a3"/>
+              <w:pStyle w:val="ListParagraph"/>
               <w:ind w:left="0"/>
               <w:jc w:val="center"/>
               <w:rPr>
@@ -2338,7 +2336,7 @@
           </w:tcPr>
           <w:p>
             <w:pPr>
-              <w:pStyle w:val="a3"/>
+              <w:pStyle w:val="ListParagraph"/>
               <w:ind w:left="0"/>
               <w:jc w:val="center"/>
               <w:rPr>
@@ -2369,7 +2367,7 @@
           </w:tcPr>
           <w:p>
             <w:pPr>
-              <w:pStyle w:val="a3"/>
+              <w:pStyle w:val="ListParagraph"/>
               <w:ind w:left="0"/>
               <w:jc w:val="center"/>
               <w:rPr>
@@ -2393,7 +2391,7 @@
           </w:tcPr>
           <w:p>
             <w:pPr>
-              <w:pStyle w:val="a3"/>
+              <w:pStyle w:val="ListParagraph"/>
               <w:ind w:left="0"/>
               <w:jc w:val="center"/>
               <w:rPr>
@@ -2418,7 +2416,7 @@
           </w:tcPr>
           <w:p>
             <w:pPr>
-              <w:pStyle w:val="a3"/>
+              <w:pStyle w:val="ListParagraph"/>
               <w:ind w:left="0"/>
               <w:jc w:val="center"/>
               <w:rPr>
@@ -2448,7 +2446,7 @@
           </w:tcPr>
           <w:p>
             <w:pPr>
-              <w:pStyle w:val="a3"/>
+              <w:pStyle w:val="ListParagraph"/>
               <w:ind w:left="0"/>
               <w:jc w:val="center"/>
               <w:rPr>
@@ -2472,7 +2470,7 @@
           </w:tcPr>
           <w:p>
             <w:pPr>
-              <w:pStyle w:val="a3"/>
+              <w:pStyle w:val="ListParagraph"/>
               <w:ind w:left="0"/>
               <w:jc w:val="center"/>
               <w:rPr>
@@ -2497,7 +2495,7 @@
           </w:tcPr>
           <w:p>
             <w:pPr>
-              <w:pStyle w:val="a3"/>
+              <w:pStyle w:val="ListParagraph"/>
               <w:ind w:left="0"/>
               <w:jc w:val="center"/>
               <w:rPr>
@@ -2528,7 +2526,7 @@
           </w:tcPr>
           <w:p>
             <w:pPr>
-              <w:pStyle w:val="a3"/>
+              <w:pStyle w:val="ListParagraph"/>
               <w:ind w:left="0"/>
               <w:jc w:val="center"/>
               <w:rPr>
@@ -2552,7 +2550,7 @@
           </w:tcPr>
           <w:p>
             <w:pPr>
-              <w:pStyle w:val="a3"/>
+              <w:pStyle w:val="ListParagraph"/>
               <w:ind w:left="0"/>
               <w:jc w:val="center"/>
               <w:rPr>
@@ -2578,7 +2576,7 @@
           </w:tcPr>
           <w:p>
             <w:pPr>
-              <w:pStyle w:val="a3"/>
+              <w:pStyle w:val="ListParagraph"/>
               <w:ind w:left="0"/>
               <w:jc w:val="center"/>
               <w:rPr>
@@ -2600,7 +2598,7 @@
     </w:tbl>
     <w:p>
       <w:pPr>
-        <w:pStyle w:val="a3"/>
+        <w:pStyle w:val="ListParagraph"/>
         <w:bidi/>
         <w:ind w:left="1080"/>
         <w:rPr>
@@ -2612,7 +2610,7 @@
     </w:p>
     <w:p>
       <w:pPr>
-        <w:pStyle w:val="a3"/>
+        <w:pStyle w:val="ListParagraph"/>
         <w:bidi/>
         <w:ind w:left="1080"/>
         <w:rPr>
@@ -2655,7 +2653,7 @@
     </w:p>
     <w:p>
       <w:pPr>
-        <w:pStyle w:val="a3"/>
+        <w:pStyle w:val="ListParagraph"/>
         <w:ind w:left="1080"/>
       </w:pPr>
       <w:r>
@@ -2663,16 +2661,16 @@
           <w:position w:val="-30"/>
         </w:rPr>
         <w:object w:dxaOrig="5480" w:dyaOrig="740" w14:anchorId="1C96502E">
-          <v:shape id="_x0000_i1034" type="#_x0000_t75" style="width:273.6pt;height:36.8pt" o:ole="">
+          <v:shape id="_x0000_i1034" type="#_x0000_t75" style="width:273.6pt;height:36.85pt" o:ole="">
             <v:imagedata r:id="rId27" o:title=""/>
           </v:shape>
-          <o:OLEObject Type="Embed" ProgID="Equation.DSMT4" ShapeID="_x0000_i1034" DrawAspect="Content" ObjectID="_1669827267" r:id="rId28"/>
+          <o:OLEObject Type="Embed" ProgID="Equation.DSMT4" ShapeID="_x0000_i1034" DrawAspect="Content" ObjectID="_1669850753" r:id="rId28"/>
         </w:object>
       </w:r>
     </w:p>
     <w:p>
       <w:pPr>
-        <w:pStyle w:val="a3"/>
+        <w:pStyle w:val="ListParagraph"/>
         <w:bidi/>
         <w:ind w:left="1080"/>
         <w:rPr>
@@ -2702,10 +2700,10 @@
           <w:position w:val="-10"/>
         </w:rPr>
         <w:object w:dxaOrig="260" w:dyaOrig="320" w14:anchorId="33566B9B">
-          <v:shape id="_x0000_i1035" type="#_x0000_t75" style="width:14pt;height:16pt" o:ole="">
+          <v:shape id="_x0000_i1035" type="#_x0000_t75" style="width:13.8pt;height:16.15pt" o:ole="">
             <v:imagedata r:id="rId29" o:title=""/>
           </v:shape>
-          <o:OLEObject Type="Embed" ProgID="Equation.DSMT4" ShapeID="_x0000_i1035" DrawAspect="Content" ObjectID="_1669827268" r:id="rId30"/>
+          <o:OLEObject Type="Embed" ProgID="Equation.DSMT4" ShapeID="_x0000_i1035" DrawAspect="Content" ObjectID="_1669850754" r:id="rId30"/>
         </w:object>
       </w:r>
       <w:r>
@@ -2735,7 +2733,7 @@
     </w:p>
     <w:p>
       <w:pPr>
-        <w:pStyle w:val="a3"/>
+        <w:pStyle w:val="ListParagraph"/>
         <w:bidi/>
         <w:ind w:left="1080"/>
         <w:rPr>
@@ -2755,7 +2753,7 @@
     </w:p>
     <w:p>
       <w:pPr>
-        <w:pStyle w:val="a3"/>
+        <w:pStyle w:val="ListParagraph"/>
         <w:ind w:left="1080"/>
         <w:rPr>
           <w:rFonts w:ascii="Times New Roman" w:hAnsi="Times New Roman" w:cs="Times New Roman"/>
@@ -2767,16 +2765,16 @@
           <w:position w:val="-50"/>
         </w:rPr>
         <w:object w:dxaOrig="4920" w:dyaOrig="1100" w14:anchorId="21C74DAF">
-          <v:shape id="_x0000_i1036" type="#_x0000_t75" style="width:246.4pt;height:55.2pt" o:ole="">
+          <v:shape id="_x0000_i1036" type="#_x0000_t75" style="width:246.55pt;height:55.3pt" o:ole="">
             <v:imagedata r:id="rId31" o:title=""/>
           </v:shape>
-          <o:OLEObject Type="Embed" ProgID="Equation.DSMT4" ShapeID="_x0000_i1036" DrawAspect="Content" ObjectID="_1669827269" r:id="rId32"/>
+          <o:OLEObject Type="Embed" ProgID="Equation.DSMT4" ShapeID="_x0000_i1036" DrawAspect="Content" ObjectID="_1669850755" r:id="rId32"/>
         </w:object>
       </w:r>
     </w:p>
     <w:p>
       <w:pPr>
-        <w:pStyle w:val="a3"/>
+        <w:pStyle w:val="ListParagraph"/>
         <w:bidi/>
         <w:ind w:left="1080"/>
         <w:rPr>
@@ -2795,7 +2793,7 @@
     </w:p>
     <w:p>
       <w:pPr>
-        <w:pStyle w:val="a3"/>
+        <w:pStyle w:val="ListParagraph"/>
         <w:ind w:left="1080"/>
         <w:rPr>
           <w:rtl/>
@@ -2806,16 +2804,16 @@
           <w:position w:val="-62"/>
         </w:rPr>
         <w:object w:dxaOrig="6560" w:dyaOrig="1340" w14:anchorId="6FDADEC4">
-          <v:shape id="_x0000_i1037" type="#_x0000_t75" style="width:328.4pt;height:67.6pt" o:ole="">
+          <v:shape id="_x0000_i1037" type="#_x0000_t75" style="width:328.3pt;height:67.4pt" o:ole="">
             <v:imagedata r:id="rId33" o:title=""/>
           </v:shape>
-          <o:OLEObject Type="Embed" ProgID="Equation.DSMT4" ShapeID="_x0000_i1037" DrawAspect="Content" ObjectID="_1669827270" r:id="rId34"/>
+          <o:OLEObject Type="Embed" ProgID="Equation.DSMT4" ShapeID="_x0000_i1037" DrawAspect="Content" ObjectID="_1669850756" r:id="rId34"/>
         </w:object>
       </w:r>
     </w:p>
     <w:p>
       <w:pPr>
-        <w:pStyle w:val="a3"/>
+        <w:pStyle w:val="ListParagraph"/>
         <w:bidi/>
         <w:ind w:left="1080"/>
         <w:rPr>
@@ -2843,10 +2841,10 @@
           <w:position w:val="-10"/>
         </w:rPr>
         <w:object w:dxaOrig="260" w:dyaOrig="320" w14:anchorId="65BC4E11">
-          <v:shape id="_x0000_i1038" type="#_x0000_t75" style="width:14pt;height:16pt" o:ole="">
+          <v:shape id="_x0000_i1038" type="#_x0000_t75" style="width:13.8pt;height:16.15pt" o:ole="">
             <v:imagedata r:id="rId29" o:title=""/>
           </v:shape>
-          <o:OLEObject Type="Embed" ProgID="Equation.DSMT4" ShapeID="_x0000_i1038" DrawAspect="Content" ObjectID="_1669827271" r:id="rId35"/>
+          <o:OLEObject Type="Embed" ProgID="Equation.DSMT4" ShapeID="_x0000_i1038" DrawAspect="Content" ObjectID="_1669850757" r:id="rId35"/>
         </w:object>
       </w:r>
       <w:r>
@@ -2876,10 +2874,10 @@
           <w:position w:val="-14"/>
         </w:rPr>
         <w:object w:dxaOrig="240" w:dyaOrig="360" w14:anchorId="2F9C8EE0">
-          <v:shape id="_x0000_i1039" type="#_x0000_t75" style="width:11.6pt;height:18.4pt" o:ole="">
+          <v:shape id="_x0000_i1039" type="#_x0000_t75" style="width:11.5pt;height:18.45pt" o:ole="">
             <v:imagedata r:id="rId36" o:title=""/>
           </v:shape>
-          <o:OLEObject Type="Embed" ProgID="Equation.DSMT4" ShapeID="_x0000_i1039" DrawAspect="Content" ObjectID="_1669827272" r:id="rId37"/>
+          <o:OLEObject Type="Embed" ProgID="Equation.DSMT4" ShapeID="_x0000_i1039" DrawAspect="Content" ObjectID="_1669850758" r:id="rId37"/>
         </w:object>
       </w:r>
       <w:r>
@@ -2915,7 +2913,7 @@
     </w:p>
     <w:p>
       <w:pPr>
-        <w:pStyle w:val="a3"/>
+        <w:pStyle w:val="ListParagraph"/>
         <w:bidi/>
         <w:ind w:left="1080"/>
         <w:rPr>
@@ -2942,10 +2940,10 @@
           <w:position w:val="-10"/>
         </w:rPr>
         <w:object w:dxaOrig="279" w:dyaOrig="320" w14:anchorId="4013A81E">
-          <v:shape id="_x0000_i1040" type="#_x0000_t75" style="width:14.4pt;height:16pt" o:ole="">
+          <v:shape id="_x0000_i1040" type="#_x0000_t75" style="width:14.4pt;height:16.15pt" o:ole="">
             <v:imagedata r:id="rId38" o:title=""/>
           </v:shape>
-          <o:OLEObject Type="Embed" ProgID="Equation.DSMT4" ShapeID="_x0000_i1040" DrawAspect="Content" ObjectID="_1669827273" r:id="rId39"/>
+          <o:OLEObject Type="Embed" ProgID="Equation.DSMT4" ShapeID="_x0000_i1040" DrawAspect="Content" ObjectID="_1669850759" r:id="rId39"/>
         </w:object>
       </w:r>
       <w:r>
@@ -2958,7 +2956,7 @@
     </w:p>
     <w:p>
       <w:pPr>
-        <w:pStyle w:val="a3"/>
+        <w:pStyle w:val="ListParagraph"/>
         <w:ind w:left="1080"/>
       </w:pPr>
       <w:r>
@@ -2966,16 +2964,16 @@
           <w:position w:val="-42"/>
         </w:rPr>
         <w:object w:dxaOrig="5480" w:dyaOrig="859" w14:anchorId="30B77795">
-          <v:shape id="_x0000_i1041" type="#_x0000_t75" style="width:273.6pt;height:42.8pt" o:ole="">
+          <v:shape id="_x0000_i1041" type="#_x0000_t75" style="width:273.6pt;height:42.6pt" o:ole="">
             <v:imagedata r:id="rId40" o:title=""/>
           </v:shape>
-          <o:OLEObject Type="Embed" ProgID="Equation.DSMT4" ShapeID="_x0000_i1041" DrawAspect="Content" ObjectID="_1669827274" r:id="rId41"/>
+          <o:OLEObject Type="Embed" ProgID="Equation.DSMT4" ShapeID="_x0000_i1041" DrawAspect="Content" ObjectID="_1669850760" r:id="rId41"/>
         </w:object>
       </w:r>
     </w:p>
     <w:p>
       <w:pPr>
-        <w:pStyle w:val="a3"/>
+        <w:pStyle w:val="ListParagraph"/>
         <w:bidi/>
         <w:ind w:left="1080"/>
         <w:rPr>
@@ -3010,18 +3008,7 @@
     </w:p>
     <w:p>
       <w:pPr>
-        <w:pStyle w:val="a3"/>
-        <w:bidi/>
-        <w:ind w:left="1080"/>
-        <w:rPr>
-          <w:rFonts w:ascii="Times New Roman" w:hAnsi="Times New Roman" w:cs="Times New Roman"/>
-          <w:noProof/>
-        </w:rPr>
-      </w:pPr>
-    </w:p>
-    <w:p>
-      <w:pPr>
-        <w:pStyle w:val="a3"/>
+        <w:pStyle w:val="ListParagraph"/>
         <w:numPr>
           <w:ilvl w:val="0"/>
           <w:numId w:val="1"/>
@@ -3038,12 +3025,13 @@
           <w:noProof/>
           <w:rtl/>
         </w:rPr>
+        <w:lastRenderedPageBreak/>
         <w:t>תשובה:</w:t>
       </w:r>
     </w:p>
     <w:p>
       <w:pPr>
-        <w:pStyle w:val="a3"/>
+        <w:pStyle w:val="ListParagraph"/>
         <w:numPr>
           <w:ilvl w:val="0"/>
           <w:numId w:val="9"/>
@@ -3105,7 +3093,7 @@
     </w:p>
     <w:p>
       <w:pPr>
-        <w:pStyle w:val="a3"/>
+        <w:pStyle w:val="ListParagraph"/>
         <w:numPr>
           <w:ilvl w:val="0"/>
           <w:numId w:val="9"/>
@@ -3208,7 +3196,7 @@
     </w:p>
     <w:p>
       <w:pPr>
-        <w:pStyle w:val="a3"/>
+        <w:pStyle w:val="ListParagraph"/>
         <w:bidi/>
         <w:ind w:left="1080"/>
         <w:rPr>
@@ -3227,7 +3215,7 @@
     </w:p>
     <w:p>
       <w:pPr>
-        <w:pStyle w:val="a3"/>
+        <w:pStyle w:val="ListParagraph"/>
         <w:numPr>
           <w:ilvl w:val="0"/>
           <w:numId w:val="1"/>
@@ -3249,7 +3237,7 @@
     </w:p>
     <w:p>
       <w:pPr>
-        <w:pStyle w:val="a3"/>
+        <w:pStyle w:val="ListParagraph"/>
         <w:numPr>
           <w:ilvl w:val="0"/>
           <w:numId w:val="10"/>
@@ -3312,7 +3300,7 @@
     </w:p>
     <w:p>
       <w:pPr>
-        <w:pStyle w:val="a3"/>
+        <w:pStyle w:val="ListParagraph"/>
         <w:bidi/>
         <w:ind w:left="1080"/>
         <w:rPr>
@@ -3448,7 +3436,7 @@
     </w:p>
     <w:p>
       <w:pPr>
-        <w:pStyle w:val="a3"/>
+        <w:pStyle w:val="ListParagraph"/>
         <w:bidi/>
         <w:ind w:left="1080"/>
         <w:rPr>
@@ -3459,7 +3447,7 @@
     </w:p>
     <w:p>
       <w:pPr>
-        <w:pStyle w:val="a3"/>
+        <w:pStyle w:val="ListParagraph"/>
         <w:numPr>
           <w:ilvl w:val="0"/>
           <w:numId w:val="10"/>
@@ -3538,7 +3526,7 @@
     </w:p>
     <w:p>
       <w:pPr>
-        <w:pStyle w:val="a3"/>
+        <w:pStyle w:val="ListParagraph"/>
         <w:bidi/>
         <w:ind w:left="1080"/>
         <w:rPr>
@@ -3582,7 +3570,7 @@
     </w:p>
     <w:p>
       <w:pPr>
-        <w:pStyle w:val="a3"/>
+        <w:pStyle w:val="ListParagraph"/>
         <w:bidi/>
         <w:ind w:left="1080"/>
         <w:rPr>
@@ -3593,7 +3581,7 @@
     </w:p>
     <w:p>
       <w:pPr>
-        <w:pStyle w:val="a3"/>
+        <w:pStyle w:val="ListParagraph"/>
         <w:numPr>
           <w:ilvl w:val="0"/>
           <w:numId w:val="1"/>
@@ -4105,7 +4093,7 @@
     </w:p>
     <w:p>
       <w:pPr>
-        <w:pStyle w:val="a3"/>
+        <w:pStyle w:val="ListParagraph"/>
         <w:numPr>
           <w:ilvl w:val="0"/>
           <w:numId w:val="1"/>
@@ -4143,7 +4131,7 @@
     </w:p>
     <w:p>
       <w:pPr>
-        <w:pStyle w:val="a3"/>
+        <w:pStyle w:val="ListParagraph"/>
         <w:bidi/>
         <w:rPr>
           <w:rFonts w:ascii="Times New Roman" w:hAnsi="Times New Roman" w:cs="Times New Roman"/>
@@ -4221,12 +4209,42 @@
         <w:rPr>
           <w:rFonts w:ascii="Times New Roman" w:hAnsi="Times New Roman" w:cs="Times New Roman"/>
           <w:noProof/>
-        </w:rPr>
-      </w:pPr>
-    </w:p>
-    <w:p>
-      <w:pPr>
-        <w:pStyle w:val="a3"/>
+          <w:rtl/>
+        </w:rPr>
+      </w:pPr>
+    </w:p>
+    <w:p>
+      <w:pPr>
+        <w:bidi/>
+        <w:rPr>
+          <w:rFonts w:ascii="Times New Roman" w:hAnsi="Times New Roman" w:cs="Times New Roman"/>
+          <w:noProof/>
+          <w:rtl/>
+        </w:rPr>
+      </w:pPr>
+    </w:p>
+    <w:p>
+      <w:pPr>
+        <w:bidi/>
+        <w:rPr>
+          <w:rFonts w:ascii="Times New Roman" w:hAnsi="Times New Roman" w:cs="Times New Roman"/>
+          <w:noProof/>
+          <w:rtl/>
+        </w:rPr>
+      </w:pPr>
+    </w:p>
+    <w:p>
+      <w:pPr>
+        <w:bidi/>
+        <w:rPr>
+          <w:rFonts w:ascii="Times New Roman" w:hAnsi="Times New Roman" w:cs="Times New Roman"/>
+          <w:noProof/>
+        </w:rPr>
+      </w:pPr>
+    </w:p>
+    <w:p>
+      <w:pPr>
+        <w:pStyle w:val="ListParagraph"/>
         <w:numPr>
           <w:ilvl w:val="0"/>
           <w:numId w:val="1"/>
@@ -4235,99 +4253,633 @@
         <w:rPr>
           <w:rFonts w:ascii="Times New Roman" w:hAnsi="Times New Roman" w:cs="Times New Roman"/>
           <w:noProof/>
-          <w:highlight w:val="yellow"/>
-        </w:rPr>
-      </w:pPr>
-      <w:r>
-        <w:rPr>
-          <w:rFonts w:ascii="Times New Roman" w:hAnsi="Times New Roman" w:cs="Times New Roman" w:hint="cs"/>
-          <w:noProof/>
-          <w:highlight w:val="yellow"/>
-          <w:rtl/>
-        </w:rPr>
-        <w:t>רעיו</w:t>
-      </w:r>
-      <w:r>
-        <w:rPr>
-          <w:rFonts w:ascii="Times New Roman" w:hAnsi="Times New Roman" w:cs="Times New Roman" w:hint="cs"/>
-          <w:noProof/>
-          <w:highlight w:val="yellow"/>
-          <w:rtl/>
-        </w:rPr>
-        <w:t>נות</w:t>
-      </w:r>
-      <w:r>
-        <w:rPr>
-          <w:rFonts w:ascii="Times New Roman" w:hAnsi="Times New Roman" w:cs="Times New Roman" w:hint="cs"/>
-          <w:noProof/>
-          <w:highlight w:val="yellow"/>
-          <w:rtl/>
-        </w:rPr>
-        <w:t>:</w:t>
-      </w:r>
-      <w:r>
-        <w:rPr>
-          <w:rFonts w:ascii="Times New Roman" w:hAnsi="Times New Roman" w:cs="Times New Roman" w:hint="cs"/>
-          <w:noProof/>
-          <w:highlight w:val="yellow"/>
-          <w:rtl/>
-        </w:rPr>
-        <w:t xml:space="preserve"> </w:t>
-      </w:r>
-    </w:p>
-    <w:p>
-      <w:pPr>
-        <w:pStyle w:val="a3"/>
+        </w:rPr>
+      </w:pPr>
+      <w:r>
+        <w:rPr>
+          <w:rFonts w:ascii="Times New Roman" w:hAnsi="Times New Roman" w:cs="Times New Roman" w:hint="cs"/>
+          <w:noProof/>
+          <w:rtl/>
+        </w:rPr>
+        <w:lastRenderedPageBreak/>
+        <w:t>ב</w:t>
+      </w:r>
+      <w:r>
+        <w:rPr>
+          <w:rFonts w:ascii="Times New Roman" w:hAnsi="Times New Roman" w:cs="Times New Roman" w:hint="cs"/>
+          <w:noProof/>
+          <w:rtl/>
+        </w:rPr>
+        <w:t>התחלה אגדיר רעיונות ומושגים ובסוף אחבר את הכל:</w:t>
+      </w:r>
+    </w:p>
+    <w:p>
+      <w:pPr>
+        <w:pStyle w:val="ListParagraph"/>
         <w:numPr>
           <w:ilvl w:val="0"/>
-          <w:numId w:val="14"/>
+          <w:numId w:val="15"/>
         </w:numPr>
         <w:bidi/>
-        <w:rPr>
-          <w:rFonts w:ascii="Times New Roman" w:hAnsi="Times New Roman" w:cs="Times New Roman"/>
-          <w:noProof/>
-          <w:highlight w:val="yellow"/>
-          <w:rtl/>
-        </w:rPr>
-      </w:pPr>
-      <w:r>
-        <w:rPr>
-          <w:rFonts w:ascii="Times New Roman" w:hAnsi="Times New Roman" w:cs="Times New Roman" w:hint="cs"/>
-          <w:noProof/>
-          <w:highlight w:val="yellow"/>
-          <w:rtl/>
-        </w:rPr>
-        <w:t>להדק חסם עליון עם כל איטרציה ואולי "לסחוט" עוד קצת זמן לכל איטרציה.</w:t>
-      </w:r>
-    </w:p>
-    <w:p>
-      <w:pPr>
-        <w:pStyle w:val="a3"/>
+        <w:ind w:left="1260"/>
+        <w:rPr>
+          <w:rFonts w:ascii="Times New Roman" w:hAnsi="Times New Roman" w:cs="Times New Roman"/>
+          <w:noProof/>
+        </w:rPr>
+      </w:pPr>
+      <w:r>
+        <w:rPr>
+          <w:rFonts w:ascii="Times New Roman" w:hAnsi="Times New Roman" w:cs="Times New Roman" w:hint="cs"/>
+          <w:b/>
+          <w:bCs/>
+          <w:noProof/>
+          <w:u w:val="single"/>
+          <w:rtl/>
+        </w:rPr>
+        <w:t>רעיון 1</w:t>
+      </w:r>
+      <w:r>
+        <w:rPr>
+          <w:rFonts w:ascii="Times New Roman" w:hAnsi="Times New Roman" w:cs="Times New Roman" w:hint="cs"/>
+          <w:b/>
+          <w:bCs/>
+          <w:noProof/>
+          <w:rtl/>
+        </w:rPr>
+        <w:t>:</w:t>
+      </w:r>
+      <w:r>
+        <w:rPr>
+          <w:rFonts w:ascii="Times New Roman" w:hAnsi="Times New Roman" w:cs="Times New Roman" w:hint="cs"/>
+          <w:noProof/>
+          <w:rtl/>
+        </w:rPr>
+        <w:t xml:space="preserve"> </w:t>
+      </w:r>
+    </w:p>
+    <w:p>
+      <w:pPr>
+        <w:pStyle w:val="ListParagraph"/>
+        <w:bidi/>
+        <w:ind w:left="1260"/>
+        <w:rPr>
+          <w:rFonts w:ascii="Times New Roman" w:hAnsi="Times New Roman" w:cs="Times New Roman"/>
+          <w:noProof/>
+          <w:rtl/>
+        </w:rPr>
+      </w:pPr>
+      <w:r>
+        <w:rPr>
+          <w:rFonts w:ascii="Times New Roman" w:hAnsi="Times New Roman" w:cs="Times New Roman" w:hint="cs"/>
+          <w:noProof/>
+          <w:rtl/>
+        </w:rPr>
+        <w:t xml:space="preserve">אבחנה: נראה שבתורות הראשונים אין הרבה סיכונים ובתורות האחרונים אין הרבה אפשרויות בחירה גם ככה אז אקצה פחות זמן בהתחלה ובסוף. </w:t>
+      </w:r>
+    </w:p>
+    <w:p>
+      <w:pPr>
+        <w:pStyle w:val="ListParagraph"/>
+        <w:bidi/>
+        <w:ind w:left="1260"/>
+        <w:rPr>
+          <w:rFonts w:ascii="Times New Roman" w:hAnsi="Times New Roman" w:cs="Times New Roman"/>
+          <w:noProof/>
+        </w:rPr>
+      </w:pPr>
+      <w:r>
+        <w:rPr>
+          <w:rFonts w:ascii="Times New Roman" w:hAnsi="Times New Roman" w:cs="Times New Roman" w:hint="cs"/>
+          <w:noProof/>
+          <w:rtl/>
+        </w:rPr>
+        <w:t xml:space="preserve">אז </w:t>
+      </w:r>
+      <w:r>
+        <w:rPr>
+          <w:rFonts w:ascii="Times New Roman" w:hAnsi="Times New Roman" w:cs="Times New Roman" w:hint="cs"/>
+          <w:noProof/>
+          <w:rtl/>
+        </w:rPr>
+        <w:t>איך אגדיר מתי אני בהתחלה/אמצע/סוף</w:t>
+      </w:r>
+      <w:r>
+        <w:rPr>
+          <w:rFonts w:ascii="Times New Roman" w:hAnsi="Times New Roman" w:cs="Times New Roman" w:hint="cs"/>
+          <w:noProof/>
+          <w:rtl/>
+        </w:rPr>
+        <w:t>?</w:t>
+      </w:r>
+      <w:r>
+        <w:rPr>
+          <w:rFonts w:ascii="Times New Roman" w:hAnsi="Times New Roman" w:cs="Times New Roman" w:hint="cs"/>
+          <w:noProof/>
+          <w:rtl/>
+        </w:rPr>
+        <w:t>:</w:t>
+      </w:r>
+    </w:p>
+    <w:p>
+      <w:pPr>
+        <w:pStyle w:val="ListParagraph"/>
+        <w:numPr>
+          <w:ilvl w:val="1"/>
+          <w:numId w:val="15"/>
+        </w:numPr>
+        <w:bidi/>
+        <w:rPr>
+          <w:rFonts w:ascii="Times New Roman" w:hAnsi="Times New Roman" w:cs="Times New Roman"/>
+          <w:noProof/>
+        </w:rPr>
+      </w:pPr>
+      <w:r>
+        <w:rPr>
+          <w:rFonts w:ascii="Times New Roman" w:hAnsi="Times New Roman" w:cs="Times New Roman" w:hint="cs"/>
+          <w:noProof/>
+          <w:rtl/>
+        </w:rPr>
+        <w:t xml:space="preserve">אם מימדי המפה הם </w:t>
+      </w:r>
+      <w:r>
+        <w:rPr>
+          <w:position w:val="-8"/>
+        </w:rPr>
+        <w:object w:dxaOrig="420" w:dyaOrig="220" w14:anchorId="4673B766">
+          <v:shape id="_x0000_i1052" type="#_x0000_t75" style="width:20.75pt;height:10.95pt" o:ole="">
+            <v:imagedata r:id="rId42" o:title=""/>
+          </v:shape>
+          <o:OLEObject Type="Embed" ProgID="Equation.DSMT4" ShapeID="_x0000_i1052" DrawAspect="Content" ObjectID="_1669850761" r:id="rId43"/>
+        </w:object>
+      </w:r>
+      <w:r>
+        <w:rPr>
+          <w:rFonts w:ascii="Times New Roman" w:hAnsi="Times New Roman" w:cs="Times New Roman" w:hint="cs"/>
+          <w:noProof/>
+          <w:rtl/>
+        </w:rPr>
+        <w:t xml:space="preserve"> ונתון לי מספר התאים החסומים (</w:t>
+      </w:r>
+      <w:r>
+        <w:rPr>
+          <w:rFonts w:ascii="Times New Roman" w:hAnsi="Times New Roman" w:cs="Times New Roman"/>
+          <w:noProof/>
+        </w:rPr>
+        <w:t>-1</w:t>
+      </w:r>
+      <w:r>
+        <w:rPr>
+          <w:rFonts w:ascii="Times New Roman" w:hAnsi="Times New Roman" w:cs="Times New Roman" w:hint="cs"/>
+          <w:noProof/>
+          <w:rtl/>
+        </w:rPr>
+        <w:t xml:space="preserve">): </w:t>
+      </w:r>
+      <w:r>
+        <w:rPr>
+          <w:position w:val="-10"/>
+        </w:rPr>
+        <w:object w:dxaOrig="1200" w:dyaOrig="300" w14:anchorId="28773947">
+          <v:shape id="_x0000_i1053" type="#_x0000_t75" style="width:59.9pt;height:15pt" o:ole="">
+            <v:imagedata r:id="rId44" o:title=""/>
+          </v:shape>
+          <o:OLEObject Type="Embed" ProgID="Equation.DSMT4" ShapeID="_x0000_i1053" DrawAspect="Content" ObjectID="_1669850762" r:id="rId45"/>
+        </w:object>
+      </w:r>
+    </w:p>
+    <w:p>
+      <w:pPr>
+        <w:pStyle w:val="ListParagraph"/>
+        <w:bidi/>
+        <w:ind w:left="1800"/>
+      </w:pPr>
+      <w:r>
+        <w:rPr>
+          <w:rFonts w:ascii="Times New Roman" w:hAnsi="Times New Roman" w:cs="Times New Roman" w:hint="cs"/>
+          <w:noProof/>
+          <w:rtl/>
+        </w:rPr>
+        <w:t>אז אגדיר:</w:t>
+      </w:r>
+      <w:r>
+        <w:rPr>
+          <w:rFonts w:ascii="Times New Roman" w:hAnsi="Times New Roman" w:cs="Times New Roman"/>
+          <w:noProof/>
+        </w:rPr>
+        <w:t xml:space="preserve"> </w:t>
+      </w:r>
+      <w:r>
+        <w:rPr>
+          <w:rFonts w:ascii="Times New Roman" w:hAnsi="Times New Roman" w:cs="Times New Roman"/>
+          <w:noProof/>
+        </w:rPr>
+        <w:tab/>
+      </w:r>
+      <w:r>
+        <w:rPr>
+          <w:position w:val="-26"/>
+        </w:rPr>
+        <w:object w:dxaOrig="3480" w:dyaOrig="639" w14:anchorId="7E1A053B">
+          <v:shape id="_x0000_i1054" type="#_x0000_t75" style="width:173.95pt;height:31.7pt" o:ole="">
+            <v:imagedata r:id="rId46" o:title=""/>
+          </v:shape>
+          <o:OLEObject Type="Embed" ProgID="Equation.DSMT4" ShapeID="_x0000_i1054" DrawAspect="Content" ObjectID="_1669850763" r:id="rId47"/>
+        </w:object>
+      </w:r>
+    </w:p>
+    <w:p>
+      <w:pPr>
+        <w:pStyle w:val="ListParagraph"/>
+        <w:bidi/>
+        <w:ind w:left="1800"/>
+        <w:rPr>
+          <w:rtl/>
+        </w:rPr>
+      </w:pPr>
+      <w:r>
+        <w:rPr>
+          <w:rFonts w:ascii="Times New Roman" w:hAnsi="Times New Roman" w:cs="Times New Roman" w:hint="cs"/>
+          <w:noProof/>
+          <w:rtl/>
+        </w:rPr>
+        <w:t>ואתאים</w:t>
+      </w:r>
+      <w:r>
+        <w:rPr>
+          <w:rFonts w:ascii="Times New Roman" w:hAnsi="Times New Roman" w:cs="Times New Roman" w:hint="cs"/>
+          <w:noProof/>
+          <w:rtl/>
+        </w:rPr>
+        <w:t xml:space="preserve"> פונקציה:</w:t>
+      </w:r>
+      <w:r>
+        <w:rPr>
+          <w:rFonts w:ascii="Times New Roman" w:hAnsi="Times New Roman" w:cs="Times New Roman"/>
+          <w:noProof/>
+          <w:rtl/>
+        </w:rPr>
+        <w:tab/>
+      </w:r>
+      <w:r>
+        <w:rPr>
+          <w:rFonts w:ascii="Times New Roman" w:hAnsi="Times New Roman" w:cs="Times New Roman" w:hint="cs"/>
+          <w:noProof/>
+          <w:rtl/>
+        </w:rPr>
+        <w:t xml:space="preserve"> </w:t>
+      </w:r>
+      <w:r>
+        <w:rPr>
+          <w:position w:val="-56"/>
+        </w:rPr>
+        <w:object w:dxaOrig="4220" w:dyaOrig="1219" w14:anchorId="6055C12C">
+          <v:shape id="_x0000_i1056" type="#_x0000_t75" style="width:210.8pt;height:61.05pt" o:ole="">
+            <v:imagedata r:id="rId48" o:title=""/>
+          </v:shape>
+          <o:OLEObject Type="Embed" ProgID="Equation.DSMT4" ShapeID="_x0000_i1056" DrawAspect="Content" ObjectID="_1669850764" r:id="rId49"/>
+        </w:object>
+      </w:r>
+    </w:p>
+    <w:p>
+      <w:pPr>
+        <w:pStyle w:val="ListParagraph"/>
+        <w:bidi/>
+        <w:ind w:left="1800"/>
+        <w:rPr>
+          <w:rFonts w:ascii="Times New Roman" w:hAnsi="Times New Roman" w:cs="Times New Roman"/>
+          <w:noProof/>
+          <w:rtl/>
+        </w:rPr>
+      </w:pPr>
+      <w:r>
+        <w:rPr>
+          <w:rFonts w:ascii="Times New Roman" w:hAnsi="Times New Roman" w:cs="Times New Roman" w:hint="cs"/>
+          <w:noProof/>
+          <w:rtl/>
+        </w:rPr>
+        <w:t>כך שבינתיים אפשר להגדיר:</w:t>
+      </w:r>
+    </w:p>
+    <w:p>
+      <w:pPr>
+        <w:pStyle w:val="ListParagraph"/>
+        <w:bidi/>
+        <w:ind w:left="1800"/>
+        <w:rPr>
+          <w:rFonts w:ascii="Times New Roman" w:hAnsi="Times New Roman" w:cs="Times New Roman" w:hint="cs"/>
+          <w:noProof/>
+          <w:rtl/>
+        </w:rPr>
+      </w:pPr>
+      <w:r>
+        <w:rPr>
+          <w:position w:val="-28"/>
+        </w:rPr>
+        <w:object w:dxaOrig="6080" w:dyaOrig="680" w14:anchorId="7C8E14D4">
+          <v:shape id="_x0000_i1058" type="#_x0000_t75" style="width:304.15pt;height:34pt" o:ole="">
+            <v:imagedata r:id="rId50" o:title=""/>
+          </v:shape>
+          <o:OLEObject Type="Embed" ProgID="Equation.DSMT4" ShapeID="_x0000_i1058" DrawAspect="Content" ObjectID="_1669850765" r:id="rId51"/>
+        </w:object>
+      </w:r>
+    </w:p>
+    <w:p>
+      <w:pPr>
+        <w:pStyle w:val="ListParagraph"/>
+        <w:ind w:left="1800"/>
+        <w:rPr>
+          <w:rFonts w:ascii="Times New Roman" w:hAnsi="Times New Roman" w:cs="Times New Roman" w:hint="cs"/>
+          <w:noProof/>
+          <w:rtl/>
+        </w:rPr>
+      </w:pPr>
+    </w:p>
+    <w:p>
+      <w:pPr>
+        <w:pStyle w:val="ListParagraph"/>
         <w:numPr>
           <w:ilvl w:val="0"/>
-          <w:numId w:val="14"/>
+          <w:numId w:val="15"/>
         </w:numPr>
         <w:bidi/>
-        <w:rPr>
-          <w:rFonts w:ascii="Times New Roman" w:hAnsi="Times New Roman" w:cs="Times New Roman"/>
-          <w:noProof/>
-          <w:highlight w:val="yellow"/>
-        </w:rPr>
-      </w:pPr>
-      <w:r>
-        <w:rPr>
-          <w:rFonts w:ascii="Times New Roman" w:hAnsi="Times New Roman" w:cs="Times New Roman" w:hint="cs"/>
-          <w:noProof/>
-          <w:highlight w:val="yellow"/>
-          <w:rtl/>
-        </w:rPr>
-        <w:t>חלוקה של המשחק ל-</w:t>
-      </w:r>
-      <w:r>
-        <w:rPr>
-          <w:rFonts w:ascii="Times New Roman" w:hAnsi="Times New Roman" w:cs="Times New Roman"/>
-          <w:noProof/>
-          <w:highlight w:val="yellow"/>
+        <w:ind w:left="1260"/>
+        <w:rPr>
+          <w:rFonts w:ascii="Times New Roman" w:hAnsi="Times New Roman" w:cs="Times New Roman"/>
+          <w:noProof/>
+        </w:rPr>
+      </w:pPr>
+      <w:r>
+        <w:rPr>
+          <w:rFonts w:ascii="Times New Roman" w:hAnsi="Times New Roman" w:cs="Times New Roman" w:hint="cs"/>
+          <w:b/>
+          <w:bCs/>
+          <w:noProof/>
+          <w:u w:val="single"/>
+          <w:rtl/>
+        </w:rPr>
+        <w:t>רעיון 2</w:t>
+      </w:r>
+      <w:r>
+        <w:rPr>
+          <w:rFonts w:ascii="Times New Roman" w:hAnsi="Times New Roman" w:cs="Times New Roman" w:hint="cs"/>
+          <w:b/>
+          <w:bCs/>
+          <w:noProof/>
+          <w:rtl/>
+        </w:rPr>
+        <w:t>:</w:t>
+      </w:r>
+      <w:r>
+        <w:rPr>
+          <w:rFonts w:ascii="Times New Roman" w:hAnsi="Times New Roman" w:cs="Times New Roman" w:hint="cs"/>
+          <w:noProof/>
+          <w:rtl/>
+        </w:rPr>
+        <w:t xml:space="preserve"> </w:t>
+      </w:r>
+      <w:r>
+        <w:rPr>
+          <w:rFonts w:ascii="Times New Roman" w:hAnsi="Times New Roman" w:cs="Times New Roman" w:hint="cs"/>
+          <w:noProof/>
+          <w:rtl/>
+        </w:rPr>
+        <w:t>(מתאים בעיקרון רק למשחק ש</w:t>
+      </w:r>
+      <w:r>
+        <w:rPr>
+          <w:rFonts w:ascii="Times New Roman" w:hAnsi="Times New Roman" w:cs="Times New Roman" w:hint="cs"/>
+          <w:noProof/>
+          <w:rtl/>
+        </w:rPr>
+        <w:t>במטלה</w:t>
+      </w:r>
+      <w:r>
+        <w:rPr>
+          <w:rFonts w:ascii="Times New Roman" w:hAnsi="Times New Roman" w:cs="Times New Roman" w:hint="cs"/>
+          <w:noProof/>
+          <w:rtl/>
+        </w:rPr>
+        <w:t xml:space="preserve"> כרגע אך ניתן לשנות אותו בהתאם למשחק)</w:t>
+      </w:r>
+    </w:p>
+    <w:p>
+      <w:pPr>
+        <w:pStyle w:val="ListParagraph"/>
+        <w:bidi/>
+        <w:ind w:left="1260"/>
+        <w:rPr>
+          <w:rFonts w:ascii="Times New Roman" w:hAnsi="Times New Roman" w:cs="Times New Roman"/>
+          <w:noProof/>
+          <w:rtl/>
+        </w:rPr>
+      </w:pPr>
+      <w:r>
+        <w:rPr>
+          <w:rFonts w:ascii="Times New Roman" w:hAnsi="Times New Roman" w:cs="Times New Roman" w:hint="cs"/>
+          <w:noProof/>
+          <w:rtl/>
+        </w:rPr>
+        <w:t>אבחנה: אם הגענו לתור בו היריב "קרוב" לסוכן שלנו נרצה להקצות יותר זמן עבור חישוב הצעד.</w:t>
+      </w:r>
+    </w:p>
+    <w:p>
+      <w:pPr>
+        <w:pStyle w:val="ListParagraph"/>
+        <w:bidi/>
+        <w:ind w:left="1260"/>
+        <w:rPr>
+          <w:rFonts w:ascii="Times New Roman" w:hAnsi="Times New Roman" w:cs="Times New Roman"/>
+          <w:noProof/>
+          <w:rtl/>
+        </w:rPr>
+      </w:pPr>
+      <w:r>
+        <w:rPr>
+          <w:rFonts w:ascii="Times New Roman" w:hAnsi="Times New Roman" w:cs="Times New Roman" w:hint="cs"/>
+          <w:noProof/>
+          <w:rtl/>
+        </w:rPr>
+        <w:t>איך אגדיר קרבה ואיך נשתמש בה?:</w:t>
+      </w:r>
+    </w:p>
+    <w:p>
+      <w:pPr>
+        <w:pStyle w:val="ListParagraph"/>
+        <w:numPr>
+          <w:ilvl w:val="1"/>
+          <w:numId w:val="15"/>
+        </w:numPr>
+        <w:bidi/>
+        <w:rPr>
+          <w:rFonts w:ascii="Times New Roman" w:hAnsi="Times New Roman" w:cs="Times New Roman"/>
+          <w:noProof/>
+        </w:rPr>
+      </w:pPr>
+      <w:r>
+        <w:rPr>
+          <w:rFonts w:ascii="Times New Roman" w:hAnsi="Times New Roman" w:cs="Times New Roman" w:hint="cs"/>
+          <w:noProof/>
+          <w:rtl/>
+        </w:rPr>
+        <w:t xml:space="preserve">בהינתן פונקציית מרחק מנהטן כמוגדר בסעיפים הקודמים נסמנה: </w:t>
+      </w:r>
+      <w:r>
+        <w:rPr>
+          <w:position w:val="-12"/>
+        </w:rPr>
+        <w:object w:dxaOrig="1460" w:dyaOrig="360" w14:anchorId="54E7175C">
+          <v:shape id="_x0000_i1060" type="#_x0000_t75" style="width:73.15pt;height:17.85pt" o:ole="">
+            <v:imagedata r:id="rId52" o:title=""/>
+          </v:shape>
+          <o:OLEObject Type="Embed" ProgID="Equation.DSMT4" ShapeID="_x0000_i1060" DrawAspect="Content" ObjectID="_1669850766" r:id="rId53"/>
+        </w:object>
+      </w:r>
+    </w:p>
+    <w:p>
+      <w:pPr>
+        <w:pStyle w:val="ListParagraph"/>
+        <w:bidi/>
+        <w:ind w:left="1800"/>
+      </w:pPr>
+      <w:r>
+        <w:rPr>
+          <w:rFonts w:ascii="Times New Roman" w:hAnsi="Times New Roman" w:cs="Times New Roman" w:hint="cs"/>
+          <w:noProof/>
+          <w:rtl/>
+        </w:rPr>
+        <w:t>א</w:t>
+      </w:r>
+      <w:r>
+        <w:rPr>
+          <w:rFonts w:ascii="Times New Roman" w:hAnsi="Times New Roman" w:cs="Times New Roman" w:hint="cs"/>
+          <w:noProof/>
+          <w:rtl/>
+        </w:rPr>
+        <w:t>ז אגדיר:</w:t>
+      </w:r>
+      <w:r>
+        <w:rPr>
+          <w:rFonts w:ascii="Times New Roman" w:hAnsi="Times New Roman" w:cs="Times New Roman"/>
+          <w:noProof/>
+          <w:rtl/>
+        </w:rPr>
+        <w:tab/>
+      </w:r>
+      <w:r>
+        <w:rPr>
+          <w:position w:val="-30"/>
+        </w:rPr>
+        <w:object w:dxaOrig="3140" w:dyaOrig="660" w14:anchorId="4783EDAF">
+          <v:shape id="_x0000_i1062" type="#_x0000_t75" style="width:157.25pt;height:32.85pt" o:ole="">
+            <v:imagedata r:id="rId54" o:title=""/>
+          </v:shape>
+          <o:OLEObject Type="Embed" ProgID="Equation.DSMT4" ShapeID="_x0000_i1062" DrawAspect="Content" ObjectID="_1669850767" r:id="rId55"/>
+        </w:object>
+      </w:r>
+    </w:p>
+    <w:p>
+      <w:pPr>
+        <w:pStyle w:val="ListParagraph"/>
+        <w:bidi/>
+        <w:ind w:left="1800"/>
+        <w:rPr>
+          <w:rFonts w:ascii="Times New Roman" w:hAnsi="Times New Roman" w:cs="Times New Roman"/>
+          <w:noProof/>
+          <w:rtl/>
+        </w:rPr>
+      </w:pPr>
+      <w:r>
+        <w:rPr>
+          <w:rFonts w:ascii="Times New Roman" w:hAnsi="Times New Roman" w:cs="Times New Roman" w:hint="cs"/>
+          <w:noProof/>
+          <w:rtl/>
+        </w:rPr>
+        <w:t xml:space="preserve">וכעת אחבר לרעיון הקודם </w:t>
+      </w:r>
+      <w:r>
+        <w:rPr>
+          <w:rFonts w:ascii="Times New Roman" w:hAnsi="Times New Roman" w:cs="Times New Roman" w:hint="cs"/>
+          <w:noProof/>
+          <w:rtl/>
+        </w:rPr>
+        <w:t>כך שבינתיים:</w:t>
+      </w:r>
+      <w:r>
+        <w:rPr>
+          <w:rFonts w:ascii="Times New Roman" w:hAnsi="Times New Roman" w:cs="Times New Roman" w:hint="cs"/>
+          <w:noProof/>
+          <w:rtl/>
+        </w:rPr>
+        <w:t xml:space="preserve"> </w:t>
+      </w:r>
+    </w:p>
+    <w:p>
+      <w:pPr>
+        <w:pStyle w:val="ListParagraph"/>
+        <w:bidi/>
+        <w:ind w:left="1440"/>
+      </w:pPr>
+      <w:r>
+        <w:rPr>
+          <w:position w:val="-30"/>
+        </w:rPr>
+        <w:object w:dxaOrig="7600" w:dyaOrig="700" w14:anchorId="4874E49D">
+          <v:shape id="_x0000_i1064" type="#_x0000_t75" style="width:380.15pt;height:35.15pt" o:ole="">
+            <v:imagedata r:id="rId56" o:title=""/>
+          </v:shape>
+          <o:OLEObject Type="Embed" ProgID="Equation.DSMT4" ShapeID="_x0000_i1064" DrawAspect="Content" ObjectID="_1669850768" r:id="rId57"/>
+        </w:object>
+      </w:r>
+    </w:p>
+    <w:p>
+      <w:pPr>
+        <w:pStyle w:val="ListParagraph"/>
+        <w:bidi/>
+        <w:rPr>
+          <w:rFonts w:ascii="Times New Roman" w:hAnsi="Times New Roman" w:cs="Times New Roman"/>
+          <w:noProof/>
+          <w:rtl/>
+        </w:rPr>
+      </w:pPr>
+    </w:p>
+    <w:p>
+      <w:pPr>
+        <w:pStyle w:val="ListParagraph"/>
+        <w:bidi/>
+        <w:rPr>
+          <w:rFonts w:ascii="Times New Roman" w:hAnsi="Times New Roman" w:cs="Times New Roman"/>
+          <w:noProof/>
+          <w:rtl/>
+        </w:rPr>
+      </w:pPr>
+      <w:r>
+        <w:rPr>
+          <w:rFonts w:ascii="Times New Roman" w:hAnsi="Times New Roman" w:cs="Times New Roman" w:hint="cs"/>
+          <w:noProof/>
+          <w:rtl/>
+        </w:rPr>
+        <w:t>נבחין כעת כי הרעיון השני יכול לגרום לנו לחרוג מהזמן הגלובלי הנתון לקראת סוף המשחק לכן אגדיר חסם שרירותי (שניתן לשנותו בהתאם לבדיקות וניסויים</w:t>
+      </w:r>
+      <w:r>
+        <w:rPr>
+          <w:rFonts w:ascii="Times New Roman" w:hAnsi="Times New Roman" w:cs="Times New Roman" w:hint="cs"/>
+          <w:noProof/>
+          <w:rtl/>
+        </w:rPr>
+        <w:t xml:space="preserve"> עם פרמטרים שונים</w:t>
+      </w:r>
+      <w:r>
+        <w:rPr>
+          <w:rFonts w:ascii="Times New Roman" w:hAnsi="Times New Roman" w:cs="Times New Roman" w:hint="cs"/>
+          <w:noProof/>
+          <w:rtl/>
+        </w:rPr>
+        <w:t>)  של 90% כאשר אם עבר 90% מהזמן הגלובלי הנתון אניח שברוב המקרים זה אומר שעברנו את המקטע הבעייתי עם היריב או שלפחות הגענו ל-</w:t>
+      </w:r>
+      <w:r>
+        <w:rPr>
+          <w:rFonts w:ascii="Times New Roman" w:hAnsi="Times New Roman" w:cs="Times New Roman"/>
+          <w:noProof/>
         </w:rPr>
         <w:t>phase</w:t>
       </w:r>
@@ -4335,56 +4887,262 @@
         <w:rPr>
           <w:rFonts w:ascii="Times New Roman" w:hAnsi="Times New Roman" w:cs="Times New Roman" w:hint="cs"/>
           <w:noProof/>
-          <w:highlight w:val="yellow"/>
-          <w:rtl/>
-        </w:rPr>
-        <w:t>-ים כמו "התחלה", "סיום", "אמצע" וכו'...</w:t>
-      </w:r>
-    </w:p>
-    <w:p>
-      <w:pPr>
-        <w:pStyle w:val="a3"/>
-        <w:numPr>
-          <w:ilvl w:val="0"/>
-          <w:numId w:val="14"/>
-        </w:numPr>
-        <w:bidi/>
-        <w:rPr>
-          <w:rFonts w:ascii="Times New Roman" w:hAnsi="Times New Roman" w:cs="Times New Roman"/>
-          <w:noProof/>
-          <w:highlight w:val="yellow"/>
-        </w:rPr>
-      </w:pPr>
-      <w:r>
-        <w:rPr>
-          <w:rFonts w:ascii="Times New Roman" w:hAnsi="Times New Roman" w:cs="Times New Roman" w:hint="cs"/>
-          <w:noProof/>
-          <w:highlight w:val="yellow"/>
-          <w:rtl/>
-        </w:rPr>
-        <w:t xml:space="preserve">לא מחשבים כל סיבוב איטרציה אלא כל </w:t>
-      </w:r>
-      <w:r>
-        <w:rPr>
-          <w:rFonts w:ascii="Times New Roman" w:hAnsi="Times New Roman" w:cs="Times New Roman"/>
-          <w:noProof/>
-          <w:highlight w:val="yellow"/>
-        </w:rPr>
-        <w:t>const</w:t>
-      </w:r>
-      <w:r>
-        <w:rPr>
-          <w:rFonts w:ascii="Times New Roman" w:hAnsi="Times New Roman" w:cs="Times New Roman" w:hint="cs"/>
-          <w:noProof/>
-          <w:highlight w:val="yellow"/>
-          <w:rtl/>
-        </w:rPr>
-        <w:t xml:space="preserve"> כלשהו סיבובים ואז יש "כפול זמן" בכל חישוב.</w:t>
-      </w:r>
-    </w:p>
-    <w:p>
-      <w:pPr>
-        <w:pStyle w:val="a3"/>
+          <w:rtl/>
+        </w:rPr>
+        <w:t xml:space="preserve"> של סוף המשחק (</w:t>
+      </w:r>
+      <w:r>
+        <w:rPr>
+          <w:rFonts w:ascii="Times New Roman" w:hAnsi="Times New Roman" w:cs="Times New Roman"/>
+          <w:noProof/>
+        </w:rPr>
+        <w:t>phase=3</w:t>
+      </w:r>
+      <w:r>
+        <w:rPr>
+          <w:rFonts w:ascii="Times New Roman" w:hAnsi="Times New Roman" w:cs="Times New Roman" w:hint="cs"/>
+          <w:noProof/>
+          <w:rtl/>
+        </w:rPr>
+        <w:t xml:space="preserve">) אז החל מנקודה זאת אפעיל את האלגוריתם הנאיבי לטיפול בזמן רק שבמקום הפרמטר </w:t>
+      </w:r>
+      <w:r>
+        <w:rPr>
+          <w:rFonts w:ascii="Times New Roman" w:hAnsi="Times New Roman" w:cs="Times New Roman"/>
+          <w:noProof/>
+        </w:rPr>
+        <w:t>global_time</w:t>
+      </w:r>
+      <w:r>
+        <w:rPr>
+          <w:rFonts w:ascii="Times New Roman" w:hAnsi="Times New Roman" w:cs="Times New Roman" w:hint="cs"/>
+          <w:noProof/>
+          <w:rtl/>
+        </w:rPr>
+        <w:t xml:space="preserve"> אציב את הזמן הנותר </w:t>
+      </w:r>
+    </w:p>
+    <w:p>
+      <w:pPr>
+        <w:pStyle w:val="ListParagraph"/>
+        <w:bidi/>
+        <w:rPr>
+          <w:rFonts w:ascii="Times New Roman" w:hAnsi="Times New Roman" w:cs="Times New Roman"/>
+          <w:noProof/>
+          <w:rtl/>
+        </w:rPr>
+      </w:pPr>
+      <w:r>
+        <w:rPr>
+          <w:rFonts w:ascii="Times New Roman" w:hAnsi="Times New Roman" w:cs="Times New Roman" w:hint="cs"/>
+          <w:noProof/>
+          <w:rtl/>
+        </w:rPr>
+        <w:t>(שאמור להיות באיזור ה-</w:t>
+      </w:r>
+      <w:r>
+        <w:rPr>
+          <w:rFonts w:ascii="Times New Roman" w:hAnsi="Times New Roman" w:cs="Times New Roman"/>
+          <w:noProof/>
+        </w:rPr>
+        <w:t>0.1*global_time</w:t>
+      </w:r>
+      <w:r>
+        <w:rPr>
+          <w:rFonts w:ascii="Times New Roman" w:hAnsi="Times New Roman" w:cs="Times New Roman" w:hint="cs"/>
+          <w:noProof/>
+          <w:rtl/>
+        </w:rPr>
+        <w:t>)</w:t>
+      </w:r>
+    </w:p>
+    <w:p>
+      <w:pPr>
+        <w:pStyle w:val="ListParagraph"/>
+        <w:bidi/>
+        <w:rPr>
+          <w:rFonts w:ascii="Times New Roman" w:hAnsi="Times New Roman" w:cs="Times New Roman" w:hint="cs"/>
+          <w:noProof/>
+        </w:rPr>
+      </w:pPr>
+      <w:r>
+        <w:rPr>
+          <w:rFonts w:ascii="Times New Roman" w:hAnsi="Times New Roman" w:cs="Times New Roman" w:hint="cs"/>
+          <w:noProof/>
+          <w:rtl/>
+        </w:rPr>
+        <w:t xml:space="preserve">ואחשב מחדש את </w:t>
+      </w:r>
+      <w:r>
+        <w:rPr>
+          <w:rFonts w:ascii="Times New Roman" w:hAnsi="Times New Roman" w:cs="Times New Roman"/>
+          <w:noProof/>
+        </w:rPr>
+        <w:t>num_turns</w:t>
+      </w:r>
+      <w:r>
+        <w:rPr>
+          <w:rFonts w:ascii="Times New Roman" w:hAnsi="Times New Roman" w:cs="Times New Roman" w:hint="cs"/>
+          <w:noProof/>
+          <w:rtl/>
+        </w:rPr>
+        <w:t xml:space="preserve"> כך שיהיה רלוונטי</w:t>
+      </w:r>
+      <w:r>
+        <w:rPr>
+          <w:rFonts w:ascii="Times New Roman" w:hAnsi="Times New Roman" w:cs="Times New Roman" w:hint="cs"/>
+          <w:noProof/>
+          <w:rtl/>
+        </w:rPr>
+        <w:t>.</w:t>
+      </w:r>
+    </w:p>
+    <w:p>
+      <w:pPr>
+        <w:pStyle w:val="ListParagraph"/>
+        <w:bidi/>
+        <w:ind w:left="1800"/>
+        <w:rPr>
+          <w:rFonts w:ascii="Times New Roman" w:hAnsi="Times New Roman" w:cs="Times New Roman"/>
+          <w:noProof/>
+          <w:rtl/>
+        </w:rPr>
+      </w:pPr>
+    </w:p>
+    <w:p>
+      <w:pPr>
+        <w:pStyle w:val="ListParagraph"/>
+        <w:bidi/>
+        <w:ind w:left="1800"/>
+        <w:rPr>
+          <w:rFonts w:ascii="Times New Roman" w:hAnsi="Times New Roman" w:cs="Times New Roman"/>
+          <w:noProof/>
+          <w:rtl/>
+        </w:rPr>
+      </w:pPr>
+    </w:p>
+    <w:p>
+      <w:pPr>
+        <w:pStyle w:val="ListParagraph"/>
+        <w:bidi/>
+        <w:ind w:left="1800"/>
+        <w:rPr>
+          <w:rFonts w:ascii="Times New Roman" w:hAnsi="Times New Roman" w:cs="Times New Roman"/>
+          <w:noProof/>
+          <w:rtl/>
+        </w:rPr>
+      </w:pPr>
+    </w:p>
+    <w:p>
+      <w:pPr>
+        <w:pStyle w:val="ListParagraph"/>
+        <w:bidi/>
+        <w:ind w:left="1800"/>
+        <w:rPr>
+          <w:rFonts w:ascii="Times New Roman" w:hAnsi="Times New Roman" w:cs="Times New Roman"/>
+          <w:noProof/>
+          <w:rtl/>
+        </w:rPr>
+      </w:pPr>
+    </w:p>
+    <w:p>
+      <w:pPr>
+        <w:pStyle w:val="ListParagraph"/>
+        <w:bidi/>
+        <w:ind w:left="1800"/>
+        <w:rPr>
+          <w:rFonts w:ascii="Times New Roman" w:hAnsi="Times New Roman" w:cs="Times New Roman"/>
+          <w:noProof/>
+          <w:rtl/>
+        </w:rPr>
+      </w:pPr>
+    </w:p>
+    <w:p>
+      <w:pPr>
+        <w:pStyle w:val="ListParagraph"/>
+        <w:bidi/>
+        <w:ind w:left="1800"/>
+        <w:rPr>
+          <w:rFonts w:ascii="Times New Roman" w:hAnsi="Times New Roman" w:cs="Times New Roman"/>
+          <w:noProof/>
+          <w:rtl/>
+        </w:rPr>
+      </w:pPr>
+    </w:p>
+    <w:p>
+      <w:pPr>
+        <w:pStyle w:val="ListParagraph"/>
+        <w:bidi/>
+        <w:ind w:left="1800"/>
+        <w:rPr>
+          <w:rFonts w:ascii="Times New Roman" w:hAnsi="Times New Roman" w:cs="Times New Roman"/>
+          <w:noProof/>
+          <w:rtl/>
+        </w:rPr>
+      </w:pPr>
+    </w:p>
+    <w:p>
+      <w:pPr>
+        <w:pStyle w:val="ListParagraph"/>
+        <w:bidi/>
+        <w:ind w:left="1800"/>
+        <w:rPr>
+          <w:rFonts w:ascii="Times New Roman" w:hAnsi="Times New Roman" w:cs="Times New Roman"/>
+          <w:noProof/>
+          <w:rtl/>
+        </w:rPr>
+      </w:pPr>
+    </w:p>
+    <w:p>
+      <w:pPr>
+        <w:pStyle w:val="ListParagraph"/>
+        <w:bidi/>
+        <w:ind w:left="1800"/>
+        <w:rPr>
+          <w:rFonts w:ascii="Times New Roman" w:hAnsi="Times New Roman" w:cs="Times New Roman"/>
+          <w:noProof/>
+          <w:rtl/>
+        </w:rPr>
+      </w:pPr>
+    </w:p>
+    <w:p>
+      <w:pPr>
+        <w:pStyle w:val="ListParagraph"/>
+        <w:bidi/>
+        <w:ind w:left="1800"/>
+        <w:rPr>
+          <w:rFonts w:ascii="Times New Roman" w:hAnsi="Times New Roman" w:cs="Times New Roman"/>
+          <w:noProof/>
+          <w:rtl/>
+        </w:rPr>
+      </w:pPr>
+    </w:p>
+    <w:p>
+      <w:pPr>
+        <w:pStyle w:val="ListParagraph"/>
+        <w:bidi/>
+        <w:ind w:left="1800"/>
+        <w:rPr>
+          <w:rFonts w:ascii="Times New Roman" w:hAnsi="Times New Roman" w:cs="Times New Roman"/>
+          <w:noProof/>
+          <w:rtl/>
+        </w:rPr>
+      </w:pPr>
+    </w:p>
+    <w:p>
+      <w:pPr>
+        <w:pStyle w:val="ListParagraph"/>
+        <w:bidi/>
+        <w:ind w:left="1800"/>
+        <w:rPr>
+          <w:rFonts w:ascii="Times New Roman" w:hAnsi="Times New Roman" w:cs="Times New Roman" w:hint="cs"/>
+          <w:noProof/>
+        </w:rPr>
+      </w:pPr>
+    </w:p>
+    <w:p>
+      <w:pPr>
+        <w:pStyle w:val="ListParagraph"/>
         <w:numPr>
           <w:ilvl w:val="0"/>
           <w:numId w:val="1"/>
@@ -4401,7 +5159,6 @@
           <w:noProof/>
           <w:rtl/>
         </w:rPr>
-        <w:lastRenderedPageBreak/>
         <w:t>אפקט האופק הינו תופעה בה אלגוריתם מוגבל משאבים בוחר צעדים "סתמיים" כדי לדחות "צרות" מעבר לאופק החיפוש כלומר הוא נמנע מצעדים מסוכנים לו ומבצע פעולה כי הוא מוגבל בעומק ולכן מחליט לא להחליט</w:t>
       </w:r>
       <w:r>
@@ -4534,7 +5291,7 @@
     </w:p>
     <w:p>
       <w:pPr>
-        <w:pStyle w:val="a3"/>
+        <w:pStyle w:val="ListParagraph"/>
         <w:bidi/>
         <w:rPr>
           <w:rFonts w:ascii="Times New Roman" w:hAnsi="Times New Roman" w:cs="Times New Roman"/>
@@ -4598,7 +5355,7 @@
     </w:p>
     <w:p>
       <w:pPr>
-        <w:pStyle w:val="a3"/>
+        <w:pStyle w:val="ListParagraph"/>
         <w:bidi/>
         <w:rPr>
           <w:rFonts w:ascii="Times New Roman" w:hAnsi="Times New Roman" w:cs="Times New Roman"/>
@@ -4633,7 +5390,7 @@
     </w:p>
     <w:p>
       <w:pPr>
-        <w:pStyle w:val="a3"/>
+        <w:pStyle w:val="ListParagraph"/>
         <w:numPr>
           <w:ilvl w:val="0"/>
           <w:numId w:val="12"/>
@@ -4655,7 +5412,7 @@
     </w:p>
     <w:p>
       <w:pPr>
-        <w:pStyle w:val="a3"/>
+        <w:pStyle w:val="ListParagraph"/>
         <w:numPr>
           <w:ilvl w:val="0"/>
           <w:numId w:val="12"/>
@@ -4696,7 +5453,7 @@
     </w:p>
     <w:p>
       <w:pPr>
-        <w:pStyle w:val="a3"/>
+        <w:pStyle w:val="ListParagraph"/>
         <w:numPr>
           <w:ilvl w:val="0"/>
           <w:numId w:val="13"/>
@@ -4742,7 +5499,7 @@
     </w:p>
     <w:p>
       <w:pPr>
-        <w:pStyle w:val="a3"/>
+        <w:pStyle w:val="ListParagraph"/>
         <w:bidi/>
         <w:ind w:left="1080"/>
         <w:rPr>
@@ -4786,7 +5543,7 @@
     </w:p>
     <w:p>
       <w:pPr>
-        <w:pStyle w:val="a3"/>
+        <w:pStyle w:val="ListParagraph"/>
         <w:bidi/>
         <w:ind w:left="1080"/>
         <w:rPr>
@@ -4803,10 +5560,18 @@
         </w:rPr>
         <w:t>כלומר, בהינתן המצב:</w:t>
       </w:r>
-    </w:p>
-    <w:p>
-      <w:pPr>
-        <w:pStyle w:val="a3"/>
+      <w:r>
+        <w:rPr>
+          <w:rFonts w:ascii="Times New Roman" w:hAnsi="Times New Roman" w:cs="Times New Roman" w:hint="cs"/>
+          <w:noProof/>
+          <w:rtl/>
+        </w:rPr>
+        <w:t xml:space="preserve"> (אדום יריב, כחול "אני")</w:t>
+      </w:r>
+    </w:p>
+    <w:p>
+      <w:pPr>
+        <w:pStyle w:val="ListParagraph"/>
         <w:bidi/>
         <w:ind w:left="1080"/>
         <w:jc w:val="center"/>
@@ -4838,7 +5603,7 @@
                     <pic:cNvPicPr/>
                   </pic:nvPicPr>
                   <pic:blipFill>
-                    <a:blip r:embed="rId42"/>
+                    <a:blip r:embed="rId58"/>
                     <a:stretch>
                       <a:fillRect/>
                     </a:stretch>
@@ -4869,7 +5634,7 @@
     </w:p>
     <w:p>
       <w:pPr>
-        <w:pStyle w:val="a3"/>
+        <w:pStyle w:val="ListParagraph"/>
         <w:bidi/>
         <w:ind w:left="1080"/>
         <w:rPr>
@@ -4928,7 +5693,7 @@
     </w:p>
     <w:p>
       <w:pPr>
-        <w:pStyle w:val="a3"/>
+        <w:pStyle w:val="ListParagraph"/>
         <w:bidi/>
         <w:ind w:left="1080"/>
         <w:jc w:val="center"/>
@@ -4959,7 +5724,7 @@
                     <pic:cNvPicPr/>
                   </pic:nvPicPr>
                   <pic:blipFill>
-                    <a:blip r:embed="rId43"/>
+                    <a:blip r:embed="rId59"/>
                     <a:stretch>
                       <a:fillRect/>
                     </a:stretch>
@@ -4990,7 +5755,7 @@
     </w:p>
     <w:p>
       <w:pPr>
-        <w:pStyle w:val="a3"/>
+        <w:pStyle w:val="ListParagraph"/>
         <w:bidi/>
         <w:ind w:left="1080"/>
         <w:rPr>
@@ -5010,7 +5775,7 @@
     </w:p>
     <w:p>
       <w:pPr>
-        <w:pStyle w:val="a3"/>
+        <w:pStyle w:val="ListParagraph"/>
         <w:bidi/>
         <w:ind w:left="1080"/>
         <w:rPr>
@@ -5021,7 +5786,7 @@
     </w:p>
     <w:p>
       <w:pPr>
-        <w:pStyle w:val="a3"/>
+        <w:pStyle w:val="ListParagraph"/>
         <w:bidi/>
         <w:ind w:left="1080"/>
         <w:rPr>
@@ -5033,7 +5798,7 @@
     </w:p>
     <w:p>
       <w:pPr>
-        <w:pStyle w:val="a3"/>
+        <w:pStyle w:val="ListParagraph"/>
         <w:bidi/>
         <w:ind w:left="1080"/>
         <w:rPr>
@@ -5045,7 +5810,7 @@
     </w:p>
     <w:p>
       <w:pPr>
-        <w:pStyle w:val="a3"/>
+        <w:pStyle w:val="ListParagraph"/>
         <w:numPr>
           <w:ilvl w:val="0"/>
           <w:numId w:val="13"/>
@@ -5062,7 +5827,6 @@
           <w:noProof/>
           <w:rtl/>
         </w:rPr>
-        <w:lastRenderedPageBreak/>
         <w:t>מצב בו האויב לוקח פרי ומעלה לעצמו משמעותית את הניקוד</w:t>
       </w:r>
       <w:r>
@@ -5076,7 +5840,7 @@
     </w:p>
     <w:p>
       <w:pPr>
-        <w:pStyle w:val="a3"/>
+        <w:pStyle w:val="ListParagraph"/>
         <w:bidi/>
         <w:ind w:left="1080"/>
         <w:rPr>
@@ -5095,7 +5859,7 @@
     </w:p>
     <w:p>
       <w:pPr>
-        <w:pStyle w:val="a3"/>
+        <w:pStyle w:val="ListParagraph"/>
         <w:bidi/>
         <w:ind w:left="1080"/>
         <w:rPr>
@@ -5121,7 +5885,7 @@
     </w:p>
     <w:p>
       <w:pPr>
-        <w:pStyle w:val="a3"/>
+        <w:pStyle w:val="ListParagraph"/>
         <w:bidi/>
         <w:ind w:left="1080"/>
         <w:jc w:val="center"/>
@@ -5152,7 +5916,7 @@
                     <pic:cNvPicPr/>
                   </pic:nvPicPr>
                   <pic:blipFill>
-                    <a:blip r:embed="rId44"/>
+                    <a:blip r:embed="rId60"/>
                     <a:stretch>
                       <a:fillRect/>
                     </a:stretch>
@@ -5175,7 +5939,7 @@
     </w:p>
     <w:p>
       <w:pPr>
-        <w:pStyle w:val="a3"/>
+        <w:pStyle w:val="ListParagraph"/>
         <w:bidi/>
         <w:ind w:left="1080"/>
         <w:rPr>
@@ -5195,7 +5959,7 @@
     </w:p>
     <w:p>
       <w:pPr>
-        <w:pStyle w:val="a3"/>
+        <w:pStyle w:val="ListParagraph"/>
         <w:bidi/>
         <w:ind w:left="1080"/>
         <w:jc w:val="center"/>
@@ -5212,10 +5976,10 @@
           <w:rtl/>
         </w:rPr>
         <w:drawing>
-          <wp:inline distT="0" distB="0" distL="0" distR="0" wp14:anchorId="72907BA4" wp14:editId="0F5195E2">
-            <wp:extent cx="1653235" cy="1653235"/>
-            <wp:effectExtent l="0" t="0" r="4445" b="4445"/>
-            <wp:docPr id="10" name="Picture 10"/>
+          <wp:inline distT="0" distB="0" distL="0" distR="0" wp14:anchorId="1351AA24" wp14:editId="0529399C">
+            <wp:extent cx="1703708" cy="1681582"/>
+            <wp:effectExtent l="0" t="0" r="0" b="0"/>
+            <wp:docPr id="3" name="Picture 3"/>
             <wp:cNvGraphicFramePr>
               <a:graphicFrameLocks xmlns:a="http://schemas.openxmlformats.org/drawingml/2006/main" noChangeAspect="1"/>
             </wp:cNvGraphicFramePr>
@@ -5227,7 +5991,7 @@
                     <pic:cNvPicPr/>
                   </pic:nvPicPr>
                   <pic:blipFill>
-                    <a:blip r:embed="rId45"/>
+                    <a:blip r:embed="rId61"/>
                     <a:stretch>
                       <a:fillRect/>
                     </a:stretch>
@@ -5235,7 +5999,7 @@
                   <pic:spPr>
                     <a:xfrm>
                       <a:off x="0" y="0"/>
-                      <a:ext cx="1673423" cy="1673423"/>
+                      <a:ext cx="1721042" cy="1698691"/>
                     </a:xfrm>
                     <a:prstGeom prst="rect">
                       <a:avLst/>
@@ -5250,7 +6014,7 @@
     </w:p>
     <w:p>
       <w:pPr>
-        <w:pStyle w:val="a3"/>
+        <w:pStyle w:val="ListParagraph"/>
         <w:bidi/>
         <w:ind w:left="1080"/>
         <w:rPr>
@@ -5270,7 +6034,7 @@
     </w:p>
     <w:p>
       <w:pPr>
-        <w:pStyle w:val="a3"/>
+        <w:pStyle w:val="ListParagraph"/>
         <w:bidi/>
         <w:ind w:left="1080"/>
         <w:rPr>
@@ -5281,7 +6045,7 @@
     </w:p>
     <w:p>
       <w:pPr>
-        <w:pStyle w:val="a3"/>
+        <w:pStyle w:val="ListParagraph"/>
         <w:numPr>
           <w:ilvl w:val="0"/>
           <w:numId w:val="1"/>
@@ -5298,12 +6062,368 @@
           <w:noProof/>
           <w:rtl/>
         </w:rPr>
-        <w:t>ג</w:t>
-      </w:r>
-    </w:p>
-    <w:p>
-      <w:pPr>
-        <w:pStyle w:val="a3"/>
+        <w:t>בעצם ערך המינימקס מהריצה הקודמת זה החסם ה</w:t>
+      </w:r>
+      <w:r>
+        <w:rPr>
+          <w:rFonts w:ascii="Times New Roman" w:hAnsi="Times New Roman" w:cs="Times New Roman" w:hint="cs"/>
+          <w:noProof/>
+          <w:rtl/>
+        </w:rPr>
+        <w:t>תחתון</w:t>
+      </w:r>
+      <w:r>
+        <w:rPr>
+          <w:rFonts w:ascii="Times New Roman" w:hAnsi="Times New Roman" w:cs="Times New Roman" w:hint="cs"/>
+          <w:noProof/>
+          <w:rtl/>
+        </w:rPr>
+        <w:t xml:space="preserve"> המהודק של </w:t>
+      </w:r>
+      <w:r>
+        <w:rPr>
+          <w:position w:val="-6"/>
+        </w:rPr>
+        <w:object w:dxaOrig="220" w:dyaOrig="220" w14:anchorId="678E5B01">
+          <v:shape id="_x0000_i1042" type="#_x0000_t75" style="width:10.95pt;height:10.95pt" o:ole="">
+            <v:imagedata r:id="rId62" o:title=""/>
+          </v:shape>
+          <o:OLEObject Type="Embed" ProgID="Equation.DSMT4" ShapeID="_x0000_i1042" DrawAspect="Content" ObjectID="_1669850769" r:id="rId63"/>
+        </w:object>
+      </w:r>
+      <w:r>
+        <w:rPr>
+          <w:rFonts w:ascii="Times New Roman" w:hAnsi="Times New Roman" w:cs="Times New Roman" w:hint="cs"/>
+          <w:noProof/>
+          <w:rtl/>
+        </w:rPr>
+        <w:t xml:space="preserve"> והחסם ה</w:t>
+      </w:r>
+      <w:r>
+        <w:rPr>
+          <w:rFonts w:ascii="Times New Roman" w:hAnsi="Times New Roman" w:cs="Times New Roman" w:hint="cs"/>
+          <w:noProof/>
+          <w:rtl/>
+        </w:rPr>
+        <w:t>עליון</w:t>
+      </w:r>
+      <w:r>
+        <w:rPr>
+          <w:rFonts w:ascii="Times New Roman" w:hAnsi="Times New Roman" w:cs="Times New Roman" w:hint="cs"/>
+          <w:noProof/>
+          <w:rtl/>
+        </w:rPr>
+        <w:t xml:space="preserve"> המהודק של </w:t>
+      </w:r>
+      <w:r>
+        <w:rPr>
+          <w:position w:val="-10"/>
+        </w:rPr>
+        <w:object w:dxaOrig="240" w:dyaOrig="300" w14:anchorId="61680138">
+          <v:shape id="_x0000_i1051" type="#_x0000_t75" style="width:12.1pt;height:15pt" o:ole="">
+            <v:imagedata r:id="rId64" o:title=""/>
+          </v:shape>
+          <o:OLEObject Type="Embed" ProgID="Equation.DSMT4" ShapeID="_x0000_i1051" DrawAspect="Content" ObjectID="_1669850770" r:id="rId65"/>
+        </w:object>
+      </w:r>
+      <w:r>
+        <w:rPr>
+          <w:rFonts w:ascii="Times New Roman" w:hAnsi="Times New Roman" w:cs="Times New Roman" w:hint="cs"/>
+          <w:noProof/>
+          <w:rtl/>
+        </w:rPr>
+        <w:t>לאחר ריצת האלגוריתם</w:t>
+      </w:r>
+      <w:r>
+        <w:rPr>
+          <w:rFonts w:ascii="Times New Roman" w:hAnsi="Times New Roman" w:cs="Times New Roman" w:hint="cs"/>
+          <w:noProof/>
+          <w:rtl/>
+        </w:rPr>
+        <w:t>.</w:t>
+      </w:r>
+      <w:r>
+        <w:rPr>
+          <w:rFonts w:ascii="Times New Roman" w:hAnsi="Times New Roman" w:cs="Times New Roman" w:hint="cs"/>
+          <w:noProof/>
+          <w:rtl/>
+        </w:rPr>
+        <w:t xml:space="preserve"> </w:t>
+      </w:r>
+    </w:p>
+    <w:p>
+      <w:pPr>
+        <w:pStyle w:val="ListParagraph"/>
+        <w:bidi/>
+        <w:rPr>
+          <w:rFonts w:ascii="Times New Roman" w:hAnsi="Times New Roman" w:cs="Times New Roman"/>
+          <w:noProof/>
+          <w:rtl/>
+        </w:rPr>
+      </w:pPr>
+      <w:r>
+        <w:rPr>
+          <w:rFonts w:ascii="Times New Roman" w:hAnsi="Times New Roman" w:cs="Times New Roman" w:hint="cs"/>
+          <w:noProof/>
+          <w:rtl/>
+        </w:rPr>
+        <w:t>אז כעת</w:t>
+      </w:r>
+      <w:r>
+        <w:rPr>
+          <w:rFonts w:ascii="Times New Roman" w:hAnsi="Times New Roman" w:cs="Times New Roman" w:hint="cs"/>
+          <w:noProof/>
+          <w:rtl/>
+        </w:rPr>
+        <w:t>,</w:t>
+      </w:r>
+      <w:r>
+        <w:rPr>
+          <w:rFonts w:ascii="Times New Roman" w:hAnsi="Times New Roman" w:cs="Times New Roman" w:hint="cs"/>
+          <w:noProof/>
+          <w:rtl/>
+        </w:rPr>
+        <w:t xml:space="preserve"> במקום לאתחל את </w:t>
+      </w:r>
+      <w:r>
+        <w:rPr>
+          <w:position w:val="-6"/>
+        </w:rPr>
+        <w:object w:dxaOrig="220" w:dyaOrig="220" w14:anchorId="4D160775">
+          <v:shape id="_x0000_i1043" type="#_x0000_t75" style="width:10.95pt;height:10.95pt" o:ole="">
+            <v:imagedata r:id="rId66" o:title=""/>
+          </v:shape>
+          <o:OLEObject Type="Embed" ProgID="Equation.DSMT4" ShapeID="_x0000_i1043" DrawAspect="Content" ObjectID="_1669850771" r:id="rId67"/>
+        </w:object>
+      </w:r>
+      <w:r>
+        <w:rPr>
+          <w:rFonts w:ascii="Times New Roman" w:hAnsi="Times New Roman" w:cs="Times New Roman" w:hint="cs"/>
+          <w:noProof/>
+          <w:rtl/>
+        </w:rPr>
+        <w:t xml:space="preserve"> למינוס אינסוף</w:t>
+      </w:r>
+      <w:r>
+        <w:rPr>
+          <w:rFonts w:ascii="Times New Roman" w:hAnsi="Times New Roman" w:cs="Times New Roman" w:hint="cs"/>
+          <w:noProof/>
+          <w:rtl/>
+        </w:rPr>
+        <w:t xml:space="preserve"> ואת </w:t>
+      </w:r>
+      <w:r>
+        <w:rPr>
+          <w:position w:val="-10"/>
+        </w:rPr>
+        <w:object w:dxaOrig="240" w:dyaOrig="300" w14:anchorId="7C746632">
+          <v:shape id="_x0000_i1045" type="#_x0000_t75" style="width:12.1pt;height:15pt" o:ole="">
+            <v:imagedata r:id="rId64" o:title=""/>
+          </v:shape>
+          <o:OLEObject Type="Embed" ProgID="Equation.DSMT4" ShapeID="_x0000_i1045" DrawAspect="Content" ObjectID="_1669850772" r:id="rId68"/>
+        </w:object>
+      </w:r>
+      <w:r>
+        <w:rPr>
+          <w:rFonts w:ascii="Times New Roman" w:hAnsi="Times New Roman" w:cs="Times New Roman" w:hint="cs"/>
+          <w:noProof/>
+          <w:rtl/>
+        </w:rPr>
+        <w:t xml:space="preserve"> לאינסוף</w:t>
+      </w:r>
+      <w:r>
+        <w:rPr>
+          <w:rFonts w:ascii="Times New Roman" w:hAnsi="Times New Roman" w:cs="Times New Roman" w:hint="cs"/>
+          <w:noProof/>
+          <w:rtl/>
+        </w:rPr>
+        <w:t xml:space="preserve"> </w:t>
+      </w:r>
+      <w:r>
+        <w:rPr>
+          <w:rFonts w:ascii="Times New Roman" w:hAnsi="Times New Roman" w:cs="Times New Roman" w:hint="cs"/>
+          <w:noProof/>
+          <w:rtl/>
+        </w:rPr>
+        <w:t>(</w:t>
+      </w:r>
+      <w:r>
+        <w:rPr>
+          <w:rFonts w:ascii="Times New Roman" w:hAnsi="Times New Roman" w:cs="Times New Roman" w:hint="cs"/>
+          <w:noProof/>
+          <w:rtl/>
+        </w:rPr>
+        <w:t>או ערך ספציפי אחר</w:t>
+      </w:r>
+      <w:r>
+        <w:rPr>
+          <w:rFonts w:ascii="Times New Roman" w:hAnsi="Times New Roman" w:cs="Times New Roman" w:hint="cs"/>
+          <w:noProof/>
+          <w:rtl/>
+        </w:rPr>
+        <w:t xml:space="preserve"> כלשהו), </w:t>
+      </w:r>
+      <w:r>
+        <w:rPr>
+          <w:rFonts w:ascii="Times New Roman" w:hAnsi="Times New Roman" w:cs="Times New Roman" w:hint="cs"/>
+          <w:noProof/>
+          <w:rtl/>
+        </w:rPr>
+        <w:t>ניתן לאתחל אות</w:t>
+      </w:r>
+      <w:r>
+        <w:rPr>
+          <w:rFonts w:ascii="Times New Roman" w:hAnsi="Times New Roman" w:cs="Times New Roman" w:hint="cs"/>
+          <w:noProof/>
+          <w:rtl/>
+        </w:rPr>
+        <w:t>ם</w:t>
+      </w:r>
+      <w:r>
+        <w:rPr>
+          <w:rFonts w:ascii="Times New Roman" w:hAnsi="Times New Roman" w:cs="Times New Roman" w:hint="cs"/>
+          <w:noProof/>
+          <w:rtl/>
+        </w:rPr>
+        <w:t xml:space="preserve"> לערך המינימקס שנשמר ובכך לגזום "מראש" את </w:t>
+      </w:r>
+      <w:r>
+        <w:rPr>
+          <w:rFonts w:ascii="Times New Roman" w:hAnsi="Times New Roman" w:cs="Times New Roman" w:hint="cs"/>
+          <w:noProof/>
+          <w:highlight w:val="yellow"/>
+          <w:rtl/>
+        </w:rPr>
+        <w:t>כל</w:t>
+      </w:r>
+      <w:r>
+        <w:rPr>
+          <w:rFonts w:ascii="Times New Roman" w:hAnsi="Times New Roman" w:cs="Times New Roman" w:hint="cs"/>
+          <w:noProof/>
+          <w:rtl/>
+        </w:rPr>
+        <w:t>(?)</w:t>
+      </w:r>
+      <w:r>
+        <w:rPr>
+          <w:rFonts w:ascii="Times New Roman" w:hAnsi="Times New Roman" w:cs="Times New Roman" w:hint="cs"/>
+          <w:noProof/>
+          <w:rtl/>
+        </w:rPr>
+        <w:t xml:space="preserve"> המהלכים שגזמנו בריצה הקודמת לפי </w:t>
+      </w:r>
+      <w:r>
+        <w:rPr>
+          <w:rFonts w:ascii="Times New Roman" w:hAnsi="Times New Roman" w:cs="Times New Roman" w:hint="cs"/>
+          <w:noProof/>
+          <w:rtl/>
+        </w:rPr>
+        <w:t>ה</w:t>
+      </w:r>
+      <w:r>
+        <w:rPr>
+          <w:rFonts w:ascii="Times New Roman" w:hAnsi="Times New Roman" w:cs="Times New Roman" w:hint="cs"/>
+          <w:noProof/>
+          <w:rtl/>
+        </w:rPr>
+        <w:t>קריטריו</w:t>
+      </w:r>
+      <w:r>
+        <w:rPr>
+          <w:rFonts w:ascii="Times New Roman" w:hAnsi="Times New Roman" w:cs="Times New Roman" w:hint="cs"/>
+          <w:noProof/>
+          <w:rtl/>
+        </w:rPr>
+        <w:t>נים של</w:t>
+      </w:r>
+      <w:r>
+        <w:rPr>
+          <w:rFonts w:ascii="Times New Roman" w:hAnsi="Times New Roman" w:cs="Times New Roman" w:hint="cs"/>
+          <w:noProof/>
+          <w:rtl/>
+        </w:rPr>
+        <w:t xml:space="preserve"> </w:t>
+      </w:r>
+      <w:r>
+        <w:rPr>
+          <w:position w:val="-6"/>
+        </w:rPr>
+        <w:object w:dxaOrig="220" w:dyaOrig="220" w14:anchorId="31726F17">
+          <v:shape id="_x0000_i1044" type="#_x0000_t75" style="width:10.95pt;height:10.95pt" o:ole="">
+            <v:imagedata r:id="rId69" o:title=""/>
+          </v:shape>
+          <o:OLEObject Type="Embed" ProgID="Equation.DSMT4" ShapeID="_x0000_i1044" DrawAspect="Content" ObjectID="_1669850773" r:id="rId70"/>
+        </w:object>
+      </w:r>
+      <w:r>
+        <w:rPr>
+          <w:rFonts w:ascii="Times New Roman" w:hAnsi="Times New Roman" w:cs="Times New Roman" w:hint="cs"/>
+          <w:noProof/>
+          <w:rtl/>
+        </w:rPr>
+        <w:t xml:space="preserve"> ו-</w:t>
+      </w:r>
+      <w:r>
+        <w:rPr>
+          <w:position w:val="-10"/>
+        </w:rPr>
+        <w:object w:dxaOrig="240" w:dyaOrig="300" w14:anchorId="52F5316F">
+          <v:shape id="_x0000_i1046" type="#_x0000_t75" style="width:12.1pt;height:15pt" o:ole="">
+            <v:imagedata r:id="rId71" o:title=""/>
+          </v:shape>
+          <o:OLEObject Type="Embed" ProgID="Equation.DSMT4" ShapeID="_x0000_i1046" DrawAspect="Content" ObjectID="_1669850774" r:id="rId72"/>
+        </w:object>
+      </w:r>
+      <w:r>
+        <w:rPr>
+          <w:rFonts w:ascii="Times New Roman" w:hAnsi="Times New Roman" w:cs="Times New Roman" w:hint="cs"/>
+          <w:noProof/>
+          <w:rtl/>
+        </w:rPr>
+        <w:t>.</w:t>
+      </w:r>
+    </w:p>
+    <w:p>
+      <w:pPr>
+        <w:pStyle w:val="ListParagraph"/>
+        <w:bidi/>
+        <w:rPr>
+          <w:rFonts w:ascii="Times New Roman" w:hAnsi="Times New Roman" w:cs="Times New Roman"/>
+          <w:noProof/>
+          <w:highlight w:val="yellow"/>
+        </w:rPr>
+      </w:pPr>
+      <w:r>
+        <w:rPr>
+          <w:rFonts w:ascii="Times New Roman" w:hAnsi="Times New Roman" w:cs="Times New Roman" w:hint="cs"/>
+          <w:noProof/>
+          <w:highlight w:val="yellow"/>
+          <w:rtl/>
+        </w:rPr>
+        <w:t>במקרה הטוב ביותר כמעט כל העץ למעט "המסלול" המיטבי נגזם ואז בריצה החוזרת</w:t>
+      </w:r>
+    </w:p>
+    <w:p>
+      <w:pPr>
+        <w:pStyle w:val="ListParagraph"/>
+        <w:bidi/>
+        <w:rPr>
+          <w:rFonts w:ascii="Times New Roman" w:hAnsi="Times New Roman" w:cs="Times New Roman"/>
+          <w:noProof/>
+        </w:rPr>
+      </w:pPr>
+      <w:r>
+        <w:rPr>
+          <w:rFonts w:ascii="Times New Roman" w:hAnsi="Times New Roman" w:cs="Times New Roman" w:hint="cs"/>
+          <w:noProof/>
+          <w:rtl/>
+        </w:rPr>
+        <w:t xml:space="preserve"> </w:t>
+      </w:r>
+    </w:p>
+    <w:p>
+      <w:pPr>
+        <w:pStyle w:val="ListParagraph"/>
         <w:numPr>
           <w:ilvl w:val="0"/>
           <w:numId w:val="1"/>
@@ -5311,13 +6431,17 @@
         <w:bidi/>
         <w:rPr>
           <w:rFonts w:ascii="Times New Roman" w:hAnsi="Times New Roman" w:cs="Times New Roman"/>
-          <w:noProof/>
-        </w:rPr>
-      </w:pPr>
-      <w:r>
-        <w:rPr>
-          <w:rFonts w:ascii="Times New Roman" w:hAnsi="Times New Roman" w:cs="Times New Roman" w:hint="cs"/>
-          <w:noProof/>
+          <w:b/>
+          <w:bCs/>
+          <w:noProof/>
+          <w:highlight w:val="yellow"/>
+        </w:rPr>
+      </w:pPr>
+      <w:r>
+        <w:rPr>
+          <w:rFonts w:ascii="Times New Roman" w:hAnsi="Times New Roman" w:cs="Times New Roman" w:hint="cs"/>
+          <w:noProof/>
+          <w:highlight w:val="yellow"/>
           <w:rtl/>
         </w:rPr>
         <w:t>ג</w:t>
@@ -5325,7 +6449,7 @@
     </w:p>
     <w:p>
       <w:pPr>
-        <w:pStyle w:val="a3"/>
+        <w:pStyle w:val="ListParagraph"/>
         <w:numPr>
           <w:ilvl w:val="0"/>
           <w:numId w:val="1"/>
@@ -5350,15 +6474,7 @@
           <w:noProof/>
           <w:rtl/>
         </w:rPr>
-        <w:t xml:space="preserve"> </w:t>
-      </w:r>
-      <w:r>
-        <w:rPr>
-          <w:rFonts w:ascii="Times New Roman" w:hAnsi="Times New Roman" w:cs="Times New Roman"/>
-          <w:noProof/>
-          <w:rtl/>
-        </w:rPr>
-        <w:t>החלטתו</w:t>
+        <w:t xml:space="preserve"> החלטתו</w:t>
       </w:r>
       <w:r>
         <w:rPr>
@@ -5597,7 +6713,7 @@
     </w:p>
     <w:p>
       <w:pPr>
-        <w:pStyle w:val="a3"/>
+        <w:pStyle w:val="ListParagraph"/>
         <w:bidi/>
         <w:rPr>
           <w:rFonts w:ascii="Times New Roman" w:hAnsi="Times New Roman" w:cs="Times New Roman"/>
@@ -5665,7 +6781,7 @@
     </w:p>
     <w:p>
       <w:pPr>
-        <w:pStyle w:val="a3"/>
+        <w:pStyle w:val="ListParagraph"/>
         <w:bidi/>
         <w:rPr>
           <w:rFonts w:ascii="Times New Roman" w:eastAsiaTheme="minorEastAsia" w:hAnsi="Times New Roman" w:cs="Times New Roman"/>
@@ -5801,7 +6917,7 @@
     </w:p>
     <w:p>
       <w:pPr>
-        <w:pStyle w:val="a3"/>
+        <w:pStyle w:val="ListParagraph"/>
         <w:bidi/>
         <w:ind w:left="1080"/>
         <w:rPr>
@@ -5813,7 +6929,7 @@
     </w:p>
     <w:p>
       <w:pPr>
-        <w:pStyle w:val="a3"/>
+        <w:pStyle w:val="ListParagraph"/>
         <w:bidi/>
         <w:ind w:left="1080"/>
         <w:rPr>
@@ -5825,7 +6941,7 @@
     </w:p>
     <w:p>
       <w:pPr>
-        <w:pStyle w:val="a3"/>
+        <w:pStyle w:val="ListParagraph"/>
         <w:bidi/>
         <w:ind w:left="1080"/>
         <w:rPr>
@@ -5837,7 +6953,7 @@
     </w:p>
     <w:p>
       <w:pPr>
-        <w:pStyle w:val="a3"/>
+        <w:pStyle w:val="ListParagraph"/>
         <w:bidi/>
         <w:ind w:left="1080"/>
         <w:rPr>
@@ -5849,7 +6965,7 @@
     </w:p>
     <w:p>
       <w:pPr>
-        <w:pStyle w:val="a3"/>
+        <w:pStyle w:val="ListParagraph"/>
         <w:bidi/>
         <w:ind w:left="1080"/>
         <w:rPr>
@@ -5861,7 +6977,7 @@
     </w:p>
     <w:p>
       <w:pPr>
-        <w:pStyle w:val="a3"/>
+        <w:pStyle w:val="ListParagraph"/>
         <w:bidi/>
         <w:ind w:left="1080"/>
         <w:rPr>
@@ -5873,7 +6989,7 @@
     </w:p>
     <w:p>
       <w:pPr>
-        <w:pStyle w:val="a3"/>
+        <w:pStyle w:val="ListParagraph"/>
         <w:bidi/>
         <w:rPr>
           <w:rFonts w:ascii="Times New Roman" w:hAnsi="Times New Roman" w:cs="Times New Roman"/>
@@ -6565,6 +7681,119 @@
     </w:lvl>
   </w:abstractNum>
   <w:abstractNum w:abstractNumId="7" w15:restartNumberingAfterBreak="0">
+    <w:nsid w:val="3A9474FA"/>
+    <w:multiLevelType w:val="hybridMultilevel"/>
+    <w:tmpl w:val="203049AE"/>
+    <w:lvl w:ilvl="0" w:tplc="BBBA3D54">
+      <w:start w:val="12"/>
+      <w:numFmt w:val="bullet"/>
+      <w:lvlText w:val=""/>
+      <w:lvlJc w:val="left"/>
+      <w:pPr>
+        <w:ind w:left="1080" w:hanging="360"/>
+      </w:pPr>
+      <w:rPr>
+        <w:rFonts w:ascii="Symbol" w:eastAsiaTheme="minorHAnsi" w:hAnsi="Symbol" w:cs="Times New Roman" w:hint="default"/>
+      </w:rPr>
+    </w:lvl>
+    <w:lvl w:ilvl="1" w:tplc="04090003">
+      <w:start w:val="1"/>
+      <w:numFmt w:val="bullet"/>
+      <w:lvlText w:val="o"/>
+      <w:lvlJc w:val="left"/>
+      <w:pPr>
+        <w:ind w:left="1800" w:hanging="360"/>
+      </w:pPr>
+      <w:rPr>
+        <w:rFonts w:ascii="Courier New" w:hAnsi="Courier New" w:cs="Courier New" w:hint="default"/>
+      </w:rPr>
+    </w:lvl>
+    <w:lvl w:ilvl="2" w:tplc="04090005" w:tentative="1">
+      <w:start w:val="1"/>
+      <w:numFmt w:val="bullet"/>
+      <w:lvlText w:val=""/>
+      <w:lvlJc w:val="left"/>
+      <w:pPr>
+        <w:ind w:left="2520" w:hanging="360"/>
+      </w:pPr>
+      <w:rPr>
+        <w:rFonts w:ascii="Wingdings" w:hAnsi="Wingdings" w:hint="default"/>
+      </w:rPr>
+    </w:lvl>
+    <w:lvl w:ilvl="3" w:tplc="04090001" w:tentative="1">
+      <w:start w:val="1"/>
+      <w:numFmt w:val="bullet"/>
+      <w:lvlText w:val=""/>
+      <w:lvlJc w:val="left"/>
+      <w:pPr>
+        <w:ind w:left="3240" w:hanging="360"/>
+      </w:pPr>
+      <w:rPr>
+        <w:rFonts w:ascii="Symbol" w:hAnsi="Symbol" w:hint="default"/>
+      </w:rPr>
+    </w:lvl>
+    <w:lvl w:ilvl="4" w:tplc="04090003" w:tentative="1">
+      <w:start w:val="1"/>
+      <w:numFmt w:val="bullet"/>
+      <w:lvlText w:val="o"/>
+      <w:lvlJc w:val="left"/>
+      <w:pPr>
+        <w:ind w:left="3960" w:hanging="360"/>
+      </w:pPr>
+      <w:rPr>
+        <w:rFonts w:ascii="Courier New" w:hAnsi="Courier New" w:cs="Courier New" w:hint="default"/>
+      </w:rPr>
+    </w:lvl>
+    <w:lvl w:ilvl="5" w:tplc="04090005" w:tentative="1">
+      <w:start w:val="1"/>
+      <w:numFmt w:val="bullet"/>
+      <w:lvlText w:val=""/>
+      <w:lvlJc w:val="left"/>
+      <w:pPr>
+        <w:ind w:left="4680" w:hanging="360"/>
+      </w:pPr>
+      <w:rPr>
+        <w:rFonts w:ascii="Wingdings" w:hAnsi="Wingdings" w:hint="default"/>
+      </w:rPr>
+    </w:lvl>
+    <w:lvl w:ilvl="6" w:tplc="04090001" w:tentative="1">
+      <w:start w:val="1"/>
+      <w:numFmt w:val="bullet"/>
+      <w:lvlText w:val=""/>
+      <w:lvlJc w:val="left"/>
+      <w:pPr>
+        <w:ind w:left="5400" w:hanging="360"/>
+      </w:pPr>
+      <w:rPr>
+        <w:rFonts w:ascii="Symbol" w:hAnsi="Symbol" w:hint="default"/>
+      </w:rPr>
+    </w:lvl>
+    <w:lvl w:ilvl="7" w:tplc="04090003" w:tentative="1">
+      <w:start w:val="1"/>
+      <w:numFmt w:val="bullet"/>
+      <w:lvlText w:val="o"/>
+      <w:lvlJc w:val="left"/>
+      <w:pPr>
+        <w:ind w:left="6120" w:hanging="360"/>
+      </w:pPr>
+      <w:rPr>
+        <w:rFonts w:ascii="Courier New" w:hAnsi="Courier New" w:cs="Courier New" w:hint="default"/>
+      </w:rPr>
+    </w:lvl>
+    <w:lvl w:ilvl="8" w:tplc="04090005" w:tentative="1">
+      <w:start w:val="1"/>
+      <w:numFmt w:val="bullet"/>
+      <w:lvlText w:val=""/>
+      <w:lvlJc w:val="left"/>
+      <w:pPr>
+        <w:ind w:left="6840" w:hanging="360"/>
+      </w:pPr>
+      <w:rPr>
+        <w:rFonts w:ascii="Wingdings" w:hAnsi="Wingdings" w:hint="default"/>
+      </w:rPr>
+    </w:lvl>
+  </w:abstractNum>
+  <w:abstractNum w:abstractNumId="8" w15:restartNumberingAfterBreak="0">
     <w:nsid w:val="3E587A3A"/>
     <w:multiLevelType w:val="hybridMultilevel"/>
     <w:tmpl w:val="F6049254"/>
@@ -6654,11 +7883,11 @@
       </w:pPr>
     </w:lvl>
   </w:abstractNum>
-  <w:abstractNum w:abstractNumId="8" w15:restartNumberingAfterBreak="0">
+  <w:abstractNum w:abstractNumId="9" w15:restartNumberingAfterBreak="0">
     <w:nsid w:val="449E1F42"/>
     <w:multiLevelType w:val="hybridMultilevel"/>
-    <w:tmpl w:val="D2F20CEC"/>
-    <w:lvl w:ilvl="0" w:tplc="0409000F">
+    <w:tmpl w:val="F7A4DE84"/>
+    <w:lvl w:ilvl="0" w:tplc="266C47C8">
       <w:start w:val="1"/>
       <w:numFmt w:val="decimal"/>
       <w:lvlText w:val="%1."/>
@@ -6668,6 +7897,8 @@
       </w:pPr>
       <w:rPr>
         <w:rFonts w:hint="default"/>
+        <w:b w:val="0"/>
+        <w:bCs w:val="0"/>
       </w:rPr>
     </w:lvl>
     <w:lvl w:ilvl="1" w:tplc="04090019" w:tentative="1">
@@ -6743,7 +7974,7 @@
       </w:pPr>
     </w:lvl>
   </w:abstractNum>
-  <w:abstractNum w:abstractNumId="9" w15:restartNumberingAfterBreak="0">
+  <w:abstractNum w:abstractNumId="10" w15:restartNumberingAfterBreak="0">
     <w:nsid w:val="476F2772"/>
     <w:multiLevelType w:val="hybridMultilevel"/>
     <w:tmpl w:val="232A5164"/>
@@ -6832,7 +8063,7 @@
       </w:pPr>
     </w:lvl>
   </w:abstractNum>
-  <w:abstractNum w:abstractNumId="10" w15:restartNumberingAfterBreak="0">
+  <w:abstractNum w:abstractNumId="11" w15:restartNumberingAfterBreak="0">
     <w:nsid w:val="523754A7"/>
     <w:multiLevelType w:val="hybridMultilevel"/>
     <w:tmpl w:val="842878BE"/>
@@ -6848,7 +8079,7 @@
         <w:rFonts w:ascii="Arial" w:eastAsiaTheme="minorHAnsi" w:hAnsi="Arial" w:cs="Arial" w:hint="default"/>
       </w:rPr>
     </w:lvl>
-    <w:lvl w:ilvl="1" w:tplc="04090003" w:tentative="1">
+    <w:lvl w:ilvl="1" w:tplc="04090003">
       <w:start w:val="1"/>
       <w:numFmt w:val="bullet"/>
       <w:lvlText w:val="o"/>
@@ -6945,7 +8176,7 @@
       </w:rPr>
     </w:lvl>
   </w:abstractNum>
-  <w:abstractNum w:abstractNumId="11" w15:restartNumberingAfterBreak="0">
+  <w:abstractNum w:abstractNumId="12" w15:restartNumberingAfterBreak="0">
     <w:nsid w:val="595F48E3"/>
     <w:multiLevelType w:val="hybridMultilevel"/>
     <w:tmpl w:val="14B6CC28"/>
@@ -7035,7 +8266,7 @@
       </w:pPr>
     </w:lvl>
   </w:abstractNum>
-  <w:abstractNum w:abstractNumId="12" w15:restartNumberingAfterBreak="0">
+  <w:abstractNum w:abstractNumId="13" w15:restartNumberingAfterBreak="0">
     <w:nsid w:val="6DAD5C95"/>
     <w:multiLevelType w:val="hybridMultilevel"/>
     <w:tmpl w:val="B34E6660"/>
@@ -7148,7 +8379,7 @@
       </w:rPr>
     </w:lvl>
   </w:abstractNum>
-  <w:abstractNum w:abstractNumId="13" w15:restartNumberingAfterBreak="0">
+  <w:abstractNum w:abstractNumId="14" w15:restartNumberingAfterBreak="0">
     <w:nsid w:val="70095D0D"/>
     <w:multiLevelType w:val="hybridMultilevel"/>
     <w:tmpl w:val="547EE7C2"/>
@@ -7238,7 +8469,7 @@
     </w:lvl>
   </w:abstractNum>
   <w:num w:numId="1">
-    <w:abstractNumId w:val="8"/>
+    <w:abstractNumId w:val="9"/>
   </w:num>
   <w:num w:numId="2">
     <w:abstractNumId w:val="2"/>
@@ -7247,7 +8478,7 @@
     <w:abstractNumId w:val="5"/>
   </w:num>
   <w:num w:numId="4">
-    <w:abstractNumId w:val="13"/>
+    <w:abstractNumId w:val="14"/>
   </w:num>
   <w:num w:numId="5">
     <w:abstractNumId w:val="4"/>
@@ -7256,28 +8487,31 @@
     <w:abstractNumId w:val="0"/>
   </w:num>
   <w:num w:numId="7">
-    <w:abstractNumId w:val="10"/>
+    <w:abstractNumId w:val="11"/>
   </w:num>
   <w:num w:numId="8">
-    <w:abstractNumId w:val="9"/>
+    <w:abstractNumId w:val="10"/>
   </w:num>
   <w:num w:numId="9">
     <w:abstractNumId w:val="3"/>
   </w:num>
   <w:num w:numId="10">
-    <w:abstractNumId w:val="11"/>
+    <w:abstractNumId w:val="12"/>
   </w:num>
   <w:num w:numId="11">
-    <w:abstractNumId w:val="7"/>
+    <w:abstractNumId w:val="8"/>
   </w:num>
   <w:num w:numId="12">
     <w:abstractNumId w:val="1"/>
   </w:num>
   <w:num w:numId="13">
-    <w:abstractNumId w:val="12"/>
+    <w:abstractNumId w:val="13"/>
   </w:num>
   <w:num w:numId="14">
     <w:abstractNumId w:val="6"/>
+  </w:num>
+  <w:num w:numId="15">
+    <w:abstractNumId w:val="7"/>
   </w:num>
 </w:numbering>
 </file>
@@ -7677,17 +8911,17 @@
     <w:lsdException w:name="Unresolved Mention" w:semiHidden="1" w:unhideWhenUsed="1"/>
     <w:lsdException w:name="Smart Link" w:semiHidden="1" w:unhideWhenUsed="1"/>
   </w:latentStyles>
-  <w:style w:type="paragraph" w:default="1" w:styleId="a">
+  <w:style w:type="paragraph" w:default="1" w:styleId="Normal">
     <w:name w:val="Normal"/>
     <w:qFormat/>
   </w:style>
-  <w:style w:type="character" w:default="1" w:styleId="a0">
+  <w:style w:type="character" w:default="1" w:styleId="DefaultParagraphFont">
     <w:name w:val="Default Paragraph Font"/>
     <w:uiPriority w:val="1"/>
     <w:semiHidden/>
     <w:unhideWhenUsed/>
   </w:style>
-  <w:style w:type="table" w:default="1" w:styleId="a1">
+  <w:style w:type="table" w:default="1" w:styleId="TableNormal">
     <w:name w:val="Normal Table"/>
     <w:uiPriority w:val="99"/>
     <w:semiHidden/>
@@ -7702,15 +8936,15 @@
       </w:tblCellMar>
     </w:tblPr>
   </w:style>
-  <w:style w:type="numbering" w:default="1" w:styleId="a2">
+  <w:style w:type="numbering" w:default="1" w:styleId="NoList">
     <w:name w:val="No List"/>
     <w:uiPriority w:val="99"/>
     <w:semiHidden/>
     <w:unhideWhenUsed/>
   </w:style>
-  <w:style w:type="paragraph" w:styleId="a3">
+  <w:style w:type="paragraph" w:styleId="ListParagraph">
     <w:name w:val="List Paragraph"/>
-    <w:basedOn w:val="a"/>
+    <w:basedOn w:val="Normal"/>
     <w:uiPriority w:val="34"/>
     <w:qFormat/>
     <w:rsid w:val="00257148"/>
@@ -7719,9 +8953,9 @@
       <w:contextualSpacing/>
     </w:pPr>
   </w:style>
-  <w:style w:type="table" w:styleId="a4">
+  <w:style w:type="table" w:styleId="TableGrid">
     <w:name w:val="Table Grid"/>
-    <w:basedOn w:val="a1"/>
+    <w:basedOn w:val="TableNormal"/>
     <w:uiPriority w:val="39"/>
     <w:rsid w:val="00D07491"/>
     <w:pPr>
@@ -7738,9 +8972,9 @@
       </w:tblBorders>
     </w:tblPr>
   </w:style>
-  <w:style w:type="table" w:styleId="5-5">
+  <w:style w:type="table" w:styleId="GridTable5Dark-Accent5">
     <w:name w:val="Grid Table 5 Dark Accent 5"/>
-    <w:basedOn w:val="a1"/>
+    <w:basedOn w:val="TableNormal"/>
     <w:uiPriority w:val="50"/>
     <w:rsid w:val="00CC1C33"/>
     <w:pPr>
@@ -7844,9 +9078,9 @@
       </w:tcPr>
     </w:tblStylePr>
   </w:style>
-  <w:style w:type="character" w:styleId="a5">
+  <w:style w:type="character" w:styleId="PlaceholderText">
     <w:name w:val="Placeholder Text"/>
-    <w:basedOn w:val="a0"/>
+    <w:basedOn w:val="DefaultParagraphFont"/>
     <w:uiPriority w:val="99"/>
     <w:semiHidden/>
     <w:rsid w:val="00BC41C7"/>

</xml_diff>

<commit_message>
HW2 part B: dry changes commit so linoy can work on it players:  - alpha-beta:    - X  - minimax:    - started implementation    - state class implemented    - todo: find how to work with the functions search-algo is using
search-algos:
 - cosmetic fixes
 - added todo's for future usage

utils:
 - updated const values to inf and -inf
</commit_message>
<xml_diff>
--- a/HW2/AI2_315836569_208536284.docx
+++ b/HW2/AI2_315836569_208536284.docx
@@ -84,7 +84,7 @@
         <w:bidi/>
         <w:jc w:val="center"/>
         <w:rPr>
-          <w:rFonts w:cstheme="minorHAnsi"/>
+          <w:rFonts w:cstheme="minorHAnsi" w:hint="cs"/>
           <w:b/>
           <w:bCs/>
           <w:sz w:val="44"/>
@@ -92,6 +92,18 @@
           <w:rtl/>
         </w:rPr>
       </w:pPr>
+      <w:r>
+        <w:rPr>
+          <w:rFonts w:cstheme="minorHAnsi" w:hint="cs"/>
+          <w:b/>
+          <w:bCs/>
+          <w:sz w:val="44"/>
+          <w:szCs w:val="44"/>
+          <w:highlight w:val="yellow"/>
+          <w:rtl/>
+        </w:rPr>
+        <w:t>לתקן גוף ראשון יחד לגוף ראשון רבים</w:t>
+      </w:r>
     </w:p>
     <w:p>
       <w:pPr>
@@ -941,7 +953,7 @@
         <w:pStyle w:val="ListParagraph"/>
         <w:bidi/>
         <w:rPr>
-          <w:rFonts w:ascii="Times New Roman" w:hAnsi="Times New Roman" w:cs="Times New Roman" w:hint="cs"/>
+          <w:rFonts w:ascii="Times New Roman" w:hAnsi="Times New Roman" w:cs="Times New Roman"/>
           <w:noProof/>
         </w:rPr>
       </w:pPr>
@@ -1087,7 +1099,7 @@
         <w:bidi/>
         <w:ind w:firstLine="720"/>
         <w:rPr>
-          <w:rFonts w:ascii="Times New Roman" w:hAnsi="Times New Roman" w:cs="Times New Roman" w:hint="cs"/>
+          <w:rFonts w:ascii="Times New Roman" w:hAnsi="Times New Roman" w:cs="Times New Roman"/>
           <w:noProof/>
           <w:rtl/>
         </w:rPr>
@@ -1635,7 +1647,17 @@
           <w:noProof/>
           <w:rtl/>
         </w:rPr>
-        <w:t>אגדיר פרמטר בו אשתמש</w:t>
+        <w:t>נ</w:t>
+      </w:r>
+      <w:r>
+        <w:rPr>
+          <w:rFonts w:ascii="Times New Roman" w:hAnsi="Times New Roman" w:cs="Times New Roman" w:hint="cs"/>
+          <w:b/>
+          <w:bCs/>
+          <w:noProof/>
+          <w:rtl/>
+        </w:rPr>
+        <w:t>גדיר פרמטר בו אשתמש</w:t>
       </w:r>
       <w:r>
         <w:rPr>
@@ -1677,10 +1699,10 @@
             <v:path o:extrusionok="f" gradientshapeok="t" o:connecttype="rect"/>
             <o:lock v:ext="edit" aspectratio="t"/>
           </v:shapetype>
-          <v:shape id="_x0000_i1070" type="#_x0000_t75" style="width:26.1pt;height:13.05pt" o:ole="">
+          <v:shape id="_x0000_i1025" type="#_x0000_t75" style="width:26pt;height:13pt" o:ole="">
             <v:imagedata r:id="rId9" o:title=""/>
           </v:shape>
-          <o:OLEObject Type="Embed" ProgID="Equation.DSMT4" ShapeID="_x0000_i1070" DrawAspect="Content" ObjectID="_1670022044" r:id="rId10"/>
+          <o:OLEObject Type="Embed" ProgID="Equation.DSMT4" ShapeID="_x0000_i1025" DrawAspect="Content" ObjectID="_1670270679" r:id="rId10"/>
         </w:object>
       </w:r>
       <w:r>
@@ -1780,10 +1802,10 @@
           <w:position w:val="-12"/>
         </w:rPr>
         <w:object w:dxaOrig="1579" w:dyaOrig="360" w14:anchorId="78389A4D">
-          <v:shape id="_x0000_i1071" type="#_x0000_t75" style="width:78.75pt;height:17.9pt" o:ole="">
+          <v:shape id="_x0000_i1026" type="#_x0000_t75" style="width:78.5pt;height:18pt" o:ole="">
             <v:imagedata r:id="rId11" o:title=""/>
           </v:shape>
-          <o:OLEObject Type="Embed" ProgID="Equation.DSMT4" ShapeID="_x0000_i1071" DrawAspect="Content" ObjectID="_1670022045" r:id="rId12"/>
+          <o:OLEObject Type="Embed" ProgID="Equation.DSMT4" ShapeID="_x0000_i1026" DrawAspect="Content" ObjectID="_1670270680" r:id="rId12"/>
         </w:object>
       </w:r>
       <w:r>
@@ -1835,7 +1857,7 @@
         <w:pStyle w:val="ListParagraph"/>
         <w:ind w:left="1080"/>
         <w:rPr>
-          <w:rFonts w:ascii="Times New Roman" w:hAnsi="Times New Roman" w:cs="Times New Roman" w:hint="cs"/>
+          <w:rFonts w:ascii="Times New Roman" w:hAnsi="Times New Roman" w:cs="Times New Roman"/>
           <w:noProof/>
           <w:rtl/>
         </w:rPr>
@@ -1845,10 +1867,10 @@
           <w:position w:val="-28"/>
         </w:rPr>
         <w:object w:dxaOrig="6619" w:dyaOrig="639" w14:anchorId="318FAE6D">
-          <v:shape id="_x0000_i1072" type="#_x0000_t75" style="width:331pt;height:31.9pt" o:ole="">
+          <v:shape id="_x0000_i1027" type="#_x0000_t75" style="width:331pt;height:32pt" o:ole="">
             <v:imagedata r:id="rId13" o:title=""/>
           </v:shape>
-          <o:OLEObject Type="Embed" ProgID="Equation.DSMT4" ShapeID="_x0000_i1072" DrawAspect="Content" ObjectID="_1670022046" r:id="rId14"/>
+          <o:OLEObject Type="Embed" ProgID="Equation.DSMT4" ShapeID="_x0000_i1027" DrawAspect="Content" ObjectID="_1670270681" r:id="rId14"/>
         </w:object>
       </w:r>
     </w:p>
@@ -1896,6 +1918,15 @@
         <w:rPr>
           <w:rFonts w:ascii="Times New Roman" w:hAnsi="Times New Roman" w:cs="Times New Roman" w:hint="cs"/>
           <w:noProof/>
+          <w:u w:val="single"/>
+          <w:rtl/>
+        </w:rPr>
+        <w:t xml:space="preserve"> בסביבה הקרובה</w:t>
+      </w:r>
+      <w:r>
+        <w:rPr>
+          <w:rFonts w:ascii="Times New Roman" w:hAnsi="Times New Roman" w:cs="Times New Roman" w:hint="cs"/>
+          <w:noProof/>
           <w:rtl/>
         </w:rPr>
         <w:t>:</w:t>
@@ -1935,10 +1966,10 @@
           <w:position w:val="-28"/>
         </w:rPr>
         <w:object w:dxaOrig="6060" w:dyaOrig="639" w14:anchorId="67866A24">
-          <v:shape id="_x0000_i1073" type="#_x0000_t75" style="width:303pt;height:31.9pt" o:ole="">
+          <v:shape id="_x0000_i1028" type="#_x0000_t75" style="width:303pt;height:32pt" o:ole="">
             <v:imagedata r:id="rId15" o:title=""/>
           </v:shape>
-          <o:OLEObject Type="Embed" ProgID="Equation.DSMT4" ShapeID="_x0000_i1073" DrawAspect="Content" ObjectID="_1670022047" r:id="rId16"/>
+          <o:OLEObject Type="Embed" ProgID="Equation.DSMT4" ShapeID="_x0000_i1028" DrawAspect="Content" ObjectID="_1670270682" r:id="rId16"/>
         </w:object>
       </w:r>
     </w:p>
@@ -2041,11 +2072,11 @@
         <w:rPr>
           <w:position w:val="-20"/>
         </w:rPr>
-        <w:object w:dxaOrig="5300" w:dyaOrig="460" w14:anchorId="0EA44E9F">
-          <v:shape id="_x0000_i1079" type="#_x0000_t75" style="width:264.8pt;height:23.2pt" o:ole="">
+        <w:object w:dxaOrig="5319" w:dyaOrig="460" w14:anchorId="0EA44E9F">
+          <v:shape id="_x0000_i1068" type="#_x0000_t75" style="width:265.5pt;height:23pt" o:ole="">
             <v:imagedata r:id="rId17" o:title=""/>
           </v:shape>
-          <o:OLEObject Type="Embed" ProgID="Equation.DSMT4" ShapeID="_x0000_i1079" DrawAspect="Content" ObjectID="_1670022048" r:id="rId18"/>
+          <o:OLEObject Type="Embed" ProgID="Equation.DSMT4" ShapeID="_x0000_i1068" DrawAspect="Content" ObjectID="_1670270683" r:id="rId18"/>
         </w:object>
       </w:r>
     </w:p>
@@ -2057,7 +2088,6 @@
         <w:rPr>
           <w:rFonts w:ascii="Times New Roman" w:hAnsi="Times New Roman" w:cs="Times New Roman"/>
           <w:noProof/>
-          <w:rtl/>
         </w:rPr>
       </w:pPr>
       <w:r>
@@ -2135,7 +2165,7 @@
       <w:pPr>
         <w:bidi/>
         <w:rPr>
-          <w:rFonts w:ascii="Times New Roman" w:hAnsi="Times New Roman" w:cs="Times New Roman" w:hint="cs"/>
+          <w:rFonts w:ascii="Times New Roman" w:hAnsi="Times New Roman" w:cs="Times New Roman"/>
           <w:noProof/>
           <w:rtl/>
         </w:rPr>
@@ -2224,10 +2254,10 @@
           <w:position w:val="-12"/>
         </w:rPr>
         <w:object w:dxaOrig="3560" w:dyaOrig="360" w14:anchorId="6E2C27E7">
-          <v:shape id="_x0000_i1080" type="#_x0000_t75" style="width:177.85pt;height:17.9pt" o:ole="">
+          <v:shape id="_x0000_i1030" type="#_x0000_t75" style="width:178pt;height:18pt" o:ole="">
             <v:imagedata r:id="rId19" o:title=""/>
           </v:shape>
-          <o:OLEObject Type="Embed" ProgID="Equation.DSMT4" ShapeID="_x0000_i1080" DrawAspect="Content" ObjectID="_1670022049" r:id="rId20"/>
+          <o:OLEObject Type="Embed" ProgID="Equation.DSMT4" ShapeID="_x0000_i1030" DrawAspect="Content" ObjectID="_1670270684" r:id="rId20"/>
         </w:object>
       </w:r>
     </w:p>
@@ -2259,10 +2289,10 @@
           <w:position w:val="-30"/>
         </w:rPr>
         <w:object w:dxaOrig="5920" w:dyaOrig="1020" w14:anchorId="2BB9EAD5">
-          <v:shape id="_x0000_i1083" type="#_x0000_t75" style="width:296.2pt;height:51.2pt" o:ole="">
+          <v:shape id="_x0000_i1031" type="#_x0000_t75" style="width:296.5pt;height:51pt" o:ole="">
             <v:imagedata r:id="rId21" o:title=""/>
           </v:shape>
-          <o:OLEObject Type="Embed" ProgID="Equation.DSMT4" ShapeID="_x0000_i1083" DrawAspect="Content" ObjectID="_1670022050" r:id="rId22"/>
+          <o:OLEObject Type="Embed" ProgID="Equation.DSMT4" ShapeID="_x0000_i1031" DrawAspect="Content" ObjectID="_1670270685" r:id="rId22"/>
         </w:object>
       </w:r>
     </w:p>
@@ -2506,9 +2536,8 @@
         <w:rPr>
           <w:rFonts w:ascii="Times New Roman" w:hAnsi="Times New Roman" w:cs="Times New Roman"/>
           <w:noProof/>
-          <w:rtl/>
-        </w:rPr>
-        <w:t>–</w:t>
+        </w:rPr>
+        <w:t>=</w:t>
       </w:r>
       <w:r>
         <w:rPr>
@@ -2902,7 +2931,7 @@
         <w:bidi/>
         <w:ind w:left="1080"/>
         <w:rPr>
-          <w:rFonts w:ascii="Times New Roman" w:hAnsi="Times New Roman" w:cs="Times New Roman" w:hint="cs"/>
+          <w:rFonts w:ascii="Times New Roman" w:hAnsi="Times New Roman" w:cs="Times New Roman"/>
           <w:noProof/>
           <w:rtl/>
         </w:rPr>
@@ -2912,10 +2941,10 @@
           <w:position w:val="-30"/>
         </w:rPr>
         <w:object w:dxaOrig="8340" w:dyaOrig="720" w14:anchorId="3B4B3E68">
-          <v:shape id="_x0000_i1085" type="#_x0000_t75" style="width:417pt;height:36.25pt" o:ole="">
+          <v:shape id="_x0000_i1032" type="#_x0000_t75" style="width:417pt;height:36.5pt" o:ole="">
             <v:imagedata r:id="rId23" o:title=""/>
           </v:shape>
-          <o:OLEObject Type="Embed" ProgID="Equation.DSMT4" ShapeID="_x0000_i1085" DrawAspect="Content" ObjectID="_1670022051" r:id="rId24"/>
+          <o:OLEObject Type="Embed" ProgID="Equation.DSMT4" ShapeID="_x0000_i1032" DrawAspect="Content" ObjectID="_1670270686" r:id="rId24"/>
         </w:object>
       </w:r>
     </w:p>
@@ -3115,10 +3144,10 @@
           <w:position w:val="-6"/>
         </w:rPr>
         <w:object w:dxaOrig="200" w:dyaOrig="260" w14:anchorId="01DB5A5A">
-          <v:shape id="_x0000_i1025" type="#_x0000_t75" style="width:9.65pt;height:14pt" o:ole="">
+          <v:shape id="_x0000_i1033" type="#_x0000_t75" style="width:9.5pt;height:14pt" o:ole="">
             <v:imagedata r:id="rId25" o:title=""/>
           </v:shape>
-          <o:OLEObject Type="Embed" ProgID="Equation.DSMT4" ShapeID="_x0000_i1025" DrawAspect="Content" ObjectID="_1670022052" r:id="rId26"/>
+          <o:OLEObject Type="Embed" ProgID="Equation.DSMT4" ShapeID="_x0000_i1033" DrawAspect="Content" ObjectID="_1670270687" r:id="rId26"/>
         </w:object>
       </w:r>
       <w:r>
@@ -3134,10 +3163,10 @@
           <w:position w:val="-10"/>
         </w:rPr>
         <w:object w:dxaOrig="760" w:dyaOrig="320" w14:anchorId="2F7631DA">
-          <v:shape id="_x0000_i1026" type="#_x0000_t75" style="width:37.2pt;height:16.45pt" o:ole="">
+          <v:shape id="_x0000_i1034" type="#_x0000_t75" style="width:37pt;height:16.5pt" o:ole="">
             <v:imagedata r:id="rId27" o:title=""/>
           </v:shape>
-          <o:OLEObject Type="Embed" ProgID="Equation.DSMT4" ShapeID="_x0000_i1026" DrawAspect="Content" ObjectID="_1670022053" r:id="rId28"/>
+          <o:OLEObject Type="Embed" ProgID="Equation.DSMT4" ShapeID="_x0000_i1034" DrawAspect="Content" ObjectID="_1670270688" r:id="rId28"/>
         </w:object>
       </w:r>
       <w:r>
@@ -3152,10 +3181,10 @@
           <w:position w:val="-12"/>
         </w:rPr>
         <w:object w:dxaOrig="2340" w:dyaOrig="360" w14:anchorId="7E38F311">
-          <v:shape id="_x0000_i1027" type="#_x0000_t75" style="width:117.4pt;height:18.35pt" o:ole="">
+          <v:shape id="_x0000_i1035" type="#_x0000_t75" style="width:117.5pt;height:18.5pt" o:ole="">
             <v:imagedata r:id="rId29" o:title=""/>
           </v:shape>
-          <o:OLEObject Type="Embed" ProgID="Equation.DSMT4" ShapeID="_x0000_i1027" DrawAspect="Content" ObjectID="_1670022054" r:id="rId30"/>
+          <o:OLEObject Type="Embed" ProgID="Equation.DSMT4" ShapeID="_x0000_i1035" DrawAspect="Content" ObjectID="_1670270689" r:id="rId30"/>
         </w:object>
       </w:r>
       <w:r>
@@ -3189,10 +3218,10 @@
           <w:position w:val="-12"/>
         </w:rPr>
         <w:object w:dxaOrig="1080" w:dyaOrig="360" w14:anchorId="6B9D24A6">
-          <v:shape id="_x0000_i1028" type="#_x0000_t75" style="width:54.1pt;height:18.35pt" o:ole="">
+          <v:shape id="_x0000_i1036" type="#_x0000_t75" style="width:54pt;height:18.5pt" o:ole="">
             <v:imagedata r:id="rId31" o:title=""/>
           </v:shape>
-          <o:OLEObject Type="Embed" ProgID="Equation.DSMT4" ShapeID="_x0000_i1028" DrawAspect="Content" ObjectID="_1670022055" r:id="rId32"/>
+          <o:OLEObject Type="Embed" ProgID="Equation.DSMT4" ShapeID="_x0000_i1036" DrawAspect="Content" ObjectID="_1670270690" r:id="rId32"/>
         </w:object>
       </w:r>
       <w:r>
@@ -3252,10 +3281,10 @@
           <w:position w:val="-6"/>
         </w:rPr>
         <w:object w:dxaOrig="139" w:dyaOrig="240" w14:anchorId="4740DC2C">
-          <v:shape id="_x0000_i1029" type="#_x0000_t75" style="width:7.25pt;height:11.6pt" o:ole="">
+          <v:shape id="_x0000_i1037" type="#_x0000_t75" style="width:7pt;height:11.5pt" o:ole="">
             <v:imagedata r:id="rId33" o:title=""/>
           </v:shape>
-          <o:OLEObject Type="Embed" ProgID="Equation.DSMT4" ShapeID="_x0000_i1029" DrawAspect="Content" ObjectID="_1670022056" r:id="rId34"/>
+          <o:OLEObject Type="Embed" ProgID="Equation.DSMT4" ShapeID="_x0000_i1037" DrawAspect="Content" ObjectID="_1670270691" r:id="rId34"/>
         </w:object>
       </w:r>
       <w:r>
@@ -3279,10 +3308,10 @@
           <w:position w:val="-14"/>
         </w:rPr>
         <w:object w:dxaOrig="240" w:dyaOrig="360" w14:anchorId="06B096E7">
-          <v:shape id="_x0000_i1030" type="#_x0000_t75" style="width:11.6pt;height:18.35pt" o:ole="">
+          <v:shape id="_x0000_i1038" type="#_x0000_t75" style="width:11.5pt;height:18.5pt" o:ole="">
             <v:imagedata r:id="rId35" o:title=""/>
           </v:shape>
-          <o:OLEObject Type="Embed" ProgID="Equation.DSMT4" ShapeID="_x0000_i1030" DrawAspect="Content" ObjectID="_1670022057" r:id="rId36"/>
+          <o:OLEObject Type="Embed" ProgID="Equation.DSMT4" ShapeID="_x0000_i1038" DrawAspect="Content" ObjectID="_1670270692" r:id="rId36"/>
         </w:object>
       </w:r>
       <w:r>
@@ -3322,10 +3351,10 @@
           <w:position w:val="-16"/>
         </w:rPr>
         <w:object w:dxaOrig="1219" w:dyaOrig="420" w14:anchorId="1541A41B">
-          <v:shape id="_x0000_i1031" type="#_x0000_t75" style="width:61.35pt;height:20.8pt" o:ole="">
+          <v:shape id="_x0000_i1039" type="#_x0000_t75" style="width:61.5pt;height:21pt" o:ole="">
             <v:imagedata r:id="rId37" o:title=""/>
           </v:shape>
-          <o:OLEObject Type="Embed" ProgID="Equation.DSMT4" ShapeID="_x0000_i1031" DrawAspect="Content" ObjectID="_1670022058" r:id="rId38"/>
+          <o:OLEObject Type="Embed" ProgID="Equation.DSMT4" ShapeID="_x0000_i1039" DrawAspect="Content" ObjectID="_1670270693" r:id="rId38"/>
         </w:object>
       </w:r>
       <w:r>
@@ -3413,10 +3442,10 @@
           <w:position w:val="-18"/>
         </w:rPr>
         <w:object w:dxaOrig="2560" w:dyaOrig="480" w14:anchorId="5E52901A">
-          <v:shape id="_x0000_i1032" type="#_x0000_t75" style="width:127.55pt;height:24.15pt" o:ole="">
+          <v:shape id="_x0000_i1040" type="#_x0000_t75" style="width:127.5pt;height:24pt" o:ole="">
             <v:imagedata r:id="rId39" o:title=""/>
           </v:shape>
-          <o:OLEObject Type="Embed" ProgID="Equation.DSMT4" ShapeID="_x0000_i1032" DrawAspect="Content" ObjectID="_1670022059" r:id="rId40"/>
+          <o:OLEObject Type="Embed" ProgID="Equation.DSMT4" ShapeID="_x0000_i1040" DrawAspect="Content" ObjectID="_1670270694" r:id="rId40"/>
         </w:object>
       </w:r>
       <w:r>
@@ -3523,10 +3552,10 @@
           <w:position w:val="-66"/>
         </w:rPr>
         <w:object w:dxaOrig="6259" w:dyaOrig="1420" w14:anchorId="29500CB7">
-          <v:shape id="_x0000_i1033" type="#_x0000_t75" style="width:312.65pt;height:71.5pt" o:ole="">
+          <v:shape id="_x0000_i1041" type="#_x0000_t75" style="width:312.5pt;height:71.5pt" o:ole="">
             <v:imagedata r:id="rId41" o:title=""/>
           </v:shape>
-          <o:OLEObject Type="Embed" ProgID="Equation.DSMT4" ShapeID="_x0000_i1033" DrawAspect="Content" ObjectID="_1670022060" r:id="rId42"/>
+          <o:OLEObject Type="Embed" ProgID="Equation.DSMT4" ShapeID="_x0000_i1041" DrawAspect="Content" ObjectID="_1670270695" r:id="rId42"/>
         </w:object>
       </w:r>
     </w:p>
@@ -3975,10 +4004,10 @@
           <w:position w:val="-30"/>
         </w:rPr>
         <w:object w:dxaOrig="5480" w:dyaOrig="740" w14:anchorId="1C96502E">
-          <v:shape id="_x0000_i1034" type="#_x0000_t75" style="width:273.5pt;height:36.7pt" o:ole="">
+          <v:shape id="_x0000_i1042" type="#_x0000_t75" style="width:273.5pt;height:36.5pt" o:ole="">
             <v:imagedata r:id="rId43" o:title=""/>
           </v:shape>
-          <o:OLEObject Type="Embed" ProgID="Equation.DSMT4" ShapeID="_x0000_i1034" DrawAspect="Content" ObjectID="_1670022061" r:id="rId44"/>
+          <o:OLEObject Type="Embed" ProgID="Equation.DSMT4" ShapeID="_x0000_i1042" DrawAspect="Content" ObjectID="_1670270696" r:id="rId44"/>
         </w:object>
       </w:r>
     </w:p>
@@ -4014,10 +4043,10 @@
           <w:position w:val="-10"/>
         </w:rPr>
         <w:object w:dxaOrig="260" w:dyaOrig="320" w14:anchorId="33566B9B">
-          <v:shape id="_x0000_i1035" type="#_x0000_t75" style="width:14pt;height:16.45pt" o:ole="">
+          <v:shape id="_x0000_i1043" type="#_x0000_t75" style="width:14pt;height:16.5pt" o:ole="">
             <v:imagedata r:id="rId45" o:title=""/>
           </v:shape>
-          <o:OLEObject Type="Embed" ProgID="Equation.DSMT4" ShapeID="_x0000_i1035" DrawAspect="Content" ObjectID="_1670022062" r:id="rId46"/>
+          <o:OLEObject Type="Embed" ProgID="Equation.DSMT4" ShapeID="_x0000_i1043" DrawAspect="Content" ObjectID="_1670270697" r:id="rId46"/>
         </w:object>
       </w:r>
       <w:r>
@@ -4079,10 +4108,10 @@
           <w:position w:val="-50"/>
         </w:rPr>
         <w:object w:dxaOrig="4920" w:dyaOrig="1100" w14:anchorId="21C74DAF">
-          <v:shape id="_x0000_i1036" type="#_x0000_t75" style="width:246.45pt;height:55.1pt" o:ole="">
+          <v:shape id="_x0000_i1044" type="#_x0000_t75" style="width:246.5pt;height:55pt" o:ole="">
             <v:imagedata r:id="rId47" o:title=""/>
           </v:shape>
-          <o:OLEObject Type="Embed" ProgID="Equation.DSMT4" ShapeID="_x0000_i1036" DrawAspect="Content" ObjectID="_1670022063" r:id="rId48"/>
+          <o:OLEObject Type="Embed" ProgID="Equation.DSMT4" ShapeID="_x0000_i1044" DrawAspect="Content" ObjectID="_1670270698" r:id="rId48"/>
         </w:object>
       </w:r>
     </w:p>
@@ -4118,10 +4147,10 @@
           <w:position w:val="-62"/>
         </w:rPr>
         <w:object w:dxaOrig="6560" w:dyaOrig="1340" w14:anchorId="6FDADEC4">
-          <v:shape id="_x0000_i1037" type="#_x0000_t75" style="width:328.1pt;height:67.15pt" o:ole="">
+          <v:shape id="_x0000_i1045" type="#_x0000_t75" style="width:328pt;height:67pt" o:ole="">
             <v:imagedata r:id="rId49" o:title=""/>
           </v:shape>
-          <o:OLEObject Type="Embed" ProgID="Equation.DSMT4" ShapeID="_x0000_i1037" DrawAspect="Content" ObjectID="_1670022064" r:id="rId50"/>
+          <o:OLEObject Type="Embed" ProgID="Equation.DSMT4" ShapeID="_x0000_i1045" DrawAspect="Content" ObjectID="_1670270699" r:id="rId50"/>
         </w:object>
       </w:r>
     </w:p>
@@ -4155,10 +4184,10 @@
           <w:position w:val="-10"/>
         </w:rPr>
         <w:object w:dxaOrig="260" w:dyaOrig="320" w14:anchorId="65BC4E11">
-          <v:shape id="_x0000_i1038" type="#_x0000_t75" style="width:14pt;height:16.45pt" o:ole="">
+          <v:shape id="_x0000_i1046" type="#_x0000_t75" style="width:14pt;height:16.5pt" o:ole="">
             <v:imagedata r:id="rId45" o:title=""/>
           </v:shape>
-          <o:OLEObject Type="Embed" ProgID="Equation.DSMT4" ShapeID="_x0000_i1038" DrawAspect="Content" ObjectID="_1670022065" r:id="rId51"/>
+          <o:OLEObject Type="Embed" ProgID="Equation.DSMT4" ShapeID="_x0000_i1046" DrawAspect="Content" ObjectID="_1670270700" r:id="rId51"/>
         </w:object>
       </w:r>
       <w:r>
@@ -4188,10 +4217,10 @@
           <w:position w:val="-14"/>
         </w:rPr>
         <w:object w:dxaOrig="240" w:dyaOrig="360" w14:anchorId="2F9C8EE0">
-          <v:shape id="_x0000_i1039" type="#_x0000_t75" style="width:11.6pt;height:18.35pt" o:ole="">
+          <v:shape id="_x0000_i1047" type="#_x0000_t75" style="width:11.5pt;height:18.5pt" o:ole="">
             <v:imagedata r:id="rId52" o:title=""/>
           </v:shape>
-          <o:OLEObject Type="Embed" ProgID="Equation.DSMT4" ShapeID="_x0000_i1039" DrawAspect="Content" ObjectID="_1670022066" r:id="rId53"/>
+          <o:OLEObject Type="Embed" ProgID="Equation.DSMT4" ShapeID="_x0000_i1047" DrawAspect="Content" ObjectID="_1670270701" r:id="rId53"/>
         </w:object>
       </w:r>
       <w:r>
@@ -4344,10 +4373,10 @@
           <w:position w:val="-10"/>
         </w:rPr>
         <w:object w:dxaOrig="279" w:dyaOrig="320" w14:anchorId="4013A81E">
-          <v:shape id="_x0000_i1040" type="#_x0000_t75" style="width:14.5pt;height:16.45pt" o:ole="">
+          <v:shape id="_x0000_i1048" type="#_x0000_t75" style="width:14.5pt;height:16.5pt" o:ole="">
             <v:imagedata r:id="rId55" o:title=""/>
           </v:shape>
-          <o:OLEObject Type="Embed" ProgID="Equation.DSMT4" ShapeID="_x0000_i1040" DrawAspect="Content" ObjectID="_1670022067" r:id="rId56"/>
+          <o:OLEObject Type="Embed" ProgID="Equation.DSMT4" ShapeID="_x0000_i1048" DrawAspect="Content" ObjectID="_1670270702" r:id="rId56"/>
         </w:object>
       </w:r>
       <w:r>
@@ -4368,10 +4397,10 @@
           <w:position w:val="-42"/>
         </w:rPr>
         <w:object w:dxaOrig="5480" w:dyaOrig="859" w14:anchorId="30B77795">
-          <v:shape id="_x0000_i1041" type="#_x0000_t75" style="width:273.5pt;height:42.5pt" o:ole="">
+          <v:shape id="_x0000_i1049" type="#_x0000_t75" style="width:273.5pt;height:42.5pt" o:ole="">
             <v:imagedata r:id="rId57" o:title=""/>
           </v:shape>
-          <o:OLEObject Type="Embed" ProgID="Equation.DSMT4" ShapeID="_x0000_i1041" DrawAspect="Content" ObjectID="_1670022068" r:id="rId58"/>
+          <o:OLEObject Type="Embed" ProgID="Equation.DSMT4" ShapeID="_x0000_i1049" DrawAspect="Content" ObjectID="_1670270703" r:id="rId58"/>
         </w:object>
       </w:r>
     </w:p>
@@ -5887,10 +5916,10 @@
           <w:position w:val="-8"/>
         </w:rPr>
         <w:object w:dxaOrig="420" w:dyaOrig="220" w14:anchorId="4673B766">
-          <v:shape id="_x0000_i1042" type="#_x0000_t75" style="width:20.8pt;height:10.65pt" o:ole="">
+          <v:shape id="_x0000_i1050" type="#_x0000_t75" style="width:21pt;height:10.5pt" o:ole="">
             <v:imagedata r:id="rId59" o:title=""/>
           </v:shape>
-          <o:OLEObject Type="Embed" ProgID="Equation.DSMT4" ShapeID="_x0000_i1042" DrawAspect="Content" ObjectID="_1670022069" r:id="rId60"/>
+          <o:OLEObject Type="Embed" ProgID="Equation.DSMT4" ShapeID="_x0000_i1050" DrawAspect="Content" ObjectID="_1670270704" r:id="rId60"/>
         </w:object>
       </w:r>
       <w:r>
@@ -5921,10 +5950,10 @@
           <w:position w:val="-10"/>
         </w:rPr>
         <w:object w:dxaOrig="1200" w:dyaOrig="300" w14:anchorId="28773947">
-          <v:shape id="_x0000_i1043" type="#_x0000_t75" style="width:59.9pt;height:15pt" o:ole="">
+          <v:shape id="_x0000_i1051" type="#_x0000_t75" style="width:60pt;height:15pt" o:ole="">
             <v:imagedata r:id="rId61" o:title=""/>
           </v:shape>
-          <o:OLEObject Type="Embed" ProgID="Equation.DSMT4" ShapeID="_x0000_i1043" DrawAspect="Content" ObjectID="_1670022070" r:id="rId62"/>
+          <o:OLEObject Type="Embed" ProgID="Equation.DSMT4" ShapeID="_x0000_i1051" DrawAspect="Content" ObjectID="_1670270705" r:id="rId62"/>
         </w:object>
       </w:r>
     </w:p>
@@ -5961,10 +5990,10 @@
           <w:position w:val="-26"/>
         </w:rPr>
         <w:object w:dxaOrig="3480" w:dyaOrig="639" w14:anchorId="7E1A053B">
-          <v:shape id="_x0000_i1044" type="#_x0000_t75" style="width:173.95pt;height:31.9pt" o:ole="">
+          <v:shape id="_x0000_i1052" type="#_x0000_t75" style="width:174pt;height:32pt" o:ole="">
             <v:imagedata r:id="rId63" o:title=""/>
           </v:shape>
-          <o:OLEObject Type="Embed" ProgID="Equation.DSMT4" ShapeID="_x0000_i1044" DrawAspect="Content" ObjectID="_1670022071" r:id="rId64"/>
+          <o:OLEObject Type="Embed" ProgID="Equation.DSMT4" ShapeID="_x0000_i1052" DrawAspect="Content" ObjectID="_1670270706" r:id="rId64"/>
         </w:object>
       </w:r>
     </w:p>
@@ -6014,10 +6043,10 @@
           <w:position w:val="-56"/>
         </w:rPr>
         <w:object w:dxaOrig="4220" w:dyaOrig="1219" w14:anchorId="6055C12C">
-          <v:shape id="_x0000_i1045" type="#_x0000_t75" style="width:210.7pt;height:61.35pt" o:ole="">
+          <v:shape id="_x0000_i1053" type="#_x0000_t75" style="width:211pt;height:61.5pt" o:ole="">
             <v:imagedata r:id="rId65" o:title=""/>
           </v:shape>
-          <o:OLEObject Type="Embed" ProgID="Equation.DSMT4" ShapeID="_x0000_i1045" DrawAspect="Content" ObjectID="_1670022072" r:id="rId66"/>
+          <o:OLEObject Type="Embed" ProgID="Equation.DSMT4" ShapeID="_x0000_i1053" DrawAspect="Content" ObjectID="_1670270707" r:id="rId66"/>
         </w:object>
       </w:r>
     </w:p>
@@ -6057,10 +6086,10 @@
           <w:position w:val="-28"/>
         </w:rPr>
         <w:object w:dxaOrig="6080" w:dyaOrig="680" w14:anchorId="7C8E14D4">
-          <v:shape id="_x0000_i1046" type="#_x0000_t75" style="width:304.45pt;height:34.3pt" o:ole="">
+          <v:shape id="_x0000_i1054" type="#_x0000_t75" style="width:304.5pt;height:34.5pt" o:ole="">
             <v:imagedata r:id="rId67" o:title=""/>
           </v:shape>
-          <o:OLEObject Type="Embed" ProgID="Equation.DSMT4" ShapeID="_x0000_i1046" DrawAspect="Content" ObjectID="_1670022073" r:id="rId68"/>
+          <o:OLEObject Type="Embed" ProgID="Equation.DSMT4" ShapeID="_x0000_i1054" DrawAspect="Content" ObjectID="_1670270708" r:id="rId68"/>
         </w:object>
       </w:r>
     </w:p>
@@ -6209,10 +6238,10 @@
           <w:position w:val="-12"/>
         </w:rPr>
         <w:object w:dxaOrig="1460" w:dyaOrig="360" w14:anchorId="54E7175C">
-          <v:shape id="_x0000_i1047" type="#_x0000_t75" style="width:73.45pt;height:17.9pt" o:ole="">
+          <v:shape id="_x0000_i1055" type="#_x0000_t75" style="width:73.5pt;height:18pt" o:ole="">
             <v:imagedata r:id="rId69" o:title=""/>
           </v:shape>
-          <o:OLEObject Type="Embed" ProgID="Equation.DSMT4" ShapeID="_x0000_i1047" DrawAspect="Content" ObjectID="_1670022074" r:id="rId70"/>
+          <o:OLEObject Type="Embed" ProgID="Equation.DSMT4" ShapeID="_x0000_i1055" DrawAspect="Content" ObjectID="_1670270709" r:id="rId70"/>
         </w:object>
       </w:r>
     </w:p>
@@ -6251,10 +6280,10 @@
           <w:position w:val="-30"/>
         </w:rPr>
         <w:object w:dxaOrig="3140" w:dyaOrig="660" w14:anchorId="4783EDAF">
-          <v:shape id="_x0000_i1048" type="#_x0000_t75" style="width:157.05pt;height:32.85pt" o:ole="">
+          <v:shape id="_x0000_i1056" type="#_x0000_t75" style="width:157pt;height:33pt" o:ole="">
             <v:imagedata r:id="rId71" o:title=""/>
           </v:shape>
-          <o:OLEObject Type="Embed" ProgID="Equation.DSMT4" ShapeID="_x0000_i1048" DrawAspect="Content" ObjectID="_1670022075" r:id="rId72"/>
+          <o:OLEObject Type="Embed" ProgID="Equation.DSMT4" ShapeID="_x0000_i1056" DrawAspect="Content" ObjectID="_1670270710" r:id="rId72"/>
         </w:object>
       </w:r>
     </w:p>
@@ -6305,10 +6334,10 @@
           <w:position w:val="-30"/>
         </w:rPr>
         <w:object w:dxaOrig="7600" w:dyaOrig="700" w14:anchorId="4874E49D">
-          <v:shape id="_x0000_i1049" type="#_x0000_t75" style="width:379.8pt;height:35.3pt" o:ole="">
+          <v:shape id="_x0000_i1057" type="#_x0000_t75" style="width:379.5pt;height:35.5pt" o:ole="">
             <v:imagedata r:id="rId73" o:title=""/>
           </v:shape>
-          <o:OLEObject Type="Embed" ProgID="Equation.DSMT4" ShapeID="_x0000_i1049" DrawAspect="Content" ObjectID="_1670022076" r:id="rId74"/>
+          <o:OLEObject Type="Embed" ProgID="Equation.DSMT4" ShapeID="_x0000_i1057" DrawAspect="Content" ObjectID="_1670270711" r:id="rId74"/>
         </w:object>
       </w:r>
     </w:p>
@@ -7449,10 +7478,10 @@
           <w:position w:val="-6"/>
         </w:rPr>
         <w:object w:dxaOrig="220" w:dyaOrig="220" w14:anchorId="678E5B01">
-          <v:shape id="_x0000_i1050" type="#_x0000_t75" style="width:10.65pt;height:10.65pt" o:ole="">
+          <v:shape id="_x0000_i1058" type="#_x0000_t75" style="width:10.5pt;height:10.5pt" o:ole="">
             <v:imagedata r:id="rId79" o:title=""/>
           </v:shape>
-          <o:OLEObject Type="Embed" ProgID="Equation.DSMT4" ShapeID="_x0000_i1050" DrawAspect="Content" ObjectID="_1670022077" r:id="rId80"/>
+          <o:OLEObject Type="Embed" ProgID="Equation.DSMT4" ShapeID="_x0000_i1058" DrawAspect="Content" ObjectID="_1670270712" r:id="rId80"/>
         </w:object>
       </w:r>
       <w:r>
@@ -7484,10 +7513,10 @@
           <w:position w:val="-10"/>
         </w:rPr>
         <w:object w:dxaOrig="240" w:dyaOrig="300" w14:anchorId="61680138">
-          <v:shape id="_x0000_i1051" type="#_x0000_t75" style="width:12.1pt;height:15pt" o:ole="">
+          <v:shape id="_x0000_i1059" type="#_x0000_t75" style="width:12pt;height:15pt" o:ole="">
             <v:imagedata r:id="rId81" o:title=""/>
           </v:shape>
-          <o:OLEObject Type="Embed" ProgID="Equation.DSMT4" ShapeID="_x0000_i1051" DrawAspect="Content" ObjectID="_1670022078" r:id="rId82"/>
+          <o:OLEObject Type="Embed" ProgID="Equation.DSMT4" ShapeID="_x0000_i1059" DrawAspect="Content" ObjectID="_1670270713" r:id="rId82"/>
         </w:object>
       </w:r>
       <w:r>
@@ -7554,10 +7583,10 @@
           <w:position w:val="-6"/>
         </w:rPr>
         <w:object w:dxaOrig="220" w:dyaOrig="220" w14:anchorId="4D160775">
-          <v:shape id="_x0000_i1052" type="#_x0000_t75" style="width:10.65pt;height:10.65pt" o:ole="">
+          <v:shape id="_x0000_i1060" type="#_x0000_t75" style="width:10.5pt;height:10.5pt" o:ole="">
             <v:imagedata r:id="rId83" o:title=""/>
           </v:shape>
-          <o:OLEObject Type="Embed" ProgID="Equation.DSMT4" ShapeID="_x0000_i1052" DrawAspect="Content" ObjectID="_1670022079" r:id="rId84"/>
+          <o:OLEObject Type="Embed" ProgID="Equation.DSMT4" ShapeID="_x0000_i1060" DrawAspect="Content" ObjectID="_1670270714" r:id="rId84"/>
         </w:object>
       </w:r>
       <w:r>
@@ -7581,10 +7610,10 @@
           <w:position w:val="-10"/>
         </w:rPr>
         <w:object w:dxaOrig="240" w:dyaOrig="300" w14:anchorId="7C746632">
-          <v:shape id="_x0000_i1053" type="#_x0000_t75" style="width:12.1pt;height:15pt" o:ole="">
+          <v:shape id="_x0000_i1061" type="#_x0000_t75" style="width:12pt;height:15pt" o:ole="">
             <v:imagedata r:id="rId81" o:title=""/>
           </v:shape>
-          <o:OLEObject Type="Embed" ProgID="Equation.DSMT4" ShapeID="_x0000_i1053" DrawAspect="Content" ObjectID="_1670022080" r:id="rId85"/>
+          <o:OLEObject Type="Embed" ProgID="Equation.DSMT4" ShapeID="_x0000_i1061" DrawAspect="Content" ObjectID="_1670270715" r:id="rId85"/>
         </w:object>
       </w:r>
       <w:r>
@@ -7713,10 +7742,10 @@
           <w:position w:val="-6"/>
         </w:rPr>
         <w:object w:dxaOrig="220" w:dyaOrig="220" w14:anchorId="31726F17">
-          <v:shape id="_x0000_i1054" type="#_x0000_t75" style="width:10.65pt;height:10.65pt" o:ole="">
+          <v:shape id="_x0000_i1062" type="#_x0000_t75" style="width:10.5pt;height:10.5pt" o:ole="">
             <v:imagedata r:id="rId86" o:title=""/>
           </v:shape>
-          <o:OLEObject Type="Embed" ProgID="Equation.DSMT4" ShapeID="_x0000_i1054" DrawAspect="Content" ObjectID="_1670022081" r:id="rId87"/>
+          <o:OLEObject Type="Embed" ProgID="Equation.DSMT4" ShapeID="_x0000_i1062" DrawAspect="Content" ObjectID="_1670270716" r:id="rId87"/>
         </w:object>
       </w:r>
       <w:r>
@@ -7732,10 +7761,10 @@
           <w:position w:val="-10"/>
         </w:rPr>
         <w:object w:dxaOrig="240" w:dyaOrig="300" w14:anchorId="52F5316F">
-          <v:shape id="_x0000_i1055" type="#_x0000_t75" style="width:12.1pt;height:15pt" o:ole="">
+          <v:shape id="_x0000_i1063" type="#_x0000_t75" style="width:12pt;height:15pt" o:ole="">
             <v:imagedata r:id="rId88" o:title=""/>
           </v:shape>
-          <o:OLEObject Type="Embed" ProgID="Equation.DSMT4" ShapeID="_x0000_i1055" DrawAspect="Content" ObjectID="_1670022082" r:id="rId89"/>
+          <o:OLEObject Type="Embed" ProgID="Equation.DSMT4" ShapeID="_x0000_i1063" DrawAspect="Content" ObjectID="_1670270717" r:id="rId89"/>
         </w:object>
       </w:r>
       <w:r>
@@ -8044,10 +8073,10 @@
           <w:position w:val="-4"/>
         </w:rPr>
         <w:object w:dxaOrig="300" w:dyaOrig="240" w14:anchorId="27B5CA00">
-          <v:shape id="_x0000_i1059" type="#_x0000_t75" style="width:15pt;height:12.1pt" o:ole="">
+          <v:shape id="_x0000_i1064" type="#_x0000_t75" style="width:15pt;height:12pt" o:ole="">
             <v:imagedata r:id="rId91" o:title=""/>
           </v:shape>
-          <o:OLEObject Type="Embed" ProgID="Equation.DSMT4" ShapeID="_x0000_i1059" DrawAspect="Content" ObjectID="_1670022083" r:id="rId92"/>
+          <o:OLEObject Type="Embed" ProgID="Equation.DSMT4" ShapeID="_x0000_i1064" DrawAspect="Content" ObjectID="_1670270718" r:id="rId92"/>
         </w:object>
       </w:r>
       <w:r>
@@ -8086,10 +8115,10 @@
           <w:position w:val="-4"/>
         </w:rPr>
         <w:object w:dxaOrig="520" w:dyaOrig="240" w14:anchorId="29490673">
-          <v:shape id="_x0000_i1058" type="#_x0000_t75" style="width:26.1pt;height:12.1pt" o:ole="">
+          <v:shape id="_x0000_i1065" type="#_x0000_t75" style="width:26pt;height:12pt" o:ole="">
             <v:imagedata r:id="rId93" o:title=""/>
           </v:shape>
-          <o:OLEObject Type="Embed" ProgID="Equation.DSMT4" ShapeID="_x0000_i1058" DrawAspect="Content" ObjectID="_1670022084" r:id="rId94"/>
+          <o:OLEObject Type="Embed" ProgID="Equation.DSMT4" ShapeID="_x0000_i1065" DrawAspect="Content" ObjectID="_1670270719" r:id="rId94"/>
         </w:object>
       </w:r>
       <w:r>
@@ -8172,7 +8201,7 @@
         <w:spacing w:after="0"/>
         <w:ind w:left="720"/>
         <w:rPr>
-          <w:rFonts w:ascii="Times New Roman" w:eastAsiaTheme="minorEastAsia" w:hAnsi="Times New Roman" w:cs="Times New Roman" w:hint="cs"/>
+          <w:rFonts w:ascii="Times New Roman" w:eastAsiaTheme="minorEastAsia" w:hAnsi="Times New Roman" w:cs="Times New Roman"/>
           <w:noProof/>
           <w:rtl/>
         </w:rPr>
@@ -8284,10 +8313,10 @@
           <w:position w:val="-10"/>
         </w:rPr>
         <w:object w:dxaOrig="3280" w:dyaOrig="340" w14:anchorId="303C72F7">
-          <v:shape id="_x0000_i1066" type="#_x0000_t75" style="width:163.8pt;height:16.9pt" o:ole="">
+          <v:shape id="_x0000_i1066" type="#_x0000_t75" style="width:164pt;height:17pt" o:ole="">
             <v:imagedata r:id="rId95" o:title=""/>
           </v:shape>
-          <o:OLEObject Type="Embed" ProgID="Equation.DSMT4" ShapeID="_x0000_i1066" DrawAspect="Content" ObjectID="_1670022085" r:id="rId96"/>
+          <o:OLEObject Type="Embed" ProgID="Equation.DSMT4" ShapeID="_x0000_i1066" DrawAspect="Content" ObjectID="_1670270720" r:id="rId96"/>
         </w:object>
       </w:r>
     </w:p>

</xml_diff>

<commit_message>
HW2 part D:  - todo: maybe add logging  - minor fixes in the dry document
players:
 - alpha-beta: (unchanged)
   - cosmetic fix

 - global time alpha-beta:
   - implemented - works :D

 - minimax: (unchanged)
   - cosmetic fix

search-algos: (unchanged)
   - a lot of changes, maybe even bugs :(

utils: (unchanged)
   - X
</commit_message>
<xml_diff>
--- a/HW2/AI2_315836569_208536284.docx
+++ b/HW2/AI2_315836569_208536284.docx
@@ -84,7 +84,7 @@
         <w:bidi/>
         <w:jc w:val="center"/>
         <w:rPr>
-          <w:rFonts w:cstheme="minorHAnsi" w:hint="cs"/>
+          <w:rFonts w:cstheme="minorHAnsi"/>
           <w:b/>
           <w:bCs/>
           <w:sz w:val="44"/>
@@ -1699,10 +1699,10 @@
             <v:path o:extrusionok="f" gradientshapeok="t" o:connecttype="rect"/>
             <o:lock v:ext="edit" aspectratio="t"/>
           </v:shapetype>
-          <v:shape id="_x0000_i1025" type="#_x0000_t75" style="width:26pt;height:13pt" o:ole="">
+          <v:shape id="_x0000_i1025" type="#_x0000_t75" style="width:28.8pt;height:14.4pt" o:ole="">
             <v:imagedata r:id="rId9" o:title=""/>
           </v:shape>
-          <o:OLEObject Type="Embed" ProgID="Equation.DSMT4" ShapeID="_x0000_i1025" DrawAspect="Content" ObjectID="_1670270679" r:id="rId10"/>
+          <o:OLEObject Type="Embed" ProgID="Equation.DSMT4" ShapeID="_x0000_i1025" DrawAspect="Content" ObjectID="_1670703013" r:id="rId10"/>
         </w:object>
       </w:r>
       <w:r>
@@ -1802,10 +1802,10 @@
           <w:position w:val="-12"/>
         </w:rPr>
         <w:object w:dxaOrig="1579" w:dyaOrig="360" w14:anchorId="78389A4D">
-          <v:shape id="_x0000_i1026" type="#_x0000_t75" style="width:78.5pt;height:18pt" o:ole="">
+          <v:shape id="_x0000_i1026" type="#_x0000_t75" style="width:79.2pt;height:21.6pt" o:ole="">
             <v:imagedata r:id="rId11" o:title=""/>
           </v:shape>
-          <o:OLEObject Type="Embed" ProgID="Equation.DSMT4" ShapeID="_x0000_i1026" DrawAspect="Content" ObjectID="_1670270680" r:id="rId12"/>
+          <o:OLEObject Type="Embed" ProgID="Equation.DSMT4" ShapeID="_x0000_i1026" DrawAspect="Content" ObjectID="_1670703014" r:id="rId12"/>
         </w:object>
       </w:r>
       <w:r>
@@ -1855,6 +1855,7 @@
     <w:p>
       <w:pPr>
         <w:pStyle w:val="ListParagraph"/>
+        <w:bidi/>
         <w:ind w:left="1080"/>
         <w:rPr>
           <w:rFonts w:ascii="Times New Roman" w:hAnsi="Times New Roman" w:cs="Times New Roman"/>
@@ -1866,11 +1867,11 @@
         <w:rPr>
           <w:position w:val="-28"/>
         </w:rPr>
-        <w:object w:dxaOrig="6619" w:dyaOrig="639" w14:anchorId="318FAE6D">
-          <v:shape id="_x0000_i1027" type="#_x0000_t75" style="width:331pt;height:32pt" o:ole="">
+        <w:object w:dxaOrig="7380" w:dyaOrig="639" w14:anchorId="318FAE6D">
+          <v:shape id="_x0000_i1075" type="#_x0000_t75" style="width:367.2pt;height:28.8pt" o:ole="">
             <v:imagedata r:id="rId13" o:title=""/>
           </v:shape>
-          <o:OLEObject Type="Embed" ProgID="Equation.DSMT4" ShapeID="_x0000_i1027" DrawAspect="Content" ObjectID="_1670270681" r:id="rId14"/>
+          <o:OLEObject Type="Embed" ProgID="Equation.DSMT4" ShapeID="_x0000_i1075" DrawAspect="Content" ObjectID="_1670703015" r:id="rId14"/>
         </w:object>
       </w:r>
     </w:p>
@@ -1955,6 +1956,7 @@
     <w:p>
       <w:pPr>
         <w:pStyle w:val="ListParagraph"/>
+        <w:bidi/>
         <w:ind w:left="1080"/>
         <w:rPr>
           <w:rFonts w:ascii="Times New Roman" w:hAnsi="Times New Roman" w:cs="Times New Roman"/>
@@ -1965,11 +1967,11 @@
         <w:rPr>
           <w:position w:val="-28"/>
         </w:rPr>
-        <w:object w:dxaOrig="6060" w:dyaOrig="639" w14:anchorId="67866A24">
-          <v:shape id="_x0000_i1028" type="#_x0000_t75" style="width:303pt;height:32pt" o:ole="">
+        <w:object w:dxaOrig="6820" w:dyaOrig="639" w14:anchorId="67866A24">
+          <v:shape id="_x0000_i1077" type="#_x0000_t75" style="width:338.4pt;height:28.8pt" o:ole="">
             <v:imagedata r:id="rId15" o:title=""/>
           </v:shape>
-          <o:OLEObject Type="Embed" ProgID="Equation.DSMT4" ShapeID="_x0000_i1028" DrawAspect="Content" ObjectID="_1670270682" r:id="rId16"/>
+          <o:OLEObject Type="Embed" ProgID="Equation.DSMT4" ShapeID="_x0000_i1077" DrawAspect="Content" ObjectID="_1670703016" r:id="rId16"/>
         </w:object>
       </w:r>
     </w:p>
@@ -2063,6 +2065,7 @@
     <w:p>
       <w:pPr>
         <w:pStyle w:val="ListParagraph"/>
+        <w:bidi/>
         <w:ind w:left="1080"/>
         <w:rPr>
           <w:rtl/>
@@ -2073,10 +2076,10 @@
           <w:position w:val="-20"/>
         </w:rPr>
         <w:object w:dxaOrig="5319" w:dyaOrig="460" w14:anchorId="0EA44E9F">
-          <v:shape id="_x0000_i1068" type="#_x0000_t75" style="width:265.5pt;height:23pt" o:ole="">
+          <v:shape id="_x0000_i1029" type="#_x0000_t75" style="width:266.4pt;height:21.6pt" o:ole="">
             <v:imagedata r:id="rId17" o:title=""/>
           </v:shape>
-          <o:OLEObject Type="Embed" ProgID="Equation.DSMT4" ShapeID="_x0000_i1068" DrawAspect="Content" ObjectID="_1670270683" r:id="rId18"/>
+          <o:OLEObject Type="Embed" ProgID="Equation.DSMT4" ShapeID="_x0000_i1029" DrawAspect="Content" ObjectID="_1670703017" r:id="rId18"/>
         </w:object>
       </w:r>
     </w:p>
@@ -2254,10 +2257,10 @@
           <w:position w:val="-12"/>
         </w:rPr>
         <w:object w:dxaOrig="3560" w:dyaOrig="360" w14:anchorId="6E2C27E7">
-          <v:shape id="_x0000_i1030" type="#_x0000_t75" style="width:178pt;height:18pt" o:ole="">
+          <v:shape id="_x0000_i1030" type="#_x0000_t75" style="width:180pt;height:21.6pt" o:ole="">
             <v:imagedata r:id="rId19" o:title=""/>
           </v:shape>
-          <o:OLEObject Type="Embed" ProgID="Equation.DSMT4" ShapeID="_x0000_i1030" DrawAspect="Content" ObjectID="_1670270684" r:id="rId20"/>
+          <o:OLEObject Type="Embed" ProgID="Equation.DSMT4" ShapeID="_x0000_i1030" DrawAspect="Content" ObjectID="_1670703018" r:id="rId20"/>
         </w:object>
       </w:r>
     </w:p>
@@ -2289,10 +2292,10 @@
           <w:position w:val="-30"/>
         </w:rPr>
         <w:object w:dxaOrig="5920" w:dyaOrig="1020" w14:anchorId="2BB9EAD5">
-          <v:shape id="_x0000_i1031" type="#_x0000_t75" style="width:296.5pt;height:51pt" o:ole="">
+          <v:shape id="_x0000_i1031" type="#_x0000_t75" style="width:295.2pt;height:50.4pt" o:ole="">
             <v:imagedata r:id="rId21" o:title=""/>
           </v:shape>
-          <o:OLEObject Type="Embed" ProgID="Equation.DSMT4" ShapeID="_x0000_i1031" DrawAspect="Content" ObjectID="_1670270685" r:id="rId22"/>
+          <o:OLEObject Type="Embed" ProgID="Equation.DSMT4" ShapeID="_x0000_i1031" DrawAspect="Content" ObjectID="_1670703019" r:id="rId22"/>
         </w:object>
       </w:r>
     </w:p>
@@ -2941,10 +2944,10 @@
           <w:position w:val="-30"/>
         </w:rPr>
         <w:object w:dxaOrig="8340" w:dyaOrig="720" w14:anchorId="3B4B3E68">
-          <v:shape id="_x0000_i1032" type="#_x0000_t75" style="width:417pt;height:36.5pt" o:ole="">
+          <v:shape id="_x0000_i1032" type="#_x0000_t75" style="width:417.6pt;height:36pt" o:ole="">
             <v:imagedata r:id="rId23" o:title=""/>
           </v:shape>
-          <o:OLEObject Type="Embed" ProgID="Equation.DSMT4" ShapeID="_x0000_i1032" DrawAspect="Content" ObjectID="_1670270686" r:id="rId24"/>
+          <o:OLEObject Type="Embed" ProgID="Equation.DSMT4" ShapeID="_x0000_i1032" DrawAspect="Content" ObjectID="_1670703020" r:id="rId24"/>
         </w:object>
       </w:r>
     </w:p>
@@ -3144,10 +3147,10 @@
           <w:position w:val="-6"/>
         </w:rPr>
         <w:object w:dxaOrig="200" w:dyaOrig="260" w14:anchorId="01DB5A5A">
-          <v:shape id="_x0000_i1033" type="#_x0000_t75" style="width:9.5pt;height:14pt" o:ole="">
+          <v:shape id="_x0000_i1033" type="#_x0000_t75" style="width:7.2pt;height:14.4pt" o:ole="">
             <v:imagedata r:id="rId25" o:title=""/>
           </v:shape>
-          <o:OLEObject Type="Embed" ProgID="Equation.DSMT4" ShapeID="_x0000_i1033" DrawAspect="Content" ObjectID="_1670270687" r:id="rId26"/>
+          <o:OLEObject Type="Embed" ProgID="Equation.DSMT4" ShapeID="_x0000_i1033" DrawAspect="Content" ObjectID="_1670703021" r:id="rId26"/>
         </w:object>
       </w:r>
       <w:r>
@@ -3163,10 +3166,10 @@
           <w:position w:val="-10"/>
         </w:rPr>
         <w:object w:dxaOrig="760" w:dyaOrig="320" w14:anchorId="2F7631DA">
-          <v:shape id="_x0000_i1034" type="#_x0000_t75" style="width:37pt;height:16.5pt" o:ole="">
+          <v:shape id="_x0000_i1034" type="#_x0000_t75" style="width:36pt;height:14.4pt" o:ole="">
             <v:imagedata r:id="rId27" o:title=""/>
           </v:shape>
-          <o:OLEObject Type="Embed" ProgID="Equation.DSMT4" ShapeID="_x0000_i1034" DrawAspect="Content" ObjectID="_1670270688" r:id="rId28"/>
+          <o:OLEObject Type="Embed" ProgID="Equation.DSMT4" ShapeID="_x0000_i1034" DrawAspect="Content" ObjectID="_1670703022" r:id="rId28"/>
         </w:object>
       </w:r>
       <w:r>
@@ -3181,10 +3184,10 @@
           <w:position w:val="-12"/>
         </w:rPr>
         <w:object w:dxaOrig="2340" w:dyaOrig="360" w14:anchorId="7E38F311">
-          <v:shape id="_x0000_i1035" type="#_x0000_t75" style="width:117.5pt;height:18.5pt" o:ole="">
+          <v:shape id="_x0000_i1035" type="#_x0000_t75" style="width:115.2pt;height:21.6pt" o:ole="">
             <v:imagedata r:id="rId29" o:title=""/>
           </v:shape>
-          <o:OLEObject Type="Embed" ProgID="Equation.DSMT4" ShapeID="_x0000_i1035" DrawAspect="Content" ObjectID="_1670270689" r:id="rId30"/>
+          <o:OLEObject Type="Embed" ProgID="Equation.DSMT4" ShapeID="_x0000_i1035" DrawAspect="Content" ObjectID="_1670703023" r:id="rId30"/>
         </w:object>
       </w:r>
       <w:r>
@@ -3218,10 +3221,10 @@
           <w:position w:val="-12"/>
         </w:rPr>
         <w:object w:dxaOrig="1080" w:dyaOrig="360" w14:anchorId="6B9D24A6">
-          <v:shape id="_x0000_i1036" type="#_x0000_t75" style="width:54pt;height:18.5pt" o:ole="">
+          <v:shape id="_x0000_i1036" type="#_x0000_t75" style="width:57.6pt;height:21.6pt" o:ole="">
             <v:imagedata r:id="rId31" o:title=""/>
           </v:shape>
-          <o:OLEObject Type="Embed" ProgID="Equation.DSMT4" ShapeID="_x0000_i1036" DrawAspect="Content" ObjectID="_1670270690" r:id="rId32"/>
+          <o:OLEObject Type="Embed" ProgID="Equation.DSMT4" ShapeID="_x0000_i1036" DrawAspect="Content" ObjectID="_1670703024" r:id="rId32"/>
         </w:object>
       </w:r>
       <w:r>
@@ -3281,10 +3284,10 @@
           <w:position w:val="-6"/>
         </w:rPr>
         <w:object w:dxaOrig="139" w:dyaOrig="240" w14:anchorId="4740DC2C">
-          <v:shape id="_x0000_i1037" type="#_x0000_t75" style="width:7pt;height:11.5pt" o:ole="">
+          <v:shape id="_x0000_i1037" type="#_x0000_t75" style="width:7.2pt;height:14.4pt" o:ole="">
             <v:imagedata r:id="rId33" o:title=""/>
           </v:shape>
-          <o:OLEObject Type="Embed" ProgID="Equation.DSMT4" ShapeID="_x0000_i1037" DrawAspect="Content" ObjectID="_1670270691" r:id="rId34"/>
+          <o:OLEObject Type="Embed" ProgID="Equation.DSMT4" ShapeID="_x0000_i1037" DrawAspect="Content" ObjectID="_1670703025" r:id="rId34"/>
         </w:object>
       </w:r>
       <w:r>
@@ -3308,10 +3311,10 @@
           <w:position w:val="-14"/>
         </w:rPr>
         <w:object w:dxaOrig="240" w:dyaOrig="360" w14:anchorId="06B096E7">
-          <v:shape id="_x0000_i1038" type="#_x0000_t75" style="width:11.5pt;height:18.5pt" o:ole="">
+          <v:shape id="_x0000_i1038" type="#_x0000_t75" style="width:14.4pt;height:21.6pt" o:ole="">
             <v:imagedata r:id="rId35" o:title=""/>
           </v:shape>
-          <o:OLEObject Type="Embed" ProgID="Equation.DSMT4" ShapeID="_x0000_i1038" DrawAspect="Content" ObjectID="_1670270692" r:id="rId36"/>
+          <o:OLEObject Type="Embed" ProgID="Equation.DSMT4" ShapeID="_x0000_i1038" DrawAspect="Content" ObjectID="_1670703026" r:id="rId36"/>
         </w:object>
       </w:r>
       <w:r>
@@ -3351,10 +3354,10 @@
           <w:position w:val="-16"/>
         </w:rPr>
         <w:object w:dxaOrig="1219" w:dyaOrig="420" w14:anchorId="1541A41B">
-          <v:shape id="_x0000_i1039" type="#_x0000_t75" style="width:61.5pt;height:21pt" o:ole="">
+          <v:shape id="_x0000_i1039" type="#_x0000_t75" style="width:64.8pt;height:21.6pt" o:ole="">
             <v:imagedata r:id="rId37" o:title=""/>
           </v:shape>
-          <o:OLEObject Type="Embed" ProgID="Equation.DSMT4" ShapeID="_x0000_i1039" DrawAspect="Content" ObjectID="_1670270693" r:id="rId38"/>
+          <o:OLEObject Type="Embed" ProgID="Equation.DSMT4" ShapeID="_x0000_i1039" DrawAspect="Content" ObjectID="_1670703027" r:id="rId38"/>
         </w:object>
       </w:r>
       <w:r>
@@ -3442,10 +3445,10 @@
           <w:position w:val="-18"/>
         </w:rPr>
         <w:object w:dxaOrig="2560" w:dyaOrig="480" w14:anchorId="5E52901A">
-          <v:shape id="_x0000_i1040" type="#_x0000_t75" style="width:127.5pt;height:24pt" o:ole="">
+          <v:shape id="_x0000_i1040" type="#_x0000_t75" style="width:129.6pt;height:21.6pt" o:ole="">
             <v:imagedata r:id="rId39" o:title=""/>
           </v:shape>
-          <o:OLEObject Type="Embed" ProgID="Equation.DSMT4" ShapeID="_x0000_i1040" DrawAspect="Content" ObjectID="_1670270694" r:id="rId40"/>
+          <o:OLEObject Type="Embed" ProgID="Equation.DSMT4" ShapeID="_x0000_i1040" DrawAspect="Content" ObjectID="_1670703028" r:id="rId40"/>
         </w:object>
       </w:r>
       <w:r>
@@ -3552,10 +3555,10 @@
           <w:position w:val="-66"/>
         </w:rPr>
         <w:object w:dxaOrig="6259" w:dyaOrig="1420" w14:anchorId="29500CB7">
-          <v:shape id="_x0000_i1041" type="#_x0000_t75" style="width:312.5pt;height:71.5pt" o:ole="">
+          <v:shape id="_x0000_i1041" type="#_x0000_t75" style="width:309.6pt;height:1in" o:ole="">
             <v:imagedata r:id="rId41" o:title=""/>
           </v:shape>
-          <o:OLEObject Type="Embed" ProgID="Equation.DSMT4" ShapeID="_x0000_i1041" DrawAspect="Content" ObjectID="_1670270695" r:id="rId42"/>
+          <o:OLEObject Type="Embed" ProgID="Equation.DSMT4" ShapeID="_x0000_i1041" DrawAspect="Content" ObjectID="_1670703029" r:id="rId42"/>
         </w:object>
       </w:r>
     </w:p>
@@ -4004,10 +4007,10 @@
           <w:position w:val="-30"/>
         </w:rPr>
         <w:object w:dxaOrig="5480" w:dyaOrig="740" w14:anchorId="1C96502E">
-          <v:shape id="_x0000_i1042" type="#_x0000_t75" style="width:273.5pt;height:36.5pt" o:ole="">
+          <v:shape id="_x0000_i1042" type="#_x0000_t75" style="width:273.6pt;height:36pt" o:ole="">
             <v:imagedata r:id="rId43" o:title=""/>
           </v:shape>
-          <o:OLEObject Type="Embed" ProgID="Equation.DSMT4" ShapeID="_x0000_i1042" DrawAspect="Content" ObjectID="_1670270696" r:id="rId44"/>
+          <o:OLEObject Type="Embed" ProgID="Equation.DSMT4" ShapeID="_x0000_i1042" DrawAspect="Content" ObjectID="_1670703030" r:id="rId44"/>
         </w:object>
       </w:r>
     </w:p>
@@ -4043,10 +4046,10 @@
           <w:position w:val="-10"/>
         </w:rPr>
         <w:object w:dxaOrig="260" w:dyaOrig="320" w14:anchorId="33566B9B">
-          <v:shape id="_x0000_i1043" type="#_x0000_t75" style="width:14pt;height:16.5pt" o:ole="">
+          <v:shape id="_x0000_i1043" type="#_x0000_t75" style="width:14.4pt;height:14.4pt" o:ole="">
             <v:imagedata r:id="rId45" o:title=""/>
           </v:shape>
-          <o:OLEObject Type="Embed" ProgID="Equation.DSMT4" ShapeID="_x0000_i1043" DrawAspect="Content" ObjectID="_1670270697" r:id="rId46"/>
+          <o:OLEObject Type="Embed" ProgID="Equation.DSMT4" ShapeID="_x0000_i1043" DrawAspect="Content" ObjectID="_1670703031" r:id="rId46"/>
         </w:object>
       </w:r>
       <w:r>
@@ -4108,10 +4111,10 @@
           <w:position w:val="-50"/>
         </w:rPr>
         <w:object w:dxaOrig="4920" w:dyaOrig="1100" w14:anchorId="21C74DAF">
-          <v:shape id="_x0000_i1044" type="#_x0000_t75" style="width:246.5pt;height:55pt" o:ole="">
+          <v:shape id="_x0000_i1044" type="#_x0000_t75" style="width:244.8pt;height:57.6pt" o:ole="">
             <v:imagedata r:id="rId47" o:title=""/>
           </v:shape>
-          <o:OLEObject Type="Embed" ProgID="Equation.DSMT4" ShapeID="_x0000_i1044" DrawAspect="Content" ObjectID="_1670270698" r:id="rId48"/>
+          <o:OLEObject Type="Embed" ProgID="Equation.DSMT4" ShapeID="_x0000_i1044" DrawAspect="Content" ObjectID="_1670703032" r:id="rId48"/>
         </w:object>
       </w:r>
     </w:p>
@@ -4147,10 +4150,10 @@
           <w:position w:val="-62"/>
         </w:rPr>
         <w:object w:dxaOrig="6560" w:dyaOrig="1340" w14:anchorId="6FDADEC4">
-          <v:shape id="_x0000_i1045" type="#_x0000_t75" style="width:328pt;height:67pt" o:ole="">
+          <v:shape id="_x0000_i1045" type="#_x0000_t75" style="width:331.2pt;height:64.8pt" o:ole="">
             <v:imagedata r:id="rId49" o:title=""/>
           </v:shape>
-          <o:OLEObject Type="Embed" ProgID="Equation.DSMT4" ShapeID="_x0000_i1045" DrawAspect="Content" ObjectID="_1670270699" r:id="rId50"/>
+          <o:OLEObject Type="Embed" ProgID="Equation.DSMT4" ShapeID="_x0000_i1045" DrawAspect="Content" ObjectID="_1670703033" r:id="rId50"/>
         </w:object>
       </w:r>
     </w:p>
@@ -4184,10 +4187,10 @@
           <w:position w:val="-10"/>
         </w:rPr>
         <w:object w:dxaOrig="260" w:dyaOrig="320" w14:anchorId="65BC4E11">
-          <v:shape id="_x0000_i1046" type="#_x0000_t75" style="width:14pt;height:16.5pt" o:ole="">
+          <v:shape id="_x0000_i1046" type="#_x0000_t75" style="width:14.4pt;height:14.4pt" o:ole="">
             <v:imagedata r:id="rId45" o:title=""/>
           </v:shape>
-          <o:OLEObject Type="Embed" ProgID="Equation.DSMT4" ShapeID="_x0000_i1046" DrawAspect="Content" ObjectID="_1670270700" r:id="rId51"/>
+          <o:OLEObject Type="Embed" ProgID="Equation.DSMT4" ShapeID="_x0000_i1046" DrawAspect="Content" ObjectID="_1670703034" r:id="rId51"/>
         </w:object>
       </w:r>
       <w:r>
@@ -4217,10 +4220,10 @@
           <w:position w:val="-14"/>
         </w:rPr>
         <w:object w:dxaOrig="240" w:dyaOrig="360" w14:anchorId="2F9C8EE0">
-          <v:shape id="_x0000_i1047" type="#_x0000_t75" style="width:11.5pt;height:18.5pt" o:ole="">
+          <v:shape id="_x0000_i1047" type="#_x0000_t75" style="width:14.4pt;height:21.6pt" o:ole="">
             <v:imagedata r:id="rId52" o:title=""/>
           </v:shape>
-          <o:OLEObject Type="Embed" ProgID="Equation.DSMT4" ShapeID="_x0000_i1047" DrawAspect="Content" ObjectID="_1670270701" r:id="rId53"/>
+          <o:OLEObject Type="Embed" ProgID="Equation.DSMT4" ShapeID="_x0000_i1047" DrawAspect="Content" ObjectID="_1670703035" r:id="rId53"/>
         </w:object>
       </w:r>
       <w:r>
@@ -4373,10 +4376,10 @@
           <w:position w:val="-10"/>
         </w:rPr>
         <w:object w:dxaOrig="279" w:dyaOrig="320" w14:anchorId="4013A81E">
-          <v:shape id="_x0000_i1048" type="#_x0000_t75" style="width:14.5pt;height:16.5pt" o:ole="">
+          <v:shape id="_x0000_i1048" type="#_x0000_t75" style="width:14.4pt;height:14.4pt" o:ole="">
             <v:imagedata r:id="rId55" o:title=""/>
           </v:shape>
-          <o:OLEObject Type="Embed" ProgID="Equation.DSMT4" ShapeID="_x0000_i1048" DrawAspect="Content" ObjectID="_1670270702" r:id="rId56"/>
+          <o:OLEObject Type="Embed" ProgID="Equation.DSMT4" ShapeID="_x0000_i1048" DrawAspect="Content" ObjectID="_1670703036" r:id="rId56"/>
         </w:object>
       </w:r>
       <w:r>
@@ -4397,10 +4400,10 @@
           <w:position w:val="-42"/>
         </w:rPr>
         <w:object w:dxaOrig="5480" w:dyaOrig="859" w14:anchorId="30B77795">
-          <v:shape id="_x0000_i1049" type="#_x0000_t75" style="width:273.5pt;height:42.5pt" o:ole="">
+          <v:shape id="_x0000_i1049" type="#_x0000_t75" style="width:273.6pt;height:43.2pt" o:ole="">
             <v:imagedata r:id="rId57" o:title=""/>
           </v:shape>
-          <o:OLEObject Type="Embed" ProgID="Equation.DSMT4" ShapeID="_x0000_i1049" DrawAspect="Content" ObjectID="_1670270703" r:id="rId58"/>
+          <o:OLEObject Type="Embed" ProgID="Equation.DSMT4" ShapeID="_x0000_i1049" DrawAspect="Content" ObjectID="_1670703037" r:id="rId58"/>
         </w:object>
       </w:r>
     </w:p>
@@ -5916,10 +5919,10 @@
           <w:position w:val="-8"/>
         </w:rPr>
         <w:object w:dxaOrig="420" w:dyaOrig="220" w14:anchorId="4673B766">
-          <v:shape id="_x0000_i1050" type="#_x0000_t75" style="width:21pt;height:10.5pt" o:ole="">
+          <v:shape id="_x0000_i1050" type="#_x0000_t75" style="width:21.6pt;height:7.2pt" o:ole="">
             <v:imagedata r:id="rId59" o:title=""/>
           </v:shape>
-          <o:OLEObject Type="Embed" ProgID="Equation.DSMT4" ShapeID="_x0000_i1050" DrawAspect="Content" ObjectID="_1670270704" r:id="rId60"/>
+          <o:OLEObject Type="Embed" ProgID="Equation.DSMT4" ShapeID="_x0000_i1050" DrawAspect="Content" ObjectID="_1670703038" r:id="rId60"/>
         </w:object>
       </w:r>
       <w:r>
@@ -5950,10 +5953,10 @@
           <w:position w:val="-10"/>
         </w:rPr>
         <w:object w:dxaOrig="1200" w:dyaOrig="300" w14:anchorId="28773947">
-          <v:shape id="_x0000_i1051" type="#_x0000_t75" style="width:60pt;height:15pt" o:ole="">
+          <v:shape id="_x0000_i1051" type="#_x0000_t75" style="width:57.6pt;height:14.4pt" o:ole="">
             <v:imagedata r:id="rId61" o:title=""/>
           </v:shape>
-          <o:OLEObject Type="Embed" ProgID="Equation.DSMT4" ShapeID="_x0000_i1051" DrawAspect="Content" ObjectID="_1670270705" r:id="rId62"/>
+          <o:OLEObject Type="Embed" ProgID="Equation.DSMT4" ShapeID="_x0000_i1051" DrawAspect="Content" ObjectID="_1670703039" r:id="rId62"/>
         </w:object>
       </w:r>
     </w:p>
@@ -5989,11 +5992,11 @@
         <w:rPr>
           <w:position w:val="-26"/>
         </w:rPr>
-        <w:object w:dxaOrig="3480" w:dyaOrig="639" w14:anchorId="7E1A053B">
-          <v:shape id="_x0000_i1052" type="#_x0000_t75" style="width:174pt;height:32pt" o:ole="">
+        <w:object w:dxaOrig="3220" w:dyaOrig="639" w14:anchorId="7E1A053B">
+          <v:shape id="_x0000_i1068" type="#_x0000_t75" style="width:158.4pt;height:28.8pt" o:ole="">
             <v:imagedata r:id="rId63" o:title=""/>
           </v:shape>
-          <o:OLEObject Type="Embed" ProgID="Equation.DSMT4" ShapeID="_x0000_i1052" DrawAspect="Content" ObjectID="_1670270706" r:id="rId64"/>
+          <o:OLEObject Type="Embed" ProgID="Equation.DSMT4" ShapeID="_x0000_i1068" DrawAspect="Content" ObjectID="_1670703040" r:id="rId64"/>
         </w:object>
       </w:r>
     </w:p>
@@ -6043,10 +6046,10 @@
           <w:position w:val="-56"/>
         </w:rPr>
         <w:object w:dxaOrig="4220" w:dyaOrig="1219" w14:anchorId="6055C12C">
-          <v:shape id="_x0000_i1053" type="#_x0000_t75" style="width:211pt;height:61.5pt" o:ole="">
+          <v:shape id="_x0000_i1053" type="#_x0000_t75" style="width:208.8pt;height:64.8pt" o:ole="">
             <v:imagedata r:id="rId65" o:title=""/>
           </v:shape>
-          <o:OLEObject Type="Embed" ProgID="Equation.DSMT4" ShapeID="_x0000_i1053" DrawAspect="Content" ObjectID="_1670270707" r:id="rId66"/>
+          <o:OLEObject Type="Embed" ProgID="Equation.DSMT4" ShapeID="_x0000_i1053" DrawAspect="Content" ObjectID="_1670703041" r:id="rId66"/>
         </w:object>
       </w:r>
     </w:p>
@@ -6085,11 +6088,11 @@
         <w:rPr>
           <w:position w:val="-28"/>
         </w:rPr>
-        <w:object w:dxaOrig="6080" w:dyaOrig="680" w14:anchorId="7C8E14D4">
-          <v:shape id="_x0000_i1054" type="#_x0000_t75" style="width:304.5pt;height:34.5pt" o:ole="">
+        <w:object w:dxaOrig="5800" w:dyaOrig="680" w14:anchorId="7C8E14D4">
+          <v:shape id="_x0000_i1070" type="#_x0000_t75" style="width:4in;height:36pt" o:ole="">
             <v:imagedata r:id="rId67" o:title=""/>
           </v:shape>
-          <o:OLEObject Type="Embed" ProgID="Equation.DSMT4" ShapeID="_x0000_i1054" DrawAspect="Content" ObjectID="_1670270708" r:id="rId68"/>
+          <o:OLEObject Type="Embed" ProgID="Equation.DSMT4" ShapeID="_x0000_i1070" DrawAspect="Content" ObjectID="_1670703042" r:id="rId68"/>
         </w:object>
       </w:r>
     </w:p>
@@ -6238,10 +6241,10 @@
           <w:position w:val="-12"/>
         </w:rPr>
         <w:object w:dxaOrig="1460" w:dyaOrig="360" w14:anchorId="54E7175C">
-          <v:shape id="_x0000_i1055" type="#_x0000_t75" style="width:73.5pt;height:18pt" o:ole="">
+          <v:shape id="_x0000_i1055" type="#_x0000_t75" style="width:1in;height:21.6pt" o:ole="">
             <v:imagedata r:id="rId69" o:title=""/>
           </v:shape>
-          <o:OLEObject Type="Embed" ProgID="Equation.DSMT4" ShapeID="_x0000_i1055" DrawAspect="Content" ObjectID="_1670270709" r:id="rId70"/>
+          <o:OLEObject Type="Embed" ProgID="Equation.DSMT4" ShapeID="_x0000_i1055" DrawAspect="Content" ObjectID="_1670703043" r:id="rId70"/>
         </w:object>
       </w:r>
     </w:p>
@@ -6280,10 +6283,10 @@
           <w:position w:val="-30"/>
         </w:rPr>
         <w:object w:dxaOrig="3140" w:dyaOrig="660" w14:anchorId="4783EDAF">
-          <v:shape id="_x0000_i1056" type="#_x0000_t75" style="width:157pt;height:33pt" o:ole="">
+          <v:shape id="_x0000_i1056" type="#_x0000_t75" style="width:158.4pt;height:36pt" o:ole="">
             <v:imagedata r:id="rId71" o:title=""/>
           </v:shape>
-          <o:OLEObject Type="Embed" ProgID="Equation.DSMT4" ShapeID="_x0000_i1056" DrawAspect="Content" ObjectID="_1670270710" r:id="rId72"/>
+          <o:OLEObject Type="Embed" ProgID="Equation.DSMT4" ShapeID="_x0000_i1056" DrawAspect="Content" ObjectID="_1670703044" r:id="rId72"/>
         </w:object>
       </w:r>
     </w:p>
@@ -6333,11 +6336,11 @@
         <w:rPr>
           <w:position w:val="-30"/>
         </w:rPr>
-        <w:object w:dxaOrig="7600" w:dyaOrig="700" w14:anchorId="4874E49D">
-          <v:shape id="_x0000_i1057" type="#_x0000_t75" style="width:379.5pt;height:35.5pt" o:ole="">
+        <w:object w:dxaOrig="7320" w:dyaOrig="700" w14:anchorId="4874E49D">
+          <v:shape id="_x0000_i1072" type="#_x0000_t75" style="width:367.2pt;height:36pt" o:ole="">
             <v:imagedata r:id="rId73" o:title=""/>
           </v:shape>
-          <o:OLEObject Type="Embed" ProgID="Equation.DSMT4" ShapeID="_x0000_i1057" DrawAspect="Content" ObjectID="_1670270711" r:id="rId74"/>
+          <o:OLEObject Type="Embed" ProgID="Equation.DSMT4" ShapeID="_x0000_i1072" DrawAspect="Content" ObjectID="_1670703045" r:id="rId74"/>
         </w:object>
       </w:r>
     </w:p>
@@ -7478,10 +7481,10 @@
           <w:position w:val="-6"/>
         </w:rPr>
         <w:object w:dxaOrig="220" w:dyaOrig="220" w14:anchorId="678E5B01">
-          <v:shape id="_x0000_i1058" type="#_x0000_t75" style="width:10.5pt;height:10.5pt" o:ole="">
+          <v:shape id="_x0000_i1058" type="#_x0000_t75" style="width:7.2pt;height:7.2pt" o:ole="">
             <v:imagedata r:id="rId79" o:title=""/>
           </v:shape>
-          <o:OLEObject Type="Embed" ProgID="Equation.DSMT4" ShapeID="_x0000_i1058" DrawAspect="Content" ObjectID="_1670270712" r:id="rId80"/>
+          <o:OLEObject Type="Embed" ProgID="Equation.DSMT4" ShapeID="_x0000_i1058" DrawAspect="Content" ObjectID="_1670703046" r:id="rId80"/>
         </w:object>
       </w:r>
       <w:r>
@@ -7513,10 +7516,10 @@
           <w:position w:val="-10"/>
         </w:rPr>
         <w:object w:dxaOrig="240" w:dyaOrig="300" w14:anchorId="61680138">
-          <v:shape id="_x0000_i1059" type="#_x0000_t75" style="width:12pt;height:15pt" o:ole="">
+          <v:shape id="_x0000_i1059" type="#_x0000_t75" style="width:14.4pt;height:14.4pt" o:ole="">
             <v:imagedata r:id="rId81" o:title=""/>
           </v:shape>
-          <o:OLEObject Type="Embed" ProgID="Equation.DSMT4" ShapeID="_x0000_i1059" DrawAspect="Content" ObjectID="_1670270713" r:id="rId82"/>
+          <o:OLEObject Type="Embed" ProgID="Equation.DSMT4" ShapeID="_x0000_i1059" DrawAspect="Content" ObjectID="_1670703047" r:id="rId82"/>
         </w:object>
       </w:r>
       <w:r>
@@ -7583,10 +7586,10 @@
           <w:position w:val="-6"/>
         </w:rPr>
         <w:object w:dxaOrig="220" w:dyaOrig="220" w14:anchorId="4D160775">
-          <v:shape id="_x0000_i1060" type="#_x0000_t75" style="width:10.5pt;height:10.5pt" o:ole="">
+          <v:shape id="_x0000_i1060" type="#_x0000_t75" style="width:7.2pt;height:7.2pt" o:ole="">
             <v:imagedata r:id="rId83" o:title=""/>
           </v:shape>
-          <o:OLEObject Type="Embed" ProgID="Equation.DSMT4" ShapeID="_x0000_i1060" DrawAspect="Content" ObjectID="_1670270714" r:id="rId84"/>
+          <o:OLEObject Type="Embed" ProgID="Equation.DSMT4" ShapeID="_x0000_i1060" DrawAspect="Content" ObjectID="_1670703048" r:id="rId84"/>
         </w:object>
       </w:r>
       <w:r>
@@ -7610,10 +7613,10 @@
           <w:position w:val="-10"/>
         </w:rPr>
         <w:object w:dxaOrig="240" w:dyaOrig="300" w14:anchorId="7C746632">
-          <v:shape id="_x0000_i1061" type="#_x0000_t75" style="width:12pt;height:15pt" o:ole="">
+          <v:shape id="_x0000_i1061" type="#_x0000_t75" style="width:14.4pt;height:14.4pt" o:ole="">
             <v:imagedata r:id="rId81" o:title=""/>
           </v:shape>
-          <o:OLEObject Type="Embed" ProgID="Equation.DSMT4" ShapeID="_x0000_i1061" DrawAspect="Content" ObjectID="_1670270715" r:id="rId85"/>
+          <o:OLEObject Type="Embed" ProgID="Equation.DSMT4" ShapeID="_x0000_i1061" DrawAspect="Content" ObjectID="_1670703049" r:id="rId85"/>
         </w:object>
       </w:r>
       <w:r>
@@ -7742,10 +7745,10 @@
           <w:position w:val="-6"/>
         </w:rPr>
         <w:object w:dxaOrig="220" w:dyaOrig="220" w14:anchorId="31726F17">
-          <v:shape id="_x0000_i1062" type="#_x0000_t75" style="width:10.5pt;height:10.5pt" o:ole="">
+          <v:shape id="_x0000_i1062" type="#_x0000_t75" style="width:7.2pt;height:7.2pt" o:ole="">
             <v:imagedata r:id="rId86" o:title=""/>
           </v:shape>
-          <o:OLEObject Type="Embed" ProgID="Equation.DSMT4" ShapeID="_x0000_i1062" DrawAspect="Content" ObjectID="_1670270716" r:id="rId87"/>
+          <o:OLEObject Type="Embed" ProgID="Equation.DSMT4" ShapeID="_x0000_i1062" DrawAspect="Content" ObjectID="_1670703050" r:id="rId87"/>
         </w:object>
       </w:r>
       <w:r>
@@ -7761,10 +7764,10 @@
           <w:position w:val="-10"/>
         </w:rPr>
         <w:object w:dxaOrig="240" w:dyaOrig="300" w14:anchorId="52F5316F">
-          <v:shape id="_x0000_i1063" type="#_x0000_t75" style="width:12pt;height:15pt" o:ole="">
+          <v:shape id="_x0000_i1063" type="#_x0000_t75" style="width:14.4pt;height:14.4pt" o:ole="">
             <v:imagedata r:id="rId88" o:title=""/>
           </v:shape>
-          <o:OLEObject Type="Embed" ProgID="Equation.DSMT4" ShapeID="_x0000_i1063" DrawAspect="Content" ObjectID="_1670270717" r:id="rId89"/>
+          <o:OLEObject Type="Embed" ProgID="Equation.DSMT4" ShapeID="_x0000_i1063" DrawAspect="Content" ObjectID="_1670703051" r:id="rId89"/>
         </w:object>
       </w:r>
       <w:r>
@@ -8073,10 +8076,10 @@
           <w:position w:val="-4"/>
         </w:rPr>
         <w:object w:dxaOrig="300" w:dyaOrig="240" w14:anchorId="27B5CA00">
-          <v:shape id="_x0000_i1064" type="#_x0000_t75" style="width:15pt;height:12pt" o:ole="">
+          <v:shape id="_x0000_i1064" type="#_x0000_t75" style="width:14.4pt;height:14.4pt" o:ole="">
             <v:imagedata r:id="rId91" o:title=""/>
           </v:shape>
-          <o:OLEObject Type="Embed" ProgID="Equation.DSMT4" ShapeID="_x0000_i1064" DrawAspect="Content" ObjectID="_1670270718" r:id="rId92"/>
+          <o:OLEObject Type="Embed" ProgID="Equation.DSMT4" ShapeID="_x0000_i1064" DrawAspect="Content" ObjectID="_1670703052" r:id="rId92"/>
         </w:object>
       </w:r>
       <w:r>
@@ -8115,10 +8118,10 @@
           <w:position w:val="-4"/>
         </w:rPr>
         <w:object w:dxaOrig="520" w:dyaOrig="240" w14:anchorId="29490673">
-          <v:shape id="_x0000_i1065" type="#_x0000_t75" style="width:26pt;height:12pt" o:ole="">
+          <v:shape id="_x0000_i1065" type="#_x0000_t75" style="width:28.8pt;height:14.4pt" o:ole="">
             <v:imagedata r:id="rId93" o:title=""/>
           </v:shape>
-          <o:OLEObject Type="Embed" ProgID="Equation.DSMT4" ShapeID="_x0000_i1065" DrawAspect="Content" ObjectID="_1670270719" r:id="rId94"/>
+          <o:OLEObject Type="Embed" ProgID="Equation.DSMT4" ShapeID="_x0000_i1065" DrawAspect="Content" ObjectID="_1670703053" r:id="rId94"/>
         </w:object>
       </w:r>
       <w:r>
@@ -8313,10 +8316,10 @@
           <w:position w:val="-10"/>
         </w:rPr>
         <w:object w:dxaOrig="3280" w:dyaOrig="340" w14:anchorId="303C72F7">
-          <v:shape id="_x0000_i1066" type="#_x0000_t75" style="width:164pt;height:17pt" o:ole="">
+          <v:shape id="_x0000_i1066" type="#_x0000_t75" style="width:165.6pt;height:14.4pt" o:ole="">
             <v:imagedata r:id="rId95" o:title=""/>
           </v:shape>
-          <o:OLEObject Type="Embed" ProgID="Equation.DSMT4" ShapeID="_x0000_i1066" DrawAspect="Content" ObjectID="_1670270720" r:id="rId96"/>
+          <o:OLEObject Type="Embed" ProgID="Equation.DSMT4" ShapeID="_x0000_i1066" DrawAspect="Content" ObjectID="_1670703054" r:id="rId96"/>
         </w:object>
       </w:r>
     </w:p>

</xml_diff>

<commit_message>
HW2 part E:  - todo: maybe add logging  - minor fixes in the dry document
players:
 - alpha-beta:
   - heuristic fix, danger of dividing by zero

 - global time alpha-beta:
   - heuristic fix, danger of dividing by zero

 - minimax:
   - heuristic fix, danger of dividing by zero

search-algos:
   - undid changes to init: not using goal function

utils: (unchanged)
   - X
</commit_message>
<xml_diff>
--- a/HW2/AI2_315836569_208536284.docx
+++ b/HW2/AI2_315836569_208536284.docx
@@ -1699,10 +1699,10 @@
             <v:path o:extrusionok="f" gradientshapeok="t" o:connecttype="rect"/>
             <o:lock v:ext="edit" aspectratio="t"/>
           </v:shapetype>
-          <v:shape id="_x0000_i1025" type="#_x0000_t75" style="width:28.8pt;height:14.4pt" o:ole="">
+          <v:shape id="_x0000_i1025" type="#_x0000_t75" style="width:29pt;height:14.5pt" o:ole="">
             <v:imagedata r:id="rId9" o:title=""/>
           </v:shape>
-          <o:OLEObject Type="Embed" ProgID="Equation.DSMT4" ShapeID="_x0000_i1025" DrawAspect="Content" ObjectID="_1670703013" r:id="rId10"/>
+          <o:OLEObject Type="Embed" ProgID="Equation.DSMT4" ShapeID="_x0000_i1025" DrawAspect="Content" ObjectID="_1670716713" r:id="rId10"/>
         </w:object>
       </w:r>
       <w:r>
@@ -1802,10 +1802,10 @@
           <w:position w:val="-12"/>
         </w:rPr>
         <w:object w:dxaOrig="1579" w:dyaOrig="360" w14:anchorId="78389A4D">
-          <v:shape id="_x0000_i1026" type="#_x0000_t75" style="width:79.2pt;height:21.6pt" o:ole="">
+          <v:shape id="_x0000_i1026" type="#_x0000_t75" style="width:79pt;height:21.5pt" o:ole="">
             <v:imagedata r:id="rId11" o:title=""/>
           </v:shape>
-          <o:OLEObject Type="Embed" ProgID="Equation.DSMT4" ShapeID="_x0000_i1026" DrawAspect="Content" ObjectID="_1670703014" r:id="rId12"/>
+          <o:OLEObject Type="Embed" ProgID="Equation.DSMT4" ShapeID="_x0000_i1026" DrawAspect="Content" ObjectID="_1670716714" r:id="rId12"/>
         </w:object>
       </w:r>
       <w:r>
@@ -1868,10 +1868,10 @@
           <w:position w:val="-28"/>
         </w:rPr>
         <w:object w:dxaOrig="7380" w:dyaOrig="639" w14:anchorId="318FAE6D">
-          <v:shape id="_x0000_i1075" type="#_x0000_t75" style="width:367.2pt;height:28.8pt" o:ole="">
+          <v:shape id="_x0000_i1071" type="#_x0000_t75" style="width:367pt;height:29pt" o:ole="">
             <v:imagedata r:id="rId13" o:title=""/>
           </v:shape>
-          <o:OLEObject Type="Embed" ProgID="Equation.DSMT4" ShapeID="_x0000_i1075" DrawAspect="Content" ObjectID="_1670703015" r:id="rId14"/>
+          <o:OLEObject Type="Embed" ProgID="Equation.DSMT4" ShapeID="_x0000_i1071" DrawAspect="Content" ObjectID="_1670716715" r:id="rId14"/>
         </w:object>
       </w:r>
     </w:p>
@@ -1968,10 +1968,10 @@
           <w:position w:val="-28"/>
         </w:rPr>
         <w:object w:dxaOrig="6820" w:dyaOrig="639" w14:anchorId="67866A24">
-          <v:shape id="_x0000_i1077" type="#_x0000_t75" style="width:338.4pt;height:28.8pt" o:ole="">
+          <v:shape id="_x0000_i1028" type="#_x0000_t75" style="width:338.5pt;height:29pt" o:ole="">
             <v:imagedata r:id="rId15" o:title=""/>
           </v:shape>
-          <o:OLEObject Type="Embed" ProgID="Equation.DSMT4" ShapeID="_x0000_i1077" DrawAspect="Content" ObjectID="_1670703016" r:id="rId16"/>
+          <o:OLEObject Type="Embed" ProgID="Equation.DSMT4" ShapeID="_x0000_i1028" DrawAspect="Content" ObjectID="_1670716716" r:id="rId16"/>
         </w:object>
       </w:r>
     </w:p>
@@ -2076,10 +2076,10 @@
           <w:position w:val="-20"/>
         </w:rPr>
         <w:object w:dxaOrig="5319" w:dyaOrig="460" w14:anchorId="0EA44E9F">
-          <v:shape id="_x0000_i1029" type="#_x0000_t75" style="width:266.4pt;height:21.6pt" o:ole="">
+          <v:shape id="_x0000_i1029" type="#_x0000_t75" style="width:266.5pt;height:21.5pt" o:ole="">
             <v:imagedata r:id="rId17" o:title=""/>
           </v:shape>
-          <o:OLEObject Type="Embed" ProgID="Equation.DSMT4" ShapeID="_x0000_i1029" DrawAspect="Content" ObjectID="_1670703017" r:id="rId18"/>
+          <o:OLEObject Type="Embed" ProgID="Equation.DSMT4" ShapeID="_x0000_i1029" DrawAspect="Content" ObjectID="_1670716717" r:id="rId18"/>
         </w:object>
       </w:r>
     </w:p>
@@ -2257,10 +2257,10 @@
           <w:position w:val="-12"/>
         </w:rPr>
         <w:object w:dxaOrig="3560" w:dyaOrig="360" w14:anchorId="6E2C27E7">
-          <v:shape id="_x0000_i1030" type="#_x0000_t75" style="width:180pt;height:21.6pt" o:ole="">
+          <v:shape id="_x0000_i1030" type="#_x0000_t75" style="width:180pt;height:21.5pt" o:ole="">
             <v:imagedata r:id="rId19" o:title=""/>
           </v:shape>
-          <o:OLEObject Type="Embed" ProgID="Equation.DSMT4" ShapeID="_x0000_i1030" DrawAspect="Content" ObjectID="_1670703018" r:id="rId20"/>
+          <o:OLEObject Type="Embed" ProgID="Equation.DSMT4" ShapeID="_x0000_i1030" DrawAspect="Content" ObjectID="_1670716718" r:id="rId20"/>
         </w:object>
       </w:r>
     </w:p>
@@ -2291,11 +2291,11 @@
         <w:rPr>
           <w:position w:val="-30"/>
         </w:rPr>
-        <w:object w:dxaOrig="5920" w:dyaOrig="1020" w14:anchorId="2BB9EAD5">
-          <v:shape id="_x0000_i1031" type="#_x0000_t75" style="width:295.2pt;height:50.4pt" o:ole="">
+        <w:object w:dxaOrig="6180" w:dyaOrig="1020" w14:anchorId="2BB9EAD5">
+          <v:shape id="_x0000_i1073" type="#_x0000_t75" style="width:308pt;height:50.5pt" o:ole="">
             <v:imagedata r:id="rId21" o:title=""/>
           </v:shape>
-          <o:OLEObject Type="Embed" ProgID="Equation.DSMT4" ShapeID="_x0000_i1031" DrawAspect="Content" ObjectID="_1670703019" r:id="rId22"/>
+          <o:OLEObject Type="Embed" ProgID="Equation.DSMT4" ShapeID="_x0000_i1073" DrawAspect="Content" ObjectID="_1670716719" r:id="rId22"/>
         </w:object>
       </w:r>
     </w:p>
@@ -2339,6 +2339,42 @@
           <w:rtl/>
         </w:rPr>
         <w:t xml:space="preserve"> הוא בור ואז ניתן לו דירוג מינימלי של 0.</w:t>
+      </w:r>
+    </w:p>
+    <w:p>
+      <w:pPr>
+        <w:bidi/>
+        <w:ind w:left="720"/>
+        <w:rPr>
+          <w:rFonts w:ascii="Times New Roman" w:hAnsi="Times New Roman" w:cs="Times New Roman"/>
+          <w:noProof/>
+          <w:rtl/>
+        </w:rPr>
+      </w:pPr>
+      <w:r>
+        <w:rPr>
+          <w:rFonts w:ascii="Times New Roman" w:hAnsi="Times New Roman" w:cs="Times New Roman" w:hint="cs"/>
+          <w:noProof/>
+          <w:rtl/>
+        </w:rPr>
+        <w:t xml:space="preserve">כמו כן, הוספת ה-(1+) נועדה למנוע מצב של חלוקה ב-0 </w:t>
+      </w:r>
+      <w:r>
+        <w:rPr>
+          <w:rFonts w:ascii="Times New Roman" w:hAnsi="Times New Roman" w:cs="Times New Roman" w:hint="cs"/>
+          <w:noProof/>
+          <w:color w:val="0000FF"/>
+          <w:rtl/>
+        </w:rPr>
+        <w:t>ובמונה</w:t>
+      </w:r>
+      <w:r>
+        <w:rPr>
+          <w:rFonts w:ascii="Times New Roman" w:hAnsi="Times New Roman" w:cs="Times New Roman" w:hint="cs"/>
+          <w:noProof/>
+          <w:rtl/>
+        </w:rPr>
+        <w:t xml:space="preserve"> הוסף "כתיקון" להוספה במכנה.</w:t>
       </w:r>
     </w:p>
     <w:p>
@@ -2944,10 +2980,10 @@
           <w:position w:val="-30"/>
         </w:rPr>
         <w:object w:dxaOrig="8340" w:dyaOrig="720" w14:anchorId="3B4B3E68">
-          <v:shape id="_x0000_i1032" type="#_x0000_t75" style="width:417.6pt;height:36pt" o:ole="">
+          <v:shape id="_x0000_i1032" type="#_x0000_t75" style="width:417.5pt;height:36pt" o:ole="">
             <v:imagedata r:id="rId23" o:title=""/>
           </v:shape>
-          <o:OLEObject Type="Embed" ProgID="Equation.DSMT4" ShapeID="_x0000_i1032" DrawAspect="Content" ObjectID="_1670703020" r:id="rId24"/>
+          <o:OLEObject Type="Embed" ProgID="Equation.DSMT4" ShapeID="_x0000_i1032" DrawAspect="Content" ObjectID="_1670716720" r:id="rId24"/>
         </w:object>
       </w:r>
     </w:p>
@@ -3025,7 +3061,6 @@
           <w:noProof/>
           <w:rtl/>
         </w:rPr>
-        <w:lastRenderedPageBreak/>
         <w:t>כן – בכל שלב בעץ המינימקס בו בוררים צעד של אחד האויבים נלקח המינימום מהבנים שלו (רקורסיבית עד שמגיעים לשלב בעץ בו אנחנו בוררים את התור שלנו – שם נקח מקסימום)</w:t>
       </w:r>
     </w:p>
@@ -3147,10 +3182,10 @@
           <w:position w:val="-6"/>
         </w:rPr>
         <w:object w:dxaOrig="200" w:dyaOrig="260" w14:anchorId="01DB5A5A">
-          <v:shape id="_x0000_i1033" type="#_x0000_t75" style="width:7.2pt;height:14.4pt" o:ole="">
+          <v:shape id="_x0000_i1033" type="#_x0000_t75" style="width:7pt;height:14.5pt" o:ole="">
             <v:imagedata r:id="rId25" o:title=""/>
           </v:shape>
-          <o:OLEObject Type="Embed" ProgID="Equation.DSMT4" ShapeID="_x0000_i1033" DrawAspect="Content" ObjectID="_1670703021" r:id="rId26"/>
+          <o:OLEObject Type="Embed" ProgID="Equation.DSMT4" ShapeID="_x0000_i1033" DrawAspect="Content" ObjectID="_1670716721" r:id="rId26"/>
         </w:object>
       </w:r>
       <w:r>
@@ -3166,10 +3201,10 @@
           <w:position w:val="-10"/>
         </w:rPr>
         <w:object w:dxaOrig="760" w:dyaOrig="320" w14:anchorId="2F7631DA">
-          <v:shape id="_x0000_i1034" type="#_x0000_t75" style="width:36pt;height:14.4pt" o:ole="">
+          <v:shape id="_x0000_i1034" type="#_x0000_t75" style="width:36pt;height:14.5pt" o:ole="">
             <v:imagedata r:id="rId27" o:title=""/>
           </v:shape>
-          <o:OLEObject Type="Embed" ProgID="Equation.DSMT4" ShapeID="_x0000_i1034" DrawAspect="Content" ObjectID="_1670703022" r:id="rId28"/>
+          <o:OLEObject Type="Embed" ProgID="Equation.DSMT4" ShapeID="_x0000_i1034" DrawAspect="Content" ObjectID="_1670716722" r:id="rId28"/>
         </w:object>
       </w:r>
       <w:r>
@@ -3184,10 +3219,10 @@
           <w:position w:val="-12"/>
         </w:rPr>
         <w:object w:dxaOrig="2340" w:dyaOrig="360" w14:anchorId="7E38F311">
-          <v:shape id="_x0000_i1035" type="#_x0000_t75" style="width:115.2pt;height:21.6pt" o:ole="">
+          <v:shape id="_x0000_i1035" type="#_x0000_t75" style="width:115pt;height:21.5pt" o:ole="">
             <v:imagedata r:id="rId29" o:title=""/>
           </v:shape>
-          <o:OLEObject Type="Embed" ProgID="Equation.DSMT4" ShapeID="_x0000_i1035" DrawAspect="Content" ObjectID="_1670703023" r:id="rId30"/>
+          <o:OLEObject Type="Embed" ProgID="Equation.DSMT4" ShapeID="_x0000_i1035" DrawAspect="Content" ObjectID="_1670716723" r:id="rId30"/>
         </w:object>
       </w:r>
       <w:r>
@@ -3221,10 +3256,10 @@
           <w:position w:val="-12"/>
         </w:rPr>
         <w:object w:dxaOrig="1080" w:dyaOrig="360" w14:anchorId="6B9D24A6">
-          <v:shape id="_x0000_i1036" type="#_x0000_t75" style="width:57.6pt;height:21.6pt" o:ole="">
+          <v:shape id="_x0000_i1036" type="#_x0000_t75" style="width:57.5pt;height:21.5pt" o:ole="">
             <v:imagedata r:id="rId31" o:title=""/>
           </v:shape>
-          <o:OLEObject Type="Embed" ProgID="Equation.DSMT4" ShapeID="_x0000_i1036" DrawAspect="Content" ObjectID="_1670703024" r:id="rId32"/>
+          <o:OLEObject Type="Embed" ProgID="Equation.DSMT4" ShapeID="_x0000_i1036" DrawAspect="Content" ObjectID="_1670716724" r:id="rId32"/>
         </w:object>
       </w:r>
       <w:r>
@@ -3284,10 +3319,10 @@
           <w:position w:val="-6"/>
         </w:rPr>
         <w:object w:dxaOrig="139" w:dyaOrig="240" w14:anchorId="4740DC2C">
-          <v:shape id="_x0000_i1037" type="#_x0000_t75" style="width:7.2pt;height:14.4pt" o:ole="">
+          <v:shape id="_x0000_i1037" type="#_x0000_t75" style="width:7pt;height:14.5pt" o:ole="">
             <v:imagedata r:id="rId33" o:title=""/>
           </v:shape>
-          <o:OLEObject Type="Embed" ProgID="Equation.DSMT4" ShapeID="_x0000_i1037" DrawAspect="Content" ObjectID="_1670703025" r:id="rId34"/>
+          <o:OLEObject Type="Embed" ProgID="Equation.DSMT4" ShapeID="_x0000_i1037" DrawAspect="Content" ObjectID="_1670716725" r:id="rId34"/>
         </w:object>
       </w:r>
       <w:r>
@@ -3311,10 +3346,10 @@
           <w:position w:val="-14"/>
         </w:rPr>
         <w:object w:dxaOrig="240" w:dyaOrig="360" w14:anchorId="06B096E7">
-          <v:shape id="_x0000_i1038" type="#_x0000_t75" style="width:14.4pt;height:21.6pt" o:ole="">
+          <v:shape id="_x0000_i1038" type="#_x0000_t75" style="width:14.5pt;height:21.5pt" o:ole="">
             <v:imagedata r:id="rId35" o:title=""/>
           </v:shape>
-          <o:OLEObject Type="Embed" ProgID="Equation.DSMT4" ShapeID="_x0000_i1038" DrawAspect="Content" ObjectID="_1670703026" r:id="rId36"/>
+          <o:OLEObject Type="Embed" ProgID="Equation.DSMT4" ShapeID="_x0000_i1038" DrawAspect="Content" ObjectID="_1670716726" r:id="rId36"/>
         </w:object>
       </w:r>
       <w:r>
@@ -3354,10 +3389,10 @@
           <w:position w:val="-16"/>
         </w:rPr>
         <w:object w:dxaOrig="1219" w:dyaOrig="420" w14:anchorId="1541A41B">
-          <v:shape id="_x0000_i1039" type="#_x0000_t75" style="width:64.8pt;height:21.6pt" o:ole="">
+          <v:shape id="_x0000_i1039" type="#_x0000_t75" style="width:65pt;height:21.5pt" o:ole="">
             <v:imagedata r:id="rId37" o:title=""/>
           </v:shape>
-          <o:OLEObject Type="Embed" ProgID="Equation.DSMT4" ShapeID="_x0000_i1039" DrawAspect="Content" ObjectID="_1670703027" r:id="rId38"/>
+          <o:OLEObject Type="Embed" ProgID="Equation.DSMT4" ShapeID="_x0000_i1039" DrawAspect="Content" ObjectID="_1670716727" r:id="rId38"/>
         </w:object>
       </w:r>
       <w:r>
@@ -3445,10 +3480,10 @@
           <w:position w:val="-18"/>
         </w:rPr>
         <w:object w:dxaOrig="2560" w:dyaOrig="480" w14:anchorId="5E52901A">
-          <v:shape id="_x0000_i1040" type="#_x0000_t75" style="width:129.6pt;height:21.6pt" o:ole="">
+          <v:shape id="_x0000_i1040" type="#_x0000_t75" style="width:129.5pt;height:21.5pt" o:ole="">
             <v:imagedata r:id="rId39" o:title=""/>
           </v:shape>
-          <o:OLEObject Type="Embed" ProgID="Equation.DSMT4" ShapeID="_x0000_i1040" DrawAspect="Content" ObjectID="_1670703028" r:id="rId40"/>
+          <o:OLEObject Type="Embed" ProgID="Equation.DSMT4" ShapeID="_x0000_i1040" DrawAspect="Content" ObjectID="_1670716728" r:id="rId40"/>
         </w:object>
       </w:r>
       <w:r>
@@ -3555,10 +3590,10 @@
           <w:position w:val="-66"/>
         </w:rPr>
         <w:object w:dxaOrig="6259" w:dyaOrig="1420" w14:anchorId="29500CB7">
-          <v:shape id="_x0000_i1041" type="#_x0000_t75" style="width:309.6pt;height:1in" o:ole="">
+          <v:shape id="_x0000_i1041" type="#_x0000_t75" style="width:309.5pt;height:1in" o:ole="">
             <v:imagedata r:id="rId41" o:title=""/>
           </v:shape>
-          <o:OLEObject Type="Embed" ProgID="Equation.DSMT4" ShapeID="_x0000_i1041" DrawAspect="Content" ObjectID="_1670703029" r:id="rId42"/>
+          <o:OLEObject Type="Embed" ProgID="Equation.DSMT4" ShapeID="_x0000_i1041" DrawAspect="Content" ObjectID="_1670716729" r:id="rId42"/>
         </w:object>
       </w:r>
     </w:p>
@@ -4007,10 +4042,10 @@
           <w:position w:val="-30"/>
         </w:rPr>
         <w:object w:dxaOrig="5480" w:dyaOrig="740" w14:anchorId="1C96502E">
-          <v:shape id="_x0000_i1042" type="#_x0000_t75" style="width:273.6pt;height:36pt" o:ole="">
+          <v:shape id="_x0000_i1042" type="#_x0000_t75" style="width:273.5pt;height:36pt" o:ole="">
             <v:imagedata r:id="rId43" o:title=""/>
           </v:shape>
-          <o:OLEObject Type="Embed" ProgID="Equation.DSMT4" ShapeID="_x0000_i1042" DrawAspect="Content" ObjectID="_1670703030" r:id="rId44"/>
+          <o:OLEObject Type="Embed" ProgID="Equation.DSMT4" ShapeID="_x0000_i1042" DrawAspect="Content" ObjectID="_1670716730" r:id="rId44"/>
         </w:object>
       </w:r>
     </w:p>
@@ -4046,10 +4081,10 @@
           <w:position w:val="-10"/>
         </w:rPr>
         <w:object w:dxaOrig="260" w:dyaOrig="320" w14:anchorId="33566B9B">
-          <v:shape id="_x0000_i1043" type="#_x0000_t75" style="width:14.4pt;height:14.4pt" o:ole="">
+          <v:shape id="_x0000_i1043" type="#_x0000_t75" style="width:14.5pt;height:14.5pt" o:ole="">
             <v:imagedata r:id="rId45" o:title=""/>
           </v:shape>
-          <o:OLEObject Type="Embed" ProgID="Equation.DSMT4" ShapeID="_x0000_i1043" DrawAspect="Content" ObjectID="_1670703031" r:id="rId46"/>
+          <o:OLEObject Type="Embed" ProgID="Equation.DSMT4" ShapeID="_x0000_i1043" DrawAspect="Content" ObjectID="_1670716731" r:id="rId46"/>
         </w:object>
       </w:r>
       <w:r>
@@ -4111,10 +4146,10 @@
           <w:position w:val="-50"/>
         </w:rPr>
         <w:object w:dxaOrig="4920" w:dyaOrig="1100" w14:anchorId="21C74DAF">
-          <v:shape id="_x0000_i1044" type="#_x0000_t75" style="width:244.8pt;height:57.6pt" o:ole="">
+          <v:shape id="_x0000_i1044" type="#_x0000_t75" style="width:245pt;height:57.5pt" o:ole="">
             <v:imagedata r:id="rId47" o:title=""/>
           </v:shape>
-          <o:OLEObject Type="Embed" ProgID="Equation.DSMT4" ShapeID="_x0000_i1044" DrawAspect="Content" ObjectID="_1670703032" r:id="rId48"/>
+          <o:OLEObject Type="Embed" ProgID="Equation.DSMT4" ShapeID="_x0000_i1044" DrawAspect="Content" ObjectID="_1670716732" r:id="rId48"/>
         </w:object>
       </w:r>
     </w:p>
@@ -4150,10 +4185,10 @@
           <w:position w:val="-62"/>
         </w:rPr>
         <w:object w:dxaOrig="6560" w:dyaOrig="1340" w14:anchorId="6FDADEC4">
-          <v:shape id="_x0000_i1045" type="#_x0000_t75" style="width:331.2pt;height:64.8pt" o:ole="">
+          <v:shape id="_x0000_i1045" type="#_x0000_t75" style="width:331.5pt;height:65pt" o:ole="">
             <v:imagedata r:id="rId49" o:title=""/>
           </v:shape>
-          <o:OLEObject Type="Embed" ProgID="Equation.DSMT4" ShapeID="_x0000_i1045" DrawAspect="Content" ObjectID="_1670703033" r:id="rId50"/>
+          <o:OLEObject Type="Embed" ProgID="Equation.DSMT4" ShapeID="_x0000_i1045" DrawAspect="Content" ObjectID="_1670716733" r:id="rId50"/>
         </w:object>
       </w:r>
     </w:p>
@@ -4187,10 +4222,10 @@
           <w:position w:val="-10"/>
         </w:rPr>
         <w:object w:dxaOrig="260" w:dyaOrig="320" w14:anchorId="65BC4E11">
-          <v:shape id="_x0000_i1046" type="#_x0000_t75" style="width:14.4pt;height:14.4pt" o:ole="">
+          <v:shape id="_x0000_i1046" type="#_x0000_t75" style="width:14.5pt;height:14.5pt" o:ole="">
             <v:imagedata r:id="rId45" o:title=""/>
           </v:shape>
-          <o:OLEObject Type="Embed" ProgID="Equation.DSMT4" ShapeID="_x0000_i1046" DrawAspect="Content" ObjectID="_1670703034" r:id="rId51"/>
+          <o:OLEObject Type="Embed" ProgID="Equation.DSMT4" ShapeID="_x0000_i1046" DrawAspect="Content" ObjectID="_1670716734" r:id="rId51"/>
         </w:object>
       </w:r>
       <w:r>
@@ -4220,10 +4255,10 @@
           <w:position w:val="-14"/>
         </w:rPr>
         <w:object w:dxaOrig="240" w:dyaOrig="360" w14:anchorId="2F9C8EE0">
-          <v:shape id="_x0000_i1047" type="#_x0000_t75" style="width:14.4pt;height:21.6pt" o:ole="">
+          <v:shape id="_x0000_i1047" type="#_x0000_t75" style="width:14.5pt;height:21.5pt" o:ole="">
             <v:imagedata r:id="rId52" o:title=""/>
           </v:shape>
-          <o:OLEObject Type="Embed" ProgID="Equation.DSMT4" ShapeID="_x0000_i1047" DrawAspect="Content" ObjectID="_1670703035" r:id="rId53"/>
+          <o:OLEObject Type="Embed" ProgID="Equation.DSMT4" ShapeID="_x0000_i1047" DrawAspect="Content" ObjectID="_1670716735" r:id="rId53"/>
         </w:object>
       </w:r>
       <w:r>
@@ -4361,7 +4396,6 @@
           <w:noProof/>
           <w:rtl/>
         </w:rPr>
-        <w:lastRenderedPageBreak/>
         <w:t>וכך גם אעשה עבור שאר השחקנים רק שעבורם, עבור שחקן</w:t>
       </w:r>
       <w:r>
@@ -4376,10 +4410,10 @@
           <w:position w:val="-10"/>
         </w:rPr>
         <w:object w:dxaOrig="279" w:dyaOrig="320" w14:anchorId="4013A81E">
-          <v:shape id="_x0000_i1048" type="#_x0000_t75" style="width:14.4pt;height:14.4pt" o:ole="">
+          <v:shape id="_x0000_i1048" type="#_x0000_t75" style="width:14.5pt;height:14.5pt" o:ole="">
             <v:imagedata r:id="rId55" o:title=""/>
           </v:shape>
-          <o:OLEObject Type="Embed" ProgID="Equation.DSMT4" ShapeID="_x0000_i1048" DrawAspect="Content" ObjectID="_1670703036" r:id="rId56"/>
+          <o:OLEObject Type="Embed" ProgID="Equation.DSMT4" ShapeID="_x0000_i1048" DrawAspect="Content" ObjectID="_1670716736" r:id="rId56"/>
         </w:object>
       </w:r>
       <w:r>
@@ -4400,10 +4434,10 @@
           <w:position w:val="-42"/>
         </w:rPr>
         <w:object w:dxaOrig="5480" w:dyaOrig="859" w14:anchorId="30B77795">
-          <v:shape id="_x0000_i1049" type="#_x0000_t75" style="width:273.6pt;height:43.2pt" o:ole="">
+          <v:shape id="_x0000_i1049" type="#_x0000_t75" style="width:273.5pt;height:43pt" o:ole="">
             <v:imagedata r:id="rId57" o:title=""/>
           </v:shape>
-          <o:OLEObject Type="Embed" ProgID="Equation.DSMT4" ShapeID="_x0000_i1049" DrawAspect="Content" ObjectID="_1670703037" r:id="rId58"/>
+          <o:OLEObject Type="Embed" ProgID="Equation.DSMT4" ShapeID="_x0000_i1049" DrawAspect="Content" ObjectID="_1670716737" r:id="rId58"/>
         </w:object>
       </w:r>
     </w:p>
@@ -5466,7 +5500,16 @@
           <w:noProof/>
           <w:rtl/>
         </w:rPr>
-        <w:t>בעומק מוגדר מראש (בד"כ יהיה מאוד קטן</w:t>
+        <w:t xml:space="preserve">בעומק מוגדר מראש (בד"כ יהיה מאוד </w:t>
+      </w:r>
+      <w:r>
+        <w:rPr>
+          <w:rFonts w:ascii="Times New Roman" w:hAnsi="Times New Roman" w:cs="Times New Roman" w:hint="cs"/>
+          <w:noProof/>
+          <w:rtl/>
+        </w:rPr>
+        <w:lastRenderedPageBreak/>
+        <w:t>קטן</w:t>
       </w:r>
       <w:r>
         <w:rPr>
@@ -5650,7 +5693,6 @@
           <w:noProof/>
           <w:rtl/>
         </w:rPr>
-        <w:lastRenderedPageBreak/>
         <w:t xml:space="preserve">תשובה: הבעיה </w:t>
       </w:r>
       <w:r>
@@ -5919,10 +5961,10 @@
           <w:position w:val="-8"/>
         </w:rPr>
         <w:object w:dxaOrig="420" w:dyaOrig="220" w14:anchorId="4673B766">
-          <v:shape id="_x0000_i1050" type="#_x0000_t75" style="width:21.6pt;height:7.2pt" o:ole="">
+          <v:shape id="_x0000_i1050" type="#_x0000_t75" style="width:21.5pt;height:7pt" o:ole="">
             <v:imagedata r:id="rId59" o:title=""/>
           </v:shape>
-          <o:OLEObject Type="Embed" ProgID="Equation.DSMT4" ShapeID="_x0000_i1050" DrawAspect="Content" ObjectID="_1670703038" r:id="rId60"/>
+          <o:OLEObject Type="Embed" ProgID="Equation.DSMT4" ShapeID="_x0000_i1050" DrawAspect="Content" ObjectID="_1670716738" r:id="rId60"/>
         </w:object>
       </w:r>
       <w:r>
@@ -5953,10 +5995,10 @@
           <w:position w:val="-10"/>
         </w:rPr>
         <w:object w:dxaOrig="1200" w:dyaOrig="300" w14:anchorId="28773947">
-          <v:shape id="_x0000_i1051" type="#_x0000_t75" style="width:57.6pt;height:14.4pt" o:ole="">
+          <v:shape id="_x0000_i1051" type="#_x0000_t75" style="width:57.5pt;height:14.5pt" o:ole="">
             <v:imagedata r:id="rId61" o:title=""/>
           </v:shape>
-          <o:OLEObject Type="Embed" ProgID="Equation.DSMT4" ShapeID="_x0000_i1051" DrawAspect="Content" ObjectID="_1670703039" r:id="rId62"/>
+          <o:OLEObject Type="Embed" ProgID="Equation.DSMT4" ShapeID="_x0000_i1051" DrawAspect="Content" ObjectID="_1670716739" r:id="rId62"/>
         </w:object>
       </w:r>
     </w:p>
@@ -5993,10 +6035,10 @@
           <w:position w:val="-26"/>
         </w:rPr>
         <w:object w:dxaOrig="3220" w:dyaOrig="639" w14:anchorId="7E1A053B">
-          <v:shape id="_x0000_i1068" type="#_x0000_t75" style="width:158.4pt;height:28.8pt" o:ole="">
+          <v:shape id="_x0000_i1052" type="#_x0000_t75" style="width:158.5pt;height:29pt" o:ole="">
             <v:imagedata r:id="rId63" o:title=""/>
           </v:shape>
-          <o:OLEObject Type="Embed" ProgID="Equation.DSMT4" ShapeID="_x0000_i1068" DrawAspect="Content" ObjectID="_1670703040" r:id="rId64"/>
+          <o:OLEObject Type="Embed" ProgID="Equation.DSMT4" ShapeID="_x0000_i1052" DrawAspect="Content" ObjectID="_1670716740" r:id="rId64"/>
         </w:object>
       </w:r>
     </w:p>
@@ -6046,10 +6088,10 @@
           <w:position w:val="-56"/>
         </w:rPr>
         <w:object w:dxaOrig="4220" w:dyaOrig="1219" w14:anchorId="6055C12C">
-          <v:shape id="_x0000_i1053" type="#_x0000_t75" style="width:208.8pt;height:64.8pt" o:ole="">
+          <v:shape id="_x0000_i1053" type="#_x0000_t75" style="width:209pt;height:65pt" o:ole="">
             <v:imagedata r:id="rId65" o:title=""/>
           </v:shape>
-          <o:OLEObject Type="Embed" ProgID="Equation.DSMT4" ShapeID="_x0000_i1053" DrawAspect="Content" ObjectID="_1670703041" r:id="rId66"/>
+          <o:OLEObject Type="Embed" ProgID="Equation.DSMT4" ShapeID="_x0000_i1053" DrawAspect="Content" ObjectID="_1670716741" r:id="rId66"/>
         </w:object>
       </w:r>
     </w:p>
@@ -6089,10 +6131,10 @@
           <w:position w:val="-28"/>
         </w:rPr>
         <w:object w:dxaOrig="5800" w:dyaOrig="680" w14:anchorId="7C8E14D4">
-          <v:shape id="_x0000_i1070" type="#_x0000_t75" style="width:4in;height:36pt" o:ole="">
+          <v:shape id="_x0000_i1054" type="#_x0000_t75" style="width:4in;height:36pt" o:ole="">
             <v:imagedata r:id="rId67" o:title=""/>
           </v:shape>
-          <o:OLEObject Type="Embed" ProgID="Equation.DSMT4" ShapeID="_x0000_i1070" DrawAspect="Content" ObjectID="_1670703042" r:id="rId68"/>
+          <o:OLEObject Type="Embed" ProgID="Equation.DSMT4" ShapeID="_x0000_i1054" DrawAspect="Content" ObjectID="_1670716742" r:id="rId68"/>
         </w:object>
       </w:r>
     </w:p>
@@ -6241,10 +6283,10 @@
           <w:position w:val="-12"/>
         </w:rPr>
         <w:object w:dxaOrig="1460" w:dyaOrig="360" w14:anchorId="54E7175C">
-          <v:shape id="_x0000_i1055" type="#_x0000_t75" style="width:1in;height:21.6pt" o:ole="">
+          <v:shape id="_x0000_i1055" type="#_x0000_t75" style="width:1in;height:21.5pt" o:ole="">
             <v:imagedata r:id="rId69" o:title=""/>
           </v:shape>
-          <o:OLEObject Type="Embed" ProgID="Equation.DSMT4" ShapeID="_x0000_i1055" DrawAspect="Content" ObjectID="_1670703043" r:id="rId70"/>
+          <o:OLEObject Type="Embed" ProgID="Equation.DSMT4" ShapeID="_x0000_i1055" DrawAspect="Content" ObjectID="_1670716743" r:id="rId70"/>
         </w:object>
       </w:r>
     </w:p>
@@ -6283,10 +6325,10 @@
           <w:position w:val="-30"/>
         </w:rPr>
         <w:object w:dxaOrig="3140" w:dyaOrig="660" w14:anchorId="4783EDAF">
-          <v:shape id="_x0000_i1056" type="#_x0000_t75" style="width:158.4pt;height:36pt" o:ole="">
+          <v:shape id="_x0000_i1056" type="#_x0000_t75" style="width:158.5pt;height:36pt" o:ole="">
             <v:imagedata r:id="rId71" o:title=""/>
           </v:shape>
-          <o:OLEObject Type="Embed" ProgID="Equation.DSMT4" ShapeID="_x0000_i1056" DrawAspect="Content" ObjectID="_1670703044" r:id="rId72"/>
+          <o:OLEObject Type="Embed" ProgID="Equation.DSMT4" ShapeID="_x0000_i1056" DrawAspect="Content" ObjectID="_1670716744" r:id="rId72"/>
         </w:object>
       </w:r>
     </w:p>
@@ -6337,10 +6379,10 @@
           <w:position w:val="-30"/>
         </w:rPr>
         <w:object w:dxaOrig="7320" w:dyaOrig="700" w14:anchorId="4874E49D">
-          <v:shape id="_x0000_i1072" type="#_x0000_t75" style="width:367.2pt;height:36pt" o:ole="">
+          <v:shape id="_x0000_i1057" type="#_x0000_t75" style="width:367pt;height:36pt" o:ole="">
             <v:imagedata r:id="rId73" o:title=""/>
           </v:shape>
-          <o:OLEObject Type="Embed" ProgID="Equation.DSMT4" ShapeID="_x0000_i1072" DrawAspect="Content" ObjectID="_1670703045" r:id="rId74"/>
+          <o:OLEObject Type="Embed" ProgID="Equation.DSMT4" ShapeID="_x0000_i1057" DrawAspect="Content" ObjectID="_1670716745" r:id="rId74"/>
         </w:object>
       </w:r>
     </w:p>
@@ -6371,6 +6413,7 @@
           <w:noProof/>
           <w:rtl/>
         </w:rPr>
+        <w:lastRenderedPageBreak/>
         <w:t>נבחין כעת כי הרעיון השני יכול לגרום לנו לחרוג מהזמן הגלובלי הנתון לקראת סוף המשחק לכן אגדיר חסם שרירותי (שניתן לשנותו בהתאם לבדיקות וניסויים</w:t>
       </w:r>
       <w:r>
@@ -6553,7 +6596,6 @@
           <w:noProof/>
           <w:rtl/>
         </w:rPr>
-        <w:lastRenderedPageBreak/>
         <w:t>אפקט האופק הינו תופעה בה אלגוריתם מוגבל משאבים בוחר צעדים "סתמיים" כדי לדחות "צרות" מעבר לאופק החיפוש כלומר הוא נמנע מצעדים מסוכנים לו ומבצע פעולה כי הוא מוגבל בעומק ולכן מחליט לא להחליט</w:t>
       </w:r>
       <w:r>
@@ -7103,6 +7145,7 @@
           <w:noProof/>
           <w:rtl/>
         </w:rPr>
+        <w:lastRenderedPageBreak/>
         <w:drawing>
           <wp:inline distT="0" distB="0" distL="0" distR="0" wp14:anchorId="3EBE000E" wp14:editId="35B2ED35">
             <wp:extent cx="2202343" cy="2216505"/>
@@ -7222,7 +7265,6 @@
           <w:noProof/>
           <w:rtl/>
         </w:rPr>
-        <w:lastRenderedPageBreak/>
         <w:t>מצב בו האויב לוקח פרי ומעלה לעצמו משמעותית את הניקוד</w:t>
       </w:r>
       <w:r>
@@ -7481,10 +7523,10 @@
           <w:position w:val="-6"/>
         </w:rPr>
         <w:object w:dxaOrig="220" w:dyaOrig="220" w14:anchorId="678E5B01">
-          <v:shape id="_x0000_i1058" type="#_x0000_t75" style="width:7.2pt;height:7.2pt" o:ole="">
+          <v:shape id="_x0000_i1058" type="#_x0000_t75" style="width:7pt;height:7pt" o:ole="">
             <v:imagedata r:id="rId79" o:title=""/>
           </v:shape>
-          <o:OLEObject Type="Embed" ProgID="Equation.DSMT4" ShapeID="_x0000_i1058" DrawAspect="Content" ObjectID="_1670703046" r:id="rId80"/>
+          <o:OLEObject Type="Embed" ProgID="Equation.DSMT4" ShapeID="_x0000_i1058" DrawAspect="Content" ObjectID="_1670716746" r:id="rId80"/>
         </w:object>
       </w:r>
       <w:r>
@@ -7516,10 +7558,10 @@
           <w:position w:val="-10"/>
         </w:rPr>
         <w:object w:dxaOrig="240" w:dyaOrig="300" w14:anchorId="61680138">
-          <v:shape id="_x0000_i1059" type="#_x0000_t75" style="width:14.4pt;height:14.4pt" o:ole="">
+          <v:shape id="_x0000_i1059" type="#_x0000_t75" style="width:14.5pt;height:14.5pt" o:ole="">
             <v:imagedata r:id="rId81" o:title=""/>
           </v:shape>
-          <o:OLEObject Type="Embed" ProgID="Equation.DSMT4" ShapeID="_x0000_i1059" DrawAspect="Content" ObjectID="_1670703047" r:id="rId82"/>
+          <o:OLEObject Type="Embed" ProgID="Equation.DSMT4" ShapeID="_x0000_i1059" DrawAspect="Content" ObjectID="_1670716747" r:id="rId82"/>
         </w:object>
       </w:r>
       <w:r>
@@ -7563,6 +7605,7 @@
           <w:noProof/>
           <w:rtl/>
         </w:rPr>
+        <w:lastRenderedPageBreak/>
         <w:t>אז כעת</w:t>
       </w:r>
       <w:r>
@@ -7586,10 +7629,10 @@
           <w:position w:val="-6"/>
         </w:rPr>
         <w:object w:dxaOrig="220" w:dyaOrig="220" w14:anchorId="4D160775">
-          <v:shape id="_x0000_i1060" type="#_x0000_t75" style="width:7.2pt;height:7.2pt" o:ole="">
+          <v:shape id="_x0000_i1060" type="#_x0000_t75" style="width:7pt;height:7pt" o:ole="">
             <v:imagedata r:id="rId83" o:title=""/>
           </v:shape>
-          <o:OLEObject Type="Embed" ProgID="Equation.DSMT4" ShapeID="_x0000_i1060" DrawAspect="Content" ObjectID="_1670703048" r:id="rId84"/>
+          <o:OLEObject Type="Embed" ProgID="Equation.DSMT4" ShapeID="_x0000_i1060" DrawAspect="Content" ObjectID="_1670716748" r:id="rId84"/>
         </w:object>
       </w:r>
       <w:r>
@@ -7613,10 +7656,10 @@
           <w:position w:val="-10"/>
         </w:rPr>
         <w:object w:dxaOrig="240" w:dyaOrig="300" w14:anchorId="7C746632">
-          <v:shape id="_x0000_i1061" type="#_x0000_t75" style="width:14.4pt;height:14.4pt" o:ole="">
+          <v:shape id="_x0000_i1061" type="#_x0000_t75" style="width:14.5pt;height:14.5pt" o:ole="">
             <v:imagedata r:id="rId81" o:title=""/>
           </v:shape>
-          <o:OLEObject Type="Embed" ProgID="Equation.DSMT4" ShapeID="_x0000_i1061" DrawAspect="Content" ObjectID="_1670703049" r:id="rId85"/>
+          <o:OLEObject Type="Embed" ProgID="Equation.DSMT4" ShapeID="_x0000_i1061" DrawAspect="Content" ObjectID="_1670716749" r:id="rId85"/>
         </w:object>
       </w:r>
       <w:r>
@@ -7745,10 +7788,10 @@
           <w:position w:val="-6"/>
         </w:rPr>
         <w:object w:dxaOrig="220" w:dyaOrig="220" w14:anchorId="31726F17">
-          <v:shape id="_x0000_i1062" type="#_x0000_t75" style="width:7.2pt;height:7.2pt" o:ole="">
+          <v:shape id="_x0000_i1062" type="#_x0000_t75" style="width:7pt;height:7pt" o:ole="">
             <v:imagedata r:id="rId86" o:title=""/>
           </v:shape>
-          <o:OLEObject Type="Embed" ProgID="Equation.DSMT4" ShapeID="_x0000_i1062" DrawAspect="Content" ObjectID="_1670703050" r:id="rId87"/>
+          <o:OLEObject Type="Embed" ProgID="Equation.DSMT4" ShapeID="_x0000_i1062" DrawAspect="Content" ObjectID="_1670716750" r:id="rId87"/>
         </w:object>
       </w:r>
       <w:r>
@@ -7764,10 +7807,10 @@
           <w:position w:val="-10"/>
         </w:rPr>
         <w:object w:dxaOrig="240" w:dyaOrig="300" w14:anchorId="52F5316F">
-          <v:shape id="_x0000_i1063" type="#_x0000_t75" style="width:14.4pt;height:14.4pt" o:ole="">
+          <v:shape id="_x0000_i1063" type="#_x0000_t75" style="width:14.5pt;height:14.5pt" o:ole="">
             <v:imagedata r:id="rId88" o:title=""/>
           </v:shape>
-          <o:OLEObject Type="Embed" ProgID="Equation.DSMT4" ShapeID="_x0000_i1063" DrawAspect="Content" ObjectID="_1670703051" r:id="rId89"/>
+          <o:OLEObject Type="Embed" ProgID="Equation.DSMT4" ShapeID="_x0000_i1063" DrawAspect="Content" ObjectID="_1670716751" r:id="rId89"/>
         </w:object>
       </w:r>
       <w:r>
@@ -7950,7 +7993,6 @@
           <w:noProof/>
           <w:rtl/>
         </w:rPr>
-        <w:lastRenderedPageBreak/>
         <w:t>א.</w:t>
       </w:r>
       <w:r>
@@ -8076,10 +8118,10 @@
           <w:position w:val="-4"/>
         </w:rPr>
         <w:object w:dxaOrig="300" w:dyaOrig="240" w14:anchorId="27B5CA00">
-          <v:shape id="_x0000_i1064" type="#_x0000_t75" style="width:14.4pt;height:14.4pt" o:ole="">
+          <v:shape id="_x0000_i1064" type="#_x0000_t75" style="width:14.5pt;height:14.5pt" o:ole="">
             <v:imagedata r:id="rId91" o:title=""/>
           </v:shape>
-          <o:OLEObject Type="Embed" ProgID="Equation.DSMT4" ShapeID="_x0000_i1064" DrawAspect="Content" ObjectID="_1670703052" r:id="rId92"/>
+          <o:OLEObject Type="Embed" ProgID="Equation.DSMT4" ShapeID="_x0000_i1064" DrawAspect="Content" ObjectID="_1670716752" r:id="rId92"/>
         </w:object>
       </w:r>
       <w:r>
@@ -8118,10 +8160,10 @@
           <w:position w:val="-4"/>
         </w:rPr>
         <w:object w:dxaOrig="520" w:dyaOrig="240" w14:anchorId="29490673">
-          <v:shape id="_x0000_i1065" type="#_x0000_t75" style="width:28.8pt;height:14.4pt" o:ole="">
+          <v:shape id="_x0000_i1065" type="#_x0000_t75" style="width:29pt;height:14.5pt" o:ole="">
             <v:imagedata r:id="rId93" o:title=""/>
           </v:shape>
-          <o:OLEObject Type="Embed" ProgID="Equation.DSMT4" ShapeID="_x0000_i1065" DrawAspect="Content" ObjectID="_1670703053" r:id="rId94"/>
+          <o:OLEObject Type="Embed" ProgID="Equation.DSMT4" ShapeID="_x0000_i1065" DrawAspect="Content" ObjectID="_1670716753" r:id="rId94"/>
         </w:object>
       </w:r>
       <w:r>
@@ -8316,10 +8358,10 @@
           <w:position w:val="-10"/>
         </w:rPr>
         <w:object w:dxaOrig="3280" w:dyaOrig="340" w14:anchorId="303C72F7">
-          <v:shape id="_x0000_i1066" type="#_x0000_t75" style="width:165.6pt;height:14.4pt" o:ole="">
+          <v:shape id="_x0000_i1066" type="#_x0000_t75" style="width:165.5pt;height:14.5pt" o:ole="">
             <v:imagedata r:id="rId95" o:title=""/>
           </v:shape>
-          <o:OLEObject Type="Embed" ProgID="Equation.DSMT4" ShapeID="_x0000_i1066" DrawAspect="Content" ObjectID="_1670703054" r:id="rId96"/>
+          <o:OLEObject Type="Embed" ProgID="Equation.DSMT4" ShapeID="_x0000_i1066" DrawAspect="Content" ObjectID="_1670716754" r:id="rId96"/>
         </w:object>
       </w:r>
     </w:p>
@@ -8676,7 +8718,17 @@
           <w:noProof/>
           <w:rtl/>
         </w:rPr>
-        <w:t xml:space="preserve"> צעדים קדימה מתגלה שהצעד שנבחר "אקראית" ע"י האלגוריתם המשופר הוא בעצם הצעד הטוב ביותר שיכל להיבחר בעוד שצעד זה לא נבחר ע"י המינימקס הסטנדרטי.</w:t>
+        <w:t xml:space="preserve"> צעדים קדימה מתגלה שהצעד שנבחר "אקראית" ע"י האלגוריתם המשופר </w:t>
+      </w:r>
+      <w:r>
+        <w:rPr>
+          <w:rFonts w:ascii="Times New Roman" w:hAnsi="Times New Roman" w:cs="Times New Roman" w:hint="cs"/>
+          <w:i/>
+          <w:noProof/>
+          <w:rtl/>
+        </w:rPr>
+        <w:lastRenderedPageBreak/>
+        <w:t>הוא בעצם הצעד הטוב ביותר שיכל להיבחר בעוד שצעד זה לא נבחר ע"י המינימקס הסטנדרטי.</w:t>
       </w:r>
     </w:p>
     <w:p>

</xml_diff>

<commit_message>
HW2 part E:  - todo: maybe add logging  - minor fixes in the dry document  - todo: determine how to run experiments (light/heavy) for graph
dry: (.docx)
 - minor fixes
 - highlighted todos

players:
 * general update of the way we determine the players locations *

 - alpha-beta:
   - cosmetic fix

 - global time alpha-beta:
   - cosmetic fix

 - minimax:
   - cosmetic fix

 - competition:
   - upgraded heuristics, consider to re-implement specific search-algo.
   - cosmetic fix
   - added new name B)

 - heavy:
   - implemented completely (unchecked!)

 - light:
   - implemented completely (unchecked!)

search-algos: (unchanged)
   - X

utils:
   - removed the todo
</commit_message>
<xml_diff>
--- a/HW2/AI2_315836569_208536284.docx
+++ b/HW2/AI2_315836569_208536284.docx
@@ -570,34 +570,16 @@
         <w:rPr>
           <w:rFonts w:ascii="Times New Roman" w:hAnsi="Times New Roman" w:cs="Times New Roman"/>
           <w:noProof/>
-        </w:rPr>
-      </w:pPr>
-      <w:r>
-        <w:rPr>
-          <w:rFonts w:ascii="Times New Roman" w:hAnsi="Times New Roman" w:cs="Times New Roman"/>
-          <w:noProof/>
-          <w:rtl/>
-        </w:rPr>
-        <w:t xml:space="preserve">"ראייה" של 2 מהלכים קדימה סה"כ והיא אינה מתחשבת במהלכים אפשריים של </w:t>
-      </w:r>
-    </w:p>
-    <w:p>
-      <w:pPr>
-        <w:pStyle w:val="ListParagraph"/>
-        <w:bidi/>
-        <w:ind w:left="1440"/>
-        <w:rPr>
-          <w:rFonts w:ascii="Times New Roman" w:hAnsi="Times New Roman" w:cs="Times New Roman"/>
-          <w:noProof/>
-        </w:rPr>
-      </w:pPr>
-      <w:r>
-        <w:rPr>
-          <w:rFonts w:ascii="Times New Roman" w:hAnsi="Times New Roman" w:cs="Times New Roman"/>
-          <w:noProof/>
-          <w:rtl/>
-        </w:rPr>
-        <w:t>ה-"אויב".</w:t>
+          <w:rtl/>
+        </w:rPr>
+      </w:pPr>
+      <w:r>
+        <w:rPr>
+          <w:rFonts w:ascii="Times New Roman" w:hAnsi="Times New Roman" w:cs="Times New Roman"/>
+          <w:noProof/>
+          <w:rtl/>
+        </w:rPr>
+        <w:t>"ראייה" של 2 מהלכים קדימה סה"כ והיא אינה מתחשבת במהלכים אפשריים של ה-"אויב".</w:t>
       </w:r>
     </w:p>
     <w:p>
@@ -611,6 +593,83 @@
         <w:rPr>
           <w:rFonts w:ascii="Times New Roman" w:hAnsi="Times New Roman" w:cs="Times New Roman"/>
           <w:noProof/>
+          <w:rtl/>
+        </w:rPr>
+      </w:pPr>
+      <w:r>
+        <w:rPr>
+          <w:rFonts w:ascii="Times New Roman" w:hAnsi="Times New Roman" w:cs="Times New Roman"/>
+          <w:noProof/>
+          <w:rtl/>
+        </w:rPr>
+        <w:t xml:space="preserve">גם עם "ראייה" של 2 מהלכים קדימה ניתן להיכנס לבורות בעומק </w:t>
+      </w:r>
+      <w:r>
+        <w:rPr>
+          <w:rFonts w:ascii="Times New Roman" w:hAnsi="Times New Roman" w:cs="Times New Roman" w:hint="cs"/>
+          <w:noProof/>
+          <w:rtl/>
+        </w:rPr>
+        <w:t>גדול</w:t>
+      </w:r>
+      <w:r>
+        <w:rPr>
+          <w:rFonts w:ascii="Times New Roman" w:hAnsi="Times New Roman" w:cs="Times New Roman"/>
+          <w:noProof/>
+          <w:rtl/>
+        </w:rPr>
+        <w:t xml:space="preserve"> </w:t>
+      </w:r>
+      <w:r>
+        <w:rPr>
+          <w:rFonts w:ascii="Times New Roman" w:hAnsi="Times New Roman" w:cs="Times New Roman" w:hint="cs"/>
+          <w:noProof/>
+          <w:rtl/>
+        </w:rPr>
+        <w:t>(</w:t>
+      </w:r>
+      <w:r>
+        <w:rPr>
+          <w:rFonts w:ascii="Times New Roman" w:hAnsi="Times New Roman" w:cs="Times New Roman"/>
+          <w:noProof/>
+          <w:rtl/>
+        </w:rPr>
+        <w:t>ממש</w:t>
+      </w:r>
+      <w:r>
+        <w:rPr>
+          <w:rFonts w:ascii="Times New Roman" w:hAnsi="Times New Roman" w:cs="Times New Roman" w:hint="cs"/>
+          <w:noProof/>
+          <w:rtl/>
+        </w:rPr>
+        <w:t>)</w:t>
+      </w:r>
+      <w:r>
+        <w:rPr>
+          <w:rFonts w:ascii="Times New Roman" w:hAnsi="Times New Roman" w:cs="Times New Roman"/>
+          <w:noProof/>
+          <w:rtl/>
+        </w:rPr>
+        <w:t xml:space="preserve"> מ-1:</w:t>
+      </w:r>
+      <w:r>
+        <w:rPr>
+          <w:rFonts w:ascii="Times New Roman" w:hAnsi="Times New Roman" w:cs="Times New Roman"/>
+          <w:noProof/>
+          <w:rtl/>
+        </w:rPr>
+        <w:t xml:space="preserve"> </w:t>
+      </w:r>
+    </w:p>
+    <w:p>
+      <w:pPr>
+        <w:pStyle w:val="ListParagraph"/>
+        <w:bidi/>
+        <w:ind w:left="1440"/>
+        <w:jc w:val="center"/>
+        <w:rPr>
+          <w:rFonts w:ascii="Times New Roman" w:hAnsi="Times New Roman" w:cs="Times New Roman"/>
+          <w:noProof/>
         </w:rPr>
       </w:pPr>
       <w:r>
@@ -620,17 +679,9 @@
           <w:rtl/>
         </w:rPr>
         <w:drawing>
-          <wp:anchor distT="0" distB="0" distL="114300" distR="114300" simplePos="0" relativeHeight="251658240" behindDoc="0" locked="0" layoutInCell="1" allowOverlap="1" wp14:anchorId="52A1066C" wp14:editId="3999D071">
-            <wp:simplePos x="0" y="0"/>
-            <wp:positionH relativeFrom="column">
-              <wp:posOffset>-792328</wp:posOffset>
-            </wp:positionH>
-            <wp:positionV relativeFrom="paragraph">
-              <wp:posOffset>211125</wp:posOffset>
-            </wp:positionV>
+          <wp:inline distT="0" distB="0" distL="0" distR="0" wp14:anchorId="07156ADB" wp14:editId="5BB1010A">
             <wp:extent cx="5486400" cy="2382520"/>
             <wp:effectExtent l="0" t="0" r="0" b="0"/>
-            <wp:wrapNone/>
             <wp:docPr id="2" name="Picture 2"/>
             <wp:cNvGraphicFramePr>
               <a:graphicFrameLocks xmlns:a="http://schemas.openxmlformats.org/drawingml/2006/main" noChangeAspect="1"/>
@@ -666,173 +717,9 @@
                 </pic:pic>
               </a:graphicData>
             </a:graphic>
-            <wp14:sizeRelH relativeFrom="page">
-              <wp14:pctWidth>0</wp14:pctWidth>
-            </wp14:sizeRelH>
-            <wp14:sizeRelV relativeFrom="page">
-              <wp14:pctHeight>0</wp14:pctHeight>
-            </wp14:sizeRelV>
-          </wp:anchor>
+          </wp:inline>
         </w:drawing>
       </w:r>
-      <w:r>
-        <w:rPr>
-          <w:rFonts w:ascii="Times New Roman" w:hAnsi="Times New Roman" w:cs="Times New Roman"/>
-          <w:noProof/>
-          <w:rtl/>
-        </w:rPr>
-        <w:t>גם עם "ראייה" של 2 מהלכים קדימה ניתן להיכנס לבורות בעומק של יותר ממש מ-1:</w:t>
-      </w:r>
-      <w:r>
-        <w:rPr>
-          <w:rFonts w:ascii="Times New Roman" w:hAnsi="Times New Roman" w:cs="Times New Roman"/>
-          <w:rtl/>
-        </w:rPr>
-        <w:t xml:space="preserve"> </w:t>
-      </w:r>
-    </w:p>
-    <w:p>
-      <w:pPr>
-        <w:pStyle w:val="ListParagraph"/>
-        <w:bidi/>
-        <w:ind w:left="1440"/>
-        <w:rPr>
-          <w:rFonts w:ascii="Times New Roman" w:hAnsi="Times New Roman" w:cs="Times New Roman"/>
-          <w:noProof/>
-          <w:rtl/>
-        </w:rPr>
-      </w:pPr>
-    </w:p>
-    <w:p>
-      <w:pPr>
-        <w:pStyle w:val="ListParagraph"/>
-        <w:bidi/>
-        <w:ind w:left="1440"/>
-        <w:rPr>
-          <w:rFonts w:ascii="Times New Roman" w:hAnsi="Times New Roman" w:cs="Times New Roman"/>
-          <w:noProof/>
-          <w:rtl/>
-        </w:rPr>
-      </w:pPr>
-    </w:p>
-    <w:p>
-      <w:pPr>
-        <w:pStyle w:val="ListParagraph"/>
-        <w:bidi/>
-        <w:ind w:left="1440"/>
-        <w:rPr>
-          <w:rFonts w:ascii="Times New Roman" w:hAnsi="Times New Roman" w:cs="Times New Roman"/>
-          <w:noProof/>
-          <w:rtl/>
-        </w:rPr>
-      </w:pPr>
-    </w:p>
-    <w:p>
-      <w:pPr>
-        <w:pStyle w:val="ListParagraph"/>
-        <w:bidi/>
-        <w:ind w:left="1440"/>
-        <w:rPr>
-          <w:rFonts w:ascii="Times New Roman" w:hAnsi="Times New Roman" w:cs="Times New Roman"/>
-          <w:noProof/>
-          <w:rtl/>
-        </w:rPr>
-      </w:pPr>
-    </w:p>
-    <w:p>
-      <w:pPr>
-        <w:pStyle w:val="ListParagraph"/>
-        <w:bidi/>
-        <w:ind w:left="1440"/>
-        <w:rPr>
-          <w:rFonts w:ascii="Times New Roman" w:hAnsi="Times New Roman" w:cs="Times New Roman"/>
-          <w:noProof/>
-          <w:rtl/>
-        </w:rPr>
-      </w:pPr>
-    </w:p>
-    <w:p>
-      <w:pPr>
-        <w:pStyle w:val="ListParagraph"/>
-        <w:bidi/>
-        <w:ind w:left="1440"/>
-        <w:rPr>
-          <w:rFonts w:ascii="Times New Roman" w:hAnsi="Times New Roman" w:cs="Times New Roman"/>
-          <w:noProof/>
-          <w:rtl/>
-        </w:rPr>
-      </w:pPr>
-    </w:p>
-    <w:p>
-      <w:pPr>
-        <w:pStyle w:val="ListParagraph"/>
-        <w:bidi/>
-        <w:ind w:left="1440"/>
-        <w:rPr>
-          <w:rFonts w:ascii="Times New Roman" w:hAnsi="Times New Roman" w:cs="Times New Roman"/>
-          <w:noProof/>
-          <w:rtl/>
-        </w:rPr>
-      </w:pPr>
-    </w:p>
-    <w:p>
-      <w:pPr>
-        <w:pStyle w:val="ListParagraph"/>
-        <w:bidi/>
-        <w:ind w:left="1440"/>
-        <w:rPr>
-          <w:rFonts w:ascii="Times New Roman" w:hAnsi="Times New Roman" w:cs="Times New Roman"/>
-          <w:noProof/>
-          <w:rtl/>
-        </w:rPr>
-      </w:pPr>
-    </w:p>
-    <w:p>
-      <w:pPr>
-        <w:pStyle w:val="ListParagraph"/>
-        <w:bidi/>
-        <w:ind w:left="1440"/>
-        <w:rPr>
-          <w:rFonts w:ascii="Times New Roman" w:hAnsi="Times New Roman" w:cs="Times New Roman"/>
-          <w:noProof/>
-          <w:rtl/>
-        </w:rPr>
-      </w:pPr>
-    </w:p>
-    <w:p>
-      <w:pPr>
-        <w:pStyle w:val="ListParagraph"/>
-        <w:bidi/>
-        <w:ind w:left="1440"/>
-        <w:rPr>
-          <w:rFonts w:ascii="Times New Roman" w:hAnsi="Times New Roman" w:cs="Times New Roman"/>
-          <w:noProof/>
-          <w:rtl/>
-        </w:rPr>
-      </w:pPr>
-    </w:p>
-    <w:p>
-      <w:pPr>
-        <w:pStyle w:val="ListParagraph"/>
-        <w:bidi/>
-        <w:ind w:left="1440"/>
-        <w:rPr>
-          <w:rFonts w:ascii="Times New Roman" w:hAnsi="Times New Roman" w:cs="Times New Roman"/>
-          <w:noProof/>
-          <w:rtl/>
-        </w:rPr>
-      </w:pPr>
-    </w:p>
-    <w:p>
-      <w:pPr>
-        <w:pStyle w:val="ListParagraph"/>
-        <w:bidi/>
-        <w:ind w:left="1440"/>
-        <w:rPr>
-          <w:rFonts w:ascii="Times New Roman" w:hAnsi="Times New Roman" w:cs="Times New Roman"/>
-          <w:noProof/>
-        </w:rPr>
-      </w:pPr>
     </w:p>
     <w:p>
       <w:pPr>
@@ -879,6 +766,7 @@
       <w:pPr>
         <w:pStyle w:val="ListParagraph"/>
         <w:bidi/>
+        <w:jc w:val="center"/>
         <w:rPr>
           <w:rFonts w:ascii="Times New Roman" w:hAnsi="Times New Roman" w:cs="Times New Roman"/>
           <w:noProof/>
@@ -892,18 +780,10 @@
           <w:rtl/>
         </w:rPr>
         <w:drawing>
-          <wp:anchor distT="0" distB="0" distL="114300" distR="114300" simplePos="0" relativeHeight="251661312" behindDoc="1" locked="0" layoutInCell="1" allowOverlap="1" wp14:anchorId="1924E3E1" wp14:editId="0E81C343">
-            <wp:simplePos x="0" y="0"/>
-            <wp:positionH relativeFrom="column">
-              <wp:posOffset>-455666</wp:posOffset>
-            </wp:positionH>
-            <wp:positionV relativeFrom="paragraph">
-              <wp:posOffset>-1896</wp:posOffset>
-            </wp:positionV>
-            <wp:extent cx="5486400" cy="1768475"/>
+          <wp:inline distT="0" distB="0" distL="0" distR="0" wp14:anchorId="76871C40" wp14:editId="29FBFBA2">
+            <wp:extent cx="5506872" cy="1844911"/>
             <wp:effectExtent l="0" t="0" r="0" b="3175"/>
-            <wp:wrapNone/>
-            <wp:docPr id="1" name="Picture 1"/>
+            <wp:docPr id="6" name="Picture 6"/>
             <wp:cNvGraphicFramePr>
               <a:graphicFrameLocks xmlns:a="http://schemas.openxmlformats.org/drawingml/2006/main" noChangeAspect="1"/>
             </wp:cNvGraphicFramePr>
@@ -915,13 +795,7 @@
                     <pic:cNvPicPr/>
                   </pic:nvPicPr>
                   <pic:blipFill>
-                    <a:blip r:embed="rId7">
-                      <a:extLst>
-                        <a:ext uri="{28A0092B-C50C-407E-A947-70E740481C1C}">
-                          <a14:useLocalDpi xmlns:a14="http://schemas.microsoft.com/office/drawing/2010/main" val="0"/>
-                        </a:ext>
-                      </a:extLst>
-                    </a:blip>
+                    <a:blip r:embed="rId7"/>
                     <a:stretch>
                       <a:fillRect/>
                     </a:stretch>
@@ -929,7 +803,7 @@
                   <pic:spPr>
                     <a:xfrm>
                       <a:off x="0" y="0"/>
-                      <a:ext cx="5486400" cy="1768475"/>
+                      <a:ext cx="5555159" cy="1861088"/>
                     </a:xfrm>
                     <a:prstGeom prst="rect">
                       <a:avLst/>
@@ -938,102 +812,12 @@
                 </pic:pic>
               </a:graphicData>
             </a:graphic>
-            <wp14:sizeRelH relativeFrom="page">
-              <wp14:pctWidth>0</wp14:pctWidth>
-            </wp14:sizeRelH>
-            <wp14:sizeRelV relativeFrom="page">
-              <wp14:pctHeight>0</wp14:pctHeight>
-            </wp14:sizeRelV>
-          </wp:anchor>
+          </wp:inline>
         </w:drawing>
       </w:r>
     </w:p>
     <w:p>
       <w:pPr>
-        <w:pStyle w:val="ListParagraph"/>
-        <w:bidi/>
-        <w:rPr>
-          <w:rFonts w:ascii="Times New Roman" w:hAnsi="Times New Roman" w:cs="Times New Roman"/>
-          <w:noProof/>
-        </w:rPr>
-      </w:pPr>
-    </w:p>
-    <w:p>
-      <w:pPr>
-        <w:pStyle w:val="ListParagraph"/>
-        <w:bidi/>
-        <w:rPr>
-          <w:rFonts w:ascii="Times New Roman" w:hAnsi="Times New Roman" w:cs="Times New Roman"/>
-          <w:noProof/>
-          <w:rtl/>
-        </w:rPr>
-      </w:pPr>
-    </w:p>
-    <w:p>
-      <w:pPr>
-        <w:pStyle w:val="ListParagraph"/>
-        <w:bidi/>
-        <w:rPr>
-          <w:rFonts w:ascii="Times New Roman" w:hAnsi="Times New Roman" w:cs="Times New Roman"/>
-          <w:noProof/>
-          <w:rtl/>
-        </w:rPr>
-      </w:pPr>
-    </w:p>
-    <w:p>
-      <w:pPr>
-        <w:pStyle w:val="ListParagraph"/>
-        <w:bidi/>
-        <w:rPr>
-          <w:rFonts w:ascii="Times New Roman" w:hAnsi="Times New Roman" w:cs="Times New Roman"/>
-          <w:noProof/>
-          <w:rtl/>
-        </w:rPr>
-      </w:pPr>
-    </w:p>
-    <w:p>
-      <w:pPr>
-        <w:pStyle w:val="ListParagraph"/>
-        <w:bidi/>
-        <w:rPr>
-          <w:rFonts w:ascii="Times New Roman" w:hAnsi="Times New Roman" w:cs="Times New Roman"/>
-          <w:noProof/>
-          <w:rtl/>
-        </w:rPr>
-      </w:pPr>
-    </w:p>
-    <w:p>
-      <w:pPr>
-        <w:bidi/>
-        <w:rPr>
-          <w:rFonts w:ascii="Times New Roman" w:hAnsi="Times New Roman" w:cs="Times New Roman"/>
-          <w:noProof/>
-          <w:rtl/>
-        </w:rPr>
-      </w:pPr>
-    </w:p>
-    <w:p>
-      <w:pPr>
-        <w:bidi/>
-        <w:rPr>
-          <w:rFonts w:ascii="Times New Roman" w:hAnsi="Times New Roman" w:cs="Times New Roman"/>
-          <w:noProof/>
-          <w:rtl/>
-        </w:rPr>
-      </w:pPr>
-    </w:p>
-    <w:p>
-      <w:pPr>
-        <w:bidi/>
-        <w:rPr>
-          <w:rFonts w:ascii="Times New Roman" w:hAnsi="Times New Roman" w:cs="Times New Roman"/>
-          <w:noProof/>
-          <w:rtl/>
-        </w:rPr>
-      </w:pPr>
-    </w:p>
-    <w:p>
-      <w:pPr>
         <w:bidi/>
         <w:rPr>
           <w:rFonts w:ascii="Times New Roman" w:hAnsi="Times New Roman" w:cs="Times New Roman"/>
@@ -1112,16 +896,6 @@
         </w:rPr>
         <w:t>הפשוט יימלא את כל התאים בצד שלו (כממוספר) בעוד שהאדום ייחסם לכל היותר אחרי 5 צעדים מצידו.</w:t>
       </w:r>
-    </w:p>
-    <w:p>
-      <w:pPr>
-        <w:bidi/>
-        <w:rPr>
-          <w:rFonts w:ascii="Times New Roman" w:hAnsi="Times New Roman" w:cs="Times New Roman"/>
-          <w:noProof/>
-          <w:rtl/>
-        </w:rPr>
-      </w:pPr>
     </w:p>
     <w:p>
       <w:pPr>
@@ -1336,6 +1110,7 @@
         <w:pStyle w:val="ListParagraph"/>
         <w:bidi/>
         <w:ind w:left="1080"/>
+        <w:jc w:val="center"/>
         <w:rPr>
           <w:rFonts w:ascii="Times New Roman" w:hAnsi="Times New Roman" w:cs="Times New Roman"/>
           <w:noProof/>
@@ -1349,17 +1124,9 @@
           <w:rtl/>
         </w:rPr>
         <w:drawing>
-          <wp:anchor distT="0" distB="0" distL="114300" distR="114300" simplePos="0" relativeHeight="251660288" behindDoc="1" locked="0" layoutInCell="1" allowOverlap="1" wp14:anchorId="33D04294" wp14:editId="222EAA5D">
-            <wp:simplePos x="0" y="0"/>
-            <wp:positionH relativeFrom="column">
-              <wp:posOffset>-674675</wp:posOffset>
-            </wp:positionH>
-            <wp:positionV relativeFrom="paragraph">
-              <wp:posOffset>29947</wp:posOffset>
-            </wp:positionV>
+          <wp:inline distT="0" distB="0" distL="0" distR="0" wp14:anchorId="33D04294" wp14:editId="7104A4E1">
             <wp:extent cx="5486400" cy="1689100"/>
             <wp:effectExtent l="0" t="0" r="0" b="6350"/>
-            <wp:wrapNone/>
             <wp:docPr id="5" name="Picture 5"/>
             <wp:cNvGraphicFramePr>
               <a:graphicFrameLocks xmlns:a="http://schemas.openxmlformats.org/drawingml/2006/main" noChangeAspect="1"/>
@@ -1395,119 +1162,9 @@
                 </pic:pic>
               </a:graphicData>
             </a:graphic>
-            <wp14:sizeRelH relativeFrom="page">
-              <wp14:pctWidth>0</wp14:pctWidth>
-            </wp14:sizeRelH>
-            <wp14:sizeRelV relativeFrom="page">
-              <wp14:pctHeight>0</wp14:pctHeight>
-            </wp14:sizeRelV>
-          </wp:anchor>
+          </wp:inline>
         </w:drawing>
       </w:r>
-    </w:p>
-    <w:p>
-      <w:pPr>
-        <w:pStyle w:val="ListParagraph"/>
-        <w:bidi/>
-        <w:ind w:left="1080"/>
-        <w:rPr>
-          <w:rFonts w:ascii="Times New Roman" w:hAnsi="Times New Roman" w:cs="Times New Roman"/>
-          <w:noProof/>
-          <w:rtl/>
-        </w:rPr>
-      </w:pPr>
-    </w:p>
-    <w:p>
-      <w:pPr>
-        <w:pStyle w:val="ListParagraph"/>
-        <w:bidi/>
-        <w:ind w:left="1080"/>
-        <w:rPr>
-          <w:rFonts w:ascii="Times New Roman" w:hAnsi="Times New Roman" w:cs="Times New Roman"/>
-          <w:noProof/>
-          <w:rtl/>
-        </w:rPr>
-      </w:pPr>
-    </w:p>
-    <w:p>
-      <w:pPr>
-        <w:pStyle w:val="ListParagraph"/>
-        <w:bidi/>
-        <w:ind w:left="1080"/>
-        <w:rPr>
-          <w:rFonts w:ascii="Times New Roman" w:hAnsi="Times New Roman" w:cs="Times New Roman"/>
-          <w:noProof/>
-          <w:rtl/>
-        </w:rPr>
-      </w:pPr>
-    </w:p>
-    <w:p>
-      <w:pPr>
-        <w:pStyle w:val="ListParagraph"/>
-        <w:bidi/>
-        <w:ind w:left="1080"/>
-        <w:rPr>
-          <w:rFonts w:ascii="Times New Roman" w:hAnsi="Times New Roman" w:cs="Times New Roman"/>
-          <w:noProof/>
-          <w:rtl/>
-        </w:rPr>
-      </w:pPr>
-    </w:p>
-    <w:p>
-      <w:pPr>
-        <w:pStyle w:val="ListParagraph"/>
-        <w:bidi/>
-        <w:ind w:left="1080"/>
-        <w:rPr>
-          <w:rFonts w:ascii="Times New Roman" w:hAnsi="Times New Roman" w:cs="Times New Roman"/>
-          <w:noProof/>
-        </w:rPr>
-      </w:pPr>
-    </w:p>
-    <w:p>
-      <w:pPr>
-        <w:pStyle w:val="ListParagraph"/>
-        <w:bidi/>
-        <w:ind w:left="1080"/>
-        <w:rPr>
-          <w:rFonts w:ascii="Times New Roman" w:hAnsi="Times New Roman" w:cs="Times New Roman"/>
-          <w:noProof/>
-        </w:rPr>
-      </w:pPr>
-    </w:p>
-    <w:p>
-      <w:pPr>
-        <w:pStyle w:val="ListParagraph"/>
-        <w:bidi/>
-        <w:ind w:left="1080"/>
-        <w:rPr>
-          <w:rFonts w:ascii="Times New Roman" w:hAnsi="Times New Roman" w:cs="Times New Roman"/>
-          <w:noProof/>
-          <w:rtl/>
-        </w:rPr>
-      </w:pPr>
-    </w:p>
-    <w:p>
-      <w:pPr>
-        <w:pStyle w:val="ListParagraph"/>
-        <w:bidi/>
-        <w:ind w:left="1080"/>
-        <w:rPr>
-          <w:rFonts w:ascii="Times New Roman" w:hAnsi="Times New Roman" w:cs="Times New Roman"/>
-          <w:noProof/>
-        </w:rPr>
-      </w:pPr>
-    </w:p>
-    <w:p>
-      <w:pPr>
-        <w:pStyle w:val="ListParagraph"/>
-        <w:bidi/>
-        <w:ind w:left="1080"/>
-        <w:rPr>
-          <w:rFonts w:ascii="Times New Roman" w:hAnsi="Times New Roman" w:cs="Times New Roman"/>
-          <w:noProof/>
-        </w:rPr>
-      </w:pPr>
     </w:p>
     <w:p>
       <w:pPr>
@@ -1702,7 +1359,7 @@
           <v:shape id="_x0000_i1025" type="#_x0000_t75" style="width:29pt;height:14.5pt" o:ole="">
             <v:imagedata r:id="rId9" o:title=""/>
           </v:shape>
-          <o:OLEObject Type="Embed" ProgID="Equation.DSMT4" ShapeID="_x0000_i1025" DrawAspect="Content" ObjectID="_1670719215" r:id="rId10"/>
+          <o:OLEObject Type="Embed" ProgID="Equation.DSMT4" ShapeID="_x0000_i1025" DrawAspect="Content" ObjectID="_1670968317" r:id="rId10"/>
         </w:object>
       </w:r>
       <w:r>
@@ -1740,12 +1397,14 @@
         <w:rPr>
           <w:rFonts w:ascii="Times New Roman" w:hAnsi="Times New Roman" w:cs="Times New Roman"/>
           <w:noProof/>
-        </w:rPr>
-      </w:pPr>
-      <w:r>
-        <w:rPr>
-          <w:rFonts w:ascii="Times New Roman" w:hAnsi="Times New Roman" w:cs="Times New Roman" w:hint="cs"/>
-          <w:noProof/>
+          <w:highlight w:val="yellow"/>
+        </w:rPr>
+      </w:pPr>
+      <w:r>
+        <w:rPr>
+          <w:rFonts w:ascii="Times New Roman" w:hAnsi="Times New Roman" w:cs="Times New Roman" w:hint="cs"/>
+          <w:noProof/>
+          <w:highlight w:val="yellow"/>
           <w:u w:val="single"/>
           <w:rtl/>
         </w:rPr>
@@ -1755,6 +1414,7 @@
         <w:rPr>
           <w:rFonts w:ascii="Times New Roman" w:hAnsi="Times New Roman" w:cs="Times New Roman"/>
           <w:noProof/>
+          <w:highlight w:val="yellow"/>
           <w:u w:val="single"/>
           <w:rtl/>
         </w:rPr>
@@ -1764,6 +1424,7 @@
         <w:rPr>
           <w:rFonts w:ascii="Times New Roman" w:hAnsi="Times New Roman" w:cs="Times New Roman" w:hint="cs"/>
           <w:noProof/>
+          <w:highlight w:val="yellow"/>
           <w:u w:val="single"/>
           <w:rtl/>
         </w:rPr>
@@ -1773,6 +1434,7 @@
         <w:rPr>
           <w:rFonts w:ascii="Times New Roman" w:hAnsi="Times New Roman" w:cs="Times New Roman" w:hint="cs"/>
           <w:noProof/>
+          <w:highlight w:val="yellow"/>
           <w:rtl/>
         </w:rPr>
         <w:t>:</w:t>
@@ -1786,13 +1448,15 @@
         <w:rPr>
           <w:rFonts w:ascii="Times New Roman" w:hAnsi="Times New Roman" w:cs="Times New Roman"/>
           <w:noProof/>
-          <w:rtl/>
-        </w:rPr>
-      </w:pPr>
-      <w:r>
-        <w:rPr>
-          <w:rFonts w:ascii="Times New Roman" w:hAnsi="Times New Roman" w:cs="Times New Roman" w:hint="cs"/>
-          <w:noProof/>
+          <w:highlight w:val="yellow"/>
+          <w:rtl/>
+        </w:rPr>
+      </w:pPr>
+      <w:r>
+        <w:rPr>
+          <w:rFonts w:ascii="Times New Roman" w:hAnsi="Times New Roman" w:cs="Times New Roman" w:hint="cs"/>
+          <w:noProof/>
+          <w:highlight w:val="yellow"/>
           <w:rtl/>
         </w:rPr>
         <w:t xml:space="preserve">אגדיר מטריצה </w:t>
@@ -1800,17 +1464,19 @@
       <w:r>
         <w:rPr>
           <w:position w:val="-12"/>
+          <w:highlight w:val="yellow"/>
         </w:rPr>
         <w:object w:dxaOrig="1579" w:dyaOrig="360" w14:anchorId="78389A4D">
           <v:shape id="_x0000_i1026" type="#_x0000_t75" style="width:79pt;height:21.5pt" o:ole="">
             <v:imagedata r:id="rId11" o:title=""/>
           </v:shape>
-          <o:OLEObject Type="Embed" ProgID="Equation.DSMT4" ShapeID="_x0000_i1026" DrawAspect="Content" ObjectID="_1670719216" r:id="rId12"/>
+          <o:OLEObject Type="Embed" ProgID="Equation.DSMT4" ShapeID="_x0000_i1026" DrawAspect="Content" ObjectID="_1670968318" r:id="rId12"/>
         </w:object>
       </w:r>
       <w:r>
         <w:rPr>
           <w:rFonts w:hint="cs"/>
+          <w:highlight w:val="yellow"/>
           <w:rtl/>
         </w:rPr>
         <w:t xml:space="preserve"> </w:t>
@@ -1819,17 +1485,10 @@
         <w:rPr>
           <w:rFonts w:ascii="Times New Roman" w:hAnsi="Times New Roman" w:cs="Times New Roman" w:hint="cs"/>
           <w:noProof/>
-          <w:rtl/>
-        </w:rPr>
-        <w:t xml:space="preserve">כך </w:t>
-      </w:r>
-      <w:r>
-        <w:rPr>
-          <w:rFonts w:ascii="Times New Roman" w:hAnsi="Times New Roman" w:cs="Times New Roman" w:hint="cs"/>
-          <w:noProof/>
-          <w:rtl/>
-        </w:rPr>
-        <w:t xml:space="preserve">שהשחקן שלנו במרכז </w:t>
+          <w:highlight w:val="yellow"/>
+          <w:rtl/>
+        </w:rPr>
+        <w:t xml:space="preserve">כך שהשחקן שלנו במרכז </w:t>
       </w:r>
     </w:p>
     <w:p>
@@ -1840,13 +1499,15 @@
         <w:rPr>
           <w:rFonts w:ascii="Times New Roman" w:hAnsi="Times New Roman" w:cs="Times New Roman"/>
           <w:noProof/>
-          <w:rtl/>
-        </w:rPr>
-      </w:pPr>
-      <w:r>
-        <w:rPr>
-          <w:rFonts w:ascii="Times New Roman" w:hAnsi="Times New Roman" w:cs="Times New Roman" w:hint="cs"/>
-          <w:noProof/>
+          <w:highlight w:val="yellow"/>
+          <w:rtl/>
+        </w:rPr>
+      </w:pPr>
+      <w:r>
+        <w:rPr>
+          <w:rFonts w:ascii="Times New Roman" w:hAnsi="Times New Roman" w:cs="Times New Roman" w:hint="cs"/>
+          <w:noProof/>
+          <w:highlight w:val="yellow"/>
           <w:rtl/>
         </w:rPr>
         <w:t>(תוך התעלמות מתאים שנמצאים מחוץ למפה) ואסכום בה את הניקוד של כל התאים שערכם חיובי אחרי הוספת 1 (פנויים או מכילים פרי), כי לסכום תאים פנויים שערכם 0 לא עוזר לנו, ואשמור במשתנה:</w:t>
@@ -1860,18 +1521,20 @@
         <w:rPr>
           <w:rFonts w:ascii="Times New Roman" w:hAnsi="Times New Roman" w:cs="Times New Roman"/>
           <w:noProof/>
+          <w:highlight w:val="yellow"/>
           <w:rtl/>
         </w:rPr>
       </w:pPr>
       <w:r>
         <w:rPr>
           <w:position w:val="-28"/>
+          <w:highlight w:val="yellow"/>
         </w:rPr>
         <w:object w:dxaOrig="7380" w:dyaOrig="639" w14:anchorId="318FAE6D">
           <v:shape id="_x0000_i1027" type="#_x0000_t75" style="width:367pt;height:29pt" o:ole="">
             <v:imagedata r:id="rId13" o:title=""/>
           </v:shape>
-          <o:OLEObject Type="Embed" ProgID="Equation.DSMT4" ShapeID="_x0000_i1027" DrawAspect="Content" ObjectID="_1670719217" r:id="rId14"/>
+          <o:OLEObject Type="Embed" ProgID="Equation.DSMT4" ShapeID="_x0000_i1027" DrawAspect="Content" ObjectID="_1670968319" r:id="rId14"/>
         </w:object>
       </w:r>
     </w:p>
@@ -1886,12 +1549,14 @@
         <w:rPr>
           <w:rFonts w:ascii="Times New Roman" w:hAnsi="Times New Roman" w:cs="Times New Roman"/>
           <w:noProof/>
-        </w:rPr>
-      </w:pPr>
-      <w:r>
-        <w:rPr>
-          <w:rFonts w:ascii="Times New Roman" w:hAnsi="Times New Roman" w:cs="Times New Roman" w:hint="cs"/>
-          <w:noProof/>
+          <w:highlight w:val="yellow"/>
+        </w:rPr>
+      </w:pPr>
+      <w:r>
+        <w:rPr>
+          <w:rFonts w:ascii="Times New Roman" w:hAnsi="Times New Roman" w:cs="Times New Roman" w:hint="cs"/>
+          <w:noProof/>
+          <w:highlight w:val="yellow"/>
           <w:u w:val="single"/>
           <w:rtl/>
         </w:rPr>
@@ -1901,6 +1566,7 @@
         <w:rPr>
           <w:rFonts w:ascii="Times New Roman" w:hAnsi="Times New Roman" w:cs="Times New Roman"/>
           <w:noProof/>
+          <w:highlight w:val="yellow"/>
           <w:u w:val="single"/>
           <w:rtl/>
         </w:rPr>
@@ -1910,6 +1576,7 @@
         <w:rPr>
           <w:rFonts w:ascii="Times New Roman" w:hAnsi="Times New Roman" w:cs="Times New Roman" w:hint="cs"/>
           <w:noProof/>
+          <w:highlight w:val="yellow"/>
           <w:u w:val="single"/>
           <w:rtl/>
         </w:rPr>
@@ -1919,6 +1586,7 @@
         <w:rPr>
           <w:rFonts w:ascii="Times New Roman" w:hAnsi="Times New Roman" w:cs="Times New Roman" w:hint="cs"/>
           <w:noProof/>
+          <w:highlight w:val="yellow"/>
           <w:u w:val="single"/>
           <w:rtl/>
         </w:rPr>
@@ -1928,6 +1596,7 @@
         <w:rPr>
           <w:rFonts w:ascii="Times New Roman" w:hAnsi="Times New Roman" w:cs="Times New Roman" w:hint="cs"/>
           <w:noProof/>
+          <w:highlight w:val="yellow"/>
           <w:rtl/>
         </w:rPr>
         <w:t>:</w:t>
@@ -1948,9 +1617,18 @@
         <w:rPr>
           <w:rFonts w:ascii="Times New Roman" w:hAnsi="Times New Roman" w:cs="Times New Roman" w:hint="cs"/>
           <w:noProof/>
-          <w:rtl/>
-        </w:rPr>
-        <w:t>אגדיר מטריצה זהה למטריצה שברכיב הקודם רק שהפעם אסכום את כל התאים במטריצה הממורכזת שהם בלוקים (שליליים) ואכפיל ב-(1-) כדי שהתוצאה תהיה חיובית. (אם יש 4 קירות אז אקבל 4-):</w:t>
+          <w:highlight w:val="yellow"/>
+          <w:rtl/>
+        </w:rPr>
+        <w:t>אגדיר מטריצה זהה למטריצה שברכיב הקודם רק שהפעם אסכום את כל התאים במטריצה הממורכזת שהם בלוקים (שליליים</w:t>
+      </w:r>
+      <w:r>
+        <w:rPr>
+          <w:rFonts w:ascii="Times New Roman" w:hAnsi="Times New Roman" w:cs="Times New Roman" w:hint="cs"/>
+          <w:noProof/>
+          <w:rtl/>
+        </w:rPr>
+        <w:t>) ואכפיל ב-(1-) כדי שהתוצאה תהיה חיובית. (אם יש 4 קירות אז אקבל 4-):</w:t>
       </w:r>
     </w:p>
     <w:p>
@@ -1971,7 +1649,7 @@
           <v:shape id="_x0000_i1028" type="#_x0000_t75" style="width:338.5pt;height:29pt" o:ole="">
             <v:imagedata r:id="rId15" o:title=""/>
           </v:shape>
-          <o:OLEObject Type="Embed" ProgID="Equation.DSMT4" ShapeID="_x0000_i1028" DrawAspect="Content" ObjectID="_1670719218" r:id="rId16"/>
+          <o:OLEObject Type="Embed" ProgID="Equation.DSMT4" ShapeID="_x0000_i1028" DrawAspect="Content" ObjectID="_1670968320" r:id="rId16"/>
         </w:object>
       </w:r>
     </w:p>
@@ -2079,7 +1757,7 @@
           <v:shape id="_x0000_i1029" type="#_x0000_t75" style="width:266.5pt;height:21.5pt" o:ole="">
             <v:imagedata r:id="rId17" o:title=""/>
           </v:shape>
-          <o:OLEObject Type="Embed" ProgID="Equation.DSMT4" ShapeID="_x0000_i1029" DrawAspect="Content" ObjectID="_1670719219" r:id="rId18"/>
+          <o:OLEObject Type="Embed" ProgID="Equation.DSMT4" ShapeID="_x0000_i1029" DrawAspect="Content" ObjectID="_1670968321" r:id="rId18"/>
         </w:object>
       </w:r>
     </w:p>
@@ -2260,7 +1938,7 @@
           <v:shape id="_x0000_i1030" type="#_x0000_t75" style="width:180pt;height:21.5pt" o:ole="">
             <v:imagedata r:id="rId19" o:title=""/>
           </v:shape>
-          <o:OLEObject Type="Embed" ProgID="Equation.DSMT4" ShapeID="_x0000_i1030" DrawAspect="Content" ObjectID="_1670719220" r:id="rId20"/>
+          <o:OLEObject Type="Embed" ProgID="Equation.DSMT4" ShapeID="_x0000_i1030" DrawAspect="Content" ObjectID="_1670968322" r:id="rId20"/>
         </w:object>
       </w:r>
     </w:p>
@@ -2292,10 +1970,10 @@
           <w:position w:val="-30"/>
         </w:rPr>
         <w:object w:dxaOrig="6180" w:dyaOrig="1020" w14:anchorId="2BB9EAD5">
-          <v:shape id="_x0000_i1031" type="#_x0000_t75" style="width:308pt;height:50.5pt" o:ole="">
+          <v:shape id="_x0000_i1031" type="#_x0000_t75" style="width:307.9pt;height:50.5pt" o:ole="">
             <v:imagedata r:id="rId21" o:title=""/>
           </v:shape>
-          <o:OLEObject Type="Embed" ProgID="Equation.DSMT4" ShapeID="_x0000_i1031" DrawAspect="Content" ObjectID="_1670719221" r:id="rId22"/>
+          <o:OLEObject Type="Embed" ProgID="Equation.DSMT4" ShapeID="_x0000_i1031" DrawAspect="Content" ObjectID="_1670968323" r:id="rId22"/>
         </w:object>
       </w:r>
     </w:p>
@@ -3005,7 +2683,7 @@
           <v:shape id="_x0000_i1032" type="#_x0000_t75" style="width:417.5pt;height:36pt" o:ole="">
             <v:imagedata r:id="rId23" o:title=""/>
           </v:shape>
-          <o:OLEObject Type="Embed" ProgID="Equation.DSMT4" ShapeID="_x0000_i1032" DrawAspect="Content" ObjectID="_1670719222" r:id="rId24"/>
+          <o:OLEObject Type="Embed" ProgID="Equation.DSMT4" ShapeID="_x0000_i1032" DrawAspect="Content" ObjectID="_1670968324" r:id="rId24"/>
         </w:object>
       </w:r>
     </w:p>
@@ -3197,7 +2875,7 @@
           <v:shape id="_x0000_i1033" type="#_x0000_t75" style="width:7pt;height:14.5pt" o:ole="">
             <v:imagedata r:id="rId25" o:title=""/>
           </v:shape>
-          <o:OLEObject Type="Embed" ProgID="Equation.DSMT4" ShapeID="_x0000_i1033" DrawAspect="Content" ObjectID="_1670719223" r:id="rId26"/>
+          <o:OLEObject Type="Embed" ProgID="Equation.DSMT4" ShapeID="_x0000_i1033" DrawAspect="Content" ObjectID="_1670968325" r:id="rId26"/>
         </w:object>
       </w:r>
       <w:r>
@@ -3216,7 +2894,7 @@
           <v:shape id="_x0000_i1034" type="#_x0000_t75" style="width:36pt;height:14.5pt" o:ole="">
             <v:imagedata r:id="rId27" o:title=""/>
           </v:shape>
-          <o:OLEObject Type="Embed" ProgID="Equation.DSMT4" ShapeID="_x0000_i1034" DrawAspect="Content" ObjectID="_1670719224" r:id="rId28"/>
+          <o:OLEObject Type="Embed" ProgID="Equation.DSMT4" ShapeID="_x0000_i1034" DrawAspect="Content" ObjectID="_1670968326" r:id="rId28"/>
         </w:object>
       </w:r>
       <w:r>
@@ -3234,7 +2912,7 @@
           <v:shape id="_x0000_i1035" type="#_x0000_t75" style="width:115pt;height:21.5pt" o:ole="">
             <v:imagedata r:id="rId29" o:title=""/>
           </v:shape>
-          <o:OLEObject Type="Embed" ProgID="Equation.DSMT4" ShapeID="_x0000_i1035" DrawAspect="Content" ObjectID="_1670719225" r:id="rId30"/>
+          <o:OLEObject Type="Embed" ProgID="Equation.DSMT4" ShapeID="_x0000_i1035" DrawAspect="Content" ObjectID="_1670968327" r:id="rId30"/>
         </w:object>
       </w:r>
       <w:r>
@@ -3271,7 +2949,7 @@
           <v:shape id="_x0000_i1036" type="#_x0000_t75" style="width:57.5pt;height:21.5pt" o:ole="">
             <v:imagedata r:id="rId31" o:title=""/>
           </v:shape>
-          <o:OLEObject Type="Embed" ProgID="Equation.DSMT4" ShapeID="_x0000_i1036" DrawAspect="Content" ObjectID="_1670719226" r:id="rId32"/>
+          <o:OLEObject Type="Embed" ProgID="Equation.DSMT4" ShapeID="_x0000_i1036" DrawAspect="Content" ObjectID="_1670968328" r:id="rId32"/>
         </w:object>
       </w:r>
       <w:r>
@@ -3334,7 +3012,7 @@
           <v:shape id="_x0000_i1037" type="#_x0000_t75" style="width:7pt;height:14.5pt" o:ole="">
             <v:imagedata r:id="rId33" o:title=""/>
           </v:shape>
-          <o:OLEObject Type="Embed" ProgID="Equation.DSMT4" ShapeID="_x0000_i1037" DrawAspect="Content" ObjectID="_1670719227" r:id="rId34"/>
+          <o:OLEObject Type="Embed" ProgID="Equation.DSMT4" ShapeID="_x0000_i1037" DrawAspect="Content" ObjectID="_1670968329" r:id="rId34"/>
         </w:object>
       </w:r>
       <w:r>
@@ -3361,7 +3039,7 @@
           <v:shape id="_x0000_i1038" type="#_x0000_t75" style="width:14.5pt;height:21.5pt" o:ole="">
             <v:imagedata r:id="rId35" o:title=""/>
           </v:shape>
-          <o:OLEObject Type="Embed" ProgID="Equation.DSMT4" ShapeID="_x0000_i1038" DrawAspect="Content" ObjectID="_1670719228" r:id="rId36"/>
+          <o:OLEObject Type="Embed" ProgID="Equation.DSMT4" ShapeID="_x0000_i1038" DrawAspect="Content" ObjectID="_1670968330" r:id="rId36"/>
         </w:object>
       </w:r>
       <w:r>
@@ -3404,7 +3082,7 @@
           <v:shape id="_x0000_i1039" type="#_x0000_t75" style="width:65pt;height:21.5pt" o:ole="">
             <v:imagedata r:id="rId37" o:title=""/>
           </v:shape>
-          <o:OLEObject Type="Embed" ProgID="Equation.DSMT4" ShapeID="_x0000_i1039" DrawAspect="Content" ObjectID="_1670719229" r:id="rId38"/>
+          <o:OLEObject Type="Embed" ProgID="Equation.DSMT4" ShapeID="_x0000_i1039" DrawAspect="Content" ObjectID="_1670968331" r:id="rId38"/>
         </w:object>
       </w:r>
       <w:r>
@@ -3495,7 +3173,7 @@
           <v:shape id="_x0000_i1040" type="#_x0000_t75" style="width:129.5pt;height:21.5pt" o:ole="">
             <v:imagedata r:id="rId39" o:title=""/>
           </v:shape>
-          <o:OLEObject Type="Embed" ProgID="Equation.DSMT4" ShapeID="_x0000_i1040" DrawAspect="Content" ObjectID="_1670719230" r:id="rId40"/>
+          <o:OLEObject Type="Embed" ProgID="Equation.DSMT4" ShapeID="_x0000_i1040" DrawAspect="Content" ObjectID="_1670968332" r:id="rId40"/>
         </w:object>
       </w:r>
       <w:r>
@@ -3605,7 +3283,7 @@
           <v:shape id="_x0000_i1041" type="#_x0000_t75" style="width:309.5pt;height:1in" o:ole="">
             <v:imagedata r:id="rId41" o:title=""/>
           </v:shape>
-          <o:OLEObject Type="Embed" ProgID="Equation.DSMT4" ShapeID="_x0000_i1041" DrawAspect="Content" ObjectID="_1670719231" r:id="rId42"/>
+          <o:OLEObject Type="Embed" ProgID="Equation.DSMT4" ShapeID="_x0000_i1041" DrawAspect="Content" ObjectID="_1670968333" r:id="rId42"/>
         </w:object>
       </w:r>
     </w:p>
@@ -4057,7 +3735,7 @@
           <v:shape id="_x0000_i1042" type="#_x0000_t75" style="width:273.5pt;height:36pt" o:ole="">
             <v:imagedata r:id="rId43" o:title=""/>
           </v:shape>
-          <o:OLEObject Type="Embed" ProgID="Equation.DSMT4" ShapeID="_x0000_i1042" DrawAspect="Content" ObjectID="_1670719232" r:id="rId44"/>
+          <o:OLEObject Type="Embed" ProgID="Equation.DSMT4" ShapeID="_x0000_i1042" DrawAspect="Content" ObjectID="_1670968334" r:id="rId44"/>
         </w:object>
       </w:r>
     </w:p>
@@ -4096,7 +3774,7 @@
           <v:shape id="_x0000_i1043" type="#_x0000_t75" style="width:14.5pt;height:14.5pt" o:ole="">
             <v:imagedata r:id="rId45" o:title=""/>
           </v:shape>
-          <o:OLEObject Type="Embed" ProgID="Equation.DSMT4" ShapeID="_x0000_i1043" DrawAspect="Content" ObjectID="_1670719233" r:id="rId46"/>
+          <o:OLEObject Type="Embed" ProgID="Equation.DSMT4" ShapeID="_x0000_i1043" DrawAspect="Content" ObjectID="_1670968335" r:id="rId46"/>
         </w:object>
       </w:r>
       <w:r>
@@ -4161,7 +3839,7 @@
           <v:shape id="_x0000_i1044" type="#_x0000_t75" style="width:245pt;height:57.5pt" o:ole="">
             <v:imagedata r:id="rId47" o:title=""/>
           </v:shape>
-          <o:OLEObject Type="Embed" ProgID="Equation.DSMT4" ShapeID="_x0000_i1044" DrawAspect="Content" ObjectID="_1670719234" r:id="rId48"/>
+          <o:OLEObject Type="Embed" ProgID="Equation.DSMT4" ShapeID="_x0000_i1044" DrawAspect="Content" ObjectID="_1670968336" r:id="rId48"/>
         </w:object>
       </w:r>
     </w:p>
@@ -4200,7 +3878,7 @@
           <v:shape id="_x0000_i1045" type="#_x0000_t75" style="width:331.5pt;height:65pt" o:ole="">
             <v:imagedata r:id="rId49" o:title=""/>
           </v:shape>
-          <o:OLEObject Type="Embed" ProgID="Equation.DSMT4" ShapeID="_x0000_i1045" DrawAspect="Content" ObjectID="_1670719235" r:id="rId50"/>
+          <o:OLEObject Type="Embed" ProgID="Equation.DSMT4" ShapeID="_x0000_i1045" DrawAspect="Content" ObjectID="_1670968337" r:id="rId50"/>
         </w:object>
       </w:r>
     </w:p>
@@ -4219,7 +3897,6 @@
           <w:noProof/>
           <w:rtl/>
         </w:rPr>
-        <w:lastRenderedPageBreak/>
         <w:t>ו</w:t>
       </w:r>
       <w:r>
@@ -4238,7 +3915,7 @@
           <v:shape id="_x0000_i1046" type="#_x0000_t75" style="width:14.5pt;height:14.5pt" o:ole="">
             <v:imagedata r:id="rId45" o:title=""/>
           </v:shape>
-          <o:OLEObject Type="Embed" ProgID="Equation.DSMT4" ShapeID="_x0000_i1046" DrawAspect="Content" ObjectID="_1670719236" r:id="rId51"/>
+          <o:OLEObject Type="Embed" ProgID="Equation.DSMT4" ShapeID="_x0000_i1046" DrawAspect="Content" ObjectID="_1670968338" r:id="rId51"/>
         </w:object>
       </w:r>
       <w:r>
@@ -4271,7 +3948,7 @@
           <v:shape id="_x0000_i1047" type="#_x0000_t75" style="width:14.5pt;height:21.5pt" o:ole="">
             <v:imagedata r:id="rId52" o:title=""/>
           </v:shape>
-          <o:OLEObject Type="Embed" ProgID="Equation.DSMT4" ShapeID="_x0000_i1047" DrawAspect="Content" ObjectID="_1670719237" r:id="rId53"/>
+          <o:OLEObject Type="Embed" ProgID="Equation.DSMT4" ShapeID="_x0000_i1047" DrawAspect="Content" ObjectID="_1670968339" r:id="rId53"/>
         </w:object>
       </w:r>
       <w:r>
@@ -4409,6 +4086,7 @@
           <w:noProof/>
           <w:rtl/>
         </w:rPr>
+        <w:lastRenderedPageBreak/>
         <w:t>וכך גם אעשה עבור שאר השחקנים רק שעבורם, עבור שחקן</w:t>
       </w:r>
       <w:r>
@@ -4426,7 +4104,7 @@
           <v:shape id="_x0000_i1048" type="#_x0000_t75" style="width:14.5pt;height:14.5pt" o:ole="">
             <v:imagedata r:id="rId55" o:title=""/>
           </v:shape>
-          <o:OLEObject Type="Embed" ProgID="Equation.DSMT4" ShapeID="_x0000_i1048" DrawAspect="Content" ObjectID="_1670719238" r:id="rId56"/>
+          <o:OLEObject Type="Embed" ProgID="Equation.DSMT4" ShapeID="_x0000_i1048" DrawAspect="Content" ObjectID="_1670968340" r:id="rId56"/>
         </w:object>
       </w:r>
       <w:r>
@@ -4450,7 +4128,7 @@
           <v:shape id="_x0000_i1049" type="#_x0000_t75" style="width:273.5pt;height:43pt" o:ole="">
             <v:imagedata r:id="rId57" o:title=""/>
           </v:shape>
-          <o:OLEObject Type="Embed" ProgID="Equation.DSMT4" ShapeID="_x0000_i1049" DrawAspect="Content" ObjectID="_1670719239" r:id="rId58"/>
+          <o:OLEObject Type="Embed" ProgID="Equation.DSMT4" ShapeID="_x0000_i1049" DrawAspect="Content" ObjectID="_1670968341" r:id="rId58"/>
         </w:object>
       </w:r>
     </w:p>
@@ -5601,27 +5279,18 @@
           <w:noProof/>
           <w:rtl/>
         </w:rPr>
+        <w:t xml:space="preserve"> עץ</w:t>
+      </w:r>
+      <w:r>
+        <w:rPr>
+          <w:rFonts w:ascii="Times New Roman" w:hAnsi="Times New Roman" w:cs="Times New Roman" w:hint="cs"/>
+          <w:noProof/>
+          <w:rtl/>
+        </w:rPr>
         <w:t xml:space="preserve"> </w:t>
       </w:r>
       <w:r>
         <w:rPr>
-          <w:rFonts w:ascii="Times New Roman" w:hAnsi="Times New Roman" w:cs="Times New Roman" w:hint="cs"/>
-          <w:noProof/>
-          <w:rtl/>
-        </w:rPr>
-        <w:lastRenderedPageBreak/>
-        <w:t>עץ</w:t>
-      </w:r>
-      <w:r>
-        <w:rPr>
-          <w:rFonts w:ascii="Times New Roman" w:hAnsi="Times New Roman" w:cs="Times New Roman" w:hint="cs"/>
-          <w:noProof/>
-          <w:rtl/>
-        </w:rPr>
-        <w:t xml:space="preserve"> </w:t>
-      </w:r>
-      <w:r>
-        <w:rPr>
           <w:rFonts w:ascii="Times New Roman" w:hAnsi="Times New Roman" w:cs="Times New Roman"/>
           <w:noProof/>
         </w:rPr>
@@ -5675,6 +5344,28 @@
         </w:rPr>
         <w:t>עבור אותו העומק.</w:t>
       </w:r>
+    </w:p>
+    <w:p>
+      <w:pPr>
+        <w:bidi/>
+        <w:ind w:left="720"/>
+        <w:rPr>
+          <w:rFonts w:ascii="Times New Roman" w:hAnsi="Times New Roman" w:cs="Times New Roman"/>
+          <w:noProof/>
+          <w:rtl/>
+        </w:rPr>
+      </w:pPr>
+    </w:p>
+    <w:p>
+      <w:pPr>
+        <w:bidi/>
+        <w:ind w:left="720"/>
+        <w:rPr>
+          <w:rFonts w:ascii="Times New Roman" w:hAnsi="Times New Roman" w:cs="Times New Roman"/>
+          <w:noProof/>
+          <w:rtl/>
+        </w:rPr>
+      </w:pPr>
     </w:p>
     <w:p>
       <w:pPr>
@@ -5706,6 +5397,7 @@
           <w:noProof/>
           <w:rtl/>
         </w:rPr>
+        <w:lastRenderedPageBreak/>
         <w:t xml:space="preserve">תשובה: הבעיה </w:t>
       </w:r>
       <w:r>
@@ -5977,7 +5669,7 @@
           <v:shape id="_x0000_i1050" type="#_x0000_t75" style="width:21.5pt;height:7pt" o:ole="">
             <v:imagedata r:id="rId59" o:title=""/>
           </v:shape>
-          <o:OLEObject Type="Embed" ProgID="Equation.DSMT4" ShapeID="_x0000_i1050" DrawAspect="Content" ObjectID="_1670719240" r:id="rId60"/>
+          <o:OLEObject Type="Embed" ProgID="Equation.DSMT4" ShapeID="_x0000_i1050" DrawAspect="Content" ObjectID="_1670968342" r:id="rId60"/>
         </w:object>
       </w:r>
       <w:r>
@@ -6011,7 +5703,7 @@
           <v:shape id="_x0000_i1051" type="#_x0000_t75" style="width:57.5pt;height:14.5pt" o:ole="">
             <v:imagedata r:id="rId61" o:title=""/>
           </v:shape>
-          <o:OLEObject Type="Embed" ProgID="Equation.DSMT4" ShapeID="_x0000_i1051" DrawAspect="Content" ObjectID="_1670719241" r:id="rId62"/>
+          <o:OLEObject Type="Embed" ProgID="Equation.DSMT4" ShapeID="_x0000_i1051" DrawAspect="Content" ObjectID="_1670968343" r:id="rId62"/>
         </w:object>
       </w:r>
     </w:p>
@@ -6051,7 +5743,7 @@
           <v:shape id="_x0000_i1052" type="#_x0000_t75" style="width:158.5pt;height:29pt" o:ole="">
             <v:imagedata r:id="rId63" o:title=""/>
           </v:shape>
-          <o:OLEObject Type="Embed" ProgID="Equation.DSMT4" ShapeID="_x0000_i1052" DrawAspect="Content" ObjectID="_1670719242" r:id="rId64"/>
+          <o:OLEObject Type="Embed" ProgID="Equation.DSMT4" ShapeID="_x0000_i1052" DrawAspect="Content" ObjectID="_1670968344" r:id="rId64"/>
         </w:object>
       </w:r>
     </w:p>
@@ -6104,7 +5796,7 @@
           <v:shape id="_x0000_i1053" type="#_x0000_t75" style="width:209pt;height:65pt" o:ole="">
             <v:imagedata r:id="rId65" o:title=""/>
           </v:shape>
-          <o:OLEObject Type="Embed" ProgID="Equation.DSMT4" ShapeID="_x0000_i1053" DrawAspect="Content" ObjectID="_1670719243" r:id="rId66"/>
+          <o:OLEObject Type="Embed" ProgID="Equation.DSMT4" ShapeID="_x0000_i1053" DrawAspect="Content" ObjectID="_1670968345" r:id="rId66"/>
         </w:object>
       </w:r>
     </w:p>
@@ -6147,7 +5839,7 @@
           <v:shape id="_x0000_i1054" type="#_x0000_t75" style="width:4in;height:36pt" o:ole="">
             <v:imagedata r:id="rId67" o:title=""/>
           </v:shape>
-          <o:OLEObject Type="Embed" ProgID="Equation.DSMT4" ShapeID="_x0000_i1054" DrawAspect="Content" ObjectID="_1670719244" r:id="rId68"/>
+          <o:OLEObject Type="Embed" ProgID="Equation.DSMT4" ShapeID="_x0000_i1054" DrawAspect="Content" ObjectID="_1670968346" r:id="rId68"/>
         </w:object>
       </w:r>
     </w:p>
@@ -6299,7 +5991,7 @@
           <v:shape id="_x0000_i1055" type="#_x0000_t75" style="width:1in;height:21.5pt" o:ole="">
             <v:imagedata r:id="rId69" o:title=""/>
           </v:shape>
-          <o:OLEObject Type="Embed" ProgID="Equation.DSMT4" ShapeID="_x0000_i1055" DrawAspect="Content" ObjectID="_1670719245" r:id="rId70"/>
+          <o:OLEObject Type="Embed" ProgID="Equation.DSMT4" ShapeID="_x0000_i1055" DrawAspect="Content" ObjectID="_1670968347" r:id="rId70"/>
         </w:object>
       </w:r>
     </w:p>
@@ -6341,7 +6033,7 @@
           <v:shape id="_x0000_i1056" type="#_x0000_t75" style="width:158.5pt;height:36pt" o:ole="">
             <v:imagedata r:id="rId71" o:title=""/>
           </v:shape>
-          <o:OLEObject Type="Embed" ProgID="Equation.DSMT4" ShapeID="_x0000_i1056" DrawAspect="Content" ObjectID="_1670719246" r:id="rId72"/>
+          <o:OLEObject Type="Embed" ProgID="Equation.DSMT4" ShapeID="_x0000_i1056" DrawAspect="Content" ObjectID="_1670968348" r:id="rId72"/>
         </w:object>
       </w:r>
     </w:p>
@@ -6395,7 +6087,7 @@
           <v:shape id="_x0000_i1057" type="#_x0000_t75" style="width:367pt;height:36pt" o:ole="">
             <v:imagedata r:id="rId73" o:title=""/>
           </v:shape>
-          <o:OLEObject Type="Embed" ProgID="Equation.DSMT4" ShapeID="_x0000_i1057" DrawAspect="Content" ObjectID="_1670719247" r:id="rId74"/>
+          <o:OLEObject Type="Embed" ProgID="Equation.DSMT4" ShapeID="_x0000_i1057" DrawAspect="Content" ObjectID="_1670968349" r:id="rId74"/>
         </w:object>
       </w:r>
     </w:p>
@@ -6442,16 +6134,7 @@
           <w:noProof/>
           <w:rtl/>
         </w:rPr>
-        <w:t xml:space="preserve">)  של 90% כאשר אם עבר 90% מהזמן הגלובלי הנתון אניח שברוב המקרים זה אומר שעברנו את המקטע הבעייתי עם היריב או שלפחות </w:t>
-      </w:r>
-      <w:r>
-        <w:rPr>
-          <w:rFonts w:ascii="Times New Roman" w:hAnsi="Times New Roman" w:cs="Times New Roman" w:hint="cs"/>
-          <w:noProof/>
-          <w:rtl/>
-        </w:rPr>
-        <w:lastRenderedPageBreak/>
-        <w:t>הגענו ל-</w:t>
+        <w:t>)  של 90% כאשר אם עבר 90% מהזמן הגלובלי הנתון אניח שברוב המקרים זה אומר שעברנו את המקטע הבעייתי עם היריב או שלפחות הגענו ל-</w:t>
       </w:r>
       <w:r>
         <w:rPr>
@@ -6617,6 +6300,7 @@
           <w:noProof/>
           <w:rtl/>
         </w:rPr>
+        <w:lastRenderedPageBreak/>
         <w:t>אפקט האופק הינו תופעה בה אלגוריתם מוגבל משאבים בוחר צעדים "סתמיים" כדי לדחות "צרות" מעבר לאופק החיפוש כלומר הוא נמנע מצעדים מסוכנים לו ומבצע פעולה כי הוא מוגבל בעומק ולכן מחליט לא להחליט</w:t>
       </w:r>
       <w:r>
@@ -7166,7 +6850,6 @@
           <w:noProof/>
           <w:rtl/>
         </w:rPr>
-        <w:lastRenderedPageBreak/>
         <w:drawing>
           <wp:inline distT="0" distB="0" distL="0" distR="0" wp14:anchorId="3EBE000E" wp14:editId="35B2ED35">
             <wp:extent cx="2202343" cy="2216505"/>
@@ -7270,6 +6953,18 @@
     <w:p>
       <w:pPr>
         <w:pStyle w:val="ListParagraph"/>
+        <w:bidi/>
+        <w:ind w:left="1080"/>
+        <w:rPr>
+          <w:rFonts w:ascii="Times New Roman" w:hAnsi="Times New Roman" w:cs="Times New Roman"/>
+          <w:noProof/>
+          <w:rtl/>
+        </w:rPr>
+      </w:pPr>
+    </w:p>
+    <w:p>
+      <w:pPr>
+        <w:pStyle w:val="ListParagraph"/>
         <w:numPr>
           <w:ilvl w:val="0"/>
           <w:numId w:val="13"/>
@@ -7286,6 +6981,7 @@
           <w:noProof/>
           <w:rtl/>
         </w:rPr>
+        <w:lastRenderedPageBreak/>
         <w:t>מצב בו האויב לוקח פרי ומעלה לעצמו משמעותית את הניקוד</w:t>
       </w:r>
       <w:r>
@@ -7547,7 +7243,7 @@
           <v:shape id="_x0000_i1058" type="#_x0000_t75" style="width:7pt;height:7pt" o:ole="">
             <v:imagedata r:id="rId79" o:title=""/>
           </v:shape>
-          <o:OLEObject Type="Embed" ProgID="Equation.DSMT4" ShapeID="_x0000_i1058" DrawAspect="Content" ObjectID="_1670719248" r:id="rId80"/>
+          <o:OLEObject Type="Embed" ProgID="Equation.DSMT4" ShapeID="_x0000_i1058" DrawAspect="Content" ObjectID="_1670968350" r:id="rId80"/>
         </w:object>
       </w:r>
       <w:r>
@@ -7582,7 +7278,7 @@
           <v:shape id="_x0000_i1059" type="#_x0000_t75" style="width:14.5pt;height:14.5pt" o:ole="">
             <v:imagedata r:id="rId81" o:title=""/>
           </v:shape>
-          <o:OLEObject Type="Embed" ProgID="Equation.DSMT4" ShapeID="_x0000_i1059" DrawAspect="Content" ObjectID="_1670719249" r:id="rId82"/>
+          <o:OLEObject Type="Embed" ProgID="Equation.DSMT4" ShapeID="_x0000_i1059" DrawAspect="Content" ObjectID="_1670968351" r:id="rId82"/>
         </w:object>
       </w:r>
       <w:r>
@@ -7626,7 +7322,6 @@
           <w:noProof/>
           <w:rtl/>
         </w:rPr>
-        <w:lastRenderedPageBreak/>
         <w:t>אז כעת</w:t>
       </w:r>
       <w:r>
@@ -7653,7 +7348,7 @@
           <v:shape id="_x0000_i1060" type="#_x0000_t75" style="width:7pt;height:7pt" o:ole="">
             <v:imagedata r:id="rId83" o:title=""/>
           </v:shape>
-          <o:OLEObject Type="Embed" ProgID="Equation.DSMT4" ShapeID="_x0000_i1060" DrawAspect="Content" ObjectID="_1670719250" r:id="rId84"/>
+          <o:OLEObject Type="Embed" ProgID="Equation.DSMT4" ShapeID="_x0000_i1060" DrawAspect="Content" ObjectID="_1670968352" r:id="rId84"/>
         </w:object>
       </w:r>
       <w:r>
@@ -7680,7 +7375,7 @@
           <v:shape id="_x0000_i1061" type="#_x0000_t75" style="width:14.5pt;height:14.5pt" o:ole="">
             <v:imagedata r:id="rId81" o:title=""/>
           </v:shape>
-          <o:OLEObject Type="Embed" ProgID="Equation.DSMT4" ShapeID="_x0000_i1061" DrawAspect="Content" ObjectID="_1670719251" r:id="rId85"/>
+          <o:OLEObject Type="Embed" ProgID="Equation.DSMT4" ShapeID="_x0000_i1061" DrawAspect="Content" ObjectID="_1670968353" r:id="rId85"/>
         </w:object>
       </w:r>
       <w:r>
@@ -7812,7 +7507,7 @@
           <v:shape id="_x0000_i1062" type="#_x0000_t75" style="width:7pt;height:7pt" o:ole="">
             <v:imagedata r:id="rId86" o:title=""/>
           </v:shape>
-          <o:OLEObject Type="Embed" ProgID="Equation.DSMT4" ShapeID="_x0000_i1062" DrawAspect="Content" ObjectID="_1670719252" r:id="rId87"/>
+          <o:OLEObject Type="Embed" ProgID="Equation.DSMT4" ShapeID="_x0000_i1062" DrawAspect="Content" ObjectID="_1670968354" r:id="rId87"/>
         </w:object>
       </w:r>
       <w:r>
@@ -7831,7 +7526,7 @@
           <v:shape id="_x0000_i1063" type="#_x0000_t75" style="width:14.5pt;height:14.5pt" o:ole="">
             <v:imagedata r:id="rId88" o:title=""/>
           </v:shape>
-          <o:OLEObject Type="Embed" ProgID="Equation.DSMT4" ShapeID="_x0000_i1063" DrawAspect="Content" ObjectID="_1670719253" r:id="rId89"/>
+          <o:OLEObject Type="Embed" ProgID="Equation.DSMT4" ShapeID="_x0000_i1063" DrawAspect="Content" ObjectID="_1670968355" r:id="rId89"/>
         </w:object>
       </w:r>
       <w:r>
@@ -8079,6 +7774,7 @@
           <w:rFonts w:ascii="Times New Roman" w:eastAsiaTheme="minorEastAsia" w:hAnsi="Times New Roman" w:cs="Times New Roman"/>
           <w:noProof/>
         </w:rPr>
+        <w:lastRenderedPageBreak/>
         <w:drawing>
           <wp:inline distT="0" distB="0" distL="0" distR="0" wp14:anchorId="3FF6AFEC" wp14:editId="17224F97">
             <wp:extent cx="4593102" cy="1173793"/>
@@ -8142,7 +7838,7 @@
           <v:shape id="_x0000_i1064" type="#_x0000_t75" style="width:14.5pt;height:14.5pt" o:ole="">
             <v:imagedata r:id="rId91" o:title=""/>
           </v:shape>
-          <o:OLEObject Type="Embed" ProgID="Equation.DSMT4" ShapeID="_x0000_i1064" DrawAspect="Content" ObjectID="_1670719254" r:id="rId92"/>
+          <o:OLEObject Type="Embed" ProgID="Equation.DSMT4" ShapeID="_x0000_i1064" DrawAspect="Content" ObjectID="_1670968356" r:id="rId92"/>
         </w:object>
       </w:r>
       <w:r>
@@ -8184,7 +7880,7 @@
           <v:shape id="_x0000_i1065" type="#_x0000_t75" style="width:29pt;height:14.5pt" o:ole="">
             <v:imagedata r:id="rId93" o:title=""/>
           </v:shape>
-          <o:OLEObject Type="Embed" ProgID="Equation.DSMT4" ShapeID="_x0000_i1065" DrawAspect="Content" ObjectID="_1670719255" r:id="rId94"/>
+          <o:OLEObject Type="Embed" ProgID="Equation.DSMT4" ShapeID="_x0000_i1065" DrawAspect="Content" ObjectID="_1670968357" r:id="rId94"/>
         </w:object>
       </w:r>
       <w:r>
@@ -8382,7 +8078,7 @@
           <v:shape id="_x0000_i1066" type="#_x0000_t75" style="width:165.5pt;height:14.5pt" o:ole="">
             <v:imagedata r:id="rId95" o:title=""/>
           </v:shape>
-          <o:OLEObject Type="Embed" ProgID="Equation.DSMT4" ShapeID="_x0000_i1066" DrawAspect="Content" ObjectID="_1670719256" r:id="rId96"/>
+          <o:OLEObject Type="Embed" ProgID="Equation.DSMT4" ShapeID="_x0000_i1066" DrawAspect="Content" ObjectID="_1670968358" r:id="rId96"/>
         </w:object>
       </w:r>
     </w:p>
@@ -8739,17 +8435,7 @@
           <w:noProof/>
           <w:rtl/>
         </w:rPr>
-        <w:t xml:space="preserve"> צעדים קדימה מתגלה שהצעד שנבחר "אקראית" ע"י האלגוריתם המשופר </w:t>
-      </w:r>
-      <w:r>
-        <w:rPr>
-          <w:rFonts w:ascii="Times New Roman" w:hAnsi="Times New Roman" w:cs="Times New Roman" w:hint="cs"/>
-          <w:i/>
-          <w:noProof/>
-          <w:rtl/>
-        </w:rPr>
-        <w:lastRenderedPageBreak/>
-        <w:t>הוא בעצם הצעד הטוב ביותר שיכל להיבחר בעוד שצעד זה לא נבחר ע"י המינימקס הסטנדרטי.</w:t>
+        <w:t xml:space="preserve"> צעדים קדימה מתגלה שהצעד שנבחר "אקראית" ע"י האלגוריתם המשופר הוא בעצם הצעד הטוב ביותר שיכל להיבחר בעוד שצעד זה לא נבחר ע"י המינימקס הסטנדרטי.</w:t>
       </w:r>
     </w:p>
     <w:p>
@@ -9003,40 +8689,220 @@
     </w:p>
     <w:p>
       <w:pPr>
+        <w:bidi/>
+        <w:rPr>
+          <w:rFonts w:ascii="Times New Roman" w:hAnsi="Times New Roman" w:cs="Times New Roman"/>
+          <w:noProof/>
+          <w:rtl/>
+        </w:rPr>
+      </w:pPr>
+    </w:p>
+    <w:p>
+      <w:pPr>
+        <w:pStyle w:val="ListParagraph"/>
+        <w:numPr>
+          <w:ilvl w:val="0"/>
+          <w:numId w:val="1"/>
+        </w:numPr>
+        <w:bidi/>
+        <w:rPr>
+          <w:rFonts w:ascii="Times New Roman" w:hAnsi="Times New Roman" w:cs="Times New Roman"/>
+          <w:noProof/>
+          <w:highlight w:val="yellow"/>
+        </w:rPr>
+      </w:pPr>
+      <w:r>
+        <w:rPr>
+          <w:rFonts w:ascii="Times New Roman" w:hAnsi="Times New Roman" w:cs="Times New Roman" w:hint="cs"/>
+          <w:noProof/>
+          <w:highlight w:val="yellow"/>
+          <w:rtl/>
+        </w:rPr>
+        <w:t>ג</w:t>
+      </w:r>
+    </w:p>
+    <w:p>
+      <w:pPr>
+        <w:pStyle w:val="ListParagraph"/>
+        <w:numPr>
+          <w:ilvl w:val="0"/>
+          <w:numId w:val="1"/>
+        </w:numPr>
+        <w:bidi/>
+        <w:rPr>
+          <w:rFonts w:ascii="Times New Roman" w:hAnsi="Times New Roman" w:cs="Times New Roman"/>
+          <w:noProof/>
+          <w:highlight w:val="yellow"/>
+        </w:rPr>
+      </w:pPr>
+      <w:r>
+        <w:rPr>
+          <w:rFonts w:ascii="Times New Roman" w:hAnsi="Times New Roman" w:cs="Times New Roman" w:hint="cs"/>
+          <w:noProof/>
+          <w:highlight w:val="yellow"/>
+          <w:rtl/>
+        </w:rPr>
+        <w:t>ג</w:t>
+      </w:r>
+    </w:p>
+    <w:p>
+      <w:pPr>
+        <w:pStyle w:val="ListParagraph"/>
+        <w:numPr>
+          <w:ilvl w:val="0"/>
+          <w:numId w:val="1"/>
+        </w:numPr>
+        <w:bidi/>
+        <w:rPr>
+          <w:rFonts w:ascii="Times New Roman" w:hAnsi="Times New Roman" w:cs="Times New Roman"/>
+          <w:noProof/>
+        </w:rPr>
+      </w:pPr>
+      <w:r>
+        <w:rPr>
+          <w:rFonts w:ascii="Times New Roman" w:hAnsi="Times New Roman" w:cs="Times New Roman" w:hint="cs"/>
+          <w:noProof/>
+          <w:rtl/>
+        </w:rPr>
+        <w:t>ניהול זמנים:</w:t>
+      </w:r>
+    </w:p>
+    <w:p>
+      <w:pPr>
+        <w:pStyle w:val="ListParagraph"/>
+        <w:numPr>
+          <w:ilvl w:val="0"/>
+          <w:numId w:val="7"/>
+        </w:numPr>
+        <w:bidi/>
+        <w:rPr>
+          <w:rFonts w:ascii="Times New Roman" w:hAnsi="Times New Roman" w:cs="Times New Roman"/>
+          <w:noProof/>
+        </w:rPr>
+      </w:pPr>
+      <w:r>
+        <w:rPr>
+          <w:rFonts w:ascii="Times New Roman" w:hAnsi="Times New Roman" w:cs="Times New Roman" w:hint="cs"/>
+          <w:noProof/>
+          <w:rtl/>
+        </w:rPr>
+        <w:t xml:space="preserve">זמן מוגבל לתור: </w:t>
+      </w:r>
+    </w:p>
+    <w:p>
+      <w:pPr>
+        <w:pStyle w:val="ListParagraph"/>
+        <w:numPr>
+          <w:ilvl w:val="0"/>
+          <w:numId w:val="7"/>
+        </w:numPr>
+        <w:bidi/>
+        <w:rPr>
+          <w:rFonts w:ascii="Times New Roman" w:hAnsi="Times New Roman" w:cs="Times New Roman"/>
+          <w:noProof/>
+        </w:rPr>
+      </w:pPr>
+      <w:r>
+        <w:rPr>
+          <w:rFonts w:ascii="Times New Roman" w:hAnsi="Times New Roman" w:cs="Times New Roman" w:hint="cs"/>
+          <w:noProof/>
+          <w:rtl/>
+        </w:rPr>
+        <w:t>זמן מוגבל גלובלי:</w:t>
+      </w:r>
+    </w:p>
+    <w:p>
+      <w:pPr>
         <w:pStyle w:val="ListParagraph"/>
         <w:bidi/>
         <w:ind w:left="1080"/>
         <w:rPr>
           <w:rFonts w:ascii="Times New Roman" w:hAnsi="Times New Roman" w:cs="Times New Roman"/>
           <w:noProof/>
-          <w:rtl/>
-        </w:rPr>
-      </w:pPr>
-    </w:p>
-    <w:p>
-      <w:pPr>
-        <w:pStyle w:val="ListParagraph"/>
-        <w:bidi/>
-        <w:ind w:left="1080"/>
-        <w:rPr>
-          <w:rFonts w:ascii="Times New Roman" w:hAnsi="Times New Roman" w:cs="Times New Roman"/>
-          <w:noProof/>
-          <w:rtl/>
-        </w:rPr>
-      </w:pPr>
-    </w:p>
-    <w:p>
-      <w:pPr>
-        <w:bidi/>
-        <w:rPr>
-          <w:rFonts w:ascii="Times New Roman" w:hAnsi="Times New Roman" w:cs="Times New Roman"/>
-          <w:noProof/>
-        </w:rPr>
-      </w:pPr>
+        </w:rPr>
+      </w:pPr>
+      <w:r>
+        <w:rPr>
+          <w:rFonts w:ascii="Times New Roman" w:hAnsi="Times New Roman" w:cs="Times New Roman" w:hint="cs"/>
+          <w:noProof/>
+          <w:rtl/>
+        </w:rPr>
+        <w:t>בדומה לתשובה בשאלה 10, חילקנו את ה-</w:t>
+      </w:r>
+    </w:p>
+    <w:p>
+      <w:pPr>
+        <w:pStyle w:val="ListParagraph"/>
+        <w:bidi/>
+        <w:rPr>
+          <w:rFonts w:ascii="Times New Roman" w:hAnsi="Times New Roman" w:cs="Times New Roman"/>
+          <w:noProof/>
+          <w:rtl/>
+        </w:rPr>
+      </w:pPr>
+    </w:p>
+    <w:p>
+      <w:pPr>
+        <w:pStyle w:val="ListParagraph"/>
+        <w:bidi/>
+        <w:rPr>
+          <w:rFonts w:ascii="Times New Roman" w:hAnsi="Times New Roman" w:cs="Times New Roman"/>
+          <w:noProof/>
+        </w:rPr>
+      </w:pPr>
+    </w:p>
+    <w:p>
+      <w:pPr>
+        <w:pStyle w:val="ListParagraph"/>
+        <w:numPr>
+          <w:ilvl w:val="0"/>
+          <w:numId w:val="1"/>
+        </w:numPr>
+        <w:bidi/>
+        <w:rPr>
+          <w:rFonts w:ascii="Times New Roman" w:hAnsi="Times New Roman" w:cs="Times New Roman"/>
+          <w:noProof/>
+          <w:highlight w:val="yellow"/>
+        </w:rPr>
+      </w:pPr>
+      <w:r>
+        <w:rPr>
+          <w:rFonts w:ascii="Times New Roman" w:hAnsi="Times New Roman" w:cs="Times New Roman" w:hint="cs"/>
+          <w:noProof/>
+          <w:highlight w:val="yellow"/>
+          <w:rtl/>
+        </w:rPr>
+        <w:t>ג</w:t>
+      </w:r>
+    </w:p>
+    <w:p>
+      <w:pPr>
+        <w:pStyle w:val="ListParagraph"/>
+        <w:numPr>
+          <w:ilvl w:val="0"/>
+          <w:numId w:val="1"/>
+        </w:numPr>
+        <w:bidi/>
+        <w:rPr>
+          <w:rFonts w:ascii="Times New Roman" w:hAnsi="Times New Roman" w:cs="Times New Roman" w:hint="cs"/>
+          <w:noProof/>
+          <w:highlight w:val="yellow"/>
+          <w:rtl/>
+        </w:rPr>
+      </w:pPr>
+      <w:r>
+        <w:rPr>
+          <w:rFonts w:ascii="Times New Roman" w:hAnsi="Times New Roman" w:cs="Times New Roman" w:hint="cs"/>
+          <w:noProof/>
+          <w:highlight w:val="yellow"/>
+          <w:rtl/>
+        </w:rPr>
+        <w:t>ג</w:t>
+      </w:r>
     </w:p>
     <w:sectPr>
       <w:pgSz w:w="12240" w:h="15840"/>
-      <w:pgMar w:top="1440" w:right="1800" w:bottom="1440" w:left="1800" w:header="720" w:footer="720" w:gutter="0"/>
+      <w:pgMar w:top="1440" w:right="1080" w:bottom="1440" w:left="1080" w:header="720" w:footer="720" w:gutter="0"/>
       <w:cols w:space="720"/>
       <w:docGrid w:linePitch="360"/>
     </w:sectPr>

</xml_diff>

<commit_message>
HW2 part E:  - minor fixes in the dry document  - todo: determine how to run experiments (light/heavy) for graph
dry: (.docx)
 - merged from linoy

players:
 - alpha-beta: (unchanged)
   - starting to outsource stuff to utils

 - global time alpha-beta: (unchanged)
   - updated time-limit usage

 - minimax: (unchanged)
   - X

 - competition:
   - major fixes
   - more transfers to utils

 - heavy: (unchanged)
   - minor fixes

 - light: (unchanged)
   - minor fixes

search-algos: (unchanged)
   - X

utils:
   - more transfers to utils
</commit_message>
<xml_diff>
--- a/HW2/AI2_315836569_208536284.docx
+++ b/HW2/AI2_315836569_208536284.docx
@@ -7,7 +7,7 @@
         <w:bidi/>
         <w:jc w:val="center"/>
         <w:rPr>
-          <w:rFonts w:cstheme="minorHAnsi" w:hint="cs"/>
+          <w:rFonts w:cstheme="minorHAnsi"/>
           <w:b/>
           <w:bCs/>
           <w:sz w:val="52"/>
@@ -1421,7 +1421,7 @@
           <v:shape id="_x0000_i1025" type="#_x0000_t75" style="width:30.1pt;height:11.8pt" o:ole="">
             <v:imagedata r:id="rId9" o:title=""/>
           </v:shape>
-          <o:OLEObject Type="Embed" ProgID="Equation.DSMT4" ShapeID="_x0000_i1025" DrawAspect="Content" ObjectID="_1671214987" r:id="rId10"/>
+          <o:OLEObject Type="Embed" ProgID="Equation.DSMT4" ShapeID="_x0000_i1025" DrawAspect="Content" ObjectID="_1671218332" r:id="rId10"/>
         </w:object>
       </w:r>
       <w:r>
@@ -1516,7 +1516,7 @@
           <v:shape id="_x0000_i1026" type="#_x0000_t75" style="width:77.9pt;height:24.2pt" o:ole="">
             <v:imagedata r:id="rId11" o:title=""/>
           </v:shape>
-          <o:OLEObject Type="Embed" ProgID="Equation.DSMT4" ShapeID="_x0000_i1026" DrawAspect="Content" ObjectID="_1671214988" r:id="rId12"/>
+          <o:OLEObject Type="Embed" ProgID="Equation.DSMT4" ShapeID="_x0000_i1026" DrawAspect="Content" ObjectID="_1671218333" r:id="rId12"/>
         </w:object>
       </w:r>
       <w:r>
@@ -1574,7 +1574,7 @@
           <v:shape id="_x0000_i1027" type="#_x0000_t75" style="width:365.9pt;height:30.1pt" o:ole="">
             <v:imagedata r:id="rId13" o:title=""/>
           </v:shape>
-          <o:OLEObject Type="Embed" ProgID="Equation.DSMT4" ShapeID="_x0000_i1027" DrawAspect="Content" ObjectID="_1671214989" r:id="rId14"/>
+          <o:OLEObject Type="Embed" ProgID="Equation.DSMT4" ShapeID="_x0000_i1027" DrawAspect="Content" ObjectID="_1671218334" r:id="rId14"/>
         </w:object>
       </w:r>
     </w:p>
@@ -1682,7 +1682,7 @@
           <v:shape id="_x0000_i1028" type="#_x0000_t75" style="width:335.8pt;height:30.1pt" o:ole="">
             <v:imagedata r:id="rId15" o:title=""/>
           </v:shape>
-          <o:OLEObject Type="Embed" ProgID="Equation.DSMT4" ShapeID="_x0000_i1028" DrawAspect="Content" ObjectID="_1671214990" r:id="rId16"/>
+          <o:OLEObject Type="Embed" ProgID="Equation.DSMT4" ShapeID="_x0000_i1028" DrawAspect="Content" ObjectID="_1671218335" r:id="rId16"/>
         </w:object>
       </w:r>
     </w:p>
@@ -1790,7 +1790,7 @@
           <v:shape id="_x0000_i1029" type="#_x0000_t75" style="width:263.8pt;height:24.2pt" o:ole="">
             <v:imagedata r:id="rId17" o:title=""/>
           </v:shape>
-          <o:OLEObject Type="Embed" ProgID="Equation.DSMT4" ShapeID="_x0000_i1029" DrawAspect="Content" ObjectID="_1671214991" r:id="rId18"/>
+          <o:OLEObject Type="Embed" ProgID="Equation.DSMT4" ShapeID="_x0000_i1029" DrawAspect="Content" ObjectID="_1671218336" r:id="rId18"/>
         </w:object>
       </w:r>
     </w:p>
@@ -1905,7 +1905,6 @@
           <w:u w:val="single"/>
           <w:rtl/>
         </w:rPr>
-        <w:lastRenderedPageBreak/>
         <w:t xml:space="preserve">רכיב 4 </w:t>
       </w:r>
       <w:r>
@@ -1971,7 +1970,7 @@
           <v:shape id="_x0000_i1030" type="#_x0000_t75" style="width:180pt;height:24.2pt" o:ole="">
             <v:imagedata r:id="rId19" o:title=""/>
           </v:shape>
-          <o:OLEObject Type="Embed" ProgID="Equation.DSMT4" ShapeID="_x0000_i1030" DrawAspect="Content" ObjectID="_1671214992" r:id="rId20"/>
+          <o:OLEObject Type="Embed" ProgID="Equation.DSMT4" ShapeID="_x0000_i1030" DrawAspect="Content" ObjectID="_1671218337" r:id="rId20"/>
         </w:object>
       </w:r>
     </w:p>
@@ -2006,7 +2005,7 @@
           <v:shape id="_x0000_i1031" type="#_x0000_t75" style="width:305.75pt;height:47.8pt" o:ole="">
             <v:imagedata r:id="rId21" o:title=""/>
           </v:shape>
-          <o:OLEObject Type="Embed" ProgID="Equation.DSMT4" ShapeID="_x0000_i1031" DrawAspect="Content" ObjectID="_1671214993" r:id="rId22"/>
+          <o:OLEObject Type="Embed" ProgID="Equation.DSMT4" ShapeID="_x0000_i1031" DrawAspect="Content" ObjectID="_1671218338" r:id="rId22"/>
         </w:object>
       </w:r>
     </w:p>
@@ -2612,10 +2611,10 @@
           <w:position w:val="-6"/>
         </w:rPr>
         <w:object w:dxaOrig="200" w:dyaOrig="260" w14:anchorId="01DB5A5A">
-          <v:shape id="_x0000_i1033" type="#_x0000_t75" style="width:5.9pt;height:11.8pt" o:ole="">
+          <v:shape id="_x0000_i1032" type="#_x0000_t75" style="width:5.9pt;height:11.8pt" o:ole="">
             <v:imagedata r:id="rId23" o:title=""/>
           </v:shape>
-          <o:OLEObject Type="Embed" ProgID="Equation.DSMT4" ShapeID="_x0000_i1033" DrawAspect="Content" ObjectID="_1671214994" r:id="rId24"/>
+          <o:OLEObject Type="Embed" ProgID="Equation.DSMT4" ShapeID="_x0000_i1032" DrawAspect="Content" ObjectID="_1671218339" r:id="rId24"/>
         </w:object>
       </w:r>
       <w:r>
@@ -2631,10 +2630,10 @@
           <w:position w:val="-10"/>
         </w:rPr>
         <w:object w:dxaOrig="760" w:dyaOrig="320" w14:anchorId="2F7631DA">
-          <v:shape id="_x0000_i1034" type="#_x0000_t75" style="width:36pt;height:11.8pt" o:ole="">
+          <v:shape id="_x0000_i1033" type="#_x0000_t75" style="width:36pt;height:11.8pt" o:ole="">
             <v:imagedata r:id="rId25" o:title=""/>
           </v:shape>
-          <o:OLEObject Type="Embed" ProgID="Equation.DSMT4" ShapeID="_x0000_i1034" DrawAspect="Content" ObjectID="_1671214995" r:id="rId26"/>
+          <o:OLEObject Type="Embed" ProgID="Equation.DSMT4" ShapeID="_x0000_i1033" DrawAspect="Content" ObjectID="_1671218340" r:id="rId26"/>
         </w:object>
       </w:r>
       <w:r>
@@ -2649,10 +2648,10 @@
           <w:position w:val="-12"/>
         </w:rPr>
         <w:object w:dxaOrig="2340" w:dyaOrig="360" w14:anchorId="7E38F311">
-          <v:shape id="_x0000_i1035" type="#_x0000_t75" style="width:113.9pt;height:24.2pt" o:ole="">
+          <v:shape id="_x0000_i1034" type="#_x0000_t75" style="width:113.9pt;height:24.2pt" o:ole="">
             <v:imagedata r:id="rId27" o:title=""/>
           </v:shape>
-          <o:OLEObject Type="Embed" ProgID="Equation.DSMT4" ShapeID="_x0000_i1035" DrawAspect="Content" ObjectID="_1671214996" r:id="rId28"/>
+          <o:OLEObject Type="Embed" ProgID="Equation.DSMT4" ShapeID="_x0000_i1034" DrawAspect="Content" ObjectID="_1671218341" r:id="rId28"/>
         </w:object>
       </w:r>
       <w:r>
@@ -2686,10 +2685,10 @@
           <w:position w:val="-12"/>
         </w:rPr>
         <w:object w:dxaOrig="1080" w:dyaOrig="360" w14:anchorId="6B9D24A6">
-          <v:shape id="_x0000_i1036" type="#_x0000_t75" style="width:60.2pt;height:24.2pt" o:ole="">
+          <v:shape id="_x0000_i1035" type="#_x0000_t75" style="width:60.2pt;height:24.2pt" o:ole="">
             <v:imagedata r:id="rId29" o:title=""/>
           </v:shape>
-          <o:OLEObject Type="Embed" ProgID="Equation.DSMT4" ShapeID="_x0000_i1036" DrawAspect="Content" ObjectID="_1671214997" r:id="rId30"/>
+          <o:OLEObject Type="Embed" ProgID="Equation.DSMT4" ShapeID="_x0000_i1035" DrawAspect="Content" ObjectID="_1671218342" r:id="rId30"/>
         </w:object>
       </w:r>
       <w:r>
@@ -2749,10 +2748,10 @@
           <w:position w:val="-6"/>
         </w:rPr>
         <w:object w:dxaOrig="139" w:dyaOrig="240" w14:anchorId="4740DC2C">
-          <v:shape id="_x0000_i1037" type="#_x0000_t75" style="width:5.9pt;height:11.8pt" o:ole="">
+          <v:shape id="_x0000_i1036" type="#_x0000_t75" style="width:5.9pt;height:11.8pt" o:ole="">
             <v:imagedata r:id="rId31" o:title=""/>
           </v:shape>
-          <o:OLEObject Type="Embed" ProgID="Equation.DSMT4" ShapeID="_x0000_i1037" DrawAspect="Content" ObjectID="_1671214998" r:id="rId32"/>
+          <o:OLEObject Type="Embed" ProgID="Equation.DSMT4" ShapeID="_x0000_i1036" DrawAspect="Content" ObjectID="_1671218343" r:id="rId32"/>
         </w:object>
       </w:r>
       <w:r>
@@ -2776,10 +2775,10 @@
           <w:position w:val="-14"/>
         </w:rPr>
         <w:object w:dxaOrig="240" w:dyaOrig="360" w14:anchorId="06B096E7">
-          <v:shape id="_x0000_i1038" type="#_x0000_t75" style="width:11.8pt;height:24.2pt" o:ole="">
+          <v:shape id="_x0000_i1037" type="#_x0000_t75" style="width:11.8pt;height:24.2pt" o:ole="">
             <v:imagedata r:id="rId33" o:title=""/>
           </v:shape>
-          <o:OLEObject Type="Embed" ProgID="Equation.DSMT4" ShapeID="_x0000_i1038" DrawAspect="Content" ObjectID="_1671214999" r:id="rId34"/>
+          <o:OLEObject Type="Embed" ProgID="Equation.DSMT4" ShapeID="_x0000_i1037" DrawAspect="Content" ObjectID="_1671218344" r:id="rId34"/>
         </w:object>
       </w:r>
       <w:r>
@@ -2819,10 +2818,10 @@
           <w:position w:val="-16"/>
         </w:rPr>
         <w:object w:dxaOrig="1219" w:dyaOrig="420" w14:anchorId="1541A41B">
-          <v:shape id="_x0000_i1039" type="#_x0000_t75" style="width:66.1pt;height:24.2pt" o:ole="">
+          <v:shape id="_x0000_i1038" type="#_x0000_t75" style="width:66.1pt;height:24.2pt" o:ole="">
             <v:imagedata r:id="rId35" o:title=""/>
           </v:shape>
-          <o:OLEObject Type="Embed" ProgID="Equation.DSMT4" ShapeID="_x0000_i1039" DrawAspect="Content" ObjectID="_1671215000" r:id="rId36"/>
+          <o:OLEObject Type="Embed" ProgID="Equation.DSMT4" ShapeID="_x0000_i1038" DrawAspect="Content" ObjectID="_1671218345" r:id="rId36"/>
         </w:object>
       </w:r>
       <w:r>
@@ -2910,10 +2909,10 @@
           <w:position w:val="-18"/>
         </w:rPr>
         <w:object w:dxaOrig="2560" w:dyaOrig="480" w14:anchorId="5E52901A">
-          <v:shape id="_x0000_i1040" type="#_x0000_t75" style="width:132.2pt;height:24.2pt" o:ole="">
+          <v:shape id="_x0000_i1039" type="#_x0000_t75" style="width:132.2pt;height:24.2pt" o:ole="">
             <v:imagedata r:id="rId37" o:title=""/>
           </v:shape>
-          <o:OLEObject Type="Embed" ProgID="Equation.DSMT4" ShapeID="_x0000_i1040" DrawAspect="Content" ObjectID="_1671215001" r:id="rId38"/>
+          <o:OLEObject Type="Embed" ProgID="Equation.DSMT4" ShapeID="_x0000_i1039" DrawAspect="Content" ObjectID="_1671218346" r:id="rId38"/>
         </w:object>
       </w:r>
       <w:r>
@@ -2982,7 +2981,6 @@
           <w:noProof/>
           <w:rtl/>
         </w:rPr>
-        <w:lastRenderedPageBreak/>
         <w:t>אקדיש לכל האויבים שלי שכבה אחת בע</w:t>
       </w:r>
       <w:r>
@@ -3045,10 +3043,10 @@
           <w:position w:val="-66"/>
         </w:rPr>
         <w:object w:dxaOrig="6259" w:dyaOrig="1420" w14:anchorId="29500CB7">
-          <v:shape id="_x0000_i1041" type="#_x0000_t75" style="width:312.2pt;height:1in" o:ole="">
+          <v:shape id="_x0000_i1040" type="#_x0000_t75" style="width:312.2pt;height:1in" o:ole="">
             <v:imagedata r:id="rId39" o:title=""/>
           </v:shape>
-          <o:OLEObject Type="Embed" ProgID="Equation.DSMT4" ShapeID="_x0000_i1041" DrawAspect="Content" ObjectID="_1671215002" r:id="rId40"/>
+          <o:OLEObject Type="Embed" ProgID="Equation.DSMT4" ShapeID="_x0000_i1040" DrawAspect="Content" ObjectID="_1671218347" r:id="rId40"/>
         </w:object>
       </w:r>
     </w:p>
@@ -3497,10 +3495,10 @@
           <w:position w:val="-30"/>
         </w:rPr>
         <w:object w:dxaOrig="5480" w:dyaOrig="740" w14:anchorId="1C96502E">
-          <v:shape id="_x0000_i1042" type="#_x0000_t75" style="width:276.2pt;height:36pt" o:ole="">
+          <v:shape id="_x0000_i1041" type="#_x0000_t75" style="width:276.2pt;height:36pt" o:ole="">
             <v:imagedata r:id="rId41" o:title=""/>
           </v:shape>
-          <o:OLEObject Type="Embed" ProgID="Equation.DSMT4" ShapeID="_x0000_i1042" DrawAspect="Content" ObjectID="_1671215003" r:id="rId42"/>
+          <o:OLEObject Type="Embed" ProgID="Equation.DSMT4" ShapeID="_x0000_i1041" DrawAspect="Content" ObjectID="_1671218348" r:id="rId42"/>
         </w:object>
       </w:r>
     </w:p>
@@ -3536,10 +3534,10 @@
           <w:position w:val="-10"/>
         </w:rPr>
         <w:object w:dxaOrig="260" w:dyaOrig="320" w14:anchorId="33566B9B">
-          <v:shape id="_x0000_i1043" type="#_x0000_t75" style="width:11.8pt;height:11.8pt" o:ole="">
+          <v:shape id="_x0000_i1042" type="#_x0000_t75" style="width:11.8pt;height:11.8pt" o:ole="">
             <v:imagedata r:id="rId43" o:title=""/>
           </v:shape>
-          <o:OLEObject Type="Embed" ProgID="Equation.DSMT4" ShapeID="_x0000_i1043" DrawAspect="Content" ObjectID="_1671215004" r:id="rId44"/>
+          <o:OLEObject Type="Embed" ProgID="Equation.DSMT4" ShapeID="_x0000_i1042" DrawAspect="Content" ObjectID="_1671218349" r:id="rId44"/>
         </w:object>
       </w:r>
       <w:r>
@@ -3601,10 +3599,10 @@
           <w:position w:val="-50"/>
         </w:rPr>
         <w:object w:dxaOrig="4920" w:dyaOrig="1100" w14:anchorId="21C74DAF">
-          <v:shape id="_x0000_i1044" type="#_x0000_t75" style="width:246.1pt;height:60.2pt" o:ole="">
+          <v:shape id="_x0000_i1043" type="#_x0000_t75" style="width:246.1pt;height:60.2pt" o:ole="">
             <v:imagedata r:id="rId45" o:title=""/>
           </v:shape>
-          <o:OLEObject Type="Embed" ProgID="Equation.DSMT4" ShapeID="_x0000_i1044" DrawAspect="Content" ObjectID="_1671215005" r:id="rId46"/>
+          <o:OLEObject Type="Embed" ProgID="Equation.DSMT4" ShapeID="_x0000_i1043" DrawAspect="Content" ObjectID="_1671218350" r:id="rId46"/>
         </w:object>
       </w:r>
     </w:p>
@@ -3640,10 +3638,10 @@
           <w:position w:val="-62"/>
         </w:rPr>
         <w:object w:dxaOrig="6560" w:dyaOrig="1340" w14:anchorId="6FDADEC4">
-          <v:shape id="_x0000_i1045" type="#_x0000_t75" style="width:329.9pt;height:66.1pt" o:ole="">
+          <v:shape id="_x0000_i1044" type="#_x0000_t75" style="width:329.9pt;height:66.1pt" o:ole="">
             <v:imagedata r:id="rId47" o:title=""/>
           </v:shape>
-          <o:OLEObject Type="Embed" ProgID="Equation.DSMT4" ShapeID="_x0000_i1045" DrawAspect="Content" ObjectID="_1671215006" r:id="rId48"/>
+          <o:OLEObject Type="Embed" ProgID="Equation.DSMT4" ShapeID="_x0000_i1044" DrawAspect="Content" ObjectID="_1671218351" r:id="rId48"/>
         </w:object>
       </w:r>
       <w:r>
@@ -3759,10 +3757,10 @@
           <w:position w:val="-10"/>
         </w:rPr>
         <w:object w:dxaOrig="260" w:dyaOrig="320" w14:anchorId="65BC4E11">
-          <v:shape id="_x0000_i1046" type="#_x0000_t75" style="width:11.8pt;height:11.8pt" o:ole="">
+          <v:shape id="_x0000_i1045" type="#_x0000_t75" style="width:11.8pt;height:11.8pt" o:ole="">
             <v:imagedata r:id="rId43" o:title=""/>
           </v:shape>
-          <o:OLEObject Type="Embed" ProgID="Equation.DSMT4" ShapeID="_x0000_i1046" DrawAspect="Content" ObjectID="_1671215007" r:id="rId50"/>
+          <o:OLEObject Type="Embed" ProgID="Equation.DSMT4" ShapeID="_x0000_i1045" DrawAspect="Content" ObjectID="_1671218352" r:id="rId50"/>
         </w:object>
       </w:r>
       <w:r>
@@ -3792,10 +3790,10 @@
           <w:position w:val="-14"/>
         </w:rPr>
         <w:object w:dxaOrig="240" w:dyaOrig="360" w14:anchorId="2F9C8EE0">
-          <v:shape id="_x0000_i1047" type="#_x0000_t75" style="width:11.8pt;height:24.2pt" o:ole="">
+          <v:shape id="_x0000_i1046" type="#_x0000_t75" style="width:11.8pt;height:24.2pt" o:ole="">
             <v:imagedata r:id="rId51" o:title=""/>
           </v:shape>
-          <o:OLEObject Type="Embed" ProgID="Equation.DSMT4" ShapeID="_x0000_i1047" DrawAspect="Content" ObjectID="_1671215008" r:id="rId52"/>
+          <o:OLEObject Type="Embed" ProgID="Equation.DSMT4" ShapeID="_x0000_i1046" DrawAspect="Content" ObjectID="_1671218353" r:id="rId52"/>
         </w:object>
       </w:r>
       <w:r>
@@ -3865,10 +3863,10 @@
           <w:position w:val="-10"/>
         </w:rPr>
         <w:object w:dxaOrig="279" w:dyaOrig="320" w14:anchorId="4013A81E">
-          <v:shape id="_x0000_i1048" type="#_x0000_t75" style="width:11.8pt;height:11.8pt" o:ole="">
+          <v:shape id="_x0000_i1047" type="#_x0000_t75" style="width:11.8pt;height:11.8pt" o:ole="">
             <v:imagedata r:id="rId53" o:title=""/>
           </v:shape>
-          <o:OLEObject Type="Embed" ProgID="Equation.DSMT4" ShapeID="_x0000_i1048" DrawAspect="Content" ObjectID="_1671215009" r:id="rId54"/>
+          <o:OLEObject Type="Embed" ProgID="Equation.DSMT4" ShapeID="_x0000_i1047" DrawAspect="Content" ObjectID="_1671218354" r:id="rId54"/>
         </w:object>
       </w:r>
       <w:r>
@@ -3889,10 +3887,10 @@
           <w:position w:val="-42"/>
         </w:rPr>
         <w:object w:dxaOrig="5480" w:dyaOrig="859" w14:anchorId="30B77795">
-          <v:shape id="_x0000_i1049" type="#_x0000_t75" style="width:276.2pt;height:41.9pt" o:ole="">
+          <v:shape id="_x0000_i1048" type="#_x0000_t75" style="width:276.2pt;height:41.9pt" o:ole="">
             <v:imagedata r:id="rId55" o:title=""/>
           </v:shape>
-          <o:OLEObject Type="Embed" ProgID="Equation.DSMT4" ShapeID="_x0000_i1049" DrawAspect="Content" ObjectID="_1671215010" r:id="rId56"/>
+          <o:OLEObject Type="Embed" ProgID="Equation.DSMT4" ShapeID="_x0000_i1048" DrawAspect="Content" ObjectID="_1671218355" r:id="rId56"/>
         </w:object>
       </w:r>
     </w:p>
@@ -4034,7 +4032,6 @@
           <w:noProof/>
           <w:rtl/>
         </w:rPr>
-        <w:lastRenderedPageBreak/>
         <w:t>תשובה:</w:t>
       </w:r>
     </w:p>
@@ -5407,7 +5404,6 @@
           <w:noProof/>
           <w:rtl/>
         </w:rPr>
-        <w:lastRenderedPageBreak/>
         <w:t>ב</w:t>
       </w:r>
       <w:r>
@@ -5544,10 +5540,10 @@
           <w:position w:val="-8"/>
         </w:rPr>
         <w:object w:dxaOrig="420" w:dyaOrig="220" w14:anchorId="4673B766">
-          <v:shape id="_x0000_i1050" type="#_x0000_t75" style="width:24.2pt;height:5.9pt" o:ole="">
+          <v:shape id="_x0000_i1049" type="#_x0000_t75" style="width:24.2pt;height:5.9pt" o:ole="">
             <v:imagedata r:id="rId57" o:title=""/>
           </v:shape>
-          <o:OLEObject Type="Embed" ProgID="Equation.DSMT4" ShapeID="_x0000_i1050" DrawAspect="Content" ObjectID="_1671215011" r:id="rId58"/>
+          <o:OLEObject Type="Embed" ProgID="Equation.DSMT4" ShapeID="_x0000_i1049" DrawAspect="Content" ObjectID="_1671218356" r:id="rId58"/>
         </w:object>
       </w:r>
       <w:r>
@@ -5578,10 +5574,10 @@
           <w:position w:val="-10"/>
         </w:rPr>
         <w:object w:dxaOrig="1200" w:dyaOrig="300" w14:anchorId="28773947">
-          <v:shape id="_x0000_i1051" type="#_x0000_t75" style="width:60.2pt;height:11.8pt" o:ole="">
+          <v:shape id="_x0000_i1050" type="#_x0000_t75" style="width:60.2pt;height:11.8pt" o:ole="">
             <v:imagedata r:id="rId59" o:title=""/>
           </v:shape>
-          <o:OLEObject Type="Embed" ProgID="Equation.DSMT4" ShapeID="_x0000_i1051" DrawAspect="Content" ObjectID="_1671215012" r:id="rId60"/>
+          <o:OLEObject Type="Embed" ProgID="Equation.DSMT4" ShapeID="_x0000_i1050" DrawAspect="Content" ObjectID="_1671218357" r:id="rId60"/>
         </w:object>
       </w:r>
     </w:p>
@@ -5618,10 +5614,10 @@
           <w:position w:val="-26"/>
         </w:rPr>
         <w:object w:dxaOrig="3220" w:dyaOrig="639" w14:anchorId="7E1A053B">
-          <v:shape id="_x0000_i1052" type="#_x0000_t75" style="width:155.8pt;height:30.1pt" o:ole="">
+          <v:shape id="_x0000_i1051" type="#_x0000_t75" style="width:155.8pt;height:30.1pt" o:ole="">
             <v:imagedata r:id="rId61" o:title=""/>
           </v:shape>
-          <o:OLEObject Type="Embed" ProgID="Equation.DSMT4" ShapeID="_x0000_i1052" DrawAspect="Content" ObjectID="_1671215013" r:id="rId62"/>
+          <o:OLEObject Type="Embed" ProgID="Equation.DSMT4" ShapeID="_x0000_i1051" DrawAspect="Content" ObjectID="_1671218358" r:id="rId62"/>
         </w:object>
       </w:r>
     </w:p>
@@ -5671,10 +5667,10 @@
           <w:position w:val="-46"/>
         </w:rPr>
         <w:object w:dxaOrig="4380" w:dyaOrig="1020" w14:anchorId="6055C12C">
-          <v:shape id="_x0000_i1053" type="#_x0000_t75" style="width:3in;height:54.25pt" o:ole="">
+          <v:shape id="_x0000_i1052" type="#_x0000_t75" style="width:3in;height:54.25pt" o:ole="">
             <v:imagedata r:id="rId63" o:title=""/>
           </v:shape>
-          <o:OLEObject Type="Embed" ProgID="Equation.DSMT4" ShapeID="_x0000_i1053" DrawAspect="Content" ObjectID="_1671215014" r:id="rId64"/>
+          <o:OLEObject Type="Embed" ProgID="Equation.DSMT4" ShapeID="_x0000_i1052" DrawAspect="Content" ObjectID="_1671218359" r:id="rId64"/>
         </w:object>
       </w:r>
     </w:p>
@@ -5712,10 +5708,10 @@
           <w:position w:val="-10"/>
         </w:rPr>
         <w:object w:dxaOrig="940" w:dyaOrig="300" w14:anchorId="7CC0BFC1">
-          <v:shape id="_x0000_i1054" type="#_x0000_t75" style="width:47.8pt;height:18.25pt" o:ole="">
+          <v:shape id="_x0000_i1053" type="#_x0000_t75" style="width:47.8pt;height:18.25pt" o:ole="">
             <v:imagedata r:id="rId65" o:title=""/>
           </v:shape>
-          <o:OLEObject Type="Embed" ProgID="Equation.DSMT4" ShapeID="_x0000_i1054" DrawAspect="Content" ObjectID="_1671215015" r:id="rId66"/>
+          <o:OLEObject Type="Embed" ProgID="Equation.DSMT4" ShapeID="_x0000_i1053" DrawAspect="Content" ObjectID="_1671218360" r:id="rId66"/>
         </w:object>
       </w:r>
       <w:r>
@@ -5731,10 +5727,10 @@
           <w:position w:val="-10"/>
         </w:rPr>
         <w:object w:dxaOrig="620" w:dyaOrig="300" w14:anchorId="4CCC69AA">
-          <v:shape id="_x0000_i1055" type="#_x0000_t75" style="width:30.1pt;height:18.25pt" o:ole="">
+          <v:shape id="_x0000_i1054" type="#_x0000_t75" style="width:30.1pt;height:18.25pt" o:ole="">
             <v:imagedata r:id="rId67" o:title=""/>
           </v:shape>
-          <o:OLEObject Type="Embed" ProgID="Equation.DSMT4" ShapeID="_x0000_i1055" DrawAspect="Content" ObjectID="_1671215016" r:id="rId68"/>
+          <o:OLEObject Type="Embed" ProgID="Equation.DSMT4" ShapeID="_x0000_i1054" DrawAspect="Content" ObjectID="_1671218361" r:id="rId68"/>
         </w:object>
       </w:r>
       <w:r>
@@ -5797,10 +5793,10 @@
           <w:position w:val="-28"/>
         </w:rPr>
         <w:object w:dxaOrig="5800" w:dyaOrig="680" w14:anchorId="7C8E14D4">
-          <v:shape id="_x0000_i1056" type="#_x0000_t75" style="width:4in;height:36pt" o:ole="">
+          <v:shape id="_x0000_i1055" type="#_x0000_t75" style="width:4in;height:36pt" o:ole="">
             <v:imagedata r:id="rId69" o:title=""/>
           </v:shape>
-          <o:OLEObject Type="Embed" ProgID="Equation.DSMT4" ShapeID="_x0000_i1056" DrawAspect="Content" ObjectID="_1671215017" r:id="rId70"/>
+          <o:OLEObject Type="Embed" ProgID="Equation.DSMT4" ShapeID="_x0000_i1055" DrawAspect="Content" ObjectID="_1671218362" r:id="rId70"/>
         </w:object>
       </w:r>
     </w:p>
@@ -5949,10 +5945,10 @@
           <w:position w:val="-12"/>
         </w:rPr>
         <w:object w:dxaOrig="1460" w:dyaOrig="360" w14:anchorId="54E7175C">
-          <v:shape id="_x0000_i1057" type="#_x0000_t75" style="width:1in;height:24.2pt" o:ole="">
+          <v:shape id="_x0000_i1056" type="#_x0000_t75" style="width:1in;height:24.2pt" o:ole="">
             <v:imagedata r:id="rId71" o:title=""/>
           </v:shape>
-          <o:OLEObject Type="Embed" ProgID="Equation.DSMT4" ShapeID="_x0000_i1057" DrawAspect="Content" ObjectID="_1671215018" r:id="rId72"/>
+          <o:OLEObject Type="Embed" ProgID="Equation.DSMT4" ShapeID="_x0000_i1056" DrawAspect="Content" ObjectID="_1671218363" r:id="rId72"/>
         </w:object>
       </w:r>
     </w:p>
@@ -5991,10 +5987,10 @@
           <w:position w:val="-30"/>
         </w:rPr>
         <w:object w:dxaOrig="3140" w:dyaOrig="660" w14:anchorId="4783EDAF">
-          <v:shape id="_x0000_i1058" type="#_x0000_t75" style="width:155.8pt;height:36pt" o:ole="">
+          <v:shape id="_x0000_i1057" type="#_x0000_t75" style="width:155.8pt;height:36pt" o:ole="">
             <v:imagedata r:id="rId73" o:title=""/>
           </v:shape>
-          <o:OLEObject Type="Embed" ProgID="Equation.DSMT4" ShapeID="_x0000_i1058" DrawAspect="Content" ObjectID="_1671215019" r:id="rId74"/>
+          <o:OLEObject Type="Embed" ProgID="Equation.DSMT4" ShapeID="_x0000_i1057" DrawAspect="Content" ObjectID="_1671218364" r:id="rId74"/>
         </w:object>
       </w:r>
     </w:p>
@@ -6045,10 +6041,10 @@
           <w:position w:val="-30"/>
         </w:rPr>
         <w:object w:dxaOrig="7320" w:dyaOrig="700" w14:anchorId="4874E49D">
-          <v:shape id="_x0000_i1059" type="#_x0000_t75" style="width:365.9pt;height:36pt" o:ole="">
+          <v:shape id="_x0000_i1058" type="#_x0000_t75" style="width:365.9pt;height:36pt" o:ole="">
             <v:imagedata r:id="rId75" o:title=""/>
           </v:shape>
-          <o:OLEObject Type="Embed" ProgID="Equation.DSMT4" ShapeID="_x0000_i1059" DrawAspect="Content" ObjectID="_1671215020" r:id="rId76"/>
+          <o:OLEObject Type="Embed" ProgID="Equation.DSMT4" ShapeID="_x0000_i1058" DrawAspect="Content" ObjectID="_1671218365" r:id="rId76"/>
         </w:object>
       </w:r>
     </w:p>
@@ -6345,7 +6341,6 @@
           <w:noProof/>
           <w:rtl/>
         </w:rPr>
-        <w:lastRenderedPageBreak/>
         <w:t>אפקט האופק הינו תופעה בה אלגוריתם מוגבל משאבים בוחר צעדים "סתמיים" כדי לדחות "צרות" מעבר לאופק החיפוש כלומר הוא נמנע מצעדים מסוכנים לו ומבצע פעולה כי הוא מוגבל בעומק ולכן מחליט לא להחליט</w:t>
       </w:r>
       <w:r>
@@ -7026,7 +7021,6 @@
           <w:noProof/>
           <w:rtl/>
         </w:rPr>
-        <w:lastRenderedPageBreak/>
         <w:t>מצב בו האויב לוקח פרי ומעלה לעצמו משמעותית את הניקוד</w:t>
       </w:r>
       <w:r>
@@ -7293,10 +7287,10 @@
           <w:position w:val="-6"/>
         </w:rPr>
         <w:object w:dxaOrig="220" w:dyaOrig="220" w14:anchorId="50417CAE">
-          <v:shape id="_x0000_i1060" type="#_x0000_t75" style="width:11.8pt;height:11.8pt" o:ole="">
+          <v:shape id="_x0000_i1059" type="#_x0000_t75" style="width:11.8pt;height:11.8pt" o:ole="">
             <v:imagedata r:id="rId81" o:title=""/>
           </v:shape>
-          <o:OLEObject Type="Embed" ProgID="Equation.DSMT4" ShapeID="_x0000_i1060" DrawAspect="Content" ObjectID="_1671215021" r:id="rId82"/>
+          <o:OLEObject Type="Embed" ProgID="Equation.DSMT4" ShapeID="_x0000_i1059" DrawAspect="Content" ObjectID="_1671218366" r:id="rId82"/>
         </w:object>
       </w:r>
       <w:r>
@@ -7328,10 +7322,10 @@
           <w:position w:val="-10"/>
         </w:rPr>
         <w:object w:dxaOrig="240" w:dyaOrig="300" w14:anchorId="61680138">
-          <v:shape id="_x0000_i1061" type="#_x0000_t75" style="width:11.8pt;height:11.8pt" o:ole="">
+          <v:shape id="_x0000_i1060" type="#_x0000_t75" style="width:11.8pt;height:11.8pt" o:ole="">
             <v:imagedata r:id="rId83" o:title=""/>
           </v:shape>
-          <o:OLEObject Type="Embed" ProgID="Equation.DSMT4" ShapeID="_x0000_i1061" DrawAspect="Content" ObjectID="_1671215022" r:id="rId84"/>
+          <o:OLEObject Type="Embed" ProgID="Equation.DSMT4" ShapeID="_x0000_i1060" DrawAspect="Content" ObjectID="_1671218367" r:id="rId84"/>
         </w:object>
       </w:r>
       <w:r>
@@ -7398,10 +7392,10 @@
           <w:position w:val="-6"/>
         </w:rPr>
         <w:object w:dxaOrig="220" w:dyaOrig="220" w14:anchorId="591F3467">
-          <v:shape id="_x0000_i1062" type="#_x0000_t75" style="width:11.8pt;height:11.8pt" o:ole="">
+          <v:shape id="_x0000_i1061" type="#_x0000_t75" style="width:11.8pt;height:11.8pt" o:ole="">
             <v:imagedata r:id="rId81" o:title=""/>
           </v:shape>
-          <o:OLEObject Type="Embed" ProgID="Equation.DSMT4" ShapeID="_x0000_i1062" DrawAspect="Content" ObjectID="_1671215023" r:id="rId85"/>
+          <o:OLEObject Type="Embed" ProgID="Equation.DSMT4" ShapeID="_x0000_i1061" DrawAspect="Content" ObjectID="_1671218368" r:id="rId85"/>
         </w:object>
       </w:r>
       <w:r>
@@ -7425,10 +7419,10 @@
           <w:position w:val="-10"/>
         </w:rPr>
         <w:object w:dxaOrig="240" w:dyaOrig="300" w14:anchorId="7C746632">
-          <v:shape id="_x0000_i1063" type="#_x0000_t75" style="width:11.8pt;height:11.8pt" o:ole="">
+          <v:shape id="_x0000_i1062" type="#_x0000_t75" style="width:11.8pt;height:11.8pt" o:ole="">
             <v:imagedata r:id="rId83" o:title=""/>
           </v:shape>
-          <o:OLEObject Type="Embed" ProgID="Equation.DSMT4" ShapeID="_x0000_i1063" DrawAspect="Content" ObjectID="_1671215024" r:id="rId86"/>
+          <o:OLEObject Type="Embed" ProgID="Equation.DSMT4" ShapeID="_x0000_i1062" DrawAspect="Content" ObjectID="_1671218369" r:id="rId86"/>
         </w:object>
       </w:r>
       <w:r>
@@ -7543,10 +7537,10 @@
           <w:position w:val="-6"/>
         </w:rPr>
         <w:object w:dxaOrig="520" w:dyaOrig="260" w14:anchorId="4C7968AC">
-          <v:shape id="_x0000_i1064" type="#_x0000_t75" style="width:24.2pt;height:11.8pt" o:ole="">
+          <v:shape id="_x0000_i1063" type="#_x0000_t75" style="width:24.2pt;height:11.8pt" o:ole="">
             <v:imagedata r:id="rId87" o:title=""/>
           </v:shape>
-          <o:OLEObject Type="Embed" ProgID="Equation.DSMT4" ShapeID="_x0000_i1064" DrawAspect="Content" ObjectID="_1671215025" r:id="rId88"/>
+          <o:OLEObject Type="Embed" ProgID="Equation.DSMT4" ShapeID="_x0000_i1063" DrawAspect="Content" ObjectID="_1671218370" r:id="rId88"/>
         </w:object>
       </w:r>
       <w:r>
@@ -7577,10 +7571,10 @@
           <w:position w:val="-6"/>
         </w:rPr>
         <w:object w:dxaOrig="220" w:dyaOrig="220" w14:anchorId="4B410EDC">
-          <v:shape id="_x0000_i1065" type="#_x0000_t75" style="width:11.8pt;height:11.8pt" o:ole="">
+          <v:shape id="_x0000_i1064" type="#_x0000_t75" style="width:11.8pt;height:11.8pt" o:ole="">
             <v:imagedata r:id="rId81" o:title=""/>
           </v:shape>
-          <o:OLEObject Type="Embed" ProgID="Equation.DSMT4" ShapeID="_x0000_i1065" DrawAspect="Content" ObjectID="_1671215026" r:id="rId89"/>
+          <o:OLEObject Type="Embed" ProgID="Equation.DSMT4" ShapeID="_x0000_i1064" DrawAspect="Content" ObjectID="_1671218371" r:id="rId89"/>
         </w:object>
       </w:r>
       <w:r>
@@ -7611,10 +7605,10 @@
           <w:position w:val="-10"/>
         </w:rPr>
         <w:object w:dxaOrig="240" w:dyaOrig="300" w14:anchorId="1253452B">
-          <v:shape id="_x0000_i1066" type="#_x0000_t75" style="width:11.8pt;height:11.8pt" o:ole="">
+          <v:shape id="_x0000_i1065" type="#_x0000_t75" style="width:11.8pt;height:11.8pt" o:ole="">
             <v:imagedata r:id="rId83" o:title=""/>
           </v:shape>
-          <o:OLEObject Type="Embed" ProgID="Equation.DSMT4" ShapeID="_x0000_i1066" DrawAspect="Content" ObjectID="_1671215027" r:id="rId90"/>
+          <o:OLEObject Type="Embed" ProgID="Equation.DSMT4" ShapeID="_x0000_i1065" DrawAspect="Content" ObjectID="_1671218372" r:id="rId90"/>
         </w:object>
       </w:r>
       <w:r>
@@ -7645,10 +7639,10 @@
           <w:position w:val="-6"/>
         </w:rPr>
         <w:object w:dxaOrig="200" w:dyaOrig="220" w14:anchorId="59ED44E3">
-          <v:shape id="_x0000_i1067" type="#_x0000_t75" style="width:11.8pt;height:11.8pt" o:ole="">
+          <v:shape id="_x0000_i1066" type="#_x0000_t75" style="width:11.8pt;height:11.8pt" o:ole="">
             <v:imagedata r:id="rId91" o:title=""/>
           </v:shape>
-          <o:OLEObject Type="Embed" ProgID="Equation.DSMT4" ShapeID="_x0000_i1067" DrawAspect="Content" ObjectID="_1671215028" r:id="rId92"/>
+          <o:OLEObject Type="Embed" ProgID="Equation.DSMT4" ShapeID="_x0000_i1066" DrawAspect="Content" ObjectID="_1671218373" r:id="rId92"/>
         </w:object>
       </w:r>
       <w:r>
@@ -7698,10 +7692,10 @@
           <w:position w:val="-6"/>
         </w:rPr>
         <w:object w:dxaOrig="200" w:dyaOrig="220" w14:anchorId="31ED559E">
-          <v:shape id="_x0000_i1068" type="#_x0000_t75" style="width:11.8pt;height:11.8pt" o:ole="">
+          <v:shape id="_x0000_i1067" type="#_x0000_t75" style="width:11.8pt;height:11.8pt" o:ole="">
             <v:imagedata r:id="rId93" o:title=""/>
           </v:shape>
-          <o:OLEObject Type="Embed" ProgID="Equation.DSMT4" ShapeID="_x0000_i1068" DrawAspect="Content" ObjectID="_1671215029" r:id="rId94"/>
+          <o:OLEObject Type="Embed" ProgID="Equation.DSMT4" ShapeID="_x0000_i1067" DrawAspect="Content" ObjectID="_1671218374" r:id="rId94"/>
         </w:object>
       </w:r>
       <w:r>
@@ -7767,10 +7761,10 @@
           <w:position w:val="-6"/>
         </w:rPr>
         <w:object w:dxaOrig="200" w:dyaOrig="220" w14:anchorId="3E36ED13">
-          <v:shape id="_x0000_i1069" type="#_x0000_t75" style="width:11.8pt;height:11.8pt" o:ole="">
+          <v:shape id="_x0000_i1068" type="#_x0000_t75" style="width:11.8pt;height:11.8pt" o:ole="">
             <v:imagedata r:id="rId95" o:title=""/>
           </v:shape>
-          <o:OLEObject Type="Embed" ProgID="Equation.DSMT4" ShapeID="_x0000_i1069" DrawAspect="Content" ObjectID="_1671215030" r:id="rId96"/>
+          <o:OLEObject Type="Embed" ProgID="Equation.DSMT4" ShapeID="_x0000_i1068" DrawAspect="Content" ObjectID="_1671218375" r:id="rId96"/>
         </w:object>
       </w:r>
       <w:r>
@@ -7818,10 +7812,10 @@
           <w:position w:val="-12"/>
         </w:rPr>
         <w:object w:dxaOrig="5660" w:dyaOrig="360" w14:anchorId="7B69483A">
-          <v:shape id="_x0000_i1070" type="#_x0000_t75" style="width:282.1pt;height:18.25pt" o:ole="">
+          <v:shape id="_x0000_i1069" type="#_x0000_t75" style="width:282.1pt;height:18.25pt" o:ole="">
             <v:imagedata r:id="rId97" o:title=""/>
           </v:shape>
-          <o:OLEObject Type="Embed" ProgID="Equation.DSMT4" ShapeID="_x0000_i1070" DrawAspect="Content" ObjectID="_1671215031" r:id="rId98"/>
+          <o:OLEObject Type="Embed" ProgID="Equation.DSMT4" ShapeID="_x0000_i1069" DrawAspect="Content" ObjectID="_1671218376" r:id="rId98"/>
         </w:object>
       </w:r>
       <w:r>
@@ -7848,15 +7842,33 @@
           <w:noProof/>
           <w:rtl/>
         </w:rPr>
-        <w:t xml:space="preserve">ובכך </w:t>
-      </w:r>
-      <w:r>
-        <w:rPr>
-          <w:rFonts w:ascii="Times New Roman" w:hAnsi="Times New Roman" w:cs="Times New Roman" w:hint="cs"/>
-          <w:noProof/>
-          <w:rtl/>
-        </w:rPr>
-        <w:t xml:space="preserve">גם נגזום מראש כמה שיותר </w:t>
+        <w:t>ובכך</w:t>
+      </w:r>
+      <w:r>
+        <w:rPr>
+          <w:rFonts w:ascii="Times New Roman" w:hAnsi="Times New Roman" w:cs="Times New Roman" w:hint="cs"/>
+          <w:noProof/>
+          <w:rtl/>
+        </w:rPr>
+        <w:t xml:space="preserve"> </w:t>
+      </w:r>
+      <w:r>
+        <w:rPr>
+          <w:rFonts w:ascii="Times New Roman" w:hAnsi="Times New Roman" w:cs="Times New Roman" w:hint="cs"/>
+          <w:b/>
+          <w:bCs/>
+          <w:noProof/>
+          <w:rtl/>
+        </w:rPr>
+        <w:t>במקרה הכללי</w:t>
+      </w:r>
+      <w:r>
+        <w:rPr>
+          <w:rFonts w:ascii="Times New Roman" w:hAnsi="Times New Roman" w:cs="Times New Roman" w:hint="cs"/>
+          <w:noProof/>
+          <w:rtl/>
+        </w:rPr>
+        <w:t xml:space="preserve"> נגזום מראש כמה שיותר </w:t>
       </w:r>
       <w:r>
         <w:rPr>
@@ -7890,19 +7902,72 @@
           <w:noProof/>
           <w:rtl/>
         </w:rPr>
-        <w:t xml:space="preserve">כמו בריצה רגילה של אלגוריתם אלפא-בטא ללא שינויים, המקרה הגרוע ביותר הוא בו הגיזום נעשה רק בבן האחרון במקום </w:t>
-      </w:r>
-    </w:p>
-    <w:p>
-      <w:pPr>
-        <w:pStyle w:val="ListParagraph"/>
-        <w:bidi/>
-        <w:rPr>
-          <w:rFonts w:ascii="Times New Roman" w:hAnsi="Times New Roman" w:cs="Times New Roman"/>
-          <w:noProof/>
-          <w:rtl/>
-        </w:rPr>
-      </w:pPr>
+        <w:t xml:space="preserve">כמו בריצה רגילה של אלגוריתם אלפא-בטא ללא שינויים, </w:t>
+      </w:r>
+      <w:r>
+        <w:rPr>
+          <w:rFonts w:ascii="Times New Roman" w:hAnsi="Times New Roman" w:cs="Times New Roman" w:hint="cs"/>
+          <w:b/>
+          <w:bCs/>
+          <w:noProof/>
+          <w:rtl/>
+        </w:rPr>
+        <w:t>המקרה הגרוע ביותר</w:t>
+      </w:r>
+      <w:r>
+        <w:rPr>
+          <w:rFonts w:ascii="Times New Roman" w:hAnsi="Times New Roman" w:cs="Times New Roman" w:hint="cs"/>
+          <w:noProof/>
+          <w:rtl/>
+        </w:rPr>
+        <w:t xml:space="preserve"> הוא בו הגיזום נעשה רק בבן האחרון במקום </w:t>
+      </w:r>
+    </w:p>
+    <w:p>
+      <w:pPr>
+        <w:pStyle w:val="ListParagraph"/>
+        <w:bidi/>
+        <w:rPr>
+          <w:rFonts w:ascii="Times New Roman" w:hAnsi="Times New Roman" w:cs="Times New Roman"/>
+          <w:noProof/>
+          <w:rtl/>
+        </w:rPr>
+      </w:pPr>
+      <w:r>
+        <w:rPr>
+          <w:rFonts w:ascii="Times New Roman" w:hAnsi="Times New Roman" w:cs="Times New Roman" w:hint="cs"/>
+          <w:noProof/>
+          <w:rtl/>
+        </w:rPr>
+        <w:t>באחד הבנים הראשונים.</w:t>
+      </w:r>
+    </w:p>
+    <w:p>
+      <w:pPr>
+        <w:pStyle w:val="ListParagraph"/>
+        <w:bidi/>
+        <w:rPr>
+          <w:rFonts w:ascii="Times New Roman" w:hAnsi="Times New Roman" w:cs="Times New Roman"/>
+          <w:noProof/>
+          <w:rtl/>
+        </w:rPr>
+      </w:pPr>
+      <w:r>
+        <w:rPr>
+          <w:rFonts w:ascii="Times New Roman" w:hAnsi="Times New Roman" w:cs="Times New Roman" w:hint="cs"/>
+          <w:noProof/>
+          <w:rtl/>
+        </w:rPr>
+        <w:t xml:space="preserve">ולהיפך </w:t>
+      </w:r>
+      <w:r>
+        <w:rPr>
+          <w:rFonts w:ascii="Times New Roman" w:hAnsi="Times New Roman" w:cs="Times New Roman"/>
+          <w:noProof/>
+          <w:rtl/>
+        </w:rPr>
+        <w:t>–</w:t>
+      </w:r>
       <w:r>
         <w:rPr>
           <w:rFonts w:ascii="Times New Roman" w:hAnsi="Times New Roman" w:cs="Times New Roman" w:hint="cs"/>
@@ -7911,80 +7976,112 @@
         </w:rPr>
         <w:t xml:space="preserve"> </w:t>
       </w:r>
-    </w:p>
-    <w:p>
-      <w:pPr>
-        <w:pStyle w:val="ListParagraph"/>
-        <w:bidi/>
-        <w:rPr>
-          <w:rFonts w:ascii="Times New Roman" w:hAnsi="Times New Roman" w:cs="Times New Roman"/>
-          <w:noProof/>
-          <w:rtl/>
-        </w:rPr>
-      </w:pPr>
-    </w:p>
-    <w:p>
-      <w:pPr>
-        <w:pStyle w:val="ListParagraph"/>
-        <w:bidi/>
-        <w:rPr>
-          <w:rFonts w:ascii="Times New Roman" w:hAnsi="Times New Roman" w:cs="Times New Roman"/>
-          <w:noProof/>
-          <w:rtl/>
-        </w:rPr>
-      </w:pPr>
-    </w:p>
-    <w:p>
-      <w:pPr>
-        <w:pStyle w:val="ListParagraph"/>
-        <w:bidi/>
-        <w:rPr>
-          <w:rFonts w:ascii="Times New Roman" w:hAnsi="Times New Roman" w:cs="Times New Roman"/>
-          <w:noProof/>
-          <w:rtl/>
-        </w:rPr>
-      </w:pPr>
-    </w:p>
-    <w:p>
-      <w:pPr>
-        <w:pStyle w:val="ListParagraph"/>
-        <w:bidi/>
-        <w:rPr>
-          <w:rFonts w:ascii="Times New Roman" w:hAnsi="Times New Roman" w:cs="Times New Roman"/>
-          <w:noProof/>
-          <w:rtl/>
-        </w:rPr>
-      </w:pPr>
-    </w:p>
-    <w:p>
-      <w:pPr>
-        <w:pStyle w:val="ListParagraph"/>
-        <w:bidi/>
-        <w:rPr>
-          <w:rFonts w:ascii="Times New Roman" w:hAnsi="Times New Roman" w:cs="Times New Roman"/>
-          <w:noProof/>
-          <w:rtl/>
-        </w:rPr>
-      </w:pPr>
-    </w:p>
-    <w:p>
-      <w:pPr>
-        <w:pStyle w:val="ListParagraph"/>
-        <w:bidi/>
-        <w:rPr>
-          <w:rFonts w:ascii="Times New Roman" w:hAnsi="Times New Roman" w:cs="Times New Roman"/>
-          <w:noProof/>
-          <w:rtl/>
-        </w:rPr>
-      </w:pPr>
-    </w:p>
-    <w:p>
-      <w:pPr>
-        <w:pStyle w:val="ListParagraph"/>
-        <w:bidi/>
-        <w:rPr>
-          <w:rFonts w:ascii="Times New Roman" w:hAnsi="Times New Roman" w:cs="Times New Roman"/>
-          <w:noProof/>
+      <w:r>
+        <w:rPr>
+          <w:rFonts w:ascii="Times New Roman" w:hAnsi="Times New Roman" w:cs="Times New Roman" w:hint="cs"/>
+          <w:b/>
+          <w:bCs/>
+          <w:noProof/>
+          <w:rtl/>
+        </w:rPr>
+        <w:t xml:space="preserve">המקרה הטוב </w:t>
+      </w:r>
+      <w:r>
+        <w:rPr>
+          <w:rFonts w:ascii="Times New Roman" w:hAnsi="Times New Roman" w:cs="Times New Roman" w:hint="cs"/>
+          <w:b/>
+          <w:bCs/>
+          <w:noProof/>
+          <w:rtl/>
+        </w:rPr>
+        <w:t>ב</w:t>
+      </w:r>
+      <w:r>
+        <w:rPr>
+          <w:rFonts w:ascii="Times New Roman" w:hAnsi="Times New Roman" w:cs="Times New Roman" w:hint="cs"/>
+          <w:b/>
+          <w:bCs/>
+          <w:noProof/>
+          <w:rtl/>
+        </w:rPr>
+        <w:t>יותר</w:t>
+      </w:r>
+      <w:r>
+        <w:rPr>
+          <w:rFonts w:ascii="Times New Roman" w:hAnsi="Times New Roman" w:cs="Times New Roman" w:hint="cs"/>
+          <w:noProof/>
+          <w:rtl/>
+        </w:rPr>
+        <w:t xml:space="preserve"> הוא המקרה בו בצמתי מקסימום</w:t>
+      </w:r>
+      <w:r>
+        <w:rPr>
+          <w:rFonts w:ascii="Times New Roman" w:hAnsi="Times New Roman" w:cs="Times New Roman" w:hint="cs"/>
+          <w:noProof/>
+        </w:rPr>
+        <w:t xml:space="preserve"> </w:t>
+      </w:r>
+      <w:r>
+        <w:rPr>
+          <w:rFonts w:ascii="Times New Roman" w:hAnsi="Times New Roman" w:cs="Times New Roman" w:hint="cs"/>
+          <w:noProof/>
+          <w:rtl/>
+        </w:rPr>
+        <w:t>(שמעליהם מינימום) הבנים מסודרים מהגדול לקטן ובצמתי מינימום מסודרים מהקטן לגדול.</w:t>
+      </w:r>
+    </w:p>
+    <w:p>
+      <w:pPr>
+        <w:pStyle w:val="ListParagraph"/>
+        <w:bidi/>
+        <w:rPr>
+          <w:rFonts w:ascii="Times New Roman" w:hAnsi="Times New Roman" w:cs="Times New Roman"/>
+          <w:noProof/>
+          <w:rtl/>
+        </w:rPr>
+      </w:pPr>
+    </w:p>
+    <w:p>
+      <w:pPr>
+        <w:pStyle w:val="ListParagraph"/>
+        <w:bidi/>
+        <w:rPr>
+          <w:rFonts w:ascii="Times New Roman" w:hAnsi="Times New Roman" w:cs="Times New Roman"/>
+          <w:noProof/>
+          <w:rtl/>
+        </w:rPr>
+      </w:pPr>
+    </w:p>
+    <w:p>
+      <w:pPr>
+        <w:pStyle w:val="ListParagraph"/>
+        <w:bidi/>
+        <w:rPr>
+          <w:rFonts w:ascii="Times New Roman" w:hAnsi="Times New Roman" w:cs="Times New Roman"/>
+          <w:noProof/>
+          <w:rtl/>
+        </w:rPr>
+      </w:pPr>
+    </w:p>
+    <w:p>
+      <w:pPr>
+        <w:pStyle w:val="ListParagraph"/>
+        <w:bidi/>
+        <w:rPr>
+          <w:rFonts w:ascii="Times New Roman" w:hAnsi="Times New Roman" w:cs="Times New Roman"/>
+          <w:noProof/>
+          <w:rtl/>
+        </w:rPr>
+      </w:pPr>
+    </w:p>
+    <w:p>
+      <w:pPr>
+        <w:pStyle w:val="ListParagraph"/>
+        <w:bidi/>
+        <w:rPr>
+          <w:rFonts w:ascii="Times New Roman" w:hAnsi="Times New Roman" w:cs="Times New Roman"/>
+          <w:noProof/>
+          <w:rtl/>
         </w:rPr>
       </w:pPr>
     </w:p>
@@ -8012,7 +8109,6 @@
           <w:noProof/>
           <w:rtl/>
         </w:rPr>
-        <w:lastRenderedPageBreak/>
         <w:t>נסמן:</w:t>
       </w:r>
     </w:p>
@@ -8031,10 +8127,10 @@
           <w:position w:val="-12"/>
         </w:rPr>
         <w:object w:dxaOrig="480" w:dyaOrig="360" w14:anchorId="63B05AA8">
-          <v:shape id="_x0000_i1071" type="#_x0000_t75" style="width:24.2pt;height:18.25pt" o:ole="">
+          <v:shape id="_x0000_i1070" type="#_x0000_t75" style="width:24.2pt;height:18.25pt" o:ole="">
             <v:imagedata r:id="rId99" o:title=""/>
           </v:shape>
-          <o:OLEObject Type="Embed" ProgID="Equation.DSMT4" ShapeID="_x0000_i1071" DrawAspect="Content" ObjectID="_1671215032" r:id="rId100"/>
+          <o:OLEObject Type="Embed" ProgID="Equation.DSMT4" ShapeID="_x0000_i1070" DrawAspect="Content" ObjectID="_1671218377" r:id="rId100"/>
         </w:object>
       </w:r>
       <w:r>
@@ -8057,10 +8153,10 @@
           <w:position w:val="-10"/>
         </w:rPr>
         <w:object w:dxaOrig="600" w:dyaOrig="300" w14:anchorId="68F8463E">
-          <v:shape id="_x0000_i1072" type="#_x0000_t75" style="width:30.1pt;height:18.25pt" o:ole="">
+          <v:shape id="_x0000_i1071" type="#_x0000_t75" style="width:30.1pt;height:18.25pt" o:ole="">
             <v:imagedata r:id="rId101" o:title=""/>
           </v:shape>
-          <o:OLEObject Type="Embed" ProgID="Equation.DSMT4" ShapeID="_x0000_i1072" DrawAspect="Content" ObjectID="_1671215033" r:id="rId102"/>
+          <o:OLEObject Type="Embed" ProgID="Equation.DSMT4" ShapeID="_x0000_i1071" DrawAspect="Content" ObjectID="_1671218378" r:id="rId102"/>
         </w:object>
       </w:r>
       <w:r>
@@ -8118,10 +8214,10 @@
           <w:position w:val="-6"/>
         </w:rPr>
         <w:object w:dxaOrig="220" w:dyaOrig="260" w14:anchorId="6A43563A">
-          <v:shape id="_x0000_i1073" type="#_x0000_t75" style="width:11.8pt;height:11.8pt" o:ole="">
+          <v:shape id="_x0000_i1072" type="#_x0000_t75" style="width:11.8pt;height:11.8pt" o:ole="">
             <v:imagedata r:id="rId103" o:title=""/>
           </v:shape>
-          <o:OLEObject Type="Embed" ProgID="Equation.DSMT4" ShapeID="_x0000_i1073" DrawAspect="Content" ObjectID="_1671215034" r:id="rId104"/>
+          <o:OLEObject Type="Embed" ProgID="Equation.DSMT4" ShapeID="_x0000_i1072" DrawAspect="Content" ObjectID="_1671218379" r:id="rId104"/>
         </w:object>
       </w:r>
       <w:r>
@@ -8203,10 +8299,10 @@
           <w:position w:val="-48"/>
         </w:rPr>
         <w:object w:dxaOrig="7980" w:dyaOrig="1060" w14:anchorId="014A2EB9">
-          <v:shape id="_x0000_i1074" type="#_x0000_t75" style="width:402.45pt;height:54.25pt" o:ole="">
+          <v:shape id="_x0000_i1073" type="#_x0000_t75" style="width:402.45pt;height:54.25pt" o:ole="">
             <v:imagedata r:id="rId105" o:title=""/>
           </v:shape>
-          <o:OLEObject Type="Embed" ProgID="Equation.DSMT4" ShapeID="_x0000_i1074" DrawAspect="Content" ObjectID="_1671215035" r:id="rId106"/>
+          <o:OLEObject Type="Embed" ProgID="Equation.DSMT4" ShapeID="_x0000_i1073" DrawAspect="Content" ObjectID="_1671218380" r:id="rId106"/>
         </w:object>
       </w:r>
     </w:p>
@@ -8248,10 +8344,10 @@
           <w:position w:val="-26"/>
         </w:rPr>
         <w:object w:dxaOrig="1840" w:dyaOrig="620" w14:anchorId="33E17BC1">
-          <v:shape id="_x0000_i1075" type="#_x0000_t75" style="width:89.75pt;height:30.1pt" o:ole="">
+          <v:shape id="_x0000_i1074" type="#_x0000_t75" style="width:89.75pt;height:30.1pt" o:ole="">
             <v:imagedata r:id="rId107" o:title=""/>
           </v:shape>
-          <o:OLEObject Type="Embed" ProgID="Equation.DSMT4" ShapeID="_x0000_i1075" DrawAspect="Content" ObjectID="_1671215036" r:id="rId108"/>
+          <o:OLEObject Type="Embed" ProgID="Equation.DSMT4" ShapeID="_x0000_i1074" DrawAspect="Content" ObjectID="_1671218381" r:id="rId108"/>
         </w:object>
       </w:r>
     </w:p>
@@ -8281,10 +8377,10 @@
           <w:position w:val="-12"/>
         </w:rPr>
         <w:object w:dxaOrig="480" w:dyaOrig="360" w14:anchorId="3078A280">
-          <v:shape id="_x0000_i1076" type="#_x0000_t75" style="width:24.2pt;height:18.25pt" o:ole="">
+          <v:shape id="_x0000_i1075" type="#_x0000_t75" style="width:24.2pt;height:18.25pt" o:ole="">
             <v:imagedata r:id="rId109" o:title=""/>
           </v:shape>
-          <o:OLEObject Type="Embed" ProgID="Equation.DSMT4" ShapeID="_x0000_i1076" DrawAspect="Content" ObjectID="_1671215037" r:id="rId110"/>
+          <o:OLEObject Type="Embed" ProgID="Equation.DSMT4" ShapeID="_x0000_i1075" DrawAspect="Content" ObjectID="_1671218382" r:id="rId110"/>
         </w:object>
       </w:r>
       <w:r>
@@ -8315,10 +8411,10 @@
           <w:position w:val="-14"/>
         </w:rPr>
         <w:object w:dxaOrig="3739" w:dyaOrig="400" w14:anchorId="0406AA05">
-          <v:shape id="_x0000_i1077" type="#_x0000_t75" style="width:185.9pt;height:18.25pt" o:ole="">
+          <v:shape id="_x0000_i1076" type="#_x0000_t75" style="width:185.9pt;height:18.25pt" o:ole="">
             <v:imagedata r:id="rId111" o:title=""/>
           </v:shape>
-          <o:OLEObject Type="Embed" ProgID="Equation.DSMT4" ShapeID="_x0000_i1077" DrawAspect="Content" ObjectID="_1671215038" r:id="rId112"/>
+          <o:OLEObject Type="Embed" ProgID="Equation.DSMT4" ShapeID="_x0000_i1076" DrawAspect="Content" ObjectID="_1671218383" r:id="rId112"/>
         </w:object>
       </w:r>
     </w:p>
@@ -8348,10 +8444,10 @@
           <w:position w:val="-6"/>
         </w:rPr>
         <w:object w:dxaOrig="200" w:dyaOrig="260" w14:anchorId="4F6A4844">
-          <v:shape id="_x0000_i1078" type="#_x0000_t75" style="width:11.8pt;height:11.8pt" o:ole="">
+          <v:shape id="_x0000_i1077" type="#_x0000_t75" style="width:11.8pt;height:11.8pt" o:ole="">
             <v:imagedata r:id="rId113" o:title=""/>
           </v:shape>
-          <o:OLEObject Type="Embed" ProgID="Equation.DSMT4" ShapeID="_x0000_i1078" DrawAspect="Content" ObjectID="_1671215039" r:id="rId114"/>
+          <o:OLEObject Type="Embed" ProgID="Equation.DSMT4" ShapeID="_x0000_i1077" DrawAspect="Content" ObjectID="_1671218384" r:id="rId114"/>
         </w:object>
       </w:r>
       <w:r>
@@ -8367,10 +8463,10 @@
           <w:position w:val="-26"/>
         </w:rPr>
         <w:object w:dxaOrig="2220" w:dyaOrig="620" w14:anchorId="7C6BB95F">
-          <v:shape id="_x0000_i1079" type="#_x0000_t75" style="width:113.9pt;height:30.1pt" o:ole="">
+          <v:shape id="_x0000_i1078" type="#_x0000_t75" style="width:113.9pt;height:30.1pt" o:ole="">
             <v:imagedata r:id="rId115" o:title=""/>
           </v:shape>
-          <o:OLEObject Type="Embed" ProgID="Equation.DSMT4" ShapeID="_x0000_i1079" DrawAspect="Content" ObjectID="_1671215040" r:id="rId116"/>
+          <o:OLEObject Type="Embed" ProgID="Equation.DSMT4" ShapeID="_x0000_i1078" DrawAspect="Content" ObjectID="_1671218385" r:id="rId116"/>
         </w:object>
       </w:r>
     </w:p>
@@ -8443,10 +8539,10 @@
           <w:position w:val="-10"/>
         </w:rPr>
         <w:object w:dxaOrig="1780" w:dyaOrig="300" w14:anchorId="2FF4F865">
-          <v:shape id="_x0000_i1080" type="#_x0000_t75" style="width:89.75pt;height:18.25pt" o:ole="">
+          <v:shape id="_x0000_i1079" type="#_x0000_t75" style="width:89.75pt;height:18.25pt" o:ole="">
             <v:imagedata r:id="rId117" o:title=""/>
           </v:shape>
-          <o:OLEObject Type="Embed" ProgID="Equation.DSMT4" ShapeID="_x0000_i1080" DrawAspect="Content" ObjectID="_1671215041" r:id="rId118"/>
+          <o:OLEObject Type="Embed" ProgID="Equation.DSMT4" ShapeID="_x0000_i1079" DrawAspect="Content" ObjectID="_1671218386" r:id="rId118"/>
         </w:object>
       </w:r>
     </w:p>
@@ -8534,10 +8630,10 @@
           <w:position w:val="-14"/>
         </w:rPr>
         <w:object w:dxaOrig="1260" w:dyaOrig="400" w14:anchorId="03A22815">
-          <v:shape id="_x0000_i1081" type="#_x0000_t75" style="width:66.1pt;height:18.25pt" o:ole="">
+          <v:shape id="_x0000_i1080" type="#_x0000_t75" style="width:66.1pt;height:18.25pt" o:ole="">
             <v:imagedata r:id="rId119" o:title=""/>
           </v:shape>
-          <o:OLEObject Type="Embed" ProgID="Equation.DSMT4" ShapeID="_x0000_i1081" DrawAspect="Content" ObjectID="_1671215042" r:id="rId120"/>
+          <o:OLEObject Type="Embed" ProgID="Equation.DSMT4" ShapeID="_x0000_i1080" DrawAspect="Content" ObjectID="_1671218387" r:id="rId120"/>
         </w:object>
       </w:r>
       <w:r>
@@ -8553,10 +8649,10 @@
           <w:position w:val="-28"/>
         </w:rPr>
         <w:object w:dxaOrig="1440" w:dyaOrig="660" w14:anchorId="54EE8431">
-          <v:shape id="_x0000_i1082" type="#_x0000_t75" style="width:1in;height:36pt" o:ole="">
+          <v:shape id="_x0000_i1081" type="#_x0000_t75" style="width:1in;height:36pt" o:ole="">
             <v:imagedata r:id="rId121" o:title=""/>
           </v:shape>
-          <o:OLEObject Type="Embed" ProgID="Equation.DSMT4" ShapeID="_x0000_i1082" DrawAspect="Content" ObjectID="_1671215043" r:id="rId122"/>
+          <o:OLEObject Type="Embed" ProgID="Equation.DSMT4" ShapeID="_x0000_i1081" DrawAspect="Content" ObjectID="_1671218388" r:id="rId122"/>
         </w:object>
       </w:r>
       <w:r>
@@ -8671,10 +8767,10 @@
           <w:position w:val="-62"/>
         </w:rPr>
         <w:object w:dxaOrig="6580" w:dyaOrig="1340" w14:anchorId="1CECD8FA">
-          <v:shape id="_x0000_i1109" type="#_x0000_t75" style="width:327.2pt;height:66.1pt" o:ole="">
+          <v:shape id="_x0000_i1082" type="#_x0000_t75" style="width:327.2pt;height:66.1pt" o:ole="">
             <v:imagedata r:id="rId123" o:title=""/>
           </v:shape>
-          <o:OLEObject Type="Embed" ProgID="Equation.DSMT4" ShapeID="_x0000_i1109" DrawAspect="Content" ObjectID="_1671215044" r:id="rId124"/>
+          <o:OLEObject Type="Embed" ProgID="Equation.DSMT4" ShapeID="_x0000_i1082" DrawAspect="Content" ObjectID="_1671218389" r:id="rId124"/>
         </w:object>
       </w:r>
     </w:p>
@@ -8771,10 +8867,10 @@
           <w:position w:val="-14"/>
         </w:rPr>
         <w:object w:dxaOrig="1260" w:dyaOrig="400" w14:anchorId="56F33693">
-          <v:shape id="_x0000_i1084" type="#_x0000_t75" style="width:66.1pt;height:18.25pt" o:ole="">
+          <v:shape id="_x0000_i1083" type="#_x0000_t75" style="width:66.1pt;height:18.25pt" o:ole="">
             <v:imagedata r:id="rId119" o:title=""/>
           </v:shape>
-          <o:OLEObject Type="Embed" ProgID="Equation.DSMT4" ShapeID="_x0000_i1084" DrawAspect="Content" ObjectID="_1671215045" r:id="rId125"/>
+          <o:OLEObject Type="Embed" ProgID="Equation.DSMT4" ShapeID="_x0000_i1083" DrawAspect="Content" ObjectID="_1671218390" r:id="rId125"/>
         </w:object>
       </w:r>
       <w:r>
@@ -8790,10 +8886,10 @@
           <w:position w:val="-28"/>
         </w:rPr>
         <w:object w:dxaOrig="1500" w:dyaOrig="660" w14:anchorId="355FADE3">
-          <v:shape id="_x0000_i1085" type="#_x0000_t75" style="width:77.9pt;height:36pt" o:ole="">
+          <v:shape id="_x0000_i1084" type="#_x0000_t75" style="width:77.9pt;height:36pt" o:ole="">
             <v:imagedata r:id="rId126" o:title=""/>
           </v:shape>
-          <o:OLEObject Type="Embed" ProgID="Equation.DSMT4" ShapeID="_x0000_i1085" DrawAspect="Content" ObjectID="_1671215046" r:id="rId127"/>
+          <o:OLEObject Type="Embed" ProgID="Equation.DSMT4" ShapeID="_x0000_i1084" DrawAspect="Content" ObjectID="_1671218391" r:id="rId127"/>
         </w:object>
       </w:r>
       <w:r>
@@ -8913,10 +9009,10 @@
           <w:position w:val="-62"/>
         </w:rPr>
         <w:object w:dxaOrig="6660" w:dyaOrig="1340" w14:anchorId="17261A65">
-          <v:shape id="_x0000_i1111" type="#_x0000_t75" style="width:333.15pt;height:66.1pt" o:ole="">
+          <v:shape id="_x0000_i1085" type="#_x0000_t75" style="width:333.15pt;height:66.1pt" o:ole="">
             <v:imagedata r:id="rId128" o:title=""/>
           </v:shape>
-          <o:OLEObject Type="Embed" ProgID="Equation.DSMT4" ShapeID="_x0000_i1111" DrawAspect="Content" ObjectID="_1671215047" r:id="rId129"/>
+          <o:OLEObject Type="Embed" ProgID="Equation.DSMT4" ShapeID="_x0000_i1085" DrawAspect="Content" ObjectID="_1671218392" r:id="rId129"/>
         </w:object>
       </w:r>
     </w:p>
@@ -8925,30 +9021,14 @@
         <w:pStyle w:val="ListParagraph"/>
         <w:bidi/>
         <w:ind w:left="1080"/>
-        <w:rPr>
-          <w:rFonts w:ascii="Times New Roman" w:hAnsi="Times New Roman" w:cs="Times New Roman"/>
-          <w:noProof/>
-          <w:rtl/>
-        </w:rPr>
-      </w:pPr>
-    </w:p>
-    <w:p>
-      <w:pPr>
-        <w:pStyle w:val="ListParagraph"/>
-        <w:bidi/>
-        <w:ind w:left="1080"/>
-        <w:rPr>
-          <w:rFonts w:ascii="Times New Roman" w:hAnsi="Times New Roman" w:cs="Times New Roman"/>
-          <w:noProof/>
-          <w:rtl/>
-        </w:rPr>
-      </w:pPr>
-      <w:r>
-        <w:rPr>
-          <w:rFonts w:ascii="Times New Roman" w:hAnsi="Times New Roman" w:cs="Times New Roman" w:hint="cs"/>
-          <w:noProof/>
-          <w:rtl/>
-        </w:rPr>
+      </w:pPr>
+      <w:r>
+        <w:rPr>
+          <w:rFonts w:ascii="Times New Roman" w:hAnsi="Times New Roman" w:cs="Times New Roman" w:hint="cs"/>
+          <w:noProof/>
+          <w:rtl/>
+        </w:rPr>
+        <w:lastRenderedPageBreak/>
         <w:t>ו</w:t>
       </w:r>
       <w:r>
@@ -8979,12 +9059,24 @@
           <w:position w:val="-10"/>
         </w:rPr>
         <w:object w:dxaOrig="1560" w:dyaOrig="300" w14:anchorId="59FAE0B5">
-          <v:shape id="_x0000_i1114" type="#_x0000_t75" style="width:77.9pt;height:15.05pt" o:ole="">
+          <v:shape id="_x0000_i1086" type="#_x0000_t75" style="width:77.9pt;height:15.05pt" o:ole="">
             <v:imagedata r:id="rId130" o:title=""/>
           </v:shape>
-          <o:OLEObject Type="Embed" ProgID="Equation.DSMT4" ShapeID="_x0000_i1114" DrawAspect="Content" ObjectID="_1671215048" r:id="rId131"/>
+          <o:OLEObject Type="Embed" ProgID="Equation.DSMT4" ShapeID="_x0000_i1086" DrawAspect="Content" ObjectID="_1671218393" r:id="rId131"/>
         </w:object>
       </w:r>
+    </w:p>
+    <w:p>
+      <w:pPr>
+        <w:pStyle w:val="ListParagraph"/>
+        <w:bidi/>
+        <w:ind w:left="1080"/>
+        <w:rPr>
+          <w:rFonts w:ascii="Times New Roman" w:hAnsi="Times New Roman" w:cs="Times New Roman"/>
+          <w:noProof/>
+          <w:rtl/>
+        </w:rPr>
+      </w:pPr>
     </w:p>
     <w:p>
       <w:pPr>
@@ -9009,7 +9101,6 @@
           <w:noProof/>
           <w:rtl/>
         </w:rPr>
-        <w:lastRenderedPageBreak/>
         <w:t>הערה: לאורך השאלה אניח שמדובר על עצים שלמים אז מה שמחושב</w:t>
       </w:r>
       <w:r>
@@ -9166,7 +9257,7 @@
           <v:shape id="_x0000_i1087" type="#_x0000_t75" style="width:11.8pt;height:11.8pt" o:ole="">
             <v:imagedata r:id="rId133" o:title=""/>
           </v:shape>
-          <o:OLEObject Type="Embed" ProgID="Equation.DSMT4" ShapeID="_x0000_i1087" DrawAspect="Content" ObjectID="_1671215049" r:id="rId134"/>
+          <o:OLEObject Type="Embed" ProgID="Equation.DSMT4" ShapeID="_x0000_i1087" DrawAspect="Content" ObjectID="_1671218394" r:id="rId134"/>
         </w:object>
       </w:r>
       <w:r>
@@ -9208,7 +9299,7 @@
           <v:shape id="_x0000_i1088" type="#_x0000_t75" style="width:30.1pt;height:11.8pt" o:ole="">
             <v:imagedata r:id="rId135" o:title=""/>
           </v:shape>
-          <o:OLEObject Type="Embed" ProgID="Equation.DSMT4" ShapeID="_x0000_i1088" DrawAspect="Content" ObjectID="_1671215050" r:id="rId136"/>
+          <o:OLEObject Type="Embed" ProgID="Equation.DSMT4" ShapeID="_x0000_i1088" DrawAspect="Content" ObjectID="_1671218395" r:id="rId136"/>
         </w:object>
       </w:r>
       <w:r>
@@ -9438,7 +9529,7 @@
           <v:shape id="_x0000_i1089" type="#_x0000_t75" style="width:24.2pt;height:30.1pt" o:ole="">
             <v:imagedata r:id="rId138" o:title=""/>
           </v:shape>
-          <o:OLEObject Type="Embed" ProgID="Equation.DSMT4" ShapeID="_x0000_i1089" DrawAspect="Content" ObjectID="_1671215051" r:id="rId139"/>
+          <o:OLEObject Type="Embed" ProgID="Equation.DSMT4" ShapeID="_x0000_i1089" DrawAspect="Content" ObjectID="_1671218396" r:id="rId139"/>
         </w:object>
       </w:r>
       <w:r>
@@ -9512,7 +9603,7 @@
           <v:shape id="_x0000_i1090" type="#_x0000_t75" style="width:4in;height:54.25pt" o:ole="">
             <v:imagedata r:id="rId140" o:title=""/>
           </v:shape>
-          <o:OLEObject Type="Embed" ProgID="Equation.DSMT4" ShapeID="_x0000_i1090" DrawAspect="Content" ObjectID="_1671215052" r:id="rId141"/>
+          <o:OLEObject Type="Embed" ProgID="Equation.DSMT4" ShapeID="_x0000_i1090" DrawAspect="Content" ObjectID="_1671218397" r:id="rId141"/>
         </w:object>
       </w:r>
     </w:p>
@@ -9566,7 +9657,7 @@
           <v:shape id="_x0000_i1091" type="#_x0000_t75" style="width:11.8pt;height:11.8pt" o:ole="">
             <v:imagedata r:id="rId142" o:title=""/>
           </v:shape>
-          <o:OLEObject Type="Embed" ProgID="Equation.DSMT4" ShapeID="_x0000_i1091" DrawAspect="Content" ObjectID="_1671215053" r:id="rId143"/>
+          <o:OLEObject Type="Embed" ProgID="Equation.DSMT4" ShapeID="_x0000_i1091" DrawAspect="Content" ObjectID="_1671218398" r:id="rId143"/>
         </w:object>
       </w:r>
       <w:r>
@@ -9602,7 +9693,7 @@
           <v:shape id="_x0000_i1092" type="#_x0000_t75" style="width:102.1pt;height:30.1pt" o:ole="">
             <v:imagedata r:id="rId144" o:title=""/>
           </v:shape>
-          <o:OLEObject Type="Embed" ProgID="Equation.DSMT4" ShapeID="_x0000_i1092" DrawAspect="Content" ObjectID="_1671215054" r:id="rId145"/>
+          <o:OLEObject Type="Embed" ProgID="Equation.DSMT4" ShapeID="_x0000_i1092" DrawAspect="Content" ObjectID="_1671218399" r:id="rId145"/>
         </w:object>
       </w:r>
     </w:p>
@@ -9736,7 +9827,7 @@
           <v:shape id="_x0000_i1093" type="#_x0000_t75" style="width:335.8pt;height:1in" o:ole="">
             <v:imagedata r:id="rId146" o:title=""/>
           </v:shape>
-          <o:OLEObject Type="Embed" ProgID="Equation.DSMT4" ShapeID="_x0000_i1093" DrawAspect="Content" ObjectID="_1671215055" r:id="rId147"/>
+          <o:OLEObject Type="Embed" ProgID="Equation.DSMT4" ShapeID="_x0000_i1093" DrawAspect="Content" ObjectID="_1671218400" r:id="rId147"/>
         </w:object>
       </w:r>
     </w:p>
@@ -9769,7 +9860,6 @@
           <w:noProof/>
           <w:rtl/>
         </w:rPr>
-        <w:lastRenderedPageBreak/>
         <w:t xml:space="preserve">כאשר נשמור את האסרטגיה של </w:t>
       </w:r>
       <w:r>
@@ -10064,7 +10154,7 @@
           <v:shape id="_x0000_i1094" type="#_x0000_t75" style="width:30.1pt;height:11.8pt" o:ole="">
             <v:imagedata r:id="rId148" o:title=""/>
           </v:shape>
-          <o:OLEObject Type="Embed" ProgID="Equation.DSMT4" ShapeID="_x0000_i1094" DrawAspect="Content" ObjectID="_1671215056" r:id="rId149"/>
+          <o:OLEObject Type="Embed" ProgID="Equation.DSMT4" ShapeID="_x0000_i1094" DrawAspect="Content" ObjectID="_1671218401" r:id="rId149"/>
         </w:object>
       </w:r>
       <w:r>
@@ -10226,7 +10316,7 @@
           <v:shape id="_x0000_i1095" type="#_x0000_t75" style="width:41.9pt;height:30.1pt" o:ole="">
             <v:imagedata r:id="rId150" o:title=""/>
           </v:shape>
-          <o:OLEObject Type="Embed" ProgID="Equation.DSMT4" ShapeID="_x0000_i1095" DrawAspect="Content" ObjectID="_1671215057" r:id="rId151"/>
+          <o:OLEObject Type="Embed" ProgID="Equation.DSMT4" ShapeID="_x0000_i1095" DrawAspect="Content" ObjectID="_1671218402" r:id="rId151"/>
         </w:object>
       </w:r>
       <w:r>
@@ -10282,7 +10372,7 @@
           <v:shape id="_x0000_i1096" type="#_x0000_t75" style="width:41.9pt;height:30.1pt" o:ole="">
             <v:imagedata r:id="rId152" o:title=""/>
           </v:shape>
-          <o:OLEObject Type="Embed" ProgID="Equation.DSMT4" ShapeID="_x0000_i1096" DrawAspect="Content" ObjectID="_1671215058" r:id="rId153"/>
+          <o:OLEObject Type="Embed" ProgID="Equation.DSMT4" ShapeID="_x0000_i1096" DrawAspect="Content" ObjectID="_1671218403" r:id="rId153"/>
         </w:object>
       </w:r>
       <w:r>
@@ -10371,7 +10461,7 @@
           <v:shape id="_x0000_i1097" type="#_x0000_t75" style="width:11.8pt;height:11.8pt" o:ole="">
             <v:imagedata r:id="rId142" o:title=""/>
           </v:shape>
-          <o:OLEObject Type="Embed" ProgID="Equation.DSMT4" ShapeID="_x0000_i1097" DrawAspect="Content" ObjectID="_1671215059" r:id="rId154"/>
+          <o:OLEObject Type="Embed" ProgID="Equation.DSMT4" ShapeID="_x0000_i1097" DrawAspect="Content" ObjectID="_1671218404" r:id="rId154"/>
         </w:object>
       </w:r>
       <w:r>
@@ -10400,7 +10490,7 @@
           <v:shape id="_x0000_i1098" type="#_x0000_t75" style="width:41.9pt;height:30.1pt" o:ole="">
             <v:imagedata r:id="rId155" o:title=""/>
           </v:shape>
-          <o:OLEObject Type="Embed" ProgID="Equation.DSMT4" ShapeID="_x0000_i1098" DrawAspect="Content" ObjectID="_1671215060" r:id="rId156"/>
+          <o:OLEObject Type="Embed" ProgID="Equation.DSMT4" ShapeID="_x0000_i1098" DrawAspect="Content" ObjectID="_1671218405" r:id="rId156"/>
         </w:object>
       </w:r>
       <w:r>
@@ -10437,7 +10527,7 @@
           <v:shape id="_x0000_i1099" type="#_x0000_t75" style="width:5.9pt;height:11.8pt" o:ole="">
             <v:imagedata r:id="rId157" o:title=""/>
           </v:shape>
-          <o:OLEObject Type="Embed" ProgID="Equation.DSMT4" ShapeID="_x0000_i1099" DrawAspect="Content" ObjectID="_1671215061" r:id="rId158"/>
+          <o:OLEObject Type="Embed" ProgID="Equation.DSMT4" ShapeID="_x0000_i1099" DrawAspect="Content" ObjectID="_1671218406" r:id="rId158"/>
         </w:object>
       </w:r>
       <w:r>
@@ -10471,7 +10561,7 @@
           <v:shape id="_x0000_i1100" type="#_x0000_t75" style="width:36pt;height:30.1pt" o:ole="">
             <v:imagedata r:id="rId159" o:title=""/>
           </v:shape>
-          <o:OLEObject Type="Embed" ProgID="Equation.DSMT4" ShapeID="_x0000_i1100" DrawAspect="Content" ObjectID="_1671215062" r:id="rId160"/>
+          <o:OLEObject Type="Embed" ProgID="Equation.DSMT4" ShapeID="_x0000_i1100" DrawAspect="Content" ObjectID="_1671218407" r:id="rId160"/>
         </w:object>
       </w:r>
       <w:r>
@@ -10515,7 +10605,7 @@
           <v:shape id="_x0000_i1101" type="#_x0000_t75" style="width:24.2pt;height:11.8pt" o:ole="">
             <v:imagedata r:id="rId161" o:title=""/>
           </v:shape>
-          <o:OLEObject Type="Embed" ProgID="Equation.DSMT4" ShapeID="_x0000_i1101" DrawAspect="Content" ObjectID="_1671215063" r:id="rId162"/>
+          <o:OLEObject Type="Embed" ProgID="Equation.DSMT4" ShapeID="_x0000_i1101" DrawAspect="Content" ObjectID="_1671218408" r:id="rId162"/>
         </w:object>
       </w:r>
       <w:r>
@@ -10562,7 +10652,7 @@
           <v:shape id="_x0000_i1102" type="#_x0000_t75" style="width:24.2pt;height:11.8pt" o:ole="">
             <v:imagedata r:id="rId163" o:title=""/>
           </v:shape>
-          <o:OLEObject Type="Embed" ProgID="Equation.DSMT4" ShapeID="_x0000_i1102" DrawAspect="Content" ObjectID="_1671215064" r:id="rId164"/>
+          <o:OLEObject Type="Embed" ProgID="Equation.DSMT4" ShapeID="_x0000_i1102" DrawAspect="Content" ObjectID="_1671218409" r:id="rId164"/>
         </w:object>
       </w:r>
       <w:r>
@@ -10624,7 +10714,7 @@
           <v:shape id="_x0000_i1103" type="#_x0000_t75" style="width:11.8pt;height:11.8pt" o:ole="">
             <v:imagedata r:id="rId165" o:title=""/>
           </v:shape>
-          <o:OLEObject Type="Embed" ProgID="Equation.DSMT4" ShapeID="_x0000_i1103" DrawAspect="Content" ObjectID="_1671215065" r:id="rId166"/>
+          <o:OLEObject Type="Embed" ProgID="Equation.DSMT4" ShapeID="_x0000_i1103" DrawAspect="Content" ObjectID="_1671218410" r:id="rId166"/>
         </w:object>
       </w:r>
       <w:r>
@@ -10771,7 +10861,7 @@
           <v:shape id="_x0000_i1104" type="#_x0000_t75" style="width:36pt;height:11.8pt" o:ole="">
             <v:imagedata r:id="rId167" o:title=""/>
           </v:shape>
-          <o:OLEObject Type="Embed" ProgID="Equation.DSMT4" ShapeID="_x0000_i1104" DrawAspect="Content" ObjectID="_1671215066" r:id="rId168"/>
+          <o:OLEObject Type="Embed" ProgID="Equation.DSMT4" ShapeID="_x0000_i1104" DrawAspect="Content" ObjectID="_1671218411" r:id="rId168"/>
         </w:object>
       </w:r>
       <w:r>
@@ -10821,7 +10911,7 @@
           <v:shape id="_x0000_i1105" type="#_x0000_t75" style="width:11.8pt;height:11.8pt" o:ole="">
             <v:imagedata r:id="rId142" o:title=""/>
           </v:shape>
-          <o:OLEObject Type="Embed" ProgID="Equation.DSMT4" ShapeID="_x0000_i1105" DrawAspect="Content" ObjectID="_1671215067" r:id="rId169"/>
+          <o:OLEObject Type="Embed" ProgID="Equation.DSMT4" ShapeID="_x0000_i1105" DrawAspect="Content" ObjectID="_1671218412" r:id="rId169"/>
         </w:object>
       </w:r>
       <w:r>
@@ -10868,7 +10958,7 @@
           <v:shape id="_x0000_i1106" type="#_x0000_t75" style="width:41.9pt;height:30.1pt" o:ole="">
             <v:imagedata r:id="rId170" o:title=""/>
           </v:shape>
-          <o:OLEObject Type="Embed" ProgID="Equation.DSMT4" ShapeID="_x0000_i1106" DrawAspect="Content" ObjectID="_1671215068" r:id="rId171"/>
+          <o:OLEObject Type="Embed" ProgID="Equation.DSMT4" ShapeID="_x0000_i1106" DrawAspect="Content" ObjectID="_1671218413" r:id="rId171"/>
         </w:object>
       </w:r>
       <w:r>
@@ -10894,7 +10984,7 @@
           <v:shape id="_x0000_i1107" type="#_x0000_t75" style="width:36pt;height:30.1pt" o:ole="">
             <v:imagedata r:id="rId172" o:title=""/>
           </v:shape>
-          <o:OLEObject Type="Embed" ProgID="Equation.DSMT4" ShapeID="_x0000_i1107" DrawAspect="Content" ObjectID="_1671215069" r:id="rId173"/>
+          <o:OLEObject Type="Embed" ProgID="Equation.DSMT4" ShapeID="_x0000_i1107" DrawAspect="Content" ObjectID="_1671218414" r:id="rId173"/>
         </w:object>
       </w:r>
       <w:r>
@@ -11072,7 +11162,6 @@
           <w:noProof/>
           <w:rtl/>
         </w:rPr>
-        <w:lastRenderedPageBreak/>
         <w:t>ניהול זמנים:</w:t>
       </w:r>
     </w:p>
@@ -11916,7 +12005,7 @@
         <w:pStyle w:val="ListParagraph"/>
         <w:bidi/>
         <w:rPr>
-          <w:rFonts w:ascii="Times New Roman" w:hAnsi="Times New Roman" w:cs="Times New Roman" w:hint="cs"/>
+          <w:rFonts w:ascii="Times New Roman" w:hAnsi="Times New Roman" w:cs="Times New Roman"/>
           <w:noProof/>
           <w:rtl/>
         </w:rPr>

</xml_diff>

<commit_message>
HW2 -last part:  DONE!
</commit_message>
<xml_diff>
--- a/HW2/AI2_315836569_208536284.docx
+++ b/HW2/AI2_315836569_208536284.docx
@@ -1429,7 +1429,7 @@
           <v:shape id="_x0000_i1025" type="#_x0000_t75" style="width:30.1pt;height:11.8pt" o:ole="">
             <v:imagedata r:id="rId9" o:title=""/>
           </v:shape>
-          <o:OLEObject Type="Embed" ProgID="Equation.DSMT4" ShapeID="_x0000_i1025" DrawAspect="Content" ObjectID="_1671232855" r:id="rId10"/>
+          <o:OLEObject Type="Embed" ProgID="Equation.DSMT4" ShapeID="_x0000_i1025" DrawAspect="Content" ObjectID="_1671240754" r:id="rId10"/>
         </w:object>
       </w:r>
       <w:r>
@@ -1532,7 +1532,7 @@
           <v:shape id="_x0000_i1162" type="#_x0000_t75" style="width:79pt;height:18.25pt" o:ole="">
             <v:imagedata r:id="rId11" o:title=""/>
           </v:shape>
-          <o:OLEObject Type="Embed" ProgID="Equation.DSMT4" ShapeID="_x0000_i1162" DrawAspect="Content" ObjectID="_1671232856" r:id="rId12"/>
+          <o:OLEObject Type="Embed" ProgID="Equation.DSMT4" ShapeID="_x0000_i1162" DrawAspect="Content" ObjectID="_1671240755" r:id="rId12"/>
         </w:object>
       </w:r>
       <w:r>
@@ -1622,7 +1622,7 @@
           <v:shape id="_x0000_i1156" type="#_x0000_t75" style="width:408.9pt;height:30.1pt" o:ole="">
             <v:imagedata r:id="rId13" o:title=""/>
           </v:shape>
-          <o:OLEObject Type="Embed" ProgID="Equation.DSMT4" ShapeID="_x0000_i1156" DrawAspect="Content" ObjectID="_1671232857" r:id="rId14"/>
+          <o:OLEObject Type="Embed" ProgID="Equation.DSMT4" ShapeID="_x0000_i1156" DrawAspect="Content" ObjectID="_1671240756" r:id="rId14"/>
         </w:object>
       </w:r>
     </w:p>
@@ -1770,7 +1770,7 @@
           <v:shape id="_x0000_i1158" type="#_x0000_t75" style="width:378.25pt;height:30.1pt" o:ole="">
             <v:imagedata r:id="rId15" o:title=""/>
           </v:shape>
-          <o:OLEObject Type="Embed" ProgID="Equation.DSMT4" ShapeID="_x0000_i1158" DrawAspect="Content" ObjectID="_1671232858" r:id="rId16"/>
+          <o:OLEObject Type="Embed" ProgID="Equation.DSMT4" ShapeID="_x0000_i1158" DrawAspect="Content" ObjectID="_1671240757" r:id="rId16"/>
         </w:object>
       </w:r>
     </w:p>
@@ -1892,7 +1892,7 @@
           <v:shape id="_x0000_i1160" type="#_x0000_t75" style="width:332.6pt;height:27.95pt" o:ole="">
             <v:imagedata r:id="rId17" o:title=""/>
           </v:shape>
-          <o:OLEObject Type="Embed" ProgID="Equation.DSMT4" ShapeID="_x0000_i1160" DrawAspect="Content" ObjectID="_1671232859" r:id="rId18"/>
+          <o:OLEObject Type="Embed" ProgID="Equation.DSMT4" ShapeID="_x0000_i1160" DrawAspect="Content" ObjectID="_1671240758" r:id="rId18"/>
         </w:object>
       </w:r>
     </w:p>
@@ -2065,7 +2065,7 @@
           <v:shape id="_x0000_i1165" type="#_x0000_t75" style="width:20.95pt;height:10.75pt" o:ole="">
             <v:imagedata r:id="rId19" o:title=""/>
           </v:shape>
-          <o:OLEObject Type="Embed" ProgID="Equation.DSMT4" ShapeID="_x0000_i1165" DrawAspect="Content" ObjectID="_1671232860" r:id="rId20"/>
+          <o:OLEObject Type="Embed" ProgID="Equation.DSMT4" ShapeID="_x0000_i1165" DrawAspect="Content" ObjectID="_1671240759" r:id="rId20"/>
         </w:object>
       </w:r>
       <w:r>
@@ -2108,7 +2108,7 @@
           <v:shape id="_x0000_i1167" type="#_x0000_t75" style="width:192.9pt;height:32.8pt" o:ole="">
             <v:imagedata r:id="rId21" o:title=""/>
           </v:shape>
-          <o:OLEObject Type="Embed" ProgID="Equation.DSMT4" ShapeID="_x0000_i1167" DrawAspect="Content" ObjectID="_1671232861" r:id="rId22"/>
+          <o:OLEObject Type="Embed" ProgID="Equation.DSMT4" ShapeID="_x0000_i1167" DrawAspect="Content" ObjectID="_1671240760" r:id="rId22"/>
         </w:object>
       </w:r>
     </w:p>
@@ -2159,7 +2159,7 @@
           <v:shape id="_x0000_i1169" type="#_x0000_t75" style="width:423.4pt;height:32.8pt" o:ole="">
             <v:imagedata r:id="rId23" o:title=""/>
           </v:shape>
-          <o:OLEObject Type="Embed" ProgID="Equation.DSMT4" ShapeID="_x0000_i1169" DrawAspect="Content" ObjectID="_1671232862" r:id="rId24"/>
+          <o:OLEObject Type="Embed" ProgID="Equation.DSMT4" ShapeID="_x0000_i1169" DrawAspect="Content" ObjectID="_1671240761" r:id="rId24"/>
         </w:object>
       </w:r>
     </w:p>
@@ -2858,7 +2858,7 @@
           <v:shape id="_x0000_i1032" type="#_x0000_t75" style="width:5.9pt;height:11.8pt" o:ole="">
             <v:imagedata r:id="rId25" o:title=""/>
           </v:shape>
-          <o:OLEObject Type="Embed" ProgID="Equation.DSMT4" ShapeID="_x0000_i1032" DrawAspect="Content" ObjectID="_1671232863" r:id="rId26"/>
+          <o:OLEObject Type="Embed" ProgID="Equation.DSMT4" ShapeID="_x0000_i1032" DrawAspect="Content" ObjectID="_1671240762" r:id="rId26"/>
         </w:object>
       </w:r>
       <w:r>
@@ -2877,7 +2877,7 @@
           <v:shape id="_x0000_i1111" type="#_x0000_t75" style="width:38.15pt;height:16.1pt" o:ole="">
             <v:imagedata r:id="rId27" o:title=""/>
           </v:shape>
-          <o:OLEObject Type="Embed" ProgID="Equation.DSMT4" ShapeID="_x0000_i1111" DrawAspect="Content" ObjectID="_1671232864" r:id="rId28"/>
+          <o:OLEObject Type="Embed" ProgID="Equation.DSMT4" ShapeID="_x0000_i1111" DrawAspect="Content" ObjectID="_1671240763" r:id="rId28"/>
         </w:object>
       </w:r>
       <w:r>
@@ -2895,7 +2895,7 @@
           <v:shape id="_x0000_i1113" type="#_x0000_t75" style="width:117.15pt;height:18.25pt" o:ole="">
             <v:imagedata r:id="rId29" o:title=""/>
           </v:shape>
-          <o:OLEObject Type="Embed" ProgID="Equation.DSMT4" ShapeID="_x0000_i1113" DrawAspect="Content" ObjectID="_1671232865" r:id="rId30"/>
+          <o:OLEObject Type="Embed" ProgID="Equation.DSMT4" ShapeID="_x0000_i1113" DrawAspect="Content" ObjectID="_1671240764" r:id="rId30"/>
         </w:object>
       </w:r>
     </w:p>
@@ -2925,7 +2925,7 @@
           <v:shape id="_x0000_i1115" type="#_x0000_t75" style="width:54.25pt;height:18.25pt" o:ole="">
             <v:imagedata r:id="rId31" o:title=""/>
           </v:shape>
-          <o:OLEObject Type="Embed" ProgID="Equation.DSMT4" ShapeID="_x0000_i1115" DrawAspect="Content" ObjectID="_1671232866" r:id="rId32"/>
+          <o:OLEObject Type="Embed" ProgID="Equation.DSMT4" ShapeID="_x0000_i1115" DrawAspect="Content" ObjectID="_1671240765" r:id="rId32"/>
         </w:object>
       </w:r>
       <w:r>
@@ -2988,7 +2988,7 @@
           <v:shape id="_x0000_i1036" type="#_x0000_t75" style="width:5.9pt;height:11.8pt" o:ole="">
             <v:imagedata r:id="rId33" o:title=""/>
           </v:shape>
-          <o:OLEObject Type="Embed" ProgID="Equation.DSMT4" ShapeID="_x0000_i1036" DrawAspect="Content" ObjectID="_1671232867" r:id="rId34"/>
+          <o:OLEObject Type="Embed" ProgID="Equation.DSMT4" ShapeID="_x0000_i1036" DrawAspect="Content" ObjectID="_1671240766" r:id="rId34"/>
         </w:object>
       </w:r>
       <w:r>
@@ -3015,7 +3015,7 @@
           <v:shape id="_x0000_i1037" type="#_x0000_t75" style="width:11.8pt;height:24.2pt" o:ole="">
             <v:imagedata r:id="rId35" o:title=""/>
           </v:shape>
-          <o:OLEObject Type="Embed" ProgID="Equation.DSMT4" ShapeID="_x0000_i1037" DrawAspect="Content" ObjectID="_1671232868" r:id="rId36"/>
+          <o:OLEObject Type="Embed" ProgID="Equation.DSMT4" ShapeID="_x0000_i1037" DrawAspect="Content" ObjectID="_1671240767" r:id="rId36"/>
         </w:object>
       </w:r>
       <w:r>
@@ -3058,7 +3058,7 @@
           <v:shape id="_x0000_i1038" type="#_x0000_t75" style="width:66.1pt;height:24.2pt" o:ole="">
             <v:imagedata r:id="rId37" o:title=""/>
           </v:shape>
-          <o:OLEObject Type="Embed" ProgID="Equation.DSMT4" ShapeID="_x0000_i1038" DrawAspect="Content" ObjectID="_1671232869" r:id="rId38"/>
+          <o:OLEObject Type="Embed" ProgID="Equation.DSMT4" ShapeID="_x0000_i1038" DrawAspect="Content" ObjectID="_1671240768" r:id="rId38"/>
         </w:object>
       </w:r>
       <w:r>
@@ -3149,7 +3149,7 @@
           <v:shape id="_x0000_i1039" type="#_x0000_t75" style="width:132.2pt;height:24.2pt" o:ole="">
             <v:imagedata r:id="rId39" o:title=""/>
           </v:shape>
-          <o:OLEObject Type="Embed" ProgID="Equation.DSMT4" ShapeID="_x0000_i1039" DrawAspect="Content" ObjectID="_1671232870" r:id="rId40"/>
+          <o:OLEObject Type="Embed" ProgID="Equation.DSMT4" ShapeID="_x0000_i1039" DrawAspect="Content" ObjectID="_1671240769" r:id="rId40"/>
         </w:object>
       </w:r>
       <w:r>
@@ -3332,7 +3332,7 @@
           <v:shape id="_x0000_i1040" type="#_x0000_t75" style="width:312.2pt;height:1in" o:ole="">
             <v:imagedata r:id="rId41" o:title=""/>
           </v:shape>
-          <o:OLEObject Type="Embed" ProgID="Equation.DSMT4" ShapeID="_x0000_i1040" DrawAspect="Content" ObjectID="_1671232871" r:id="rId42"/>
+          <o:OLEObject Type="Embed" ProgID="Equation.DSMT4" ShapeID="_x0000_i1040" DrawAspect="Content" ObjectID="_1671240770" r:id="rId42"/>
         </w:object>
       </w:r>
     </w:p>
@@ -3816,7 +3816,7 @@
           <v:shape id="_x0000_i1041" type="#_x0000_t75" style="width:276.2pt;height:36pt" o:ole="">
             <v:imagedata r:id="rId43" o:title=""/>
           </v:shape>
-          <o:OLEObject Type="Embed" ProgID="Equation.DSMT4" ShapeID="_x0000_i1041" DrawAspect="Content" ObjectID="_1671232872" r:id="rId44"/>
+          <o:OLEObject Type="Embed" ProgID="Equation.DSMT4" ShapeID="_x0000_i1041" DrawAspect="Content" ObjectID="_1671240771" r:id="rId44"/>
         </w:object>
       </w:r>
     </w:p>
@@ -3855,7 +3855,7 @@
           <v:shape id="_x0000_i1042" type="#_x0000_t75" style="width:11.8pt;height:11.8pt" o:ole="">
             <v:imagedata r:id="rId45" o:title=""/>
           </v:shape>
-          <o:OLEObject Type="Embed" ProgID="Equation.DSMT4" ShapeID="_x0000_i1042" DrawAspect="Content" ObjectID="_1671232873" r:id="rId46"/>
+          <o:OLEObject Type="Embed" ProgID="Equation.DSMT4" ShapeID="_x0000_i1042" DrawAspect="Content" ObjectID="_1671240772" r:id="rId46"/>
         </w:object>
       </w:r>
       <w:r>
@@ -3936,7 +3936,7 @@
           <v:shape id="_x0000_i1043" type="#_x0000_t75" style="width:246.1pt;height:60.2pt" o:ole="">
             <v:imagedata r:id="rId47" o:title=""/>
           </v:shape>
-          <o:OLEObject Type="Embed" ProgID="Equation.DSMT4" ShapeID="_x0000_i1043" DrawAspect="Content" ObjectID="_1671232874" r:id="rId48"/>
+          <o:OLEObject Type="Embed" ProgID="Equation.DSMT4" ShapeID="_x0000_i1043" DrawAspect="Content" ObjectID="_1671240773" r:id="rId48"/>
         </w:object>
       </w:r>
     </w:p>
@@ -3975,7 +3975,7 @@
           <v:shape id="_x0000_i1044" type="#_x0000_t75" style="width:329.9pt;height:66.1pt" o:ole="">
             <v:imagedata r:id="rId49" o:title=""/>
           </v:shape>
-          <o:OLEObject Type="Embed" ProgID="Equation.DSMT4" ShapeID="_x0000_i1044" DrawAspect="Content" ObjectID="_1671232875" r:id="rId50"/>
+          <o:OLEObject Type="Embed" ProgID="Equation.DSMT4" ShapeID="_x0000_i1044" DrawAspect="Content" ObjectID="_1671240774" r:id="rId50"/>
         </w:object>
       </w:r>
     </w:p>
@@ -4020,7 +4020,7 @@
           <v:shape id="_x0000_i1045" type="#_x0000_t75" style="width:11.8pt;height:11.8pt" o:ole="">
             <v:imagedata r:id="rId45" o:title=""/>
           </v:shape>
-          <o:OLEObject Type="Embed" ProgID="Equation.DSMT4" ShapeID="_x0000_i1045" DrawAspect="Content" ObjectID="_1671232876" r:id="rId51"/>
+          <o:OLEObject Type="Embed" ProgID="Equation.DSMT4" ShapeID="_x0000_i1045" DrawAspect="Content" ObjectID="_1671240775" r:id="rId51"/>
         </w:object>
       </w:r>
       <w:r>
@@ -4053,7 +4053,7 @@
           <v:shape id="_x0000_i1046" type="#_x0000_t75" style="width:11.8pt;height:24.2pt" o:ole="">
             <v:imagedata r:id="rId52" o:title=""/>
           </v:shape>
-          <o:OLEObject Type="Embed" ProgID="Equation.DSMT4" ShapeID="_x0000_i1046" DrawAspect="Content" ObjectID="_1671232877" r:id="rId53"/>
+          <o:OLEObject Type="Embed" ProgID="Equation.DSMT4" ShapeID="_x0000_i1046" DrawAspect="Content" ObjectID="_1671240776" r:id="rId53"/>
         </w:object>
       </w:r>
       <w:r>
@@ -4158,7 +4158,7 @@
           <v:shape id="_x0000_i1047" type="#_x0000_t75" style="width:11.8pt;height:11.8pt" o:ole="">
             <v:imagedata r:id="rId54" o:title=""/>
           </v:shape>
-          <o:OLEObject Type="Embed" ProgID="Equation.DSMT4" ShapeID="_x0000_i1047" DrawAspect="Content" ObjectID="_1671232878" r:id="rId55"/>
+          <o:OLEObject Type="Embed" ProgID="Equation.DSMT4" ShapeID="_x0000_i1047" DrawAspect="Content" ObjectID="_1671240777" r:id="rId55"/>
         </w:object>
       </w:r>
       <w:r>
@@ -4182,7 +4182,7 @@
           <v:shape id="_x0000_i1048" type="#_x0000_t75" style="width:276.2pt;height:41.9pt" o:ole="">
             <v:imagedata r:id="rId56" o:title=""/>
           </v:shape>
-          <o:OLEObject Type="Embed" ProgID="Equation.DSMT4" ShapeID="_x0000_i1048" DrawAspect="Content" ObjectID="_1671232879" r:id="rId57"/>
+          <o:OLEObject Type="Embed" ProgID="Equation.DSMT4" ShapeID="_x0000_i1048" DrawAspect="Content" ObjectID="_1671240778" r:id="rId57"/>
         </w:object>
       </w:r>
     </w:p>
@@ -5923,7 +5923,7 @@
           <v:shape id="_x0000_i1117" type="#_x0000_t75" style="width:20.95pt;height:10.75pt" o:ole="">
             <v:imagedata r:id="rId58" o:title=""/>
           </v:shape>
-          <o:OLEObject Type="Embed" ProgID="Equation.DSMT4" ShapeID="_x0000_i1117" DrawAspect="Content" ObjectID="_1671232880" r:id="rId59"/>
+          <o:OLEObject Type="Embed" ProgID="Equation.DSMT4" ShapeID="_x0000_i1117" DrawAspect="Content" ObjectID="_1671240779" r:id="rId59"/>
         </w:object>
       </w:r>
       <w:r>
@@ -5957,7 +5957,7 @@
           <v:shape id="_x0000_i1119" type="#_x0000_t75" style="width:60.2pt;height:15.05pt" o:ole="">
             <v:imagedata r:id="rId60" o:title=""/>
           </v:shape>
-          <o:OLEObject Type="Embed" ProgID="Equation.DSMT4" ShapeID="_x0000_i1119" DrawAspect="Content" ObjectID="_1671232881" r:id="rId61"/>
+          <o:OLEObject Type="Embed" ProgID="Equation.DSMT4" ShapeID="_x0000_i1119" DrawAspect="Content" ObjectID="_1671240780" r:id="rId61"/>
         </w:object>
       </w:r>
     </w:p>
@@ -6013,7 +6013,7 @@
           <v:shape id="_x0000_i1051" type="#_x0000_t75" style="width:155.8pt;height:30.1pt" o:ole="">
             <v:imagedata r:id="rId62" o:title=""/>
           </v:shape>
-          <o:OLEObject Type="Embed" ProgID="Equation.DSMT4" ShapeID="_x0000_i1051" DrawAspect="Content" ObjectID="_1671232882" r:id="rId63"/>
+          <o:OLEObject Type="Embed" ProgID="Equation.DSMT4" ShapeID="_x0000_i1051" DrawAspect="Content" ObjectID="_1671240781" r:id="rId63"/>
         </w:object>
       </w:r>
     </w:p>
@@ -6082,7 +6082,7 @@
           <v:shape id="_x0000_i1052" type="#_x0000_t75" style="width:3in;height:54.25pt" o:ole="">
             <v:imagedata r:id="rId64" o:title=""/>
           </v:shape>
-          <o:OLEObject Type="Embed" ProgID="Equation.DSMT4" ShapeID="_x0000_i1052" DrawAspect="Content" ObjectID="_1671232883" r:id="rId65"/>
+          <o:OLEObject Type="Embed" ProgID="Equation.DSMT4" ShapeID="_x0000_i1052" DrawAspect="Content" ObjectID="_1671240782" r:id="rId65"/>
         </w:object>
       </w:r>
     </w:p>
@@ -6123,7 +6123,7 @@
           <v:shape id="_x0000_i1121" type="#_x0000_t75" style="width:46.75pt;height:15.05pt" o:ole="">
             <v:imagedata r:id="rId66" o:title=""/>
           </v:shape>
-          <o:OLEObject Type="Embed" ProgID="Equation.DSMT4" ShapeID="_x0000_i1121" DrawAspect="Content" ObjectID="_1671232884" r:id="rId67"/>
+          <o:OLEObject Type="Embed" ProgID="Equation.DSMT4" ShapeID="_x0000_i1121" DrawAspect="Content" ObjectID="_1671240783" r:id="rId67"/>
         </w:object>
       </w:r>
       <w:r>
@@ -6142,7 +6142,7 @@
           <v:shape id="_x0000_i1125" type="#_x0000_t75" style="width:31.15pt;height:15.05pt" o:ole="">
             <v:imagedata r:id="rId68" o:title=""/>
           </v:shape>
-          <o:OLEObject Type="Embed" ProgID="Equation.DSMT4" ShapeID="_x0000_i1125" DrawAspect="Content" ObjectID="_1671232885" r:id="rId69"/>
+          <o:OLEObject Type="Embed" ProgID="Equation.DSMT4" ShapeID="_x0000_i1125" DrawAspect="Content" ObjectID="_1671240784" r:id="rId69"/>
         </w:object>
       </w:r>
       <w:r>
@@ -6208,7 +6208,7 @@
           <v:shape id="_x0000_i1055" type="#_x0000_t75" style="width:4in;height:36pt" o:ole="">
             <v:imagedata r:id="rId70" o:title=""/>
           </v:shape>
-          <o:OLEObject Type="Embed" ProgID="Equation.DSMT4" ShapeID="_x0000_i1055" DrawAspect="Content" ObjectID="_1671232886" r:id="rId71"/>
+          <o:OLEObject Type="Embed" ProgID="Equation.DSMT4" ShapeID="_x0000_i1055" DrawAspect="Content" ObjectID="_1671240785" r:id="rId71"/>
         </w:object>
       </w:r>
     </w:p>
@@ -6376,7 +6376,7 @@
           <v:shape id="_x0000_i1127" type="#_x0000_t75" style="width:73.05pt;height:18.25pt" o:ole="">
             <v:imagedata r:id="rId72" o:title=""/>
           </v:shape>
-          <o:OLEObject Type="Embed" ProgID="Equation.DSMT4" ShapeID="_x0000_i1127" DrawAspect="Content" ObjectID="_1671232887" r:id="rId73"/>
+          <o:OLEObject Type="Embed" ProgID="Equation.DSMT4" ShapeID="_x0000_i1127" DrawAspect="Content" ObjectID="_1671240786" r:id="rId73"/>
         </w:object>
       </w:r>
     </w:p>
@@ -6434,7 +6434,7 @@
           <v:shape id="_x0000_i1057" type="#_x0000_t75" style="width:155.8pt;height:36pt" o:ole="">
             <v:imagedata r:id="rId74" o:title=""/>
           </v:shape>
-          <o:OLEObject Type="Embed" ProgID="Equation.DSMT4" ShapeID="_x0000_i1057" DrawAspect="Content" ObjectID="_1671232888" r:id="rId75"/>
+          <o:OLEObject Type="Embed" ProgID="Equation.DSMT4" ShapeID="_x0000_i1057" DrawAspect="Content" ObjectID="_1671240787" r:id="rId75"/>
         </w:object>
       </w:r>
     </w:p>
@@ -6504,7 +6504,7 @@
           <v:shape id="_x0000_i1058" type="#_x0000_t75" style="width:365.9pt;height:36pt" o:ole="">
             <v:imagedata r:id="rId76" o:title=""/>
           </v:shape>
-          <o:OLEObject Type="Embed" ProgID="Equation.DSMT4" ShapeID="_x0000_i1058" DrawAspect="Content" ObjectID="_1671232889" r:id="rId77"/>
+          <o:OLEObject Type="Embed" ProgID="Equation.DSMT4" ShapeID="_x0000_i1058" DrawAspect="Content" ObjectID="_1671240788" r:id="rId77"/>
         </w:object>
       </w:r>
     </w:p>
@@ -7930,7 +7930,7 @@
           <v:shape id="_x0000_i1059" type="#_x0000_t75" style="width:11.8pt;height:11.8pt" o:ole="">
             <v:imagedata r:id="rId82" o:title=""/>
           </v:shape>
-          <o:OLEObject Type="Embed" ProgID="Equation.DSMT4" ShapeID="_x0000_i1059" DrawAspect="Content" ObjectID="_1671232890" r:id="rId83"/>
+          <o:OLEObject Type="Embed" ProgID="Equation.DSMT4" ShapeID="_x0000_i1059" DrawAspect="Content" ObjectID="_1671240789" r:id="rId83"/>
         </w:object>
       </w:r>
       <w:r>
@@ -7965,7 +7965,7 @@
           <v:shape id="_x0000_i1133" type="#_x0000_t75" style="width:11.8pt;height:15.05pt" o:ole="">
             <v:imagedata r:id="rId84" o:title=""/>
           </v:shape>
-          <o:OLEObject Type="Embed" ProgID="Equation.DSMT4" ShapeID="_x0000_i1133" DrawAspect="Content" ObjectID="_1671232891" r:id="rId85"/>
+          <o:OLEObject Type="Embed" ProgID="Equation.DSMT4" ShapeID="_x0000_i1133" DrawAspect="Content" ObjectID="_1671240790" r:id="rId85"/>
         </w:object>
       </w:r>
       <w:r>
@@ -8035,7 +8035,7 @@
           <v:shape id="_x0000_i1061" type="#_x0000_t75" style="width:11.8pt;height:11.8pt" o:ole="">
             <v:imagedata r:id="rId82" o:title=""/>
           </v:shape>
-          <o:OLEObject Type="Embed" ProgID="Equation.DSMT4" ShapeID="_x0000_i1061" DrawAspect="Content" ObjectID="_1671232892" r:id="rId86"/>
+          <o:OLEObject Type="Embed" ProgID="Equation.DSMT4" ShapeID="_x0000_i1061" DrawAspect="Content" ObjectID="_1671240791" r:id="rId86"/>
         </w:object>
       </w:r>
       <w:r>
@@ -8062,7 +8062,7 @@
           <v:shape id="_x0000_i1131" type="#_x0000_t75" style="width:11.8pt;height:15.05pt" o:ole="">
             <v:imagedata r:id="rId87" o:title=""/>
           </v:shape>
-          <o:OLEObject Type="Embed" ProgID="Equation.DSMT4" ShapeID="_x0000_i1131" DrawAspect="Content" ObjectID="_1671232893" r:id="rId88"/>
+          <o:OLEObject Type="Embed" ProgID="Equation.DSMT4" ShapeID="_x0000_i1131" DrawAspect="Content" ObjectID="_1671240792" r:id="rId88"/>
         </w:object>
       </w:r>
       <w:r>
@@ -8180,7 +8180,7 @@
           <v:shape id="_x0000_i1135" type="#_x0000_t75" style="width:25.8pt;height:12.9pt" o:ole="">
             <v:imagedata r:id="rId89" o:title=""/>
           </v:shape>
-          <o:OLEObject Type="Embed" ProgID="Equation.DSMT4" ShapeID="_x0000_i1135" DrawAspect="Content" ObjectID="_1671232894" r:id="rId90"/>
+          <o:OLEObject Type="Embed" ProgID="Equation.DSMT4" ShapeID="_x0000_i1135" DrawAspect="Content" ObjectID="_1671240793" r:id="rId90"/>
         </w:object>
       </w:r>
       <w:r>
@@ -8214,7 +8214,7 @@
           <v:shape id="_x0000_i1064" type="#_x0000_t75" style="width:11.8pt;height:11.8pt" o:ole="">
             <v:imagedata r:id="rId82" o:title=""/>
           </v:shape>
-          <o:OLEObject Type="Embed" ProgID="Equation.DSMT4" ShapeID="_x0000_i1064" DrawAspect="Content" ObjectID="_1671232895" r:id="rId91"/>
+          <o:OLEObject Type="Embed" ProgID="Equation.DSMT4" ShapeID="_x0000_i1064" DrawAspect="Content" ObjectID="_1671240794" r:id="rId91"/>
         </w:object>
       </w:r>
       <w:r>
@@ -8248,7 +8248,7 @@
           <v:shape id="_x0000_i1129" type="#_x0000_t75" style="width:11.8pt;height:15.05pt" o:ole="">
             <v:imagedata r:id="rId92" o:title=""/>
           </v:shape>
-          <o:OLEObject Type="Embed" ProgID="Equation.DSMT4" ShapeID="_x0000_i1129" DrawAspect="Content" ObjectID="_1671232896" r:id="rId93"/>
+          <o:OLEObject Type="Embed" ProgID="Equation.DSMT4" ShapeID="_x0000_i1129" DrawAspect="Content" ObjectID="_1671240795" r:id="rId93"/>
         </w:object>
       </w:r>
       <w:r>
@@ -8282,7 +8282,7 @@
           <v:shape id="_x0000_i1066" type="#_x0000_t75" style="width:11.8pt;height:11.8pt" o:ole="">
             <v:imagedata r:id="rId94" o:title=""/>
           </v:shape>
-          <o:OLEObject Type="Embed" ProgID="Equation.DSMT4" ShapeID="_x0000_i1066" DrawAspect="Content" ObjectID="_1671232897" r:id="rId95"/>
+          <o:OLEObject Type="Embed" ProgID="Equation.DSMT4" ShapeID="_x0000_i1066" DrawAspect="Content" ObjectID="_1671240796" r:id="rId95"/>
         </w:object>
       </w:r>
       <w:r>
@@ -8335,7 +8335,7 @@
           <v:shape id="_x0000_i1067" type="#_x0000_t75" style="width:11.8pt;height:11.8pt" o:ole="">
             <v:imagedata r:id="rId96" o:title=""/>
           </v:shape>
-          <o:OLEObject Type="Embed" ProgID="Equation.DSMT4" ShapeID="_x0000_i1067" DrawAspect="Content" ObjectID="_1671232898" r:id="rId97"/>
+          <o:OLEObject Type="Embed" ProgID="Equation.DSMT4" ShapeID="_x0000_i1067" DrawAspect="Content" ObjectID="_1671240797" r:id="rId97"/>
         </w:object>
       </w:r>
       <w:r>
@@ -8404,7 +8404,7 @@
           <v:shape id="_x0000_i1068" type="#_x0000_t75" style="width:11.8pt;height:11.8pt" o:ole="">
             <v:imagedata r:id="rId98" o:title=""/>
           </v:shape>
-          <o:OLEObject Type="Embed" ProgID="Equation.DSMT4" ShapeID="_x0000_i1068" DrawAspect="Content" ObjectID="_1671232899" r:id="rId99"/>
+          <o:OLEObject Type="Embed" ProgID="Equation.DSMT4" ShapeID="_x0000_i1068" DrawAspect="Content" ObjectID="_1671240798" r:id="rId99"/>
         </w:object>
       </w:r>
       <w:r>
@@ -8455,7 +8455,7 @@
           <v:shape id="_x0000_i1137" type="#_x0000_t75" style="width:283.15pt;height:18.25pt" o:ole="">
             <v:imagedata r:id="rId100" o:title=""/>
           </v:shape>
-          <o:OLEObject Type="Embed" ProgID="Equation.DSMT4" ShapeID="_x0000_i1137" DrawAspect="Content" ObjectID="_1671232900" r:id="rId101"/>
+          <o:OLEObject Type="Embed" ProgID="Equation.DSMT4" ShapeID="_x0000_i1137" DrawAspect="Content" ObjectID="_1671240799" r:id="rId101"/>
         </w:object>
       </w:r>
       <w:r>
@@ -8708,7 +8708,7 @@
           <v:shape id="_x0000_i1070" type="#_x0000_t75" style="width:24.2pt;height:18.25pt" o:ole="">
             <v:imagedata r:id="rId102" o:title=""/>
           </v:shape>
-          <o:OLEObject Type="Embed" ProgID="Equation.DSMT4" ShapeID="_x0000_i1070" DrawAspect="Content" ObjectID="_1671232901" r:id="rId103"/>
+          <o:OLEObject Type="Embed" ProgID="Equation.DSMT4" ShapeID="_x0000_i1070" DrawAspect="Content" ObjectID="_1671240800" r:id="rId103"/>
         </w:object>
       </w:r>
       <w:r>
@@ -8734,7 +8734,7 @@
           <v:shape id="_x0000_i1139" type="#_x0000_t75" style="width:30.1pt;height:15.05pt" o:ole="">
             <v:imagedata r:id="rId104" o:title=""/>
           </v:shape>
-          <o:OLEObject Type="Embed" ProgID="Equation.DSMT4" ShapeID="_x0000_i1139" DrawAspect="Content" ObjectID="_1671232902" r:id="rId105"/>
+          <o:OLEObject Type="Embed" ProgID="Equation.DSMT4" ShapeID="_x0000_i1139" DrawAspect="Content" ObjectID="_1671240801" r:id="rId105"/>
         </w:object>
       </w:r>
       <w:r>
@@ -8795,7 +8795,7 @@
           <v:shape id="_x0000_i1072" type="#_x0000_t75" style="width:11.8pt;height:11.8pt" o:ole="">
             <v:imagedata r:id="rId106" o:title=""/>
           </v:shape>
-          <o:OLEObject Type="Embed" ProgID="Equation.DSMT4" ShapeID="_x0000_i1072" DrawAspect="Content" ObjectID="_1671232903" r:id="rId107"/>
+          <o:OLEObject Type="Embed" ProgID="Equation.DSMT4" ShapeID="_x0000_i1072" DrawAspect="Content" ObjectID="_1671240802" r:id="rId107"/>
         </w:object>
       </w:r>
       <w:r>
@@ -8888,7 +8888,7 @@
           <v:shape id="_x0000_i1073" type="#_x0000_t75" style="width:402.45pt;height:54.25pt" o:ole="">
             <v:imagedata r:id="rId108" o:title=""/>
           </v:shape>
-          <o:OLEObject Type="Embed" ProgID="Equation.DSMT4" ShapeID="_x0000_i1073" DrawAspect="Content" ObjectID="_1671232904" r:id="rId109"/>
+          <o:OLEObject Type="Embed" ProgID="Equation.DSMT4" ShapeID="_x0000_i1073" DrawAspect="Content" ObjectID="_1671240803" r:id="rId109"/>
         </w:object>
       </w:r>
     </w:p>
@@ -8933,7 +8933,7 @@
           <v:shape id="_x0000_i1074" type="#_x0000_t75" style="width:89.75pt;height:30.1pt" o:ole="">
             <v:imagedata r:id="rId110" o:title=""/>
           </v:shape>
-          <o:OLEObject Type="Embed" ProgID="Equation.DSMT4" ShapeID="_x0000_i1074" DrawAspect="Content" ObjectID="_1671232905" r:id="rId111"/>
+          <o:OLEObject Type="Embed" ProgID="Equation.DSMT4" ShapeID="_x0000_i1074" DrawAspect="Content" ObjectID="_1671240804" r:id="rId111"/>
         </w:object>
       </w:r>
     </w:p>
@@ -8966,7 +8966,7 @@
           <v:shape id="_x0000_i1075" type="#_x0000_t75" style="width:24.2pt;height:18.25pt" o:ole="">
             <v:imagedata r:id="rId112" o:title=""/>
           </v:shape>
-          <o:OLEObject Type="Embed" ProgID="Equation.DSMT4" ShapeID="_x0000_i1075" DrawAspect="Content" ObjectID="_1671232906" r:id="rId113"/>
+          <o:OLEObject Type="Embed" ProgID="Equation.DSMT4" ShapeID="_x0000_i1075" DrawAspect="Content" ObjectID="_1671240805" r:id="rId113"/>
         </w:object>
       </w:r>
       <w:r>
@@ -9016,7 +9016,7 @@
           <v:shape id="_x0000_i1076" type="#_x0000_t75" style="width:185.9pt;height:18.25pt" o:ole="">
             <v:imagedata r:id="rId114" o:title=""/>
           </v:shape>
-          <o:OLEObject Type="Embed" ProgID="Equation.DSMT4" ShapeID="_x0000_i1076" DrawAspect="Content" ObjectID="_1671232907" r:id="rId115"/>
+          <o:OLEObject Type="Embed" ProgID="Equation.DSMT4" ShapeID="_x0000_i1076" DrawAspect="Content" ObjectID="_1671240806" r:id="rId115"/>
         </w:object>
       </w:r>
     </w:p>
@@ -9049,7 +9049,7 @@
           <v:shape id="_x0000_i1077" type="#_x0000_t75" style="width:11.8pt;height:11.8pt" o:ole="">
             <v:imagedata r:id="rId116" o:title=""/>
           </v:shape>
-          <o:OLEObject Type="Embed" ProgID="Equation.DSMT4" ShapeID="_x0000_i1077" DrawAspect="Content" ObjectID="_1671232908" r:id="rId117"/>
+          <o:OLEObject Type="Embed" ProgID="Equation.DSMT4" ShapeID="_x0000_i1077" DrawAspect="Content" ObjectID="_1671240807" r:id="rId117"/>
         </w:object>
       </w:r>
       <w:r>
@@ -9100,7 +9100,7 @@
           <v:shape id="_x0000_i1078" type="#_x0000_t75" style="width:113.9pt;height:30.1pt" o:ole="">
             <v:imagedata r:id="rId118" o:title=""/>
           </v:shape>
-          <o:OLEObject Type="Embed" ProgID="Equation.DSMT4" ShapeID="_x0000_i1078" DrawAspect="Content" ObjectID="_1671232909" r:id="rId119"/>
+          <o:OLEObject Type="Embed" ProgID="Equation.DSMT4" ShapeID="_x0000_i1078" DrawAspect="Content" ObjectID="_1671240808" r:id="rId119"/>
         </w:object>
       </w:r>
     </w:p>
@@ -9218,7 +9218,7 @@
           <v:shape id="_x0000_i1141" type="#_x0000_t75" style="width:89.2pt;height:15.05pt" o:ole="">
             <v:imagedata r:id="rId120" o:title=""/>
           </v:shape>
-          <o:OLEObject Type="Embed" ProgID="Equation.DSMT4" ShapeID="_x0000_i1141" DrawAspect="Content" ObjectID="_1671232910" r:id="rId121"/>
+          <o:OLEObject Type="Embed" ProgID="Equation.DSMT4" ShapeID="_x0000_i1141" DrawAspect="Content" ObjectID="_1671240809" r:id="rId121"/>
         </w:object>
       </w:r>
     </w:p>
@@ -9309,7 +9309,7 @@
           <v:shape id="_x0000_i1146" type="#_x0000_t75" style="width:62.85pt;height:19.9pt" o:ole="">
             <v:imagedata r:id="rId122" o:title=""/>
           </v:shape>
-          <o:OLEObject Type="Embed" ProgID="Equation.DSMT4" ShapeID="_x0000_i1146" DrawAspect="Content" ObjectID="_1671232911" r:id="rId123"/>
+          <o:OLEObject Type="Embed" ProgID="Equation.DSMT4" ShapeID="_x0000_i1146" DrawAspect="Content" ObjectID="_1671240810" r:id="rId123"/>
         </w:object>
       </w:r>
       <w:r>
@@ -9335,7 +9335,7 @@
           <v:shape id="_x0000_i1148" type="#_x0000_t75" style="width:70.95pt;height:32.8pt" o:ole="">
             <v:imagedata r:id="rId124" o:title=""/>
           </v:shape>
-          <o:OLEObject Type="Embed" ProgID="Equation.DSMT4" ShapeID="_x0000_i1148" DrawAspect="Content" ObjectID="_1671232912" r:id="rId125"/>
+          <o:OLEObject Type="Embed" ProgID="Equation.DSMT4" ShapeID="_x0000_i1148" DrawAspect="Content" ObjectID="_1671240811" r:id="rId125"/>
         </w:object>
       </w:r>
     </w:p>
@@ -9457,7 +9457,7 @@
           <v:shape id="_x0000_i1082" type="#_x0000_t75" style="width:327.2pt;height:66.1pt" o:ole="">
             <v:imagedata r:id="rId126" o:title=""/>
           </v:shape>
-          <o:OLEObject Type="Embed" ProgID="Equation.DSMT4" ShapeID="_x0000_i1082" DrawAspect="Content" ObjectID="_1671232913" r:id="rId127"/>
+          <o:OLEObject Type="Embed" ProgID="Equation.DSMT4" ShapeID="_x0000_i1082" DrawAspect="Content" ObjectID="_1671240812" r:id="rId127"/>
         </w:object>
       </w:r>
     </w:p>
@@ -9557,7 +9557,7 @@
           <v:shape id="_x0000_i1150" type="#_x0000_t75" style="width:62.85pt;height:19.9pt" o:ole="">
             <v:imagedata r:id="rId122" o:title=""/>
           </v:shape>
-          <o:OLEObject Type="Embed" ProgID="Equation.DSMT4" ShapeID="_x0000_i1150" DrawAspect="Content" ObjectID="_1671232914" r:id="rId128"/>
+          <o:OLEObject Type="Embed" ProgID="Equation.DSMT4" ShapeID="_x0000_i1150" DrawAspect="Content" ObjectID="_1671240813" r:id="rId128"/>
         </w:object>
       </w:r>
       <w:r>
@@ -9576,7 +9576,7 @@
           <v:shape id="_x0000_i1153" type="#_x0000_t75" style="width:74.15pt;height:32.8pt" o:ole="">
             <v:imagedata r:id="rId129" o:title=""/>
           </v:shape>
-          <o:OLEObject Type="Embed" ProgID="Equation.DSMT4" ShapeID="_x0000_i1153" DrawAspect="Content" ObjectID="_1671232915" r:id="rId130"/>
+          <o:OLEObject Type="Embed" ProgID="Equation.DSMT4" ShapeID="_x0000_i1153" DrawAspect="Content" ObjectID="_1671240814" r:id="rId130"/>
         </w:object>
       </w:r>
       <w:r>
@@ -9719,7 +9719,7 @@
           <v:shape id="_x0000_i1085" type="#_x0000_t75" style="width:333.15pt;height:66.1pt" o:ole="">
             <v:imagedata r:id="rId131" o:title=""/>
           </v:shape>
-          <o:OLEObject Type="Embed" ProgID="Equation.DSMT4" ShapeID="_x0000_i1085" DrawAspect="Content" ObjectID="_1671232916" r:id="rId132"/>
+          <o:OLEObject Type="Embed" ProgID="Equation.DSMT4" ShapeID="_x0000_i1085" DrawAspect="Content" ObjectID="_1671240815" r:id="rId132"/>
         </w:object>
       </w:r>
     </w:p>
@@ -9799,7 +9799,7 @@
           <v:shape id="_x0000_i1086" type="#_x0000_t75" style="width:77.9pt;height:15.05pt" o:ole="">
             <v:imagedata r:id="rId133" o:title=""/>
           </v:shape>
-          <o:OLEObject Type="Embed" ProgID="Equation.DSMT4" ShapeID="_x0000_i1086" DrawAspect="Content" ObjectID="_1671232917" r:id="rId134"/>
+          <o:OLEObject Type="Embed" ProgID="Equation.DSMT4" ShapeID="_x0000_i1086" DrawAspect="Content" ObjectID="_1671240816" r:id="rId134"/>
         </w:object>
       </w:r>
     </w:p>
@@ -10031,7 +10031,7 @@
           <v:shape id="_x0000_i1087" type="#_x0000_t75" style="width:11.8pt;height:11.8pt" o:ole="">
             <v:imagedata r:id="rId136" o:title=""/>
           </v:shape>
-          <o:OLEObject Type="Embed" ProgID="Equation.DSMT4" ShapeID="_x0000_i1087" DrawAspect="Content" ObjectID="_1671232918" r:id="rId137"/>
+          <o:OLEObject Type="Embed" ProgID="Equation.DSMT4" ShapeID="_x0000_i1087" DrawAspect="Content" ObjectID="_1671240817" r:id="rId137"/>
         </w:object>
       </w:r>
       <w:r>
@@ -10073,7 +10073,7 @@
           <v:shape id="_x0000_i1088" type="#_x0000_t75" style="width:30.1pt;height:11.8pt" o:ole="">
             <v:imagedata r:id="rId138" o:title=""/>
           </v:shape>
-          <o:OLEObject Type="Embed" ProgID="Equation.DSMT4" ShapeID="_x0000_i1088" DrawAspect="Content" ObjectID="_1671232919" r:id="rId139"/>
+          <o:OLEObject Type="Embed" ProgID="Equation.DSMT4" ShapeID="_x0000_i1088" DrawAspect="Content" ObjectID="_1671240818" r:id="rId139"/>
         </w:object>
       </w:r>
       <w:r>
@@ -10303,7 +10303,7 @@
           <v:shape id="_x0000_i1089" type="#_x0000_t75" style="width:24.2pt;height:30.1pt" o:ole="">
             <v:imagedata r:id="rId141" o:title=""/>
           </v:shape>
-          <o:OLEObject Type="Embed" ProgID="Equation.DSMT4" ShapeID="_x0000_i1089" DrawAspect="Content" ObjectID="_1671232920" r:id="rId142"/>
+          <o:OLEObject Type="Embed" ProgID="Equation.DSMT4" ShapeID="_x0000_i1089" DrawAspect="Content" ObjectID="_1671240819" r:id="rId142"/>
         </w:object>
       </w:r>
       <w:r>
@@ -10377,7 +10377,7 @@
           <v:shape id="_x0000_i1090" type="#_x0000_t75" style="width:4in;height:54.25pt" o:ole="">
             <v:imagedata r:id="rId143" o:title=""/>
           </v:shape>
-          <o:OLEObject Type="Embed" ProgID="Equation.DSMT4" ShapeID="_x0000_i1090" DrawAspect="Content" ObjectID="_1671232921" r:id="rId144"/>
+          <o:OLEObject Type="Embed" ProgID="Equation.DSMT4" ShapeID="_x0000_i1090" DrawAspect="Content" ObjectID="_1671240820" r:id="rId144"/>
         </w:object>
       </w:r>
     </w:p>
@@ -10431,7 +10431,7 @@
           <v:shape id="_x0000_i1091" type="#_x0000_t75" style="width:11.8pt;height:11.8pt" o:ole="">
             <v:imagedata r:id="rId145" o:title=""/>
           </v:shape>
-          <o:OLEObject Type="Embed" ProgID="Equation.DSMT4" ShapeID="_x0000_i1091" DrawAspect="Content" ObjectID="_1671232922" r:id="rId146"/>
+          <o:OLEObject Type="Embed" ProgID="Equation.DSMT4" ShapeID="_x0000_i1091" DrawAspect="Content" ObjectID="_1671240821" r:id="rId146"/>
         </w:object>
       </w:r>
       <w:r>
@@ -10467,7 +10467,7 @@
           <v:shape id="_x0000_i1092" type="#_x0000_t75" style="width:102.1pt;height:30.1pt" o:ole="">
             <v:imagedata r:id="rId147" o:title=""/>
           </v:shape>
-          <o:OLEObject Type="Embed" ProgID="Equation.DSMT4" ShapeID="_x0000_i1092" DrawAspect="Content" ObjectID="_1671232923" r:id="rId148"/>
+          <o:OLEObject Type="Embed" ProgID="Equation.DSMT4" ShapeID="_x0000_i1092" DrawAspect="Content" ObjectID="_1671240822" r:id="rId148"/>
         </w:object>
       </w:r>
     </w:p>
@@ -10637,7 +10637,7 @@
           <v:shape id="_x0000_i1093" type="#_x0000_t75" style="width:335.8pt;height:1in" o:ole="">
             <v:imagedata r:id="rId149" o:title=""/>
           </v:shape>
-          <o:OLEObject Type="Embed" ProgID="Equation.DSMT4" ShapeID="_x0000_i1093" DrawAspect="Content" ObjectID="_1671232924" r:id="rId150"/>
+          <o:OLEObject Type="Embed" ProgID="Equation.DSMT4" ShapeID="_x0000_i1093" DrawAspect="Content" ObjectID="_1671240823" r:id="rId150"/>
         </w:object>
       </w:r>
     </w:p>
@@ -10965,7 +10965,7 @@
           <v:shape id="_x0000_i1094" type="#_x0000_t75" style="width:30.1pt;height:11.8pt" o:ole="">
             <v:imagedata r:id="rId151" o:title=""/>
           </v:shape>
-          <o:OLEObject Type="Embed" ProgID="Equation.DSMT4" ShapeID="_x0000_i1094" DrawAspect="Content" ObjectID="_1671232925" r:id="rId152"/>
+          <o:OLEObject Type="Embed" ProgID="Equation.DSMT4" ShapeID="_x0000_i1094" DrawAspect="Content" ObjectID="_1671240824" r:id="rId152"/>
         </w:object>
       </w:r>
       <w:r>
@@ -11135,7 +11135,7 @@
           <v:shape id="_x0000_i1095" type="#_x0000_t75" style="width:41.9pt;height:30.1pt" o:ole="">
             <v:imagedata r:id="rId153" o:title=""/>
           </v:shape>
-          <o:OLEObject Type="Embed" ProgID="Equation.DSMT4" ShapeID="_x0000_i1095" DrawAspect="Content" ObjectID="_1671232926" r:id="rId154"/>
+          <o:OLEObject Type="Embed" ProgID="Equation.DSMT4" ShapeID="_x0000_i1095" DrawAspect="Content" ObjectID="_1671240825" r:id="rId154"/>
         </w:object>
       </w:r>
       <w:r>
@@ -11191,7 +11191,7 @@
           <v:shape id="_x0000_i1096" type="#_x0000_t75" style="width:41.9pt;height:30.1pt" o:ole="">
             <v:imagedata r:id="rId155" o:title=""/>
           </v:shape>
-          <o:OLEObject Type="Embed" ProgID="Equation.DSMT4" ShapeID="_x0000_i1096" DrawAspect="Content" ObjectID="_1671232927" r:id="rId156"/>
+          <o:OLEObject Type="Embed" ProgID="Equation.DSMT4" ShapeID="_x0000_i1096" DrawAspect="Content" ObjectID="_1671240826" r:id="rId156"/>
         </w:object>
       </w:r>
       <w:r>
@@ -11280,7 +11280,7 @@
           <v:shape id="_x0000_i1097" type="#_x0000_t75" style="width:11.8pt;height:11.8pt" o:ole="">
             <v:imagedata r:id="rId145" o:title=""/>
           </v:shape>
-          <o:OLEObject Type="Embed" ProgID="Equation.DSMT4" ShapeID="_x0000_i1097" DrawAspect="Content" ObjectID="_1671232928" r:id="rId157"/>
+          <o:OLEObject Type="Embed" ProgID="Equation.DSMT4" ShapeID="_x0000_i1097" DrawAspect="Content" ObjectID="_1671240827" r:id="rId157"/>
         </w:object>
       </w:r>
       <w:r>
@@ -11309,7 +11309,7 @@
           <v:shape id="_x0000_i1098" type="#_x0000_t75" style="width:41.9pt;height:30.1pt" o:ole="">
             <v:imagedata r:id="rId158" o:title=""/>
           </v:shape>
-          <o:OLEObject Type="Embed" ProgID="Equation.DSMT4" ShapeID="_x0000_i1098" DrawAspect="Content" ObjectID="_1671232929" r:id="rId159"/>
+          <o:OLEObject Type="Embed" ProgID="Equation.DSMT4" ShapeID="_x0000_i1098" DrawAspect="Content" ObjectID="_1671240828" r:id="rId159"/>
         </w:object>
       </w:r>
       <w:r>
@@ -11346,7 +11346,7 @@
           <v:shape id="_x0000_i1099" type="#_x0000_t75" style="width:5.9pt;height:11.8pt" o:ole="">
             <v:imagedata r:id="rId160" o:title=""/>
           </v:shape>
-          <o:OLEObject Type="Embed" ProgID="Equation.DSMT4" ShapeID="_x0000_i1099" DrawAspect="Content" ObjectID="_1671232930" r:id="rId161"/>
+          <o:OLEObject Type="Embed" ProgID="Equation.DSMT4" ShapeID="_x0000_i1099" DrawAspect="Content" ObjectID="_1671240829" r:id="rId161"/>
         </w:object>
       </w:r>
       <w:r>
@@ -11380,7 +11380,7 @@
           <v:shape id="_x0000_i1100" type="#_x0000_t75" style="width:36pt;height:30.1pt" o:ole="">
             <v:imagedata r:id="rId162" o:title=""/>
           </v:shape>
-          <o:OLEObject Type="Embed" ProgID="Equation.DSMT4" ShapeID="_x0000_i1100" DrawAspect="Content" ObjectID="_1671232931" r:id="rId163"/>
+          <o:OLEObject Type="Embed" ProgID="Equation.DSMT4" ShapeID="_x0000_i1100" DrawAspect="Content" ObjectID="_1671240830" r:id="rId163"/>
         </w:object>
       </w:r>
       <w:r>
@@ -11424,7 +11424,7 @@
           <v:shape id="_x0000_i1101" type="#_x0000_t75" style="width:24.2pt;height:11.8pt" o:ole="">
             <v:imagedata r:id="rId164" o:title=""/>
           </v:shape>
-          <o:OLEObject Type="Embed" ProgID="Equation.DSMT4" ShapeID="_x0000_i1101" DrawAspect="Content" ObjectID="_1671232932" r:id="rId165"/>
+          <o:OLEObject Type="Embed" ProgID="Equation.DSMT4" ShapeID="_x0000_i1101" DrawAspect="Content" ObjectID="_1671240831" r:id="rId165"/>
         </w:object>
       </w:r>
       <w:r>
@@ -11471,7 +11471,7 @@
           <v:shape id="_x0000_i1102" type="#_x0000_t75" style="width:24.2pt;height:11.8pt" o:ole="">
             <v:imagedata r:id="rId166" o:title=""/>
           </v:shape>
-          <o:OLEObject Type="Embed" ProgID="Equation.DSMT4" ShapeID="_x0000_i1102" DrawAspect="Content" ObjectID="_1671232933" r:id="rId167"/>
+          <o:OLEObject Type="Embed" ProgID="Equation.DSMT4" ShapeID="_x0000_i1102" DrawAspect="Content" ObjectID="_1671240832" r:id="rId167"/>
         </w:object>
       </w:r>
       <w:r>
@@ -11533,7 +11533,7 @@
           <v:shape id="_x0000_i1103" type="#_x0000_t75" style="width:11.8pt;height:11.8pt" o:ole="">
             <v:imagedata r:id="rId168" o:title=""/>
           </v:shape>
-          <o:OLEObject Type="Embed" ProgID="Equation.DSMT4" ShapeID="_x0000_i1103" DrawAspect="Content" ObjectID="_1671232934" r:id="rId169"/>
+          <o:OLEObject Type="Embed" ProgID="Equation.DSMT4" ShapeID="_x0000_i1103" DrawAspect="Content" ObjectID="_1671240833" r:id="rId169"/>
         </w:object>
       </w:r>
       <w:r>
@@ -11680,7 +11680,7 @@
           <v:shape id="_x0000_i1104" type="#_x0000_t75" style="width:36pt;height:11.8pt" o:ole="">
             <v:imagedata r:id="rId170" o:title=""/>
           </v:shape>
-          <o:OLEObject Type="Embed" ProgID="Equation.DSMT4" ShapeID="_x0000_i1104" DrawAspect="Content" ObjectID="_1671232935" r:id="rId171"/>
+          <o:OLEObject Type="Embed" ProgID="Equation.DSMT4" ShapeID="_x0000_i1104" DrawAspect="Content" ObjectID="_1671240834" r:id="rId171"/>
         </w:object>
       </w:r>
       <w:r>
@@ -11730,7 +11730,7 @@
           <v:shape id="_x0000_i1105" type="#_x0000_t75" style="width:11.8pt;height:11.8pt" o:ole="">
             <v:imagedata r:id="rId145" o:title=""/>
           </v:shape>
-          <o:OLEObject Type="Embed" ProgID="Equation.DSMT4" ShapeID="_x0000_i1105" DrawAspect="Content" ObjectID="_1671232936" r:id="rId172"/>
+          <o:OLEObject Type="Embed" ProgID="Equation.DSMT4" ShapeID="_x0000_i1105" DrawAspect="Content" ObjectID="_1671240835" r:id="rId172"/>
         </w:object>
       </w:r>
       <w:r>
@@ -11777,7 +11777,7 @@
           <v:shape id="_x0000_i1106" type="#_x0000_t75" style="width:41.9pt;height:30.1pt" o:ole="">
             <v:imagedata r:id="rId173" o:title=""/>
           </v:shape>
-          <o:OLEObject Type="Embed" ProgID="Equation.DSMT4" ShapeID="_x0000_i1106" DrawAspect="Content" ObjectID="_1671232937" r:id="rId174"/>
+          <o:OLEObject Type="Embed" ProgID="Equation.DSMT4" ShapeID="_x0000_i1106" DrawAspect="Content" ObjectID="_1671240836" r:id="rId174"/>
         </w:object>
       </w:r>
       <w:r>
@@ -11803,7 +11803,7 @@
           <v:shape id="_x0000_i1107" type="#_x0000_t75" style="width:36pt;height:30.1pt" o:ole="">
             <v:imagedata r:id="rId175" o:title=""/>
           </v:shape>
-          <o:OLEObject Type="Embed" ProgID="Equation.DSMT4" ShapeID="_x0000_i1107" DrawAspect="Content" ObjectID="_1671232938" r:id="rId176"/>
+          <o:OLEObject Type="Embed" ProgID="Equation.DSMT4" ShapeID="_x0000_i1107" DrawAspect="Content" ObjectID="_1671240837" r:id="rId176"/>
         </w:object>
       </w:r>
       <w:r>
@@ -12062,7 +12062,7 @@
           <v:shape id="_x0000_i1186" type="#_x0000_t75" style="width:325.05pt;height:19.9pt" o:ole="">
             <v:imagedata r:id="rId177" o:title=""/>
           </v:shape>
-          <o:OLEObject Type="Embed" ProgID="Equation.DSMT4" ShapeID="_x0000_i1186" DrawAspect="Content" ObjectID="_1671232939" r:id="rId178"/>
+          <o:OLEObject Type="Embed" ProgID="Equation.DSMT4" ShapeID="_x0000_i1186" DrawAspect="Content" ObjectID="_1671240838" r:id="rId178"/>
         </w:object>
       </w:r>
     </w:p>
@@ -12133,7 +12133,7 @@
           <v:shape id="_x0000_i1190" type="#_x0000_t75" style="width:292.85pt;height:34.95pt" o:ole="">
             <v:imagedata r:id="rId179" o:title=""/>
           </v:shape>
-          <o:OLEObject Type="Embed" ProgID="Equation.DSMT4" ShapeID="_x0000_i1190" DrawAspect="Content" ObjectID="_1671232940" r:id="rId180"/>
+          <o:OLEObject Type="Embed" ProgID="Equation.DSMT4" ShapeID="_x0000_i1190" DrawAspect="Content" ObjectID="_1671240839" r:id="rId180"/>
         </w:object>
       </w:r>
     </w:p>
@@ -12207,7 +12207,7 @@
           <v:shape id="_x0000_i1180" type="#_x0000_t75" style="width:168.7pt;height:18.25pt" o:ole="">
             <v:imagedata r:id="rId181" o:title=""/>
           </v:shape>
-          <o:OLEObject Type="Embed" ProgID="Equation.DSMT4" ShapeID="_x0000_i1180" DrawAspect="Content" ObjectID="_1671232941" r:id="rId182"/>
+          <o:OLEObject Type="Embed" ProgID="Equation.DSMT4" ShapeID="_x0000_i1180" DrawAspect="Content" ObjectID="_1671240840" r:id="rId182"/>
         </w:object>
       </w:r>
     </w:p>
@@ -12258,7 +12258,7 @@
           <v:shape id="_x0000_i1194" type="#_x0000_t75" style="width:322.95pt;height:38.15pt" o:ole="">
             <v:imagedata r:id="rId183" o:title=""/>
           </v:shape>
-          <o:OLEObject Type="Embed" ProgID="Equation.DSMT4" ShapeID="_x0000_i1194" DrawAspect="Content" ObjectID="_1671232942" r:id="rId184"/>
+          <o:OLEObject Type="Embed" ProgID="Equation.DSMT4" ShapeID="_x0000_i1194" DrawAspect="Content" ObjectID="_1671240841" r:id="rId184"/>
         </w:object>
       </w:r>
     </w:p>
@@ -13433,6 +13433,105 @@
     <w:p>
       <w:pPr>
         <w:pStyle w:val="ListParagraph"/>
+        <w:bidi/>
+        <w:rPr>
+          <w:rFonts w:ascii="Times New Roman" w:hAnsi="Times New Roman" w:cs="Times New Roman"/>
+          <w:noProof/>
+          <w:rtl/>
+        </w:rPr>
+      </w:pPr>
+    </w:p>
+    <w:p>
+      <w:pPr>
+        <w:pStyle w:val="ListParagraph"/>
+        <w:bidi/>
+        <w:rPr>
+          <w:rFonts w:ascii="Times New Roman" w:hAnsi="Times New Roman" w:cs="Times New Roman"/>
+          <w:noProof/>
+          <w:rtl/>
+        </w:rPr>
+      </w:pPr>
+    </w:p>
+    <w:p>
+      <w:pPr>
+        <w:pStyle w:val="ListParagraph"/>
+        <w:bidi/>
+        <w:rPr>
+          <w:rFonts w:ascii="Times New Roman" w:hAnsi="Times New Roman" w:cs="Times New Roman"/>
+          <w:noProof/>
+          <w:rtl/>
+        </w:rPr>
+      </w:pPr>
+    </w:p>
+    <w:p>
+      <w:pPr>
+        <w:pStyle w:val="ListParagraph"/>
+        <w:bidi/>
+        <w:rPr>
+          <w:rFonts w:ascii="Times New Roman" w:hAnsi="Times New Roman" w:cs="Times New Roman"/>
+          <w:noProof/>
+          <w:rtl/>
+        </w:rPr>
+      </w:pPr>
+    </w:p>
+    <w:p>
+      <w:pPr>
+        <w:pStyle w:val="ListParagraph"/>
+        <w:bidi/>
+        <w:rPr>
+          <w:rFonts w:ascii="Times New Roman" w:hAnsi="Times New Roman" w:cs="Times New Roman"/>
+          <w:noProof/>
+          <w:rtl/>
+        </w:rPr>
+      </w:pPr>
+    </w:p>
+    <w:p>
+      <w:pPr>
+        <w:pStyle w:val="ListParagraph"/>
+        <w:bidi/>
+        <w:rPr>
+          <w:rFonts w:ascii="Times New Roman" w:hAnsi="Times New Roman" w:cs="Times New Roman"/>
+          <w:noProof/>
+          <w:rtl/>
+        </w:rPr>
+      </w:pPr>
+    </w:p>
+    <w:p>
+      <w:pPr>
+        <w:pStyle w:val="ListParagraph"/>
+        <w:bidi/>
+        <w:rPr>
+          <w:rFonts w:ascii="Times New Roman" w:hAnsi="Times New Roman" w:cs="Times New Roman"/>
+          <w:noProof/>
+          <w:rtl/>
+        </w:rPr>
+      </w:pPr>
+    </w:p>
+    <w:p>
+      <w:pPr>
+        <w:pStyle w:val="ListParagraph"/>
+        <w:bidi/>
+        <w:rPr>
+          <w:rFonts w:ascii="Times New Roman" w:hAnsi="Times New Roman" w:cs="Times New Roman"/>
+          <w:noProof/>
+          <w:rtl/>
+        </w:rPr>
+      </w:pPr>
+    </w:p>
+    <w:p>
+      <w:pPr>
+        <w:pStyle w:val="ListParagraph"/>
+        <w:bidi/>
+        <w:rPr>
+          <w:rFonts w:ascii="Times New Roman" w:hAnsi="Times New Roman" w:cs="Times New Roman"/>
+          <w:noProof/>
+          <w:rtl/>
+        </w:rPr>
+      </w:pPr>
+    </w:p>
+    <w:p>
+      <w:pPr>
+        <w:pStyle w:val="ListParagraph"/>
         <w:numPr>
           <w:ilvl w:val="0"/>
           <w:numId w:val="1"/>
@@ -13441,18 +13540,690 @@
         <w:rPr>
           <w:rFonts w:ascii="Times New Roman" w:hAnsi="Times New Roman" w:cs="Times New Roman"/>
           <w:noProof/>
-          <w:highlight w:val="yellow"/>
-          <w:rtl/>
-        </w:rPr>
-      </w:pPr>
-      <w:r>
-        <w:rPr>
-          <w:rFonts w:ascii="Times New Roman" w:hAnsi="Times New Roman" w:cs="Times New Roman" w:hint="cs"/>
-          <w:noProof/>
-          <w:highlight w:val="yellow"/>
-          <w:rtl/>
-        </w:rPr>
-        <w:t>ג</w:t>
+        </w:rPr>
+      </w:pPr>
+      <w:r>
+        <w:rPr>
+          <w:rFonts w:ascii="Times New Roman" w:hAnsi="Times New Roman" w:cs="Times New Roman" w:hint="cs"/>
+          <w:noProof/>
+          <w:rtl/>
+        </w:rPr>
+        <w:lastRenderedPageBreak/>
+        <w:t>הגרפים:</w:t>
+      </w:r>
+    </w:p>
+    <w:p>
+      <w:pPr>
+        <w:pStyle w:val="ListParagraph"/>
+        <w:bidi/>
+        <w:jc w:val="center"/>
+        <w:rPr>
+          <w:rFonts w:ascii="Times New Roman" w:hAnsi="Times New Roman" w:cs="Times New Roman"/>
+          <w:noProof/>
+          <w:rtl/>
+        </w:rPr>
+      </w:pPr>
+      <w:r>
+        <w:rPr>
+          <w:noProof/>
+        </w:rPr>
+        <w:drawing>
+          <wp:inline distT="0" distB="0" distL="0" distR="0" wp14:anchorId="14FA82CE" wp14:editId="1220FD3C">
+            <wp:extent cx="3512232" cy="2347415"/>
+            <wp:effectExtent l="0" t="0" r="12065" b="15240"/>
+            <wp:docPr id="15" name="Chart 15">
+              <a:extLst xmlns:a="http://schemas.openxmlformats.org/drawingml/2006/main">
+                <a:ext uri="{FF2B5EF4-FFF2-40B4-BE49-F238E27FC236}">
+                  <a16:creationId xmlns:a16="http://schemas.microsoft.com/office/drawing/2014/main" id="{0B9AF640-345B-4AB0-BFA1-B676BE961ECC}"/>
+                </a:ext>
+              </a:extLst>
+            </wp:docPr>
+            <wp:cNvGraphicFramePr/>
+            <a:graphic xmlns:a="http://schemas.openxmlformats.org/drawingml/2006/main">
+              <a:graphicData uri="http://schemas.openxmlformats.org/drawingml/2006/chart">
+                <c:chart xmlns:c="http://schemas.openxmlformats.org/drawingml/2006/chart" xmlns:r="http://schemas.openxmlformats.org/officeDocument/2006/relationships" r:id="rId185"/>
+              </a:graphicData>
+            </a:graphic>
+          </wp:inline>
+        </w:drawing>
+      </w:r>
+      <w:r>
+        <w:rPr>
+          <w:noProof/>
+        </w:rPr>
+        <w:drawing>
+          <wp:inline distT="0" distB="0" distL="0" distR="0" wp14:anchorId="7F70B2F7" wp14:editId="4F04A676">
+            <wp:extent cx="3518260" cy="2233465"/>
+            <wp:effectExtent l="0" t="0" r="6350" b="14605"/>
+            <wp:docPr id="16" name="Chart 16">
+              <a:extLst xmlns:a="http://schemas.openxmlformats.org/drawingml/2006/main">
+                <a:ext uri="{FF2B5EF4-FFF2-40B4-BE49-F238E27FC236}">
+                  <a16:creationId xmlns:a16="http://schemas.microsoft.com/office/drawing/2014/main" id="{F8D8210A-A538-46C3-A05E-505E79E0F275}"/>
+                </a:ext>
+              </a:extLst>
+            </wp:docPr>
+            <wp:cNvGraphicFramePr/>
+            <a:graphic xmlns:a="http://schemas.openxmlformats.org/drawingml/2006/main">
+              <a:graphicData uri="http://schemas.openxmlformats.org/drawingml/2006/chart">
+                <c:chart xmlns:c="http://schemas.openxmlformats.org/drawingml/2006/chart" xmlns:r="http://schemas.openxmlformats.org/officeDocument/2006/relationships" r:id="rId186"/>
+              </a:graphicData>
+            </a:graphic>
+          </wp:inline>
+        </w:drawing>
+      </w:r>
+      <w:r>
+        <w:rPr>
+          <w:noProof/>
+        </w:rPr>
+        <w:t xml:space="preserve"> </w:t>
+      </w:r>
+      <w:r>
+        <w:rPr>
+          <w:noProof/>
+        </w:rPr>
+        <w:drawing>
+          <wp:inline distT="0" distB="0" distL="0" distR="0" wp14:anchorId="2C49A3B5" wp14:editId="45CE2E9D">
+            <wp:extent cx="3511408" cy="1939622"/>
+            <wp:effectExtent l="0" t="0" r="13335" b="3810"/>
+            <wp:docPr id="17" name="Chart 17">
+              <a:extLst xmlns:a="http://schemas.openxmlformats.org/drawingml/2006/main">
+                <a:ext uri="{FF2B5EF4-FFF2-40B4-BE49-F238E27FC236}">
+                  <a16:creationId xmlns:a16="http://schemas.microsoft.com/office/drawing/2014/main" id="{0F37CC67-2C7C-4C2C-A0B0-A4445CCFA75D}"/>
+                </a:ext>
+              </a:extLst>
+            </wp:docPr>
+            <wp:cNvGraphicFramePr/>
+            <a:graphic xmlns:a="http://schemas.openxmlformats.org/drawingml/2006/main">
+              <a:graphicData uri="http://schemas.openxmlformats.org/drawingml/2006/chart">
+                <c:chart xmlns:c="http://schemas.openxmlformats.org/drawingml/2006/chart" xmlns:r="http://schemas.openxmlformats.org/officeDocument/2006/relationships" r:id="rId187"/>
+              </a:graphicData>
+            </a:graphic>
+          </wp:inline>
+        </w:drawing>
+      </w:r>
+    </w:p>
+    <w:p>
+      <w:pPr>
+        <w:pStyle w:val="ListParagraph"/>
+        <w:bidi/>
+        <w:rPr>
+          <w:rFonts w:ascii="Times New Roman" w:hAnsi="Times New Roman" w:cs="Times New Roman"/>
+          <w:noProof/>
+          <w:rtl/>
+        </w:rPr>
+      </w:pPr>
+    </w:p>
+    <w:p>
+      <w:pPr>
+        <w:pStyle w:val="ListParagraph"/>
+        <w:bidi/>
+        <w:rPr>
+          <w:rFonts w:ascii="Times New Roman" w:hAnsi="Times New Roman" w:cs="Times New Roman"/>
+          <w:noProof/>
+        </w:rPr>
+      </w:pPr>
+    </w:p>
+    <w:p>
+      <w:pPr>
+        <w:pStyle w:val="ListParagraph"/>
+        <w:bidi/>
+        <w:rPr>
+          <w:rFonts w:ascii="Times New Roman" w:hAnsi="Times New Roman" w:cs="Times New Roman"/>
+          <w:noProof/>
+        </w:rPr>
+      </w:pPr>
+    </w:p>
+    <w:p>
+      <w:pPr>
+        <w:pStyle w:val="ListParagraph"/>
+        <w:bidi/>
+        <w:rPr>
+          <w:rFonts w:ascii="Times New Roman" w:hAnsi="Times New Roman" w:cs="Times New Roman"/>
+          <w:noProof/>
+        </w:rPr>
+      </w:pPr>
+    </w:p>
+    <w:p>
+      <w:pPr>
+        <w:pStyle w:val="ListParagraph"/>
+        <w:bidi/>
+        <w:rPr>
+          <w:rFonts w:ascii="Times New Roman" w:hAnsi="Times New Roman" w:cs="Times New Roman"/>
+          <w:noProof/>
+        </w:rPr>
+      </w:pPr>
+    </w:p>
+    <w:p>
+      <w:pPr>
+        <w:pStyle w:val="ListParagraph"/>
+        <w:bidi/>
+        <w:rPr>
+          <w:rFonts w:ascii="Times New Roman" w:hAnsi="Times New Roman" w:cs="Times New Roman"/>
+          <w:noProof/>
+        </w:rPr>
+      </w:pPr>
+    </w:p>
+    <w:p>
+      <w:pPr>
+        <w:pStyle w:val="ListParagraph"/>
+        <w:bidi/>
+        <w:rPr>
+          <w:rFonts w:ascii="Times New Roman" w:hAnsi="Times New Roman" w:cs="Times New Roman"/>
+          <w:noProof/>
+        </w:rPr>
+      </w:pPr>
+    </w:p>
+    <w:p>
+      <w:pPr>
+        <w:pStyle w:val="ListParagraph"/>
+        <w:bidi/>
+        <w:rPr>
+          <w:rFonts w:ascii="Times New Roman" w:hAnsi="Times New Roman" w:cs="Times New Roman" w:hint="cs"/>
+          <w:noProof/>
+          <w:rtl/>
+        </w:rPr>
+      </w:pPr>
+    </w:p>
+    <w:p>
+      <w:pPr>
+        <w:pStyle w:val="ListParagraph"/>
+        <w:bidi/>
+        <w:rPr>
+          <w:rFonts w:ascii="Times New Roman" w:hAnsi="Times New Roman" w:cs="Times New Roman"/>
+          <w:b/>
+          <w:bCs/>
+          <w:noProof/>
+          <w:rtl/>
+        </w:rPr>
+      </w:pPr>
+      <w:r>
+        <w:rPr>
+          <w:rFonts w:ascii="Times New Roman" w:hAnsi="Times New Roman" w:cs="Times New Roman" w:hint="cs"/>
+          <w:b/>
+          <w:bCs/>
+          <w:noProof/>
+          <w:u w:val="single"/>
+          <w:rtl/>
+        </w:rPr>
+        <w:lastRenderedPageBreak/>
+        <w:t>הסבר</w:t>
+      </w:r>
+      <w:r>
+        <w:rPr>
+          <w:rFonts w:ascii="Times New Roman" w:hAnsi="Times New Roman" w:cs="Times New Roman" w:hint="cs"/>
+          <w:b/>
+          <w:bCs/>
+          <w:noProof/>
+          <w:rtl/>
+        </w:rPr>
+        <w:t>:</w:t>
+      </w:r>
+    </w:p>
+    <w:p>
+      <w:pPr>
+        <w:pStyle w:val="ListParagraph"/>
+        <w:bidi/>
+        <w:rPr>
+          <w:rFonts w:ascii="Times New Roman" w:hAnsi="Times New Roman" w:cs="Times New Roman"/>
+          <w:b/>
+          <w:bCs/>
+          <w:noProof/>
+          <w:rtl/>
+        </w:rPr>
+      </w:pPr>
+      <w:r>
+        <w:rPr>
+          <w:rFonts w:ascii="Times New Roman" w:hAnsi="Times New Roman" w:cs="Times New Roman" w:hint="cs"/>
+          <w:noProof/>
+          <w:rtl/>
+        </w:rPr>
+        <w:t xml:space="preserve">נבחין שישנה מגמה כללית של ירידה כל פעם שמעלים את עומק החיפוש של שחקן </w:t>
+      </w:r>
+      <w:r>
+        <w:rPr>
+          <w:rFonts w:ascii="Times New Roman" w:hAnsi="Times New Roman" w:cs="Times New Roman"/>
+          <w:noProof/>
+        </w:rPr>
+        <w:t>LightPlayer</w:t>
+      </w:r>
+      <w:r>
+        <w:rPr>
+          <w:rFonts w:ascii="Times New Roman" w:hAnsi="Times New Roman" w:cs="Times New Roman" w:hint="cs"/>
+          <w:noProof/>
+          <w:rtl/>
+        </w:rPr>
+        <w:t xml:space="preserve"> למרות שעדיין </w:t>
+      </w:r>
+      <w:r>
+        <w:rPr>
+          <w:rFonts w:ascii="Times New Roman" w:hAnsi="Times New Roman" w:cs="Times New Roman"/>
+          <w:noProof/>
+        </w:rPr>
+        <w:t>HeavyPlayer</w:t>
+      </w:r>
+      <w:r>
+        <w:rPr>
+          <w:rFonts w:ascii="Times New Roman" w:hAnsi="Times New Roman" w:cs="Times New Roman" w:hint="cs"/>
+          <w:noProof/>
+          <w:rtl/>
+        </w:rPr>
+        <w:t xml:space="preserve"> מנצח ברוב המשחקים </w:t>
+      </w:r>
+      <w:r>
+        <w:rPr>
+          <w:rFonts w:ascii="Times New Roman" w:hAnsi="Times New Roman" w:cs="Times New Roman" w:hint="cs"/>
+          <w:b/>
+          <w:bCs/>
+          <w:noProof/>
+          <w:rtl/>
+        </w:rPr>
+        <w:t>בד"כ.</w:t>
+      </w:r>
+    </w:p>
+    <w:p>
+      <w:pPr>
+        <w:pStyle w:val="ListParagraph"/>
+        <w:bidi/>
+        <w:rPr>
+          <w:rFonts w:ascii="Times New Roman" w:hAnsi="Times New Roman" w:cs="Times New Roman"/>
+          <w:noProof/>
+          <w:rtl/>
+        </w:rPr>
+      </w:pPr>
+      <w:r>
+        <w:rPr>
+          <w:rFonts w:ascii="Times New Roman" w:hAnsi="Times New Roman" w:cs="Times New Roman" w:hint="cs"/>
+          <w:noProof/>
+          <w:rtl/>
+        </w:rPr>
+        <w:t>נראה שאין יותר מדי שוני בין השינויים, הרבה פעמים נצחונות נקבעו על פי מזל (הרבה פירות שנוצרו בקרבת אחד השחקנים).</w:t>
+      </w:r>
+    </w:p>
+    <w:p>
+      <w:pPr>
+        <w:pStyle w:val="ListParagraph"/>
+        <w:bidi/>
+        <w:rPr>
+          <w:rFonts w:ascii="Times New Roman" w:hAnsi="Times New Roman" w:cs="Times New Roman" w:hint="cs"/>
+          <w:noProof/>
+          <w:rtl/>
+        </w:rPr>
+      </w:pPr>
+      <w:r>
+        <w:rPr>
+          <w:rFonts w:ascii="Times New Roman" w:hAnsi="Times New Roman" w:cs="Times New Roman" w:hint="cs"/>
+          <w:b/>
+          <w:bCs/>
+          <w:noProof/>
+          <w:rtl/>
+        </w:rPr>
+        <w:t>השערה</w:t>
+      </w:r>
+      <w:r>
+        <w:rPr>
+          <w:rFonts w:ascii="Times New Roman" w:hAnsi="Times New Roman" w:cs="Times New Roman" w:hint="cs"/>
+          <w:noProof/>
+          <w:rtl/>
+        </w:rPr>
+        <w:t xml:space="preserve">: אולי כל העמקה של </w:t>
+      </w:r>
+      <w:r>
+        <w:rPr>
+          <w:rFonts w:ascii="Times New Roman" w:hAnsi="Times New Roman" w:cs="Times New Roman"/>
+          <w:noProof/>
+        </w:rPr>
+        <w:t>HeavyPlayer</w:t>
+      </w:r>
+      <w:r>
+        <w:rPr>
+          <w:rFonts w:ascii="Times New Roman" w:hAnsi="Times New Roman" w:cs="Times New Roman" w:hint="cs"/>
+          <w:noProof/>
+          <w:rtl/>
+        </w:rPr>
+        <w:t xml:space="preserve"> </w:t>
+      </w:r>
+      <w:r>
+        <w:rPr>
+          <w:rFonts w:ascii="Times New Roman" w:hAnsi="Times New Roman" w:cs="Times New Roman" w:hint="cs"/>
+          <w:noProof/>
+          <w:rtl/>
+        </w:rPr>
+        <w:t xml:space="preserve">משפרת </w:t>
+      </w:r>
+      <w:r>
+        <w:rPr>
+          <w:rFonts w:ascii="Times New Roman" w:hAnsi="Times New Roman" w:cs="Times New Roman" w:hint="cs"/>
+          <w:noProof/>
+          <w:u w:val="single"/>
+          <w:rtl/>
+        </w:rPr>
+        <w:t>בהרבה</w:t>
+      </w:r>
+      <w:r>
+        <w:rPr>
+          <w:rFonts w:ascii="Times New Roman" w:hAnsi="Times New Roman" w:cs="Times New Roman" w:hint="cs"/>
+          <w:noProof/>
+          <w:rtl/>
+        </w:rPr>
+        <w:t xml:space="preserve"> את הביצועים לעומת כל העמקה של </w:t>
+      </w:r>
+      <w:r>
+        <w:rPr>
+          <w:rFonts w:ascii="Times New Roman" w:hAnsi="Times New Roman" w:cs="Times New Roman"/>
+          <w:noProof/>
+        </w:rPr>
+        <w:t>LightPlayer</w:t>
+      </w:r>
+      <w:r>
+        <w:rPr>
+          <w:rFonts w:ascii="Times New Roman" w:hAnsi="Times New Roman" w:cs="Times New Roman" w:hint="cs"/>
+          <w:noProof/>
+          <w:rtl/>
+        </w:rPr>
+        <w:t xml:space="preserve"> </w:t>
+      </w:r>
+      <w:r>
+        <w:rPr>
+          <w:rFonts w:ascii="Times New Roman" w:hAnsi="Times New Roman" w:cs="Times New Roman"/>
+          <w:noProof/>
+          <w:rtl/>
+        </w:rPr>
+        <w:t>–</w:t>
+      </w:r>
+      <w:r>
+        <w:rPr>
+          <w:rFonts w:ascii="Times New Roman" w:hAnsi="Times New Roman" w:cs="Times New Roman" w:hint="cs"/>
+          <w:noProof/>
+          <w:rtl/>
+        </w:rPr>
+        <w:t xml:space="preserve"> כלומר, העמקה של </w:t>
+      </w:r>
+      <w:r>
+        <w:rPr>
+          <w:rFonts w:ascii="Times New Roman" w:hAnsi="Times New Roman" w:cs="Times New Roman"/>
+          <w:noProof/>
+        </w:rPr>
+        <w:t>HeavyPlayer</w:t>
+      </w:r>
+      <w:r>
+        <w:rPr>
+          <w:rFonts w:ascii="Times New Roman" w:hAnsi="Times New Roman" w:cs="Times New Roman" w:hint="cs"/>
+          <w:noProof/>
+          <w:rtl/>
+        </w:rPr>
+        <w:t xml:space="preserve"> איכותית יותר.</w:t>
+      </w:r>
+    </w:p>
+    <w:p>
+      <w:pPr>
+        <w:pStyle w:val="ListParagraph"/>
+        <w:bidi/>
+        <w:rPr>
+          <w:rFonts w:ascii="Times New Roman" w:hAnsi="Times New Roman" w:cs="Times New Roman"/>
+          <w:noProof/>
+          <w:rtl/>
+        </w:rPr>
+      </w:pPr>
+    </w:p>
+    <w:p>
+      <w:pPr>
+        <w:pStyle w:val="ListParagraph"/>
+        <w:bidi/>
+        <w:rPr>
+          <w:rFonts w:ascii="Times New Roman" w:hAnsi="Times New Roman" w:cs="Times New Roman"/>
+          <w:b/>
+          <w:bCs/>
+          <w:noProof/>
+          <w:rtl/>
+        </w:rPr>
+      </w:pPr>
+      <w:r>
+        <w:rPr>
+          <w:rFonts w:ascii="Times New Roman" w:hAnsi="Times New Roman" w:cs="Times New Roman" w:hint="cs"/>
+          <w:b/>
+          <w:bCs/>
+          <w:noProof/>
+          <w:u w:val="single"/>
+          <w:rtl/>
+        </w:rPr>
+        <w:t>מסקנה</w:t>
+      </w:r>
+      <w:r>
+        <w:rPr>
+          <w:rFonts w:ascii="Times New Roman" w:hAnsi="Times New Roman" w:cs="Times New Roman" w:hint="cs"/>
+          <w:b/>
+          <w:bCs/>
+          <w:noProof/>
+          <w:rtl/>
+        </w:rPr>
+        <w:t>:</w:t>
+      </w:r>
+    </w:p>
+    <w:p>
+      <w:pPr>
+        <w:pStyle w:val="ListParagraph"/>
+        <w:bidi/>
+        <w:rPr>
+          <w:rFonts w:ascii="Times New Roman" w:hAnsi="Times New Roman" w:cs="Times New Roman"/>
+          <w:noProof/>
+          <w:rtl/>
+        </w:rPr>
+      </w:pPr>
+      <w:r>
+        <w:rPr>
+          <w:rFonts w:ascii="Times New Roman" w:hAnsi="Times New Roman" w:cs="Times New Roman" w:hint="cs"/>
+          <w:noProof/>
+          <w:rtl/>
+        </w:rPr>
+        <w:t>ניכר כי היוריסטיקה טובה עדיפה על חיפוש לעומק יותר גדול</w:t>
+      </w:r>
+      <w:r>
+        <w:rPr>
+          <w:rFonts w:ascii="Times New Roman" w:hAnsi="Times New Roman" w:cs="Times New Roman" w:hint="cs"/>
+          <w:noProof/>
+          <w:rtl/>
+        </w:rPr>
+        <w:t>.</w:t>
+      </w:r>
+    </w:p>
+    <w:p>
+      <w:pPr>
+        <w:pStyle w:val="ListParagraph"/>
+        <w:bidi/>
+        <w:rPr>
+          <w:rFonts w:ascii="Times New Roman" w:hAnsi="Times New Roman" w:cs="Times New Roman"/>
+          <w:noProof/>
+          <w:rtl/>
+        </w:rPr>
+      </w:pPr>
+    </w:p>
+    <w:p>
+      <w:pPr>
+        <w:pStyle w:val="ListParagraph"/>
+        <w:bidi/>
+        <w:rPr>
+          <w:rFonts w:ascii="Times New Roman" w:hAnsi="Times New Roman" w:cs="Times New Roman"/>
+          <w:b/>
+          <w:bCs/>
+          <w:noProof/>
+          <w:rtl/>
+        </w:rPr>
+      </w:pPr>
+      <w:r>
+        <w:rPr>
+          <w:rFonts w:ascii="Times New Roman" w:hAnsi="Times New Roman" w:cs="Times New Roman" w:hint="cs"/>
+          <w:b/>
+          <w:bCs/>
+          <w:noProof/>
+          <w:rtl/>
+        </w:rPr>
+        <w:t>מצ"ב הלוחות שהכנו:</w:t>
+      </w:r>
+    </w:p>
+    <w:p>
+      <w:pPr>
+        <w:pStyle w:val="ListParagraph"/>
+        <w:rPr>
+          <w:rFonts w:ascii="Times New Roman" w:hAnsi="Times New Roman" w:cs="Times New Roman"/>
+          <w:b/>
+          <w:bCs/>
+          <w:noProof/>
+        </w:rPr>
+      </w:pPr>
+      <w:r>
+        <w:rPr>
+          <w:rFonts w:ascii="Times New Roman" w:hAnsi="Times New Roman" w:cs="Times New Roman"/>
+          <w:b/>
+          <w:bCs/>
+          <w:noProof/>
+        </w:rPr>
+        <w:t>custom_board2.csv:</w:t>
+      </w:r>
+    </w:p>
+    <w:p>
+      <w:pPr>
+        <w:pStyle w:val="ListParagraph"/>
+        <w:rPr>
+          <w:rFonts w:ascii="Times New Roman" w:hAnsi="Times New Roman" w:cs="Times New Roman"/>
+          <w:b/>
+          <w:bCs/>
+          <w:noProof/>
+        </w:rPr>
+      </w:pPr>
+      <w:r>
+        <w:rPr>
+          <w:rFonts w:ascii="Times New Roman" w:hAnsi="Times New Roman" w:cs="Times New Roman"/>
+          <w:b/>
+          <w:bCs/>
+          <w:noProof/>
+        </w:rPr>
+        <w:drawing>
+          <wp:inline distT="0" distB="0" distL="0" distR="0" wp14:anchorId="78E50558" wp14:editId="050AED8B">
+            <wp:extent cx="2781688" cy="1428949"/>
+            <wp:effectExtent l="0" t="0" r="0" b="0"/>
+            <wp:docPr id="18" name="Picture 18"/>
+            <wp:cNvGraphicFramePr>
+              <a:graphicFrameLocks xmlns:a="http://schemas.openxmlformats.org/drawingml/2006/main" noChangeAspect="1"/>
+            </wp:cNvGraphicFramePr>
+            <a:graphic xmlns:a="http://schemas.openxmlformats.org/drawingml/2006/main">
+              <a:graphicData uri="http://schemas.openxmlformats.org/drawingml/2006/picture">
+                <pic:pic xmlns:pic="http://schemas.openxmlformats.org/drawingml/2006/picture">
+                  <pic:nvPicPr>
+                    <pic:cNvPr id="1" name=""/>
+                    <pic:cNvPicPr/>
+                  </pic:nvPicPr>
+                  <pic:blipFill>
+                    <a:blip r:embed="rId188"/>
+                    <a:stretch>
+                      <a:fillRect/>
+                    </a:stretch>
+                  </pic:blipFill>
+                  <pic:spPr>
+                    <a:xfrm>
+                      <a:off x="0" y="0"/>
+                      <a:ext cx="2781688" cy="1428949"/>
+                    </a:xfrm>
+                    <a:prstGeom prst="rect">
+                      <a:avLst/>
+                    </a:prstGeom>
+                  </pic:spPr>
+                </pic:pic>
+              </a:graphicData>
+            </a:graphic>
+          </wp:inline>
+        </w:drawing>
+      </w:r>
+    </w:p>
+    <w:p>
+      <w:pPr>
+        <w:pStyle w:val="ListParagraph"/>
+        <w:rPr>
+          <w:rFonts w:ascii="Times New Roman" w:hAnsi="Times New Roman" w:cs="Times New Roman"/>
+          <w:b/>
+          <w:bCs/>
+          <w:noProof/>
+        </w:rPr>
+      </w:pPr>
+      <w:r>
+        <w:rPr>
+          <w:rFonts w:ascii="Times New Roman" w:hAnsi="Times New Roman" w:cs="Times New Roman"/>
+          <w:b/>
+          <w:bCs/>
+          <w:noProof/>
+        </w:rPr>
+        <w:t>custom_board</w:t>
+      </w:r>
+      <w:r>
+        <w:rPr>
+          <w:rFonts w:ascii="Times New Roman" w:hAnsi="Times New Roman" w:cs="Times New Roman"/>
+          <w:b/>
+          <w:bCs/>
+          <w:noProof/>
+        </w:rPr>
+        <w:t>3</w:t>
+      </w:r>
+      <w:r>
+        <w:rPr>
+          <w:rFonts w:ascii="Times New Roman" w:hAnsi="Times New Roman" w:cs="Times New Roman"/>
+          <w:b/>
+          <w:bCs/>
+          <w:noProof/>
+        </w:rPr>
+        <w:t>.csv:</w:t>
+      </w:r>
+    </w:p>
+    <w:p>
+      <w:pPr>
+        <w:pStyle w:val="ListParagraph"/>
+        <w:rPr>
+          <w:rFonts w:ascii="Times New Roman" w:hAnsi="Times New Roman" w:cs="Times New Roman"/>
+          <w:b/>
+          <w:bCs/>
+          <w:noProof/>
+        </w:rPr>
+      </w:pPr>
+      <w:r>
+        <w:rPr>
+          <w:rFonts w:ascii="Times New Roman" w:hAnsi="Times New Roman" w:cs="Times New Roman"/>
+          <w:b/>
+          <w:bCs/>
+          <w:noProof/>
+        </w:rPr>
+        <w:drawing>
+          <wp:inline distT="0" distB="0" distL="0" distR="0" wp14:anchorId="7B3C35FD" wp14:editId="4FF020C6">
+            <wp:extent cx="1752845" cy="1228896"/>
+            <wp:effectExtent l="0" t="0" r="0" b="0"/>
+            <wp:docPr id="19" name="Picture 19"/>
+            <wp:cNvGraphicFramePr>
+              <a:graphicFrameLocks xmlns:a="http://schemas.openxmlformats.org/drawingml/2006/main" noChangeAspect="1"/>
+            </wp:cNvGraphicFramePr>
+            <a:graphic xmlns:a="http://schemas.openxmlformats.org/drawingml/2006/main">
+              <a:graphicData uri="http://schemas.openxmlformats.org/drawingml/2006/picture">
+                <pic:pic xmlns:pic="http://schemas.openxmlformats.org/drawingml/2006/picture">
+                  <pic:nvPicPr>
+                    <pic:cNvPr id="1" name=""/>
+                    <pic:cNvPicPr/>
+                  </pic:nvPicPr>
+                  <pic:blipFill>
+                    <a:blip r:embed="rId189"/>
+                    <a:stretch>
+                      <a:fillRect/>
+                    </a:stretch>
+                  </pic:blipFill>
+                  <pic:spPr>
+                    <a:xfrm>
+                      <a:off x="0" y="0"/>
+                      <a:ext cx="1752845" cy="1228896"/>
+                    </a:xfrm>
+                    <a:prstGeom prst="rect">
+                      <a:avLst/>
+                    </a:prstGeom>
+                  </pic:spPr>
+                </pic:pic>
+              </a:graphicData>
+            </a:graphic>
+          </wp:inline>
+        </w:drawing>
       </w:r>
     </w:p>
     <w:sectPr>
@@ -15939,6 +16710,2894 @@
 </w:styles>
 </file>
 
+<file path=word/charts/chart1.xml><?xml version="1.0" encoding="utf-8"?>
+<c:chartSpace xmlns:c="http://schemas.openxmlformats.org/drawingml/2006/chart" xmlns:a="http://schemas.openxmlformats.org/drawingml/2006/main" xmlns:r="http://schemas.openxmlformats.org/officeDocument/2006/relationships" xmlns:c16r2="http://schemas.microsoft.com/office/drawing/2015/06/chart">
+  <c:date1904 val="0"/>
+  <c:lang val="en-US"/>
+  <c:roundedCorners val="0"/>
+  <mc:AlternateContent xmlns:mc="http://schemas.openxmlformats.org/markup-compatibility/2006">
+    <mc:Choice xmlns:c14="http://schemas.microsoft.com/office/drawing/2007/8/2/chart" Requires="c14">
+      <c14:style val="102"/>
+    </mc:Choice>
+    <mc:Fallback>
+      <c:style val="2"/>
+    </mc:Fallback>
+  </mc:AlternateContent>
+  <c:chart>
+    <c:title>
+      <c:tx>
+        <c:rich>
+          <a:bodyPr rot="0" spcFirstLastPara="1" vertOverflow="ellipsis" vert="horz" wrap="square" anchor="ctr" anchorCtr="1"/>
+          <a:lstStyle/>
+          <a:p>
+            <a:pPr>
+              <a:defRPr sz="1400" b="0" i="0" u="none" strike="noStrike" kern="1200" spc="0" baseline="0">
+                <a:solidFill>
+                  <a:schemeClr val="tx1">
+                    <a:lumMod val="65000"/>
+                    <a:lumOff val="35000"/>
+                  </a:schemeClr>
+                </a:solidFill>
+                <a:latin typeface="+mn-lt"/>
+                <a:ea typeface="+mn-ea"/>
+                <a:cs typeface="+mn-cs"/>
+              </a:defRPr>
+            </a:pPr>
+            <a:r>
+              <a:rPr lang="en-US" sz="1400" b="0" i="0" u="none" strike="noStrike" baseline="0">
+                <a:effectLst/>
+              </a:rPr>
+              <a:t>default_board.csv</a:t>
+            </a:r>
+            <a:endParaRPr lang="en-US"/>
+          </a:p>
+        </c:rich>
+      </c:tx>
+      <c:overlay val="0"/>
+      <c:spPr>
+        <a:noFill/>
+        <a:ln>
+          <a:noFill/>
+        </a:ln>
+        <a:effectLst/>
+      </c:spPr>
+      <c:txPr>
+        <a:bodyPr rot="0" spcFirstLastPara="1" vertOverflow="ellipsis" vert="horz" wrap="square" anchor="ctr" anchorCtr="1"/>
+        <a:lstStyle/>
+        <a:p>
+          <a:pPr>
+            <a:defRPr sz="1400" b="0" i="0" u="none" strike="noStrike" kern="1200" spc="0" baseline="0">
+              <a:solidFill>
+                <a:schemeClr val="tx1">
+                  <a:lumMod val="65000"/>
+                  <a:lumOff val="35000"/>
+                </a:schemeClr>
+              </a:solidFill>
+              <a:latin typeface="+mn-lt"/>
+              <a:ea typeface="+mn-ea"/>
+              <a:cs typeface="+mn-cs"/>
+            </a:defRPr>
+          </a:pPr>
+          <a:endParaRPr lang="en-US"/>
+        </a:p>
+      </c:txPr>
+    </c:title>
+    <c:autoTitleDeleted val="0"/>
+    <c:plotArea>
+      <c:layout/>
+      <c:lineChart>
+        <c:grouping val="standard"/>
+        <c:varyColors val="0"/>
+        <c:ser>
+          <c:idx val="0"/>
+          <c:order val="0"/>
+          <c:tx>
+            <c:v>heavy=2</c:v>
+          </c:tx>
+          <c:spPr>
+            <a:ln w="28575" cap="rnd">
+              <a:solidFill>
+                <a:schemeClr val="accent1"/>
+              </a:solidFill>
+              <a:round/>
+            </a:ln>
+            <a:effectLst/>
+          </c:spPr>
+          <c:marker>
+            <c:symbol val="none"/>
+          </c:marker>
+          <c:cat>
+            <c:strRef>
+              <c:f>Sheet1!$C$2:$C$7</c:f>
+              <c:strCache>
+                <c:ptCount val="6"/>
+                <c:pt idx="0">
+                  <c:v>"+0"</c:v>
+                </c:pt>
+                <c:pt idx="1">
+                  <c:v>"+1"</c:v>
+                </c:pt>
+                <c:pt idx="2">
+                  <c:v>"+2"</c:v>
+                </c:pt>
+                <c:pt idx="3">
+                  <c:v>3,3</c:v>
+                </c:pt>
+                <c:pt idx="4">
+                  <c:v>3,4</c:v>
+                </c:pt>
+                <c:pt idx="5">
+                  <c:v>3,5</c:v>
+                </c:pt>
+              </c:strCache>
+            </c:strRef>
+          </c:cat>
+          <c:val>
+            <c:numRef>
+              <c:f>Sheet1!$D$2:$D$4</c:f>
+              <c:numCache>
+                <c:formatCode>General</c:formatCode>
+                <c:ptCount val="3"/>
+                <c:pt idx="0">
+                  <c:v>1</c:v>
+                </c:pt>
+                <c:pt idx="1">
+                  <c:v>0.6</c:v>
+                </c:pt>
+                <c:pt idx="2">
+                  <c:v>0.6</c:v>
+                </c:pt>
+              </c:numCache>
+            </c:numRef>
+          </c:val>
+          <c:smooth val="0"/>
+          <c:extLst>
+            <c:ext xmlns:c16="http://schemas.microsoft.com/office/drawing/2014/chart" uri="{C3380CC4-5D6E-409C-BE32-E72D297353CC}">
+              <c16:uniqueId val="{00000000-2196-4843-B675-71D4F2509A3D}"/>
+            </c:ext>
+          </c:extLst>
+        </c:ser>
+        <c:ser>
+          <c:idx val="1"/>
+          <c:order val="1"/>
+          <c:tx>
+            <c:v>heavy=3</c:v>
+          </c:tx>
+          <c:spPr>
+            <a:ln w="28575" cap="rnd">
+              <a:solidFill>
+                <a:schemeClr val="accent2"/>
+              </a:solidFill>
+              <a:round/>
+            </a:ln>
+            <a:effectLst/>
+          </c:spPr>
+          <c:marker>
+            <c:symbol val="none"/>
+          </c:marker>
+          <c:cat>
+            <c:strRef>
+              <c:f>Sheet1!$C$2:$C$7</c:f>
+              <c:strCache>
+                <c:ptCount val="6"/>
+                <c:pt idx="0">
+                  <c:v>"+0"</c:v>
+                </c:pt>
+                <c:pt idx="1">
+                  <c:v>"+1"</c:v>
+                </c:pt>
+                <c:pt idx="2">
+                  <c:v>"+2"</c:v>
+                </c:pt>
+                <c:pt idx="3">
+                  <c:v>3,3</c:v>
+                </c:pt>
+                <c:pt idx="4">
+                  <c:v>3,4</c:v>
+                </c:pt>
+                <c:pt idx="5">
+                  <c:v>3,5</c:v>
+                </c:pt>
+              </c:strCache>
+            </c:strRef>
+          </c:cat>
+          <c:val>
+            <c:numRef>
+              <c:f>Sheet1!$D$5:$D$7</c:f>
+              <c:numCache>
+                <c:formatCode>General</c:formatCode>
+                <c:ptCount val="3"/>
+                <c:pt idx="0">
+                  <c:v>0.8</c:v>
+                </c:pt>
+                <c:pt idx="1">
+                  <c:v>1</c:v>
+                </c:pt>
+                <c:pt idx="2">
+                  <c:v>0.8</c:v>
+                </c:pt>
+              </c:numCache>
+            </c:numRef>
+          </c:val>
+          <c:smooth val="0"/>
+          <c:extLst>
+            <c:ext xmlns:c16="http://schemas.microsoft.com/office/drawing/2014/chart" uri="{C3380CC4-5D6E-409C-BE32-E72D297353CC}">
+              <c16:uniqueId val="{00000001-2196-4843-B675-71D4F2509A3D}"/>
+            </c:ext>
+          </c:extLst>
+        </c:ser>
+        <c:dLbls>
+          <c:showLegendKey val="0"/>
+          <c:showVal val="0"/>
+          <c:showCatName val="0"/>
+          <c:showSerName val="0"/>
+          <c:showPercent val="0"/>
+          <c:showBubbleSize val="0"/>
+        </c:dLbls>
+        <c:smooth val="0"/>
+        <c:axId val="736933775"/>
+        <c:axId val="736931279"/>
+      </c:lineChart>
+      <c:catAx>
+        <c:axId val="736933775"/>
+        <c:scaling>
+          <c:orientation val="minMax"/>
+        </c:scaling>
+        <c:delete val="0"/>
+        <c:axPos val="b"/>
+        <c:numFmt formatCode="General" sourceLinked="1"/>
+        <c:majorTickMark val="none"/>
+        <c:minorTickMark val="none"/>
+        <c:tickLblPos val="nextTo"/>
+        <c:spPr>
+          <a:noFill/>
+          <a:ln w="9525" cap="flat" cmpd="sng" algn="ctr">
+            <a:solidFill>
+              <a:schemeClr val="tx1">
+                <a:lumMod val="15000"/>
+                <a:lumOff val="85000"/>
+              </a:schemeClr>
+            </a:solidFill>
+            <a:round/>
+          </a:ln>
+          <a:effectLst/>
+        </c:spPr>
+        <c:txPr>
+          <a:bodyPr rot="-60000000" spcFirstLastPara="1" vertOverflow="ellipsis" vert="horz" wrap="square" anchor="ctr" anchorCtr="1"/>
+          <a:lstStyle/>
+          <a:p>
+            <a:pPr>
+              <a:defRPr sz="900" b="0" i="0" u="none" strike="noStrike" kern="1200" baseline="0">
+                <a:solidFill>
+                  <a:schemeClr val="tx1">
+                    <a:lumMod val="65000"/>
+                    <a:lumOff val="35000"/>
+                  </a:schemeClr>
+                </a:solidFill>
+                <a:latin typeface="+mn-lt"/>
+                <a:ea typeface="+mn-ea"/>
+                <a:cs typeface="+mn-cs"/>
+              </a:defRPr>
+            </a:pPr>
+            <a:endParaRPr lang="en-US"/>
+          </a:p>
+        </c:txPr>
+        <c:crossAx val="736931279"/>
+        <c:crosses val="autoZero"/>
+        <c:auto val="1"/>
+        <c:lblAlgn val="ctr"/>
+        <c:lblOffset val="100"/>
+        <c:noMultiLvlLbl val="0"/>
+      </c:catAx>
+      <c:valAx>
+        <c:axId val="736931279"/>
+        <c:scaling>
+          <c:orientation val="minMax"/>
+        </c:scaling>
+        <c:delete val="0"/>
+        <c:axPos val="l"/>
+        <c:majorGridlines>
+          <c:spPr>
+            <a:ln w="9525" cap="flat" cmpd="sng" algn="ctr">
+              <a:solidFill>
+                <a:schemeClr val="tx1">
+                  <a:lumMod val="15000"/>
+                  <a:lumOff val="85000"/>
+                </a:schemeClr>
+              </a:solidFill>
+              <a:round/>
+            </a:ln>
+            <a:effectLst/>
+          </c:spPr>
+        </c:majorGridlines>
+        <c:numFmt formatCode="General" sourceLinked="1"/>
+        <c:majorTickMark val="none"/>
+        <c:minorTickMark val="none"/>
+        <c:tickLblPos val="nextTo"/>
+        <c:spPr>
+          <a:noFill/>
+          <a:ln>
+            <a:noFill/>
+          </a:ln>
+          <a:effectLst/>
+        </c:spPr>
+        <c:txPr>
+          <a:bodyPr rot="-60000000" spcFirstLastPara="1" vertOverflow="ellipsis" vert="horz" wrap="square" anchor="ctr" anchorCtr="1"/>
+          <a:lstStyle/>
+          <a:p>
+            <a:pPr>
+              <a:defRPr sz="900" b="0" i="0" u="none" strike="noStrike" kern="1200" baseline="0">
+                <a:solidFill>
+                  <a:schemeClr val="tx1">
+                    <a:lumMod val="65000"/>
+                    <a:lumOff val="35000"/>
+                  </a:schemeClr>
+                </a:solidFill>
+                <a:latin typeface="+mn-lt"/>
+                <a:ea typeface="+mn-ea"/>
+                <a:cs typeface="+mn-cs"/>
+              </a:defRPr>
+            </a:pPr>
+            <a:endParaRPr lang="en-US"/>
+          </a:p>
+        </c:txPr>
+        <c:crossAx val="736933775"/>
+        <c:crosses val="autoZero"/>
+        <c:crossBetween val="between"/>
+      </c:valAx>
+      <c:dTable>
+        <c:showHorzBorder val="1"/>
+        <c:showVertBorder val="1"/>
+        <c:showOutline val="1"/>
+        <c:showKeys val="1"/>
+        <c:spPr>
+          <a:noFill/>
+          <a:ln w="9525" cap="flat" cmpd="sng" algn="ctr">
+            <a:solidFill>
+              <a:schemeClr val="tx1">
+                <a:lumMod val="15000"/>
+                <a:lumOff val="85000"/>
+              </a:schemeClr>
+            </a:solidFill>
+            <a:round/>
+          </a:ln>
+          <a:effectLst/>
+        </c:spPr>
+        <c:txPr>
+          <a:bodyPr rot="0" spcFirstLastPara="1" vertOverflow="ellipsis" vert="horz" wrap="square" anchor="ctr" anchorCtr="1"/>
+          <a:lstStyle/>
+          <a:p>
+            <a:pPr rtl="0">
+              <a:defRPr sz="900" b="0" i="0" u="none" strike="noStrike" kern="1200" baseline="0">
+                <a:solidFill>
+                  <a:schemeClr val="tx1">
+                    <a:lumMod val="65000"/>
+                    <a:lumOff val="35000"/>
+                  </a:schemeClr>
+                </a:solidFill>
+                <a:latin typeface="+mn-lt"/>
+                <a:ea typeface="+mn-ea"/>
+                <a:cs typeface="+mn-cs"/>
+              </a:defRPr>
+            </a:pPr>
+            <a:endParaRPr lang="en-US"/>
+          </a:p>
+        </c:txPr>
+      </c:dTable>
+      <c:spPr>
+        <a:noFill/>
+        <a:ln>
+          <a:noFill/>
+        </a:ln>
+        <a:effectLst/>
+      </c:spPr>
+    </c:plotArea>
+    <c:plotVisOnly val="1"/>
+    <c:dispBlanksAs val="gap"/>
+    <c:extLst>
+      <c:ext xmlns:c16r3="http://schemas.microsoft.com/office/drawing/2017/03/chart" uri="{56B9EC1D-385E-4148-901F-78D8002777C0}">
+        <c16r3:dataDisplayOptions16>
+          <c16r3:dispNaAsBlank val="1"/>
+        </c16r3:dataDisplayOptions16>
+      </c:ext>
+    </c:extLst>
+    <c:showDLblsOverMax val="0"/>
+  </c:chart>
+  <c:spPr>
+    <a:solidFill>
+      <a:schemeClr val="bg1"/>
+    </a:solidFill>
+    <a:ln w="9525" cap="flat" cmpd="sng" algn="ctr">
+      <a:solidFill>
+        <a:schemeClr val="tx1">
+          <a:lumMod val="15000"/>
+          <a:lumOff val="85000"/>
+        </a:schemeClr>
+      </a:solidFill>
+      <a:round/>
+    </a:ln>
+    <a:effectLst/>
+  </c:spPr>
+  <c:txPr>
+    <a:bodyPr/>
+    <a:lstStyle/>
+    <a:p>
+      <a:pPr>
+        <a:defRPr/>
+      </a:pPr>
+      <a:endParaRPr lang="en-US"/>
+    </a:p>
+  </c:txPr>
+  <c:externalData r:id="rId3">
+    <c:autoUpdate val="0"/>
+  </c:externalData>
+</c:chartSpace>
+</file>
+
+<file path=word/charts/chart2.xml><?xml version="1.0" encoding="utf-8"?>
+<c:chartSpace xmlns:c="http://schemas.openxmlformats.org/drawingml/2006/chart" xmlns:a="http://schemas.openxmlformats.org/drawingml/2006/main" xmlns:r="http://schemas.openxmlformats.org/officeDocument/2006/relationships" xmlns:c16r2="http://schemas.microsoft.com/office/drawing/2015/06/chart">
+  <c:date1904 val="0"/>
+  <c:lang val="en-US"/>
+  <c:roundedCorners val="0"/>
+  <mc:AlternateContent xmlns:mc="http://schemas.openxmlformats.org/markup-compatibility/2006">
+    <mc:Choice xmlns:c14="http://schemas.microsoft.com/office/drawing/2007/8/2/chart" Requires="c14">
+      <c14:style val="102"/>
+    </mc:Choice>
+    <mc:Fallback>
+      <c:style val="2"/>
+    </mc:Fallback>
+  </mc:AlternateContent>
+  <c:chart>
+    <c:title>
+      <c:tx>
+        <c:rich>
+          <a:bodyPr rot="0" spcFirstLastPara="1" vertOverflow="ellipsis" vert="horz" wrap="square" anchor="ctr" anchorCtr="1"/>
+          <a:lstStyle/>
+          <a:p>
+            <a:pPr>
+              <a:defRPr sz="1400" b="0" i="0" u="none" strike="noStrike" kern="1200" spc="0" baseline="0">
+                <a:solidFill>
+                  <a:schemeClr val="tx1">
+                    <a:lumMod val="65000"/>
+                    <a:lumOff val="35000"/>
+                  </a:schemeClr>
+                </a:solidFill>
+                <a:latin typeface="+mn-lt"/>
+                <a:ea typeface="+mn-ea"/>
+                <a:cs typeface="+mn-cs"/>
+              </a:defRPr>
+            </a:pPr>
+            <a:r>
+              <a:rPr lang="en-US" sz="1400" b="0" i="0" u="none" strike="noStrike" baseline="0">
+                <a:effectLst/>
+              </a:rPr>
+              <a:t>custom_board2.csv</a:t>
+            </a:r>
+            <a:endParaRPr lang="en-US"/>
+          </a:p>
+        </c:rich>
+      </c:tx>
+      <c:overlay val="0"/>
+      <c:spPr>
+        <a:noFill/>
+        <a:ln>
+          <a:noFill/>
+        </a:ln>
+        <a:effectLst/>
+      </c:spPr>
+      <c:txPr>
+        <a:bodyPr rot="0" spcFirstLastPara="1" vertOverflow="ellipsis" vert="horz" wrap="square" anchor="ctr" anchorCtr="1"/>
+        <a:lstStyle/>
+        <a:p>
+          <a:pPr>
+            <a:defRPr sz="1400" b="0" i="0" u="none" strike="noStrike" kern="1200" spc="0" baseline="0">
+              <a:solidFill>
+                <a:schemeClr val="tx1">
+                  <a:lumMod val="65000"/>
+                  <a:lumOff val="35000"/>
+                </a:schemeClr>
+              </a:solidFill>
+              <a:latin typeface="+mn-lt"/>
+              <a:ea typeface="+mn-ea"/>
+              <a:cs typeface="+mn-cs"/>
+            </a:defRPr>
+          </a:pPr>
+          <a:endParaRPr lang="en-US"/>
+        </a:p>
+      </c:txPr>
+    </c:title>
+    <c:autoTitleDeleted val="0"/>
+    <c:plotArea>
+      <c:layout/>
+      <c:lineChart>
+        <c:grouping val="standard"/>
+        <c:varyColors val="0"/>
+        <c:ser>
+          <c:idx val="0"/>
+          <c:order val="0"/>
+          <c:tx>
+            <c:v>heavy=2</c:v>
+          </c:tx>
+          <c:spPr>
+            <a:ln w="28575" cap="rnd">
+              <a:solidFill>
+                <a:schemeClr val="accent1"/>
+              </a:solidFill>
+              <a:round/>
+            </a:ln>
+            <a:effectLst/>
+          </c:spPr>
+          <c:marker>
+            <c:symbol val="none"/>
+          </c:marker>
+          <c:cat>
+            <c:strRef>
+              <c:f>Sheet1!$C$2:$C$7</c:f>
+              <c:strCache>
+                <c:ptCount val="6"/>
+                <c:pt idx="0">
+                  <c:v>"+0"</c:v>
+                </c:pt>
+                <c:pt idx="1">
+                  <c:v>"+1"</c:v>
+                </c:pt>
+                <c:pt idx="2">
+                  <c:v>"+2"</c:v>
+                </c:pt>
+                <c:pt idx="3">
+                  <c:v>3,3</c:v>
+                </c:pt>
+                <c:pt idx="4">
+                  <c:v>3,4</c:v>
+                </c:pt>
+                <c:pt idx="5">
+                  <c:v>3,5</c:v>
+                </c:pt>
+              </c:strCache>
+            </c:strRef>
+          </c:cat>
+          <c:val>
+            <c:numRef>
+              <c:f>Sheet1!$D$9:$D$11</c:f>
+              <c:numCache>
+                <c:formatCode>General</c:formatCode>
+                <c:ptCount val="3"/>
+                <c:pt idx="0">
+                  <c:v>0.8</c:v>
+                </c:pt>
+                <c:pt idx="1">
+                  <c:v>0.6</c:v>
+                </c:pt>
+                <c:pt idx="2">
+                  <c:v>0.6</c:v>
+                </c:pt>
+              </c:numCache>
+            </c:numRef>
+          </c:val>
+          <c:smooth val="0"/>
+          <c:extLst>
+            <c:ext xmlns:c16="http://schemas.microsoft.com/office/drawing/2014/chart" uri="{C3380CC4-5D6E-409C-BE32-E72D297353CC}">
+              <c16:uniqueId val="{00000000-841B-4B22-869C-4648C614CD76}"/>
+            </c:ext>
+          </c:extLst>
+        </c:ser>
+        <c:ser>
+          <c:idx val="1"/>
+          <c:order val="1"/>
+          <c:tx>
+            <c:v>heavy=3</c:v>
+          </c:tx>
+          <c:spPr>
+            <a:ln w="28575" cap="rnd">
+              <a:solidFill>
+                <a:schemeClr val="accent2"/>
+              </a:solidFill>
+              <a:round/>
+            </a:ln>
+            <a:effectLst/>
+          </c:spPr>
+          <c:marker>
+            <c:symbol val="none"/>
+          </c:marker>
+          <c:val>
+            <c:numRef>
+              <c:f>Sheet1!$D$12:$D$14</c:f>
+              <c:numCache>
+                <c:formatCode>General</c:formatCode>
+                <c:ptCount val="3"/>
+                <c:pt idx="0">
+                  <c:v>0.8</c:v>
+                </c:pt>
+                <c:pt idx="1">
+                  <c:v>0.4</c:v>
+                </c:pt>
+                <c:pt idx="2">
+                  <c:v>0.4</c:v>
+                </c:pt>
+              </c:numCache>
+            </c:numRef>
+          </c:val>
+          <c:smooth val="0"/>
+          <c:extLst>
+            <c:ext xmlns:c16="http://schemas.microsoft.com/office/drawing/2014/chart" uri="{C3380CC4-5D6E-409C-BE32-E72D297353CC}">
+              <c16:uniqueId val="{00000001-841B-4B22-869C-4648C614CD76}"/>
+            </c:ext>
+          </c:extLst>
+        </c:ser>
+        <c:dLbls>
+          <c:showLegendKey val="0"/>
+          <c:showVal val="0"/>
+          <c:showCatName val="0"/>
+          <c:showSerName val="0"/>
+          <c:showPercent val="0"/>
+          <c:showBubbleSize val="0"/>
+        </c:dLbls>
+        <c:smooth val="0"/>
+        <c:axId val="736933775"/>
+        <c:axId val="736931279"/>
+      </c:lineChart>
+      <c:catAx>
+        <c:axId val="736933775"/>
+        <c:scaling>
+          <c:orientation val="minMax"/>
+        </c:scaling>
+        <c:delete val="0"/>
+        <c:axPos val="b"/>
+        <c:numFmt formatCode="General" sourceLinked="1"/>
+        <c:majorTickMark val="none"/>
+        <c:minorTickMark val="none"/>
+        <c:tickLblPos val="nextTo"/>
+        <c:spPr>
+          <a:noFill/>
+          <a:ln w="9525" cap="flat" cmpd="sng" algn="ctr">
+            <a:solidFill>
+              <a:schemeClr val="tx1">
+                <a:lumMod val="15000"/>
+                <a:lumOff val="85000"/>
+              </a:schemeClr>
+            </a:solidFill>
+            <a:round/>
+          </a:ln>
+          <a:effectLst/>
+        </c:spPr>
+        <c:txPr>
+          <a:bodyPr rot="-60000000" spcFirstLastPara="1" vertOverflow="ellipsis" vert="horz" wrap="square" anchor="ctr" anchorCtr="1"/>
+          <a:lstStyle/>
+          <a:p>
+            <a:pPr>
+              <a:defRPr sz="900" b="0" i="0" u="none" strike="noStrike" kern="1200" baseline="0">
+                <a:solidFill>
+                  <a:schemeClr val="tx1">
+                    <a:lumMod val="65000"/>
+                    <a:lumOff val="35000"/>
+                  </a:schemeClr>
+                </a:solidFill>
+                <a:latin typeface="+mn-lt"/>
+                <a:ea typeface="+mn-ea"/>
+                <a:cs typeface="+mn-cs"/>
+              </a:defRPr>
+            </a:pPr>
+            <a:endParaRPr lang="en-US"/>
+          </a:p>
+        </c:txPr>
+        <c:crossAx val="736931279"/>
+        <c:crosses val="autoZero"/>
+        <c:auto val="1"/>
+        <c:lblAlgn val="ctr"/>
+        <c:lblOffset val="100"/>
+        <c:noMultiLvlLbl val="0"/>
+      </c:catAx>
+      <c:valAx>
+        <c:axId val="736931279"/>
+        <c:scaling>
+          <c:orientation val="minMax"/>
+        </c:scaling>
+        <c:delete val="0"/>
+        <c:axPos val="l"/>
+        <c:majorGridlines>
+          <c:spPr>
+            <a:ln w="9525" cap="flat" cmpd="sng" algn="ctr">
+              <a:solidFill>
+                <a:schemeClr val="tx1">
+                  <a:lumMod val="15000"/>
+                  <a:lumOff val="85000"/>
+                </a:schemeClr>
+              </a:solidFill>
+              <a:round/>
+            </a:ln>
+            <a:effectLst/>
+          </c:spPr>
+        </c:majorGridlines>
+        <c:numFmt formatCode="General" sourceLinked="1"/>
+        <c:majorTickMark val="none"/>
+        <c:minorTickMark val="none"/>
+        <c:tickLblPos val="nextTo"/>
+        <c:spPr>
+          <a:noFill/>
+          <a:ln>
+            <a:noFill/>
+          </a:ln>
+          <a:effectLst/>
+        </c:spPr>
+        <c:txPr>
+          <a:bodyPr rot="-60000000" spcFirstLastPara="1" vertOverflow="ellipsis" vert="horz" wrap="square" anchor="ctr" anchorCtr="1"/>
+          <a:lstStyle/>
+          <a:p>
+            <a:pPr>
+              <a:defRPr sz="900" b="0" i="0" u="none" strike="noStrike" kern="1200" baseline="0">
+                <a:solidFill>
+                  <a:schemeClr val="tx1">
+                    <a:lumMod val="65000"/>
+                    <a:lumOff val="35000"/>
+                  </a:schemeClr>
+                </a:solidFill>
+                <a:latin typeface="+mn-lt"/>
+                <a:ea typeface="+mn-ea"/>
+                <a:cs typeface="+mn-cs"/>
+              </a:defRPr>
+            </a:pPr>
+            <a:endParaRPr lang="en-US"/>
+          </a:p>
+        </c:txPr>
+        <c:crossAx val="736933775"/>
+        <c:crosses val="autoZero"/>
+        <c:crossBetween val="between"/>
+      </c:valAx>
+      <c:dTable>
+        <c:showHorzBorder val="1"/>
+        <c:showVertBorder val="1"/>
+        <c:showOutline val="1"/>
+        <c:showKeys val="1"/>
+        <c:spPr>
+          <a:noFill/>
+          <a:ln w="9525" cap="flat" cmpd="sng" algn="ctr">
+            <a:solidFill>
+              <a:schemeClr val="tx1">
+                <a:lumMod val="15000"/>
+                <a:lumOff val="85000"/>
+              </a:schemeClr>
+            </a:solidFill>
+            <a:round/>
+          </a:ln>
+          <a:effectLst/>
+        </c:spPr>
+        <c:txPr>
+          <a:bodyPr rot="0" spcFirstLastPara="1" vertOverflow="ellipsis" vert="horz" wrap="square" anchor="ctr" anchorCtr="1"/>
+          <a:lstStyle/>
+          <a:p>
+            <a:pPr rtl="0">
+              <a:defRPr sz="900" b="0" i="0" u="none" strike="noStrike" kern="1200" baseline="0">
+                <a:solidFill>
+                  <a:schemeClr val="tx1">
+                    <a:lumMod val="65000"/>
+                    <a:lumOff val="35000"/>
+                  </a:schemeClr>
+                </a:solidFill>
+                <a:latin typeface="+mn-lt"/>
+                <a:ea typeface="+mn-ea"/>
+                <a:cs typeface="+mn-cs"/>
+              </a:defRPr>
+            </a:pPr>
+            <a:endParaRPr lang="en-US"/>
+          </a:p>
+        </c:txPr>
+      </c:dTable>
+      <c:spPr>
+        <a:noFill/>
+        <a:ln>
+          <a:noFill/>
+        </a:ln>
+        <a:effectLst/>
+      </c:spPr>
+    </c:plotArea>
+    <c:plotVisOnly val="1"/>
+    <c:dispBlanksAs val="gap"/>
+    <c:extLst>
+      <c:ext xmlns:c16r3="http://schemas.microsoft.com/office/drawing/2017/03/chart" uri="{56B9EC1D-385E-4148-901F-78D8002777C0}">
+        <c16r3:dataDisplayOptions16>
+          <c16r3:dispNaAsBlank val="1"/>
+        </c16r3:dataDisplayOptions16>
+      </c:ext>
+    </c:extLst>
+    <c:showDLblsOverMax val="0"/>
+  </c:chart>
+  <c:spPr>
+    <a:solidFill>
+      <a:schemeClr val="bg1"/>
+    </a:solidFill>
+    <a:ln w="9525" cap="flat" cmpd="sng" algn="ctr">
+      <a:solidFill>
+        <a:schemeClr val="tx1">
+          <a:lumMod val="15000"/>
+          <a:lumOff val="85000"/>
+        </a:schemeClr>
+      </a:solidFill>
+      <a:round/>
+    </a:ln>
+    <a:effectLst/>
+  </c:spPr>
+  <c:txPr>
+    <a:bodyPr/>
+    <a:lstStyle/>
+    <a:p>
+      <a:pPr>
+        <a:defRPr/>
+      </a:pPr>
+      <a:endParaRPr lang="en-US"/>
+    </a:p>
+  </c:txPr>
+  <c:externalData r:id="rId3">
+    <c:autoUpdate val="0"/>
+  </c:externalData>
+</c:chartSpace>
+</file>
+
+<file path=word/charts/chart3.xml><?xml version="1.0" encoding="utf-8"?>
+<c:chartSpace xmlns:c="http://schemas.openxmlformats.org/drawingml/2006/chart" xmlns:a="http://schemas.openxmlformats.org/drawingml/2006/main" xmlns:r="http://schemas.openxmlformats.org/officeDocument/2006/relationships" xmlns:c16r2="http://schemas.microsoft.com/office/drawing/2015/06/chart">
+  <c:date1904 val="0"/>
+  <c:lang val="en-US"/>
+  <c:roundedCorners val="0"/>
+  <mc:AlternateContent xmlns:mc="http://schemas.openxmlformats.org/markup-compatibility/2006">
+    <mc:Choice xmlns:c14="http://schemas.microsoft.com/office/drawing/2007/8/2/chart" Requires="c14">
+      <c14:style val="102"/>
+    </mc:Choice>
+    <mc:Fallback>
+      <c:style val="2"/>
+    </mc:Fallback>
+  </mc:AlternateContent>
+  <c:chart>
+    <c:title>
+      <c:tx>
+        <c:rich>
+          <a:bodyPr rot="0" spcFirstLastPara="1" vertOverflow="ellipsis" vert="horz" wrap="square" anchor="ctr" anchorCtr="1"/>
+          <a:lstStyle/>
+          <a:p>
+            <a:pPr>
+              <a:defRPr sz="1400" b="0" i="0" u="none" strike="noStrike" kern="1200" spc="0" baseline="0">
+                <a:solidFill>
+                  <a:schemeClr val="tx1">
+                    <a:lumMod val="65000"/>
+                    <a:lumOff val="35000"/>
+                  </a:schemeClr>
+                </a:solidFill>
+                <a:latin typeface="+mn-lt"/>
+                <a:ea typeface="+mn-ea"/>
+                <a:cs typeface="+mn-cs"/>
+              </a:defRPr>
+            </a:pPr>
+            <a:r>
+              <a:rPr lang="en-US" sz="1400" b="0" i="0" u="none" strike="noStrike" baseline="0">
+                <a:effectLst/>
+              </a:rPr>
+              <a:t>custom_board3.csv</a:t>
+            </a:r>
+            <a:endParaRPr lang="en-US"/>
+          </a:p>
+        </c:rich>
+      </c:tx>
+      <c:overlay val="0"/>
+      <c:spPr>
+        <a:noFill/>
+        <a:ln>
+          <a:noFill/>
+        </a:ln>
+        <a:effectLst/>
+      </c:spPr>
+      <c:txPr>
+        <a:bodyPr rot="0" spcFirstLastPara="1" vertOverflow="ellipsis" vert="horz" wrap="square" anchor="ctr" anchorCtr="1"/>
+        <a:lstStyle/>
+        <a:p>
+          <a:pPr>
+            <a:defRPr sz="1400" b="0" i="0" u="none" strike="noStrike" kern="1200" spc="0" baseline="0">
+              <a:solidFill>
+                <a:schemeClr val="tx1">
+                  <a:lumMod val="65000"/>
+                  <a:lumOff val="35000"/>
+                </a:schemeClr>
+              </a:solidFill>
+              <a:latin typeface="+mn-lt"/>
+              <a:ea typeface="+mn-ea"/>
+              <a:cs typeface="+mn-cs"/>
+            </a:defRPr>
+          </a:pPr>
+          <a:endParaRPr lang="en-US"/>
+        </a:p>
+      </c:txPr>
+    </c:title>
+    <c:autoTitleDeleted val="0"/>
+    <c:plotArea>
+      <c:layout/>
+      <c:lineChart>
+        <c:grouping val="standard"/>
+        <c:varyColors val="0"/>
+        <c:ser>
+          <c:idx val="0"/>
+          <c:order val="0"/>
+          <c:tx>
+            <c:v>heavy=2</c:v>
+          </c:tx>
+          <c:spPr>
+            <a:ln w="28575" cap="rnd">
+              <a:solidFill>
+                <a:schemeClr val="accent1"/>
+              </a:solidFill>
+              <a:round/>
+            </a:ln>
+            <a:effectLst/>
+          </c:spPr>
+          <c:marker>
+            <c:symbol val="none"/>
+          </c:marker>
+          <c:cat>
+            <c:strRef>
+              <c:f>Sheet1!$C$2:$C$7</c:f>
+              <c:strCache>
+                <c:ptCount val="6"/>
+                <c:pt idx="0">
+                  <c:v>"+0"</c:v>
+                </c:pt>
+                <c:pt idx="1">
+                  <c:v>"+1"</c:v>
+                </c:pt>
+                <c:pt idx="2">
+                  <c:v>"+2"</c:v>
+                </c:pt>
+                <c:pt idx="3">
+                  <c:v>3,3</c:v>
+                </c:pt>
+                <c:pt idx="4">
+                  <c:v>3,4</c:v>
+                </c:pt>
+                <c:pt idx="5">
+                  <c:v>3,5</c:v>
+                </c:pt>
+              </c:strCache>
+            </c:strRef>
+          </c:cat>
+          <c:val>
+            <c:numRef>
+              <c:f>Sheet1!$D$16:$D$18</c:f>
+              <c:numCache>
+                <c:formatCode>General</c:formatCode>
+                <c:ptCount val="3"/>
+                <c:pt idx="0">
+                  <c:v>0.4</c:v>
+                </c:pt>
+                <c:pt idx="1">
+                  <c:v>0.4</c:v>
+                </c:pt>
+                <c:pt idx="2">
+                  <c:v>0.4</c:v>
+                </c:pt>
+              </c:numCache>
+            </c:numRef>
+          </c:val>
+          <c:smooth val="0"/>
+          <c:extLst>
+            <c:ext xmlns:c16="http://schemas.microsoft.com/office/drawing/2014/chart" uri="{C3380CC4-5D6E-409C-BE32-E72D297353CC}">
+              <c16:uniqueId val="{00000000-FAAE-4658-B0D0-8BB2DD914464}"/>
+            </c:ext>
+          </c:extLst>
+        </c:ser>
+        <c:ser>
+          <c:idx val="1"/>
+          <c:order val="1"/>
+          <c:tx>
+            <c:v>heavy=3</c:v>
+          </c:tx>
+          <c:spPr>
+            <a:ln w="28575" cap="rnd">
+              <a:solidFill>
+                <a:schemeClr val="accent2"/>
+              </a:solidFill>
+              <a:round/>
+            </a:ln>
+            <a:effectLst/>
+          </c:spPr>
+          <c:marker>
+            <c:symbol val="none"/>
+          </c:marker>
+          <c:val>
+            <c:numRef>
+              <c:f>Sheet1!$D$19:$D$21</c:f>
+              <c:numCache>
+                <c:formatCode>General</c:formatCode>
+                <c:ptCount val="3"/>
+                <c:pt idx="0">
+                  <c:v>1</c:v>
+                </c:pt>
+                <c:pt idx="1">
+                  <c:v>0.8</c:v>
+                </c:pt>
+                <c:pt idx="2">
+                  <c:v>0.6</c:v>
+                </c:pt>
+              </c:numCache>
+            </c:numRef>
+          </c:val>
+          <c:smooth val="0"/>
+          <c:extLst>
+            <c:ext xmlns:c16="http://schemas.microsoft.com/office/drawing/2014/chart" uri="{C3380CC4-5D6E-409C-BE32-E72D297353CC}">
+              <c16:uniqueId val="{00000001-FAAE-4658-B0D0-8BB2DD914464}"/>
+            </c:ext>
+          </c:extLst>
+        </c:ser>
+        <c:dLbls>
+          <c:showLegendKey val="0"/>
+          <c:showVal val="0"/>
+          <c:showCatName val="0"/>
+          <c:showSerName val="0"/>
+          <c:showPercent val="0"/>
+          <c:showBubbleSize val="0"/>
+        </c:dLbls>
+        <c:smooth val="0"/>
+        <c:axId val="736933775"/>
+        <c:axId val="736931279"/>
+      </c:lineChart>
+      <c:catAx>
+        <c:axId val="736933775"/>
+        <c:scaling>
+          <c:orientation val="minMax"/>
+        </c:scaling>
+        <c:delete val="0"/>
+        <c:axPos val="b"/>
+        <c:numFmt formatCode="General" sourceLinked="1"/>
+        <c:majorTickMark val="none"/>
+        <c:minorTickMark val="none"/>
+        <c:tickLblPos val="nextTo"/>
+        <c:spPr>
+          <a:noFill/>
+          <a:ln w="9525" cap="flat" cmpd="sng" algn="ctr">
+            <a:solidFill>
+              <a:schemeClr val="tx1">
+                <a:lumMod val="15000"/>
+                <a:lumOff val="85000"/>
+              </a:schemeClr>
+            </a:solidFill>
+            <a:round/>
+          </a:ln>
+          <a:effectLst/>
+        </c:spPr>
+        <c:txPr>
+          <a:bodyPr rot="-60000000" spcFirstLastPara="1" vertOverflow="ellipsis" vert="horz" wrap="square" anchor="ctr" anchorCtr="1"/>
+          <a:lstStyle/>
+          <a:p>
+            <a:pPr>
+              <a:defRPr sz="900" b="0" i="0" u="none" strike="noStrike" kern="1200" baseline="0">
+                <a:solidFill>
+                  <a:schemeClr val="tx1">
+                    <a:lumMod val="65000"/>
+                    <a:lumOff val="35000"/>
+                  </a:schemeClr>
+                </a:solidFill>
+                <a:latin typeface="+mn-lt"/>
+                <a:ea typeface="+mn-ea"/>
+                <a:cs typeface="+mn-cs"/>
+              </a:defRPr>
+            </a:pPr>
+            <a:endParaRPr lang="en-US"/>
+          </a:p>
+        </c:txPr>
+        <c:crossAx val="736931279"/>
+        <c:crosses val="autoZero"/>
+        <c:auto val="1"/>
+        <c:lblAlgn val="ctr"/>
+        <c:lblOffset val="100"/>
+        <c:noMultiLvlLbl val="0"/>
+      </c:catAx>
+      <c:valAx>
+        <c:axId val="736931279"/>
+        <c:scaling>
+          <c:orientation val="minMax"/>
+        </c:scaling>
+        <c:delete val="0"/>
+        <c:axPos val="l"/>
+        <c:majorGridlines>
+          <c:spPr>
+            <a:ln w="9525" cap="flat" cmpd="sng" algn="ctr">
+              <a:solidFill>
+                <a:schemeClr val="tx1">
+                  <a:lumMod val="15000"/>
+                  <a:lumOff val="85000"/>
+                </a:schemeClr>
+              </a:solidFill>
+              <a:round/>
+            </a:ln>
+            <a:effectLst/>
+          </c:spPr>
+        </c:majorGridlines>
+        <c:numFmt formatCode="General" sourceLinked="1"/>
+        <c:majorTickMark val="none"/>
+        <c:minorTickMark val="none"/>
+        <c:tickLblPos val="nextTo"/>
+        <c:spPr>
+          <a:noFill/>
+          <a:ln>
+            <a:noFill/>
+          </a:ln>
+          <a:effectLst/>
+        </c:spPr>
+        <c:txPr>
+          <a:bodyPr rot="-60000000" spcFirstLastPara="1" vertOverflow="ellipsis" vert="horz" wrap="square" anchor="ctr" anchorCtr="1"/>
+          <a:lstStyle/>
+          <a:p>
+            <a:pPr>
+              <a:defRPr sz="900" b="0" i="0" u="none" strike="noStrike" kern="1200" baseline="0">
+                <a:solidFill>
+                  <a:schemeClr val="tx1">
+                    <a:lumMod val="65000"/>
+                    <a:lumOff val="35000"/>
+                  </a:schemeClr>
+                </a:solidFill>
+                <a:latin typeface="+mn-lt"/>
+                <a:ea typeface="+mn-ea"/>
+                <a:cs typeface="+mn-cs"/>
+              </a:defRPr>
+            </a:pPr>
+            <a:endParaRPr lang="en-US"/>
+          </a:p>
+        </c:txPr>
+        <c:crossAx val="736933775"/>
+        <c:crosses val="autoZero"/>
+        <c:crossBetween val="between"/>
+      </c:valAx>
+      <c:dTable>
+        <c:showHorzBorder val="1"/>
+        <c:showVertBorder val="1"/>
+        <c:showOutline val="1"/>
+        <c:showKeys val="1"/>
+        <c:spPr>
+          <a:noFill/>
+          <a:ln w="9525" cap="flat" cmpd="sng" algn="ctr">
+            <a:solidFill>
+              <a:schemeClr val="tx1">
+                <a:lumMod val="15000"/>
+                <a:lumOff val="85000"/>
+              </a:schemeClr>
+            </a:solidFill>
+            <a:round/>
+          </a:ln>
+          <a:effectLst/>
+        </c:spPr>
+        <c:txPr>
+          <a:bodyPr rot="0" spcFirstLastPara="1" vertOverflow="ellipsis" vert="horz" wrap="square" anchor="ctr" anchorCtr="1"/>
+          <a:lstStyle/>
+          <a:p>
+            <a:pPr rtl="0">
+              <a:defRPr sz="900" b="0" i="0" u="none" strike="noStrike" kern="1200" baseline="0">
+                <a:solidFill>
+                  <a:schemeClr val="tx1">
+                    <a:lumMod val="65000"/>
+                    <a:lumOff val="35000"/>
+                  </a:schemeClr>
+                </a:solidFill>
+                <a:latin typeface="+mn-lt"/>
+                <a:ea typeface="+mn-ea"/>
+                <a:cs typeface="+mn-cs"/>
+              </a:defRPr>
+            </a:pPr>
+            <a:endParaRPr lang="en-US"/>
+          </a:p>
+        </c:txPr>
+      </c:dTable>
+      <c:spPr>
+        <a:noFill/>
+        <a:ln>
+          <a:noFill/>
+        </a:ln>
+        <a:effectLst/>
+      </c:spPr>
+    </c:plotArea>
+    <c:plotVisOnly val="1"/>
+    <c:dispBlanksAs val="gap"/>
+    <c:extLst>
+      <c:ext xmlns:c16r3="http://schemas.microsoft.com/office/drawing/2017/03/chart" uri="{56B9EC1D-385E-4148-901F-78D8002777C0}">
+        <c16r3:dataDisplayOptions16>
+          <c16r3:dispNaAsBlank val="1"/>
+        </c16r3:dataDisplayOptions16>
+      </c:ext>
+    </c:extLst>
+    <c:showDLblsOverMax val="0"/>
+  </c:chart>
+  <c:spPr>
+    <a:solidFill>
+      <a:schemeClr val="bg1"/>
+    </a:solidFill>
+    <a:ln w="9525" cap="flat" cmpd="sng" algn="ctr">
+      <a:solidFill>
+        <a:schemeClr val="tx1">
+          <a:lumMod val="15000"/>
+          <a:lumOff val="85000"/>
+        </a:schemeClr>
+      </a:solidFill>
+      <a:round/>
+    </a:ln>
+    <a:effectLst/>
+  </c:spPr>
+  <c:txPr>
+    <a:bodyPr/>
+    <a:lstStyle/>
+    <a:p>
+      <a:pPr>
+        <a:defRPr/>
+      </a:pPr>
+      <a:endParaRPr lang="en-US"/>
+    </a:p>
+  </c:txPr>
+  <c:externalData r:id="rId3">
+    <c:autoUpdate val="0"/>
+  </c:externalData>
+</c:chartSpace>
+</file>
+
+<file path=word/charts/colors1.xml><?xml version="1.0" encoding="utf-8"?>
+<cs:colorStyle xmlns:cs="http://schemas.microsoft.com/office/drawing/2012/chartStyle" xmlns:a="http://schemas.openxmlformats.org/drawingml/2006/main" meth="cycle" id="10">
+  <a:schemeClr val="accent1"/>
+  <a:schemeClr val="accent2"/>
+  <a:schemeClr val="accent3"/>
+  <a:schemeClr val="accent4"/>
+  <a:schemeClr val="accent5"/>
+  <a:schemeClr val="accent6"/>
+  <cs:variation/>
+  <cs:variation>
+    <a:lumMod val="60000"/>
+  </cs:variation>
+  <cs:variation>
+    <a:lumMod val="80000"/>
+    <a:lumOff val="20000"/>
+  </cs:variation>
+  <cs:variation>
+    <a:lumMod val="80000"/>
+  </cs:variation>
+  <cs:variation>
+    <a:lumMod val="60000"/>
+    <a:lumOff val="40000"/>
+  </cs:variation>
+  <cs:variation>
+    <a:lumMod val="50000"/>
+  </cs:variation>
+  <cs:variation>
+    <a:lumMod val="70000"/>
+    <a:lumOff val="30000"/>
+  </cs:variation>
+  <cs:variation>
+    <a:lumMod val="70000"/>
+  </cs:variation>
+  <cs:variation>
+    <a:lumMod val="50000"/>
+    <a:lumOff val="50000"/>
+  </cs:variation>
+</cs:colorStyle>
+</file>
+
+<file path=word/charts/colors2.xml><?xml version="1.0" encoding="utf-8"?>
+<cs:colorStyle xmlns:cs="http://schemas.microsoft.com/office/drawing/2012/chartStyle" xmlns:a="http://schemas.openxmlformats.org/drawingml/2006/main" meth="cycle" id="10">
+  <a:schemeClr val="accent1"/>
+  <a:schemeClr val="accent2"/>
+  <a:schemeClr val="accent3"/>
+  <a:schemeClr val="accent4"/>
+  <a:schemeClr val="accent5"/>
+  <a:schemeClr val="accent6"/>
+  <cs:variation/>
+  <cs:variation>
+    <a:lumMod val="60000"/>
+  </cs:variation>
+  <cs:variation>
+    <a:lumMod val="80000"/>
+    <a:lumOff val="20000"/>
+  </cs:variation>
+  <cs:variation>
+    <a:lumMod val="80000"/>
+  </cs:variation>
+  <cs:variation>
+    <a:lumMod val="60000"/>
+    <a:lumOff val="40000"/>
+  </cs:variation>
+  <cs:variation>
+    <a:lumMod val="50000"/>
+  </cs:variation>
+  <cs:variation>
+    <a:lumMod val="70000"/>
+    <a:lumOff val="30000"/>
+  </cs:variation>
+  <cs:variation>
+    <a:lumMod val="70000"/>
+  </cs:variation>
+  <cs:variation>
+    <a:lumMod val="50000"/>
+    <a:lumOff val="50000"/>
+  </cs:variation>
+</cs:colorStyle>
+</file>
+
+<file path=word/charts/colors3.xml><?xml version="1.0" encoding="utf-8"?>
+<cs:colorStyle xmlns:cs="http://schemas.microsoft.com/office/drawing/2012/chartStyle" xmlns:a="http://schemas.openxmlformats.org/drawingml/2006/main" meth="cycle" id="10">
+  <a:schemeClr val="accent1"/>
+  <a:schemeClr val="accent2"/>
+  <a:schemeClr val="accent3"/>
+  <a:schemeClr val="accent4"/>
+  <a:schemeClr val="accent5"/>
+  <a:schemeClr val="accent6"/>
+  <cs:variation/>
+  <cs:variation>
+    <a:lumMod val="60000"/>
+  </cs:variation>
+  <cs:variation>
+    <a:lumMod val="80000"/>
+    <a:lumOff val="20000"/>
+  </cs:variation>
+  <cs:variation>
+    <a:lumMod val="80000"/>
+  </cs:variation>
+  <cs:variation>
+    <a:lumMod val="60000"/>
+    <a:lumOff val="40000"/>
+  </cs:variation>
+  <cs:variation>
+    <a:lumMod val="50000"/>
+  </cs:variation>
+  <cs:variation>
+    <a:lumMod val="70000"/>
+    <a:lumOff val="30000"/>
+  </cs:variation>
+  <cs:variation>
+    <a:lumMod val="70000"/>
+  </cs:variation>
+  <cs:variation>
+    <a:lumMod val="50000"/>
+    <a:lumOff val="50000"/>
+  </cs:variation>
+</cs:colorStyle>
+</file>
+
+<file path=word/charts/style1.xml><?xml version="1.0" encoding="utf-8"?>
+<cs:chartStyle xmlns:cs="http://schemas.microsoft.com/office/drawing/2012/chartStyle" xmlns:a="http://schemas.openxmlformats.org/drawingml/2006/main" id="227">
+  <cs:axisTitle>
+    <cs:lnRef idx="0"/>
+    <cs:fillRef idx="0"/>
+    <cs:effectRef idx="0"/>
+    <cs:fontRef idx="minor">
+      <a:schemeClr val="tx1">
+        <a:lumMod val="65000"/>
+        <a:lumOff val="35000"/>
+      </a:schemeClr>
+    </cs:fontRef>
+    <cs:defRPr sz="1000" kern="1200"/>
+  </cs:axisTitle>
+  <cs:categoryAxis>
+    <cs:lnRef idx="0"/>
+    <cs:fillRef idx="0"/>
+    <cs:effectRef idx="0"/>
+    <cs:fontRef idx="minor">
+      <a:schemeClr val="tx1">
+        <a:lumMod val="65000"/>
+        <a:lumOff val="35000"/>
+      </a:schemeClr>
+    </cs:fontRef>
+    <cs:spPr>
+      <a:ln w="9525" cap="flat" cmpd="sng" algn="ctr">
+        <a:solidFill>
+          <a:schemeClr val="tx1">
+            <a:lumMod val="15000"/>
+            <a:lumOff val="85000"/>
+          </a:schemeClr>
+        </a:solidFill>
+        <a:round/>
+      </a:ln>
+    </cs:spPr>
+    <cs:defRPr sz="900" kern="1200"/>
+  </cs:categoryAxis>
+  <cs:chartArea mods="allowNoFillOverride allowNoLineOverride">
+    <cs:lnRef idx="0"/>
+    <cs:fillRef idx="0"/>
+    <cs:effectRef idx="0"/>
+    <cs:fontRef idx="minor">
+      <a:schemeClr val="tx1"/>
+    </cs:fontRef>
+    <cs:spPr>
+      <a:solidFill>
+        <a:schemeClr val="bg1"/>
+      </a:solidFill>
+      <a:ln w="9525" cap="flat" cmpd="sng" algn="ctr">
+        <a:solidFill>
+          <a:schemeClr val="tx1">
+            <a:lumMod val="15000"/>
+            <a:lumOff val="85000"/>
+          </a:schemeClr>
+        </a:solidFill>
+        <a:round/>
+      </a:ln>
+    </cs:spPr>
+    <cs:defRPr sz="1000" kern="1200"/>
+  </cs:chartArea>
+  <cs:dataLabel>
+    <cs:lnRef idx="0"/>
+    <cs:fillRef idx="0"/>
+    <cs:effectRef idx="0"/>
+    <cs:fontRef idx="minor">
+      <a:schemeClr val="tx1">
+        <a:lumMod val="75000"/>
+        <a:lumOff val="25000"/>
+      </a:schemeClr>
+    </cs:fontRef>
+    <cs:defRPr sz="900" kern="1200"/>
+  </cs:dataLabel>
+  <cs:dataLabelCallout>
+    <cs:lnRef idx="0"/>
+    <cs:fillRef idx="0"/>
+    <cs:effectRef idx="0"/>
+    <cs:fontRef idx="minor">
+      <a:schemeClr val="dk1">
+        <a:lumMod val="65000"/>
+        <a:lumOff val="35000"/>
+      </a:schemeClr>
+    </cs:fontRef>
+    <cs:spPr>
+      <a:solidFill>
+        <a:schemeClr val="lt1"/>
+      </a:solidFill>
+      <a:ln>
+        <a:solidFill>
+          <a:schemeClr val="dk1">
+            <a:lumMod val="25000"/>
+            <a:lumOff val="75000"/>
+          </a:schemeClr>
+        </a:solidFill>
+      </a:ln>
+    </cs:spPr>
+    <cs:defRPr sz="900" kern="1200"/>
+    <cs:bodyPr rot="0" spcFirstLastPara="1" vertOverflow="clip" horzOverflow="clip" vert="horz" wrap="square" lIns="36576" tIns="18288" rIns="36576" bIns="18288" anchor="ctr" anchorCtr="1">
+      <a:spAutoFit/>
+    </cs:bodyPr>
+  </cs:dataLabelCallout>
+  <cs:dataPoint>
+    <cs:lnRef idx="0"/>
+    <cs:fillRef idx="1">
+      <cs:styleClr val="auto"/>
+    </cs:fillRef>
+    <cs:effectRef idx="0"/>
+    <cs:fontRef idx="minor">
+      <a:schemeClr val="tx1"/>
+    </cs:fontRef>
+    <cs:spPr>
+      <a:solidFill>
+        <a:schemeClr val="phClr"/>
+      </a:solidFill>
+    </cs:spPr>
+  </cs:dataPoint>
+  <cs:dataPoint3D>
+    <cs:lnRef idx="0"/>
+    <cs:fillRef idx="1">
+      <cs:styleClr val="auto"/>
+    </cs:fillRef>
+    <cs:effectRef idx="0"/>
+    <cs:fontRef idx="minor">
+      <a:schemeClr val="tx1"/>
+    </cs:fontRef>
+    <cs:spPr>
+      <a:solidFill>
+        <a:schemeClr val="phClr"/>
+      </a:solidFill>
+    </cs:spPr>
+  </cs:dataPoint3D>
+  <cs:dataPointLine>
+    <cs:lnRef idx="0">
+      <cs:styleClr val="auto"/>
+    </cs:lnRef>
+    <cs:fillRef idx="1"/>
+    <cs:effectRef idx="0"/>
+    <cs:fontRef idx="minor">
+      <a:schemeClr val="tx1"/>
+    </cs:fontRef>
+    <cs:spPr>
+      <a:ln w="28575" cap="rnd">
+        <a:solidFill>
+          <a:schemeClr val="phClr"/>
+        </a:solidFill>
+        <a:round/>
+      </a:ln>
+    </cs:spPr>
+  </cs:dataPointLine>
+  <cs:dataPointMarker>
+    <cs:lnRef idx="0">
+      <cs:styleClr val="auto"/>
+    </cs:lnRef>
+    <cs:fillRef idx="1">
+      <cs:styleClr val="auto"/>
+    </cs:fillRef>
+    <cs:effectRef idx="0"/>
+    <cs:fontRef idx="minor">
+      <a:schemeClr val="tx1"/>
+    </cs:fontRef>
+    <cs:spPr>
+      <a:solidFill>
+        <a:schemeClr val="phClr"/>
+      </a:solidFill>
+      <a:ln w="9525">
+        <a:solidFill>
+          <a:schemeClr val="phClr"/>
+        </a:solidFill>
+      </a:ln>
+    </cs:spPr>
+  </cs:dataPointMarker>
+  <cs:dataPointMarkerLayout symbol="circle" size="5"/>
+  <cs:dataPointWireframe>
+    <cs:lnRef idx="0">
+      <cs:styleClr val="auto"/>
+    </cs:lnRef>
+    <cs:fillRef idx="1"/>
+    <cs:effectRef idx="0"/>
+    <cs:fontRef idx="minor">
+      <a:schemeClr val="tx1"/>
+    </cs:fontRef>
+    <cs:spPr>
+      <a:ln w="9525" cap="rnd">
+        <a:solidFill>
+          <a:schemeClr val="phClr"/>
+        </a:solidFill>
+        <a:round/>
+      </a:ln>
+    </cs:spPr>
+  </cs:dataPointWireframe>
+  <cs:dataTable>
+    <cs:lnRef idx="0"/>
+    <cs:fillRef idx="0"/>
+    <cs:effectRef idx="0"/>
+    <cs:fontRef idx="minor">
+      <a:schemeClr val="tx1">
+        <a:lumMod val="65000"/>
+        <a:lumOff val="35000"/>
+      </a:schemeClr>
+    </cs:fontRef>
+    <cs:spPr>
+      <a:noFill/>
+      <a:ln w="9525" cap="flat" cmpd="sng" algn="ctr">
+        <a:solidFill>
+          <a:schemeClr val="tx1">
+            <a:lumMod val="15000"/>
+            <a:lumOff val="85000"/>
+          </a:schemeClr>
+        </a:solidFill>
+        <a:round/>
+      </a:ln>
+    </cs:spPr>
+    <cs:defRPr sz="900" kern="1200"/>
+  </cs:dataTable>
+  <cs:downBar>
+    <cs:lnRef idx="0"/>
+    <cs:fillRef idx="0"/>
+    <cs:effectRef idx="0"/>
+    <cs:fontRef idx="minor">
+      <a:schemeClr val="dk1"/>
+    </cs:fontRef>
+    <cs:spPr>
+      <a:solidFill>
+        <a:schemeClr val="dk1">
+          <a:lumMod val="65000"/>
+          <a:lumOff val="35000"/>
+        </a:schemeClr>
+      </a:solidFill>
+      <a:ln w="9525">
+        <a:solidFill>
+          <a:schemeClr val="tx1">
+            <a:lumMod val="65000"/>
+            <a:lumOff val="35000"/>
+          </a:schemeClr>
+        </a:solidFill>
+      </a:ln>
+    </cs:spPr>
+  </cs:downBar>
+  <cs:dropLine>
+    <cs:lnRef idx="0"/>
+    <cs:fillRef idx="0"/>
+    <cs:effectRef idx="0"/>
+    <cs:fontRef idx="minor">
+      <a:schemeClr val="tx1"/>
+    </cs:fontRef>
+    <cs:spPr>
+      <a:ln w="9525" cap="flat" cmpd="sng" algn="ctr">
+        <a:solidFill>
+          <a:schemeClr val="tx1">
+            <a:lumMod val="35000"/>
+            <a:lumOff val="65000"/>
+          </a:schemeClr>
+        </a:solidFill>
+        <a:round/>
+      </a:ln>
+    </cs:spPr>
+  </cs:dropLine>
+  <cs:errorBar>
+    <cs:lnRef idx="0"/>
+    <cs:fillRef idx="0"/>
+    <cs:effectRef idx="0"/>
+    <cs:fontRef idx="minor">
+      <a:schemeClr val="tx1"/>
+    </cs:fontRef>
+    <cs:spPr>
+      <a:ln w="9525" cap="flat" cmpd="sng" algn="ctr">
+        <a:solidFill>
+          <a:schemeClr val="tx1">
+            <a:lumMod val="65000"/>
+            <a:lumOff val="35000"/>
+          </a:schemeClr>
+        </a:solidFill>
+        <a:round/>
+      </a:ln>
+    </cs:spPr>
+  </cs:errorBar>
+  <cs:floor>
+    <cs:lnRef idx="0"/>
+    <cs:fillRef idx="0"/>
+    <cs:effectRef idx="0"/>
+    <cs:fontRef idx="minor">
+      <a:schemeClr val="tx1"/>
+    </cs:fontRef>
+    <cs:spPr>
+      <a:noFill/>
+      <a:ln>
+        <a:noFill/>
+      </a:ln>
+    </cs:spPr>
+  </cs:floor>
+  <cs:gridlineMajor>
+    <cs:lnRef idx="0"/>
+    <cs:fillRef idx="0"/>
+    <cs:effectRef idx="0"/>
+    <cs:fontRef idx="minor">
+      <a:schemeClr val="tx1"/>
+    </cs:fontRef>
+    <cs:spPr>
+      <a:ln w="9525" cap="flat" cmpd="sng" algn="ctr">
+        <a:solidFill>
+          <a:schemeClr val="tx1">
+            <a:lumMod val="15000"/>
+            <a:lumOff val="85000"/>
+          </a:schemeClr>
+        </a:solidFill>
+        <a:round/>
+      </a:ln>
+    </cs:spPr>
+  </cs:gridlineMajor>
+  <cs:gridlineMinor>
+    <cs:lnRef idx="0"/>
+    <cs:fillRef idx="0"/>
+    <cs:effectRef idx="0"/>
+    <cs:fontRef idx="minor">
+      <a:schemeClr val="tx1"/>
+    </cs:fontRef>
+    <cs:spPr>
+      <a:ln w="9525" cap="flat" cmpd="sng" algn="ctr">
+        <a:solidFill>
+          <a:schemeClr val="tx1">
+            <a:lumMod val="5000"/>
+            <a:lumOff val="95000"/>
+          </a:schemeClr>
+        </a:solidFill>
+        <a:round/>
+      </a:ln>
+    </cs:spPr>
+  </cs:gridlineMinor>
+  <cs:hiLoLine>
+    <cs:lnRef idx="0"/>
+    <cs:fillRef idx="0"/>
+    <cs:effectRef idx="0"/>
+    <cs:fontRef idx="minor">
+      <a:schemeClr val="tx1"/>
+    </cs:fontRef>
+    <cs:spPr>
+      <a:ln w="9525" cap="flat" cmpd="sng" algn="ctr">
+        <a:solidFill>
+          <a:schemeClr val="tx1">
+            <a:lumMod val="75000"/>
+            <a:lumOff val="25000"/>
+          </a:schemeClr>
+        </a:solidFill>
+        <a:round/>
+      </a:ln>
+    </cs:spPr>
+  </cs:hiLoLine>
+  <cs:leaderLine>
+    <cs:lnRef idx="0"/>
+    <cs:fillRef idx="0"/>
+    <cs:effectRef idx="0"/>
+    <cs:fontRef idx="minor">
+      <a:schemeClr val="tx1"/>
+    </cs:fontRef>
+    <cs:spPr>
+      <a:ln w="9525" cap="flat" cmpd="sng" algn="ctr">
+        <a:solidFill>
+          <a:schemeClr val="tx1">
+            <a:lumMod val="35000"/>
+            <a:lumOff val="65000"/>
+          </a:schemeClr>
+        </a:solidFill>
+        <a:round/>
+      </a:ln>
+    </cs:spPr>
+  </cs:leaderLine>
+  <cs:legend>
+    <cs:lnRef idx="0"/>
+    <cs:fillRef idx="0"/>
+    <cs:effectRef idx="0"/>
+    <cs:fontRef idx="minor">
+      <a:schemeClr val="tx1">
+        <a:lumMod val="65000"/>
+        <a:lumOff val="35000"/>
+      </a:schemeClr>
+    </cs:fontRef>
+    <cs:defRPr sz="900" kern="1200"/>
+  </cs:legend>
+  <cs:plotArea mods="allowNoFillOverride allowNoLineOverride">
+    <cs:lnRef idx="0"/>
+    <cs:fillRef idx="0"/>
+    <cs:effectRef idx="0"/>
+    <cs:fontRef idx="minor">
+      <a:schemeClr val="tx1"/>
+    </cs:fontRef>
+  </cs:plotArea>
+  <cs:plotArea3D mods="allowNoFillOverride allowNoLineOverride">
+    <cs:lnRef idx="0"/>
+    <cs:fillRef idx="0"/>
+    <cs:effectRef idx="0"/>
+    <cs:fontRef idx="minor">
+      <a:schemeClr val="tx1"/>
+    </cs:fontRef>
+  </cs:plotArea3D>
+  <cs:seriesAxis>
+    <cs:lnRef idx="0"/>
+    <cs:fillRef idx="0"/>
+    <cs:effectRef idx="0"/>
+    <cs:fontRef idx="minor">
+      <a:schemeClr val="tx1">
+        <a:lumMod val="65000"/>
+        <a:lumOff val="35000"/>
+      </a:schemeClr>
+    </cs:fontRef>
+    <cs:defRPr sz="900" kern="1200"/>
+  </cs:seriesAxis>
+  <cs:seriesLine>
+    <cs:lnRef idx="0"/>
+    <cs:fillRef idx="0"/>
+    <cs:effectRef idx="0"/>
+    <cs:fontRef idx="minor">
+      <a:schemeClr val="tx1"/>
+    </cs:fontRef>
+    <cs:spPr>
+      <a:ln w="9525" cap="flat" cmpd="sng" algn="ctr">
+        <a:solidFill>
+          <a:schemeClr val="tx1">
+            <a:lumMod val="35000"/>
+            <a:lumOff val="65000"/>
+          </a:schemeClr>
+        </a:solidFill>
+        <a:round/>
+      </a:ln>
+    </cs:spPr>
+  </cs:seriesLine>
+  <cs:title>
+    <cs:lnRef idx="0"/>
+    <cs:fillRef idx="0"/>
+    <cs:effectRef idx="0"/>
+    <cs:fontRef idx="minor">
+      <a:schemeClr val="tx1">
+        <a:lumMod val="65000"/>
+        <a:lumOff val="35000"/>
+      </a:schemeClr>
+    </cs:fontRef>
+    <cs:defRPr sz="1400" b="0" kern="1200" spc="0" baseline="0"/>
+  </cs:title>
+  <cs:trendline>
+    <cs:lnRef idx="0">
+      <cs:styleClr val="auto"/>
+    </cs:lnRef>
+    <cs:fillRef idx="0"/>
+    <cs:effectRef idx="0"/>
+    <cs:fontRef idx="minor">
+      <a:schemeClr val="tx1"/>
+    </cs:fontRef>
+    <cs:spPr>
+      <a:ln w="19050" cap="rnd">
+        <a:solidFill>
+          <a:schemeClr val="phClr"/>
+        </a:solidFill>
+        <a:prstDash val="sysDot"/>
+      </a:ln>
+    </cs:spPr>
+  </cs:trendline>
+  <cs:trendlineLabel>
+    <cs:lnRef idx="0"/>
+    <cs:fillRef idx="0"/>
+    <cs:effectRef idx="0"/>
+    <cs:fontRef idx="minor">
+      <a:schemeClr val="tx1">
+        <a:lumMod val="65000"/>
+        <a:lumOff val="35000"/>
+      </a:schemeClr>
+    </cs:fontRef>
+    <cs:defRPr sz="900" kern="1200"/>
+  </cs:trendlineLabel>
+  <cs:upBar>
+    <cs:lnRef idx="0"/>
+    <cs:fillRef idx="0"/>
+    <cs:effectRef idx="0"/>
+    <cs:fontRef idx="minor">
+      <a:schemeClr val="dk1"/>
+    </cs:fontRef>
+    <cs:spPr>
+      <a:solidFill>
+        <a:schemeClr val="lt1"/>
+      </a:solidFill>
+      <a:ln w="9525">
+        <a:solidFill>
+          <a:schemeClr val="tx1">
+            <a:lumMod val="15000"/>
+            <a:lumOff val="85000"/>
+          </a:schemeClr>
+        </a:solidFill>
+      </a:ln>
+    </cs:spPr>
+  </cs:upBar>
+  <cs:valueAxis>
+    <cs:lnRef idx="0"/>
+    <cs:fillRef idx="0"/>
+    <cs:effectRef idx="0"/>
+    <cs:fontRef idx="minor">
+      <a:schemeClr val="tx1">
+        <a:lumMod val="65000"/>
+        <a:lumOff val="35000"/>
+      </a:schemeClr>
+    </cs:fontRef>
+    <cs:defRPr sz="900" kern="1200"/>
+  </cs:valueAxis>
+  <cs:wall>
+    <cs:lnRef idx="0"/>
+    <cs:fillRef idx="0"/>
+    <cs:effectRef idx="0"/>
+    <cs:fontRef idx="minor">
+      <a:schemeClr val="tx1"/>
+    </cs:fontRef>
+    <cs:spPr>
+      <a:noFill/>
+      <a:ln>
+        <a:noFill/>
+      </a:ln>
+    </cs:spPr>
+  </cs:wall>
+</cs:chartStyle>
+</file>
+
+<file path=word/charts/style2.xml><?xml version="1.0" encoding="utf-8"?>
+<cs:chartStyle xmlns:cs="http://schemas.microsoft.com/office/drawing/2012/chartStyle" xmlns:a="http://schemas.openxmlformats.org/drawingml/2006/main" id="227">
+  <cs:axisTitle>
+    <cs:lnRef idx="0"/>
+    <cs:fillRef idx="0"/>
+    <cs:effectRef idx="0"/>
+    <cs:fontRef idx="minor">
+      <a:schemeClr val="tx1">
+        <a:lumMod val="65000"/>
+        <a:lumOff val="35000"/>
+      </a:schemeClr>
+    </cs:fontRef>
+    <cs:defRPr sz="1000" kern="1200"/>
+  </cs:axisTitle>
+  <cs:categoryAxis>
+    <cs:lnRef idx="0"/>
+    <cs:fillRef idx="0"/>
+    <cs:effectRef idx="0"/>
+    <cs:fontRef idx="minor">
+      <a:schemeClr val="tx1">
+        <a:lumMod val="65000"/>
+        <a:lumOff val="35000"/>
+      </a:schemeClr>
+    </cs:fontRef>
+    <cs:spPr>
+      <a:ln w="9525" cap="flat" cmpd="sng" algn="ctr">
+        <a:solidFill>
+          <a:schemeClr val="tx1">
+            <a:lumMod val="15000"/>
+            <a:lumOff val="85000"/>
+          </a:schemeClr>
+        </a:solidFill>
+        <a:round/>
+      </a:ln>
+    </cs:spPr>
+    <cs:defRPr sz="900" kern="1200"/>
+  </cs:categoryAxis>
+  <cs:chartArea mods="allowNoFillOverride allowNoLineOverride">
+    <cs:lnRef idx="0"/>
+    <cs:fillRef idx="0"/>
+    <cs:effectRef idx="0"/>
+    <cs:fontRef idx="minor">
+      <a:schemeClr val="tx1"/>
+    </cs:fontRef>
+    <cs:spPr>
+      <a:solidFill>
+        <a:schemeClr val="bg1"/>
+      </a:solidFill>
+      <a:ln w="9525" cap="flat" cmpd="sng" algn="ctr">
+        <a:solidFill>
+          <a:schemeClr val="tx1">
+            <a:lumMod val="15000"/>
+            <a:lumOff val="85000"/>
+          </a:schemeClr>
+        </a:solidFill>
+        <a:round/>
+      </a:ln>
+    </cs:spPr>
+    <cs:defRPr sz="1000" kern="1200"/>
+  </cs:chartArea>
+  <cs:dataLabel>
+    <cs:lnRef idx="0"/>
+    <cs:fillRef idx="0"/>
+    <cs:effectRef idx="0"/>
+    <cs:fontRef idx="minor">
+      <a:schemeClr val="tx1">
+        <a:lumMod val="75000"/>
+        <a:lumOff val="25000"/>
+      </a:schemeClr>
+    </cs:fontRef>
+    <cs:defRPr sz="900" kern="1200"/>
+  </cs:dataLabel>
+  <cs:dataLabelCallout>
+    <cs:lnRef idx="0"/>
+    <cs:fillRef idx="0"/>
+    <cs:effectRef idx="0"/>
+    <cs:fontRef idx="minor">
+      <a:schemeClr val="dk1">
+        <a:lumMod val="65000"/>
+        <a:lumOff val="35000"/>
+      </a:schemeClr>
+    </cs:fontRef>
+    <cs:spPr>
+      <a:solidFill>
+        <a:schemeClr val="lt1"/>
+      </a:solidFill>
+      <a:ln>
+        <a:solidFill>
+          <a:schemeClr val="dk1">
+            <a:lumMod val="25000"/>
+            <a:lumOff val="75000"/>
+          </a:schemeClr>
+        </a:solidFill>
+      </a:ln>
+    </cs:spPr>
+    <cs:defRPr sz="900" kern="1200"/>
+    <cs:bodyPr rot="0" spcFirstLastPara="1" vertOverflow="clip" horzOverflow="clip" vert="horz" wrap="square" lIns="36576" tIns="18288" rIns="36576" bIns="18288" anchor="ctr" anchorCtr="1">
+      <a:spAutoFit/>
+    </cs:bodyPr>
+  </cs:dataLabelCallout>
+  <cs:dataPoint>
+    <cs:lnRef idx="0"/>
+    <cs:fillRef idx="1">
+      <cs:styleClr val="auto"/>
+    </cs:fillRef>
+    <cs:effectRef idx="0"/>
+    <cs:fontRef idx="minor">
+      <a:schemeClr val="tx1"/>
+    </cs:fontRef>
+    <cs:spPr>
+      <a:solidFill>
+        <a:schemeClr val="phClr"/>
+      </a:solidFill>
+    </cs:spPr>
+  </cs:dataPoint>
+  <cs:dataPoint3D>
+    <cs:lnRef idx="0"/>
+    <cs:fillRef idx="1">
+      <cs:styleClr val="auto"/>
+    </cs:fillRef>
+    <cs:effectRef idx="0"/>
+    <cs:fontRef idx="minor">
+      <a:schemeClr val="tx1"/>
+    </cs:fontRef>
+    <cs:spPr>
+      <a:solidFill>
+        <a:schemeClr val="phClr"/>
+      </a:solidFill>
+    </cs:spPr>
+  </cs:dataPoint3D>
+  <cs:dataPointLine>
+    <cs:lnRef idx="0">
+      <cs:styleClr val="auto"/>
+    </cs:lnRef>
+    <cs:fillRef idx="1"/>
+    <cs:effectRef idx="0"/>
+    <cs:fontRef idx="minor">
+      <a:schemeClr val="tx1"/>
+    </cs:fontRef>
+    <cs:spPr>
+      <a:ln w="28575" cap="rnd">
+        <a:solidFill>
+          <a:schemeClr val="phClr"/>
+        </a:solidFill>
+        <a:round/>
+      </a:ln>
+    </cs:spPr>
+  </cs:dataPointLine>
+  <cs:dataPointMarker>
+    <cs:lnRef idx="0">
+      <cs:styleClr val="auto"/>
+    </cs:lnRef>
+    <cs:fillRef idx="1">
+      <cs:styleClr val="auto"/>
+    </cs:fillRef>
+    <cs:effectRef idx="0"/>
+    <cs:fontRef idx="minor">
+      <a:schemeClr val="tx1"/>
+    </cs:fontRef>
+    <cs:spPr>
+      <a:solidFill>
+        <a:schemeClr val="phClr"/>
+      </a:solidFill>
+      <a:ln w="9525">
+        <a:solidFill>
+          <a:schemeClr val="phClr"/>
+        </a:solidFill>
+      </a:ln>
+    </cs:spPr>
+  </cs:dataPointMarker>
+  <cs:dataPointMarkerLayout symbol="circle" size="5"/>
+  <cs:dataPointWireframe>
+    <cs:lnRef idx="0">
+      <cs:styleClr val="auto"/>
+    </cs:lnRef>
+    <cs:fillRef idx="1"/>
+    <cs:effectRef idx="0"/>
+    <cs:fontRef idx="minor">
+      <a:schemeClr val="tx1"/>
+    </cs:fontRef>
+    <cs:spPr>
+      <a:ln w="9525" cap="rnd">
+        <a:solidFill>
+          <a:schemeClr val="phClr"/>
+        </a:solidFill>
+        <a:round/>
+      </a:ln>
+    </cs:spPr>
+  </cs:dataPointWireframe>
+  <cs:dataTable>
+    <cs:lnRef idx="0"/>
+    <cs:fillRef idx="0"/>
+    <cs:effectRef idx="0"/>
+    <cs:fontRef idx="minor">
+      <a:schemeClr val="tx1">
+        <a:lumMod val="65000"/>
+        <a:lumOff val="35000"/>
+      </a:schemeClr>
+    </cs:fontRef>
+    <cs:spPr>
+      <a:noFill/>
+      <a:ln w="9525" cap="flat" cmpd="sng" algn="ctr">
+        <a:solidFill>
+          <a:schemeClr val="tx1">
+            <a:lumMod val="15000"/>
+            <a:lumOff val="85000"/>
+          </a:schemeClr>
+        </a:solidFill>
+        <a:round/>
+      </a:ln>
+    </cs:spPr>
+    <cs:defRPr sz="900" kern="1200"/>
+  </cs:dataTable>
+  <cs:downBar>
+    <cs:lnRef idx="0"/>
+    <cs:fillRef idx="0"/>
+    <cs:effectRef idx="0"/>
+    <cs:fontRef idx="minor">
+      <a:schemeClr val="dk1"/>
+    </cs:fontRef>
+    <cs:spPr>
+      <a:solidFill>
+        <a:schemeClr val="dk1">
+          <a:lumMod val="65000"/>
+          <a:lumOff val="35000"/>
+        </a:schemeClr>
+      </a:solidFill>
+      <a:ln w="9525">
+        <a:solidFill>
+          <a:schemeClr val="tx1">
+            <a:lumMod val="65000"/>
+            <a:lumOff val="35000"/>
+          </a:schemeClr>
+        </a:solidFill>
+      </a:ln>
+    </cs:spPr>
+  </cs:downBar>
+  <cs:dropLine>
+    <cs:lnRef idx="0"/>
+    <cs:fillRef idx="0"/>
+    <cs:effectRef idx="0"/>
+    <cs:fontRef idx="minor">
+      <a:schemeClr val="tx1"/>
+    </cs:fontRef>
+    <cs:spPr>
+      <a:ln w="9525" cap="flat" cmpd="sng" algn="ctr">
+        <a:solidFill>
+          <a:schemeClr val="tx1">
+            <a:lumMod val="35000"/>
+            <a:lumOff val="65000"/>
+          </a:schemeClr>
+        </a:solidFill>
+        <a:round/>
+      </a:ln>
+    </cs:spPr>
+  </cs:dropLine>
+  <cs:errorBar>
+    <cs:lnRef idx="0"/>
+    <cs:fillRef idx="0"/>
+    <cs:effectRef idx="0"/>
+    <cs:fontRef idx="minor">
+      <a:schemeClr val="tx1"/>
+    </cs:fontRef>
+    <cs:spPr>
+      <a:ln w="9525" cap="flat" cmpd="sng" algn="ctr">
+        <a:solidFill>
+          <a:schemeClr val="tx1">
+            <a:lumMod val="65000"/>
+            <a:lumOff val="35000"/>
+          </a:schemeClr>
+        </a:solidFill>
+        <a:round/>
+      </a:ln>
+    </cs:spPr>
+  </cs:errorBar>
+  <cs:floor>
+    <cs:lnRef idx="0"/>
+    <cs:fillRef idx="0"/>
+    <cs:effectRef idx="0"/>
+    <cs:fontRef idx="minor">
+      <a:schemeClr val="tx1"/>
+    </cs:fontRef>
+    <cs:spPr>
+      <a:noFill/>
+      <a:ln>
+        <a:noFill/>
+      </a:ln>
+    </cs:spPr>
+  </cs:floor>
+  <cs:gridlineMajor>
+    <cs:lnRef idx="0"/>
+    <cs:fillRef idx="0"/>
+    <cs:effectRef idx="0"/>
+    <cs:fontRef idx="minor">
+      <a:schemeClr val="tx1"/>
+    </cs:fontRef>
+    <cs:spPr>
+      <a:ln w="9525" cap="flat" cmpd="sng" algn="ctr">
+        <a:solidFill>
+          <a:schemeClr val="tx1">
+            <a:lumMod val="15000"/>
+            <a:lumOff val="85000"/>
+          </a:schemeClr>
+        </a:solidFill>
+        <a:round/>
+      </a:ln>
+    </cs:spPr>
+  </cs:gridlineMajor>
+  <cs:gridlineMinor>
+    <cs:lnRef idx="0"/>
+    <cs:fillRef idx="0"/>
+    <cs:effectRef idx="0"/>
+    <cs:fontRef idx="minor">
+      <a:schemeClr val="tx1"/>
+    </cs:fontRef>
+    <cs:spPr>
+      <a:ln w="9525" cap="flat" cmpd="sng" algn="ctr">
+        <a:solidFill>
+          <a:schemeClr val="tx1">
+            <a:lumMod val="5000"/>
+            <a:lumOff val="95000"/>
+          </a:schemeClr>
+        </a:solidFill>
+        <a:round/>
+      </a:ln>
+    </cs:spPr>
+  </cs:gridlineMinor>
+  <cs:hiLoLine>
+    <cs:lnRef idx="0"/>
+    <cs:fillRef idx="0"/>
+    <cs:effectRef idx="0"/>
+    <cs:fontRef idx="minor">
+      <a:schemeClr val="tx1"/>
+    </cs:fontRef>
+    <cs:spPr>
+      <a:ln w="9525" cap="flat" cmpd="sng" algn="ctr">
+        <a:solidFill>
+          <a:schemeClr val="tx1">
+            <a:lumMod val="75000"/>
+            <a:lumOff val="25000"/>
+          </a:schemeClr>
+        </a:solidFill>
+        <a:round/>
+      </a:ln>
+    </cs:spPr>
+  </cs:hiLoLine>
+  <cs:leaderLine>
+    <cs:lnRef idx="0"/>
+    <cs:fillRef idx="0"/>
+    <cs:effectRef idx="0"/>
+    <cs:fontRef idx="minor">
+      <a:schemeClr val="tx1"/>
+    </cs:fontRef>
+    <cs:spPr>
+      <a:ln w="9525" cap="flat" cmpd="sng" algn="ctr">
+        <a:solidFill>
+          <a:schemeClr val="tx1">
+            <a:lumMod val="35000"/>
+            <a:lumOff val="65000"/>
+          </a:schemeClr>
+        </a:solidFill>
+        <a:round/>
+      </a:ln>
+    </cs:spPr>
+  </cs:leaderLine>
+  <cs:legend>
+    <cs:lnRef idx="0"/>
+    <cs:fillRef idx="0"/>
+    <cs:effectRef idx="0"/>
+    <cs:fontRef idx="minor">
+      <a:schemeClr val="tx1">
+        <a:lumMod val="65000"/>
+        <a:lumOff val="35000"/>
+      </a:schemeClr>
+    </cs:fontRef>
+    <cs:defRPr sz="900" kern="1200"/>
+  </cs:legend>
+  <cs:plotArea mods="allowNoFillOverride allowNoLineOverride">
+    <cs:lnRef idx="0"/>
+    <cs:fillRef idx="0"/>
+    <cs:effectRef idx="0"/>
+    <cs:fontRef idx="minor">
+      <a:schemeClr val="tx1"/>
+    </cs:fontRef>
+  </cs:plotArea>
+  <cs:plotArea3D mods="allowNoFillOverride allowNoLineOverride">
+    <cs:lnRef idx="0"/>
+    <cs:fillRef idx="0"/>
+    <cs:effectRef idx="0"/>
+    <cs:fontRef idx="minor">
+      <a:schemeClr val="tx1"/>
+    </cs:fontRef>
+  </cs:plotArea3D>
+  <cs:seriesAxis>
+    <cs:lnRef idx="0"/>
+    <cs:fillRef idx="0"/>
+    <cs:effectRef idx="0"/>
+    <cs:fontRef idx="minor">
+      <a:schemeClr val="tx1">
+        <a:lumMod val="65000"/>
+        <a:lumOff val="35000"/>
+      </a:schemeClr>
+    </cs:fontRef>
+    <cs:defRPr sz="900" kern="1200"/>
+  </cs:seriesAxis>
+  <cs:seriesLine>
+    <cs:lnRef idx="0"/>
+    <cs:fillRef idx="0"/>
+    <cs:effectRef idx="0"/>
+    <cs:fontRef idx="minor">
+      <a:schemeClr val="tx1"/>
+    </cs:fontRef>
+    <cs:spPr>
+      <a:ln w="9525" cap="flat" cmpd="sng" algn="ctr">
+        <a:solidFill>
+          <a:schemeClr val="tx1">
+            <a:lumMod val="35000"/>
+            <a:lumOff val="65000"/>
+          </a:schemeClr>
+        </a:solidFill>
+        <a:round/>
+      </a:ln>
+    </cs:spPr>
+  </cs:seriesLine>
+  <cs:title>
+    <cs:lnRef idx="0"/>
+    <cs:fillRef idx="0"/>
+    <cs:effectRef idx="0"/>
+    <cs:fontRef idx="minor">
+      <a:schemeClr val="tx1">
+        <a:lumMod val="65000"/>
+        <a:lumOff val="35000"/>
+      </a:schemeClr>
+    </cs:fontRef>
+    <cs:defRPr sz="1400" b="0" kern="1200" spc="0" baseline="0"/>
+  </cs:title>
+  <cs:trendline>
+    <cs:lnRef idx="0">
+      <cs:styleClr val="auto"/>
+    </cs:lnRef>
+    <cs:fillRef idx="0"/>
+    <cs:effectRef idx="0"/>
+    <cs:fontRef idx="minor">
+      <a:schemeClr val="tx1"/>
+    </cs:fontRef>
+    <cs:spPr>
+      <a:ln w="19050" cap="rnd">
+        <a:solidFill>
+          <a:schemeClr val="phClr"/>
+        </a:solidFill>
+        <a:prstDash val="sysDot"/>
+      </a:ln>
+    </cs:spPr>
+  </cs:trendline>
+  <cs:trendlineLabel>
+    <cs:lnRef idx="0"/>
+    <cs:fillRef idx="0"/>
+    <cs:effectRef idx="0"/>
+    <cs:fontRef idx="minor">
+      <a:schemeClr val="tx1">
+        <a:lumMod val="65000"/>
+        <a:lumOff val="35000"/>
+      </a:schemeClr>
+    </cs:fontRef>
+    <cs:defRPr sz="900" kern="1200"/>
+  </cs:trendlineLabel>
+  <cs:upBar>
+    <cs:lnRef idx="0"/>
+    <cs:fillRef idx="0"/>
+    <cs:effectRef idx="0"/>
+    <cs:fontRef idx="minor">
+      <a:schemeClr val="dk1"/>
+    </cs:fontRef>
+    <cs:spPr>
+      <a:solidFill>
+        <a:schemeClr val="lt1"/>
+      </a:solidFill>
+      <a:ln w="9525">
+        <a:solidFill>
+          <a:schemeClr val="tx1">
+            <a:lumMod val="15000"/>
+            <a:lumOff val="85000"/>
+          </a:schemeClr>
+        </a:solidFill>
+      </a:ln>
+    </cs:spPr>
+  </cs:upBar>
+  <cs:valueAxis>
+    <cs:lnRef idx="0"/>
+    <cs:fillRef idx="0"/>
+    <cs:effectRef idx="0"/>
+    <cs:fontRef idx="minor">
+      <a:schemeClr val="tx1">
+        <a:lumMod val="65000"/>
+        <a:lumOff val="35000"/>
+      </a:schemeClr>
+    </cs:fontRef>
+    <cs:defRPr sz="900" kern="1200"/>
+  </cs:valueAxis>
+  <cs:wall>
+    <cs:lnRef idx="0"/>
+    <cs:fillRef idx="0"/>
+    <cs:effectRef idx="0"/>
+    <cs:fontRef idx="minor">
+      <a:schemeClr val="tx1"/>
+    </cs:fontRef>
+    <cs:spPr>
+      <a:noFill/>
+      <a:ln>
+        <a:noFill/>
+      </a:ln>
+    </cs:spPr>
+  </cs:wall>
+</cs:chartStyle>
+</file>
+
+<file path=word/charts/style3.xml><?xml version="1.0" encoding="utf-8"?>
+<cs:chartStyle xmlns:cs="http://schemas.microsoft.com/office/drawing/2012/chartStyle" xmlns:a="http://schemas.openxmlformats.org/drawingml/2006/main" id="227">
+  <cs:axisTitle>
+    <cs:lnRef idx="0"/>
+    <cs:fillRef idx="0"/>
+    <cs:effectRef idx="0"/>
+    <cs:fontRef idx="minor">
+      <a:schemeClr val="tx1">
+        <a:lumMod val="65000"/>
+        <a:lumOff val="35000"/>
+      </a:schemeClr>
+    </cs:fontRef>
+    <cs:defRPr sz="1000" kern="1200"/>
+  </cs:axisTitle>
+  <cs:categoryAxis>
+    <cs:lnRef idx="0"/>
+    <cs:fillRef idx="0"/>
+    <cs:effectRef idx="0"/>
+    <cs:fontRef idx="minor">
+      <a:schemeClr val="tx1">
+        <a:lumMod val="65000"/>
+        <a:lumOff val="35000"/>
+      </a:schemeClr>
+    </cs:fontRef>
+    <cs:spPr>
+      <a:ln w="9525" cap="flat" cmpd="sng" algn="ctr">
+        <a:solidFill>
+          <a:schemeClr val="tx1">
+            <a:lumMod val="15000"/>
+            <a:lumOff val="85000"/>
+          </a:schemeClr>
+        </a:solidFill>
+        <a:round/>
+      </a:ln>
+    </cs:spPr>
+    <cs:defRPr sz="900" kern="1200"/>
+  </cs:categoryAxis>
+  <cs:chartArea mods="allowNoFillOverride allowNoLineOverride">
+    <cs:lnRef idx="0"/>
+    <cs:fillRef idx="0"/>
+    <cs:effectRef idx="0"/>
+    <cs:fontRef idx="minor">
+      <a:schemeClr val="tx1"/>
+    </cs:fontRef>
+    <cs:spPr>
+      <a:solidFill>
+        <a:schemeClr val="bg1"/>
+      </a:solidFill>
+      <a:ln w="9525" cap="flat" cmpd="sng" algn="ctr">
+        <a:solidFill>
+          <a:schemeClr val="tx1">
+            <a:lumMod val="15000"/>
+            <a:lumOff val="85000"/>
+          </a:schemeClr>
+        </a:solidFill>
+        <a:round/>
+      </a:ln>
+    </cs:spPr>
+    <cs:defRPr sz="1000" kern="1200"/>
+  </cs:chartArea>
+  <cs:dataLabel>
+    <cs:lnRef idx="0"/>
+    <cs:fillRef idx="0"/>
+    <cs:effectRef idx="0"/>
+    <cs:fontRef idx="minor">
+      <a:schemeClr val="tx1">
+        <a:lumMod val="75000"/>
+        <a:lumOff val="25000"/>
+      </a:schemeClr>
+    </cs:fontRef>
+    <cs:defRPr sz="900" kern="1200"/>
+  </cs:dataLabel>
+  <cs:dataLabelCallout>
+    <cs:lnRef idx="0"/>
+    <cs:fillRef idx="0"/>
+    <cs:effectRef idx="0"/>
+    <cs:fontRef idx="minor">
+      <a:schemeClr val="dk1">
+        <a:lumMod val="65000"/>
+        <a:lumOff val="35000"/>
+      </a:schemeClr>
+    </cs:fontRef>
+    <cs:spPr>
+      <a:solidFill>
+        <a:schemeClr val="lt1"/>
+      </a:solidFill>
+      <a:ln>
+        <a:solidFill>
+          <a:schemeClr val="dk1">
+            <a:lumMod val="25000"/>
+            <a:lumOff val="75000"/>
+          </a:schemeClr>
+        </a:solidFill>
+      </a:ln>
+    </cs:spPr>
+    <cs:defRPr sz="900" kern="1200"/>
+    <cs:bodyPr rot="0" spcFirstLastPara="1" vertOverflow="clip" horzOverflow="clip" vert="horz" wrap="square" lIns="36576" tIns="18288" rIns="36576" bIns="18288" anchor="ctr" anchorCtr="1">
+      <a:spAutoFit/>
+    </cs:bodyPr>
+  </cs:dataLabelCallout>
+  <cs:dataPoint>
+    <cs:lnRef idx="0"/>
+    <cs:fillRef idx="1">
+      <cs:styleClr val="auto"/>
+    </cs:fillRef>
+    <cs:effectRef idx="0"/>
+    <cs:fontRef idx="minor">
+      <a:schemeClr val="tx1"/>
+    </cs:fontRef>
+    <cs:spPr>
+      <a:solidFill>
+        <a:schemeClr val="phClr"/>
+      </a:solidFill>
+    </cs:spPr>
+  </cs:dataPoint>
+  <cs:dataPoint3D>
+    <cs:lnRef idx="0"/>
+    <cs:fillRef idx="1">
+      <cs:styleClr val="auto"/>
+    </cs:fillRef>
+    <cs:effectRef idx="0"/>
+    <cs:fontRef idx="minor">
+      <a:schemeClr val="tx1"/>
+    </cs:fontRef>
+    <cs:spPr>
+      <a:solidFill>
+        <a:schemeClr val="phClr"/>
+      </a:solidFill>
+    </cs:spPr>
+  </cs:dataPoint3D>
+  <cs:dataPointLine>
+    <cs:lnRef idx="0">
+      <cs:styleClr val="auto"/>
+    </cs:lnRef>
+    <cs:fillRef idx="1"/>
+    <cs:effectRef idx="0"/>
+    <cs:fontRef idx="minor">
+      <a:schemeClr val="tx1"/>
+    </cs:fontRef>
+    <cs:spPr>
+      <a:ln w="28575" cap="rnd">
+        <a:solidFill>
+          <a:schemeClr val="phClr"/>
+        </a:solidFill>
+        <a:round/>
+      </a:ln>
+    </cs:spPr>
+  </cs:dataPointLine>
+  <cs:dataPointMarker>
+    <cs:lnRef idx="0">
+      <cs:styleClr val="auto"/>
+    </cs:lnRef>
+    <cs:fillRef idx="1">
+      <cs:styleClr val="auto"/>
+    </cs:fillRef>
+    <cs:effectRef idx="0"/>
+    <cs:fontRef idx="minor">
+      <a:schemeClr val="tx1"/>
+    </cs:fontRef>
+    <cs:spPr>
+      <a:solidFill>
+        <a:schemeClr val="phClr"/>
+      </a:solidFill>
+      <a:ln w="9525">
+        <a:solidFill>
+          <a:schemeClr val="phClr"/>
+        </a:solidFill>
+      </a:ln>
+    </cs:spPr>
+  </cs:dataPointMarker>
+  <cs:dataPointMarkerLayout symbol="circle" size="5"/>
+  <cs:dataPointWireframe>
+    <cs:lnRef idx="0">
+      <cs:styleClr val="auto"/>
+    </cs:lnRef>
+    <cs:fillRef idx="1"/>
+    <cs:effectRef idx="0"/>
+    <cs:fontRef idx="minor">
+      <a:schemeClr val="tx1"/>
+    </cs:fontRef>
+    <cs:spPr>
+      <a:ln w="9525" cap="rnd">
+        <a:solidFill>
+          <a:schemeClr val="phClr"/>
+        </a:solidFill>
+        <a:round/>
+      </a:ln>
+    </cs:spPr>
+  </cs:dataPointWireframe>
+  <cs:dataTable>
+    <cs:lnRef idx="0"/>
+    <cs:fillRef idx="0"/>
+    <cs:effectRef idx="0"/>
+    <cs:fontRef idx="minor">
+      <a:schemeClr val="tx1">
+        <a:lumMod val="65000"/>
+        <a:lumOff val="35000"/>
+      </a:schemeClr>
+    </cs:fontRef>
+    <cs:spPr>
+      <a:noFill/>
+      <a:ln w="9525" cap="flat" cmpd="sng" algn="ctr">
+        <a:solidFill>
+          <a:schemeClr val="tx1">
+            <a:lumMod val="15000"/>
+            <a:lumOff val="85000"/>
+          </a:schemeClr>
+        </a:solidFill>
+        <a:round/>
+      </a:ln>
+    </cs:spPr>
+    <cs:defRPr sz="900" kern="1200"/>
+  </cs:dataTable>
+  <cs:downBar>
+    <cs:lnRef idx="0"/>
+    <cs:fillRef idx="0"/>
+    <cs:effectRef idx="0"/>
+    <cs:fontRef idx="minor">
+      <a:schemeClr val="dk1"/>
+    </cs:fontRef>
+    <cs:spPr>
+      <a:solidFill>
+        <a:schemeClr val="dk1">
+          <a:lumMod val="65000"/>
+          <a:lumOff val="35000"/>
+        </a:schemeClr>
+      </a:solidFill>
+      <a:ln w="9525">
+        <a:solidFill>
+          <a:schemeClr val="tx1">
+            <a:lumMod val="65000"/>
+            <a:lumOff val="35000"/>
+          </a:schemeClr>
+        </a:solidFill>
+      </a:ln>
+    </cs:spPr>
+  </cs:downBar>
+  <cs:dropLine>
+    <cs:lnRef idx="0"/>
+    <cs:fillRef idx="0"/>
+    <cs:effectRef idx="0"/>
+    <cs:fontRef idx="minor">
+      <a:schemeClr val="tx1"/>
+    </cs:fontRef>
+    <cs:spPr>
+      <a:ln w="9525" cap="flat" cmpd="sng" algn="ctr">
+        <a:solidFill>
+          <a:schemeClr val="tx1">
+            <a:lumMod val="35000"/>
+            <a:lumOff val="65000"/>
+          </a:schemeClr>
+        </a:solidFill>
+        <a:round/>
+      </a:ln>
+    </cs:spPr>
+  </cs:dropLine>
+  <cs:errorBar>
+    <cs:lnRef idx="0"/>
+    <cs:fillRef idx="0"/>
+    <cs:effectRef idx="0"/>
+    <cs:fontRef idx="minor">
+      <a:schemeClr val="tx1"/>
+    </cs:fontRef>
+    <cs:spPr>
+      <a:ln w="9525" cap="flat" cmpd="sng" algn="ctr">
+        <a:solidFill>
+          <a:schemeClr val="tx1">
+            <a:lumMod val="65000"/>
+            <a:lumOff val="35000"/>
+          </a:schemeClr>
+        </a:solidFill>
+        <a:round/>
+      </a:ln>
+    </cs:spPr>
+  </cs:errorBar>
+  <cs:floor>
+    <cs:lnRef idx="0"/>
+    <cs:fillRef idx="0"/>
+    <cs:effectRef idx="0"/>
+    <cs:fontRef idx="minor">
+      <a:schemeClr val="tx1"/>
+    </cs:fontRef>
+    <cs:spPr>
+      <a:noFill/>
+      <a:ln>
+        <a:noFill/>
+      </a:ln>
+    </cs:spPr>
+  </cs:floor>
+  <cs:gridlineMajor>
+    <cs:lnRef idx="0"/>
+    <cs:fillRef idx="0"/>
+    <cs:effectRef idx="0"/>
+    <cs:fontRef idx="minor">
+      <a:schemeClr val="tx1"/>
+    </cs:fontRef>
+    <cs:spPr>
+      <a:ln w="9525" cap="flat" cmpd="sng" algn="ctr">
+        <a:solidFill>
+          <a:schemeClr val="tx1">
+            <a:lumMod val="15000"/>
+            <a:lumOff val="85000"/>
+          </a:schemeClr>
+        </a:solidFill>
+        <a:round/>
+      </a:ln>
+    </cs:spPr>
+  </cs:gridlineMajor>
+  <cs:gridlineMinor>
+    <cs:lnRef idx="0"/>
+    <cs:fillRef idx="0"/>
+    <cs:effectRef idx="0"/>
+    <cs:fontRef idx="minor">
+      <a:schemeClr val="tx1"/>
+    </cs:fontRef>
+    <cs:spPr>
+      <a:ln w="9525" cap="flat" cmpd="sng" algn="ctr">
+        <a:solidFill>
+          <a:schemeClr val="tx1">
+            <a:lumMod val="5000"/>
+            <a:lumOff val="95000"/>
+          </a:schemeClr>
+        </a:solidFill>
+        <a:round/>
+      </a:ln>
+    </cs:spPr>
+  </cs:gridlineMinor>
+  <cs:hiLoLine>
+    <cs:lnRef idx="0"/>
+    <cs:fillRef idx="0"/>
+    <cs:effectRef idx="0"/>
+    <cs:fontRef idx="minor">
+      <a:schemeClr val="tx1"/>
+    </cs:fontRef>
+    <cs:spPr>
+      <a:ln w="9525" cap="flat" cmpd="sng" algn="ctr">
+        <a:solidFill>
+          <a:schemeClr val="tx1">
+            <a:lumMod val="75000"/>
+            <a:lumOff val="25000"/>
+          </a:schemeClr>
+        </a:solidFill>
+        <a:round/>
+      </a:ln>
+    </cs:spPr>
+  </cs:hiLoLine>
+  <cs:leaderLine>
+    <cs:lnRef idx="0"/>
+    <cs:fillRef idx="0"/>
+    <cs:effectRef idx="0"/>
+    <cs:fontRef idx="minor">
+      <a:schemeClr val="tx1"/>
+    </cs:fontRef>
+    <cs:spPr>
+      <a:ln w="9525" cap="flat" cmpd="sng" algn="ctr">
+        <a:solidFill>
+          <a:schemeClr val="tx1">
+            <a:lumMod val="35000"/>
+            <a:lumOff val="65000"/>
+          </a:schemeClr>
+        </a:solidFill>
+        <a:round/>
+      </a:ln>
+    </cs:spPr>
+  </cs:leaderLine>
+  <cs:legend>
+    <cs:lnRef idx="0"/>
+    <cs:fillRef idx="0"/>
+    <cs:effectRef idx="0"/>
+    <cs:fontRef idx="minor">
+      <a:schemeClr val="tx1">
+        <a:lumMod val="65000"/>
+        <a:lumOff val="35000"/>
+      </a:schemeClr>
+    </cs:fontRef>
+    <cs:defRPr sz="900" kern="1200"/>
+  </cs:legend>
+  <cs:plotArea mods="allowNoFillOverride allowNoLineOverride">
+    <cs:lnRef idx="0"/>
+    <cs:fillRef idx="0"/>
+    <cs:effectRef idx="0"/>
+    <cs:fontRef idx="minor">
+      <a:schemeClr val="tx1"/>
+    </cs:fontRef>
+  </cs:plotArea>
+  <cs:plotArea3D mods="allowNoFillOverride allowNoLineOverride">
+    <cs:lnRef idx="0"/>
+    <cs:fillRef idx="0"/>
+    <cs:effectRef idx="0"/>
+    <cs:fontRef idx="minor">
+      <a:schemeClr val="tx1"/>
+    </cs:fontRef>
+  </cs:plotArea3D>
+  <cs:seriesAxis>
+    <cs:lnRef idx="0"/>
+    <cs:fillRef idx="0"/>
+    <cs:effectRef idx="0"/>
+    <cs:fontRef idx="minor">
+      <a:schemeClr val="tx1">
+        <a:lumMod val="65000"/>
+        <a:lumOff val="35000"/>
+      </a:schemeClr>
+    </cs:fontRef>
+    <cs:defRPr sz="900" kern="1200"/>
+  </cs:seriesAxis>
+  <cs:seriesLine>
+    <cs:lnRef idx="0"/>
+    <cs:fillRef idx="0"/>
+    <cs:effectRef idx="0"/>
+    <cs:fontRef idx="minor">
+      <a:schemeClr val="tx1"/>
+    </cs:fontRef>
+    <cs:spPr>
+      <a:ln w="9525" cap="flat" cmpd="sng" algn="ctr">
+        <a:solidFill>
+          <a:schemeClr val="tx1">
+            <a:lumMod val="35000"/>
+            <a:lumOff val="65000"/>
+          </a:schemeClr>
+        </a:solidFill>
+        <a:round/>
+      </a:ln>
+    </cs:spPr>
+  </cs:seriesLine>
+  <cs:title>
+    <cs:lnRef idx="0"/>
+    <cs:fillRef idx="0"/>
+    <cs:effectRef idx="0"/>
+    <cs:fontRef idx="minor">
+      <a:schemeClr val="tx1">
+        <a:lumMod val="65000"/>
+        <a:lumOff val="35000"/>
+      </a:schemeClr>
+    </cs:fontRef>
+    <cs:defRPr sz="1400" b="0" kern="1200" spc="0" baseline="0"/>
+  </cs:title>
+  <cs:trendline>
+    <cs:lnRef idx="0">
+      <cs:styleClr val="auto"/>
+    </cs:lnRef>
+    <cs:fillRef idx="0"/>
+    <cs:effectRef idx="0"/>
+    <cs:fontRef idx="minor">
+      <a:schemeClr val="tx1"/>
+    </cs:fontRef>
+    <cs:spPr>
+      <a:ln w="19050" cap="rnd">
+        <a:solidFill>
+          <a:schemeClr val="phClr"/>
+        </a:solidFill>
+        <a:prstDash val="sysDot"/>
+      </a:ln>
+    </cs:spPr>
+  </cs:trendline>
+  <cs:trendlineLabel>
+    <cs:lnRef idx="0"/>
+    <cs:fillRef idx="0"/>
+    <cs:effectRef idx="0"/>
+    <cs:fontRef idx="minor">
+      <a:schemeClr val="tx1">
+        <a:lumMod val="65000"/>
+        <a:lumOff val="35000"/>
+      </a:schemeClr>
+    </cs:fontRef>
+    <cs:defRPr sz="900" kern="1200"/>
+  </cs:trendlineLabel>
+  <cs:upBar>
+    <cs:lnRef idx="0"/>
+    <cs:fillRef idx="0"/>
+    <cs:effectRef idx="0"/>
+    <cs:fontRef idx="minor">
+      <a:schemeClr val="dk1"/>
+    </cs:fontRef>
+    <cs:spPr>
+      <a:solidFill>
+        <a:schemeClr val="lt1"/>
+      </a:solidFill>
+      <a:ln w="9525">
+        <a:solidFill>
+          <a:schemeClr val="tx1">
+            <a:lumMod val="15000"/>
+            <a:lumOff val="85000"/>
+          </a:schemeClr>
+        </a:solidFill>
+      </a:ln>
+    </cs:spPr>
+  </cs:upBar>
+  <cs:valueAxis>
+    <cs:lnRef idx="0"/>
+    <cs:fillRef idx="0"/>
+    <cs:effectRef idx="0"/>
+    <cs:fontRef idx="minor">
+      <a:schemeClr val="tx1">
+        <a:lumMod val="65000"/>
+        <a:lumOff val="35000"/>
+      </a:schemeClr>
+    </cs:fontRef>
+    <cs:defRPr sz="900" kern="1200"/>
+  </cs:valueAxis>
+  <cs:wall>
+    <cs:lnRef idx="0"/>
+    <cs:fillRef idx="0"/>
+    <cs:effectRef idx="0"/>
+    <cs:fontRef idx="minor">
+      <a:schemeClr val="tx1"/>
+    </cs:fontRef>
+    <cs:spPr>
+      <a:noFill/>
+      <a:ln>
+        <a:noFill/>
+      </a:ln>
+    </cs:spPr>
+  </cs:wall>
+</cs:chartStyle>
+</file>
+
 <file path=word/theme/theme1.xml><?xml version="1.0" encoding="utf-8"?>
 <a:theme xmlns:a="http://schemas.openxmlformats.org/drawingml/2006/main" name="Office Theme">
   <a:themeElements>

</xml_diff>